<commit_message>
Completed Axis Position Feedback section.
</commit_message>
<xml_diff>
--- a/Documentation/Component Selection/RTx Controller Design.docx
+++ b/Documentation/Component Selection/RTx Controller Design.docx
@@ -8,6 +8,9 @@
       </w:pPr>
       <w:r>
         <w:t>RTx Controller Board Design</w:t>
+      </w:r>
+      <w:r>
+        <w:t xml:space="preserve"> Document</w:t>
       </w:r>
     </w:p>
     <w:p>
@@ -1052,6 +1055,711 @@
             </w:rPr>
             <m:t>=</m:t>
           </m:r>
+          <m:sSub>
+            <m:sSubPr>
+              <m:ctrlPr>
+                <w:rPr>
+                  <w:rFonts w:ascii="Cambria Math" w:eastAsiaTheme="minorEastAsia" w:hAnsi="Cambria Math"/>
+                  <w:i/>
+                </w:rPr>
+              </m:ctrlPr>
+            </m:sSubPr>
+            <m:e>
+              <m:r>
+                <m:rPr>
+                  <m:sty m:val="p"/>
+                </m:rPr>
+                <w:rPr>
+                  <w:rFonts w:ascii="Cambria Math" w:eastAsiaTheme="minorEastAsia" w:hAnsi="Cambria Math"/>
+                </w:rPr>
+                <m:t>log</m:t>
+              </m:r>
+              <m:ctrlPr>
+                <w:rPr>
+                  <w:rFonts w:ascii="Cambria Math" w:eastAsiaTheme="minorEastAsia" w:hAnsi="Cambria Math"/>
+                </w:rPr>
+              </m:ctrlPr>
+            </m:e>
+            <m:sub>
+              <m:r>
+                <w:rPr>
+                  <w:rFonts w:ascii="Cambria Math" w:eastAsiaTheme="minorEastAsia" w:hAnsi="Cambria Math"/>
+                </w:rPr>
+                <m:t>2</m:t>
+              </m:r>
+            </m:sub>
+          </m:sSub>
+          <m:f>
+            <m:fPr>
+              <m:ctrlPr>
+                <w:rPr>
+                  <w:rFonts w:ascii="Cambria Math" w:eastAsiaTheme="minorEastAsia" w:hAnsi="Cambria Math"/>
+                  <w:i/>
+                </w:rPr>
+              </m:ctrlPr>
+            </m:fPr>
+            <m:num>
+              <m:r>
+                <w:rPr>
+                  <w:rFonts w:ascii="Cambria Math" w:eastAsiaTheme="minorEastAsia" w:hAnsi="Cambria Math"/>
+                </w:rPr>
+                <m:t>2π rad</m:t>
+              </m:r>
+            </m:num>
+            <m:den>
+              <m:r>
+                <w:rPr>
+                  <w:rFonts w:ascii="Cambria Math" w:eastAsiaTheme="minorEastAsia" w:hAnsi="Cambria Math"/>
+                </w:rPr>
+                <m:t>Resolutio</m:t>
+              </m:r>
+              <m:sSub>
+                <m:sSubPr>
+                  <m:ctrlPr>
+                    <w:rPr>
+                      <w:rFonts w:ascii="Cambria Math" w:eastAsiaTheme="minorEastAsia" w:hAnsi="Cambria Math"/>
+                      <w:i/>
+                    </w:rPr>
+                  </m:ctrlPr>
+                </m:sSubPr>
+                <m:e>
+                  <m:r>
+                    <w:rPr>
+                      <w:rFonts w:ascii="Cambria Math" w:eastAsiaTheme="minorEastAsia" w:hAnsi="Cambria Math"/>
+                    </w:rPr>
+                    <m:t>n</m:t>
+                  </m:r>
+                </m:e>
+                <m:sub>
+                  <m:r>
+                    <w:rPr>
+                      <w:rFonts w:ascii="Cambria Math" w:eastAsiaTheme="minorEastAsia" w:hAnsi="Cambria Math"/>
+                    </w:rPr>
+                    <m:t>θ</m:t>
+                  </m:r>
+                </m:sub>
+              </m:sSub>
+            </m:den>
+          </m:f>
+        </m:oMath>
+      </m:oMathPara>
+    </w:p>
+    <w:p>
+      <w:pPr>
+        <w:ind w:left="2160"/>
+        <w:rPr>
+          <w:rFonts w:eastAsiaTheme="minorEastAsia"/>
+        </w:rPr>
+      </w:pPr>
+      <w:r>
+        <w:rPr>
+          <w:rFonts w:eastAsiaTheme="minorEastAsia"/>
+        </w:rPr>
+        <w:t>The tracking precision required at full-range is then:</w:t>
+      </w:r>
+    </w:p>
+    <w:p>
+      <w:pPr>
+        <w:ind w:left="2160"/>
+        <w:rPr>
+          <w:rFonts w:eastAsiaTheme="minorEastAsia"/>
+        </w:rPr>
+      </w:pPr>
+      <m:oMathPara>
+        <m:oMath>
+          <m:sSub>
+            <m:sSubPr>
+              <m:ctrlPr>
+                <w:rPr>
+                  <w:rFonts w:ascii="Cambria Math" w:eastAsiaTheme="minorEastAsia" w:hAnsi="Cambria Math"/>
+                  <w:i/>
+                </w:rPr>
+              </m:ctrlPr>
+            </m:sSubPr>
+            <m:e>
+              <m:r>
+                <w:rPr>
+                  <w:rFonts w:ascii="Cambria Math" w:eastAsiaTheme="minorEastAsia" w:hAnsi="Cambria Math"/>
+                </w:rPr>
+                <m:t>Resolution</m:t>
+              </m:r>
+            </m:e>
+            <m:sub>
+              <m:r>
+                <w:rPr>
+                  <w:rFonts w:ascii="Cambria Math" w:eastAsiaTheme="minorEastAsia" w:hAnsi="Cambria Math"/>
+                </w:rPr>
+                <m:t>Range</m:t>
+              </m:r>
+            </m:sub>
+          </m:sSub>
+          <m:r>
+            <w:rPr>
+              <w:rFonts w:ascii="Cambria Math" w:eastAsiaTheme="minorEastAsia" w:hAnsi="Cambria Math"/>
+            </w:rPr>
+            <m:t>=Sin</m:t>
+          </m:r>
+          <m:d>
+            <m:dPr>
+              <m:ctrlPr>
+                <w:rPr>
+                  <w:rFonts w:ascii="Cambria Math" w:eastAsiaTheme="minorEastAsia" w:hAnsi="Cambria Math"/>
+                  <w:i/>
+                </w:rPr>
+              </m:ctrlPr>
+            </m:dPr>
+            <m:e>
+              <m:sSub>
+                <m:sSubPr>
+                  <m:ctrlPr>
+                    <w:rPr>
+                      <w:rFonts w:ascii="Cambria Math" w:eastAsiaTheme="minorEastAsia" w:hAnsi="Cambria Math"/>
+                      <w:i/>
+                    </w:rPr>
+                  </m:ctrlPr>
+                </m:sSubPr>
+                <m:e>
+                  <m:r>
+                    <w:rPr>
+                      <w:rFonts w:ascii="Cambria Math" w:eastAsiaTheme="minorEastAsia" w:hAnsi="Cambria Math"/>
+                    </w:rPr>
+                    <m:t>Resolution</m:t>
+                  </m:r>
+                </m:e>
+                <m:sub>
+                  <m:r>
+                    <w:rPr>
+                      <w:rFonts w:ascii="Cambria Math" w:eastAsiaTheme="minorEastAsia" w:hAnsi="Cambria Math"/>
+                    </w:rPr>
+                    <m:t>θ</m:t>
+                  </m:r>
+                </m:sub>
+              </m:sSub>
+            </m:e>
+          </m:d>
+          <m:r>
+            <w:rPr>
+              <w:rFonts w:ascii="Cambria Math" w:eastAsiaTheme="minorEastAsia" w:hAnsi="Cambria Math"/>
+            </w:rPr>
+            <m:t>*Range</m:t>
+          </m:r>
+        </m:oMath>
+      </m:oMathPara>
+    </w:p>
+    <w:p>
+      <w:pPr>
+        <w:ind w:left="2160"/>
+        <w:rPr>
+          <w:rFonts w:eastAsiaTheme="minorEastAsia"/>
+        </w:rPr>
+      </w:pPr>
+      <m:oMathPara>
+        <m:oMath>
+          <m:r>
+            <w:rPr>
+              <w:rFonts w:ascii="Cambria Math" w:eastAsiaTheme="minorEastAsia" w:hAnsi="Cambria Math"/>
+            </w:rPr>
+            <m:t>⇒</m:t>
+          </m:r>
+          <m:sSub>
+            <m:sSubPr>
+              <m:ctrlPr>
+                <w:rPr>
+                  <w:rFonts w:ascii="Cambria Math" w:eastAsiaTheme="minorEastAsia" w:hAnsi="Cambria Math"/>
+                  <w:i/>
+                </w:rPr>
+              </m:ctrlPr>
+            </m:sSubPr>
+            <m:e>
+              <m:r>
+                <w:rPr>
+                  <w:rFonts w:ascii="Cambria Math" w:eastAsiaTheme="minorEastAsia" w:hAnsi="Cambria Math"/>
+                </w:rPr>
+                <m:t>Resolution</m:t>
+              </m:r>
+            </m:e>
+            <m:sub>
+              <m:r>
+                <w:rPr>
+                  <w:rFonts w:ascii="Cambria Math" w:eastAsiaTheme="minorEastAsia" w:hAnsi="Cambria Math"/>
+                </w:rPr>
+                <m:t>θ</m:t>
+              </m:r>
+            </m:sub>
+          </m:sSub>
+          <m:r>
+            <w:rPr>
+              <w:rFonts w:ascii="Cambria Math" w:eastAsiaTheme="minorEastAsia" w:hAnsi="Cambria Math"/>
+            </w:rPr>
+            <m:t>=</m:t>
+          </m:r>
+          <m:func>
+            <m:funcPr>
+              <m:ctrlPr>
+                <w:rPr>
+                  <w:rFonts w:ascii="Cambria Math" w:eastAsiaTheme="minorEastAsia" w:hAnsi="Cambria Math"/>
+                  <w:i/>
+                </w:rPr>
+              </m:ctrlPr>
+            </m:funcPr>
+            <m:fName>
+              <m:r>
+                <m:rPr>
+                  <m:sty m:val="p"/>
+                </m:rPr>
+                <w:rPr>
+                  <w:rFonts w:ascii="Cambria Math" w:eastAsiaTheme="minorEastAsia" w:hAnsi="Cambria Math"/>
+                </w:rPr>
+                <m:t>arcsin</m:t>
+              </m:r>
+            </m:fName>
+            <m:e>
+              <m:d>
+                <m:dPr>
+                  <m:ctrlPr>
+                    <w:rPr>
+                      <w:rFonts w:ascii="Cambria Math" w:eastAsiaTheme="minorEastAsia" w:hAnsi="Cambria Math"/>
+                      <w:i/>
+                    </w:rPr>
+                  </m:ctrlPr>
+                </m:dPr>
+                <m:e>
+                  <m:f>
+                    <m:fPr>
+                      <m:ctrlPr>
+                        <w:rPr>
+                          <w:rFonts w:ascii="Cambria Math" w:eastAsiaTheme="minorEastAsia" w:hAnsi="Cambria Math"/>
+                          <w:i/>
+                        </w:rPr>
+                      </m:ctrlPr>
+                    </m:fPr>
+                    <m:num>
+                      <m:r>
+                        <w:rPr>
+                          <w:rFonts w:ascii="Cambria Math" w:eastAsiaTheme="minorEastAsia" w:hAnsi="Cambria Math"/>
+                        </w:rPr>
+                        <m:t>Resolutio</m:t>
+                      </m:r>
+                      <m:sSub>
+                        <m:sSubPr>
+                          <m:ctrlPr>
+                            <w:rPr>
+                              <w:rFonts w:ascii="Cambria Math" w:eastAsiaTheme="minorEastAsia" w:hAnsi="Cambria Math"/>
+                              <w:i/>
+                            </w:rPr>
+                          </m:ctrlPr>
+                        </m:sSubPr>
+                        <m:e>
+                          <m:r>
+                            <w:rPr>
+                              <w:rFonts w:ascii="Cambria Math" w:eastAsiaTheme="minorEastAsia" w:hAnsi="Cambria Math"/>
+                            </w:rPr>
+                            <m:t>n</m:t>
+                          </m:r>
+                        </m:e>
+                        <m:sub>
+                          <m:r>
+                            <w:rPr>
+                              <w:rFonts w:ascii="Cambria Math" w:eastAsiaTheme="minorEastAsia" w:hAnsi="Cambria Math"/>
+                            </w:rPr>
+                            <m:t>Range</m:t>
+                          </m:r>
+                        </m:sub>
+                      </m:sSub>
+                    </m:num>
+                    <m:den>
+                      <m:r>
+                        <w:rPr>
+                          <w:rFonts w:ascii="Cambria Math" w:eastAsiaTheme="minorEastAsia" w:hAnsi="Cambria Math"/>
+                        </w:rPr>
+                        <m:t>Range</m:t>
+                      </m:r>
+                    </m:den>
+                  </m:f>
+                </m:e>
+              </m:d>
+            </m:e>
+          </m:func>
+        </m:oMath>
+      </m:oMathPara>
+    </w:p>
+    <w:p>
+      <w:pPr>
+        <w:ind w:left="2160"/>
+        <w:rPr>
+          <w:rFonts w:eastAsiaTheme="minorEastAsia"/>
+        </w:rPr>
+      </w:pPr>
+      <m:oMathPara>
+        <m:oMath>
+          <m:r>
+            <w:rPr>
+              <w:rFonts w:ascii="Cambria Math" w:eastAsiaTheme="minorEastAsia" w:hAnsi="Cambria Math"/>
+            </w:rPr>
+            <m:t>⇒Resolutio</m:t>
+          </m:r>
+          <m:sSub>
+            <m:sSubPr>
+              <m:ctrlPr>
+                <w:rPr>
+                  <w:rFonts w:ascii="Cambria Math" w:eastAsiaTheme="minorEastAsia" w:hAnsi="Cambria Math"/>
+                  <w:i/>
+                </w:rPr>
+              </m:ctrlPr>
+            </m:sSubPr>
+            <m:e>
+              <m:r>
+                <w:rPr>
+                  <w:rFonts w:ascii="Cambria Math" w:eastAsiaTheme="minorEastAsia" w:hAnsi="Cambria Math"/>
+                </w:rPr>
+                <m:t>n</m:t>
+              </m:r>
+            </m:e>
+            <m:sub>
+              <m:r>
+                <w:rPr>
+                  <w:rFonts w:ascii="Cambria Math" w:eastAsiaTheme="minorEastAsia" w:hAnsi="Cambria Math"/>
+                </w:rPr>
+                <m:t>ADC</m:t>
+              </m:r>
+            </m:sub>
+          </m:sSub>
+          <m:r>
+            <w:rPr>
+              <w:rFonts w:ascii="Cambria Math" w:eastAsiaTheme="minorEastAsia" w:hAnsi="Cambria Math"/>
+            </w:rPr>
+            <m:t>=</m:t>
+          </m:r>
+          <m:sSub>
+            <m:sSubPr>
+              <m:ctrlPr>
+                <w:rPr>
+                  <w:rFonts w:ascii="Cambria Math" w:eastAsiaTheme="minorEastAsia" w:hAnsi="Cambria Math"/>
+                  <w:i/>
+                </w:rPr>
+              </m:ctrlPr>
+            </m:sSubPr>
+            <m:e>
+              <m:r>
+                <m:rPr>
+                  <m:sty m:val="p"/>
+                </m:rPr>
+                <w:rPr>
+                  <w:rFonts w:ascii="Cambria Math" w:eastAsiaTheme="minorEastAsia" w:hAnsi="Cambria Math"/>
+                </w:rPr>
+                <m:t>log</m:t>
+              </m:r>
+              <m:ctrlPr>
+                <w:rPr>
+                  <w:rFonts w:ascii="Cambria Math" w:eastAsiaTheme="minorEastAsia" w:hAnsi="Cambria Math"/>
+                </w:rPr>
+              </m:ctrlPr>
+            </m:e>
+            <m:sub>
+              <m:r>
+                <w:rPr>
+                  <w:rFonts w:ascii="Cambria Math" w:eastAsiaTheme="minorEastAsia" w:hAnsi="Cambria Math"/>
+                </w:rPr>
+                <m:t>2</m:t>
+              </m:r>
+            </m:sub>
+          </m:sSub>
+          <m:f>
+            <m:fPr>
+              <m:ctrlPr>
+                <w:rPr>
+                  <w:rFonts w:ascii="Cambria Math" w:eastAsiaTheme="minorEastAsia" w:hAnsi="Cambria Math"/>
+                  <w:i/>
+                </w:rPr>
+              </m:ctrlPr>
+            </m:fPr>
+            <m:num>
+              <m:r>
+                <w:rPr>
+                  <w:rFonts w:ascii="Cambria Math" w:eastAsiaTheme="minorEastAsia" w:hAnsi="Cambria Math"/>
+                </w:rPr>
+                <m:t>2π rad</m:t>
+              </m:r>
+            </m:num>
+            <m:den>
+              <m:func>
+                <m:funcPr>
+                  <m:ctrlPr>
+                    <w:rPr>
+                      <w:rFonts w:ascii="Cambria Math" w:eastAsiaTheme="minorEastAsia" w:hAnsi="Cambria Math"/>
+                      <w:i/>
+                    </w:rPr>
+                  </m:ctrlPr>
+                </m:funcPr>
+                <m:fName>
+                  <m:r>
+                    <m:rPr>
+                      <m:sty m:val="p"/>
+                    </m:rPr>
+                    <w:rPr>
+                      <w:rFonts w:ascii="Cambria Math" w:eastAsiaTheme="minorEastAsia" w:hAnsi="Cambria Math"/>
+                    </w:rPr>
+                    <m:t>arcsin</m:t>
+                  </m:r>
+                </m:fName>
+                <m:e>
+                  <m:d>
+                    <m:dPr>
+                      <m:ctrlPr>
+                        <w:rPr>
+                          <w:rFonts w:ascii="Cambria Math" w:eastAsiaTheme="minorEastAsia" w:hAnsi="Cambria Math"/>
+                          <w:i/>
+                        </w:rPr>
+                      </m:ctrlPr>
+                    </m:dPr>
+                    <m:e>
+                      <m:f>
+                        <m:fPr>
+                          <m:ctrlPr>
+                            <w:rPr>
+                              <w:rFonts w:ascii="Cambria Math" w:eastAsiaTheme="minorEastAsia" w:hAnsi="Cambria Math"/>
+                              <w:i/>
+                            </w:rPr>
+                          </m:ctrlPr>
+                        </m:fPr>
+                        <m:num>
+                          <m:r>
+                            <w:rPr>
+                              <w:rFonts w:ascii="Cambria Math" w:eastAsiaTheme="minorEastAsia" w:hAnsi="Cambria Math"/>
+                            </w:rPr>
+                            <m:t>Resolutio</m:t>
+                          </m:r>
+                          <m:sSub>
+                            <m:sSubPr>
+                              <m:ctrlPr>
+                                <w:rPr>
+                                  <w:rFonts w:ascii="Cambria Math" w:eastAsiaTheme="minorEastAsia" w:hAnsi="Cambria Math"/>
+                                  <w:i/>
+                                </w:rPr>
+                              </m:ctrlPr>
+                            </m:sSubPr>
+                            <m:e>
+                              <m:r>
+                                <w:rPr>
+                                  <w:rFonts w:ascii="Cambria Math" w:eastAsiaTheme="minorEastAsia" w:hAnsi="Cambria Math"/>
+                                </w:rPr>
+                                <m:t>n</m:t>
+                              </m:r>
+                            </m:e>
+                            <m:sub>
+                              <m:r>
+                                <w:rPr>
+                                  <w:rFonts w:ascii="Cambria Math" w:eastAsiaTheme="minorEastAsia" w:hAnsi="Cambria Math"/>
+                                </w:rPr>
+                                <m:t>Range</m:t>
+                              </m:r>
+                            </m:sub>
+                          </m:sSub>
+                        </m:num>
+                        <m:den>
+                          <m:r>
+                            <w:rPr>
+                              <w:rFonts w:ascii="Cambria Math" w:eastAsiaTheme="minorEastAsia" w:hAnsi="Cambria Math"/>
+                            </w:rPr>
+                            <m:t>Range</m:t>
+                          </m:r>
+                        </m:den>
+                      </m:f>
+                    </m:e>
+                  </m:d>
+                </m:e>
+              </m:func>
+            </m:den>
+          </m:f>
+        </m:oMath>
+      </m:oMathPara>
+    </w:p>
+    <w:p>
+      <w:pPr>
+        <w:ind w:left="2160"/>
+        <w:rPr>
+          <w:rFonts w:eastAsiaTheme="minorEastAsia"/>
+        </w:rPr>
+      </w:pPr>
+      <w:r>
+        <w:rPr>
+          <w:rFonts w:eastAsiaTheme="minorEastAsia"/>
+        </w:rPr>
+        <w:lastRenderedPageBreak/>
+        <w:t>W</w:t>
+      </w:r>
+      <w:r>
+        <w:rPr>
+          <w:rFonts w:eastAsiaTheme="minorEastAsia"/>
+        </w:rPr>
+        <w:t>e must track a ~2m length object at d</w:t>
+      </w:r>
+      <w:r>
+        <w:rPr>
+          <w:rFonts w:eastAsiaTheme="minorEastAsia"/>
+        </w:rPr>
+        <w:t>istan</w:t>
+      </w:r>
+      <w:r>
+        <w:rPr>
+          <w:rFonts w:eastAsiaTheme="minorEastAsia"/>
+        </w:rPr>
+        <w:t xml:space="preserve">ces in excess of 18,000ft. However, we need not stay perfectly centered on the rocket at this distance, as video will not be at full zoom, and telemetry signals require less precision than video. Assuming we want to keep the </w:t>
+      </w:r>
+      <w:r>
+        <w:rPr>
+          <w:rFonts w:eastAsiaTheme="minorEastAsia"/>
+        </w:rPr>
+        <w:t>rocket both in the frame and zoom such that the rocket length is 5% of the frame, the tracking resolution at  this range becomes:</w:t>
+      </w:r>
+    </w:p>
+    <w:p>
+      <w:pPr>
+        <w:ind w:left="2160"/>
+        <w:rPr>
+          <w:rFonts w:eastAsiaTheme="minorEastAsia"/>
+        </w:rPr>
+      </w:pPr>
+      <m:oMathPara>
+        <m:oMath>
+          <m:r>
+            <w:rPr>
+              <w:rFonts w:ascii="Cambria Math" w:eastAsiaTheme="minorEastAsia" w:hAnsi="Cambria Math"/>
+            </w:rPr>
+            <m:t>R</m:t>
+          </m:r>
+          <m:r>
+            <w:rPr>
+              <w:rFonts w:ascii="Cambria Math" w:eastAsiaTheme="minorEastAsia" w:hAnsi="Cambria Math"/>
+            </w:rPr>
+            <m:t>esolutio</m:t>
+          </m:r>
+          <m:sSub>
+            <m:sSubPr>
+              <m:ctrlPr>
+                <w:rPr>
+                  <w:rFonts w:ascii="Cambria Math" w:eastAsiaTheme="minorEastAsia" w:hAnsi="Cambria Math"/>
+                  <w:i/>
+                </w:rPr>
+              </m:ctrlPr>
+            </m:sSubPr>
+            <m:e>
+              <m:r>
+                <w:rPr>
+                  <w:rFonts w:ascii="Cambria Math" w:eastAsiaTheme="minorEastAsia" w:hAnsi="Cambria Math"/>
+                </w:rPr>
+                <m:t>n</m:t>
+              </m:r>
+            </m:e>
+            <m:sub>
+              <m:r>
+                <w:rPr>
+                  <w:rFonts w:ascii="Cambria Math" w:eastAsiaTheme="minorEastAsia" w:hAnsi="Cambria Math"/>
+                </w:rPr>
+                <m:t>Range</m:t>
+              </m:r>
+            </m:sub>
+          </m:sSub>
+          <m:r>
+            <w:rPr>
+              <w:rFonts w:ascii="Cambria Math" w:eastAsiaTheme="minorEastAsia" w:hAnsi="Cambria Math"/>
+            </w:rPr>
+            <m:t>=</m:t>
+          </m:r>
+          <m:f>
+            <m:fPr>
+              <m:ctrlPr>
+                <w:rPr>
+                  <w:rFonts w:ascii="Cambria Math" w:eastAsiaTheme="minorEastAsia" w:hAnsi="Cambria Math"/>
+                  <w:i/>
+                </w:rPr>
+              </m:ctrlPr>
+            </m:fPr>
+            <m:num>
+              <m:r>
+                <w:rPr>
+                  <w:rFonts w:ascii="Cambria Math" w:eastAsiaTheme="minorEastAsia" w:hAnsi="Cambria Math"/>
+                </w:rPr>
+                <m:t>2m</m:t>
+              </m:r>
+            </m:num>
+            <m:den>
+              <m:r>
+                <w:rPr>
+                  <w:rFonts w:ascii="Cambria Math" w:eastAsiaTheme="minorEastAsia" w:hAnsi="Cambria Math"/>
+                </w:rPr>
+                <m:t>10</m:t>
+              </m:r>
+              <m:r>
+                <w:rPr>
+                  <w:rFonts w:ascii="Cambria Math" w:eastAsiaTheme="minorEastAsia" w:hAnsi="Cambria Math"/>
+                </w:rPr>
+                <m:t>%</m:t>
+              </m:r>
+            </m:den>
+          </m:f>
+          <m:r>
+            <w:rPr>
+              <w:rFonts w:ascii="Cambria Math" w:eastAsiaTheme="minorEastAsia" w:hAnsi="Cambria Math"/>
+            </w:rPr>
+            <m:t xml:space="preserve"> </m:t>
+          </m:r>
+          <m:r>
+            <w:rPr>
+              <w:rFonts w:ascii="Cambria Math" w:eastAsiaTheme="minorEastAsia" w:hAnsi="Cambria Math"/>
+            </w:rPr>
+            <m:t>=2</m:t>
+          </m:r>
+          <m:r>
+            <w:rPr>
+              <w:rFonts w:ascii="Cambria Math" w:eastAsiaTheme="minorEastAsia" w:hAnsi="Cambria Math"/>
+            </w:rPr>
+            <m:t>0m</m:t>
+          </m:r>
+        </m:oMath>
+      </m:oMathPara>
+    </w:p>
+    <w:p>
+      <w:pPr>
+        <w:ind w:left="2160"/>
+        <w:rPr>
+          <w:rFonts w:eastAsiaTheme="minorEastAsia"/>
+        </w:rPr>
+      </w:pPr>
+      <m:oMathPara>
+        <m:oMath>
+          <m:sSub>
+            <m:sSubPr>
+              <m:ctrlPr>
+                <w:rPr>
+                  <w:rFonts w:ascii="Cambria Math" w:eastAsiaTheme="minorEastAsia" w:hAnsi="Cambria Math"/>
+                  <w:i/>
+                </w:rPr>
+              </m:ctrlPr>
+            </m:sSubPr>
+            <m:e>
+              <m:r>
+                <w:rPr>
+                  <w:rFonts w:ascii="Cambria Math" w:eastAsiaTheme="minorEastAsia" w:hAnsi="Cambria Math"/>
+                </w:rPr>
+                <m:t>Resolution</m:t>
+              </m:r>
+            </m:e>
+            <m:sub>
+              <m:r>
+                <w:rPr>
+                  <w:rFonts w:ascii="Cambria Math" w:eastAsiaTheme="minorEastAsia" w:hAnsi="Cambria Math"/>
+                </w:rPr>
+                <m:t>ADC</m:t>
+              </m:r>
+            </m:sub>
+          </m:sSub>
+          <m:r>
+            <w:rPr>
+              <w:rFonts w:ascii="Cambria Math" w:eastAsiaTheme="minorEastAsia" w:hAnsi="Cambria Math"/>
+            </w:rPr>
+            <m:t>=</m:t>
+          </m:r>
           <m:func>
             <m:funcPr>
               <m:ctrlPr>
@@ -1098,69 +1806,237 @@
               </m:sSub>
             </m:fName>
             <m:e>
-              <m:f>
-                <m:fPr>
+              <m:d>
+                <m:dPr>
                   <m:ctrlPr>
                     <w:rPr>
                       <w:rFonts w:ascii="Cambria Math" w:eastAsiaTheme="minorEastAsia" w:hAnsi="Cambria Math"/>
                       <w:i/>
                     </w:rPr>
                   </m:ctrlPr>
-                </m:fPr>
-                <m:num>
-                  <m:r>
-                    <w:rPr>
-                      <w:rFonts w:ascii="Cambria Math" w:eastAsiaTheme="minorEastAsia" w:hAnsi="Cambria Math"/>
-                    </w:rPr>
-                    <m:t>2π rad</m:t>
-                  </m:r>
-                </m:num>
-                <m:den>
-                  <m:r>
-                    <w:rPr>
-                      <w:rFonts w:ascii="Cambria Math" w:eastAsiaTheme="minorEastAsia" w:hAnsi="Cambria Math"/>
-                    </w:rPr>
-                    <m:t>Resolutio</m:t>
-                  </m:r>
-                  <m:sSub>
-                    <m:sSubPr>
+                </m:dPr>
+                <m:e>
+                  <m:f>
+                    <m:fPr>
                       <m:ctrlPr>
                         <w:rPr>
                           <w:rFonts w:ascii="Cambria Math" w:eastAsiaTheme="minorEastAsia" w:hAnsi="Cambria Math"/>
                           <w:i/>
                         </w:rPr>
                       </m:ctrlPr>
-                    </m:sSubPr>
-                    <m:e>
+                    </m:fPr>
+                    <m:num>
                       <m:r>
                         <w:rPr>
                           <w:rFonts w:ascii="Cambria Math" w:eastAsiaTheme="minorEastAsia" w:hAnsi="Cambria Math"/>
                         </w:rPr>
-                        <m:t>n</m:t>
+                        <m:t>2π rad</m:t>
                       </m:r>
-                    </m:e>
-                    <m:sub>
-                      <m:r>
-                        <w:rPr>
-                          <w:rFonts w:ascii="Cambria Math" w:eastAsiaTheme="minorEastAsia" w:hAnsi="Cambria Math"/>
-                        </w:rPr>
-                        <m:t>θ</m:t>
-                      </m:r>
-                    </m:sub>
-                  </m:sSub>
-                </m:den>
-              </m:f>
+                    </m:num>
+                    <m:den>
+                      <m:func>
+                        <m:funcPr>
+                          <m:ctrlPr>
+                            <w:rPr>
+                              <w:rFonts w:ascii="Cambria Math" w:eastAsiaTheme="minorEastAsia" w:hAnsi="Cambria Math"/>
+                              <w:i/>
+                            </w:rPr>
+                          </m:ctrlPr>
+                        </m:funcPr>
+                        <m:fName>
+                          <m:r>
+                            <m:rPr>
+                              <m:sty m:val="p"/>
+                            </m:rPr>
+                            <w:rPr>
+                              <w:rFonts w:ascii="Cambria Math" w:eastAsiaTheme="minorEastAsia" w:hAnsi="Cambria Math"/>
+                            </w:rPr>
+                            <m:t>arcsin</m:t>
+                          </m:r>
+                        </m:fName>
+                        <m:e>
+                          <m:d>
+                            <m:dPr>
+                              <m:ctrlPr>
+                                <w:rPr>
+                                  <w:rFonts w:ascii="Cambria Math" w:eastAsiaTheme="minorEastAsia" w:hAnsi="Cambria Math"/>
+                                  <w:i/>
+                                </w:rPr>
+                              </m:ctrlPr>
+                            </m:dPr>
+                            <m:e>
+                              <m:f>
+                                <m:fPr>
+                                  <m:ctrlPr>
+                                    <w:rPr>
+                                      <w:rFonts w:ascii="Cambria Math" w:eastAsiaTheme="minorEastAsia" w:hAnsi="Cambria Math"/>
+                                      <w:i/>
+                                    </w:rPr>
+                                  </m:ctrlPr>
+                                </m:fPr>
+                                <m:num>
+                                  <m:r>
+                                    <w:rPr>
+                                      <w:rFonts w:ascii="Cambria Math" w:eastAsiaTheme="minorEastAsia" w:hAnsi="Cambria Math"/>
+                                    </w:rPr>
+                                    <m:t>2</m:t>
+                                  </m:r>
+                                  <m:r>
+                                    <w:rPr>
+                                      <w:rFonts w:ascii="Cambria Math" w:eastAsiaTheme="minorEastAsia" w:hAnsi="Cambria Math"/>
+                                    </w:rPr>
+                                    <m:t>0</m:t>
+                                  </m:r>
+                                  <m:r>
+                                    <w:rPr>
+                                      <w:rFonts w:ascii="Cambria Math" w:eastAsiaTheme="minorEastAsia" w:hAnsi="Cambria Math"/>
+                                    </w:rPr>
+                                    <m:t>m</m:t>
+                                  </m:r>
+                                </m:num>
+                                <m:den>
+                                  <m:r>
+                                    <w:rPr>
+                                      <w:rFonts w:ascii="Cambria Math" w:eastAsiaTheme="minorEastAsia" w:hAnsi="Cambria Math"/>
+                                    </w:rPr>
+                                    <m:t>5500m</m:t>
+                                  </m:r>
+                                </m:den>
+                              </m:f>
+                            </m:e>
+                          </m:d>
+                        </m:e>
+                      </m:func>
+                    </m:den>
+                  </m:f>
+                </m:e>
+              </m:d>
+            </m:e>
+          </m:func>
+          <m:r>
+            <w:rPr>
+              <w:rFonts w:ascii="Cambria Math" w:eastAsiaTheme="minorEastAsia" w:hAnsi="Cambria Math"/>
+            </w:rPr>
+            <m:t>=11</m:t>
+          </m:r>
+          <m:r>
+            <w:rPr>
+              <w:rFonts w:ascii="Cambria Math" w:eastAsiaTheme="minorEastAsia" w:hAnsi="Cambria Math"/>
+            </w:rPr>
+            <m:t>bits</m:t>
+          </m:r>
+        </m:oMath>
+      </m:oMathPara>
+    </w:p>
+    <w:p>
+      <w:pPr>
+        <w:ind w:left="2160"/>
+        <w:rPr>
+          <w:rFonts w:eastAsiaTheme="minorEastAsia"/>
+        </w:rPr>
+      </w:pPr>
+      <w:r>
+        <w:rPr>
+          <w:rFonts w:eastAsiaTheme="minorEastAsia"/>
+        </w:rPr>
+        <w:t xml:space="preserve">However, the control system will not be capable of tracking to 1 LSb of the ADC, so as a rule of thumb we will assume tracking precision to within </w:t>
+      </w:r>
+      <w:r>
+        <w:rPr>
+          <w:rFonts w:eastAsiaTheme="minorEastAsia"/>
+        </w:rPr>
+        <w:t>30</w:t>
+      </w:r>
+      <w:r>
+        <w:rPr>
+          <w:rFonts w:eastAsiaTheme="minorEastAsia"/>
+        </w:rPr>
+        <w:t>% of ADC resolu</w:t>
+      </w:r>
+      <w:r>
+        <w:rPr>
+          <w:rFonts w:eastAsiaTheme="minorEastAsia"/>
+        </w:rPr>
+        <w:t>tion. Then we have:</w:t>
+      </w:r>
+    </w:p>
+    <w:p>
+      <w:pPr>
+        <w:ind w:left="2160"/>
+        <w:rPr>
+          <w:rFonts w:eastAsiaTheme="minorEastAsia"/>
+        </w:rPr>
+      </w:pPr>
+      <m:oMathPara>
+        <m:oMath>
+          <m:sSub>
+            <m:sSubPr>
+              <m:ctrlPr>
+                <w:rPr>
+                  <w:rFonts w:ascii="Cambria Math" w:eastAsiaTheme="minorEastAsia" w:hAnsi="Cambria Math"/>
+                  <w:i/>
+                </w:rPr>
+              </m:ctrlPr>
+            </m:sSubPr>
+            <m:e>
               <m:r>
-                <m:rPr>
-                  <m:sty m:val="p"/>
-                </m:rPr>
-                <w:rPr>
-                  <w:rStyle w:val="CommentReference"/>
-                </w:rPr>
-                <w:commentReference w:id="0"/>
+                <w:rPr>
+                  <w:rFonts w:ascii="Cambria Math" w:eastAsiaTheme="minorEastAsia" w:hAnsi="Cambria Math"/>
+                </w:rPr>
+                <m:t>Resolution</m:t>
               </m:r>
             </m:e>
-          </m:func>
+            <m:sub>
+              <m:r>
+                <w:rPr>
+                  <w:rFonts w:ascii="Cambria Math" w:eastAsiaTheme="minorEastAsia" w:hAnsi="Cambria Math"/>
+                </w:rPr>
+                <m:t>ADC</m:t>
+              </m:r>
+            </m:sub>
+          </m:sSub>
+          <m:r>
+            <w:rPr>
+              <w:rFonts w:ascii="Cambria Math" w:eastAsiaTheme="minorEastAsia" w:hAnsi="Cambria Math"/>
+            </w:rPr>
+            <m:t>=</m:t>
+          </m:r>
+          <m:r>
+            <w:rPr>
+              <w:rFonts w:ascii="Cambria Math" w:eastAsiaTheme="minorEastAsia" w:hAnsi="Cambria Math"/>
+            </w:rPr>
+            <m:t>11</m:t>
+          </m:r>
+          <m:r>
+            <w:rPr>
+              <w:rFonts w:ascii="Cambria Math" w:eastAsiaTheme="minorEastAsia" w:hAnsi="Cambria Math"/>
+            </w:rPr>
+            <m:t>bits</m:t>
+          </m:r>
+          <m:r>
+            <w:rPr>
+              <w:rFonts w:ascii="Cambria Math" w:eastAsiaTheme="minorEastAsia" w:hAnsi="Cambria Math"/>
+            </w:rPr>
+            <m:t>+30%*11</m:t>
+          </m:r>
+          <m:r>
+            <w:rPr>
+              <w:rFonts w:ascii="Cambria Math" w:eastAsiaTheme="minorEastAsia" w:hAnsi="Cambria Math"/>
+            </w:rPr>
+            <m:t>bits</m:t>
+          </m:r>
+          <m:r>
+            <w:rPr>
+              <w:rFonts w:ascii="Cambria Math" w:eastAsiaTheme="minorEastAsia" w:hAnsi="Cambria Math"/>
+            </w:rPr>
+            <m:t>=15</m:t>
+          </m:r>
+          <m:r>
+            <w:rPr>
+              <w:rFonts w:ascii="Cambria Math" w:eastAsiaTheme="minorEastAsia" w:hAnsi="Cambria Math"/>
+            </w:rPr>
+            <m:t xml:space="preserve"> bits</m:t>
+          </m:r>
         </m:oMath>
       </m:oMathPara>
     </w:p>
@@ -1171,17 +2047,206 @@
           <w:rFonts w:eastAsiaTheme="minorEastAsia"/>
         </w:rPr>
       </w:pPr>
+      <w:r>
+        <w:rPr>
+          <w:rFonts w:eastAsiaTheme="minorEastAsia"/>
+        </w:rPr>
+        <w:t>As ADC’s are most commonly available in power-of-2 resolutions, a 16 bit ADC will be used.</w:t>
+      </w:r>
+    </w:p>
+    <w:p>
+      <w:pPr>
+        <w:pStyle w:val="Heading4"/>
+        <w:rPr>
+          <w:rFonts w:eastAsiaTheme="minorEastAsia"/>
+        </w:rPr>
+      </w:pPr>
+      <w:r>
+        <w:rPr>
+          <w:rFonts w:eastAsiaTheme="minorEastAsia"/>
+        </w:rPr>
+        <w:t>ADC Digital Interface</w:t>
+      </w:r>
     </w:p>
     <w:p>
       <w:pPr>
         <w:ind w:left="2160"/>
       </w:pPr>
+      <w:r>
+        <w:t xml:space="preserve">Given a sample rate of 2000Hz as described in section B.3.a below, we must have a data bandwidth of 2kSamples/sec, with a sample size of 16 bits or 2 Bytes. We must </w:t>
+      </w:r>
+      <w:r>
+        <w:t>then have a data bandwidth of 4kB/s for each ADC, or 16k</w:t>
+      </w:r>
+      <w:r>
+        <w:t>B/s if they are on a shared or daisy</w:t>
+      </w:r>
+      <w:r>
+        <w:t>-chained bus.</w:t>
+      </w:r>
+      <w:r>
+        <w:t xml:space="preserve"> However, latency is of great concern in a control system, so it is not sufficient that the data transfer complete within the sample period.</w:t>
+      </w:r>
+    </w:p>
+    <w:p>
+      <w:pPr>
+        <w:ind w:left="2160"/>
+      </w:pPr>
+      <w:r>
+        <w:t xml:space="preserve">A daisy-chain </w:t>
+      </w:r>
+      <w:r>
+        <w:t>SPI interface allows a single sample command to be issued to all ADC’s simultaneously, and allows a single data transfer from all axes to be performed with lower overhead as compared to a chip-select based SPI interface.</w:t>
+      </w:r>
+    </w:p>
+    <w:p>
+      <w:pPr>
+        <w:pStyle w:val="Heading4"/>
+      </w:pPr>
+      <w:r>
+        <w:t>ADC Choice</w:t>
+      </w:r>
+    </w:p>
+    <w:p>
+      <w:pPr>
+        <w:ind w:left="2160"/>
+      </w:pPr>
+      <w:r>
+        <w:t xml:space="preserve">Common ADC data buses are I2C and SPI. </w:t>
+      </w:r>
+      <w:r>
+        <w:t>The AD7685 is a 16-bit ADC supporting both SPI and daisy-chain serial interfaces at up to 55MHz</w:t>
+      </w:r>
+      <w:r>
+        <w:t xml:space="preserve">, or </w:t>
+      </w:r>
+      <w:r>
+        <w:t>more than 6.5MB/s</w:t>
+      </w:r>
+      <w:r>
+        <w:t xml:space="preserve">. </w:t>
+      </w:r>
+      <w:r>
+        <w:t>It also has a sample rate of up to 250kSamples/s, and a sample-to-data ready time of no more than 2.2us, minimizing latency and satisfying throughput requirements.</w:t>
+      </w:r>
+    </w:p>
+    <w:p>
+      <w:pPr>
+        <w:pStyle w:val="Heading3"/>
+      </w:pPr>
+      <w:r>
+        <w:t>Summary of Parameters</w:t>
+      </w:r>
+    </w:p>
+    <w:p>
+      <w:pPr>
+        <w:ind w:left="1440"/>
+        <w:rPr>
+          <w:rFonts w:eastAsiaTheme="minorEastAsia"/>
+        </w:rPr>
+      </w:pPr>
+      <m:oMathPara>
+        <m:oMathParaPr>
+          <m:jc m:val="left"/>
+        </m:oMathParaPr>
+        <m:oMath>
+          <m:sSub>
+            <m:sSubPr>
+              <m:ctrlPr>
+                <w:rPr>
+                  <w:rFonts w:ascii="Cambria Math" w:hAnsi="Cambria Math"/>
+                  <w:i/>
+                </w:rPr>
+              </m:ctrlPr>
+            </m:sSubPr>
+            <m:e>
+              <m:r>
+                <w:rPr>
+                  <w:rFonts w:ascii="Cambria Math" w:hAnsi="Cambria Math"/>
+                </w:rPr>
+                <m:t>Resolution</m:t>
+              </m:r>
+            </m:e>
+            <m:sub>
+              <m:r>
+                <w:rPr>
+                  <w:rFonts w:ascii="Cambria Math" w:hAnsi="Cambria Math"/>
+                </w:rPr>
+                <m:t>5500m</m:t>
+              </m:r>
+            </m:sub>
+          </m:sSub>
+          <m:r>
+            <w:rPr>
+              <w:rFonts w:ascii="Cambria Math" w:hAnsi="Cambria Math"/>
+            </w:rPr>
+            <m:t>=</m:t>
+          </m:r>
+          <m:r>
+            <w:rPr>
+              <w:rFonts w:ascii="Cambria Math" w:hAnsi="Cambria Math"/>
+            </w:rPr>
+            <m:t>2</m:t>
+          </m:r>
+          <m:r>
+            <w:rPr>
+              <w:rFonts w:ascii="Cambria Math" w:hAnsi="Cambria Math"/>
+            </w:rPr>
+            <m:t>0m</m:t>
+          </m:r>
+        </m:oMath>
+      </m:oMathPara>
+    </w:p>
+    <w:p>
+      <w:pPr>
+        <w:ind w:left="1440"/>
+      </w:pPr>
+      <m:oMathPara>
+        <m:oMathParaPr>
+          <m:jc m:val="left"/>
+        </m:oMathParaPr>
+        <m:oMath>
+          <m:sSub>
+            <m:sSubPr>
+              <m:ctrlPr>
+                <w:rPr>
+                  <w:rFonts w:ascii="Cambria Math" w:hAnsi="Cambria Math"/>
+                  <w:i/>
+                </w:rPr>
+              </m:ctrlPr>
+            </m:sSubPr>
+            <m:e>
+              <m:r>
+                <w:rPr>
+                  <w:rFonts w:ascii="Cambria Math" w:hAnsi="Cambria Math"/>
+                </w:rPr>
+                <m:t>Resolution</m:t>
+              </m:r>
+            </m:e>
+            <m:sub>
+              <m:r>
+                <w:rPr>
+                  <w:rFonts w:ascii="Cambria Math" w:hAnsi="Cambria Math"/>
+                </w:rPr>
+                <m:t>ADC</m:t>
+              </m:r>
+            </m:sub>
+          </m:sSub>
+          <m:r>
+            <w:rPr>
+              <w:rFonts w:ascii="Cambria Math" w:hAnsi="Cambria Math"/>
+            </w:rPr>
+            <m:t>=16 bits</m:t>
+          </m:r>
+        </m:oMath>
+      </m:oMathPara>
     </w:p>
     <w:p>
       <w:pPr>
         <w:pStyle w:val="Heading2"/>
       </w:pPr>
       <w:r>
+        <w:lastRenderedPageBreak/>
         <w:t>Low-Pass Filters for Feedback ADC’s</w:t>
       </w:r>
     </w:p>
@@ -1476,7 +2541,6 @@
         <w:pStyle w:val="Heading4"/>
       </w:pPr>
       <w:r>
-        <w:lastRenderedPageBreak/>
         <w:t>ADC2 Feedback LPF</w:t>
       </w:r>
     </w:p>
@@ -3133,6 +4197,7 @@
         <w:pStyle w:val="Heading4"/>
       </w:pPr>
       <w:r>
+        <w:lastRenderedPageBreak/>
         <w:t>Op-Amp</w:t>
       </w:r>
     </w:p>
@@ -3149,7 +4214,6 @@
         <w:pStyle w:val="Heading3"/>
       </w:pPr>
       <w:r>
-        <w:lastRenderedPageBreak/>
         <w:t>Consequences</w:t>
       </w:r>
     </w:p>
@@ -3497,19 +4561,7 @@
             <w:rPr>
               <w:rFonts w:ascii="Cambria Math" w:hAnsi="Cambria Math"/>
             </w:rPr>
-            <m:t>=</m:t>
-          </m:r>
-          <m:r>
-            <w:rPr>
-              <w:rFonts w:ascii="Cambria Math" w:hAnsi="Cambria Math"/>
-            </w:rPr>
-            <m:t>2.5H</m:t>
-          </m:r>
-          <m:r>
-            <w:rPr>
-              <w:rFonts w:ascii="Cambria Math" w:hAnsi="Cambria Math"/>
-            </w:rPr>
-            <m:t>z</m:t>
+            <m:t>=2.5Hz</m:t>
           </m:r>
         </m:oMath>
       </m:oMathPara>
@@ -3556,13 +4608,7 @@
             <w:rPr>
               <w:rFonts w:ascii="Cambria Math" w:hAnsi="Cambria Math"/>
             </w:rPr>
-            <m:t>=25H</m:t>
-          </m:r>
-          <m:r>
-            <w:rPr>
-              <w:rFonts w:ascii="Cambria Math" w:hAnsi="Cambria Math"/>
-            </w:rPr>
-            <m:t>z</m:t>
+            <m:t>=25Hz</m:t>
           </m:r>
         </m:oMath>
       </m:oMathPara>
@@ -3653,13 +4699,7 @@
             <w:rPr>
               <w:rFonts w:ascii="Cambria Math" w:hAnsi="Cambria Math"/>
             </w:rPr>
-            <m:t>=100H</m:t>
-          </m:r>
-          <m:r>
-            <w:rPr>
-              <w:rFonts w:ascii="Cambria Math" w:hAnsi="Cambria Math"/>
-            </w:rPr>
-            <m:t>z</m:t>
+            <m:t>=100Hz</m:t>
           </m:r>
         </m:oMath>
       </m:oMathPara>
@@ -3713,27 +4753,6 @@
     </w:sectPr>
   </w:body>
 </w:document>
-</file>
-
-<file path=word/comments.xml><?xml version="1.0" encoding="utf-8"?>
-<w:comments xmlns:ve="http://schemas.openxmlformats.org/markup-compatibility/2006" xmlns:o="urn:schemas-microsoft-com:office:office" xmlns:r="http://schemas.openxmlformats.org/officeDocument/2006/relationships" xmlns:m="http://schemas.openxmlformats.org/officeDocument/2006/math" xmlns:v="urn:schemas-microsoft-com:vml" xmlns:wp="http://schemas.openxmlformats.org/drawingml/2006/wordprocessingDrawing" xmlns:w10="urn:schemas-microsoft-com:office:word" xmlns:w="http://schemas.openxmlformats.org/wordprocessingml/2006/main" xmlns:wne="http://schemas.microsoft.com/office/word/2006/wordml">
-  <w:comment w:id="0" w:author="Rob" w:date="2014-01-25T10:39:00Z" w:initials="R">
-    <w:p>
-      <w:pPr>
-        <w:pStyle w:val="CommentText"/>
-      </w:pPr>
-      <w:r>
-        <w:rPr>
-          <w:rStyle w:val="CommentReference"/>
-        </w:rPr>
-        <w:annotationRef/>
-      </w:r>
-      <w:r>
-        <w:t>How does this measurement resolution correspond to desired control resolution?</w:t>
-      </w:r>
-    </w:p>
-  </w:comment>
-</w:comments>
 </file>
 
 <file path=word/numbering.xml><?xml version="1.0" encoding="utf-8"?>
@@ -5204,7 +6223,7 @@
 </file>
 
 <file path=customXml/itemProps1.xml><?xml version="1.0" encoding="utf-8"?>
-<ds:datastoreItem xmlns:ds="http://schemas.openxmlformats.org/officeDocument/2006/customXml" ds:itemID="{5C8C90B6-47C9-49BF-BE45-34B5B77A22FF}">
+<ds:datastoreItem xmlns:ds="http://schemas.openxmlformats.org/officeDocument/2006/customXml" ds:itemID="{B4984DA9-3BF0-4D6B-8301-CA0A35104E3B}">
   <ds:schemaRefs>
     <ds:schemaRef ds:uri="http://schemas.openxmlformats.org/officeDocument/2006/bibliography"/>
   </ds:schemaRefs>

</xml_diff>

<commit_message>
Added details for ADC voltage supplies and ARef regulator.
</commit_message>
<xml_diff>
--- a/Documentation/Component Selection/RTx Controller Design.docx
+++ b/Documentation/Component Selection/RTx Controller Design.docx
@@ -6,8 +6,13 @@
       <w:pPr>
         <w:pStyle w:val="Title"/>
       </w:pPr>
-      <w:r>
-        <w:t>RTx Controller Board Design</w:t>
+      <w:proofErr w:type="spellStart"/>
+      <w:r>
+        <w:t>RTx</w:t>
+      </w:r>
+      <w:proofErr w:type="spellEnd"/>
+      <w:r>
+        <w:t xml:space="preserve"> Controller Board Design</w:t>
       </w:r>
       <w:r>
         <w:t xml:space="preserve"> Document</w:t>
@@ -1610,7 +1615,21 @@
         <w:rPr>
           <w:rFonts w:eastAsiaTheme="minorEastAsia"/>
         </w:rPr>
-        <w:t>rocket both in the frame and zoom such that the rocket length is 5% of the frame, the tracking resolution at  this range becomes:</w:t>
+        <w:t xml:space="preserve">rocket both in the frame and zoom such that the rocket length is 5% of the frame, the tracking resolution </w:t>
+      </w:r>
+      <w:proofErr w:type="gramStart"/>
+      <w:r>
+        <w:rPr>
+          <w:rFonts w:eastAsiaTheme="minorEastAsia"/>
+        </w:rPr>
+        <w:t>at  this</w:t>
+      </w:r>
+      <w:proofErr w:type="gramEnd"/>
+      <w:r>
+        <w:rPr>
+          <w:rFonts w:eastAsiaTheme="minorEastAsia"/>
+        </w:rPr>
+        <w:t xml:space="preserve"> range becomes:</w:t>
       </w:r>
     </w:p>
     <w:p>
@@ -1626,13 +1645,7 @@
             <w:rPr>
               <w:rFonts w:ascii="Cambria Math" w:eastAsiaTheme="minorEastAsia" w:hAnsi="Cambria Math"/>
             </w:rPr>
-            <m:t>R</m:t>
-          </m:r>
-          <m:r>
-            <w:rPr>
-              <w:rFonts w:ascii="Cambria Math" w:eastAsiaTheme="minorEastAsia" w:hAnsi="Cambria Math"/>
-            </w:rPr>
-            <m:t>esolutio</m:t>
+            <m:t>Resolutio</m:t>
           </m:r>
           <m:sSub>
             <m:sSubPr>
@@ -1688,13 +1701,7 @@
                 <w:rPr>
                   <w:rFonts w:ascii="Cambria Math" w:eastAsiaTheme="minorEastAsia" w:hAnsi="Cambria Math"/>
                 </w:rPr>
-                <m:t>10</m:t>
-              </m:r>
-              <m:r>
-                <w:rPr>
-                  <w:rFonts w:ascii="Cambria Math" w:eastAsiaTheme="minorEastAsia" w:hAnsi="Cambria Math"/>
-                </w:rPr>
-                <m:t>%</m:t>
+                <m:t>10%</m:t>
               </m:r>
             </m:den>
           </m:f>
@@ -1702,19 +1709,7 @@
             <w:rPr>
               <w:rFonts w:ascii="Cambria Math" w:eastAsiaTheme="minorEastAsia" w:hAnsi="Cambria Math"/>
             </w:rPr>
-            <m:t xml:space="preserve"> </m:t>
-          </m:r>
-          <m:r>
-            <w:rPr>
-              <w:rFonts w:ascii="Cambria Math" w:eastAsiaTheme="minorEastAsia" w:hAnsi="Cambria Math"/>
-            </w:rPr>
-            <m:t>=2</m:t>
-          </m:r>
-          <m:r>
-            <w:rPr>
-              <w:rFonts w:ascii="Cambria Math" w:eastAsiaTheme="minorEastAsia" w:hAnsi="Cambria Math"/>
-            </w:rPr>
-            <m:t>0m</m:t>
+            <m:t xml:space="preserve"> =20m</m:t>
           </m:r>
         </m:oMath>
       </m:oMathPara>
@@ -1879,19 +1874,7 @@
                                     <w:rPr>
                                       <w:rFonts w:ascii="Cambria Math" w:eastAsiaTheme="minorEastAsia" w:hAnsi="Cambria Math"/>
                                     </w:rPr>
-                                    <m:t>2</m:t>
-                                  </m:r>
-                                  <m:r>
-                                    <w:rPr>
-                                      <w:rFonts w:ascii="Cambria Math" w:eastAsiaTheme="minorEastAsia" w:hAnsi="Cambria Math"/>
-                                    </w:rPr>
-                                    <m:t>0</m:t>
-                                  </m:r>
-                                  <m:r>
-                                    <w:rPr>
-                                      <w:rFonts w:ascii="Cambria Math" w:eastAsiaTheme="minorEastAsia" w:hAnsi="Cambria Math"/>
-                                    </w:rPr>
-                                    <m:t>m</m:t>
+                                    <m:t>20m</m:t>
                                   </m:r>
                                 </m:num>
                                 <m:den>
@@ -1917,13 +1900,7 @@
             <w:rPr>
               <w:rFonts w:ascii="Cambria Math" w:eastAsiaTheme="minorEastAsia" w:hAnsi="Cambria Math"/>
             </w:rPr>
-            <m:t>=11</m:t>
-          </m:r>
-          <m:r>
-            <w:rPr>
-              <w:rFonts w:ascii="Cambria Math" w:eastAsiaTheme="minorEastAsia" w:hAnsi="Cambria Math"/>
-            </w:rPr>
-            <m:t>bits</m:t>
+            <m:t>=11bits</m:t>
           </m:r>
         </m:oMath>
       </m:oMathPara>
@@ -1939,7 +1916,21 @@
         <w:rPr>
           <w:rFonts w:eastAsiaTheme="minorEastAsia"/>
         </w:rPr>
-        <w:t xml:space="preserve">However, the control system will not be capable of tracking to 1 LSb of the ADC, so as a rule of thumb we will assume tracking precision to within </w:t>
+        <w:t xml:space="preserve">However, the control system will not be capable of tracking to 1 </w:t>
+      </w:r>
+      <w:proofErr w:type="spellStart"/>
+      <w:r>
+        <w:rPr>
+          <w:rFonts w:eastAsiaTheme="minorEastAsia"/>
+        </w:rPr>
+        <w:t>LSb</w:t>
+      </w:r>
+      <w:proofErr w:type="spellEnd"/>
+      <w:r>
+        <w:rPr>
+          <w:rFonts w:eastAsiaTheme="minorEastAsia"/>
+        </w:rPr>
+        <w:t xml:space="preserve"> of the ADC, so as a rule of thumb we will assume tracking precision to within </w:t>
       </w:r>
       <w:r>
         <w:rPr>
@@ -1999,43 +1990,7 @@
             <w:rPr>
               <w:rFonts w:ascii="Cambria Math" w:eastAsiaTheme="minorEastAsia" w:hAnsi="Cambria Math"/>
             </w:rPr>
-            <m:t>=</m:t>
-          </m:r>
-          <m:r>
-            <w:rPr>
-              <w:rFonts w:ascii="Cambria Math" w:eastAsiaTheme="minorEastAsia" w:hAnsi="Cambria Math"/>
-            </w:rPr>
-            <m:t>11</m:t>
-          </m:r>
-          <m:r>
-            <w:rPr>
-              <w:rFonts w:ascii="Cambria Math" w:eastAsiaTheme="minorEastAsia" w:hAnsi="Cambria Math"/>
-            </w:rPr>
-            <m:t>bits</m:t>
-          </m:r>
-          <m:r>
-            <w:rPr>
-              <w:rFonts w:ascii="Cambria Math" w:eastAsiaTheme="minorEastAsia" w:hAnsi="Cambria Math"/>
-            </w:rPr>
-            <m:t>+30%*11</m:t>
-          </m:r>
-          <m:r>
-            <w:rPr>
-              <w:rFonts w:ascii="Cambria Math" w:eastAsiaTheme="minorEastAsia" w:hAnsi="Cambria Math"/>
-            </w:rPr>
-            <m:t>bits</m:t>
-          </m:r>
-          <m:r>
-            <w:rPr>
-              <w:rFonts w:ascii="Cambria Math" w:eastAsiaTheme="minorEastAsia" w:hAnsi="Cambria Math"/>
-            </w:rPr>
-            <m:t>=15</m:t>
-          </m:r>
-          <m:r>
-            <w:rPr>
-              <w:rFonts w:ascii="Cambria Math" w:eastAsiaTheme="minorEastAsia" w:hAnsi="Cambria Math"/>
-            </w:rPr>
-            <m:t xml:space="preserve"> bits</m:t>
+            <m:t>=11bits+30%*11bits=15 bits</m:t>
           </m:r>
         </m:oMath>
       </m:oMathPara>
@@ -2104,7 +2059,13 @@
         <w:pStyle w:val="Heading4"/>
       </w:pPr>
       <w:r>
-        <w:t>ADC Choice</w:t>
+        <w:t xml:space="preserve">ADC </w:t>
+      </w:r>
+      <w:r>
+        <w:t xml:space="preserve">and Analog Reference Voltage Regulator </w:t>
+      </w:r>
+      <w:r>
+        <w:t>Choice</w:t>
       </w:r>
     </w:p>
     <w:p>
@@ -2115,10 +2076,18 @@
         <w:t xml:space="preserve">Common ADC data buses are I2C and SPI. </w:t>
       </w:r>
       <w:r>
-        <w:t>The AD7685 is a 16-bit ADC supporting both SPI and daisy-chain serial interfaces at up to 55MHz</w:t>
-      </w:r>
-      <w:r>
-        <w:t xml:space="preserve">, or </w:t>
+        <w:t xml:space="preserve">The AD7685 is a 16-bit ADC supporting </w:t>
+      </w:r>
+      <w:proofErr w:type="gramStart"/>
+      <w:r>
+        <w:t>both SPI and daisy-chain serial interfaces at up to 55MHz</w:t>
+      </w:r>
+      <w:r>
+        <w:t>, or</w:t>
+      </w:r>
+      <w:proofErr w:type="gramEnd"/>
+      <w:r>
+        <w:t xml:space="preserve"> </w:t>
       </w:r>
       <w:r>
         <w:t>more than 6.5MB/s</w:t>
@@ -2128,6 +2097,273 @@
       </w:r>
       <w:r>
         <w:t>It also has a sample rate of up to 250kSamples/s, and a sample-to-data ready time of no more than 2.2us, minimizing latency and satisfying throughput requirements.</w:t>
+      </w:r>
+    </w:p>
+    <w:p>
+      <w:pPr>
+        <w:pStyle w:val="Heading5"/>
+      </w:pPr>
+      <w:r>
+        <w:t>ADC Supply Voltages</w:t>
+      </w:r>
+    </w:p>
+    <w:p>
+      <w:pPr>
+        <w:ind w:left="2880"/>
+        <w:rPr>
+          <w:rFonts w:eastAsiaTheme="minorEastAsia"/>
+        </w:rPr>
+      </w:pPr>
+      <w:r>
+        <w:t xml:space="preserve">The AD7685 has separate supplies for the converter and for the digital I/O interface. </w:t>
+      </w:r>
+      <m:oMath>
+        <m:sSub>
+          <m:sSubPr>
+            <m:ctrlPr>
+              <w:rPr>
+                <w:rFonts w:ascii="Cambria Math" w:hAnsi="Cambria Math"/>
+                <w:i/>
+              </w:rPr>
+            </m:ctrlPr>
+          </m:sSubPr>
+          <m:e>
+            <m:r>
+              <w:rPr>
+                <w:rFonts w:ascii="Cambria Math" w:hAnsi="Cambria Math"/>
+              </w:rPr>
+              <m:t>V</m:t>
+            </m:r>
+          </m:e>
+          <m:sub>
+            <m:r>
+              <w:rPr>
+                <w:rFonts w:ascii="Cambria Math" w:hAnsi="Cambria Math"/>
+              </w:rPr>
+              <m:t>IO</m:t>
+            </m:r>
+          </m:sub>
+        </m:sSub>
+      </m:oMath>
+      <w:r>
+        <w:rPr>
+          <w:rFonts w:eastAsiaTheme="minorEastAsia"/>
+        </w:rPr>
+        <w:t xml:space="preserve"> </w:t>
+      </w:r>
+      <w:proofErr w:type="gramStart"/>
+      <w:r>
+        <w:rPr>
+          <w:rFonts w:eastAsiaTheme="minorEastAsia"/>
+        </w:rPr>
+        <w:t>was</w:t>
+      </w:r>
+      <w:proofErr w:type="gramEnd"/>
+      <w:r>
+        <w:rPr>
+          <w:rFonts w:eastAsiaTheme="minorEastAsia"/>
+        </w:rPr>
+        <w:t xml:space="preserve"> chosen to match that of the microcontroller, </w:t>
+      </w:r>
+      <w:r>
+        <w:rPr>
+          <w:rFonts w:eastAsiaTheme="minorEastAsia"/>
+        </w:rPr>
+        <w:lastRenderedPageBreak/>
+        <w:t xml:space="preserve">while </w:t>
+      </w:r>
+      <m:oMath>
+        <m:sSub>
+          <m:sSubPr>
+            <m:ctrlPr>
+              <w:rPr>
+                <w:rFonts w:ascii="Cambria Math" w:eastAsiaTheme="minorEastAsia" w:hAnsi="Cambria Math"/>
+                <w:i/>
+              </w:rPr>
+            </m:ctrlPr>
+          </m:sSubPr>
+          <m:e>
+            <m:r>
+              <w:rPr>
+                <w:rFonts w:ascii="Cambria Math" w:eastAsiaTheme="minorEastAsia" w:hAnsi="Cambria Math"/>
+              </w:rPr>
+              <m:t>V</m:t>
+            </m:r>
+          </m:e>
+          <m:sub>
+            <m:r>
+              <w:rPr>
+                <w:rFonts w:ascii="Cambria Math" w:eastAsiaTheme="minorEastAsia" w:hAnsi="Cambria Math"/>
+              </w:rPr>
+              <m:t>DD</m:t>
+            </m:r>
+          </m:sub>
+        </m:sSub>
+      </m:oMath>
+      <w:r>
+        <w:rPr>
+          <w:rFonts w:eastAsiaTheme="minorEastAsia"/>
+        </w:rPr>
+        <w:t xml:space="preserve"> selection was based on the desire to minimize conversion latency, as higher voltages allow for faster conversion times as well as higher conversion rates.</w:t>
+      </w:r>
+      <w:r>
+        <w:rPr>
+          <w:rFonts w:eastAsiaTheme="minorEastAsia"/>
+        </w:rPr>
+        <w:t xml:space="preserve"> The following voltages were chosen:</w:t>
+      </w:r>
+    </w:p>
+    <w:p>
+      <w:pPr>
+        <w:ind w:left="2880"/>
+        <w:rPr>
+          <w:rFonts w:eastAsiaTheme="minorEastAsia"/>
+        </w:rPr>
+      </w:pPr>
+      <m:oMathPara>
+        <m:oMath>
+          <m:sSub>
+            <m:sSubPr>
+              <m:ctrlPr>
+                <w:rPr>
+                  <w:rFonts w:ascii="Cambria Math" w:hAnsi="Cambria Math"/>
+                  <w:i/>
+                </w:rPr>
+              </m:ctrlPr>
+            </m:sSubPr>
+            <m:e>
+              <m:r>
+                <w:rPr>
+                  <w:rFonts w:ascii="Cambria Math" w:hAnsi="Cambria Math"/>
+                </w:rPr>
+                <m:t>V</m:t>
+              </m:r>
+            </m:e>
+            <m:sub>
+              <m:r>
+                <w:rPr>
+                  <w:rFonts w:ascii="Cambria Math" w:hAnsi="Cambria Math"/>
+                </w:rPr>
+                <m:t>IO</m:t>
+              </m:r>
+            </m:sub>
+          </m:sSub>
+          <m:r>
+            <w:rPr>
+              <w:rFonts w:ascii="Cambria Math" w:hAnsi="Cambria Math"/>
+            </w:rPr>
+            <m:t>=3.3V</m:t>
+          </m:r>
+        </m:oMath>
+      </m:oMathPara>
+    </w:p>
+    <w:p>
+      <w:pPr>
+        <w:ind w:left="2880"/>
+        <w:rPr>
+          <w:rFonts w:eastAsiaTheme="minorEastAsia"/>
+        </w:rPr>
+      </w:pPr>
+      <m:oMathPara>
+        <m:oMath>
+          <m:sSub>
+            <m:sSubPr>
+              <m:ctrlPr>
+                <w:rPr>
+                  <w:rFonts w:ascii="Cambria Math" w:hAnsi="Cambria Math"/>
+                  <w:i/>
+                </w:rPr>
+              </m:ctrlPr>
+            </m:sSubPr>
+            <m:e>
+              <m:r>
+                <w:rPr>
+                  <w:rFonts w:ascii="Cambria Math" w:hAnsi="Cambria Math"/>
+                </w:rPr>
+                <m:t>V</m:t>
+              </m:r>
+            </m:e>
+            <m:sub>
+              <m:r>
+                <w:rPr>
+                  <w:rFonts w:ascii="Cambria Math" w:hAnsi="Cambria Math"/>
+                </w:rPr>
+                <m:t>DD</m:t>
+              </m:r>
+            </m:sub>
+          </m:sSub>
+          <m:r>
+            <w:rPr>
+              <w:rFonts w:ascii="Cambria Math" w:hAnsi="Cambria Math"/>
+            </w:rPr>
+            <m:t>=5V</m:t>
+          </m:r>
+        </m:oMath>
+      </m:oMathPara>
+    </w:p>
+    <w:p>
+      <w:pPr>
+        <w:pStyle w:val="Heading5"/>
+      </w:pPr>
+      <w:r>
+        <w:t>Reference Voltage Regulator Choice</w:t>
+      </w:r>
+    </w:p>
+    <w:p>
+      <w:pPr>
+        <w:ind w:left="2880"/>
+      </w:pPr>
+      <w:r>
+        <w:t xml:space="preserve">A stable and noise-free reference voltage is required for the ADC and feedback position sensor potentiometer circuits. The chosen ADC </w:t>
+      </w:r>
+      <w:r>
+        <w:t xml:space="preserve">uses a </w:t>
+      </w:r>
+    </w:p>
+    <w:p>
+      <w:pPr>
+        <w:pStyle w:val="Heading5"/>
+        <w:rPr>
+          <w:rFonts w:eastAsiaTheme="minorEastAsia"/>
+        </w:rPr>
+      </w:pPr>
+      <w:r>
+        <w:rPr>
+          <w:rFonts w:eastAsiaTheme="minorEastAsia"/>
+        </w:rPr>
+        <w:t>ADC Decoupling Capacitors</w:t>
+      </w:r>
+    </w:p>
+    <w:p>
+      <w:pPr>
+        <w:ind w:left="2880"/>
+      </w:pPr>
+      <w:r>
+        <w:t>Per the datasheet, 0.1uF capacitors were chosen to decouple the supply pins. A 1206-package 22uF capacitor with an X5R temperature coefficient decouples the analog reference input pin, as this is the recommended value when using an ADR43x reference voltage regulator.</w:t>
+      </w:r>
+    </w:p>
+    <w:p>
+      <w:pPr>
+        <w:pStyle w:val="Heading5"/>
+      </w:pPr>
+      <w:r>
+        <w:t>Analog Reference Supply Decoupling Capacitors</w:t>
+      </w:r>
+    </w:p>
+    <w:p>
+      <w:pPr>
+        <w:ind w:left="2880"/>
+      </w:pPr>
+      <w:r>
+        <w:t xml:space="preserve">The </w:t>
+      </w:r>
+      <w:proofErr w:type="spellStart"/>
+      <w:r>
+        <w:t>ARef</w:t>
+      </w:r>
+      <w:proofErr w:type="spellEnd"/>
+      <w:r>
+        <w:t xml:space="preserve"> regulator’s supply pin is decoupled with a 10uF and 0.1uF capacitor, and the output is decoupled with a 0.1uF capacitor, per the device datasheet.</w:t>
       </w:r>
     </w:p>
     <w:p>
@@ -2180,19 +2416,7 @@
             <w:rPr>
               <w:rFonts w:ascii="Cambria Math" w:hAnsi="Cambria Math"/>
             </w:rPr>
-            <m:t>=</m:t>
-          </m:r>
-          <m:r>
-            <w:rPr>
-              <w:rFonts w:ascii="Cambria Math" w:hAnsi="Cambria Math"/>
-            </w:rPr>
-            <m:t>2</m:t>
-          </m:r>
-          <m:r>
-            <w:rPr>
-              <w:rFonts w:ascii="Cambria Math" w:hAnsi="Cambria Math"/>
-            </w:rPr>
-            <m:t>0m</m:t>
+            <m:t>=20m</m:t>
           </m:r>
         </m:oMath>
       </m:oMathPara>
@@ -2200,6 +2424,9 @@
     <w:p>
       <w:pPr>
         <w:ind w:left="1440"/>
+        <w:rPr>
+          <w:rFonts w:eastAsiaTheme="minorEastAsia"/>
+        </w:rPr>
       </w:pPr>
       <m:oMathPara>
         <m:oMathParaPr>
@@ -2243,10 +2470,202 @@
     </w:p>
     <w:p>
       <w:pPr>
+        <w:ind w:left="1440"/>
+        <w:rPr>
+          <w:rFonts w:eastAsiaTheme="minorEastAsia"/>
+        </w:rPr>
+      </w:pPr>
+      <m:oMathPara>
+        <m:oMathParaPr>
+          <m:jc m:val="left"/>
+        </m:oMathParaPr>
+        <m:oMath>
+          <m:sSub>
+            <m:sSubPr>
+              <m:ctrlPr>
+                <w:rPr>
+                  <w:rFonts w:ascii="Cambria Math" w:hAnsi="Cambria Math"/>
+                  <w:i/>
+                </w:rPr>
+              </m:ctrlPr>
+            </m:sSubPr>
+            <m:e>
+              <m:r>
+                <w:rPr>
+                  <w:rFonts w:ascii="Cambria Math" w:hAnsi="Cambria Math"/>
+                </w:rPr>
+                <m:t>V</m:t>
+              </m:r>
+            </m:e>
+            <m:sub>
+              <m:r>
+                <w:rPr>
+                  <w:rFonts w:ascii="Cambria Math" w:hAnsi="Cambria Math"/>
+                </w:rPr>
+                <m:t>aref</m:t>
+              </m:r>
+            </m:sub>
+          </m:sSub>
+          <m:r>
+            <w:rPr>
+              <w:rFonts w:ascii="Cambria Math" w:hAnsi="Cambria Math"/>
+            </w:rPr>
+            <m:t>=3.000V</m:t>
+          </m:r>
+        </m:oMath>
+      </m:oMathPara>
+    </w:p>
+    <w:p>
+      <w:pPr>
+        <w:ind w:left="1440"/>
+        <w:rPr>
+          <w:rFonts w:eastAsiaTheme="minorEastAsia"/>
+        </w:rPr>
+      </w:pPr>
+      <m:oMathPara>
+        <m:oMathParaPr>
+          <m:jc m:val="left"/>
+        </m:oMathParaPr>
+        <m:oMath>
+          <m:sSub>
+            <m:sSubPr>
+              <m:ctrlPr>
+                <w:rPr>
+                  <w:rFonts w:ascii="Cambria Math" w:hAnsi="Cambria Math"/>
+                  <w:i/>
+                </w:rPr>
+              </m:ctrlPr>
+            </m:sSubPr>
+            <m:e>
+              <m:r>
+                <w:rPr>
+                  <w:rFonts w:ascii="Cambria Math" w:hAnsi="Cambria Math"/>
+                </w:rPr>
+                <m:t>V</m:t>
+              </m:r>
+            </m:e>
+            <m:sub>
+              <m:r>
+                <w:rPr>
+                  <w:rFonts w:ascii="Cambria Math" w:hAnsi="Cambria Math"/>
+                </w:rPr>
+                <m:t>DD,ADC</m:t>
+              </m:r>
+            </m:sub>
+          </m:sSub>
+          <m:r>
+            <w:rPr>
+              <w:rFonts w:ascii="Cambria Math" w:hAnsi="Cambria Math"/>
+            </w:rPr>
+            <m:t>=5V</m:t>
+          </m:r>
+        </m:oMath>
+      </m:oMathPara>
+    </w:p>
+    <w:p>
+      <w:pPr>
+        <w:ind w:left="1440"/>
+        <w:rPr>
+          <w:rFonts w:eastAsiaTheme="minorEastAsia"/>
+        </w:rPr>
+      </w:pPr>
+      <m:oMathPara>
+        <m:oMathParaPr>
+          <m:jc m:val="left"/>
+        </m:oMathParaPr>
+        <m:oMath>
+          <m:sSub>
+            <m:sSubPr>
+              <m:ctrlPr>
+                <w:rPr>
+                  <w:rFonts w:ascii="Cambria Math" w:hAnsi="Cambria Math"/>
+                  <w:i/>
+                </w:rPr>
+              </m:ctrlPr>
+            </m:sSubPr>
+            <m:e>
+              <m:r>
+                <w:rPr>
+                  <w:rFonts w:ascii="Cambria Math" w:hAnsi="Cambria Math"/>
+                </w:rPr>
+                <m:t>V</m:t>
+              </m:r>
+            </m:e>
+            <m:sub>
+              <m:r>
+                <w:rPr>
+                  <w:rFonts w:ascii="Cambria Math" w:hAnsi="Cambria Math"/>
+                </w:rPr>
+                <m:t>DD,aref</m:t>
+              </m:r>
+            </m:sub>
+          </m:sSub>
+          <m:r>
+            <w:rPr>
+              <w:rFonts w:ascii="Cambria Math" w:hAnsi="Cambria Math"/>
+            </w:rPr>
+            <m:t>=5V</m:t>
+          </m:r>
+        </m:oMath>
+      </m:oMathPara>
+    </w:p>
+    <w:p>
+      <w:pPr>
+        <w:ind w:left="1440"/>
+        <w:rPr>
+          <w:rFonts w:eastAsiaTheme="minorEastAsia"/>
+        </w:rPr>
+      </w:pPr>
+      <m:oMathPara>
+        <m:oMathParaPr>
+          <m:jc m:val="left"/>
+        </m:oMathParaPr>
+        <m:oMath>
+          <m:sSub>
+            <m:sSubPr>
+              <m:ctrlPr>
+                <w:rPr>
+                  <w:rFonts w:ascii="Cambria Math" w:hAnsi="Cambria Math"/>
+                  <w:i/>
+                </w:rPr>
+              </m:ctrlPr>
+            </m:sSubPr>
+            <m:e>
+              <m:r>
+                <w:rPr>
+                  <w:rFonts w:ascii="Cambria Math" w:hAnsi="Cambria Math"/>
+                </w:rPr>
+                <m:t>V</m:t>
+              </m:r>
+            </m:e>
+            <m:sub>
+              <m:r>
+                <w:rPr>
+                  <w:rFonts w:ascii="Cambria Math" w:hAnsi="Cambria Math"/>
+                </w:rPr>
+                <m:t>IO,ADC</m:t>
+              </m:r>
+            </m:sub>
+          </m:sSub>
+          <m:r>
+            <w:rPr>
+              <w:rFonts w:ascii="Cambria Math" w:hAnsi="Cambria Math"/>
+            </w:rPr>
+            <m:t>=3.3V</m:t>
+          </m:r>
+        </m:oMath>
+      </m:oMathPara>
+    </w:p>
+    <w:p>
+      <w:pPr>
+        <w:ind w:left="1440"/>
+      </w:pPr>
+    </w:p>
+    <w:p>
+      <w:pPr>
         <w:pStyle w:val="Heading2"/>
       </w:pPr>
       <w:r>
-        <w:lastRenderedPageBreak/>
         <w:t>Low-Pass Filters for Feedback ADC’s</w:t>
       </w:r>
     </w:p>
@@ -2541,6 +2960,7 @@
         <w:pStyle w:val="Heading4"/>
       </w:pPr>
       <w:r>
+        <w:lastRenderedPageBreak/>
         <w:t>ADC2 Feedback LPF</w:t>
       </w:r>
     </w:p>
@@ -3498,7 +3918,14 @@
         <w:rPr>
           <w:rFonts w:eastAsiaTheme="minorEastAsia"/>
         </w:rPr>
-        <w:t xml:space="preserve"> one decade higher than</w:t>
+        <w:t xml:space="preserve"> one decade higher </w:t>
+      </w:r>
+      <w:proofErr w:type="gramStart"/>
+      <w:r>
+        <w:rPr>
+          <w:rFonts w:eastAsiaTheme="minorEastAsia"/>
+        </w:rPr>
+        <w:t>than</w:t>
       </w:r>
       <w:r>
         <w:rPr>
@@ -3507,6 +3934,7 @@
         <w:t xml:space="preserve"> </w:t>
       </w:r>
       <m:oMath>
+        <w:proofErr w:type="gramEnd"/>
         <m:sSub>
           <m:sSubPr>
             <m:ctrlPr>
@@ -3624,9 +4052,17 @@
         <w:rPr>
           <w:rFonts w:eastAsiaTheme="minorEastAsia"/>
         </w:rPr>
-        <w:t xml:space="preserve"> to prevent the LPF from limiting performance at the </w:t>
+        <w:t xml:space="preserve"> to prevent the LPF from limiting performance at </w:t>
+      </w:r>
+      <w:proofErr w:type="gramStart"/>
+      <w:r>
+        <w:rPr>
+          <w:rFonts w:eastAsiaTheme="minorEastAsia"/>
+        </w:rPr>
+        <w:t xml:space="preserve">the </w:t>
       </w:r>
       <m:oMath>
+        <w:proofErr w:type="gramEnd"/>
         <m:sSub>
           <m:sSubPr>
             <m:ctrlPr>
@@ -3978,7 +4414,21 @@
         <w:rPr>
           <w:rFonts w:eastAsiaTheme="minorEastAsia"/>
         </w:rPr>
-        <w:t xml:space="preserve"> must be a low enough frequency such that the Nyquist rate is reasonable given our choice of ADC’s and microcontroller.</w:t>
+        <w:t xml:space="preserve"> </w:t>
+      </w:r>
+      <w:proofErr w:type="gramStart"/>
+      <w:r>
+        <w:rPr>
+          <w:rFonts w:eastAsiaTheme="minorEastAsia"/>
+        </w:rPr>
+        <w:t>must</w:t>
+      </w:r>
+      <w:proofErr w:type="gramEnd"/>
+      <w:r>
+        <w:rPr>
+          <w:rFonts w:eastAsiaTheme="minorEastAsia"/>
+        </w:rPr>
+        <w:t xml:space="preserve"> be a low enough frequency such that the Nyquist rate is reasonable given our choice of ADC’s and microcontroller.</w:t>
       </w:r>
       <w:r>
         <w:rPr>
@@ -3997,9 +4447,17 @@
         <w:rPr>
           <w:rFonts w:eastAsiaTheme="minorEastAsia"/>
         </w:rPr>
-        <w:t xml:space="preserve"> Order LPF with our </w:t>
+        <w:t xml:space="preserve"> Order LPF with </w:t>
+      </w:r>
+      <w:proofErr w:type="gramStart"/>
+      <w:r>
+        <w:rPr>
+          <w:rFonts w:eastAsiaTheme="minorEastAsia"/>
+        </w:rPr>
+        <w:t xml:space="preserve">our </w:t>
       </w:r>
       <m:oMath>
+        <w:proofErr w:type="gramEnd"/>
         <m:sSub>
           <m:sSubPr>
             <m:ctrlPr>
@@ -4101,15 +4559,37 @@
         <w:rPr>
           <w:rFonts w:eastAsiaTheme="minorEastAsia"/>
         </w:rPr>
-        <w:t xml:space="preserve">The Nyquist rate, or minimum rate we must sample the ADC’s </w:t>
-      </w:r>
-      <w:r>
-        <w:rPr>
-          <w:rFonts w:eastAsiaTheme="minorEastAsia"/>
-        </w:rPr>
-        <w:t xml:space="preserve">is then </w:t>
+        <w:t xml:space="preserve">The </w:t>
+      </w:r>
+      <w:proofErr w:type="spellStart"/>
+      <w:r>
+        <w:rPr>
+          <w:rFonts w:eastAsiaTheme="minorEastAsia"/>
+        </w:rPr>
+        <w:t>Nyquist</w:t>
+      </w:r>
+      <w:proofErr w:type="spellEnd"/>
+      <w:r>
+        <w:rPr>
+          <w:rFonts w:eastAsiaTheme="minorEastAsia"/>
+        </w:rPr>
+        <w:t xml:space="preserve"> rate, or minimum rate we must sample the ADC’s </w:t>
+      </w:r>
+      <w:r>
+        <w:rPr>
+          <w:rFonts w:eastAsiaTheme="minorEastAsia"/>
+        </w:rPr>
+        <w:t xml:space="preserve">is </w:t>
+      </w:r>
+      <w:proofErr w:type="gramStart"/>
+      <w:r>
+        <w:rPr>
+          <w:rFonts w:eastAsiaTheme="minorEastAsia"/>
+        </w:rPr>
+        <w:t xml:space="preserve">then </w:t>
       </w:r>
       <m:oMath>
+        <w:proofErr w:type="gramEnd"/>
         <m:r>
           <w:rPr>
             <w:rFonts w:ascii="Cambria Math" w:hAnsi="Cambria Math"/>
@@ -4146,7 +4626,15 @@
         </w:rPr>
       </w:pPr>
       <w:r>
-        <w:t>A Sallen-Key topology Butterworth Low-Pass Filter was chosen due to its simplicity, and the ability to attain 3</w:t>
+        <w:t xml:space="preserve">A </w:t>
+      </w:r>
+      <w:proofErr w:type="spellStart"/>
+      <w:r>
+        <w:t>Sallen</w:t>
+      </w:r>
+      <w:proofErr w:type="spellEnd"/>
+      <w:r>
+        <w:t>-Key topology Butterworth Low-Pass Filter was chosen due to its simplicity, and the ability to attain 3</w:t>
       </w:r>
       <w:r>
         <w:rPr>
@@ -4197,8 +4685,40 @@
         <w:pStyle w:val="Heading4"/>
       </w:pPr>
       <w:r>
+        <w:t>Op-Amp</w:t>
+      </w:r>
+    </w:p>
+    <w:p>
+      <w:pPr>
+        <w:ind w:left="2160"/>
+      </w:pPr>
+      <w:r>
+        <w:t xml:space="preserve">The AD861x Op-Amp was chosen to produce the </w:t>
+      </w:r>
+      <w:proofErr w:type="spellStart"/>
+      <w:r>
+        <w:t>Sallen</w:t>
+      </w:r>
+      <w:proofErr w:type="spellEnd"/>
+      <w:r>
+        <w:t>-Key topology because it is recommended for use in conjunction with the chosen ADC’s.</w:t>
+      </w:r>
+    </w:p>
+    <w:p>
+      <w:pPr>
+        <w:pStyle w:val="Heading3"/>
+      </w:pPr>
+      <w:r>
         <w:lastRenderedPageBreak/>
-        <w:t>Op-Amp</w:t>
+        <w:t>Consequences</w:t>
+      </w:r>
+    </w:p>
+    <w:p>
+      <w:pPr>
+        <w:pStyle w:val="Heading4"/>
+      </w:pPr>
+      <w:r>
+        <w:t>Control Rate and ADC Sampling</w:t>
       </w:r>
     </w:p>
     <w:p>
@@ -4206,33 +4726,14 @@
         <w:ind w:left="2160"/>
       </w:pPr>
       <w:r>
-        <w:t>The AD861x Op-Amp was chosen to produce the Sallen-Key topology because it is recommended for use in conjunction with the chosen ADC’s.</w:t>
-      </w:r>
-    </w:p>
-    <w:p>
-      <w:pPr>
-        <w:pStyle w:val="Heading3"/>
-      </w:pPr>
-      <w:r>
-        <w:t>Consequences</w:t>
-      </w:r>
-    </w:p>
-    <w:p>
-      <w:pPr>
-        <w:pStyle w:val="Heading4"/>
-      </w:pPr>
-      <w:r>
-        <w:t>Control Rate and ADC Sampling</w:t>
-      </w:r>
-    </w:p>
-    <w:p>
-      <w:pPr>
-        <w:ind w:left="2160"/>
-      </w:pPr>
-      <w:r>
-        <w:t xml:space="preserve">A rule of thumb for minimum control rate is </w:t>
+        <w:t xml:space="preserve">A rule of thumb for minimum control rate </w:t>
+      </w:r>
+      <w:proofErr w:type="gramStart"/>
+      <w:r>
+        <w:t xml:space="preserve">is </w:t>
       </w:r>
       <m:oMath>
+        <w:proofErr w:type="gramEnd"/>
         <m:sSub>
           <m:sSubPr>
             <m:ctrlPr>
@@ -4371,7 +4872,21 @@
           <w:rFonts w:eastAsiaTheme="minorEastAsia"/>
         </w:rPr>
         <w:tab/>
-        <w:t xml:space="preserve">The Nyquist rate must also be satisfied, so the sample rate must be: </w:t>
+        <w:t xml:space="preserve">The </w:t>
+      </w:r>
+      <w:proofErr w:type="spellStart"/>
+      <w:r>
+        <w:rPr>
+          <w:rFonts w:eastAsiaTheme="minorEastAsia"/>
+        </w:rPr>
+        <w:t>Nyquist</w:t>
+      </w:r>
+      <w:proofErr w:type="spellEnd"/>
+      <w:r>
+        <w:rPr>
+          <w:rFonts w:eastAsiaTheme="minorEastAsia"/>
+        </w:rPr>
+        <w:t xml:space="preserve"> rate must also be satisfied, so the sample rate must be: </w:t>
       </w:r>
     </w:p>
     <w:p>
@@ -5196,6 +5711,95 @@
       </w:pPr>
     </w:lvl>
   </w:abstractNum>
+  <w:abstractNum w:abstractNumId="5">
+    <w:nsid w:val="749C4B7F"/>
+    <w:multiLevelType w:val="hybridMultilevel"/>
+    <w:tmpl w:val="A40CDBA6"/>
+    <w:lvl w:ilvl="0" w:tplc="F45854B2">
+      <w:start w:val="1"/>
+      <w:numFmt w:val="lowerRoman"/>
+      <w:lvlText w:val="%1."/>
+      <w:lvlJc w:val="left"/>
+      <w:pPr>
+        <w:ind w:left="3600" w:hanging="720"/>
+      </w:pPr>
+      <w:rPr>
+        <w:rFonts w:hint="default"/>
+      </w:rPr>
+    </w:lvl>
+    <w:lvl w:ilvl="1" w:tplc="04090019" w:tentative="1">
+      <w:start w:val="1"/>
+      <w:numFmt w:val="lowerLetter"/>
+      <w:lvlText w:val="%2."/>
+      <w:lvlJc w:val="left"/>
+      <w:pPr>
+        <w:ind w:left="3960" w:hanging="360"/>
+      </w:pPr>
+    </w:lvl>
+    <w:lvl w:ilvl="2" w:tplc="0409001B" w:tentative="1">
+      <w:start w:val="1"/>
+      <w:numFmt w:val="lowerRoman"/>
+      <w:lvlText w:val="%3."/>
+      <w:lvlJc w:val="right"/>
+      <w:pPr>
+        <w:ind w:left="4680" w:hanging="180"/>
+      </w:pPr>
+    </w:lvl>
+    <w:lvl w:ilvl="3" w:tplc="0409000F" w:tentative="1">
+      <w:start w:val="1"/>
+      <w:numFmt w:val="decimal"/>
+      <w:lvlText w:val="%4."/>
+      <w:lvlJc w:val="left"/>
+      <w:pPr>
+        <w:ind w:left="5400" w:hanging="360"/>
+      </w:pPr>
+    </w:lvl>
+    <w:lvl w:ilvl="4" w:tplc="04090019" w:tentative="1">
+      <w:start w:val="1"/>
+      <w:numFmt w:val="lowerLetter"/>
+      <w:lvlText w:val="%5."/>
+      <w:lvlJc w:val="left"/>
+      <w:pPr>
+        <w:ind w:left="6120" w:hanging="360"/>
+      </w:pPr>
+    </w:lvl>
+    <w:lvl w:ilvl="5" w:tplc="0409001B" w:tentative="1">
+      <w:start w:val="1"/>
+      <w:numFmt w:val="lowerRoman"/>
+      <w:lvlText w:val="%6."/>
+      <w:lvlJc w:val="right"/>
+      <w:pPr>
+        <w:ind w:left="6840" w:hanging="180"/>
+      </w:pPr>
+    </w:lvl>
+    <w:lvl w:ilvl="6" w:tplc="0409000F" w:tentative="1">
+      <w:start w:val="1"/>
+      <w:numFmt w:val="decimal"/>
+      <w:lvlText w:val="%7."/>
+      <w:lvlJc w:val="left"/>
+      <w:pPr>
+        <w:ind w:left="7560" w:hanging="360"/>
+      </w:pPr>
+    </w:lvl>
+    <w:lvl w:ilvl="7" w:tplc="04090019" w:tentative="1">
+      <w:start w:val="1"/>
+      <w:numFmt w:val="lowerLetter"/>
+      <w:lvlText w:val="%8."/>
+      <w:lvlJc w:val="left"/>
+      <w:pPr>
+        <w:ind w:left="8280" w:hanging="360"/>
+      </w:pPr>
+    </w:lvl>
+    <w:lvl w:ilvl="8" w:tplc="0409001B" w:tentative="1">
+      <w:start w:val="1"/>
+      <w:numFmt w:val="lowerRoman"/>
+      <w:lvlText w:val="%9."/>
+      <w:lvlJc w:val="right"/>
+      <w:pPr>
+        <w:ind w:left="9000" w:hanging="180"/>
+      </w:pPr>
+    </w:lvl>
+  </w:abstractNum>
   <w:num w:numId="1">
     <w:abstractNumId w:val="1"/>
   </w:num>
@@ -5210,6 +5814,9 @@
   </w:num>
   <w:num w:numId="5">
     <w:abstractNumId w:val="4"/>
+  </w:num>
+  <w:num w:numId="6">
+    <w:abstractNumId w:val="5"/>
   </w:num>
 </w:numbering>
 </file>
@@ -5489,7 +6096,6 @@
     <w:next w:val="Normal"/>
     <w:link w:val="Heading5Char"/>
     <w:uiPriority w:val="9"/>
-    <w:semiHidden/>
     <w:unhideWhenUsed/>
     <w:qFormat/>
     <w:rsid w:val="00E93658"/>
@@ -5709,7 +6315,6 @@
     <w:basedOn w:val="DefaultParagraphFont"/>
     <w:link w:val="Heading5"/>
     <w:uiPriority w:val="9"/>
-    <w:semiHidden/>
     <w:rsid w:val="00E93658"/>
     <w:rPr>
       <w:rFonts w:asciiTheme="majorHAnsi" w:eastAsiaTheme="majorEastAsia" w:hAnsiTheme="majorHAnsi" w:cstheme="majorBidi"/>
@@ -6223,7 +6828,7 @@
 </file>
 
 <file path=customXml/itemProps1.xml><?xml version="1.0" encoding="utf-8"?>
-<ds:datastoreItem xmlns:ds="http://schemas.openxmlformats.org/officeDocument/2006/customXml" ds:itemID="{B4984DA9-3BF0-4D6B-8301-CA0A35104E3B}">
+<ds:datastoreItem xmlns:ds="http://schemas.openxmlformats.org/officeDocument/2006/customXml" ds:itemID="{92523D8A-CE59-4E5B-B9CB-FBED63E13310}">
   <ds:schemaRefs>
     <ds:schemaRef ds:uri="http://schemas.openxmlformats.org/officeDocument/2006/bibliography"/>
   </ds:schemaRefs>

</xml_diff>

<commit_message>
Changed ARef to 5.000V.
</commit_message>
<xml_diff>
--- a/Documentation/Component Selection/RTx Controller Design.docx
+++ b/Documentation/Component Selection/RTx Controller Design.docx
@@ -6,13 +6,8 @@
       <w:pPr>
         <w:pStyle w:val="Title"/>
       </w:pPr>
-      <w:proofErr w:type="spellStart"/>
-      <w:r>
-        <w:t>RTx</w:t>
-      </w:r>
-      <w:proofErr w:type="spellEnd"/>
-      <w:r>
-        <w:t xml:space="preserve"> Controller Board Design</w:t>
+      <w:r>
+        <w:t>RTx Controller Board Design</w:t>
       </w:r>
       <w:r>
         <w:t xml:space="preserve"> Document</w:t>
@@ -20,27 +15,1496 @@
     </w:p>
     <w:p>
       <w:pPr>
+        <w:pStyle w:val="Subtitle"/>
+        <w:rPr>
+          <w:rStyle w:val="Emphasis"/>
+        </w:rPr>
+      </w:pPr>
+      <w:r>
+        <w:rPr>
+          <w:rStyle w:val="Emphasis"/>
+        </w:rPr>
+        <w:t>RocketTracks Capstone 2014</w:t>
+      </w:r>
+    </w:p>
+    <w:p>
+      <w:r>
+        <w:t>The RocketTracks Controller board controls the position of the axes on the RocketTracks camera and antenna pointer. The RTx Controller Board features an Ethernet port for communication with in</w:t>
+      </w:r>
+      <w:r>
+        <w:t>put control devices, as well as a USB port to aid in firmware development and debugging.</w:t>
+      </w:r>
+    </w:p>
+    <w:p>
+      <w:pPr>
+        <w:rPr>
+          <w:i/>
+          <w:iCs/>
+        </w:rPr>
+      </w:pPr>
+      <w:r>
+        <w:rPr>
+          <w:b/>
+          <w:bCs/>
+          <w:i/>
+          <w:iCs/>
+        </w:rPr>
+        <w:br w:type="page"/>
+      </w:r>
+    </w:p>
+    <w:sdt>
+      <w:sdtPr>
+        <w:rPr>
+          <w:rFonts w:asciiTheme="minorHAnsi" w:eastAsiaTheme="minorHAnsi" w:hAnsiTheme="minorHAnsi" w:cstheme="minorBidi"/>
+          <w:b w:val="0"/>
+          <w:bCs w:val="0"/>
+          <w:i/>
+          <w:iCs/>
+          <w:color w:val="auto"/>
+          <w:sz w:val="22"/>
+          <w:szCs w:val="22"/>
+        </w:rPr>
+        <w:id w:val="243753606"/>
+        <w:docPartObj>
+          <w:docPartGallery w:val="Table of Contents"/>
+          <w:docPartUnique/>
+        </w:docPartObj>
+      </w:sdtPr>
+      <w:sdtContent>
+        <w:p>
+          <w:pPr>
+            <w:pStyle w:val="TOCHeading"/>
+          </w:pPr>
+          <w:r>
+            <w:t>Table of Contents</w:t>
+          </w:r>
+        </w:p>
+        <w:p>
+          <w:pPr>
+            <w:pStyle w:val="TOC1"/>
+            <w:tabs>
+              <w:tab w:val="left" w:pos="440"/>
+              <w:tab w:val="right" w:leader="dot" w:pos="10790"/>
+            </w:tabs>
+            <w:rPr>
+              <w:rFonts w:eastAsiaTheme="minorEastAsia"/>
+              <w:noProof/>
+            </w:rPr>
+          </w:pPr>
+          <w:r>
+            <w:fldChar w:fldCharType="begin"/>
+          </w:r>
+          <w:r>
+            <w:instrText xml:space="preserve"> TOC \o "1-3" \h \z \u </w:instrText>
+          </w:r>
+          <w:r>
+            <w:fldChar w:fldCharType="separate"/>
+          </w:r>
+          <w:hyperlink w:anchor="_Toc378702412" w:history="1">
+            <w:r>
+              <w:rPr>
+                <w:rStyle w:val="Hyperlink"/>
+                <w:noProof/>
+              </w:rPr>
+              <w:t>I.</w:t>
+            </w:r>
+            <w:r>
+              <w:rPr>
+                <w:rFonts w:eastAsiaTheme="minorEastAsia"/>
+                <w:noProof/>
+              </w:rPr>
+              <w:tab/>
+            </w:r>
+            <w:r>
+              <w:rPr>
+                <w:rStyle w:val="Hyperlink"/>
+                <w:noProof/>
+              </w:rPr>
+              <w:t>Axis Position Feedback</w:t>
+            </w:r>
+            <w:r>
+              <w:rPr>
+                <w:noProof/>
+                <w:webHidden/>
+              </w:rPr>
+              <w:tab/>
+            </w:r>
+            <w:r>
+              <w:rPr>
+                <w:noProof/>
+                <w:webHidden/>
+              </w:rPr>
+              <w:fldChar w:fldCharType="begin"/>
+            </w:r>
+            <w:r>
+              <w:rPr>
+                <w:noProof/>
+                <w:webHidden/>
+              </w:rPr>
+              <w:instrText xml:space="preserve"> PAGEREF _Toc378702412 \h </w:instrText>
+            </w:r>
+            <w:r>
+              <w:rPr>
+                <w:noProof/>
+                <w:webHidden/>
+              </w:rPr>
+            </w:r>
+            <w:r>
+              <w:rPr>
+                <w:noProof/>
+                <w:webHidden/>
+              </w:rPr>
+              <w:fldChar w:fldCharType="separate"/>
+            </w:r>
+            <w:r>
+              <w:rPr>
+                <w:noProof/>
+                <w:webHidden/>
+              </w:rPr>
+              <w:t>3</w:t>
+            </w:r>
+            <w:r>
+              <w:rPr>
+                <w:noProof/>
+                <w:webHidden/>
+              </w:rPr>
+              <w:fldChar w:fldCharType="end"/>
+            </w:r>
+          </w:hyperlink>
+        </w:p>
+        <w:p>
+          <w:pPr>
+            <w:pStyle w:val="TOC2"/>
+            <w:tabs>
+              <w:tab w:val="left" w:pos="660"/>
+              <w:tab w:val="right" w:leader="dot" w:pos="10790"/>
+            </w:tabs>
+            <w:rPr>
+              <w:rFonts w:eastAsiaTheme="minorEastAsia"/>
+              <w:noProof/>
+            </w:rPr>
+          </w:pPr>
+          <w:hyperlink w:anchor="_Toc378702413" w:history="1">
+            <w:r>
+              <w:rPr>
+                <w:rStyle w:val="Hyperlink"/>
+                <w:noProof/>
+              </w:rPr>
+              <w:t>A.</w:t>
+            </w:r>
+            <w:r>
+              <w:rPr>
+                <w:rFonts w:eastAsiaTheme="minorEastAsia"/>
+                <w:noProof/>
+              </w:rPr>
+              <w:tab/>
+            </w:r>
+            <w:r>
+              <w:rPr>
+                <w:rStyle w:val="Hyperlink"/>
+                <w:noProof/>
+              </w:rPr>
+              <w:t>Axis Position Feedback Overview</w:t>
+            </w:r>
+            <w:r>
+              <w:rPr>
+                <w:noProof/>
+                <w:webHidden/>
+              </w:rPr>
+              <w:tab/>
+            </w:r>
+            <w:r>
+              <w:rPr>
+                <w:noProof/>
+                <w:webHidden/>
+              </w:rPr>
+              <w:fldChar w:fldCharType="begin"/>
+            </w:r>
+            <w:r>
+              <w:rPr>
+                <w:noProof/>
+                <w:webHidden/>
+              </w:rPr>
+              <w:instrText xml:space="preserve"> PAGEREF _Toc378702413 \h </w:instrText>
+            </w:r>
+            <w:r>
+              <w:rPr>
+                <w:noProof/>
+                <w:webHidden/>
+              </w:rPr>
+            </w:r>
+            <w:r>
+              <w:rPr>
+                <w:noProof/>
+                <w:webHidden/>
+              </w:rPr>
+              <w:fldChar w:fldCharType="separate"/>
+            </w:r>
+            <w:r>
+              <w:rPr>
+                <w:noProof/>
+                <w:webHidden/>
+              </w:rPr>
+              <w:t>3</w:t>
+            </w:r>
+            <w:r>
+              <w:rPr>
+                <w:noProof/>
+                <w:webHidden/>
+              </w:rPr>
+              <w:fldChar w:fldCharType="end"/>
+            </w:r>
+          </w:hyperlink>
+        </w:p>
+        <w:p>
+          <w:pPr>
+            <w:pStyle w:val="TOC2"/>
+            <w:tabs>
+              <w:tab w:val="left" w:pos="660"/>
+              <w:tab w:val="right" w:leader="dot" w:pos="10790"/>
+            </w:tabs>
+            <w:rPr>
+              <w:rFonts w:eastAsiaTheme="minorEastAsia"/>
+              <w:noProof/>
+            </w:rPr>
+          </w:pPr>
+          <w:hyperlink w:anchor="_Toc378702414" w:history="1">
+            <w:r>
+              <w:rPr>
+                <w:rStyle w:val="Hyperlink"/>
+                <w:noProof/>
+              </w:rPr>
+              <w:t>B.</w:t>
+            </w:r>
+            <w:r>
+              <w:rPr>
+                <w:rFonts w:eastAsiaTheme="minorEastAsia"/>
+                <w:noProof/>
+              </w:rPr>
+              <w:tab/>
+            </w:r>
+            <w:r>
+              <w:rPr>
+                <w:rStyle w:val="Hyperlink"/>
+                <w:noProof/>
+              </w:rPr>
+              <w:t>Analog-to-Digital Converters (ADC’s) for Feedback circuits</w:t>
+            </w:r>
+            <w:r>
+              <w:rPr>
+                <w:noProof/>
+                <w:webHidden/>
+              </w:rPr>
+              <w:tab/>
+            </w:r>
+            <w:r>
+              <w:rPr>
+                <w:noProof/>
+                <w:webHidden/>
+              </w:rPr>
+              <w:fldChar w:fldCharType="begin"/>
+            </w:r>
+            <w:r>
+              <w:rPr>
+                <w:noProof/>
+                <w:webHidden/>
+              </w:rPr>
+              <w:instrText xml:space="preserve"> PAGEREF _Toc378702414 \h </w:instrText>
+            </w:r>
+            <w:r>
+              <w:rPr>
+                <w:noProof/>
+                <w:webHidden/>
+              </w:rPr>
+            </w:r>
+            <w:r>
+              <w:rPr>
+                <w:noProof/>
+                <w:webHidden/>
+              </w:rPr>
+              <w:fldChar w:fldCharType="separate"/>
+            </w:r>
+            <w:r>
+              <w:rPr>
+                <w:noProof/>
+                <w:webHidden/>
+              </w:rPr>
+              <w:t>3</w:t>
+            </w:r>
+            <w:r>
+              <w:rPr>
+                <w:noProof/>
+                <w:webHidden/>
+              </w:rPr>
+              <w:fldChar w:fldCharType="end"/>
+            </w:r>
+          </w:hyperlink>
+        </w:p>
+        <w:p>
+          <w:pPr>
+            <w:pStyle w:val="TOC3"/>
+            <w:tabs>
+              <w:tab w:val="left" w:pos="880"/>
+              <w:tab w:val="right" w:leader="dot" w:pos="10790"/>
+            </w:tabs>
+            <w:rPr>
+              <w:rFonts w:eastAsiaTheme="minorEastAsia"/>
+              <w:noProof/>
+            </w:rPr>
+          </w:pPr>
+          <w:hyperlink w:anchor="_Toc378702415" w:history="1">
+            <w:r>
+              <w:rPr>
+                <w:rStyle w:val="Hyperlink"/>
+                <w:noProof/>
+              </w:rPr>
+              <w:t>1.</w:t>
+            </w:r>
+            <w:r>
+              <w:rPr>
+                <w:rFonts w:eastAsiaTheme="minorEastAsia"/>
+                <w:noProof/>
+              </w:rPr>
+              <w:tab/>
+            </w:r>
+            <w:r>
+              <w:rPr>
+                <w:rStyle w:val="Hyperlink"/>
+                <w:noProof/>
+              </w:rPr>
+              <w:t>Component List</w:t>
+            </w:r>
+            <w:r>
+              <w:rPr>
+                <w:noProof/>
+                <w:webHidden/>
+              </w:rPr>
+              <w:tab/>
+            </w:r>
+            <w:r>
+              <w:rPr>
+                <w:noProof/>
+                <w:webHidden/>
+              </w:rPr>
+              <w:fldChar w:fldCharType="begin"/>
+            </w:r>
+            <w:r>
+              <w:rPr>
+                <w:noProof/>
+                <w:webHidden/>
+              </w:rPr>
+              <w:instrText xml:space="preserve"> PAGEREF _Toc378702415 \h </w:instrText>
+            </w:r>
+            <w:r>
+              <w:rPr>
+                <w:noProof/>
+                <w:webHidden/>
+              </w:rPr>
+            </w:r>
+            <w:r>
+              <w:rPr>
+                <w:noProof/>
+                <w:webHidden/>
+              </w:rPr>
+              <w:fldChar w:fldCharType="separate"/>
+            </w:r>
+            <w:r>
+              <w:rPr>
+                <w:noProof/>
+                <w:webHidden/>
+              </w:rPr>
+              <w:t>3</w:t>
+            </w:r>
+            <w:r>
+              <w:rPr>
+                <w:noProof/>
+                <w:webHidden/>
+              </w:rPr>
+              <w:fldChar w:fldCharType="end"/>
+            </w:r>
+          </w:hyperlink>
+        </w:p>
+        <w:p>
+          <w:pPr>
+            <w:pStyle w:val="TOC3"/>
+            <w:tabs>
+              <w:tab w:val="left" w:pos="880"/>
+              <w:tab w:val="right" w:leader="dot" w:pos="10790"/>
+            </w:tabs>
+            <w:rPr>
+              <w:rFonts w:eastAsiaTheme="minorEastAsia"/>
+              <w:noProof/>
+            </w:rPr>
+          </w:pPr>
+          <w:hyperlink w:anchor="_Toc378702416" w:history="1">
+            <w:r>
+              <w:rPr>
+                <w:rStyle w:val="Hyperlink"/>
+                <w:noProof/>
+              </w:rPr>
+              <w:t>2.</w:t>
+            </w:r>
+            <w:r>
+              <w:rPr>
+                <w:rFonts w:eastAsiaTheme="minorEastAsia"/>
+                <w:noProof/>
+              </w:rPr>
+              <w:tab/>
+            </w:r>
+            <w:r>
+              <w:rPr>
+                <w:rStyle w:val="Hyperlink"/>
+                <w:noProof/>
+              </w:rPr>
+              <w:t>Design Overview</w:t>
+            </w:r>
+            <w:r>
+              <w:rPr>
+                <w:noProof/>
+                <w:webHidden/>
+              </w:rPr>
+              <w:tab/>
+            </w:r>
+            <w:r>
+              <w:rPr>
+                <w:noProof/>
+                <w:webHidden/>
+              </w:rPr>
+              <w:fldChar w:fldCharType="begin"/>
+            </w:r>
+            <w:r>
+              <w:rPr>
+                <w:noProof/>
+                <w:webHidden/>
+              </w:rPr>
+              <w:instrText xml:space="preserve"> PAGEREF _Toc378702416 \h </w:instrText>
+            </w:r>
+            <w:r>
+              <w:rPr>
+                <w:noProof/>
+                <w:webHidden/>
+              </w:rPr>
+            </w:r>
+            <w:r>
+              <w:rPr>
+                <w:noProof/>
+                <w:webHidden/>
+              </w:rPr>
+              <w:fldChar w:fldCharType="separate"/>
+            </w:r>
+            <w:r>
+              <w:rPr>
+                <w:noProof/>
+                <w:webHidden/>
+              </w:rPr>
+              <w:t>3</w:t>
+            </w:r>
+            <w:r>
+              <w:rPr>
+                <w:noProof/>
+                <w:webHidden/>
+              </w:rPr>
+              <w:fldChar w:fldCharType="end"/>
+            </w:r>
+          </w:hyperlink>
+        </w:p>
+        <w:p>
+          <w:pPr>
+            <w:pStyle w:val="TOC3"/>
+            <w:tabs>
+              <w:tab w:val="left" w:pos="880"/>
+              <w:tab w:val="right" w:leader="dot" w:pos="10790"/>
+            </w:tabs>
+            <w:rPr>
+              <w:rFonts w:eastAsiaTheme="minorEastAsia"/>
+              <w:noProof/>
+            </w:rPr>
+          </w:pPr>
+          <w:hyperlink w:anchor="_Toc378702417" w:history="1">
+            <w:r>
+              <w:rPr>
+                <w:rStyle w:val="Hyperlink"/>
+                <w:noProof/>
+              </w:rPr>
+              <w:t>3.</w:t>
+            </w:r>
+            <w:r>
+              <w:rPr>
+                <w:rFonts w:eastAsiaTheme="minorEastAsia"/>
+                <w:noProof/>
+              </w:rPr>
+              <w:tab/>
+            </w:r>
+            <w:r>
+              <w:rPr>
+                <w:rStyle w:val="Hyperlink"/>
+                <w:noProof/>
+              </w:rPr>
+              <w:t>Summary of Parameters</w:t>
+            </w:r>
+            <w:r>
+              <w:rPr>
+                <w:noProof/>
+                <w:webHidden/>
+              </w:rPr>
+              <w:tab/>
+            </w:r>
+            <w:r>
+              <w:rPr>
+                <w:noProof/>
+                <w:webHidden/>
+              </w:rPr>
+              <w:fldChar w:fldCharType="begin"/>
+            </w:r>
+            <w:r>
+              <w:rPr>
+                <w:noProof/>
+                <w:webHidden/>
+              </w:rPr>
+              <w:instrText xml:space="preserve"> PAGEREF _Toc378702417 \h </w:instrText>
+            </w:r>
+            <w:r>
+              <w:rPr>
+                <w:noProof/>
+                <w:webHidden/>
+              </w:rPr>
+            </w:r>
+            <w:r>
+              <w:rPr>
+                <w:noProof/>
+                <w:webHidden/>
+              </w:rPr>
+              <w:fldChar w:fldCharType="separate"/>
+            </w:r>
+            <w:r>
+              <w:rPr>
+                <w:noProof/>
+                <w:webHidden/>
+              </w:rPr>
+              <w:t>5</w:t>
+            </w:r>
+            <w:r>
+              <w:rPr>
+                <w:noProof/>
+                <w:webHidden/>
+              </w:rPr>
+              <w:fldChar w:fldCharType="end"/>
+            </w:r>
+          </w:hyperlink>
+        </w:p>
+        <w:p>
+          <w:pPr>
+            <w:pStyle w:val="TOC2"/>
+            <w:tabs>
+              <w:tab w:val="left" w:pos="660"/>
+              <w:tab w:val="right" w:leader="dot" w:pos="10790"/>
+            </w:tabs>
+            <w:rPr>
+              <w:rFonts w:eastAsiaTheme="minorEastAsia"/>
+              <w:noProof/>
+            </w:rPr>
+          </w:pPr>
+          <w:hyperlink w:anchor="_Toc378702418" w:history="1">
+            <w:r>
+              <w:rPr>
+                <w:rStyle w:val="Hyperlink"/>
+                <w:noProof/>
+              </w:rPr>
+              <w:t>C.</w:t>
+            </w:r>
+            <w:r>
+              <w:rPr>
+                <w:rFonts w:eastAsiaTheme="minorEastAsia"/>
+                <w:noProof/>
+              </w:rPr>
+              <w:tab/>
+            </w:r>
+            <w:r>
+              <w:rPr>
+                <w:rStyle w:val="Hyperlink"/>
+                <w:noProof/>
+              </w:rPr>
+              <w:t>Low-Pass Filters for Feedback ADC’s</w:t>
+            </w:r>
+            <w:r>
+              <w:rPr>
+                <w:noProof/>
+                <w:webHidden/>
+              </w:rPr>
+              <w:tab/>
+            </w:r>
+            <w:r>
+              <w:rPr>
+                <w:noProof/>
+                <w:webHidden/>
+              </w:rPr>
+              <w:fldChar w:fldCharType="begin"/>
+            </w:r>
+            <w:r>
+              <w:rPr>
+                <w:noProof/>
+                <w:webHidden/>
+              </w:rPr>
+              <w:instrText xml:space="preserve"> PAGEREF _Toc378702418 \h </w:instrText>
+            </w:r>
+            <w:r>
+              <w:rPr>
+                <w:noProof/>
+                <w:webHidden/>
+              </w:rPr>
+            </w:r>
+            <w:r>
+              <w:rPr>
+                <w:noProof/>
+                <w:webHidden/>
+              </w:rPr>
+              <w:fldChar w:fldCharType="separate"/>
+            </w:r>
+            <w:r>
+              <w:rPr>
+                <w:noProof/>
+                <w:webHidden/>
+              </w:rPr>
+              <w:t>5</w:t>
+            </w:r>
+            <w:r>
+              <w:rPr>
+                <w:noProof/>
+                <w:webHidden/>
+              </w:rPr>
+              <w:fldChar w:fldCharType="end"/>
+            </w:r>
+          </w:hyperlink>
+        </w:p>
+        <w:p>
+          <w:pPr>
+            <w:pStyle w:val="TOC3"/>
+            <w:tabs>
+              <w:tab w:val="left" w:pos="880"/>
+              <w:tab w:val="right" w:leader="dot" w:pos="10790"/>
+            </w:tabs>
+            <w:rPr>
+              <w:rFonts w:eastAsiaTheme="minorEastAsia"/>
+              <w:noProof/>
+            </w:rPr>
+          </w:pPr>
+          <w:hyperlink w:anchor="_Toc378702419" w:history="1">
+            <w:r>
+              <w:rPr>
+                <w:rStyle w:val="Hyperlink"/>
+                <w:noProof/>
+              </w:rPr>
+              <w:t>1.</w:t>
+            </w:r>
+            <w:r>
+              <w:rPr>
+                <w:rFonts w:eastAsiaTheme="minorEastAsia"/>
+                <w:noProof/>
+              </w:rPr>
+              <w:tab/>
+            </w:r>
+            <w:r>
+              <w:rPr>
+                <w:rStyle w:val="Hyperlink"/>
+                <w:noProof/>
+              </w:rPr>
+              <w:t>Component List</w:t>
+            </w:r>
+            <w:r>
+              <w:rPr>
+                <w:noProof/>
+                <w:webHidden/>
+              </w:rPr>
+              <w:tab/>
+            </w:r>
+            <w:r>
+              <w:rPr>
+                <w:noProof/>
+                <w:webHidden/>
+              </w:rPr>
+              <w:fldChar w:fldCharType="begin"/>
+            </w:r>
+            <w:r>
+              <w:rPr>
+                <w:noProof/>
+                <w:webHidden/>
+              </w:rPr>
+              <w:instrText xml:space="preserve"> PAGEREF _Toc378702419 \h </w:instrText>
+            </w:r>
+            <w:r>
+              <w:rPr>
+                <w:noProof/>
+                <w:webHidden/>
+              </w:rPr>
+            </w:r>
+            <w:r>
+              <w:rPr>
+                <w:noProof/>
+                <w:webHidden/>
+              </w:rPr>
+              <w:fldChar w:fldCharType="separate"/>
+            </w:r>
+            <w:r>
+              <w:rPr>
+                <w:noProof/>
+                <w:webHidden/>
+              </w:rPr>
+              <w:t>5</w:t>
+            </w:r>
+            <w:r>
+              <w:rPr>
+                <w:noProof/>
+                <w:webHidden/>
+              </w:rPr>
+              <w:fldChar w:fldCharType="end"/>
+            </w:r>
+          </w:hyperlink>
+        </w:p>
+        <w:p>
+          <w:pPr>
+            <w:pStyle w:val="TOC3"/>
+            <w:tabs>
+              <w:tab w:val="left" w:pos="880"/>
+              <w:tab w:val="right" w:leader="dot" w:pos="10790"/>
+            </w:tabs>
+            <w:rPr>
+              <w:rFonts w:eastAsiaTheme="minorEastAsia"/>
+              <w:noProof/>
+            </w:rPr>
+          </w:pPr>
+          <w:hyperlink w:anchor="_Toc378702420" w:history="1">
+            <w:r>
+              <w:rPr>
+                <w:rStyle w:val="Hyperlink"/>
+                <w:noProof/>
+              </w:rPr>
+              <w:t>2.</w:t>
+            </w:r>
+            <w:r>
+              <w:rPr>
+                <w:rFonts w:eastAsiaTheme="minorEastAsia"/>
+                <w:noProof/>
+              </w:rPr>
+              <w:tab/>
+            </w:r>
+            <w:r>
+              <w:rPr>
+                <w:rStyle w:val="Hyperlink"/>
+                <w:noProof/>
+              </w:rPr>
+              <w:t>Design Overview/Component Choice</w:t>
+            </w:r>
+            <w:r>
+              <w:rPr>
+                <w:noProof/>
+                <w:webHidden/>
+              </w:rPr>
+              <w:tab/>
+            </w:r>
+            <w:r>
+              <w:rPr>
+                <w:noProof/>
+                <w:webHidden/>
+              </w:rPr>
+              <w:fldChar w:fldCharType="begin"/>
+            </w:r>
+            <w:r>
+              <w:rPr>
+                <w:noProof/>
+                <w:webHidden/>
+              </w:rPr>
+              <w:instrText xml:space="preserve"> PAGEREF _Toc378702420 \h </w:instrText>
+            </w:r>
+            <w:r>
+              <w:rPr>
+                <w:noProof/>
+                <w:webHidden/>
+              </w:rPr>
+            </w:r>
+            <w:r>
+              <w:rPr>
+                <w:noProof/>
+                <w:webHidden/>
+              </w:rPr>
+              <w:fldChar w:fldCharType="separate"/>
+            </w:r>
+            <w:r>
+              <w:rPr>
+                <w:noProof/>
+                <w:webHidden/>
+              </w:rPr>
+              <w:t>6</w:t>
+            </w:r>
+            <w:r>
+              <w:rPr>
+                <w:noProof/>
+                <w:webHidden/>
+              </w:rPr>
+              <w:fldChar w:fldCharType="end"/>
+            </w:r>
+          </w:hyperlink>
+        </w:p>
+        <w:p>
+          <w:pPr>
+            <w:pStyle w:val="TOC3"/>
+            <w:tabs>
+              <w:tab w:val="left" w:pos="880"/>
+              <w:tab w:val="right" w:leader="dot" w:pos="10790"/>
+            </w:tabs>
+            <w:rPr>
+              <w:rFonts w:eastAsiaTheme="minorEastAsia"/>
+              <w:noProof/>
+            </w:rPr>
+          </w:pPr>
+          <w:hyperlink w:anchor="_Toc378702421" w:history="1">
+            <w:r>
+              <w:rPr>
+                <w:rStyle w:val="Hyperlink"/>
+                <w:noProof/>
+              </w:rPr>
+              <w:t>3.</w:t>
+            </w:r>
+            <w:r>
+              <w:rPr>
+                <w:rFonts w:eastAsiaTheme="minorEastAsia"/>
+                <w:noProof/>
+              </w:rPr>
+              <w:tab/>
+            </w:r>
+            <w:r>
+              <w:rPr>
+                <w:rStyle w:val="Hyperlink"/>
+                <w:noProof/>
+              </w:rPr>
+              <w:t>Consequences</w:t>
+            </w:r>
+            <w:r>
+              <w:rPr>
+                <w:noProof/>
+                <w:webHidden/>
+              </w:rPr>
+              <w:tab/>
+            </w:r>
+            <w:r>
+              <w:rPr>
+                <w:noProof/>
+                <w:webHidden/>
+              </w:rPr>
+              <w:fldChar w:fldCharType="begin"/>
+            </w:r>
+            <w:r>
+              <w:rPr>
+                <w:noProof/>
+                <w:webHidden/>
+              </w:rPr>
+              <w:instrText xml:space="preserve"> PAGEREF _Toc378702421 \h </w:instrText>
+            </w:r>
+            <w:r>
+              <w:rPr>
+                <w:noProof/>
+                <w:webHidden/>
+              </w:rPr>
+            </w:r>
+            <w:r>
+              <w:rPr>
+                <w:noProof/>
+                <w:webHidden/>
+              </w:rPr>
+              <w:fldChar w:fldCharType="separate"/>
+            </w:r>
+            <w:r>
+              <w:rPr>
+                <w:noProof/>
+                <w:webHidden/>
+              </w:rPr>
+              <w:t>6</w:t>
+            </w:r>
+            <w:r>
+              <w:rPr>
+                <w:noProof/>
+                <w:webHidden/>
+              </w:rPr>
+              <w:fldChar w:fldCharType="end"/>
+            </w:r>
+          </w:hyperlink>
+        </w:p>
+        <w:p>
+          <w:pPr>
+            <w:pStyle w:val="TOC3"/>
+            <w:tabs>
+              <w:tab w:val="left" w:pos="880"/>
+              <w:tab w:val="right" w:leader="dot" w:pos="10790"/>
+            </w:tabs>
+            <w:rPr>
+              <w:rFonts w:eastAsiaTheme="minorEastAsia"/>
+              <w:noProof/>
+            </w:rPr>
+          </w:pPr>
+          <w:hyperlink w:anchor="_Toc378702422" w:history="1">
+            <w:r>
+              <w:rPr>
+                <w:rStyle w:val="Hyperlink"/>
+                <w:noProof/>
+              </w:rPr>
+              <w:t>4.</w:t>
+            </w:r>
+            <w:r>
+              <w:rPr>
+                <w:rFonts w:eastAsiaTheme="minorEastAsia"/>
+                <w:noProof/>
+              </w:rPr>
+              <w:tab/>
+            </w:r>
+            <w:r>
+              <w:rPr>
+                <w:rStyle w:val="Hyperlink"/>
+                <w:noProof/>
+              </w:rPr>
+              <w:t>Summary of Parameters</w:t>
+            </w:r>
+            <w:r>
+              <w:rPr>
+                <w:noProof/>
+                <w:webHidden/>
+              </w:rPr>
+              <w:tab/>
+            </w:r>
+            <w:r>
+              <w:rPr>
+                <w:noProof/>
+                <w:webHidden/>
+              </w:rPr>
+              <w:fldChar w:fldCharType="begin"/>
+            </w:r>
+            <w:r>
+              <w:rPr>
+                <w:noProof/>
+                <w:webHidden/>
+              </w:rPr>
+              <w:instrText xml:space="preserve"> PAGEREF _Toc378702422 \h </w:instrText>
+            </w:r>
+            <w:r>
+              <w:rPr>
+                <w:noProof/>
+                <w:webHidden/>
+              </w:rPr>
+            </w:r>
+            <w:r>
+              <w:rPr>
+                <w:noProof/>
+                <w:webHidden/>
+              </w:rPr>
+              <w:fldChar w:fldCharType="separate"/>
+            </w:r>
+            <w:r>
+              <w:rPr>
+                <w:noProof/>
+                <w:webHidden/>
+              </w:rPr>
+              <w:t>6</w:t>
+            </w:r>
+            <w:r>
+              <w:rPr>
+                <w:noProof/>
+                <w:webHidden/>
+              </w:rPr>
+              <w:fldChar w:fldCharType="end"/>
+            </w:r>
+          </w:hyperlink>
+        </w:p>
+        <w:p>
+          <w:pPr>
+            <w:pStyle w:val="TOC1"/>
+            <w:tabs>
+              <w:tab w:val="left" w:pos="440"/>
+              <w:tab w:val="right" w:leader="dot" w:pos="10790"/>
+            </w:tabs>
+            <w:rPr>
+              <w:rFonts w:eastAsiaTheme="minorEastAsia"/>
+              <w:noProof/>
+            </w:rPr>
+          </w:pPr>
+          <w:hyperlink w:anchor="_Toc378702423" w:history="1">
+            <w:r>
+              <w:rPr>
+                <w:rStyle w:val="Hyperlink"/>
+                <w:noProof/>
+              </w:rPr>
+              <w:t>II.</w:t>
+            </w:r>
+            <w:r>
+              <w:rPr>
+                <w:rFonts w:eastAsiaTheme="minorEastAsia"/>
+                <w:noProof/>
+              </w:rPr>
+              <w:tab/>
+            </w:r>
+            <w:r>
+              <w:rPr>
+                <w:rStyle w:val="Hyperlink"/>
+                <w:noProof/>
+              </w:rPr>
+              <w:t>Microcontroller</w:t>
+            </w:r>
+            <w:r>
+              <w:rPr>
+                <w:noProof/>
+                <w:webHidden/>
+              </w:rPr>
+              <w:tab/>
+            </w:r>
+            <w:r>
+              <w:rPr>
+                <w:noProof/>
+                <w:webHidden/>
+              </w:rPr>
+              <w:fldChar w:fldCharType="begin"/>
+            </w:r>
+            <w:r>
+              <w:rPr>
+                <w:noProof/>
+                <w:webHidden/>
+              </w:rPr>
+              <w:instrText xml:space="preserve"> PAGEREF _Toc378702423 \h </w:instrText>
+            </w:r>
+            <w:r>
+              <w:rPr>
+                <w:noProof/>
+                <w:webHidden/>
+              </w:rPr>
+            </w:r>
+            <w:r>
+              <w:rPr>
+                <w:noProof/>
+                <w:webHidden/>
+              </w:rPr>
+              <w:fldChar w:fldCharType="separate"/>
+            </w:r>
+            <w:r>
+              <w:rPr>
+                <w:noProof/>
+                <w:webHidden/>
+              </w:rPr>
+              <w:t>7</w:t>
+            </w:r>
+            <w:r>
+              <w:rPr>
+                <w:noProof/>
+                <w:webHidden/>
+              </w:rPr>
+              <w:fldChar w:fldCharType="end"/>
+            </w:r>
+          </w:hyperlink>
+        </w:p>
+        <w:p>
+          <w:pPr>
+            <w:pStyle w:val="TOC1"/>
+            <w:tabs>
+              <w:tab w:val="left" w:pos="660"/>
+              <w:tab w:val="right" w:leader="dot" w:pos="10790"/>
+            </w:tabs>
+            <w:rPr>
+              <w:rFonts w:eastAsiaTheme="minorEastAsia"/>
+              <w:noProof/>
+            </w:rPr>
+          </w:pPr>
+          <w:hyperlink w:anchor="_Toc378702424" w:history="1">
+            <w:r>
+              <w:rPr>
+                <w:rStyle w:val="Hyperlink"/>
+                <w:noProof/>
+              </w:rPr>
+              <w:t>III.</w:t>
+            </w:r>
+            <w:r>
+              <w:rPr>
+                <w:rFonts w:eastAsiaTheme="minorEastAsia"/>
+                <w:noProof/>
+              </w:rPr>
+              <w:tab/>
+            </w:r>
+            <w:r>
+              <w:rPr>
+                <w:rStyle w:val="Hyperlink"/>
+                <w:noProof/>
+              </w:rPr>
+              <w:t>Ethernet Port</w:t>
+            </w:r>
+            <w:r>
+              <w:rPr>
+                <w:noProof/>
+                <w:webHidden/>
+              </w:rPr>
+              <w:tab/>
+            </w:r>
+            <w:r>
+              <w:rPr>
+                <w:noProof/>
+                <w:webHidden/>
+              </w:rPr>
+              <w:fldChar w:fldCharType="begin"/>
+            </w:r>
+            <w:r>
+              <w:rPr>
+                <w:noProof/>
+                <w:webHidden/>
+              </w:rPr>
+              <w:instrText xml:space="preserve"> PAGEREF _Toc378702424 \h </w:instrText>
+            </w:r>
+            <w:r>
+              <w:rPr>
+                <w:noProof/>
+                <w:webHidden/>
+              </w:rPr>
+            </w:r>
+            <w:r>
+              <w:rPr>
+                <w:noProof/>
+                <w:webHidden/>
+              </w:rPr>
+              <w:fldChar w:fldCharType="separate"/>
+            </w:r>
+            <w:r>
+              <w:rPr>
+                <w:noProof/>
+                <w:webHidden/>
+              </w:rPr>
+              <w:t>7</w:t>
+            </w:r>
+            <w:r>
+              <w:rPr>
+                <w:noProof/>
+                <w:webHidden/>
+              </w:rPr>
+              <w:fldChar w:fldCharType="end"/>
+            </w:r>
+          </w:hyperlink>
+        </w:p>
+        <w:p>
+          <w:pPr>
+            <w:pStyle w:val="TOC1"/>
+            <w:tabs>
+              <w:tab w:val="left" w:pos="660"/>
+              <w:tab w:val="right" w:leader="dot" w:pos="10790"/>
+            </w:tabs>
+            <w:rPr>
+              <w:rFonts w:eastAsiaTheme="minorEastAsia"/>
+              <w:noProof/>
+            </w:rPr>
+          </w:pPr>
+          <w:hyperlink w:anchor="_Toc378702425" w:history="1">
+            <w:r>
+              <w:rPr>
+                <w:rStyle w:val="Hyperlink"/>
+                <w:noProof/>
+              </w:rPr>
+              <w:t>IV.</w:t>
+            </w:r>
+            <w:r>
+              <w:rPr>
+                <w:rFonts w:eastAsiaTheme="minorEastAsia"/>
+                <w:noProof/>
+              </w:rPr>
+              <w:tab/>
+            </w:r>
+            <w:r>
+              <w:rPr>
+                <w:rStyle w:val="Hyperlink"/>
+                <w:noProof/>
+              </w:rPr>
+              <w:t>USB Development/Debug Port</w:t>
+            </w:r>
+            <w:r>
+              <w:rPr>
+                <w:noProof/>
+                <w:webHidden/>
+              </w:rPr>
+              <w:tab/>
+            </w:r>
+            <w:r>
+              <w:rPr>
+                <w:noProof/>
+                <w:webHidden/>
+              </w:rPr>
+              <w:fldChar w:fldCharType="begin"/>
+            </w:r>
+            <w:r>
+              <w:rPr>
+                <w:noProof/>
+                <w:webHidden/>
+              </w:rPr>
+              <w:instrText xml:space="preserve"> PAGEREF _Toc378702425 \h </w:instrText>
+            </w:r>
+            <w:r>
+              <w:rPr>
+                <w:noProof/>
+                <w:webHidden/>
+              </w:rPr>
+            </w:r>
+            <w:r>
+              <w:rPr>
+                <w:noProof/>
+                <w:webHidden/>
+              </w:rPr>
+              <w:fldChar w:fldCharType="separate"/>
+            </w:r>
+            <w:r>
+              <w:rPr>
+                <w:noProof/>
+                <w:webHidden/>
+              </w:rPr>
+              <w:t>7</w:t>
+            </w:r>
+            <w:r>
+              <w:rPr>
+                <w:noProof/>
+                <w:webHidden/>
+              </w:rPr>
+              <w:fldChar w:fldCharType="end"/>
+            </w:r>
+          </w:hyperlink>
+        </w:p>
+        <w:p>
+          <w:pPr>
+            <w:pStyle w:val="TOC1"/>
+            <w:tabs>
+              <w:tab w:val="left" w:pos="440"/>
+              <w:tab w:val="right" w:leader="dot" w:pos="10790"/>
+            </w:tabs>
+            <w:rPr>
+              <w:rFonts w:eastAsiaTheme="minorEastAsia"/>
+              <w:noProof/>
+            </w:rPr>
+          </w:pPr>
+          <w:hyperlink w:anchor="_Toc378702426" w:history="1">
+            <w:r>
+              <w:rPr>
+                <w:rStyle w:val="Hyperlink"/>
+                <w:noProof/>
+              </w:rPr>
+              <w:t>V.</w:t>
+            </w:r>
+            <w:r>
+              <w:rPr>
+                <w:rFonts w:eastAsiaTheme="minorEastAsia"/>
+                <w:noProof/>
+              </w:rPr>
+              <w:tab/>
+            </w:r>
+            <w:r>
+              <w:rPr>
+                <w:rStyle w:val="Hyperlink"/>
+                <w:noProof/>
+              </w:rPr>
+              <w:t>Supply Voltage Regulation/Filtering</w:t>
+            </w:r>
+            <w:r>
+              <w:rPr>
+                <w:noProof/>
+                <w:webHidden/>
+              </w:rPr>
+              <w:tab/>
+            </w:r>
+            <w:r>
+              <w:rPr>
+                <w:noProof/>
+                <w:webHidden/>
+              </w:rPr>
+              <w:fldChar w:fldCharType="begin"/>
+            </w:r>
+            <w:r>
+              <w:rPr>
+                <w:noProof/>
+                <w:webHidden/>
+              </w:rPr>
+              <w:instrText xml:space="preserve"> PAGEREF _Toc378702426 \h </w:instrText>
+            </w:r>
+            <w:r>
+              <w:rPr>
+                <w:noProof/>
+                <w:webHidden/>
+              </w:rPr>
+            </w:r>
+            <w:r>
+              <w:rPr>
+                <w:noProof/>
+                <w:webHidden/>
+              </w:rPr>
+              <w:fldChar w:fldCharType="separate"/>
+            </w:r>
+            <w:r>
+              <w:rPr>
+                <w:noProof/>
+                <w:webHidden/>
+              </w:rPr>
+              <w:t>7</w:t>
+            </w:r>
+            <w:r>
+              <w:rPr>
+                <w:noProof/>
+                <w:webHidden/>
+              </w:rPr>
+              <w:fldChar w:fldCharType="end"/>
+            </w:r>
+          </w:hyperlink>
+        </w:p>
+        <w:p>
+          <w:pPr>
+            <w:pStyle w:val="TOC1"/>
+            <w:tabs>
+              <w:tab w:val="left" w:pos="660"/>
+              <w:tab w:val="right" w:leader="dot" w:pos="10790"/>
+            </w:tabs>
+            <w:rPr>
+              <w:rFonts w:eastAsiaTheme="minorEastAsia"/>
+              <w:noProof/>
+            </w:rPr>
+          </w:pPr>
+          <w:hyperlink w:anchor="_Toc378702427" w:history="1">
+            <w:r>
+              <w:rPr>
+                <w:rStyle w:val="Hyperlink"/>
+                <w:noProof/>
+              </w:rPr>
+              <w:t>VI.</w:t>
+            </w:r>
+            <w:r>
+              <w:rPr>
+                <w:rFonts w:eastAsiaTheme="minorEastAsia"/>
+                <w:noProof/>
+              </w:rPr>
+              <w:tab/>
+            </w:r>
+            <w:r>
+              <w:rPr>
+                <w:rStyle w:val="Hyperlink"/>
+                <w:noProof/>
+              </w:rPr>
+              <w:t>Motor Driver Outputs</w:t>
+            </w:r>
+            <w:r>
+              <w:rPr>
+                <w:noProof/>
+                <w:webHidden/>
+              </w:rPr>
+              <w:tab/>
+            </w:r>
+            <w:r>
+              <w:rPr>
+                <w:noProof/>
+                <w:webHidden/>
+              </w:rPr>
+              <w:fldChar w:fldCharType="begin"/>
+            </w:r>
+            <w:r>
+              <w:rPr>
+                <w:noProof/>
+                <w:webHidden/>
+              </w:rPr>
+              <w:instrText xml:space="preserve"> PAGEREF _Toc378702427 \h </w:instrText>
+            </w:r>
+            <w:r>
+              <w:rPr>
+                <w:noProof/>
+                <w:webHidden/>
+              </w:rPr>
+            </w:r>
+            <w:r>
+              <w:rPr>
+                <w:noProof/>
+                <w:webHidden/>
+              </w:rPr>
+              <w:fldChar w:fldCharType="separate"/>
+            </w:r>
+            <w:r>
+              <w:rPr>
+                <w:noProof/>
+                <w:webHidden/>
+              </w:rPr>
+              <w:t>7</w:t>
+            </w:r>
+            <w:r>
+              <w:rPr>
+                <w:noProof/>
+                <w:webHidden/>
+              </w:rPr>
+              <w:fldChar w:fldCharType="end"/>
+            </w:r>
+          </w:hyperlink>
+        </w:p>
+        <w:p>
+          <w:r>
+            <w:fldChar w:fldCharType="end"/>
+          </w:r>
+        </w:p>
+      </w:sdtContent>
+    </w:sdt>
+    <w:p>
+      <w:pPr>
+        <w:rPr>
+          <w:rFonts w:asciiTheme="majorHAnsi" w:eastAsiaTheme="majorEastAsia" w:hAnsiTheme="majorHAnsi" w:cstheme="majorBidi"/>
+          <w:b/>
+          <w:bCs/>
+          <w:color w:val="365F91" w:themeColor="accent1" w:themeShade="BF"/>
+          <w:sz w:val="28"/>
+          <w:szCs w:val="28"/>
+        </w:rPr>
+      </w:pPr>
+      <w:r>
+        <w:br w:type="page"/>
+      </w:r>
+    </w:p>
+    <w:p>
+      <w:pPr>
         <w:pStyle w:val="Heading1"/>
       </w:pPr>
-      <w:r>
+      <w:bookmarkStart w:id="0" w:name="_Toc378702412"/>
+      <w:r>
+        <w:lastRenderedPageBreak/>
         <w:t>Axis Position Feedback</w:t>
       </w:r>
+      <w:bookmarkEnd w:id="0"/>
     </w:p>
     <w:p>
       <w:pPr>
         <w:pStyle w:val="Heading2"/>
       </w:pPr>
+      <w:bookmarkStart w:id="1" w:name="_Toc378702413"/>
+      <w:r>
+        <w:t>Axis Position Feedback Overview</w:t>
+      </w:r>
+      <w:bookmarkEnd w:id="1"/>
+    </w:p>
+    <w:p>
+      <w:pPr>
+        <w:ind w:left="720"/>
+      </w:pPr>
+      <w:r>
+        <w:t xml:space="preserve">RocketTracks uses a potentiometer as a position sensor for each </w:t>
+      </w:r>
+      <w:r>
+        <w:t>axis. The output voltage is filtered and compared to the input reference voltage via an on-board ADC. The Low-Pass Filter is designed based on control theory requirements, and is a compromise of noise-reduction and phase margin requirements.</w:t>
+      </w:r>
+    </w:p>
+    <w:p>
+      <w:pPr>
+        <w:pStyle w:val="Heading2"/>
+      </w:pPr>
+      <w:bookmarkStart w:id="2" w:name="_Toc378702414"/>
       <w:r>
         <w:t>Analog-to-Digital Converters (ADC’s) for Feedback circuits</w:t>
       </w:r>
+      <w:bookmarkEnd w:id="2"/>
     </w:p>
     <w:p>
       <w:pPr>
         <w:pStyle w:val="Heading3"/>
       </w:pPr>
+      <w:bookmarkStart w:id="3" w:name="_Toc378702415"/>
       <w:r>
         <w:t>Component List</w:t>
       </w:r>
+      <w:bookmarkEnd w:id="3"/>
     </w:p>
     <w:p>
       <w:pPr>
@@ -863,9 +2327,11 @@
       <w:pPr>
         <w:pStyle w:val="Heading3"/>
       </w:pPr>
+      <w:bookmarkStart w:id="4" w:name="_Toc378702416"/>
       <w:r>
         <w:t>Design Overview</w:t>
       </w:r>
+      <w:bookmarkEnd w:id="4"/>
     </w:p>
     <w:p>
       <w:pPr>
@@ -912,7 +2378,13 @@
                 <w:rPr>
                   <w:rFonts w:ascii="Cambria Math" w:hAnsi="Cambria Math"/>
                 </w:rPr>
-                <m:t>Resolution</m:t>
+                <m:t>Re</m:t>
+              </m:r>
+              <m:r>
+                <w:rPr>
+                  <w:rFonts w:ascii="Cambria Math" w:hAnsi="Cambria Math"/>
+                </w:rPr>
+                <m:t>solution</m:t>
               </m:r>
             </m:e>
             <m:sub>
@@ -1615,21 +3087,19 @@
         <w:rPr>
           <w:rFonts w:eastAsiaTheme="minorEastAsia"/>
         </w:rPr>
-        <w:t xml:space="preserve">rocket both in the frame and zoom such that the rocket length is 5% of the frame, the tracking resolution </w:t>
-      </w:r>
-      <w:proofErr w:type="gramStart"/>
-      <w:r>
-        <w:rPr>
-          <w:rFonts w:eastAsiaTheme="minorEastAsia"/>
-        </w:rPr>
-        <w:t>at  this</w:t>
-      </w:r>
-      <w:proofErr w:type="gramEnd"/>
-      <w:r>
-        <w:rPr>
-          <w:rFonts w:eastAsiaTheme="minorEastAsia"/>
-        </w:rPr>
-        <w:t xml:space="preserve"> range becomes:</w:t>
+        <w:t>rocket both in the frame and zoom such that the rocket length is 5% of the fr</w:t>
+      </w:r>
+      <w:r>
+        <w:rPr>
+          <w:rFonts w:eastAsiaTheme="minorEastAsia"/>
+        </w:rPr>
+        <w:t>ame, the tracking resolution at</w:t>
+      </w:r>
+      <w:r>
+        <w:rPr>
+          <w:rFonts w:eastAsiaTheme="minorEastAsia"/>
+        </w:rPr>
+        <w:t xml:space="preserve"> this range becomes:</w:t>
       </w:r>
     </w:p>
     <w:p>
@@ -2076,18 +3546,10 @@
         <w:t xml:space="preserve">Common ADC data buses are I2C and SPI. </w:t>
       </w:r>
       <w:r>
-        <w:t xml:space="preserve">The AD7685 is a 16-bit ADC supporting </w:t>
-      </w:r>
-      <w:proofErr w:type="gramStart"/>
-      <w:r>
-        <w:t>both SPI and daisy-chain serial interfaces at up to 55MHz</w:t>
-      </w:r>
-      <w:r>
-        <w:t>, or</w:t>
-      </w:r>
-      <w:proofErr w:type="gramEnd"/>
-      <w:r>
-        <w:t xml:space="preserve"> </w:t>
+        <w:t>The AD7685 is a 16-bit ADC supporting both SPI and daisy-chain serial interfaces at up to 55MHz</w:t>
+      </w:r>
+      <w:r>
+        <w:t xml:space="preserve">, or </w:t>
       </w:r>
       <w:r>
         <w:t>more than 6.5MB/s</w:t>
@@ -2163,14 +3625,7 @@
         <w:rPr>
           <w:rFonts w:eastAsiaTheme="minorEastAsia"/>
         </w:rPr>
-        <w:t xml:space="preserve"> chosen to match that of the microcontroller, </w:t>
-      </w:r>
-      <w:r>
-        <w:rPr>
-          <w:rFonts w:eastAsiaTheme="minorEastAsia"/>
-        </w:rPr>
-        <w:lastRenderedPageBreak/>
-        <w:t xml:space="preserve">while </w:t>
+        <w:t xml:space="preserve"> chosen to match that of the microcontroller, while </w:t>
       </w:r>
       <m:oMath>
         <m:sSub>
@@ -2306,6 +3761,7 @@
         <w:pStyle w:val="Heading5"/>
       </w:pPr>
       <w:r>
+        <w:lastRenderedPageBreak/>
         <w:t>Reference Voltage Regulator Choice</w:t>
       </w:r>
     </w:p>
@@ -2314,10 +3770,82 @@
         <w:ind w:left="2880"/>
       </w:pPr>
       <w:r>
-        <w:t xml:space="preserve">A stable and noise-free reference voltage is required for the ADC and feedback position sensor potentiometer circuits. The chosen ADC </w:t>
-      </w:r>
-      <w:r>
-        <w:t xml:space="preserve">uses a </w:t>
+        <w:t xml:space="preserve">A stable and noise-free reference voltage is required for the ADC and feedback position sensor potentiometer circuits. The chosen </w:t>
+      </w:r>
+      <w:r>
+        <w:t>analog reference voltage regulator is recommended for</w:t>
+      </w:r>
+      <w:r>
+        <w:rPr>
+          <w:rFonts w:eastAsiaTheme="minorEastAsia"/>
+        </w:rPr>
+        <w:t xml:space="preserve"> use with the AD7685, and is offered in a range from </w:t>
+      </w:r>
+      <m:r>
+        <w:rPr>
+          <w:rFonts w:ascii="Cambria Math" w:hAnsi="Cambria Math"/>
+        </w:rPr>
+        <w:br/>
+      </m:r>
+      <m:oMath>
+        <m:r>
+          <w:rPr>
+            <w:rFonts w:ascii="Cambria Math" w:hAnsi="Cambria Math"/>
+          </w:rPr>
+          <m:t>2.048V</m:t>
+        </m:r>
+        <m:r>
+          <w:rPr>
+            <w:rFonts w:ascii="Cambria Math" w:eastAsiaTheme="minorEastAsia" w:hAnsi="Cambria Math"/>
+          </w:rPr>
+          <m:t xml:space="preserve"> to 5.000V.</m:t>
+        </m:r>
+      </m:oMath>
+      <w:r>
+        <w:rPr>
+          <w:rFonts w:eastAsiaTheme="minorEastAsia"/>
+        </w:rPr>
+        <w:t xml:space="preserve"> </w:t>
+      </w:r>
+      <w:proofErr w:type="gramStart"/>
+      <w:r>
+        <w:rPr>
+          <w:rFonts w:eastAsiaTheme="minorEastAsia"/>
+        </w:rPr>
+        <w:t>The</w:t>
+      </w:r>
+      <w:proofErr w:type="gramEnd"/>
+      <w:r>
+        <w:rPr>
+          <w:rFonts w:eastAsiaTheme="minorEastAsia"/>
+        </w:rPr>
+        <w:t xml:space="preserve"> </w:t>
+      </w:r>
+      <m:oMath>
+        <m:r>
+          <w:rPr>
+            <w:rFonts w:ascii="Cambria Math" w:eastAsiaTheme="minorEastAsia" w:hAnsi="Cambria Math"/>
+          </w:rPr>
+          <m:t>5.000V</m:t>
+        </m:r>
+      </m:oMath>
+      <w:r>
+        <w:rPr>
+          <w:rFonts w:eastAsiaTheme="minorEastAsia"/>
+        </w:rPr>
+        <w:t xml:space="preserve"> model</w:t>
+      </w:r>
+      <w:r>
+        <w:rPr>
+          <w:rFonts w:eastAsiaTheme="minorEastAsia"/>
+        </w:rPr>
+        <w:t>, ADR435,</w:t>
+      </w:r>
+      <w:r>
+        <w:rPr>
+          <w:rFonts w:eastAsiaTheme="minorEastAsia"/>
+        </w:rPr>
+        <w:t xml:space="preserve"> was chosen as the higher voltage maximizes the signal-to-noise ratio.</w:t>
       </w:r>
     </w:p>
     <w:p>
@@ -2370,9 +3898,11 @@
       <w:pPr>
         <w:pStyle w:val="Heading3"/>
       </w:pPr>
+      <w:bookmarkStart w:id="5" w:name="_Toc378702417"/>
       <w:r>
         <w:t>Summary of Parameters</w:t>
       </w:r>
+      <w:bookmarkEnd w:id="5"/>
     </w:p>
     <w:p>
       <w:pPr>
@@ -2510,7 +4040,13 @@
             <w:rPr>
               <w:rFonts w:ascii="Cambria Math" w:hAnsi="Cambria Math"/>
             </w:rPr>
-            <m:t>=3.000V</m:t>
+            <m:t>=5</m:t>
+          </m:r>
+          <m:r>
+            <w:rPr>
+              <w:rFonts w:ascii="Cambria Math" w:hAnsi="Cambria Math"/>
+            </w:rPr>
+            <m:t>.000V</m:t>
           </m:r>
         </m:oMath>
       </m:oMathPara>
@@ -2604,7 +4140,13 @@
             <w:rPr>
               <w:rFonts w:ascii="Cambria Math" w:hAnsi="Cambria Math"/>
             </w:rPr>
-            <m:t>=5V</m:t>
+            <m:t>=?</m:t>
+          </m:r>
+          <m:r>
+            <w:rPr>
+              <w:rFonts w:ascii="Cambria Math" w:hAnsi="Cambria Math"/>
+            </w:rPr>
+            <m:t>V</m:t>
           </m:r>
         </m:oMath>
       </m:oMathPara>
@@ -2665,17 +4207,21 @@
       <w:pPr>
         <w:pStyle w:val="Heading2"/>
       </w:pPr>
+      <w:bookmarkStart w:id="6" w:name="_Toc378702418"/>
       <w:r>
         <w:t>Low-Pass Filters for Feedback ADC’s</w:t>
       </w:r>
+      <w:bookmarkEnd w:id="6"/>
     </w:p>
     <w:p>
       <w:pPr>
         <w:pStyle w:val="Heading3"/>
       </w:pPr>
+      <w:bookmarkStart w:id="7" w:name="_Toc378702419"/>
       <w:r>
         <w:t>Component List</w:t>
       </w:r>
+      <w:bookmarkEnd w:id="7"/>
     </w:p>
     <w:p>
       <w:pPr>
@@ -2960,7 +4506,6 @@
         <w:pStyle w:val="Heading4"/>
       </w:pPr>
       <w:r>
-        <w:lastRenderedPageBreak/>
         <w:t>ADC2 Feedback LPF</w:t>
       </w:r>
     </w:p>
@@ -3794,12 +5339,15 @@
       <w:pPr>
         <w:pStyle w:val="Heading3"/>
       </w:pPr>
-      <w:r>
+      <w:bookmarkStart w:id="8" w:name="_Toc378702420"/>
+      <w:r>
+        <w:lastRenderedPageBreak/>
         <w:t>Design Overview</w:t>
       </w:r>
       <w:r>
         <w:t>/Component Choice</w:t>
       </w:r>
+      <w:bookmarkEnd w:id="8"/>
     </w:p>
     <w:p>
       <w:pPr>
@@ -3918,14 +5466,7 @@
         <w:rPr>
           <w:rFonts w:eastAsiaTheme="minorEastAsia"/>
         </w:rPr>
-        <w:t xml:space="preserve"> one decade higher </w:t>
-      </w:r>
-      <w:proofErr w:type="gramStart"/>
-      <w:r>
-        <w:rPr>
-          <w:rFonts w:eastAsiaTheme="minorEastAsia"/>
-        </w:rPr>
-        <w:t>than</w:t>
+        <w:t xml:space="preserve"> one decade higher than</w:t>
       </w:r>
       <w:r>
         <w:rPr>
@@ -3934,7 +5475,6 @@
         <w:t xml:space="preserve"> </w:t>
       </w:r>
       <m:oMath>
-        <w:proofErr w:type="gramEnd"/>
         <m:sSub>
           <m:sSubPr>
             <m:ctrlPr>
@@ -4052,17 +5592,9 @@
         <w:rPr>
           <w:rFonts w:eastAsiaTheme="minorEastAsia"/>
         </w:rPr>
-        <w:t xml:space="preserve"> to prevent the LPF from limiting performance at </w:t>
-      </w:r>
-      <w:proofErr w:type="gramStart"/>
-      <w:r>
-        <w:rPr>
-          <w:rFonts w:eastAsiaTheme="minorEastAsia"/>
-        </w:rPr>
-        <w:t xml:space="preserve">the </w:t>
+        <w:t xml:space="preserve"> to prevent the LPF from limiting performance at the </w:t>
       </w:r>
       <m:oMath>
-        <w:proofErr w:type="gramEnd"/>
         <m:sSub>
           <m:sSubPr>
             <m:ctrlPr>
@@ -4559,21 +6091,7 @@
         <w:rPr>
           <w:rFonts w:eastAsiaTheme="minorEastAsia"/>
         </w:rPr>
-        <w:t xml:space="preserve">The </w:t>
-      </w:r>
-      <w:proofErr w:type="spellStart"/>
-      <w:r>
-        <w:rPr>
-          <w:rFonts w:eastAsiaTheme="minorEastAsia"/>
-        </w:rPr>
-        <w:t>Nyquist</w:t>
-      </w:r>
-      <w:proofErr w:type="spellEnd"/>
-      <w:r>
-        <w:rPr>
-          <w:rFonts w:eastAsiaTheme="minorEastAsia"/>
-        </w:rPr>
-        <w:t xml:space="preserve"> rate, or minimum rate we must sample the ADC’s </w:t>
+        <w:t xml:space="preserve">The Nyquist rate, or minimum rate we must sample the ADC’s </w:t>
       </w:r>
       <w:r>
         <w:rPr>
@@ -4626,15 +6144,7 @@
         </w:rPr>
       </w:pPr>
       <w:r>
-        <w:t xml:space="preserve">A </w:t>
-      </w:r>
-      <w:proofErr w:type="spellStart"/>
-      <w:r>
-        <w:t>Sallen</w:t>
-      </w:r>
-      <w:proofErr w:type="spellEnd"/>
-      <w:r>
-        <w:t>-Key topology Butterworth Low-Pass Filter was chosen due to its simplicity, and the ability to attain 3</w:t>
+        <w:t>A Sallen-Key topology Butterworth Low-Pass Filter was chosen due to its simplicity, and the ability to attain 3</w:t>
       </w:r>
       <w:r>
         <w:rPr>
@@ -4693,25 +6203,18 @@
         <w:ind w:left="2160"/>
       </w:pPr>
       <w:r>
-        <w:t xml:space="preserve">The AD861x Op-Amp was chosen to produce the </w:t>
-      </w:r>
-      <w:proofErr w:type="spellStart"/>
-      <w:r>
-        <w:t>Sallen</w:t>
-      </w:r>
-      <w:proofErr w:type="spellEnd"/>
-      <w:r>
-        <w:t>-Key topology because it is recommended for use in conjunction with the chosen ADC’s.</w:t>
+        <w:t>The AD861x Op-Amp was chosen to produce the Sallen-Key topology because it is recommended for use in conjunction with the chosen ADC’s.</w:t>
       </w:r>
     </w:p>
     <w:p>
       <w:pPr>
         <w:pStyle w:val="Heading3"/>
       </w:pPr>
-      <w:r>
-        <w:lastRenderedPageBreak/>
+      <w:bookmarkStart w:id="9" w:name="_Toc378702421"/>
+      <w:r>
         <w:t>Consequences</w:t>
       </w:r>
+      <w:bookmarkEnd w:id="9"/>
     </w:p>
     <w:p>
       <w:pPr>
@@ -4872,21 +6375,7 @@
           <w:rFonts w:eastAsiaTheme="minorEastAsia"/>
         </w:rPr>
         <w:tab/>
-        <w:t xml:space="preserve">The </w:t>
-      </w:r>
-      <w:proofErr w:type="spellStart"/>
-      <w:r>
-        <w:rPr>
-          <w:rFonts w:eastAsiaTheme="minorEastAsia"/>
-        </w:rPr>
-        <w:t>Nyquist</w:t>
-      </w:r>
-      <w:proofErr w:type="spellEnd"/>
-      <w:r>
-        <w:rPr>
-          <w:rFonts w:eastAsiaTheme="minorEastAsia"/>
-        </w:rPr>
-        <w:t xml:space="preserve"> rate must also be satisfied, so the sample rate must be: </w:t>
+        <w:t xml:space="preserve">The Nyquist rate must also be satisfied, so the sample rate must be: </w:t>
       </w:r>
     </w:p>
     <w:p>
@@ -5030,9 +6519,11 @@
       <w:pPr>
         <w:pStyle w:val="Heading3"/>
       </w:pPr>
+      <w:bookmarkStart w:id="10" w:name="_Toc378702422"/>
       <w:r>
         <w:t>Summary of Parameters</w:t>
       </w:r>
+      <w:bookmarkEnd w:id="10"/>
     </w:p>
     <w:p>
       <w:pPr>
@@ -5223,51 +6714,169 @@
       <w:pPr>
         <w:pStyle w:val="Heading1"/>
       </w:pPr>
+      <w:bookmarkStart w:id="11" w:name="_Toc378702423"/>
       <w:r>
         <w:t>Microcontroller</w:t>
       </w:r>
+      <w:bookmarkEnd w:id="11"/>
     </w:p>
     <w:p>
       <w:pPr>
         <w:pStyle w:val="Heading1"/>
       </w:pPr>
+      <w:bookmarkStart w:id="12" w:name="_Toc378702424"/>
       <w:r>
         <w:t>Ethernet Port</w:t>
       </w:r>
+      <w:bookmarkEnd w:id="12"/>
     </w:p>
     <w:p>
       <w:pPr>
         <w:pStyle w:val="Heading1"/>
       </w:pPr>
+      <w:bookmarkStart w:id="13" w:name="_Toc378702425"/>
       <w:r>
         <w:t>USB Development/Debug Port</w:t>
       </w:r>
+      <w:bookmarkEnd w:id="13"/>
     </w:p>
     <w:p>
       <w:pPr>
         <w:pStyle w:val="Heading1"/>
       </w:pPr>
-      <w:r>
-        <w:t>Input Voltage Regulation/Filtering</w:t>
-      </w:r>
+      <w:bookmarkStart w:id="14" w:name="_Toc378702426"/>
+      <w:r>
+        <w:t xml:space="preserve">Supply </w:t>
+      </w:r>
+      <w:r>
+        <w:t>Voltage Regulation/Filtering</w:t>
+      </w:r>
+      <w:bookmarkEnd w:id="14"/>
     </w:p>
     <w:p>
       <w:pPr>
         <w:pStyle w:val="Heading1"/>
       </w:pPr>
+      <w:bookmarkStart w:id="15" w:name="_Toc378702427"/>
       <w:r>
         <w:t>Motor Driver Outputs</w:t>
       </w:r>
+      <w:bookmarkEnd w:id="15"/>
     </w:p>
     <w:p/>
     <w:sectPr>
+      <w:footerReference w:type="default" r:id="rId8"/>
       <w:pgSz w:w="12240" w:h="15840"/>
-      <w:pgMar w:top="1440" w:right="1440" w:bottom="1440" w:left="1440" w:header="720" w:footer="720" w:gutter="0"/>
+      <w:pgMar w:top="1440" w:right="720" w:bottom="1440" w:left="720" w:header="720" w:footer="720" w:gutter="0"/>
       <w:cols w:space="720"/>
       <w:docGrid w:linePitch="360"/>
     </w:sectPr>
   </w:body>
 </w:document>
+</file>
+
+<file path=word/endnotes.xml><?xml version="1.0" encoding="utf-8"?>
+<w:endnotes xmlns:ve="http://schemas.openxmlformats.org/markup-compatibility/2006" xmlns:o="urn:schemas-microsoft-com:office:office" xmlns:r="http://schemas.openxmlformats.org/officeDocument/2006/relationships" xmlns:m="http://schemas.openxmlformats.org/officeDocument/2006/math" xmlns:v="urn:schemas-microsoft-com:vml" xmlns:wp="http://schemas.openxmlformats.org/drawingml/2006/wordprocessingDrawing" xmlns:w10="urn:schemas-microsoft-com:office:word" xmlns:w="http://schemas.openxmlformats.org/wordprocessingml/2006/main" xmlns:wne="http://schemas.microsoft.com/office/word/2006/wordml">
+  <w:endnote w:type="separator" w:id="-1">
+    <w:p>
+      <w:pPr>
+        <w:spacing w:after="0" w:line="240" w:lineRule="auto"/>
+      </w:pPr>
+      <w:r>
+        <w:separator/>
+      </w:r>
+    </w:p>
+  </w:endnote>
+  <w:endnote w:type="continuationSeparator" w:id="0">
+    <w:p>
+      <w:pPr>
+        <w:spacing w:after="0" w:line="240" w:lineRule="auto"/>
+      </w:pPr>
+      <w:r>
+        <w:continuationSeparator/>
+      </w:r>
+    </w:p>
+  </w:endnote>
+</w:endnotes>
+</file>
+
+<file path=word/footer1.xml><?xml version="1.0" encoding="utf-8"?>
+<w:ftr xmlns:ve="http://schemas.openxmlformats.org/markup-compatibility/2006" xmlns:o="urn:schemas-microsoft-com:office:office" xmlns:r="http://schemas.openxmlformats.org/officeDocument/2006/relationships" xmlns:m="http://schemas.openxmlformats.org/officeDocument/2006/math" xmlns:v="urn:schemas-microsoft-com:vml" xmlns:wp="http://schemas.openxmlformats.org/drawingml/2006/wordprocessingDrawing" xmlns:w10="urn:schemas-microsoft-com:office:word" xmlns:w="http://schemas.openxmlformats.org/wordprocessingml/2006/main" xmlns:wne="http://schemas.microsoft.com/office/word/2006/wordml">
+  <w:sdt>
+    <w:sdtPr>
+      <w:id w:val="243753611"/>
+      <w:docPartObj>
+        <w:docPartGallery w:val="Page Numbers (Bottom of Page)"/>
+        <w:docPartUnique/>
+      </w:docPartObj>
+    </w:sdtPr>
+    <w:sdtEndPr>
+      <w:rPr>
+        <w:color w:val="7F7F7F" w:themeColor="background1" w:themeShade="7F"/>
+        <w:spacing w:val="60"/>
+      </w:rPr>
+    </w:sdtEndPr>
+    <w:sdtContent>
+      <w:p>
+        <w:pPr>
+          <w:pStyle w:val="Footer"/>
+          <w:pBdr>
+            <w:top w:val="single" w:sz="4" w:space="1" w:color="D9D9D9" w:themeColor="background1" w:themeShade="D9"/>
+          </w:pBdr>
+          <w:jc w:val="right"/>
+        </w:pPr>
+        <w:fldSimple w:instr=" PAGE   \* MERGEFORMAT ">
+          <w:r>
+            <w:rPr>
+              <w:noProof/>
+            </w:rPr>
+            <w:t>5</w:t>
+          </w:r>
+        </w:fldSimple>
+        <w:r>
+          <w:t xml:space="preserve"> | </w:t>
+        </w:r>
+        <w:r>
+          <w:rPr>
+            <w:color w:val="7F7F7F" w:themeColor="background1" w:themeShade="7F"/>
+            <w:spacing w:val="60"/>
+          </w:rPr>
+          <w:t>Page</w:t>
+        </w:r>
+      </w:p>
+    </w:sdtContent>
+  </w:sdt>
+  <w:p>
+    <w:pPr>
+      <w:pStyle w:val="Footer"/>
+    </w:pPr>
+  </w:p>
+</w:ftr>
+</file>
+
+<file path=word/footnotes.xml><?xml version="1.0" encoding="utf-8"?>
+<w:footnotes xmlns:ve="http://schemas.openxmlformats.org/markup-compatibility/2006" xmlns:o="urn:schemas-microsoft-com:office:office" xmlns:r="http://schemas.openxmlformats.org/officeDocument/2006/relationships" xmlns:m="http://schemas.openxmlformats.org/officeDocument/2006/math" xmlns:v="urn:schemas-microsoft-com:vml" xmlns:wp="http://schemas.openxmlformats.org/drawingml/2006/wordprocessingDrawing" xmlns:w10="urn:schemas-microsoft-com:office:word" xmlns:w="http://schemas.openxmlformats.org/wordprocessingml/2006/main" xmlns:wne="http://schemas.microsoft.com/office/word/2006/wordml">
+  <w:footnote w:type="separator" w:id="-1">
+    <w:p>
+      <w:pPr>
+        <w:spacing w:after="0" w:line="240" w:lineRule="auto"/>
+      </w:pPr>
+      <w:r>
+        <w:separator/>
+      </w:r>
+    </w:p>
+  </w:footnote>
+  <w:footnote w:type="continuationSeparator" w:id="0">
+    <w:p>
+      <w:pPr>
+        <w:spacing w:after="0" w:line="240" w:lineRule="auto"/>
+      </w:pPr>
+      <w:r>
+        <w:continuationSeparator/>
+      </w:r>
+    </w:p>
+  </w:footnote>
+</w:footnotes>
 </file>
 
 <file path=word/numbering.xml><?xml version="1.0" encoding="utf-8"?>
@@ -6535,6 +8144,179 @@
       <w:bCs/>
     </w:rPr>
   </w:style>
+  <w:style w:type="paragraph" w:styleId="Header">
+    <w:name w:val="header"/>
+    <w:basedOn w:val="Normal"/>
+    <w:link w:val="HeaderChar"/>
+    <w:uiPriority w:val="99"/>
+    <w:semiHidden/>
+    <w:unhideWhenUsed/>
+    <w:rsid w:val="00336198"/>
+    <w:pPr>
+      <w:tabs>
+        <w:tab w:val="center" w:pos="4680"/>
+        <w:tab w:val="right" w:pos="9360"/>
+      </w:tabs>
+      <w:spacing w:after="0" w:line="240" w:lineRule="auto"/>
+    </w:pPr>
+  </w:style>
+  <w:style w:type="character" w:customStyle="1" w:styleId="HeaderChar">
+    <w:name w:val="Header Char"/>
+    <w:basedOn w:val="DefaultParagraphFont"/>
+    <w:link w:val="Header"/>
+    <w:uiPriority w:val="99"/>
+    <w:semiHidden/>
+    <w:rsid w:val="00336198"/>
+  </w:style>
+  <w:style w:type="paragraph" w:styleId="Footer">
+    <w:name w:val="footer"/>
+    <w:basedOn w:val="Normal"/>
+    <w:link w:val="FooterChar"/>
+    <w:uiPriority w:val="99"/>
+    <w:unhideWhenUsed/>
+    <w:rsid w:val="00336198"/>
+    <w:pPr>
+      <w:tabs>
+        <w:tab w:val="center" w:pos="4680"/>
+        <w:tab w:val="right" w:pos="9360"/>
+      </w:tabs>
+      <w:spacing w:after="0" w:line="240" w:lineRule="auto"/>
+    </w:pPr>
+  </w:style>
+  <w:style w:type="character" w:customStyle="1" w:styleId="FooterChar">
+    <w:name w:val="Footer Char"/>
+    <w:basedOn w:val="DefaultParagraphFont"/>
+    <w:link w:val="Footer"/>
+    <w:uiPriority w:val="99"/>
+    <w:rsid w:val="00336198"/>
+  </w:style>
+  <w:style w:type="paragraph" w:styleId="TOCHeading">
+    <w:name w:val="TOC Heading"/>
+    <w:basedOn w:val="Heading1"/>
+    <w:next w:val="Normal"/>
+    <w:uiPriority w:val="39"/>
+    <w:semiHidden/>
+    <w:unhideWhenUsed/>
+    <w:qFormat/>
+    <w:rsid w:val="00113883"/>
+    <w:pPr>
+      <w:numPr>
+        <w:numId w:val="0"/>
+      </w:numPr>
+      <w:outlineLvl w:val="9"/>
+    </w:pPr>
+  </w:style>
+  <w:style w:type="paragraph" w:styleId="TOC1">
+    <w:name w:val="toc 1"/>
+    <w:basedOn w:val="Normal"/>
+    <w:next w:val="Normal"/>
+    <w:autoRedefine/>
+    <w:uiPriority w:val="39"/>
+    <w:unhideWhenUsed/>
+    <w:rsid w:val="00113883"/>
+    <w:pPr>
+      <w:spacing w:after="100"/>
+    </w:pPr>
+  </w:style>
+  <w:style w:type="paragraph" w:styleId="TOC2">
+    <w:name w:val="toc 2"/>
+    <w:basedOn w:val="Normal"/>
+    <w:next w:val="Normal"/>
+    <w:autoRedefine/>
+    <w:uiPriority w:val="39"/>
+    <w:unhideWhenUsed/>
+    <w:rsid w:val="00113883"/>
+    <w:pPr>
+      <w:spacing w:after="100"/>
+      <w:ind w:left="220"/>
+    </w:pPr>
+  </w:style>
+  <w:style w:type="paragraph" w:styleId="TOC3">
+    <w:name w:val="toc 3"/>
+    <w:basedOn w:val="Normal"/>
+    <w:next w:val="Normal"/>
+    <w:autoRedefine/>
+    <w:uiPriority w:val="39"/>
+    <w:unhideWhenUsed/>
+    <w:rsid w:val="00113883"/>
+    <w:pPr>
+      <w:spacing w:after="100"/>
+      <w:ind w:left="440"/>
+    </w:pPr>
+  </w:style>
+  <w:style w:type="character" w:styleId="Hyperlink">
+    <w:name w:val="Hyperlink"/>
+    <w:basedOn w:val="DefaultParagraphFont"/>
+    <w:uiPriority w:val="99"/>
+    <w:unhideWhenUsed/>
+    <w:rsid w:val="00113883"/>
+    <w:rPr>
+      <w:color w:val="0000FF" w:themeColor="hyperlink"/>
+      <w:u w:val="single"/>
+    </w:rPr>
+  </w:style>
+  <w:style w:type="paragraph" w:styleId="Subtitle">
+    <w:name w:val="Subtitle"/>
+    <w:basedOn w:val="Normal"/>
+    <w:next w:val="Normal"/>
+    <w:link w:val="SubtitleChar"/>
+    <w:uiPriority w:val="11"/>
+    <w:qFormat/>
+    <w:rsid w:val="0076585D"/>
+    <w:pPr>
+      <w:numPr>
+        <w:ilvl w:val="1"/>
+      </w:numPr>
+    </w:pPr>
+    <w:rPr>
+      <w:rFonts w:asciiTheme="majorHAnsi" w:eastAsiaTheme="majorEastAsia" w:hAnsiTheme="majorHAnsi" w:cstheme="majorBidi"/>
+      <w:i/>
+      <w:iCs/>
+      <w:color w:val="4F81BD" w:themeColor="accent1"/>
+      <w:spacing w:val="15"/>
+      <w:sz w:val="24"/>
+      <w:szCs w:val="24"/>
+    </w:rPr>
+  </w:style>
+  <w:style w:type="character" w:customStyle="1" w:styleId="SubtitleChar">
+    <w:name w:val="Subtitle Char"/>
+    <w:basedOn w:val="DefaultParagraphFont"/>
+    <w:link w:val="Subtitle"/>
+    <w:uiPriority w:val="11"/>
+    <w:rsid w:val="0076585D"/>
+    <w:rPr>
+      <w:rFonts w:asciiTheme="majorHAnsi" w:eastAsiaTheme="majorEastAsia" w:hAnsiTheme="majorHAnsi" w:cstheme="majorBidi"/>
+      <w:i/>
+      <w:iCs/>
+      <w:color w:val="4F81BD" w:themeColor="accent1"/>
+      <w:spacing w:val="15"/>
+      <w:sz w:val="24"/>
+      <w:szCs w:val="24"/>
+    </w:rPr>
+  </w:style>
+  <w:style w:type="character" w:styleId="SubtleEmphasis">
+    <w:name w:val="Subtle Emphasis"/>
+    <w:basedOn w:val="DefaultParagraphFont"/>
+    <w:uiPriority w:val="19"/>
+    <w:qFormat/>
+    <w:rsid w:val="008E74CD"/>
+    <w:rPr>
+      <w:i/>
+      <w:iCs/>
+      <w:color w:val="808080" w:themeColor="text1" w:themeTint="7F"/>
+    </w:rPr>
+  </w:style>
+  <w:style w:type="character" w:styleId="Emphasis">
+    <w:name w:val="Emphasis"/>
+    <w:basedOn w:val="DefaultParagraphFont"/>
+    <w:uiPriority w:val="20"/>
+    <w:qFormat/>
+    <w:rsid w:val="008E74CD"/>
+    <w:rPr>
+      <w:i/>
+      <w:iCs/>
+    </w:rPr>
+  </w:style>
 </w:styles>
 </file>
 
@@ -6828,7 +8610,7 @@
 </file>
 
 <file path=customXml/itemProps1.xml><?xml version="1.0" encoding="utf-8"?>
-<ds:datastoreItem xmlns:ds="http://schemas.openxmlformats.org/officeDocument/2006/customXml" ds:itemID="{92523D8A-CE59-4E5B-B9CB-FBED63E13310}">
+<ds:datastoreItem xmlns:ds="http://schemas.openxmlformats.org/officeDocument/2006/customXml" ds:itemID="{0AD5A303-A9C6-4E0A-8A15-1AAFC397D53B}">
   <ds:schemaRefs>
     <ds:schemaRef ds:uri="http://schemas.openxmlformats.org/officeDocument/2006/bibliography"/>
   </ds:schemaRefs>

</xml_diff>

<commit_message>
Added block diagram to RTx Controller Design document.
</commit_message>
<xml_diff>
--- a/Documentation/Component Selection/RTx Controller Design.docx
+++ b/Documentation/Component Selection/RTx Controller Design.docx
@@ -33,6 +33,42 @@
       </w:r>
       <w:r>
         <w:t>put control devices, as well as a USB port to aid in firmware development and debugging.</w:t>
+      </w:r>
+      <w:r>
+        <w:t xml:space="preserve"> Commands and tracking data will be sent via Ethernet to the RTx Controller board, and the onboard microcontroller will process the data and output PWM and other control signals to the Generic Motor Driver boards for each axis.</w:t>
+      </w:r>
+    </w:p>
+    <w:p>
+      <w:r>
+        <w:object w:dxaOrig="13245" w:dyaOrig="7575">
+          <v:shapetype id="_x0000_t75" coordsize="21600,21600" o:spt="75" o:preferrelative="t" path="m@4@5l@4@11@9@11@9@5xe" filled="f" stroked="f">
+            <v:stroke joinstyle="miter"/>
+            <v:formulas>
+              <v:f eqn="if lineDrawn pixelLineWidth 0"/>
+              <v:f eqn="sum @0 1 0"/>
+              <v:f eqn="sum 0 0 @1"/>
+              <v:f eqn="prod @2 1 2"/>
+              <v:f eqn="prod @3 21600 pixelWidth"/>
+              <v:f eqn="prod @3 21600 pixelHeight"/>
+              <v:f eqn="sum @0 0 1"/>
+              <v:f eqn="prod @6 1 2"/>
+              <v:f eqn="prod @7 21600 pixelWidth"/>
+              <v:f eqn="sum @8 21600 0"/>
+              <v:f eqn="prod @7 21600 pixelHeight"/>
+              <v:f eqn="sum @10 21600 0"/>
+            </v:formulas>
+            <v:path o:extrusionok="f" gradientshapeok="t" o:connecttype="rect"/>
+            <o:lock v:ext="edit" aspectratio="t"/>
+          </v:shapetype>
+          <v:shape id="_x0000_i1025" type="#_x0000_t75" style="width:539.7pt;height:308.15pt" o:ole="">
+            <v:imagedata r:id="rId8" o:title=""/>
+          </v:shape>
+          <o:OLEObject Type="Link" ProgID="Visio.Drawing.15" ShapeID="_x0000_i1025" DrawAspect="Content" r:id="rId9" UpdateMode="Always">
+            <o:LinkType>EnhancedMetaFile</o:LinkType>
+            <o:LockedField>false</o:LockedField>
+            <o:FieldCodes>\f 0</o:FieldCodes>
+          </o:OLEObject>
+        </w:object>
       </w:r>
     </w:p>
     <w:p>
@@ -2378,13 +2414,7 @@
                 <w:rPr>
                   <w:rFonts w:ascii="Cambria Math" w:hAnsi="Cambria Math"/>
                 </w:rPr>
-                <m:t>Re</m:t>
-              </m:r>
-              <m:r>
-                <w:rPr>
-                  <w:rFonts w:ascii="Cambria Math" w:hAnsi="Cambria Math"/>
-                </w:rPr>
-                <m:t>solution</m:t>
+                <m:t>Resolution</m:t>
               </m:r>
             </m:e>
             <m:sub>
@@ -3781,12 +3811,12 @@
         </w:rPr>
         <w:t xml:space="preserve"> use with the AD7685, and is offered in a range from </w:t>
       </w:r>
-      <m:r>
+      <w:r>
         <w:rPr>
           <w:rFonts w:ascii="Cambria Math" w:hAnsi="Cambria Math"/>
         </w:rPr>
         <w:br/>
-      </m:r>
+      </w:r>
       <m:oMath>
         <m:r>
           <w:rPr>
@@ -4040,13 +4070,7 @@
             <w:rPr>
               <w:rFonts w:ascii="Cambria Math" w:hAnsi="Cambria Math"/>
             </w:rPr>
-            <m:t>=5</m:t>
-          </m:r>
-          <m:r>
-            <w:rPr>
-              <w:rFonts w:ascii="Cambria Math" w:hAnsi="Cambria Math"/>
-            </w:rPr>
-            <m:t>.000V</m:t>
+            <m:t>=5.000V</m:t>
           </m:r>
         </m:oMath>
       </m:oMathPara>
@@ -4140,13 +4164,7 @@
             <w:rPr>
               <w:rFonts w:ascii="Cambria Math" w:hAnsi="Cambria Math"/>
             </w:rPr>
-            <m:t>=?</m:t>
-          </m:r>
-          <m:r>
-            <w:rPr>
-              <w:rFonts w:ascii="Cambria Math" w:hAnsi="Cambria Math"/>
-            </w:rPr>
-            <m:t>V</m:t>
+            <m:t>=?V</m:t>
           </m:r>
         </m:oMath>
       </m:oMathPara>
@@ -5937,7 +5955,13 @@
               <w:rPr>
                 <w:rFonts w:ascii="Cambria Math" w:hAnsi="Cambria Math"/>
               </w:rPr>
-              <m:t>1bit</m:t>
+              <m:t>1b</m:t>
+            </m:r>
+            <m:r>
+              <w:rPr>
+                <w:rFonts w:ascii="Cambria Math" w:hAnsi="Cambria Math"/>
+              </w:rPr>
+              <m:t>it</m:t>
             </m:r>
           </m:sub>
         </m:sSub>
@@ -6765,7 +6789,7 @@
     </w:p>
     <w:p/>
     <w:sectPr>
-      <w:footerReference w:type="default" r:id="rId8"/>
+      <w:footerReference w:type="default" r:id="rId10"/>
       <w:pgSz w:w="12240" w:h="15840"/>
       <w:pgMar w:top="1440" w:right="720" w:bottom="1440" w:left="720" w:header="720" w:footer="720" w:gutter="0"/>
       <w:cols w:space="720"/>
@@ -6830,7 +6854,7 @@
             <w:rPr>
               <w:noProof/>
             </w:rPr>
-            <w:t>5</w:t>
+            <w:t>1</w:t>
           </w:r>
         </w:fldSimple>
         <w:r>
@@ -8610,7 +8634,7 @@
 </file>
 
 <file path=customXml/itemProps1.xml><?xml version="1.0" encoding="utf-8"?>
-<ds:datastoreItem xmlns:ds="http://schemas.openxmlformats.org/officeDocument/2006/customXml" ds:itemID="{0AD5A303-A9C6-4E0A-8A15-1AAFC397D53B}">
+<ds:datastoreItem xmlns:ds="http://schemas.openxmlformats.org/officeDocument/2006/customXml" ds:itemID="{1F91A5AD-928A-4B32-80DE-181618D7C02D}">
   <ds:schemaRefs>
     <ds:schemaRef ds:uri="http://schemas.openxmlformats.org/officeDocument/2006/bibliography"/>
   </ds:schemaRefs>

</xml_diff>

<commit_message>
fixed format of controller documentation
</commit_message>
<xml_diff>
--- a/Documentation/Component Selection/RTx Controller Design.docx
+++ b/Documentation/Component Selection/RTx Controller Design.docx
@@ -111,16 +111,12 @@
       <w:sdtPr>
         <w:rPr>
           <w:rFonts w:eastAsiaTheme="minorHAnsi"/>
-          <w:b w:val="0"/>
-          <w:bCs w:val="0"/>
           <w:i/>
           <w:iCs/>
-          <w:caps w:val="0"/>
+          <w:caps/>
           <w:color w:val="auto"/>
-          <w:spacing w:val="0"/>
           <w:sz w:val="20"/>
           <w:szCs w:val="20"/>
-          <w:lang w:bidi="ar-SA"/>
         </w:rPr>
         <w:id w:val="243753606"/>
         <w:docPartObj>
@@ -130,14 +126,22 @@
       </w:sdtPr>
       <w:sdtEndPr>
         <w:rPr>
-          <w:rFonts w:eastAsiaTheme="minorEastAsia"/>
+          <w:rFonts w:asciiTheme="minorHAnsi" w:eastAsiaTheme="minorEastAsia" w:hAnsiTheme="minorHAnsi" w:cstheme="minorBidi"/>
+          <w:b w:val="0"/>
+          <w:bCs w:val="0"/>
+          <w:caps w:val="0"/>
+          <w:sz w:val="22"/>
+          <w:szCs w:val="22"/>
         </w:rPr>
       </w:sdtEndPr>
       <w:sdtContent>
         <w:p>
           <w:pPr>
-            <w:pStyle w:val="TOCHeading"/>
-            <w:jc w:val="both"/>
+            <w:pStyle w:val="Heading1"/>
+            <w:numPr>
+              <w:ilvl w:val="0"/>
+              <w:numId w:val="0"/>
+            </w:numPr>
           </w:pPr>
           <w:r>
             <w:t>Table of Contents</w:t>
@@ -152,8 +156,6 @@
             <w:jc w:val="both"/>
             <w:rPr>
               <w:noProof/>
-              <w:sz w:val="22"/>
-              <w:szCs w:val="22"/>
             </w:rPr>
           </w:pPr>
           <w:r>
@@ -232,8 +234,6 @@
             <w:jc w:val="both"/>
             <w:rPr>
               <w:noProof/>
-              <w:sz w:val="22"/>
-              <w:szCs w:val="22"/>
             </w:rPr>
           </w:pPr>
           <w:hyperlink w:anchor="_Toc379637399" w:history="1">
@@ -303,8 +303,6 @@
             <w:jc w:val="both"/>
             <w:rPr>
               <w:noProof/>
-              <w:sz w:val="22"/>
-              <w:szCs w:val="22"/>
             </w:rPr>
           </w:pPr>
           <w:hyperlink w:anchor="_Toc379637400" w:history="1">
@@ -374,8 +372,6 @@
             <w:jc w:val="both"/>
             <w:rPr>
               <w:noProof/>
-              <w:sz w:val="22"/>
-              <w:szCs w:val="22"/>
             </w:rPr>
           </w:pPr>
           <w:hyperlink w:anchor="_Toc379637401" w:history="1">
@@ -445,8 +441,6 @@
             <w:jc w:val="both"/>
             <w:rPr>
               <w:noProof/>
-              <w:sz w:val="22"/>
-              <w:szCs w:val="22"/>
             </w:rPr>
           </w:pPr>
           <w:hyperlink w:anchor="_Toc379637402" w:history="1">
@@ -516,8 +510,6 @@
             <w:jc w:val="both"/>
             <w:rPr>
               <w:noProof/>
-              <w:sz w:val="22"/>
-              <w:szCs w:val="22"/>
             </w:rPr>
           </w:pPr>
           <w:hyperlink w:anchor="_Toc379637403" w:history="1">
@@ -587,8 +579,6 @@
             <w:jc w:val="both"/>
             <w:rPr>
               <w:noProof/>
-              <w:sz w:val="22"/>
-              <w:szCs w:val="22"/>
             </w:rPr>
           </w:pPr>
           <w:hyperlink w:anchor="_Toc379637404" w:history="1">
@@ -658,8 +648,6 @@
             <w:jc w:val="both"/>
             <w:rPr>
               <w:noProof/>
-              <w:sz w:val="22"/>
-              <w:szCs w:val="22"/>
             </w:rPr>
           </w:pPr>
           <w:hyperlink w:anchor="_Toc379637405" w:history="1">
@@ -729,8 +717,6 @@
             <w:jc w:val="both"/>
             <w:rPr>
               <w:noProof/>
-              <w:sz w:val="22"/>
-              <w:szCs w:val="22"/>
             </w:rPr>
           </w:pPr>
           <w:hyperlink w:anchor="_Toc379637406" w:history="1">
@@ -800,8 +786,6 @@
             <w:jc w:val="both"/>
             <w:rPr>
               <w:noProof/>
-              <w:sz w:val="22"/>
-              <w:szCs w:val="22"/>
             </w:rPr>
           </w:pPr>
           <w:hyperlink w:anchor="_Toc379637407" w:history="1">
@@ -871,8 +855,6 @@
             <w:jc w:val="both"/>
             <w:rPr>
               <w:noProof/>
-              <w:sz w:val="22"/>
-              <w:szCs w:val="22"/>
             </w:rPr>
           </w:pPr>
           <w:hyperlink w:anchor="_Toc379637408" w:history="1">
@@ -942,8 +924,6 @@
             <w:jc w:val="both"/>
             <w:rPr>
               <w:noProof/>
-              <w:sz w:val="22"/>
-              <w:szCs w:val="22"/>
             </w:rPr>
           </w:pPr>
           <w:hyperlink w:anchor="_Toc379637409" w:history="1">
@@ -1013,8 +993,6 @@
             <w:jc w:val="both"/>
             <w:rPr>
               <w:noProof/>
-              <w:sz w:val="22"/>
-              <w:szCs w:val="22"/>
             </w:rPr>
           </w:pPr>
           <w:hyperlink w:anchor="_Toc379637410" w:history="1">
@@ -1084,8 +1062,6 @@
             <w:jc w:val="both"/>
             <w:rPr>
               <w:noProof/>
-              <w:sz w:val="22"/>
-              <w:szCs w:val="22"/>
             </w:rPr>
           </w:pPr>
           <w:hyperlink w:anchor="_Toc379637411" w:history="1">
@@ -1155,8 +1131,6 @@
             <w:jc w:val="both"/>
             <w:rPr>
               <w:noProof/>
-              <w:sz w:val="22"/>
-              <w:szCs w:val="22"/>
             </w:rPr>
           </w:pPr>
           <w:hyperlink w:anchor="_Toc379637412" w:history="1">
@@ -1226,8 +1200,6 @@
             <w:jc w:val="both"/>
             <w:rPr>
               <w:noProof/>
-              <w:sz w:val="22"/>
-              <w:szCs w:val="22"/>
             </w:rPr>
           </w:pPr>
           <w:hyperlink w:anchor="_Toc379637413" w:history="1">
@@ -1313,34 +1285,32 @@
       <w:r>
         <w:br w:type="page"/>
       </w:r>
-      <w:bookmarkStart w:id="0" w:name="_GoBack"/>
-      <w:bookmarkEnd w:id="0"/>
     </w:p>
     <w:p>
       <w:pPr>
         <w:pStyle w:val="Heading1"/>
-        <w:jc w:val="both"/>
-      </w:pPr>
-      <w:bookmarkStart w:id="1" w:name="_Toc379637398"/>
+      </w:pPr>
+      <w:bookmarkStart w:id="0" w:name="_Toc379637398"/>
       <w:r>
         <w:lastRenderedPageBreak/>
         <w:t>Axis Position Feedback</w:t>
       </w:r>
-      <w:bookmarkEnd w:id="1"/>
+      <w:bookmarkEnd w:id="0"/>
     </w:p>
     <w:p>
       <w:pPr>
         <w:pStyle w:val="Heading2"/>
         <w:jc w:val="both"/>
       </w:pPr>
-      <w:bookmarkStart w:id="2" w:name="_Toc379637399"/>
+      <w:bookmarkStart w:id="1" w:name="_Toc379637399"/>
       <w:r>
         <w:t>Axis Position Feedback Overview</w:t>
       </w:r>
-      <w:bookmarkEnd w:id="2"/>
-    </w:p>
-    <w:p>
-      <w:pPr>
+      <w:bookmarkEnd w:id="1"/>
+    </w:p>
+    <w:p>
+      <w:pPr>
+        <w:ind w:left="720"/>
         <w:jc w:val="both"/>
       </w:pPr>
       <w:proofErr w:type="spellStart"/>
@@ -1360,22 +1330,22 @@
         <w:pStyle w:val="Heading2"/>
         <w:jc w:val="both"/>
       </w:pPr>
-      <w:bookmarkStart w:id="3" w:name="_Toc379637400"/>
+      <w:bookmarkStart w:id="2" w:name="_Toc379637400"/>
       <w:r>
         <w:t>Analog-to-Digital Converters (ADC’s) for Feedback circuits</w:t>
       </w:r>
-      <w:bookmarkEnd w:id="3"/>
+      <w:bookmarkEnd w:id="2"/>
     </w:p>
     <w:p>
       <w:pPr>
         <w:pStyle w:val="Heading3"/>
         <w:jc w:val="both"/>
       </w:pPr>
-      <w:bookmarkStart w:id="4" w:name="_Toc379637401"/>
+      <w:bookmarkStart w:id="3" w:name="_Toc379637401"/>
       <w:r>
         <w:t>Component List</w:t>
       </w:r>
-      <w:bookmarkEnd w:id="4"/>
+      <w:bookmarkEnd w:id="3"/>
     </w:p>
     <w:p>
       <w:pPr>
@@ -2226,11 +2196,11 @@
         <w:pStyle w:val="Heading3"/>
         <w:jc w:val="both"/>
       </w:pPr>
-      <w:bookmarkStart w:id="5" w:name="_Toc379637402"/>
+      <w:bookmarkStart w:id="4" w:name="_Toc379637402"/>
       <w:r>
         <w:t>Design Overview</w:t>
       </w:r>
-      <w:bookmarkEnd w:id="5"/>
+      <w:bookmarkEnd w:id="4"/>
     </w:p>
     <w:p>
       <w:pPr>
@@ -2243,6 +2213,7 @@
     </w:p>
     <w:p>
       <w:pPr>
+        <w:ind w:left="2160"/>
         <w:jc w:val="both"/>
       </w:pPr>
       <w:r>
@@ -2515,6 +2486,7 @@
     </w:p>
     <w:p>
       <w:pPr>
+        <w:ind w:left="1440" w:firstLine="720"/>
         <w:jc w:val="both"/>
       </w:pPr>
       <w:r>
@@ -2936,9 +2908,11 @@
     </w:p>
     <w:p>
       <w:pPr>
+        <w:ind w:left="2160"/>
         <w:jc w:val="both"/>
       </w:pPr>
       <w:r>
+        <w:lastRenderedPageBreak/>
         <w:t>W</w:t>
       </w:r>
       <w:r>
@@ -3231,6 +3205,7 @@
     </w:p>
     <w:p>
       <w:pPr>
+        <w:ind w:left="2160"/>
         <w:jc w:val="both"/>
       </w:pPr>
       <w:r>
@@ -3304,6 +3279,7 @@
     </w:p>
     <w:p>
       <w:pPr>
+        <w:ind w:left="1440" w:firstLine="720"/>
         <w:jc w:val="both"/>
       </w:pPr>
       <w:r>
@@ -3321,6 +3297,7 @@
     </w:p>
     <w:p>
       <w:pPr>
+        <w:ind w:left="2160"/>
         <w:jc w:val="both"/>
       </w:pPr>
       <w:r>
@@ -3341,6 +3318,7 @@
     </w:p>
     <w:p>
       <w:pPr>
+        <w:ind w:left="2160"/>
         <w:jc w:val="both"/>
       </w:pPr>
       <w:r>
@@ -3367,6 +3345,7 @@
     </w:p>
     <w:p>
       <w:pPr>
+        <w:ind w:left="2160"/>
         <w:jc w:val="both"/>
       </w:pPr>
       <w:r>
@@ -3399,6 +3378,7 @@
     </w:p>
     <w:p>
       <w:pPr>
+        <w:ind w:left="2880"/>
         <w:jc w:val="both"/>
       </w:pPr>
       <w:r>
@@ -3566,11 +3546,13 @@
         <w:jc w:val="both"/>
       </w:pPr>
       <w:r>
+        <w:lastRenderedPageBreak/>
         <w:t>Reference Voltage Regulator Choice</w:t>
       </w:r>
     </w:p>
     <w:p>
       <w:pPr>
+        <w:ind w:left="2880"/>
         <w:jc w:val="both"/>
       </w:pPr>
       <w:r>
@@ -3633,6 +3615,7 @@
     </w:p>
     <w:p>
       <w:pPr>
+        <w:ind w:left="2880"/>
         <w:jc w:val="both"/>
       </w:pPr>
       <w:r>
@@ -3650,6 +3633,7 @@
     </w:p>
     <w:p>
       <w:pPr>
+        <w:ind w:left="2880"/>
         <w:jc w:val="both"/>
       </w:pPr>
       <w:r>
@@ -3669,11 +3653,11 @@
         <w:pStyle w:val="Heading3"/>
         <w:jc w:val="both"/>
       </w:pPr>
-      <w:bookmarkStart w:id="6" w:name="_Toc379637403"/>
+      <w:bookmarkStart w:id="5" w:name="_Toc379637403"/>
       <w:r>
         <w:t>Summary of Parameters</w:t>
       </w:r>
-      <w:bookmarkEnd w:id="6"/>
+      <w:bookmarkEnd w:id="5"/>
       <w:r>
         <w:tab/>
       </w:r>
@@ -3959,22 +3943,22 @@
         <w:pStyle w:val="Heading2"/>
         <w:jc w:val="both"/>
       </w:pPr>
-      <w:bookmarkStart w:id="7" w:name="_Toc379637404"/>
+      <w:bookmarkStart w:id="6" w:name="_Toc379637404"/>
       <w:r>
         <w:t>Low-Pass Filters for Feedback ADC’s</w:t>
       </w:r>
-      <w:bookmarkEnd w:id="7"/>
+      <w:bookmarkEnd w:id="6"/>
     </w:p>
     <w:p>
       <w:pPr>
         <w:pStyle w:val="Heading3"/>
         <w:jc w:val="both"/>
       </w:pPr>
-      <w:bookmarkStart w:id="8" w:name="_Toc379637405"/>
+      <w:bookmarkStart w:id="7" w:name="_Toc379637405"/>
       <w:r>
         <w:t>Component List</w:t>
       </w:r>
-      <w:bookmarkEnd w:id="8"/>
+      <w:bookmarkEnd w:id="7"/>
     </w:p>
     <w:p>
       <w:pPr>
@@ -4320,7 +4304,6 @@
                 <w:rFonts w:ascii="Calibri" w:eastAsia="Times New Roman" w:hAnsi="Calibri" w:cs="Times New Roman"/>
                 <w:color w:val="000000"/>
               </w:rPr>
-              <w:lastRenderedPageBreak/>
               <w:t>R4</w:t>
             </w:r>
           </w:p>
@@ -5130,14 +5113,15 @@
         <w:pStyle w:val="Heading3"/>
         <w:jc w:val="both"/>
       </w:pPr>
-      <w:bookmarkStart w:id="9" w:name="_Toc379637406"/>
-      <w:r>
+      <w:bookmarkStart w:id="8" w:name="_Toc379637406"/>
+      <w:r>
+        <w:lastRenderedPageBreak/>
         <w:t>Design Overview</w:t>
       </w:r>
       <w:r>
         <w:t>/Component Choice</w:t>
       </w:r>
-      <w:bookmarkEnd w:id="9"/>
+      <w:bookmarkEnd w:id="8"/>
     </w:p>
     <w:p>
       <w:pPr>
@@ -5150,6 +5134,7 @@
     </w:p>
     <w:p>
       <w:pPr>
+        <w:ind w:left="2160"/>
         <w:jc w:val="both"/>
       </w:pPr>
       <w:r>
@@ -5494,6 +5479,7 @@
     </w:p>
     <w:p>
       <w:pPr>
+        <w:ind w:left="2160"/>
         <w:jc w:val="both"/>
       </w:pPr>
       <w:r>
@@ -5731,6 +5717,7 @@
     </w:p>
     <w:p>
       <w:pPr>
+        <w:ind w:left="2160"/>
         <w:jc w:val="both"/>
       </w:pPr>
       <w:r>
@@ -5775,6 +5762,7 @@
     </w:p>
     <w:p>
       <w:pPr>
+        <w:ind w:left="2160"/>
         <w:jc w:val="both"/>
       </w:pPr>
       <w:r>
@@ -5840,6 +5828,7 @@
     </w:p>
     <w:p>
       <w:pPr>
+        <w:ind w:left="2160"/>
         <w:jc w:val="both"/>
       </w:pPr>
       <w:r>
@@ -5851,11 +5840,11 @@
         <w:pStyle w:val="Heading3"/>
         <w:jc w:val="both"/>
       </w:pPr>
-      <w:bookmarkStart w:id="10" w:name="_Toc379637407"/>
+      <w:bookmarkStart w:id="9" w:name="_Toc379637407"/>
       <w:r>
         <w:t>Consequences</w:t>
       </w:r>
-      <w:bookmarkEnd w:id="10"/>
+      <w:bookmarkEnd w:id="9"/>
     </w:p>
     <w:p>
       <w:pPr>
@@ -5863,12 +5852,12 @@
         <w:jc w:val="both"/>
       </w:pPr>
       <w:r>
-        <w:lastRenderedPageBreak/>
         <w:t>Control Rate and ADC Sampling</w:t>
       </w:r>
     </w:p>
     <w:p>
       <w:pPr>
+        <w:ind w:left="2160"/>
         <w:jc w:val="both"/>
       </w:pPr>
       <w:r>
@@ -5992,6 +5981,7 @@
     </w:p>
     <w:p>
       <w:pPr>
+        <w:ind w:left="1440" w:firstLine="720"/>
         <w:jc w:val="both"/>
       </w:pPr>
       <w:r>
@@ -6049,6 +6039,7 @@
     </w:p>
     <w:p>
       <w:pPr>
+        <w:ind w:left="1440" w:firstLine="720"/>
         <w:jc w:val="both"/>
       </w:pPr>
       <w:r>
@@ -6134,11 +6125,11 @@
         <w:pStyle w:val="Heading3"/>
         <w:jc w:val="both"/>
       </w:pPr>
-      <w:bookmarkStart w:id="11" w:name="_Toc379637408"/>
+      <w:bookmarkStart w:id="10" w:name="_Toc379637408"/>
       <w:r>
         <w:t>Summary of Parameters</w:t>
       </w:r>
-      <w:bookmarkEnd w:id="11"/>
+      <w:bookmarkEnd w:id="10"/>
     </w:p>
     <w:p>
       <w:pPr>
@@ -6334,11 +6325,11 @@
         <w:pStyle w:val="Heading1"/>
         <w:jc w:val="both"/>
       </w:pPr>
-      <w:bookmarkStart w:id="12" w:name="_Toc379637409"/>
+      <w:bookmarkStart w:id="11" w:name="_Toc379637409"/>
       <w:r>
         <w:t>Microcontroller</w:t>
       </w:r>
-      <w:bookmarkEnd w:id="12"/>
+      <w:bookmarkEnd w:id="11"/>
     </w:p>
     <w:p/>
     <w:p>
@@ -6346,11 +6337,11 @@
         <w:pStyle w:val="Heading1"/>
         <w:jc w:val="both"/>
       </w:pPr>
-      <w:bookmarkStart w:id="13" w:name="_Toc379637410"/>
+      <w:bookmarkStart w:id="12" w:name="_Toc379637410"/>
       <w:r>
         <w:t>Ethernet Port</w:t>
       </w:r>
-      <w:bookmarkEnd w:id="13"/>
+      <w:bookmarkEnd w:id="12"/>
     </w:p>
     <w:p/>
     <w:p>
@@ -6358,11 +6349,11 @@
         <w:pStyle w:val="Heading1"/>
         <w:jc w:val="both"/>
       </w:pPr>
-      <w:bookmarkStart w:id="14" w:name="_Toc379637411"/>
+      <w:bookmarkStart w:id="13" w:name="_Toc379637411"/>
       <w:r>
         <w:t>USB Development/Debug Port</w:t>
       </w:r>
-      <w:bookmarkEnd w:id="14"/>
+      <w:bookmarkEnd w:id="13"/>
     </w:p>
     <w:p>
       <w:pPr>
@@ -6380,9 +6371,9 @@
         <w:tblLook w:val="04A0" w:firstRow="1" w:lastRow="0" w:firstColumn="1" w:lastColumn="0" w:noHBand="0" w:noVBand="1"/>
       </w:tblPr>
       <w:tblGrid>
-        <w:gridCol w:w="528"/>
-        <w:gridCol w:w="528"/>
-        <w:gridCol w:w="526"/>
+        <w:gridCol w:w="559"/>
+        <w:gridCol w:w="559"/>
+        <w:gridCol w:w="557"/>
         <w:gridCol w:w="557"/>
         <w:gridCol w:w="557"/>
         <w:gridCol w:w="557"/>
@@ -6609,6 +6600,11 @@
       </w:r>
     </w:p>
     <w:p>
+      <w:pPr>
+        <w:ind w:left="720"/>
+      </w:pPr>
+      <w:bookmarkStart w:id="14" w:name="_GoBack"/>
+      <w:bookmarkEnd w:id="14"/>
       <w:r>
         <w:t xml:space="preserve">The USB port requires ESD protection. For this TI’s TPD4S012 was chosen because it was a cheap and straightforward solution. A 22Ω current-limiting resistor was placed in series on the D+ and D- line. The two capacitors were placed to reduce noise. </w:t>
       </w:r>
@@ -6953,6 +6949,7 @@
     <w:lvl w:ilvl="0">
       <w:start w:val="1"/>
       <w:numFmt w:val="upperRoman"/>
+      <w:pStyle w:val="Heading1"/>
       <w:lvlText w:val="%1."/>
       <w:lvlJc w:val="left"/>
       <w:pPr>
@@ -6962,6 +6959,7 @@
     <w:lvl w:ilvl="1">
       <w:start w:val="1"/>
       <w:numFmt w:val="upperLetter"/>
+      <w:pStyle w:val="Heading2"/>
       <w:lvlText w:val="%2."/>
       <w:lvlJc w:val="left"/>
       <w:pPr>
@@ -6971,6 +6969,7 @@
     <w:lvl w:ilvl="2">
       <w:start w:val="1"/>
       <w:numFmt w:val="decimal"/>
+      <w:pStyle w:val="Heading3"/>
       <w:lvlText w:val="%3."/>
       <w:lvlJc w:val="left"/>
       <w:pPr>
@@ -6980,6 +6979,7 @@
     <w:lvl w:ilvl="3">
       <w:start w:val="1"/>
       <w:numFmt w:val="lowerLetter"/>
+      <w:pStyle w:val="Heading4"/>
       <w:lvlText w:val="%4)"/>
       <w:lvlJc w:val="left"/>
       <w:pPr>
@@ -6989,6 +6989,7 @@
     <w:lvl w:ilvl="4">
       <w:start w:val="1"/>
       <w:numFmt w:val="decimal"/>
+      <w:pStyle w:val="Heading5"/>
       <w:lvlText w:val="(%5)"/>
       <w:lvlJc w:val="left"/>
       <w:pPr>
@@ -6998,6 +6999,7 @@
     <w:lvl w:ilvl="5">
       <w:start w:val="1"/>
       <w:numFmt w:val="lowerLetter"/>
+      <w:pStyle w:val="Heading6"/>
       <w:lvlText w:val="(%6)"/>
       <w:lvlJc w:val="left"/>
       <w:pPr>
@@ -7007,6 +7009,7 @@
     <w:lvl w:ilvl="6">
       <w:start w:val="1"/>
       <w:numFmt w:val="lowerRoman"/>
+      <w:pStyle w:val="Heading7"/>
       <w:lvlText w:val="(%7)"/>
       <w:lvlJc w:val="left"/>
       <w:pPr>
@@ -7016,6 +7019,7 @@
     <w:lvl w:ilvl="7">
       <w:start w:val="1"/>
       <w:numFmt w:val="lowerLetter"/>
+      <w:pStyle w:val="Heading8"/>
       <w:lvlText w:val="(%8)"/>
       <w:lvlJc w:val="left"/>
       <w:pPr>
@@ -7025,6 +7029,7 @@
     <w:lvl w:ilvl="8">
       <w:start w:val="1"/>
       <w:numFmt w:val="lowerRoman"/>
+      <w:pStyle w:val="Heading9"/>
       <w:lvlText w:val="(%9)"/>
       <w:lvlJc w:val="left"/>
       <w:pPr>
@@ -7327,7 +7332,7 @@
     </w:rPrDefault>
     <w:pPrDefault>
       <w:pPr>
-        <w:spacing w:before="200" w:after="200" w:line="276" w:lineRule="auto"/>
+        <w:spacing w:after="200" w:line="276" w:lineRule="auto"/>
       </w:pPr>
     </w:pPrDefault>
   </w:docDefaults>
@@ -7473,11 +7478,7 @@
   <w:style w:type="paragraph" w:default="1" w:styleId="Normal">
     <w:name w:val="Normal"/>
     <w:qFormat/>
-    <w:rsid w:val="00F801FF"/>
-    <w:rPr>
-      <w:sz w:val="20"/>
-      <w:szCs w:val="20"/>
-    </w:rPr>
+    <w:rsid w:val="00F43E6B"/>
   </w:style>
   <w:style w:type="paragraph" w:styleId="Heading1">
     <w:name w:val="heading 1"/>
@@ -7486,26 +7487,23 @@
     <w:link w:val="Heading1Char"/>
     <w:uiPriority w:val="9"/>
     <w:qFormat/>
-    <w:rsid w:val="00F801FF"/>
+    <w:rsid w:val="00F43E6B"/>
     <w:pPr>
-      <w:pBdr>
-        <w:top w:val="single" w:sz="24" w:space="0" w:color="4F81BD" w:themeColor="accent1"/>
-        <w:left w:val="single" w:sz="24" w:space="0" w:color="4F81BD" w:themeColor="accent1"/>
-        <w:bottom w:val="single" w:sz="24" w:space="0" w:color="4F81BD" w:themeColor="accent1"/>
-        <w:right w:val="single" w:sz="24" w:space="0" w:color="4F81BD" w:themeColor="accent1"/>
-      </w:pBdr>
-      <w:shd w:val="clear" w:color="auto" w:fill="4F81BD" w:themeFill="accent1"/>
-      <w:spacing w:after="0"/>
+      <w:keepNext/>
+      <w:keepLines/>
+      <w:numPr>
+        <w:numId w:val="2"/>
+      </w:numPr>
+      <w:spacing w:before="480" w:after="0"/>
       <w:outlineLvl w:val="0"/>
     </w:pPr>
     <w:rPr>
+      <w:rFonts w:asciiTheme="majorHAnsi" w:eastAsiaTheme="majorEastAsia" w:hAnsiTheme="majorHAnsi" w:cstheme="majorBidi"/>
       <w:b/>
       <w:bCs/>
-      <w:caps/>
-      <w:color w:val="FFFFFF" w:themeColor="background1"/>
-      <w:spacing w:val="15"/>
-      <w:sz w:val="22"/>
-      <w:szCs w:val="22"/>
+      <w:color w:val="365F91" w:themeColor="accent1" w:themeShade="BF"/>
+      <w:sz w:val="28"/>
+      <w:szCs w:val="28"/>
     </w:rPr>
   </w:style>
   <w:style w:type="paragraph" w:styleId="Heading2">
@@ -7516,23 +7514,24 @@
     <w:uiPriority w:val="9"/>
     <w:unhideWhenUsed/>
     <w:qFormat/>
-    <w:rsid w:val="00F801FF"/>
+    <w:rsid w:val="00F43E6B"/>
     <w:pPr>
-      <w:pBdr>
-        <w:top w:val="single" w:sz="24" w:space="0" w:color="DBE5F1" w:themeColor="accent1" w:themeTint="33"/>
-        <w:left w:val="single" w:sz="24" w:space="0" w:color="DBE5F1" w:themeColor="accent1" w:themeTint="33"/>
-        <w:bottom w:val="single" w:sz="24" w:space="0" w:color="DBE5F1" w:themeColor="accent1" w:themeTint="33"/>
-        <w:right w:val="single" w:sz="24" w:space="0" w:color="DBE5F1" w:themeColor="accent1" w:themeTint="33"/>
-      </w:pBdr>
-      <w:shd w:val="clear" w:color="auto" w:fill="DBE5F1" w:themeFill="accent1" w:themeFillTint="33"/>
-      <w:spacing w:after="0"/>
+      <w:keepNext/>
+      <w:keepLines/>
+      <w:numPr>
+        <w:ilvl w:val="1"/>
+        <w:numId w:val="2"/>
+      </w:numPr>
+      <w:spacing w:before="200" w:after="0"/>
       <w:outlineLvl w:val="1"/>
     </w:pPr>
     <w:rPr>
-      <w:caps/>
-      <w:spacing w:val="15"/>
-      <w:sz w:val="22"/>
-      <w:szCs w:val="22"/>
+      <w:rFonts w:asciiTheme="majorHAnsi" w:eastAsiaTheme="majorEastAsia" w:hAnsiTheme="majorHAnsi" w:cstheme="majorBidi"/>
+      <w:b/>
+      <w:bCs/>
+      <w:color w:val="4F81BD" w:themeColor="accent1"/>
+      <w:sz w:val="26"/>
+      <w:szCs w:val="26"/>
     </w:rPr>
   </w:style>
   <w:style w:type="paragraph" w:styleId="Heading3">
@@ -7543,21 +7542,22 @@
     <w:uiPriority w:val="9"/>
     <w:unhideWhenUsed/>
     <w:qFormat/>
-    <w:rsid w:val="00F801FF"/>
+    <w:rsid w:val="00F43E6B"/>
     <w:pPr>
-      <w:pBdr>
-        <w:top w:val="single" w:sz="6" w:space="2" w:color="4F81BD" w:themeColor="accent1"/>
-        <w:left w:val="single" w:sz="6" w:space="2" w:color="4F81BD" w:themeColor="accent1"/>
-      </w:pBdr>
-      <w:spacing w:before="300" w:after="0"/>
+      <w:keepNext/>
+      <w:keepLines/>
+      <w:numPr>
+        <w:ilvl w:val="2"/>
+        <w:numId w:val="2"/>
+      </w:numPr>
+      <w:spacing w:before="200" w:after="0"/>
       <w:outlineLvl w:val="2"/>
     </w:pPr>
     <w:rPr>
-      <w:caps/>
-      <w:color w:val="243F60" w:themeColor="accent1" w:themeShade="7F"/>
-      <w:spacing w:val="15"/>
-      <w:sz w:val="22"/>
-      <w:szCs w:val="22"/>
+      <w:rFonts w:asciiTheme="majorHAnsi" w:eastAsiaTheme="majorEastAsia" w:hAnsiTheme="majorHAnsi" w:cstheme="majorBidi"/>
+      <w:b/>
+      <w:bCs/>
+      <w:color w:val="4F81BD" w:themeColor="accent1"/>
     </w:rPr>
   </w:style>
   <w:style w:type="paragraph" w:styleId="Heading4">
@@ -7568,21 +7568,24 @@
     <w:uiPriority w:val="9"/>
     <w:unhideWhenUsed/>
     <w:qFormat/>
-    <w:rsid w:val="00F801FF"/>
+    <w:rsid w:val="00F43E6B"/>
     <w:pPr>
-      <w:pBdr>
-        <w:top w:val="dotted" w:sz="6" w:space="2" w:color="4F81BD" w:themeColor="accent1"/>
-        <w:left w:val="dotted" w:sz="6" w:space="2" w:color="4F81BD" w:themeColor="accent1"/>
-      </w:pBdr>
-      <w:spacing w:before="300" w:after="0"/>
+      <w:keepNext/>
+      <w:keepLines/>
+      <w:numPr>
+        <w:ilvl w:val="3"/>
+        <w:numId w:val="2"/>
+      </w:numPr>
+      <w:spacing w:before="200" w:after="0"/>
       <w:outlineLvl w:val="3"/>
     </w:pPr>
     <w:rPr>
-      <w:caps/>
-      <w:color w:val="365F91" w:themeColor="accent1" w:themeShade="BF"/>
-      <w:spacing w:val="10"/>
-      <w:sz w:val="22"/>
-      <w:szCs w:val="22"/>
+      <w:rFonts w:asciiTheme="majorHAnsi" w:eastAsiaTheme="majorEastAsia" w:hAnsiTheme="majorHAnsi" w:cstheme="majorBidi"/>
+      <w:b/>
+      <w:bCs/>
+      <w:i/>
+      <w:iCs/>
+      <w:color w:val="4F81BD" w:themeColor="accent1"/>
     </w:rPr>
   </w:style>
   <w:style w:type="paragraph" w:styleId="Heading5">
@@ -7593,20 +7596,20 @@
     <w:uiPriority w:val="9"/>
     <w:unhideWhenUsed/>
     <w:qFormat/>
-    <w:rsid w:val="00F801FF"/>
+    <w:rsid w:val="00F43E6B"/>
     <w:pPr>
-      <w:pBdr>
-        <w:bottom w:val="single" w:sz="6" w:space="1" w:color="4F81BD" w:themeColor="accent1"/>
-      </w:pBdr>
-      <w:spacing w:before="300" w:after="0"/>
+      <w:keepNext/>
+      <w:keepLines/>
+      <w:numPr>
+        <w:ilvl w:val="4"/>
+        <w:numId w:val="2"/>
+      </w:numPr>
+      <w:spacing w:before="200" w:after="0"/>
       <w:outlineLvl w:val="4"/>
     </w:pPr>
     <w:rPr>
-      <w:caps/>
-      <w:color w:val="365F91" w:themeColor="accent1" w:themeShade="BF"/>
-      <w:spacing w:val="10"/>
-      <w:sz w:val="22"/>
-      <w:szCs w:val="22"/>
+      <w:rFonts w:asciiTheme="majorHAnsi" w:eastAsiaTheme="majorEastAsia" w:hAnsiTheme="majorHAnsi" w:cstheme="majorBidi"/>
+      <w:color w:val="243F60" w:themeColor="accent1" w:themeShade="7F"/>
     </w:rPr>
   </w:style>
   <w:style w:type="paragraph" w:styleId="Heading6">
@@ -7618,20 +7621,22 @@
     <w:semiHidden/>
     <w:unhideWhenUsed/>
     <w:qFormat/>
-    <w:rsid w:val="00F801FF"/>
+    <w:rsid w:val="00F43E6B"/>
     <w:pPr>
-      <w:pBdr>
-        <w:bottom w:val="dotted" w:sz="6" w:space="1" w:color="4F81BD" w:themeColor="accent1"/>
-      </w:pBdr>
-      <w:spacing w:before="300" w:after="0"/>
+      <w:keepNext/>
+      <w:keepLines/>
+      <w:numPr>
+        <w:ilvl w:val="5"/>
+        <w:numId w:val="2"/>
+      </w:numPr>
+      <w:spacing w:before="200" w:after="0"/>
       <w:outlineLvl w:val="5"/>
     </w:pPr>
     <w:rPr>
-      <w:caps/>
-      <w:color w:val="365F91" w:themeColor="accent1" w:themeShade="BF"/>
-      <w:spacing w:val="10"/>
-      <w:sz w:val="22"/>
-      <w:szCs w:val="22"/>
+      <w:rFonts w:asciiTheme="majorHAnsi" w:eastAsiaTheme="majorEastAsia" w:hAnsiTheme="majorHAnsi" w:cstheme="majorBidi"/>
+      <w:i/>
+      <w:iCs/>
+      <w:color w:val="243F60" w:themeColor="accent1" w:themeShade="7F"/>
     </w:rPr>
   </w:style>
   <w:style w:type="paragraph" w:styleId="Heading7">
@@ -7643,17 +7648,22 @@
     <w:semiHidden/>
     <w:unhideWhenUsed/>
     <w:qFormat/>
-    <w:rsid w:val="00F801FF"/>
+    <w:rsid w:val="00F43E6B"/>
     <w:pPr>
-      <w:spacing w:before="300" w:after="0"/>
+      <w:keepNext/>
+      <w:keepLines/>
+      <w:numPr>
+        <w:ilvl w:val="6"/>
+        <w:numId w:val="2"/>
+      </w:numPr>
+      <w:spacing w:before="200" w:after="0"/>
       <w:outlineLvl w:val="6"/>
     </w:pPr>
     <w:rPr>
-      <w:caps/>
-      <w:color w:val="365F91" w:themeColor="accent1" w:themeShade="BF"/>
-      <w:spacing w:val="10"/>
-      <w:sz w:val="22"/>
-      <w:szCs w:val="22"/>
+      <w:rFonts w:asciiTheme="majorHAnsi" w:eastAsiaTheme="majorEastAsia" w:hAnsiTheme="majorHAnsi" w:cstheme="majorBidi"/>
+      <w:i/>
+      <w:iCs/>
+      <w:color w:val="404040" w:themeColor="text1" w:themeTint="BF"/>
     </w:rPr>
   </w:style>
   <w:style w:type="paragraph" w:styleId="Heading8">
@@ -7665,16 +7675,22 @@
     <w:semiHidden/>
     <w:unhideWhenUsed/>
     <w:qFormat/>
-    <w:rsid w:val="00F801FF"/>
+    <w:rsid w:val="00F43E6B"/>
     <w:pPr>
-      <w:spacing w:before="300" w:after="0"/>
+      <w:keepNext/>
+      <w:keepLines/>
+      <w:numPr>
+        <w:ilvl w:val="7"/>
+        <w:numId w:val="2"/>
+      </w:numPr>
+      <w:spacing w:before="200" w:after="0"/>
       <w:outlineLvl w:val="7"/>
     </w:pPr>
     <w:rPr>
-      <w:caps/>
-      <w:spacing w:val="10"/>
-      <w:sz w:val="18"/>
-      <w:szCs w:val="18"/>
+      <w:rFonts w:asciiTheme="majorHAnsi" w:eastAsiaTheme="majorEastAsia" w:hAnsiTheme="majorHAnsi" w:cstheme="majorBidi"/>
+      <w:color w:val="4F81BD" w:themeColor="accent1"/>
+      <w:sz w:val="20"/>
+      <w:szCs w:val="20"/>
     </w:rPr>
   </w:style>
   <w:style w:type="paragraph" w:styleId="Heading9">
@@ -7686,17 +7702,24 @@
     <w:semiHidden/>
     <w:unhideWhenUsed/>
     <w:qFormat/>
-    <w:rsid w:val="00F801FF"/>
+    <w:rsid w:val="00F43E6B"/>
     <w:pPr>
-      <w:spacing w:before="300" w:after="0"/>
+      <w:keepNext/>
+      <w:keepLines/>
+      <w:numPr>
+        <w:ilvl w:val="8"/>
+        <w:numId w:val="2"/>
+      </w:numPr>
+      <w:spacing w:before="200" w:after="0"/>
       <w:outlineLvl w:val="8"/>
     </w:pPr>
     <w:rPr>
+      <w:rFonts w:asciiTheme="majorHAnsi" w:eastAsiaTheme="majorEastAsia" w:hAnsiTheme="majorHAnsi" w:cstheme="majorBidi"/>
       <w:i/>
-      <w:caps/>
-      <w:spacing w:val="10"/>
-      <w:sz w:val="18"/>
-      <w:szCs w:val="18"/>
+      <w:iCs/>
+      <w:color w:val="404040" w:themeColor="text1" w:themeTint="BF"/>
+      <w:sz w:val="20"/>
+      <w:szCs w:val="20"/>
     </w:rPr>
   </w:style>
   <w:style w:type="character" w:default="1" w:styleId="DefaultParagraphFont">
@@ -7731,14 +7754,14 @@
     <w:basedOn w:val="DefaultParagraphFont"/>
     <w:link w:val="Heading1"/>
     <w:uiPriority w:val="9"/>
-    <w:rsid w:val="00F801FF"/>
+    <w:rsid w:val="00F43E6B"/>
     <w:rPr>
+      <w:rFonts w:asciiTheme="majorHAnsi" w:eastAsiaTheme="majorEastAsia" w:hAnsiTheme="majorHAnsi" w:cstheme="majorBidi"/>
       <w:b/>
       <w:bCs/>
-      <w:caps/>
-      <w:color w:val="FFFFFF" w:themeColor="background1"/>
-      <w:spacing w:val="15"/>
-      <w:shd w:val="clear" w:color="auto" w:fill="4F81BD" w:themeFill="accent1"/>
+      <w:color w:val="365F91" w:themeColor="accent1" w:themeShade="BF"/>
+      <w:sz w:val="28"/>
+      <w:szCs w:val="28"/>
     </w:rPr>
   </w:style>
   <w:style w:type="character" w:customStyle="1" w:styleId="Heading2Char">
@@ -7746,11 +7769,14 @@
     <w:basedOn w:val="DefaultParagraphFont"/>
     <w:link w:val="Heading2"/>
     <w:uiPriority w:val="9"/>
-    <w:rsid w:val="00F801FF"/>
+    <w:rsid w:val="00F43E6B"/>
     <w:rPr>
-      <w:caps/>
-      <w:spacing w:val="15"/>
-      <w:shd w:val="clear" w:color="auto" w:fill="DBE5F1" w:themeFill="accent1" w:themeFillTint="33"/>
+      <w:rFonts w:asciiTheme="majorHAnsi" w:eastAsiaTheme="majorEastAsia" w:hAnsiTheme="majorHAnsi" w:cstheme="majorBidi"/>
+      <w:b/>
+      <w:bCs/>
+      <w:color w:val="4F81BD" w:themeColor="accent1"/>
+      <w:sz w:val="26"/>
+      <w:szCs w:val="26"/>
     </w:rPr>
   </w:style>
   <w:style w:type="character" w:customStyle="1" w:styleId="Heading3Char">
@@ -7758,11 +7784,12 @@
     <w:basedOn w:val="DefaultParagraphFont"/>
     <w:link w:val="Heading3"/>
     <w:uiPriority w:val="9"/>
-    <w:rsid w:val="00F801FF"/>
+    <w:rsid w:val="00F43E6B"/>
     <w:rPr>
-      <w:caps/>
-      <w:color w:val="243F60" w:themeColor="accent1" w:themeShade="7F"/>
-      <w:spacing w:val="15"/>
+      <w:rFonts w:asciiTheme="majorHAnsi" w:eastAsiaTheme="majorEastAsia" w:hAnsiTheme="majorHAnsi" w:cstheme="majorBidi"/>
+      <w:b/>
+      <w:bCs/>
+      <w:color w:val="4F81BD" w:themeColor="accent1"/>
     </w:rPr>
   </w:style>
   <w:style w:type="character" w:customStyle="1" w:styleId="Heading4Char">
@@ -7770,11 +7797,14 @@
     <w:basedOn w:val="DefaultParagraphFont"/>
     <w:link w:val="Heading4"/>
     <w:uiPriority w:val="9"/>
-    <w:rsid w:val="00F801FF"/>
+    <w:rsid w:val="00F43E6B"/>
     <w:rPr>
-      <w:caps/>
-      <w:color w:val="365F91" w:themeColor="accent1" w:themeShade="BF"/>
-      <w:spacing w:val="10"/>
+      <w:rFonts w:asciiTheme="majorHAnsi" w:eastAsiaTheme="majorEastAsia" w:hAnsiTheme="majorHAnsi" w:cstheme="majorBidi"/>
+      <w:b/>
+      <w:bCs/>
+      <w:i/>
+      <w:iCs/>
+      <w:color w:val="4F81BD" w:themeColor="accent1"/>
     </w:rPr>
   </w:style>
   <w:style w:type="character" w:customStyle="1" w:styleId="Heading5Char">
@@ -7782,11 +7812,10 @@
     <w:basedOn w:val="DefaultParagraphFont"/>
     <w:link w:val="Heading5"/>
     <w:uiPriority w:val="9"/>
-    <w:rsid w:val="00F801FF"/>
+    <w:rsid w:val="00F43E6B"/>
     <w:rPr>
-      <w:caps/>
-      <w:color w:val="365F91" w:themeColor="accent1" w:themeShade="BF"/>
-      <w:spacing w:val="10"/>
+      <w:rFonts w:asciiTheme="majorHAnsi" w:eastAsiaTheme="majorEastAsia" w:hAnsiTheme="majorHAnsi" w:cstheme="majorBidi"/>
+      <w:color w:val="243F60" w:themeColor="accent1" w:themeShade="7F"/>
     </w:rPr>
   </w:style>
   <w:style w:type="character" w:customStyle="1" w:styleId="Heading6Char">
@@ -7795,11 +7824,12 @@
     <w:link w:val="Heading6"/>
     <w:uiPriority w:val="9"/>
     <w:semiHidden/>
-    <w:rsid w:val="00F801FF"/>
+    <w:rsid w:val="00F43E6B"/>
     <w:rPr>
-      <w:caps/>
-      <w:color w:val="365F91" w:themeColor="accent1" w:themeShade="BF"/>
-      <w:spacing w:val="10"/>
+      <w:rFonts w:asciiTheme="majorHAnsi" w:eastAsiaTheme="majorEastAsia" w:hAnsiTheme="majorHAnsi" w:cstheme="majorBidi"/>
+      <w:i/>
+      <w:iCs/>
+      <w:color w:val="243F60" w:themeColor="accent1" w:themeShade="7F"/>
     </w:rPr>
   </w:style>
   <w:style w:type="character" w:customStyle="1" w:styleId="Heading7Char">
@@ -7808,11 +7838,12 @@
     <w:link w:val="Heading7"/>
     <w:uiPriority w:val="9"/>
     <w:semiHidden/>
-    <w:rsid w:val="00F801FF"/>
+    <w:rsid w:val="00F43E6B"/>
     <w:rPr>
-      <w:caps/>
-      <w:color w:val="365F91" w:themeColor="accent1" w:themeShade="BF"/>
-      <w:spacing w:val="10"/>
+      <w:rFonts w:asciiTheme="majorHAnsi" w:eastAsiaTheme="majorEastAsia" w:hAnsiTheme="majorHAnsi" w:cstheme="majorBidi"/>
+      <w:i/>
+      <w:iCs/>
+      <w:color w:val="404040" w:themeColor="text1" w:themeTint="BF"/>
     </w:rPr>
   </w:style>
   <w:style w:type="character" w:customStyle="1" w:styleId="Heading8Char">
@@ -7821,12 +7852,12 @@
     <w:link w:val="Heading8"/>
     <w:uiPriority w:val="9"/>
     <w:semiHidden/>
-    <w:rsid w:val="00F801FF"/>
+    <w:rsid w:val="00F43E6B"/>
     <w:rPr>
-      <w:caps/>
-      <w:spacing w:val="10"/>
-      <w:sz w:val="18"/>
-      <w:szCs w:val="18"/>
+      <w:rFonts w:asciiTheme="majorHAnsi" w:eastAsiaTheme="majorEastAsia" w:hAnsiTheme="majorHAnsi" w:cstheme="majorBidi"/>
+      <w:color w:val="4F81BD" w:themeColor="accent1"/>
+      <w:sz w:val="20"/>
+      <w:szCs w:val="20"/>
     </w:rPr>
   </w:style>
   <w:style w:type="character" w:customStyle="1" w:styleId="Heading9Char">
@@ -7835,13 +7866,14 @@
     <w:link w:val="Heading9"/>
     <w:uiPriority w:val="9"/>
     <w:semiHidden/>
-    <w:rsid w:val="00F801FF"/>
+    <w:rsid w:val="00F43E6B"/>
     <w:rPr>
+      <w:rFonts w:asciiTheme="majorHAnsi" w:eastAsiaTheme="majorEastAsia" w:hAnsiTheme="majorHAnsi" w:cstheme="majorBidi"/>
       <w:i/>
-      <w:caps/>
-      <w:spacing w:val="10"/>
-      <w:sz w:val="18"/>
-      <w:szCs w:val="18"/>
+      <w:iCs/>
+      <w:color w:val="404040" w:themeColor="text1" w:themeTint="BF"/>
+      <w:sz w:val="20"/>
+      <w:szCs w:val="20"/>
     </w:rPr>
   </w:style>
   <w:style w:type="character" w:styleId="PlaceholderText">
@@ -7889,7 +7921,7 @@
     <w:basedOn w:val="Normal"/>
     <w:uiPriority w:val="34"/>
     <w:qFormat/>
-    <w:rsid w:val="00F801FF"/>
+    <w:rsid w:val="00F43E6B"/>
     <w:pPr>
       <w:ind w:left="720"/>
       <w:contextualSpacing/>
@@ -7902,14 +7934,18 @@
     <w:link w:val="TitleChar"/>
     <w:uiPriority w:val="10"/>
     <w:qFormat/>
-    <w:rsid w:val="00F801FF"/>
+    <w:rsid w:val="00F43E6B"/>
     <w:pPr>
-      <w:spacing w:before="720"/>
+      <w:pBdr>
+        <w:bottom w:val="single" w:sz="8" w:space="4" w:color="4F81BD" w:themeColor="accent1"/>
+      </w:pBdr>
+      <w:spacing w:after="300" w:line="240" w:lineRule="auto"/>
+      <w:contextualSpacing/>
     </w:pPr>
     <w:rPr>
-      <w:caps/>
-      <w:color w:val="4F81BD" w:themeColor="accent1"/>
-      <w:spacing w:val="10"/>
+      <w:rFonts w:asciiTheme="majorHAnsi" w:eastAsiaTheme="majorEastAsia" w:hAnsiTheme="majorHAnsi" w:cstheme="majorBidi"/>
+      <w:color w:val="17365D" w:themeColor="text2" w:themeShade="BF"/>
+      <w:spacing w:val="5"/>
       <w:kern w:val="28"/>
       <w:sz w:val="52"/>
       <w:szCs w:val="52"/>
@@ -7920,11 +7956,11 @@
     <w:basedOn w:val="DefaultParagraphFont"/>
     <w:link w:val="Title"/>
     <w:uiPriority w:val="10"/>
-    <w:rsid w:val="00F801FF"/>
+    <w:rsid w:val="00F43E6B"/>
     <w:rPr>
-      <w:caps/>
-      <w:color w:val="4F81BD" w:themeColor="accent1"/>
-      <w:spacing w:val="10"/>
+      <w:rFonts w:asciiTheme="majorHAnsi" w:eastAsiaTheme="majorEastAsia" w:hAnsiTheme="majorHAnsi" w:cstheme="majorBidi"/>
+      <w:color w:val="17365D" w:themeColor="text2" w:themeShade="BF"/>
+      <w:spacing w:val="5"/>
       <w:kern w:val="28"/>
       <w:sz w:val="52"/>
       <w:szCs w:val="52"/>
@@ -8046,13 +8082,10 @@
     <w:semiHidden/>
     <w:unhideWhenUsed/>
     <w:qFormat/>
-    <w:rsid w:val="00F801FF"/>
+    <w:rsid w:val="00F43E6B"/>
     <w:pPr>
       <w:outlineLvl w:val="9"/>
     </w:pPr>
-    <w:rPr>
-      <w:lang w:bidi="en-US"/>
-    </w:rPr>
   </w:style>
   <w:style w:type="paragraph" w:styleId="TOC1">
     <w:name w:val="toc 1"/>
@@ -8110,14 +8143,18 @@
     <w:link w:val="SubtitleChar"/>
     <w:uiPriority w:val="11"/>
     <w:qFormat/>
-    <w:rsid w:val="00F801FF"/>
+    <w:rsid w:val="00F43E6B"/>
     <w:pPr>
-      <w:spacing w:after="1000" w:line="240" w:lineRule="auto"/>
+      <w:numPr>
+        <w:ilvl w:val="1"/>
+      </w:numPr>
     </w:pPr>
     <w:rPr>
-      <w:caps/>
-      <w:color w:val="595959" w:themeColor="text1" w:themeTint="A6"/>
-      <w:spacing w:val="10"/>
+      <w:rFonts w:asciiTheme="majorHAnsi" w:eastAsiaTheme="majorEastAsia" w:hAnsiTheme="majorHAnsi" w:cstheme="majorBidi"/>
+      <w:i/>
+      <w:iCs/>
+      <w:color w:val="4F81BD" w:themeColor="accent1"/>
+      <w:spacing w:val="15"/>
       <w:sz w:val="24"/>
       <w:szCs w:val="24"/>
     </w:rPr>
@@ -8127,35 +8164,38 @@
     <w:basedOn w:val="DefaultParagraphFont"/>
     <w:link w:val="Subtitle"/>
     <w:uiPriority w:val="11"/>
-    <w:rsid w:val="00F801FF"/>
+    <w:rsid w:val="00F43E6B"/>
     <w:rPr>
-      <w:caps/>
-      <w:color w:val="595959" w:themeColor="text1" w:themeTint="A6"/>
-      <w:spacing w:val="10"/>
+      <w:rFonts w:asciiTheme="majorHAnsi" w:eastAsiaTheme="majorEastAsia" w:hAnsiTheme="majorHAnsi" w:cstheme="majorBidi"/>
+      <w:i/>
+      <w:iCs/>
+      <w:color w:val="4F81BD" w:themeColor="accent1"/>
+      <w:spacing w:val="15"/>
       <w:sz w:val="24"/>
       <w:szCs w:val="24"/>
     </w:rPr>
   </w:style>
   <w:style w:type="character" w:styleId="SubtleEmphasis">
     <w:name w:val="Subtle Emphasis"/>
+    <w:basedOn w:val="DefaultParagraphFont"/>
     <w:uiPriority w:val="19"/>
     <w:qFormat/>
-    <w:rsid w:val="00F801FF"/>
+    <w:rsid w:val="00F43E6B"/>
     <w:rPr>
       <w:i/>
       <w:iCs/>
-      <w:color w:val="243F60" w:themeColor="accent1" w:themeShade="7F"/>
+      <w:color w:val="808080" w:themeColor="text1" w:themeTint="7F"/>
     </w:rPr>
   </w:style>
   <w:style w:type="character" w:styleId="Emphasis">
     <w:name w:val="Emphasis"/>
+    <w:basedOn w:val="DefaultParagraphFont"/>
     <w:uiPriority w:val="20"/>
     <w:qFormat/>
-    <w:rsid w:val="00F801FF"/>
+    <w:rsid w:val="00F43E6B"/>
     <w:rPr>
-      <w:caps/>
-      <w:color w:val="243F60" w:themeColor="accent1" w:themeShade="7F"/>
-      <w:spacing w:val="5"/>
+      <w:i/>
+      <w:iCs/>
     </w:rPr>
   </w:style>
   <w:style w:type="paragraph" w:styleId="Caption">
@@ -8166,20 +8206,24 @@
     <w:semiHidden/>
     <w:unhideWhenUsed/>
     <w:qFormat/>
-    <w:rsid w:val="00F801FF"/>
+    <w:rsid w:val="00F43E6B"/>
+    <w:pPr>
+      <w:spacing w:line="240" w:lineRule="auto"/>
+    </w:pPr>
     <w:rPr>
       <w:b/>
       <w:bCs/>
-      <w:color w:val="365F91" w:themeColor="accent1" w:themeShade="BF"/>
-      <w:sz w:val="16"/>
-      <w:szCs w:val="16"/>
+      <w:color w:val="4F81BD" w:themeColor="accent1"/>
+      <w:sz w:val="18"/>
+      <w:szCs w:val="18"/>
     </w:rPr>
   </w:style>
   <w:style w:type="character" w:styleId="Strong">
     <w:name w:val="Strong"/>
+    <w:basedOn w:val="DefaultParagraphFont"/>
     <w:uiPriority w:val="22"/>
     <w:qFormat/>
-    <w:rsid w:val="00F801FF"/>
+    <w:rsid w:val="00F43E6B"/>
     <w:rPr>
       <w:b/>
       <w:bCs/>
@@ -8187,13 +8231,12 @@
   </w:style>
   <w:style w:type="paragraph" w:styleId="NoSpacing">
     <w:name w:val="No Spacing"/>
-    <w:basedOn w:val="Normal"/>
     <w:link w:val="NoSpacingChar"/>
     <w:uiPriority w:val="1"/>
     <w:qFormat/>
-    <w:rsid w:val="00F801FF"/>
+    <w:rsid w:val="00F43E6B"/>
     <w:pPr>
-      <w:spacing w:before="0" w:after="0" w:line="240" w:lineRule="auto"/>
+      <w:spacing w:after="0" w:line="240" w:lineRule="auto"/>
     </w:pPr>
   </w:style>
   <w:style w:type="character" w:customStyle="1" w:styleId="NoSpacingChar">
@@ -8202,10 +8245,6 @@
     <w:link w:val="NoSpacing"/>
     <w:uiPriority w:val="1"/>
     <w:rsid w:val="00F801FF"/>
-    <w:rPr>
-      <w:sz w:val="20"/>
-      <w:szCs w:val="20"/>
-    </w:rPr>
   </w:style>
   <w:style w:type="paragraph" w:styleId="Quote">
     <w:name w:val="Quote"/>
@@ -8214,10 +8253,11 @@
     <w:link w:val="QuoteChar"/>
     <w:uiPriority w:val="29"/>
     <w:qFormat/>
-    <w:rsid w:val="00F801FF"/>
+    <w:rsid w:val="00F43E6B"/>
     <w:rPr>
       <w:i/>
       <w:iCs/>
+      <w:color w:val="000000" w:themeColor="text1"/>
     </w:rPr>
   </w:style>
   <w:style w:type="character" w:customStyle="1" w:styleId="QuoteChar">
@@ -8225,12 +8265,11 @@
     <w:basedOn w:val="DefaultParagraphFont"/>
     <w:link w:val="Quote"/>
     <w:uiPriority w:val="29"/>
-    <w:rsid w:val="00F801FF"/>
+    <w:rsid w:val="00F43E6B"/>
     <w:rPr>
       <w:i/>
       <w:iCs/>
-      <w:sz w:val="20"/>
-      <w:szCs w:val="20"/>
+      <w:color w:val="000000" w:themeColor="text1"/>
     </w:rPr>
   </w:style>
   <w:style w:type="paragraph" w:styleId="IntenseQuote">
@@ -8240,17 +8279,17 @@
     <w:link w:val="IntenseQuoteChar"/>
     <w:uiPriority w:val="30"/>
     <w:qFormat/>
-    <w:rsid w:val="00F801FF"/>
+    <w:rsid w:val="00F43E6B"/>
     <w:pPr>
       <w:pBdr>
-        <w:top w:val="single" w:sz="4" w:space="10" w:color="4F81BD" w:themeColor="accent1"/>
-        <w:left w:val="single" w:sz="4" w:space="10" w:color="4F81BD" w:themeColor="accent1"/>
+        <w:bottom w:val="single" w:sz="4" w:space="4" w:color="4F81BD" w:themeColor="accent1"/>
       </w:pBdr>
-      <w:spacing w:after="0"/>
-      <w:ind w:left="1296" w:right="1152"/>
-      <w:jc w:val="both"/>
+      <w:spacing w:before="200" w:after="280"/>
+      <w:ind w:left="936" w:right="936"/>
     </w:pPr>
     <w:rPr>
+      <w:b/>
+      <w:bCs/>
       <w:i/>
       <w:iCs/>
       <w:color w:val="4F81BD" w:themeColor="accent1"/>
@@ -8261,64 +8300,67 @@
     <w:basedOn w:val="DefaultParagraphFont"/>
     <w:link w:val="IntenseQuote"/>
     <w:uiPriority w:val="30"/>
-    <w:rsid w:val="00F801FF"/>
-    <w:rPr>
-      <w:i/>
-      <w:iCs/>
-      <w:color w:val="4F81BD" w:themeColor="accent1"/>
-      <w:sz w:val="20"/>
-      <w:szCs w:val="20"/>
-    </w:rPr>
-  </w:style>
-  <w:style w:type="character" w:styleId="IntenseEmphasis">
-    <w:name w:val="Intense Emphasis"/>
-    <w:uiPriority w:val="21"/>
-    <w:qFormat/>
-    <w:rsid w:val="00F801FF"/>
-    <w:rPr>
-      <w:b/>
-      <w:bCs/>
-      <w:caps/>
-      <w:color w:val="243F60" w:themeColor="accent1" w:themeShade="7F"/>
-      <w:spacing w:val="10"/>
-    </w:rPr>
-  </w:style>
-  <w:style w:type="character" w:styleId="SubtleReference">
-    <w:name w:val="Subtle Reference"/>
-    <w:uiPriority w:val="31"/>
-    <w:qFormat/>
-    <w:rsid w:val="00F801FF"/>
-    <w:rPr>
-      <w:b/>
-      <w:bCs/>
-      <w:color w:val="4F81BD" w:themeColor="accent1"/>
-    </w:rPr>
-  </w:style>
-  <w:style w:type="character" w:styleId="IntenseReference">
-    <w:name w:val="Intense Reference"/>
-    <w:uiPriority w:val="32"/>
-    <w:qFormat/>
-    <w:rsid w:val="00F801FF"/>
+    <w:rsid w:val="00F43E6B"/>
     <w:rPr>
       <w:b/>
       <w:bCs/>
       <w:i/>
       <w:iCs/>
-      <w:caps/>
       <w:color w:val="4F81BD" w:themeColor="accent1"/>
     </w:rPr>
   </w:style>
-  <w:style w:type="character" w:styleId="BookTitle">
-    <w:name w:val="Book Title"/>
-    <w:uiPriority w:val="33"/>
+  <w:style w:type="character" w:styleId="IntenseEmphasis">
+    <w:name w:val="Intense Emphasis"/>
+    <w:basedOn w:val="DefaultParagraphFont"/>
+    <w:uiPriority w:val="21"/>
     <w:qFormat/>
-    <w:rsid w:val="00F801FF"/>
+    <w:rsid w:val="00F43E6B"/>
     <w:rPr>
       <w:b/>
       <w:bCs/>
       <w:i/>
       <w:iCs/>
-      <w:spacing w:val="9"/>
+      <w:color w:val="4F81BD" w:themeColor="accent1"/>
+    </w:rPr>
+  </w:style>
+  <w:style w:type="character" w:styleId="SubtleReference">
+    <w:name w:val="Subtle Reference"/>
+    <w:basedOn w:val="DefaultParagraphFont"/>
+    <w:uiPriority w:val="31"/>
+    <w:qFormat/>
+    <w:rsid w:val="00F43E6B"/>
+    <w:rPr>
+      <w:smallCaps/>
+      <w:color w:val="C0504D" w:themeColor="accent2"/>
+      <w:u w:val="single"/>
+    </w:rPr>
+  </w:style>
+  <w:style w:type="character" w:styleId="IntenseReference">
+    <w:name w:val="Intense Reference"/>
+    <w:basedOn w:val="DefaultParagraphFont"/>
+    <w:uiPriority w:val="32"/>
+    <w:qFormat/>
+    <w:rsid w:val="00F43E6B"/>
+    <w:rPr>
+      <w:b/>
+      <w:bCs/>
+      <w:smallCaps/>
+      <w:color w:val="C0504D" w:themeColor="accent2"/>
+      <w:spacing w:val="5"/>
+      <w:u w:val="single"/>
+    </w:rPr>
+  </w:style>
+  <w:style w:type="character" w:styleId="BookTitle">
+    <w:name w:val="Book Title"/>
+    <w:basedOn w:val="DefaultParagraphFont"/>
+    <w:uiPriority w:val="33"/>
+    <w:qFormat/>
+    <w:rsid w:val="00F43E6B"/>
+    <w:rPr>
+      <w:b/>
+      <w:bCs/>
+      <w:smallCaps/>
+      <w:spacing w:val="5"/>
     </w:rPr>
   </w:style>
 </w:styles>
@@ -8804,7 +8846,7 @@
 </file>
 
 <file path=customXml/itemProps1.xml><?xml version="1.0" encoding="utf-8"?>
-<ds:datastoreItem xmlns:ds="http://schemas.openxmlformats.org/officeDocument/2006/customXml" ds:itemID="{E9706D22-722E-4CE7-A7D9-93719E64DA6F}">
+<ds:datastoreItem xmlns:ds="http://schemas.openxmlformats.org/officeDocument/2006/customXml" ds:itemID="{57254141-F6B6-454D-BD36-5FEE613C1789}">
   <ds:schemaRefs>
     <ds:schemaRef ds:uri="http://schemas.openxmlformats.org/officeDocument/2006/bibliography"/>
   </ds:schemaRefs>

</xml_diff>

<commit_message>
Added 8V power supply. Updated Ethernet documentation.
</commit_message>
<xml_diff>
--- a/Documentation/Component Selection/RTx Controller Design.docx
+++ b/Documentation/Component Selection/RTx Controller Design.docx
@@ -1,6 +1,6 @@
 
 <file path=word/document.xml><?xml version="1.0" encoding="utf-8"?>
-<w:document xmlns:wpc="http://schemas.microsoft.com/office/word/2010/wordprocessingCanvas" xmlns:mc="http://schemas.openxmlformats.org/markup-compatibility/2006" xmlns:o="urn:schemas-microsoft-com:office:office" xmlns:r="http://schemas.openxmlformats.org/officeDocument/2006/relationships" xmlns:m="http://schemas.openxmlformats.org/officeDocument/2006/math" xmlns:v="urn:schemas-microsoft-com:vml" xmlns:wp14="http://schemas.microsoft.com/office/word/2010/wordprocessingDrawing" xmlns:wp="http://schemas.openxmlformats.org/drawingml/2006/wordprocessingDrawing" xmlns:w10="urn:schemas-microsoft-com:office:word" xmlns:w="http://schemas.openxmlformats.org/wordprocessingml/2006/main" xmlns:w14="http://schemas.microsoft.com/office/word/2010/wordml" xmlns:wpg="http://schemas.microsoft.com/office/word/2010/wordprocessingGroup" xmlns:wpi="http://schemas.microsoft.com/office/word/2010/wordprocessingInk" xmlns:wne="http://schemas.microsoft.com/office/word/2006/wordml" xmlns:wps="http://schemas.microsoft.com/office/word/2010/wordprocessingShape" mc:Ignorable="w14 wp14">
+<w:document xmlns:ve="http://schemas.openxmlformats.org/markup-compatibility/2006" xmlns:o="urn:schemas-microsoft-com:office:office" xmlns:r="http://schemas.openxmlformats.org/officeDocument/2006/relationships" xmlns:m="http://schemas.openxmlformats.org/officeDocument/2006/math" xmlns:v="urn:schemas-microsoft-com:vml" xmlns:wp="http://schemas.openxmlformats.org/drawingml/2006/wordprocessingDrawing" xmlns:w10="urn:schemas-microsoft-com:office:word" xmlns:w="http://schemas.openxmlformats.org/wordprocessingml/2006/main" xmlns:wne="http://schemas.microsoft.com/office/word/2006/wordml">
   <w:body>
     <w:p>
       <w:pPr>
@@ -60,7 +60,7 @@
         <w:fldChar w:fldCharType="separate"/>
       </w:r>
       <w:r>
-        <w:object w:dxaOrig="10800" w:dyaOrig="6165">
+        <w:object w:dxaOrig="4320" w:dyaOrig="4320">
           <v:shapetype id="_x0000_t75" coordsize="21600,21600" o:spt="75" o:preferrelative="t" path="m@4@5l@4@11@9@11@9@5xe" filled="f" stroked="f">
             <v:stroke joinstyle="miter"/>
             <v:formulas>
@@ -81,7 +81,7 @@
             <o:lock v:ext="edit" aspectratio="t"/>
           </v:shapetype>
           <v:shape id="_x0000_i1025" type="#_x0000_t75" style="width:540pt;height:308.25pt">
-            <v:imagedata r:id="rId9" o:title=""/>
+            <v:imagedata r:id="rId8" o:title=""/>
           </v:shape>
         </w:object>
       </w:r>
@@ -110,7 +110,9 @@
     <w:sdt>
       <w:sdtPr>
         <w:rPr>
-          <w:rFonts w:eastAsiaTheme="minorHAnsi"/>
+          <w:rFonts w:asciiTheme="minorHAnsi" w:eastAsiaTheme="minorHAnsi" w:hAnsiTheme="minorHAnsi" w:cstheme="minorBidi"/>
+          <w:b w:val="0"/>
+          <w:bCs w:val="0"/>
           <w:i/>
           <w:iCs/>
           <w:caps/>
@@ -126,9 +128,7 @@
       </w:sdtPr>
       <w:sdtEndPr>
         <w:rPr>
-          <w:rFonts w:asciiTheme="minorHAnsi" w:eastAsiaTheme="minorEastAsia" w:hAnsiTheme="minorHAnsi" w:cstheme="minorBidi"/>
-          <w:b w:val="0"/>
-          <w:bCs w:val="0"/>
+          <w:rFonts w:eastAsiaTheme="minorEastAsia"/>
           <w:caps w:val="0"/>
           <w:sz w:val="22"/>
           <w:szCs w:val="22"/>
@@ -1363,7 +1363,7 @@
       <w:tblPr>
         <w:tblW w:w="2043" w:type="dxa"/>
         <w:tblInd w:w="2268" w:type="dxa"/>
-        <w:tblLook w:val="04A0" w:firstRow="1" w:lastRow="0" w:firstColumn="1" w:lastColumn="0" w:noHBand="0" w:noVBand="1"/>
+        <w:tblLook w:val="04A0"/>
       </w:tblPr>
       <w:tblGrid>
         <w:gridCol w:w="445"/>
@@ -1518,7 +1518,7 @@
       <w:tblPr>
         <w:tblW w:w="2043" w:type="dxa"/>
         <w:tblInd w:w="2268" w:type="dxa"/>
-        <w:tblLook w:val="04A0" w:firstRow="1" w:lastRow="0" w:firstColumn="1" w:lastColumn="0" w:noHBand="0" w:noVBand="1"/>
+        <w:tblLook w:val="04A0"/>
       </w:tblPr>
       <w:tblGrid>
         <w:gridCol w:w="445"/>
@@ -1673,7 +1673,7 @@
       <w:tblPr>
         <w:tblW w:w="2643" w:type="dxa"/>
         <w:tblInd w:w="2268" w:type="dxa"/>
-        <w:tblLook w:val="04A0" w:firstRow="1" w:lastRow="0" w:firstColumn="1" w:lastColumn="0" w:noHBand="0" w:noVBand="1"/>
+        <w:tblLook w:val="04A0"/>
       </w:tblPr>
       <w:tblGrid>
         <w:gridCol w:w="445"/>
@@ -1861,7 +1861,7 @@
       <w:tblPr>
         <w:tblW w:w="2979" w:type="dxa"/>
         <w:tblInd w:w="2268" w:type="dxa"/>
-        <w:tblLook w:val="04A0" w:firstRow="1" w:lastRow="0" w:firstColumn="1" w:lastColumn="0" w:noHBand="0" w:noVBand="1"/>
+        <w:tblLook w:val="04A0"/>
       </w:tblPr>
       <w:tblGrid>
         <w:gridCol w:w="557"/>
@@ -2049,7 +2049,7 @@
       <w:tblPr>
         <w:tblW w:w="2327" w:type="dxa"/>
         <w:tblInd w:w="2268" w:type="dxa"/>
-        <w:tblLook w:val="04A0" w:firstRow="1" w:lastRow="0" w:firstColumn="1" w:lastColumn="0" w:noHBand="0" w:noVBand="1"/>
+        <w:tblLook w:val="04A0"/>
       </w:tblPr>
       <w:tblGrid>
         <w:gridCol w:w="557"/>
@@ -3258,7 +3258,13 @@
                 <w:rPr>
                   <w:rFonts w:ascii="Cambria Math" w:hAnsi="Cambria Math"/>
                 </w:rPr>
-                <m:t>ADC</m:t>
+                <m:t>AD</m:t>
+              </m:r>
+              <m:r>
+                <w:rPr>
+                  <w:rFonts w:ascii="Cambria Math" w:hAnsi="Cambria Math"/>
+                </w:rPr>
+                <m:t>C</m:t>
               </m:r>
             </m:sub>
           </m:sSub>
@@ -3266,13 +3272,7 @@
             <w:rPr>
               <w:rFonts w:ascii="Cambria Math" w:hAnsi="Cambria Math"/>
             </w:rPr>
-            <m:t>=11bits+30%*11bits=15 bit</m:t>
-          </m:r>
-          <m:r>
-            <w:rPr>
-              <w:rFonts w:ascii="Cambria Math" w:hAnsi="Cambria Math"/>
-            </w:rPr>
-            <m:t>s</m:t>
+            <m:t>=11bits+30%*11bits=15 bits</m:t>
           </m:r>
         </m:oMath>
       </m:oMathPara>
@@ -3973,7 +3973,7 @@
       <w:tblPr>
         <w:tblW w:w="5130" w:type="dxa"/>
         <w:tblInd w:w="2268" w:type="dxa"/>
-        <w:tblLook w:val="04A0" w:firstRow="1" w:lastRow="0" w:firstColumn="1" w:lastColumn="0" w:noHBand="0" w:noVBand="1"/>
+        <w:tblLook w:val="04A0"/>
       </w:tblPr>
       <w:tblGrid>
         <w:gridCol w:w="447"/>
@@ -4260,7 +4260,7 @@
       <w:tblPr>
         <w:tblW w:w="5130" w:type="dxa"/>
         <w:tblInd w:w="2268" w:type="dxa"/>
-        <w:tblLook w:val="04A0" w:firstRow="1" w:lastRow="0" w:firstColumn="1" w:lastColumn="0" w:noHBand="0" w:noVBand="1"/>
+        <w:tblLook w:val="04A0"/>
       </w:tblPr>
       <w:tblGrid>
         <w:gridCol w:w="447"/>
@@ -4547,7 +4547,7 @@
       <w:tblPr>
         <w:tblW w:w="5130" w:type="dxa"/>
         <w:tblInd w:w="2268" w:type="dxa"/>
-        <w:tblLook w:val="04A0" w:firstRow="1" w:lastRow="0" w:firstColumn="1" w:lastColumn="0" w:noHBand="0" w:noVBand="1"/>
+        <w:tblLook w:val="04A0"/>
       </w:tblPr>
       <w:tblGrid>
         <w:gridCol w:w="447"/>
@@ -4834,7 +4834,7 @@
       <w:tblPr>
         <w:tblW w:w="5137" w:type="dxa"/>
         <w:tblInd w:w="2268" w:type="dxa"/>
-        <w:tblLook w:val="04A0" w:firstRow="1" w:lastRow="0" w:firstColumn="1" w:lastColumn="0" w:noHBand="0" w:noVBand="1"/>
+        <w:tblLook w:val="04A0"/>
       </w:tblPr>
       <w:tblGrid>
         <w:gridCol w:w="559"/>
@@ -5335,8 +5335,8 @@
       <w:r>
         <w:t xml:space="preserve">the </w:t>
       </w:r>
-      <w:proofErr w:type="gramEnd"/>
       <m:oMath>
+        <w:proofErr w:type="gramEnd"/>
         <m:sSub>
           <m:sSubPr>
             <m:ctrlPr>
@@ -5635,8 +5635,8 @@
       <w:r>
         <w:t xml:space="preserve">our </w:t>
       </w:r>
-      <w:proofErr w:type="gramEnd"/>
       <m:oMath>
+        <w:proofErr w:type="gramEnd"/>
         <m:sSub>
           <m:sSubPr>
             <m:ctrlPr>
@@ -5738,8 +5738,8 @@
       <w:r>
         <w:t xml:space="preserve">then </w:t>
       </w:r>
-      <w:proofErr w:type="gramEnd"/>
       <m:oMath>
+        <w:proofErr w:type="gramEnd"/>
         <m:r>
           <w:rPr>
             <w:rFonts w:ascii="Cambria Math" w:hAnsi="Cambria Math"/>
@@ -5867,8 +5867,8 @@
       <w:r>
         <w:t xml:space="preserve">is </w:t>
       </w:r>
-      <w:proofErr w:type="gramEnd"/>
       <m:oMath>
+        <w:proofErr w:type="gramEnd"/>
         <m:sSub>
           <m:sSubPr>
             <m:ctrlPr>
@@ -6343,7 +6343,1977 @@
       </w:r>
       <w:bookmarkEnd w:id="12"/>
     </w:p>
-    <w:p/>
+    <w:p>
+      <w:pPr>
+        <w:pStyle w:val="Heading2"/>
+      </w:pPr>
+      <w:r>
+        <w:t>Ethernet Overview</w:t>
+      </w:r>
+    </w:p>
+    <w:p>
+      <w:pPr>
+        <w:ind w:left="720"/>
+        <w:jc w:val="both"/>
+      </w:pPr>
+      <w:proofErr w:type="spellStart"/>
+      <w:r>
+        <w:t>RocketTracks</w:t>
+      </w:r>
+      <w:proofErr w:type="spellEnd"/>
+      <w:r>
+        <w:t xml:space="preserve"> uses the Ethernet protocol to receive command and tracking data to be used by the microcontroller for processing. The microcontroller has an onboard 10/100 Ethernet MAC which is interfaced to an external Ethernet PHY. The Ethernet PHY has a connector with built in </w:t>
+      </w:r>
+      <w:proofErr w:type="spellStart"/>
+      <w:r>
+        <w:t>magnetics</w:t>
+      </w:r>
+      <w:proofErr w:type="spellEnd"/>
+      <w:r>
+        <w:t xml:space="preserve"> for proper signal integrity. An additional power over Ethernet (</w:t>
+      </w:r>
+      <w:proofErr w:type="spellStart"/>
+      <w:r>
+        <w:t>PoE</w:t>
+      </w:r>
+      <w:proofErr w:type="spellEnd"/>
+      <w:r>
+        <w:t>) controller maintains appropriate power levels to be supplied over the Ethernet interface.</w:t>
+      </w:r>
+    </w:p>
+    <w:p>
+      <w:pPr>
+        <w:pStyle w:val="Heading2"/>
+      </w:pPr>
+      <w:r>
+        <w:t>Ethernet PHY</w:t>
+      </w:r>
+    </w:p>
+    <w:p>
+      <w:pPr>
+        <w:pStyle w:val="Heading3"/>
+      </w:pPr>
+      <w:r>
+        <w:t>Component List</w:t>
+      </w:r>
+    </w:p>
+    <w:tbl>
+      <w:tblPr>
+        <w:tblW w:w="6145" w:type="dxa"/>
+        <w:tblInd w:w="2268" w:type="dxa"/>
+        <w:tblLook w:val="04A0"/>
+      </w:tblPr>
+      <w:tblGrid>
+        <w:gridCol w:w="557"/>
+        <w:gridCol w:w="557"/>
+        <w:gridCol w:w="559"/>
+        <w:gridCol w:w="559"/>
+        <w:gridCol w:w="559"/>
+        <w:gridCol w:w="559"/>
+        <w:gridCol w:w="559"/>
+        <w:gridCol w:w="559"/>
+        <w:gridCol w:w="559"/>
+        <w:gridCol w:w="559"/>
+        <w:gridCol w:w="559"/>
+      </w:tblGrid>
+      <w:tr>
+        <w:trPr>
+          <w:trHeight w:val="300"/>
+        </w:trPr>
+        <w:tc>
+          <w:tcPr>
+            <w:tcW w:w="557" w:type="dxa"/>
+            <w:tcBorders>
+              <w:top w:val="single" w:sz="4" w:space="0" w:color="auto"/>
+              <w:left w:val="single" w:sz="4" w:space="0" w:color="auto"/>
+              <w:bottom w:val="single" w:sz="4" w:space="0" w:color="auto"/>
+              <w:right w:val="single" w:sz="4" w:space="0" w:color="auto"/>
+            </w:tcBorders>
+            <w:shd w:val="clear" w:color="auto" w:fill="auto"/>
+            <w:noWrap/>
+            <w:vAlign w:val="center"/>
+            <w:hideMark/>
+          </w:tcPr>
+          <w:p>
+            <w:pPr>
+              <w:spacing w:after="0" w:line="240" w:lineRule="auto"/>
+              <w:jc w:val="center"/>
+              <w:rPr>
+                <w:rFonts w:ascii="Calibri" w:eastAsia="Times New Roman" w:hAnsi="Calibri" w:cs="Times New Roman"/>
+                <w:color w:val="000000"/>
+              </w:rPr>
+            </w:pPr>
+            <w:r>
+              <w:rPr>
+                <w:rFonts w:ascii="Calibri" w:eastAsia="Times New Roman" w:hAnsi="Calibri" w:cs="Times New Roman"/>
+                <w:color w:val="000000"/>
+              </w:rPr>
+              <w:t>IC2</w:t>
+            </w:r>
+          </w:p>
+        </w:tc>
+        <w:tc>
+          <w:tcPr>
+            <w:tcW w:w="557" w:type="dxa"/>
+            <w:tcBorders>
+              <w:top w:val="single" w:sz="4" w:space="0" w:color="auto"/>
+              <w:left w:val="nil"/>
+              <w:bottom w:val="single" w:sz="4" w:space="0" w:color="auto"/>
+              <w:right w:val="single" w:sz="4" w:space="0" w:color="auto"/>
+            </w:tcBorders>
+            <w:shd w:val="clear" w:color="auto" w:fill="auto"/>
+            <w:noWrap/>
+            <w:vAlign w:val="center"/>
+            <w:hideMark/>
+          </w:tcPr>
+          <w:p>
+            <w:pPr>
+              <w:spacing w:after="0" w:line="240" w:lineRule="auto"/>
+              <w:jc w:val="center"/>
+              <w:rPr>
+                <w:rFonts w:ascii="Calibri" w:eastAsia="Times New Roman" w:hAnsi="Calibri" w:cs="Times New Roman"/>
+                <w:color w:val="000000"/>
+              </w:rPr>
+            </w:pPr>
+            <w:r>
+              <w:rPr>
+                <w:rFonts w:ascii="Calibri" w:eastAsia="Times New Roman" w:hAnsi="Calibri" w:cs="Times New Roman"/>
+                <w:color w:val="000000"/>
+              </w:rPr>
+              <w:t>JP1</w:t>
+            </w:r>
+          </w:p>
+        </w:tc>
+        <w:tc>
+          <w:tcPr>
+            <w:tcW w:w="559" w:type="dxa"/>
+            <w:tcBorders>
+              <w:top w:val="single" w:sz="4" w:space="0" w:color="auto"/>
+              <w:left w:val="nil"/>
+              <w:bottom w:val="single" w:sz="4" w:space="0" w:color="auto"/>
+              <w:right w:val="single" w:sz="4" w:space="0" w:color="auto"/>
+            </w:tcBorders>
+            <w:shd w:val="clear" w:color="auto" w:fill="auto"/>
+            <w:noWrap/>
+            <w:vAlign w:val="center"/>
+            <w:hideMark/>
+          </w:tcPr>
+          <w:p>
+            <w:pPr>
+              <w:spacing w:after="0" w:line="240" w:lineRule="auto"/>
+              <w:jc w:val="center"/>
+              <w:rPr>
+                <w:rFonts w:ascii="Calibri" w:eastAsia="Times New Roman" w:hAnsi="Calibri" w:cs="Times New Roman"/>
+                <w:color w:val="000000"/>
+              </w:rPr>
+            </w:pPr>
+            <w:r>
+              <w:rPr>
+                <w:rFonts w:ascii="Calibri" w:eastAsia="Times New Roman" w:hAnsi="Calibri" w:cs="Times New Roman"/>
+                <w:color w:val="000000"/>
+              </w:rPr>
+              <w:t>R23</w:t>
+            </w:r>
+          </w:p>
+        </w:tc>
+        <w:tc>
+          <w:tcPr>
+            <w:tcW w:w="559" w:type="dxa"/>
+            <w:tcBorders>
+              <w:top w:val="single" w:sz="4" w:space="0" w:color="auto"/>
+              <w:left w:val="nil"/>
+              <w:bottom w:val="single" w:sz="4" w:space="0" w:color="auto"/>
+              <w:right w:val="single" w:sz="4" w:space="0" w:color="auto"/>
+            </w:tcBorders>
+            <w:shd w:val="clear" w:color="auto" w:fill="auto"/>
+            <w:noWrap/>
+            <w:vAlign w:val="center"/>
+            <w:hideMark/>
+          </w:tcPr>
+          <w:p>
+            <w:pPr>
+              <w:spacing w:after="0" w:line="240" w:lineRule="auto"/>
+              <w:jc w:val="center"/>
+              <w:rPr>
+                <w:rFonts w:ascii="Calibri" w:eastAsia="Times New Roman" w:hAnsi="Calibri" w:cs="Times New Roman"/>
+                <w:color w:val="000000"/>
+              </w:rPr>
+            </w:pPr>
+            <w:r>
+              <w:rPr>
+                <w:rFonts w:ascii="Calibri" w:eastAsia="Times New Roman" w:hAnsi="Calibri" w:cs="Times New Roman"/>
+                <w:color w:val="000000"/>
+              </w:rPr>
+              <w:t>R24</w:t>
+            </w:r>
+          </w:p>
+        </w:tc>
+        <w:tc>
+          <w:tcPr>
+            <w:tcW w:w="559" w:type="dxa"/>
+            <w:tcBorders>
+              <w:top w:val="single" w:sz="4" w:space="0" w:color="auto"/>
+              <w:left w:val="nil"/>
+              <w:bottom w:val="single" w:sz="4" w:space="0" w:color="auto"/>
+              <w:right w:val="single" w:sz="4" w:space="0" w:color="auto"/>
+            </w:tcBorders>
+            <w:shd w:val="clear" w:color="auto" w:fill="auto"/>
+            <w:noWrap/>
+            <w:vAlign w:val="center"/>
+            <w:hideMark/>
+          </w:tcPr>
+          <w:p>
+            <w:pPr>
+              <w:spacing w:after="0" w:line="240" w:lineRule="auto"/>
+              <w:jc w:val="center"/>
+              <w:rPr>
+                <w:rFonts w:ascii="Calibri" w:eastAsia="Times New Roman" w:hAnsi="Calibri" w:cs="Times New Roman"/>
+                <w:color w:val="000000"/>
+              </w:rPr>
+            </w:pPr>
+            <w:r>
+              <w:rPr>
+                <w:rFonts w:ascii="Calibri" w:eastAsia="Times New Roman" w:hAnsi="Calibri" w:cs="Times New Roman"/>
+                <w:color w:val="000000"/>
+              </w:rPr>
+              <w:t>R26</w:t>
+            </w:r>
+          </w:p>
+        </w:tc>
+        <w:tc>
+          <w:tcPr>
+            <w:tcW w:w="559" w:type="dxa"/>
+            <w:tcBorders>
+              <w:top w:val="single" w:sz="4" w:space="0" w:color="auto"/>
+              <w:left w:val="nil"/>
+              <w:bottom w:val="single" w:sz="4" w:space="0" w:color="auto"/>
+              <w:right w:val="single" w:sz="4" w:space="0" w:color="auto"/>
+            </w:tcBorders>
+            <w:shd w:val="clear" w:color="auto" w:fill="auto"/>
+            <w:noWrap/>
+            <w:vAlign w:val="center"/>
+            <w:hideMark/>
+          </w:tcPr>
+          <w:p>
+            <w:pPr>
+              <w:spacing w:after="0" w:line="240" w:lineRule="auto"/>
+              <w:jc w:val="center"/>
+              <w:rPr>
+                <w:rFonts w:ascii="Calibri" w:eastAsia="Times New Roman" w:hAnsi="Calibri" w:cs="Times New Roman"/>
+                <w:color w:val="000000"/>
+              </w:rPr>
+            </w:pPr>
+            <w:r>
+              <w:rPr>
+                <w:rFonts w:ascii="Calibri" w:eastAsia="Times New Roman" w:hAnsi="Calibri" w:cs="Times New Roman"/>
+                <w:color w:val="000000"/>
+              </w:rPr>
+              <w:t>R27</w:t>
+            </w:r>
+          </w:p>
+        </w:tc>
+        <w:tc>
+          <w:tcPr>
+            <w:tcW w:w="559" w:type="dxa"/>
+            <w:tcBorders>
+              <w:top w:val="single" w:sz="4" w:space="0" w:color="auto"/>
+              <w:left w:val="nil"/>
+              <w:bottom w:val="single" w:sz="4" w:space="0" w:color="auto"/>
+              <w:right w:val="single" w:sz="4" w:space="0" w:color="auto"/>
+            </w:tcBorders>
+            <w:shd w:val="clear" w:color="auto" w:fill="auto"/>
+            <w:noWrap/>
+            <w:vAlign w:val="center"/>
+            <w:hideMark/>
+          </w:tcPr>
+          <w:p>
+            <w:pPr>
+              <w:spacing w:after="0" w:line="240" w:lineRule="auto"/>
+              <w:jc w:val="center"/>
+              <w:rPr>
+                <w:rFonts w:ascii="Calibri" w:eastAsia="Times New Roman" w:hAnsi="Calibri" w:cs="Times New Roman"/>
+                <w:color w:val="000000"/>
+              </w:rPr>
+            </w:pPr>
+            <w:r>
+              <w:rPr>
+                <w:rFonts w:ascii="Calibri" w:eastAsia="Times New Roman" w:hAnsi="Calibri" w:cs="Times New Roman"/>
+                <w:color w:val="000000"/>
+              </w:rPr>
+              <w:t>R30</w:t>
+            </w:r>
+          </w:p>
+        </w:tc>
+        <w:tc>
+          <w:tcPr>
+            <w:tcW w:w="559" w:type="dxa"/>
+            <w:tcBorders>
+              <w:top w:val="single" w:sz="4" w:space="0" w:color="auto"/>
+              <w:left w:val="nil"/>
+              <w:bottom w:val="single" w:sz="4" w:space="0" w:color="auto"/>
+              <w:right w:val="single" w:sz="4" w:space="0" w:color="auto"/>
+            </w:tcBorders>
+            <w:shd w:val="clear" w:color="auto" w:fill="auto"/>
+            <w:noWrap/>
+            <w:vAlign w:val="center"/>
+            <w:hideMark/>
+          </w:tcPr>
+          <w:p>
+            <w:pPr>
+              <w:spacing w:after="0" w:line="240" w:lineRule="auto"/>
+              <w:jc w:val="center"/>
+              <w:rPr>
+                <w:rFonts w:ascii="Calibri" w:eastAsia="Times New Roman" w:hAnsi="Calibri" w:cs="Times New Roman"/>
+                <w:color w:val="000000"/>
+              </w:rPr>
+            </w:pPr>
+            <w:r>
+              <w:rPr>
+                <w:rFonts w:ascii="Calibri" w:eastAsia="Times New Roman" w:hAnsi="Calibri" w:cs="Times New Roman"/>
+                <w:color w:val="000000"/>
+              </w:rPr>
+              <w:t>R31</w:t>
+            </w:r>
+          </w:p>
+        </w:tc>
+        <w:tc>
+          <w:tcPr>
+            <w:tcW w:w="559" w:type="dxa"/>
+            <w:tcBorders>
+              <w:top w:val="single" w:sz="4" w:space="0" w:color="auto"/>
+              <w:left w:val="nil"/>
+              <w:bottom w:val="single" w:sz="4" w:space="0" w:color="auto"/>
+              <w:right w:val="single" w:sz="4" w:space="0" w:color="auto"/>
+            </w:tcBorders>
+            <w:vAlign w:val="center"/>
+          </w:tcPr>
+          <w:p>
+            <w:pPr>
+              <w:spacing w:after="0" w:line="240" w:lineRule="auto"/>
+              <w:jc w:val="center"/>
+              <w:rPr>
+                <w:rFonts w:ascii="Calibri" w:eastAsia="Times New Roman" w:hAnsi="Calibri" w:cs="Times New Roman"/>
+                <w:color w:val="000000"/>
+              </w:rPr>
+            </w:pPr>
+            <w:r>
+              <w:rPr>
+                <w:rFonts w:ascii="Calibri" w:eastAsia="Times New Roman" w:hAnsi="Calibri" w:cs="Times New Roman"/>
+                <w:color w:val="000000"/>
+              </w:rPr>
+              <w:t>R33</w:t>
+            </w:r>
+          </w:p>
+        </w:tc>
+        <w:tc>
+          <w:tcPr>
+            <w:tcW w:w="559" w:type="dxa"/>
+            <w:tcBorders>
+              <w:top w:val="single" w:sz="4" w:space="0" w:color="auto"/>
+              <w:left w:val="nil"/>
+              <w:bottom w:val="single" w:sz="4" w:space="0" w:color="auto"/>
+              <w:right w:val="single" w:sz="4" w:space="0" w:color="auto"/>
+            </w:tcBorders>
+            <w:vAlign w:val="center"/>
+          </w:tcPr>
+          <w:p>
+            <w:pPr>
+              <w:spacing w:after="0" w:line="240" w:lineRule="auto"/>
+              <w:jc w:val="center"/>
+              <w:rPr>
+                <w:rFonts w:ascii="Calibri" w:eastAsia="Times New Roman" w:hAnsi="Calibri" w:cs="Times New Roman"/>
+                <w:color w:val="000000"/>
+              </w:rPr>
+            </w:pPr>
+            <w:r>
+              <w:rPr>
+                <w:rFonts w:ascii="Calibri" w:eastAsia="Times New Roman" w:hAnsi="Calibri" w:cs="Times New Roman"/>
+                <w:color w:val="000000"/>
+              </w:rPr>
+              <w:t>R34</w:t>
+            </w:r>
+          </w:p>
+        </w:tc>
+        <w:tc>
+          <w:tcPr>
+            <w:tcW w:w="559" w:type="dxa"/>
+            <w:tcBorders>
+              <w:top w:val="single" w:sz="4" w:space="0" w:color="auto"/>
+              <w:left w:val="nil"/>
+              <w:bottom w:val="single" w:sz="4" w:space="0" w:color="auto"/>
+              <w:right w:val="single" w:sz="4" w:space="0" w:color="auto"/>
+            </w:tcBorders>
+            <w:vAlign w:val="center"/>
+          </w:tcPr>
+          <w:p>
+            <w:pPr>
+              <w:spacing w:after="0" w:line="240" w:lineRule="auto"/>
+              <w:jc w:val="center"/>
+              <w:rPr>
+                <w:rFonts w:ascii="Calibri" w:eastAsia="Times New Roman" w:hAnsi="Calibri" w:cs="Times New Roman"/>
+                <w:color w:val="000000"/>
+              </w:rPr>
+            </w:pPr>
+            <w:r>
+              <w:rPr>
+                <w:rFonts w:ascii="Calibri" w:eastAsia="Times New Roman" w:hAnsi="Calibri" w:cs="Times New Roman"/>
+                <w:color w:val="000000"/>
+              </w:rPr>
+              <w:t>R35</w:t>
+            </w:r>
+          </w:p>
+        </w:tc>
+      </w:tr>
+      <w:tr>
+        <w:trPr>
+          <w:trHeight w:val="300"/>
+        </w:trPr>
+        <w:tc>
+          <w:tcPr>
+            <w:tcW w:w="557" w:type="dxa"/>
+            <w:tcBorders>
+              <w:top w:val="single" w:sz="4" w:space="0" w:color="auto"/>
+              <w:left w:val="single" w:sz="4" w:space="0" w:color="auto"/>
+              <w:bottom w:val="single" w:sz="4" w:space="0" w:color="auto"/>
+              <w:right w:val="single" w:sz="4" w:space="0" w:color="auto"/>
+            </w:tcBorders>
+            <w:shd w:val="clear" w:color="auto" w:fill="auto"/>
+            <w:noWrap/>
+            <w:vAlign w:val="center"/>
+          </w:tcPr>
+          <w:p>
+            <w:pPr>
+              <w:spacing w:after="0" w:line="240" w:lineRule="auto"/>
+              <w:jc w:val="center"/>
+              <w:rPr>
+                <w:rFonts w:ascii="Calibri" w:eastAsia="Times New Roman" w:hAnsi="Calibri" w:cs="Times New Roman"/>
+                <w:color w:val="000000"/>
+              </w:rPr>
+            </w:pPr>
+            <w:r>
+              <w:rPr>
+                <w:rFonts w:ascii="Calibri" w:eastAsia="Times New Roman" w:hAnsi="Calibri" w:cs="Times New Roman"/>
+                <w:color w:val="000000"/>
+              </w:rPr>
+              <w:t>C52</w:t>
+            </w:r>
+          </w:p>
+        </w:tc>
+        <w:tc>
+          <w:tcPr>
+            <w:tcW w:w="557" w:type="dxa"/>
+            <w:tcBorders>
+              <w:top w:val="single" w:sz="4" w:space="0" w:color="auto"/>
+              <w:left w:val="nil"/>
+              <w:bottom w:val="single" w:sz="4" w:space="0" w:color="auto"/>
+              <w:right w:val="single" w:sz="4" w:space="0" w:color="auto"/>
+            </w:tcBorders>
+            <w:shd w:val="clear" w:color="auto" w:fill="auto"/>
+            <w:noWrap/>
+            <w:vAlign w:val="center"/>
+          </w:tcPr>
+          <w:p>
+            <w:pPr>
+              <w:spacing w:after="0" w:line="240" w:lineRule="auto"/>
+              <w:jc w:val="center"/>
+              <w:rPr>
+                <w:rFonts w:ascii="Calibri" w:eastAsia="Times New Roman" w:hAnsi="Calibri" w:cs="Times New Roman"/>
+                <w:color w:val="000000"/>
+              </w:rPr>
+            </w:pPr>
+            <w:r>
+              <w:rPr>
+                <w:rFonts w:ascii="Calibri" w:eastAsia="Times New Roman" w:hAnsi="Calibri" w:cs="Times New Roman"/>
+                <w:color w:val="000000"/>
+              </w:rPr>
+              <w:t>C53</w:t>
+            </w:r>
+          </w:p>
+        </w:tc>
+        <w:tc>
+          <w:tcPr>
+            <w:tcW w:w="559" w:type="dxa"/>
+            <w:tcBorders>
+              <w:top w:val="single" w:sz="4" w:space="0" w:color="auto"/>
+              <w:left w:val="nil"/>
+              <w:bottom w:val="single" w:sz="4" w:space="0" w:color="auto"/>
+              <w:right w:val="single" w:sz="4" w:space="0" w:color="auto"/>
+            </w:tcBorders>
+            <w:shd w:val="clear" w:color="auto" w:fill="auto"/>
+            <w:noWrap/>
+            <w:vAlign w:val="center"/>
+          </w:tcPr>
+          <w:p>
+            <w:pPr>
+              <w:spacing w:after="0" w:line="240" w:lineRule="auto"/>
+              <w:jc w:val="center"/>
+              <w:rPr>
+                <w:rFonts w:ascii="Calibri" w:eastAsia="Times New Roman" w:hAnsi="Calibri" w:cs="Times New Roman"/>
+                <w:color w:val="000000"/>
+              </w:rPr>
+            </w:pPr>
+            <w:r>
+              <w:rPr>
+                <w:rFonts w:ascii="Calibri" w:eastAsia="Times New Roman" w:hAnsi="Calibri" w:cs="Times New Roman"/>
+                <w:color w:val="000000"/>
+              </w:rPr>
+              <w:t>C56</w:t>
+            </w:r>
+          </w:p>
+        </w:tc>
+        <w:tc>
+          <w:tcPr>
+            <w:tcW w:w="559" w:type="dxa"/>
+            <w:tcBorders>
+              <w:top w:val="single" w:sz="4" w:space="0" w:color="auto"/>
+              <w:left w:val="nil"/>
+              <w:bottom w:val="single" w:sz="4" w:space="0" w:color="auto"/>
+              <w:right w:val="single" w:sz="4" w:space="0" w:color="auto"/>
+            </w:tcBorders>
+            <w:shd w:val="clear" w:color="auto" w:fill="auto"/>
+            <w:noWrap/>
+            <w:vAlign w:val="center"/>
+          </w:tcPr>
+          <w:p>
+            <w:pPr>
+              <w:spacing w:after="0" w:line="240" w:lineRule="auto"/>
+              <w:jc w:val="center"/>
+              <w:rPr>
+                <w:rFonts w:ascii="Calibri" w:eastAsia="Times New Roman" w:hAnsi="Calibri" w:cs="Times New Roman"/>
+                <w:color w:val="000000"/>
+              </w:rPr>
+            </w:pPr>
+            <w:r>
+              <w:rPr>
+                <w:rFonts w:ascii="Calibri" w:eastAsia="Times New Roman" w:hAnsi="Calibri" w:cs="Times New Roman"/>
+                <w:color w:val="000000"/>
+              </w:rPr>
+              <w:t>C57</w:t>
+            </w:r>
+          </w:p>
+        </w:tc>
+        <w:tc>
+          <w:tcPr>
+            <w:tcW w:w="559" w:type="dxa"/>
+            <w:tcBorders>
+              <w:top w:val="single" w:sz="4" w:space="0" w:color="auto"/>
+              <w:left w:val="nil"/>
+              <w:bottom w:val="single" w:sz="4" w:space="0" w:color="auto"/>
+              <w:right w:val="single" w:sz="4" w:space="0" w:color="auto"/>
+            </w:tcBorders>
+            <w:shd w:val="clear" w:color="auto" w:fill="auto"/>
+            <w:noWrap/>
+            <w:vAlign w:val="center"/>
+          </w:tcPr>
+          <w:p>
+            <w:pPr>
+              <w:spacing w:after="0" w:line="240" w:lineRule="auto"/>
+              <w:jc w:val="center"/>
+              <w:rPr>
+                <w:rFonts w:ascii="Calibri" w:eastAsia="Times New Roman" w:hAnsi="Calibri" w:cs="Times New Roman"/>
+                <w:color w:val="000000"/>
+              </w:rPr>
+            </w:pPr>
+            <w:r>
+              <w:rPr>
+                <w:rFonts w:ascii="Calibri" w:eastAsia="Times New Roman" w:hAnsi="Calibri" w:cs="Times New Roman"/>
+                <w:color w:val="000000"/>
+              </w:rPr>
+              <w:t>C58</w:t>
+            </w:r>
+          </w:p>
+        </w:tc>
+        <w:tc>
+          <w:tcPr>
+            <w:tcW w:w="559" w:type="dxa"/>
+            <w:tcBorders>
+              <w:top w:val="single" w:sz="4" w:space="0" w:color="auto"/>
+              <w:left w:val="nil"/>
+              <w:bottom w:val="single" w:sz="4" w:space="0" w:color="auto"/>
+              <w:right w:val="single" w:sz="4" w:space="0" w:color="auto"/>
+            </w:tcBorders>
+            <w:shd w:val="clear" w:color="auto" w:fill="auto"/>
+            <w:noWrap/>
+            <w:vAlign w:val="center"/>
+          </w:tcPr>
+          <w:p>
+            <w:pPr>
+              <w:spacing w:after="0" w:line="240" w:lineRule="auto"/>
+              <w:jc w:val="center"/>
+              <w:rPr>
+                <w:rFonts w:ascii="Calibri" w:eastAsia="Times New Roman" w:hAnsi="Calibri" w:cs="Times New Roman"/>
+                <w:color w:val="000000"/>
+              </w:rPr>
+            </w:pPr>
+            <w:r>
+              <w:rPr>
+                <w:rFonts w:ascii="Calibri" w:eastAsia="Times New Roman" w:hAnsi="Calibri" w:cs="Times New Roman"/>
+                <w:color w:val="000000"/>
+              </w:rPr>
+              <w:t>C59</w:t>
+            </w:r>
+          </w:p>
+        </w:tc>
+        <w:tc>
+          <w:tcPr>
+            <w:tcW w:w="559" w:type="dxa"/>
+            <w:tcBorders>
+              <w:top w:val="single" w:sz="4" w:space="0" w:color="auto"/>
+              <w:left w:val="nil"/>
+              <w:bottom w:val="single" w:sz="4" w:space="0" w:color="auto"/>
+              <w:right w:val="single" w:sz="4" w:space="0" w:color="auto"/>
+            </w:tcBorders>
+            <w:shd w:val="clear" w:color="auto" w:fill="auto"/>
+            <w:noWrap/>
+            <w:vAlign w:val="center"/>
+          </w:tcPr>
+          <w:p>
+            <w:pPr>
+              <w:spacing w:after="0" w:line="240" w:lineRule="auto"/>
+              <w:jc w:val="center"/>
+              <w:rPr>
+                <w:rFonts w:ascii="Calibri" w:eastAsia="Times New Roman" w:hAnsi="Calibri" w:cs="Times New Roman"/>
+                <w:color w:val="000000"/>
+              </w:rPr>
+            </w:pPr>
+            <w:r>
+              <w:rPr>
+                <w:rFonts w:ascii="Calibri" w:eastAsia="Times New Roman" w:hAnsi="Calibri" w:cs="Times New Roman"/>
+                <w:color w:val="000000"/>
+              </w:rPr>
+              <w:t>C60</w:t>
+            </w:r>
+          </w:p>
+        </w:tc>
+        <w:tc>
+          <w:tcPr>
+            <w:tcW w:w="559" w:type="dxa"/>
+            <w:tcBorders>
+              <w:top w:val="single" w:sz="4" w:space="0" w:color="auto"/>
+              <w:left w:val="nil"/>
+              <w:bottom w:val="single" w:sz="4" w:space="0" w:color="auto"/>
+              <w:right w:val="single" w:sz="4" w:space="0" w:color="auto"/>
+            </w:tcBorders>
+            <w:shd w:val="clear" w:color="auto" w:fill="auto"/>
+            <w:noWrap/>
+            <w:vAlign w:val="center"/>
+          </w:tcPr>
+          <w:p>
+            <w:pPr>
+              <w:spacing w:after="0" w:line="240" w:lineRule="auto"/>
+              <w:jc w:val="center"/>
+              <w:rPr>
+                <w:rFonts w:ascii="Calibri" w:eastAsia="Times New Roman" w:hAnsi="Calibri" w:cs="Times New Roman"/>
+                <w:color w:val="000000"/>
+              </w:rPr>
+            </w:pPr>
+            <w:r>
+              <w:rPr>
+                <w:rFonts w:ascii="Calibri" w:eastAsia="Times New Roman" w:hAnsi="Calibri" w:cs="Times New Roman"/>
+                <w:color w:val="000000"/>
+              </w:rPr>
+              <w:t>C61</w:t>
+            </w:r>
+          </w:p>
+        </w:tc>
+        <w:tc>
+          <w:tcPr>
+            <w:tcW w:w="559" w:type="dxa"/>
+            <w:tcBorders>
+              <w:top w:val="single" w:sz="4" w:space="0" w:color="auto"/>
+              <w:left w:val="nil"/>
+              <w:bottom w:val="single" w:sz="4" w:space="0" w:color="auto"/>
+              <w:right w:val="single" w:sz="4" w:space="0" w:color="auto"/>
+            </w:tcBorders>
+            <w:vAlign w:val="center"/>
+          </w:tcPr>
+          <w:p>
+            <w:pPr>
+              <w:spacing w:after="0" w:line="240" w:lineRule="auto"/>
+              <w:jc w:val="center"/>
+              <w:rPr>
+                <w:rFonts w:ascii="Calibri" w:eastAsia="Times New Roman" w:hAnsi="Calibri" w:cs="Times New Roman"/>
+                <w:color w:val="000000"/>
+              </w:rPr>
+            </w:pPr>
+            <w:r>
+              <w:rPr>
+                <w:rFonts w:ascii="Calibri" w:eastAsia="Times New Roman" w:hAnsi="Calibri" w:cs="Times New Roman"/>
+                <w:color w:val="000000"/>
+              </w:rPr>
+              <w:t>C62</w:t>
+            </w:r>
+          </w:p>
+        </w:tc>
+        <w:tc>
+          <w:tcPr>
+            <w:tcW w:w="559" w:type="dxa"/>
+            <w:tcBorders>
+              <w:top w:val="single" w:sz="4" w:space="0" w:color="auto"/>
+              <w:left w:val="nil"/>
+              <w:bottom w:val="single" w:sz="4" w:space="0" w:color="auto"/>
+              <w:right w:val="single" w:sz="4" w:space="0" w:color="auto"/>
+            </w:tcBorders>
+            <w:vAlign w:val="center"/>
+          </w:tcPr>
+          <w:p>
+            <w:pPr>
+              <w:spacing w:after="0" w:line="240" w:lineRule="auto"/>
+              <w:jc w:val="center"/>
+              <w:rPr>
+                <w:rFonts w:ascii="Calibri" w:eastAsia="Times New Roman" w:hAnsi="Calibri" w:cs="Times New Roman"/>
+                <w:color w:val="000000"/>
+              </w:rPr>
+            </w:pPr>
+            <w:r>
+              <w:rPr>
+                <w:rFonts w:ascii="Calibri" w:eastAsia="Times New Roman" w:hAnsi="Calibri" w:cs="Times New Roman"/>
+                <w:color w:val="000000"/>
+              </w:rPr>
+              <w:t>C63</w:t>
+            </w:r>
+          </w:p>
+        </w:tc>
+        <w:tc>
+          <w:tcPr>
+            <w:tcW w:w="559" w:type="dxa"/>
+            <w:tcBorders>
+              <w:top w:val="single" w:sz="4" w:space="0" w:color="auto"/>
+              <w:left w:val="nil"/>
+              <w:bottom w:val="single" w:sz="4" w:space="0" w:color="auto"/>
+              <w:right w:val="single" w:sz="4" w:space="0" w:color="auto"/>
+            </w:tcBorders>
+            <w:vAlign w:val="center"/>
+          </w:tcPr>
+          <w:p>
+            <w:pPr>
+              <w:spacing w:after="0" w:line="240" w:lineRule="auto"/>
+              <w:jc w:val="center"/>
+              <w:rPr>
+                <w:rFonts w:ascii="Calibri" w:eastAsia="Times New Roman" w:hAnsi="Calibri" w:cs="Times New Roman"/>
+                <w:color w:val="000000"/>
+              </w:rPr>
+            </w:pPr>
+            <w:r>
+              <w:rPr>
+                <w:rFonts w:ascii="Calibri" w:eastAsia="Times New Roman" w:hAnsi="Calibri" w:cs="Times New Roman"/>
+                <w:color w:val="000000"/>
+              </w:rPr>
+              <w:t>C64</w:t>
+            </w:r>
+          </w:p>
+        </w:tc>
+      </w:tr>
+      <w:tr>
+        <w:trPr>
+          <w:gridAfter w:val="4"/>
+          <w:wAfter w:w="2236" w:type="dxa"/>
+          <w:trHeight w:val="300"/>
+        </w:trPr>
+        <w:tc>
+          <w:tcPr>
+            <w:tcW w:w="557" w:type="dxa"/>
+            <w:tcBorders>
+              <w:top w:val="single" w:sz="4" w:space="0" w:color="auto"/>
+              <w:left w:val="single" w:sz="4" w:space="0" w:color="auto"/>
+              <w:bottom w:val="single" w:sz="4" w:space="0" w:color="auto"/>
+              <w:right w:val="single" w:sz="4" w:space="0" w:color="auto"/>
+            </w:tcBorders>
+            <w:shd w:val="clear" w:color="auto" w:fill="auto"/>
+            <w:noWrap/>
+            <w:vAlign w:val="center"/>
+          </w:tcPr>
+          <w:p>
+            <w:pPr>
+              <w:spacing w:after="0" w:line="240" w:lineRule="auto"/>
+              <w:jc w:val="center"/>
+              <w:rPr>
+                <w:rFonts w:ascii="Calibri" w:eastAsia="Times New Roman" w:hAnsi="Calibri" w:cs="Times New Roman"/>
+                <w:color w:val="000000"/>
+              </w:rPr>
+            </w:pPr>
+            <w:r>
+              <w:rPr>
+                <w:rFonts w:ascii="Calibri" w:eastAsia="Times New Roman" w:hAnsi="Calibri" w:cs="Times New Roman"/>
+                <w:color w:val="000000"/>
+              </w:rPr>
+              <w:t>C65</w:t>
+            </w:r>
+          </w:p>
+        </w:tc>
+        <w:tc>
+          <w:tcPr>
+            <w:tcW w:w="557" w:type="dxa"/>
+            <w:tcBorders>
+              <w:top w:val="single" w:sz="4" w:space="0" w:color="auto"/>
+              <w:left w:val="nil"/>
+              <w:bottom w:val="single" w:sz="4" w:space="0" w:color="auto"/>
+              <w:right w:val="single" w:sz="4" w:space="0" w:color="auto"/>
+            </w:tcBorders>
+            <w:shd w:val="clear" w:color="auto" w:fill="auto"/>
+            <w:noWrap/>
+            <w:vAlign w:val="center"/>
+          </w:tcPr>
+          <w:p>
+            <w:pPr>
+              <w:spacing w:after="0" w:line="240" w:lineRule="auto"/>
+              <w:jc w:val="center"/>
+              <w:rPr>
+                <w:rFonts w:ascii="Calibri" w:eastAsia="Times New Roman" w:hAnsi="Calibri" w:cs="Times New Roman"/>
+                <w:color w:val="000000"/>
+              </w:rPr>
+            </w:pPr>
+            <w:r>
+              <w:rPr>
+                <w:rFonts w:ascii="Calibri" w:eastAsia="Times New Roman" w:hAnsi="Calibri" w:cs="Times New Roman"/>
+                <w:color w:val="000000"/>
+              </w:rPr>
+              <w:t>C66</w:t>
+            </w:r>
+          </w:p>
+        </w:tc>
+        <w:tc>
+          <w:tcPr>
+            <w:tcW w:w="559" w:type="dxa"/>
+            <w:tcBorders>
+              <w:top w:val="single" w:sz="4" w:space="0" w:color="auto"/>
+              <w:left w:val="nil"/>
+              <w:bottom w:val="single" w:sz="4" w:space="0" w:color="auto"/>
+              <w:right w:val="single" w:sz="4" w:space="0" w:color="auto"/>
+            </w:tcBorders>
+            <w:shd w:val="clear" w:color="auto" w:fill="auto"/>
+            <w:noWrap/>
+            <w:vAlign w:val="center"/>
+          </w:tcPr>
+          <w:p>
+            <w:pPr>
+              <w:spacing w:after="0" w:line="240" w:lineRule="auto"/>
+              <w:jc w:val="center"/>
+              <w:rPr>
+                <w:rFonts w:ascii="Calibri" w:eastAsia="Times New Roman" w:hAnsi="Calibri" w:cs="Times New Roman"/>
+                <w:color w:val="000000"/>
+              </w:rPr>
+            </w:pPr>
+            <w:r>
+              <w:rPr>
+                <w:rFonts w:ascii="Calibri" w:eastAsia="Times New Roman" w:hAnsi="Calibri" w:cs="Times New Roman"/>
+                <w:color w:val="000000"/>
+              </w:rPr>
+              <w:t>C67</w:t>
+            </w:r>
+          </w:p>
+        </w:tc>
+        <w:tc>
+          <w:tcPr>
+            <w:tcW w:w="559" w:type="dxa"/>
+            <w:tcBorders>
+              <w:top w:val="single" w:sz="4" w:space="0" w:color="auto"/>
+              <w:left w:val="nil"/>
+              <w:bottom w:val="single" w:sz="4" w:space="0" w:color="auto"/>
+              <w:right w:val="single" w:sz="4" w:space="0" w:color="auto"/>
+            </w:tcBorders>
+            <w:shd w:val="clear" w:color="auto" w:fill="auto"/>
+            <w:noWrap/>
+            <w:vAlign w:val="center"/>
+          </w:tcPr>
+          <w:p>
+            <w:pPr>
+              <w:spacing w:after="0" w:line="240" w:lineRule="auto"/>
+              <w:jc w:val="center"/>
+              <w:rPr>
+                <w:rFonts w:ascii="Calibri" w:eastAsia="Times New Roman" w:hAnsi="Calibri" w:cs="Times New Roman"/>
+                <w:color w:val="000000"/>
+              </w:rPr>
+            </w:pPr>
+            <w:r>
+              <w:rPr>
+                <w:rFonts w:ascii="Calibri" w:eastAsia="Times New Roman" w:hAnsi="Calibri" w:cs="Times New Roman"/>
+                <w:color w:val="000000"/>
+              </w:rPr>
+              <w:t>C68</w:t>
+            </w:r>
+          </w:p>
+        </w:tc>
+        <w:tc>
+          <w:tcPr>
+            <w:tcW w:w="559" w:type="dxa"/>
+            <w:tcBorders>
+              <w:top w:val="single" w:sz="4" w:space="0" w:color="auto"/>
+              <w:left w:val="nil"/>
+              <w:bottom w:val="single" w:sz="4" w:space="0" w:color="auto"/>
+              <w:right w:val="single" w:sz="4" w:space="0" w:color="auto"/>
+            </w:tcBorders>
+            <w:shd w:val="clear" w:color="auto" w:fill="auto"/>
+            <w:noWrap/>
+            <w:vAlign w:val="center"/>
+          </w:tcPr>
+          <w:p>
+            <w:pPr>
+              <w:spacing w:after="0" w:line="240" w:lineRule="auto"/>
+              <w:jc w:val="center"/>
+              <w:rPr>
+                <w:rFonts w:ascii="Calibri" w:eastAsia="Times New Roman" w:hAnsi="Calibri" w:cs="Times New Roman"/>
+                <w:color w:val="000000"/>
+              </w:rPr>
+            </w:pPr>
+            <w:r>
+              <w:rPr>
+                <w:rFonts w:ascii="Calibri" w:eastAsia="Times New Roman" w:hAnsi="Calibri" w:cs="Times New Roman"/>
+                <w:color w:val="000000"/>
+              </w:rPr>
+              <w:t>C69</w:t>
+            </w:r>
+          </w:p>
+        </w:tc>
+        <w:tc>
+          <w:tcPr>
+            <w:tcW w:w="559" w:type="dxa"/>
+            <w:tcBorders>
+              <w:top w:val="single" w:sz="4" w:space="0" w:color="auto"/>
+              <w:left w:val="nil"/>
+              <w:bottom w:val="single" w:sz="4" w:space="0" w:color="auto"/>
+              <w:right w:val="single" w:sz="4" w:space="0" w:color="auto"/>
+            </w:tcBorders>
+            <w:shd w:val="clear" w:color="auto" w:fill="auto"/>
+            <w:noWrap/>
+            <w:vAlign w:val="center"/>
+          </w:tcPr>
+          <w:p>
+            <w:pPr>
+              <w:spacing w:after="0" w:line="240" w:lineRule="auto"/>
+              <w:jc w:val="center"/>
+              <w:rPr>
+                <w:rFonts w:ascii="Calibri" w:eastAsia="Times New Roman" w:hAnsi="Calibri" w:cs="Times New Roman"/>
+                <w:color w:val="000000"/>
+              </w:rPr>
+            </w:pPr>
+            <w:r>
+              <w:rPr>
+                <w:rFonts w:ascii="Calibri" w:eastAsia="Times New Roman" w:hAnsi="Calibri" w:cs="Times New Roman"/>
+                <w:color w:val="000000"/>
+              </w:rPr>
+              <w:t>C70</w:t>
+            </w:r>
+          </w:p>
+        </w:tc>
+        <w:tc>
+          <w:tcPr>
+            <w:tcW w:w="559" w:type="dxa"/>
+            <w:tcBorders>
+              <w:top w:val="single" w:sz="4" w:space="0" w:color="auto"/>
+              <w:left w:val="nil"/>
+              <w:bottom w:val="single" w:sz="4" w:space="0" w:color="auto"/>
+              <w:right w:val="single" w:sz="4" w:space="0" w:color="auto"/>
+            </w:tcBorders>
+            <w:shd w:val="clear" w:color="auto" w:fill="auto"/>
+            <w:noWrap/>
+            <w:vAlign w:val="center"/>
+          </w:tcPr>
+          <w:p>
+            <w:pPr>
+              <w:spacing w:after="0" w:line="240" w:lineRule="auto"/>
+              <w:jc w:val="center"/>
+              <w:rPr>
+                <w:rFonts w:ascii="Calibri" w:eastAsia="Times New Roman" w:hAnsi="Calibri" w:cs="Times New Roman"/>
+                <w:color w:val="000000"/>
+              </w:rPr>
+            </w:pPr>
+            <w:r>
+              <w:rPr>
+                <w:rFonts w:ascii="Calibri" w:eastAsia="Times New Roman" w:hAnsi="Calibri" w:cs="Times New Roman"/>
+                <w:color w:val="000000"/>
+              </w:rPr>
+              <w:t>C71</w:t>
+            </w:r>
+          </w:p>
+        </w:tc>
+      </w:tr>
+    </w:tbl>
+    <w:p>
+      <w:pPr>
+        <w:pStyle w:val="Heading3"/>
+      </w:pPr>
+      <w:r>
+        <w:t>Design Overview</w:t>
+      </w:r>
+    </w:p>
+    <w:p>
+      <w:pPr>
+        <w:ind w:left="2160"/>
+        <w:jc w:val="both"/>
+      </w:pPr>
+      <w:r>
+        <w:t xml:space="preserve">Texas Instrument’s TLK110 was chosen as the Ethernet transceiver for its versatile modes of operation and use of supply voltage which was already present and needed on the </w:t>
+      </w:r>
+      <w:proofErr w:type="spellStart"/>
+      <w:r>
+        <w:t>RTx</w:t>
+      </w:r>
+      <w:proofErr w:type="spellEnd"/>
+      <w:r>
+        <w:t xml:space="preserve"> controller by other components (eliminating the need for additional voltage regulators). </w:t>
+      </w:r>
+      <w:r>
+        <w:t xml:space="preserve">The component operates from a single 3.3VDC power supply. </w:t>
+      </w:r>
+    </w:p>
+    <w:p>
+      <w:pPr>
+        <w:ind w:left="2160"/>
+        <w:jc w:val="both"/>
+      </w:pPr>
+      <w:r>
+        <w:t>The transceiver is capable of operating in Media Independent Interface (MII) and Reduced Media Independent Interface (RMII) modes. Although the RMII mode utilizes fewer pins on the transceiver and therefore requires fewer GPIO pins from the microcontroller,</w:t>
+      </w:r>
+      <w:r>
+        <w:t xml:space="preserve"> with the chosen microcontroller there is no need to limit the number of GPIO pins used for the design. In addition, MII mode operates at a data rate that is half that of RMII which reduces the impact on EMC emissions</w:t>
+      </w:r>
+      <w:r>
+        <w:t xml:space="preserve">. The MII interface is also the recommended mode for use in real-time applications, which is critical for video tracking. </w:t>
+      </w:r>
+    </w:p>
+    <w:p>
+      <w:pPr>
+        <w:ind w:left="2160"/>
+        <w:jc w:val="both"/>
+      </w:pPr>
+      <w:r>
+        <w:t xml:space="preserve">The </w:t>
+      </w:r>
+      <w:proofErr w:type="gramStart"/>
+      <w:r>
+        <w:t>surplus of capacitors are</w:t>
+      </w:r>
+      <w:proofErr w:type="gramEnd"/>
+      <w:r>
+        <w:t xml:space="preserve"> all recommendations by the manufacturer to ensure proper data transmission and reception. Numerous bypass capacitors are placed close to the device itself to ensure proper supply v</w:t>
+      </w:r>
+      <w:r>
+        <w:t xml:space="preserve">oltage levels during operation and signal integrity. </w:t>
+      </w:r>
+    </w:p>
+    <w:p>
+      <w:pPr>
+        <w:ind w:left="2160"/>
+        <w:jc w:val="both"/>
+      </w:pPr>
+      <w:r>
+        <w:lastRenderedPageBreak/>
+        <w:t xml:space="preserve">The Ethernet transceiver </w:t>
+      </w:r>
+      <w:r>
+        <w:t xml:space="preserve">also </w:t>
+      </w:r>
+      <w:r>
+        <w:t xml:space="preserve">requires a clocked input </w:t>
+      </w:r>
+      <w:r>
+        <w:t>either</w:t>
+      </w:r>
+      <w:r>
+        <w:t xml:space="preserve"> from </w:t>
+      </w:r>
+      <w:r>
+        <w:t xml:space="preserve">a separate </w:t>
+      </w:r>
+      <w:r>
+        <w:t xml:space="preserve">external oscillator or from a clock signal coming from the microcontroller. </w:t>
+      </w:r>
+      <w:r>
+        <w:t xml:space="preserve">Since the microcontroller has the ability to provide a clock signal to the transceiver, adding a separate crystal oscillator seemed redundant. </w:t>
+      </w:r>
+      <w:r>
+        <w:t>There are also sufficient GPIO pins to support this. Therefore th</w:t>
+      </w:r>
+      <w:r>
+        <w:t xml:space="preserve">e microcontroller will supply the Ethernet transceiver with its clock input. </w:t>
+      </w:r>
+    </w:p>
+    <w:p>
+      <w:pPr>
+        <w:pStyle w:val="Heading3"/>
+      </w:pPr>
+      <w:r>
+        <w:t>Summary of Parameters</w:t>
+      </w:r>
+    </w:p>
+    <w:p>
+      <w:pPr>
+        <w:ind w:left="2160"/>
+      </w:pPr>
+      <w:r>
+        <w:t xml:space="preserve">The MII interface is used to ensure no latency occurs while communicating with external devices.  </w:t>
+      </w:r>
+    </w:p>
+    <w:p>
+      <w:pPr>
+        <w:ind w:left="2160"/>
+      </w:pPr>
+      <w:r>
+        <w:t xml:space="preserve">A 25MHz clock signal is required from the microcontroller to synchronize timing of data transmission and processing. </w:t>
+      </w:r>
+      <w:r>
+        <w:t xml:space="preserve">This will be sourced from the microcontroller. </w:t>
+      </w:r>
+    </w:p>
+    <w:p>
+      <w:pPr>
+        <w:ind w:left="2160"/>
+      </w:pPr>
+      <w:r>
+        <w:t xml:space="preserve">Although the JTAG scheme is present on the device, it was not seen why it would be necessary for the purposes of this project. Therefore, instead of creating pin designations to incorporate this functionality, each of the JTAG interface pins </w:t>
+      </w:r>
+      <w:proofErr w:type="gramStart"/>
+      <w:r>
+        <w:t>have</w:t>
+      </w:r>
+      <w:proofErr w:type="gramEnd"/>
+      <w:r>
+        <w:t xml:space="preserve"> been connected to headers for available future use. </w:t>
+      </w:r>
+    </w:p>
+    <w:p>
+      <w:pPr>
+        <w:pStyle w:val="Heading2"/>
+      </w:pPr>
+      <w:r>
+        <w:t>Ethernet Connector</w:t>
+      </w:r>
+    </w:p>
+    <w:p>
+      <w:pPr>
+        <w:pStyle w:val="Heading3"/>
+      </w:pPr>
+      <w:r>
+        <w:t>Component List</w:t>
+      </w:r>
+    </w:p>
+    <w:tbl>
+      <w:tblPr>
+        <w:tblW w:w="5029" w:type="dxa"/>
+        <w:tblInd w:w="2268" w:type="dxa"/>
+        <w:tblLook w:val="04A0"/>
+      </w:tblPr>
+      <w:tblGrid>
+        <w:gridCol w:w="557"/>
+        <w:gridCol w:w="559"/>
+        <w:gridCol w:w="559"/>
+        <w:gridCol w:w="559"/>
+        <w:gridCol w:w="559"/>
+        <w:gridCol w:w="559"/>
+        <w:gridCol w:w="559"/>
+        <w:gridCol w:w="559"/>
+        <w:gridCol w:w="559"/>
+      </w:tblGrid>
+      <w:tr>
+        <w:trPr>
+          <w:trHeight w:val="300"/>
+        </w:trPr>
+        <w:tc>
+          <w:tcPr>
+            <w:tcW w:w="557" w:type="dxa"/>
+            <w:tcBorders>
+              <w:top w:val="single" w:sz="4" w:space="0" w:color="auto"/>
+              <w:left w:val="single" w:sz="4" w:space="0" w:color="auto"/>
+              <w:bottom w:val="single" w:sz="4" w:space="0" w:color="auto"/>
+              <w:right w:val="single" w:sz="4" w:space="0" w:color="auto"/>
+            </w:tcBorders>
+            <w:shd w:val="clear" w:color="auto" w:fill="auto"/>
+            <w:noWrap/>
+            <w:vAlign w:val="center"/>
+            <w:hideMark/>
+          </w:tcPr>
+          <w:p>
+            <w:pPr>
+              <w:spacing w:after="0" w:line="240" w:lineRule="auto"/>
+              <w:jc w:val="center"/>
+              <w:rPr>
+                <w:rFonts w:ascii="Calibri" w:eastAsia="Times New Roman" w:hAnsi="Calibri" w:cs="Times New Roman"/>
+                <w:color w:val="000000"/>
+              </w:rPr>
+            </w:pPr>
+            <w:r>
+              <w:rPr>
+                <w:rFonts w:ascii="Calibri" w:eastAsia="Times New Roman" w:hAnsi="Calibri" w:cs="Times New Roman"/>
+                <w:color w:val="000000"/>
+              </w:rPr>
+              <w:t>X8</w:t>
+            </w:r>
+          </w:p>
+        </w:tc>
+        <w:tc>
+          <w:tcPr>
+            <w:tcW w:w="559" w:type="dxa"/>
+            <w:tcBorders>
+              <w:top w:val="single" w:sz="4" w:space="0" w:color="auto"/>
+              <w:left w:val="nil"/>
+              <w:bottom w:val="single" w:sz="4" w:space="0" w:color="auto"/>
+              <w:right w:val="single" w:sz="4" w:space="0" w:color="auto"/>
+            </w:tcBorders>
+            <w:shd w:val="clear" w:color="auto" w:fill="auto"/>
+            <w:noWrap/>
+            <w:vAlign w:val="center"/>
+            <w:hideMark/>
+          </w:tcPr>
+          <w:p>
+            <w:pPr>
+              <w:spacing w:after="0" w:line="240" w:lineRule="auto"/>
+              <w:jc w:val="center"/>
+              <w:rPr>
+                <w:rFonts w:ascii="Calibri" w:eastAsia="Times New Roman" w:hAnsi="Calibri" w:cs="Times New Roman"/>
+                <w:color w:val="000000"/>
+              </w:rPr>
+            </w:pPr>
+            <w:r>
+              <w:rPr>
+                <w:rFonts w:ascii="Calibri" w:eastAsia="Times New Roman" w:hAnsi="Calibri" w:cs="Times New Roman"/>
+                <w:color w:val="000000"/>
+              </w:rPr>
+              <w:t>R25</w:t>
+            </w:r>
+          </w:p>
+        </w:tc>
+        <w:tc>
+          <w:tcPr>
+            <w:tcW w:w="559" w:type="dxa"/>
+            <w:tcBorders>
+              <w:top w:val="single" w:sz="4" w:space="0" w:color="auto"/>
+              <w:left w:val="nil"/>
+              <w:bottom w:val="single" w:sz="4" w:space="0" w:color="auto"/>
+              <w:right w:val="single" w:sz="4" w:space="0" w:color="auto"/>
+            </w:tcBorders>
+            <w:shd w:val="clear" w:color="auto" w:fill="auto"/>
+            <w:noWrap/>
+            <w:vAlign w:val="center"/>
+            <w:hideMark/>
+          </w:tcPr>
+          <w:p>
+            <w:pPr>
+              <w:spacing w:after="0" w:line="240" w:lineRule="auto"/>
+              <w:jc w:val="center"/>
+              <w:rPr>
+                <w:rFonts w:ascii="Calibri" w:eastAsia="Times New Roman" w:hAnsi="Calibri" w:cs="Times New Roman"/>
+                <w:color w:val="000000"/>
+              </w:rPr>
+            </w:pPr>
+            <w:r>
+              <w:rPr>
+                <w:rFonts w:ascii="Calibri" w:eastAsia="Times New Roman" w:hAnsi="Calibri" w:cs="Times New Roman"/>
+                <w:color w:val="000000"/>
+              </w:rPr>
+              <w:t>R28</w:t>
+            </w:r>
+          </w:p>
+        </w:tc>
+        <w:tc>
+          <w:tcPr>
+            <w:tcW w:w="559" w:type="dxa"/>
+            <w:tcBorders>
+              <w:top w:val="single" w:sz="4" w:space="0" w:color="auto"/>
+              <w:left w:val="nil"/>
+              <w:bottom w:val="single" w:sz="4" w:space="0" w:color="auto"/>
+              <w:right w:val="single" w:sz="4" w:space="0" w:color="auto"/>
+            </w:tcBorders>
+            <w:shd w:val="clear" w:color="auto" w:fill="auto"/>
+            <w:noWrap/>
+            <w:vAlign w:val="center"/>
+            <w:hideMark/>
+          </w:tcPr>
+          <w:p>
+            <w:pPr>
+              <w:spacing w:after="0" w:line="240" w:lineRule="auto"/>
+              <w:jc w:val="center"/>
+              <w:rPr>
+                <w:rFonts w:ascii="Calibri" w:eastAsia="Times New Roman" w:hAnsi="Calibri" w:cs="Times New Roman"/>
+                <w:color w:val="000000"/>
+              </w:rPr>
+            </w:pPr>
+            <w:r>
+              <w:rPr>
+                <w:rFonts w:ascii="Calibri" w:eastAsia="Times New Roman" w:hAnsi="Calibri" w:cs="Times New Roman"/>
+                <w:color w:val="000000"/>
+              </w:rPr>
+              <w:t>R29</w:t>
+            </w:r>
+          </w:p>
+        </w:tc>
+        <w:tc>
+          <w:tcPr>
+            <w:tcW w:w="559" w:type="dxa"/>
+            <w:tcBorders>
+              <w:top w:val="single" w:sz="4" w:space="0" w:color="auto"/>
+              <w:left w:val="nil"/>
+              <w:bottom w:val="single" w:sz="4" w:space="0" w:color="auto"/>
+              <w:right w:val="single" w:sz="4" w:space="0" w:color="auto"/>
+            </w:tcBorders>
+            <w:shd w:val="clear" w:color="auto" w:fill="auto"/>
+            <w:noWrap/>
+            <w:vAlign w:val="center"/>
+            <w:hideMark/>
+          </w:tcPr>
+          <w:p>
+            <w:pPr>
+              <w:spacing w:after="0" w:line="240" w:lineRule="auto"/>
+              <w:jc w:val="center"/>
+              <w:rPr>
+                <w:rFonts w:ascii="Calibri" w:eastAsia="Times New Roman" w:hAnsi="Calibri" w:cs="Times New Roman"/>
+                <w:color w:val="000000"/>
+              </w:rPr>
+            </w:pPr>
+            <w:r>
+              <w:rPr>
+                <w:rFonts w:ascii="Calibri" w:eastAsia="Times New Roman" w:hAnsi="Calibri" w:cs="Times New Roman"/>
+                <w:color w:val="000000"/>
+              </w:rPr>
+              <w:t>R32</w:t>
+            </w:r>
+          </w:p>
+        </w:tc>
+        <w:tc>
+          <w:tcPr>
+            <w:tcW w:w="559" w:type="dxa"/>
+            <w:tcBorders>
+              <w:top w:val="single" w:sz="4" w:space="0" w:color="auto"/>
+              <w:left w:val="nil"/>
+              <w:bottom w:val="single" w:sz="4" w:space="0" w:color="auto"/>
+              <w:right w:val="single" w:sz="4" w:space="0" w:color="auto"/>
+            </w:tcBorders>
+            <w:shd w:val="clear" w:color="auto" w:fill="auto"/>
+            <w:noWrap/>
+            <w:vAlign w:val="center"/>
+            <w:hideMark/>
+          </w:tcPr>
+          <w:p>
+            <w:pPr>
+              <w:spacing w:after="0" w:line="240" w:lineRule="auto"/>
+              <w:rPr>
+                <w:rFonts w:ascii="Calibri" w:eastAsia="Times New Roman" w:hAnsi="Calibri" w:cs="Times New Roman"/>
+                <w:color w:val="000000"/>
+              </w:rPr>
+            </w:pPr>
+            <w:r>
+              <w:rPr>
+                <w:rFonts w:ascii="Calibri" w:eastAsia="Times New Roman" w:hAnsi="Calibri" w:cs="Times New Roman"/>
+                <w:color w:val="000000"/>
+              </w:rPr>
+              <w:t>C44</w:t>
+            </w:r>
+          </w:p>
+        </w:tc>
+        <w:tc>
+          <w:tcPr>
+            <w:tcW w:w="559" w:type="dxa"/>
+            <w:tcBorders>
+              <w:top w:val="single" w:sz="4" w:space="0" w:color="auto"/>
+              <w:left w:val="nil"/>
+              <w:bottom w:val="single" w:sz="4" w:space="0" w:color="auto"/>
+              <w:right w:val="single" w:sz="4" w:space="0" w:color="auto"/>
+            </w:tcBorders>
+            <w:shd w:val="clear" w:color="auto" w:fill="auto"/>
+            <w:noWrap/>
+            <w:vAlign w:val="center"/>
+            <w:hideMark/>
+          </w:tcPr>
+          <w:p>
+            <w:pPr>
+              <w:spacing w:after="0" w:line="240" w:lineRule="auto"/>
+              <w:jc w:val="center"/>
+              <w:rPr>
+                <w:rFonts w:ascii="Calibri" w:eastAsia="Times New Roman" w:hAnsi="Calibri" w:cs="Times New Roman"/>
+                <w:color w:val="000000"/>
+              </w:rPr>
+            </w:pPr>
+            <w:r>
+              <w:rPr>
+                <w:rFonts w:ascii="Calibri" w:eastAsia="Times New Roman" w:hAnsi="Calibri" w:cs="Times New Roman"/>
+                <w:color w:val="000000"/>
+              </w:rPr>
+              <w:t>C48</w:t>
+            </w:r>
+          </w:p>
+        </w:tc>
+        <w:tc>
+          <w:tcPr>
+            <w:tcW w:w="559" w:type="dxa"/>
+            <w:tcBorders>
+              <w:top w:val="single" w:sz="4" w:space="0" w:color="auto"/>
+              <w:left w:val="nil"/>
+              <w:bottom w:val="single" w:sz="4" w:space="0" w:color="auto"/>
+              <w:right w:val="single" w:sz="4" w:space="0" w:color="auto"/>
+            </w:tcBorders>
+            <w:shd w:val="clear" w:color="auto" w:fill="auto"/>
+            <w:noWrap/>
+            <w:vAlign w:val="center"/>
+            <w:hideMark/>
+          </w:tcPr>
+          <w:p>
+            <w:pPr>
+              <w:spacing w:after="0" w:line="240" w:lineRule="auto"/>
+              <w:jc w:val="center"/>
+              <w:rPr>
+                <w:rFonts w:ascii="Calibri" w:eastAsia="Times New Roman" w:hAnsi="Calibri" w:cs="Times New Roman"/>
+                <w:color w:val="000000"/>
+              </w:rPr>
+            </w:pPr>
+            <w:r>
+              <w:rPr>
+                <w:rFonts w:ascii="Calibri" w:eastAsia="Times New Roman" w:hAnsi="Calibri" w:cs="Times New Roman"/>
+                <w:color w:val="000000"/>
+              </w:rPr>
+              <w:t>C50</w:t>
+            </w:r>
+          </w:p>
+        </w:tc>
+        <w:tc>
+          <w:tcPr>
+            <w:tcW w:w="559" w:type="dxa"/>
+            <w:tcBorders>
+              <w:top w:val="single" w:sz="4" w:space="0" w:color="auto"/>
+              <w:left w:val="nil"/>
+              <w:bottom w:val="single" w:sz="4" w:space="0" w:color="auto"/>
+              <w:right w:val="single" w:sz="4" w:space="0" w:color="auto"/>
+            </w:tcBorders>
+            <w:vAlign w:val="center"/>
+          </w:tcPr>
+          <w:p>
+            <w:pPr>
+              <w:spacing w:after="0" w:line="240" w:lineRule="auto"/>
+              <w:jc w:val="center"/>
+              <w:rPr>
+                <w:rFonts w:ascii="Calibri" w:eastAsia="Times New Roman" w:hAnsi="Calibri" w:cs="Times New Roman"/>
+                <w:color w:val="000000"/>
+              </w:rPr>
+            </w:pPr>
+            <w:r>
+              <w:rPr>
+                <w:rFonts w:ascii="Calibri" w:eastAsia="Times New Roman" w:hAnsi="Calibri" w:cs="Times New Roman"/>
+                <w:color w:val="000000"/>
+              </w:rPr>
+              <w:t>C51</w:t>
+            </w:r>
+          </w:p>
+        </w:tc>
+      </w:tr>
+    </w:tbl>
+    <w:p>
+      <w:pPr>
+        <w:pStyle w:val="Heading3"/>
+      </w:pPr>
+      <w:r>
+        <w:t>Design Overview</w:t>
+      </w:r>
+      <w:r>
+        <w:t>/Component Choice</w:t>
+      </w:r>
+    </w:p>
+    <w:p>
+      <w:pPr>
+        <w:ind w:left="2160"/>
+        <w:jc w:val="both"/>
+      </w:pPr>
+      <w:r>
+        <w:t xml:space="preserve">The Ethernet protocol requires signal isolation through transformer coupling. This can be achieved from </w:t>
+      </w:r>
+      <w:r>
+        <w:t xml:space="preserve">a dedicated LAN Discrete Transformer Module or from an Ethernet connector with incorporated transformers. A connector with incorporated transformers was chosen to reduce needed board space and improve signal reliability. The connector transformers also support center-tapping, which is used </w:t>
+      </w:r>
+      <w:r>
+        <w:t>on</w:t>
+      </w:r>
+      <w:r>
+        <w:t xml:space="preserve"> the controller board to supply </w:t>
+      </w:r>
+      <w:proofErr w:type="spellStart"/>
+      <w:r>
+        <w:t>PoE</w:t>
+      </w:r>
+      <w:proofErr w:type="spellEnd"/>
+      <w:r>
+        <w:t xml:space="preserve">. </w:t>
+      </w:r>
+      <w:r>
+        <w:t>Built in LEDs allow for visual Ethernet diagnosis at the connector itself.</w:t>
+      </w:r>
+    </w:p>
+    <w:p>
+      <w:pPr>
+        <w:pStyle w:val="Heading2"/>
+      </w:pPr>
+      <w:r>
+        <w:t xml:space="preserve">Power </w:t>
+      </w:r>
+      <w:r>
+        <w:t>o</w:t>
+      </w:r>
+      <w:r>
+        <w:t>ver Ethernet</w:t>
+      </w:r>
+      <w:r>
+        <w:t xml:space="preserve"> (</w:t>
+      </w:r>
+      <w:proofErr w:type="spellStart"/>
+      <w:r>
+        <w:t>PoE</w:t>
+      </w:r>
+      <w:proofErr w:type="spellEnd"/>
+      <w:r>
+        <w:t>)</w:t>
+      </w:r>
+    </w:p>
+    <w:p>
+      <w:pPr>
+        <w:pStyle w:val="Heading3"/>
+      </w:pPr>
+      <w:r>
+        <w:t>Component List</w:t>
+      </w:r>
+    </w:p>
+    <w:tbl>
+      <w:tblPr>
+        <w:tblW w:w="6510" w:type="dxa"/>
+        <w:tblInd w:w="2268" w:type="dxa"/>
+        <w:tblLook w:val="04A0"/>
+      </w:tblPr>
+      <w:tblGrid>
+        <w:gridCol w:w="557"/>
+        <w:gridCol w:w="557"/>
+        <w:gridCol w:w="663"/>
+        <w:gridCol w:w="559"/>
+        <w:gridCol w:w="559"/>
+        <w:gridCol w:w="559"/>
+        <w:gridCol w:w="559"/>
+        <w:gridCol w:w="559"/>
+        <w:gridCol w:w="463"/>
+        <w:gridCol w:w="892"/>
+        <w:gridCol w:w="583"/>
+      </w:tblGrid>
+      <w:tr>
+        <w:trPr>
+          <w:trHeight w:val="300"/>
+        </w:trPr>
+        <w:tc>
+          <w:tcPr>
+            <w:tcW w:w="557" w:type="dxa"/>
+            <w:tcBorders>
+              <w:top w:val="single" w:sz="4" w:space="0" w:color="auto"/>
+              <w:left w:val="single" w:sz="4" w:space="0" w:color="auto"/>
+              <w:bottom w:val="single" w:sz="4" w:space="0" w:color="auto"/>
+              <w:right w:val="single" w:sz="4" w:space="0" w:color="auto"/>
+            </w:tcBorders>
+            <w:shd w:val="clear" w:color="auto" w:fill="auto"/>
+            <w:noWrap/>
+            <w:vAlign w:val="center"/>
+            <w:hideMark/>
+          </w:tcPr>
+          <w:p>
+            <w:pPr>
+              <w:spacing w:after="0" w:line="240" w:lineRule="auto"/>
+              <w:jc w:val="center"/>
+              <w:rPr>
+                <w:rFonts w:ascii="Calibri" w:eastAsia="Times New Roman" w:hAnsi="Calibri" w:cs="Times New Roman"/>
+                <w:color w:val="000000"/>
+              </w:rPr>
+            </w:pPr>
+            <w:r>
+              <w:rPr>
+                <w:rFonts w:ascii="Calibri" w:eastAsia="Times New Roman" w:hAnsi="Calibri" w:cs="Times New Roman"/>
+                <w:color w:val="000000"/>
+              </w:rPr>
+              <w:t>IC1</w:t>
+            </w:r>
+          </w:p>
+        </w:tc>
+        <w:tc>
+          <w:tcPr>
+            <w:tcW w:w="557" w:type="dxa"/>
+            <w:tcBorders>
+              <w:top w:val="single" w:sz="4" w:space="0" w:color="auto"/>
+              <w:left w:val="nil"/>
+              <w:bottom w:val="single" w:sz="4" w:space="0" w:color="auto"/>
+              <w:right w:val="single" w:sz="4" w:space="0" w:color="auto"/>
+            </w:tcBorders>
+            <w:shd w:val="clear" w:color="auto" w:fill="auto"/>
+            <w:noWrap/>
+            <w:vAlign w:val="center"/>
+            <w:hideMark/>
+          </w:tcPr>
+          <w:p>
+            <w:pPr>
+              <w:spacing w:after="0" w:line="240" w:lineRule="auto"/>
+              <w:jc w:val="center"/>
+              <w:rPr>
+                <w:rFonts w:ascii="Calibri" w:eastAsia="Times New Roman" w:hAnsi="Calibri" w:cs="Times New Roman"/>
+                <w:color w:val="000000"/>
+              </w:rPr>
+            </w:pPr>
+            <w:r>
+              <w:rPr>
+                <w:rFonts w:ascii="Calibri" w:eastAsia="Times New Roman" w:hAnsi="Calibri" w:cs="Times New Roman"/>
+                <w:color w:val="000000"/>
+              </w:rPr>
+              <w:t>F1</w:t>
+            </w:r>
+          </w:p>
+        </w:tc>
+        <w:tc>
+          <w:tcPr>
+            <w:tcW w:w="663" w:type="dxa"/>
+            <w:tcBorders>
+              <w:top w:val="single" w:sz="4" w:space="0" w:color="auto"/>
+              <w:left w:val="nil"/>
+              <w:bottom w:val="single" w:sz="4" w:space="0" w:color="auto"/>
+              <w:right w:val="single" w:sz="4" w:space="0" w:color="auto"/>
+            </w:tcBorders>
+            <w:shd w:val="clear" w:color="auto" w:fill="auto"/>
+            <w:noWrap/>
+            <w:vAlign w:val="center"/>
+            <w:hideMark/>
+          </w:tcPr>
+          <w:p>
+            <w:pPr>
+              <w:spacing w:after="0" w:line="240" w:lineRule="auto"/>
+              <w:jc w:val="center"/>
+              <w:rPr>
+                <w:rFonts w:ascii="Calibri" w:eastAsia="Times New Roman" w:hAnsi="Calibri" w:cs="Times New Roman"/>
+                <w:color w:val="000000"/>
+              </w:rPr>
+            </w:pPr>
+            <w:r>
+              <w:rPr>
+                <w:rFonts w:ascii="Calibri" w:eastAsia="Times New Roman" w:hAnsi="Calibri" w:cs="Times New Roman"/>
+                <w:color w:val="000000"/>
+              </w:rPr>
+              <w:t>LED1</w:t>
+            </w:r>
+          </w:p>
+        </w:tc>
+        <w:tc>
+          <w:tcPr>
+            <w:tcW w:w="559" w:type="dxa"/>
+            <w:tcBorders>
+              <w:top w:val="single" w:sz="4" w:space="0" w:color="auto"/>
+              <w:left w:val="nil"/>
+              <w:bottom w:val="single" w:sz="4" w:space="0" w:color="auto"/>
+              <w:right w:val="single" w:sz="4" w:space="0" w:color="auto"/>
+            </w:tcBorders>
+            <w:shd w:val="clear" w:color="auto" w:fill="auto"/>
+            <w:noWrap/>
+            <w:vAlign w:val="center"/>
+            <w:hideMark/>
+          </w:tcPr>
+          <w:p>
+            <w:pPr>
+              <w:spacing w:after="0" w:line="240" w:lineRule="auto"/>
+              <w:jc w:val="center"/>
+              <w:rPr>
+                <w:rFonts w:ascii="Calibri" w:eastAsia="Times New Roman" w:hAnsi="Calibri" w:cs="Times New Roman"/>
+                <w:color w:val="000000"/>
+              </w:rPr>
+            </w:pPr>
+            <w:r>
+              <w:rPr>
+                <w:rFonts w:ascii="Calibri" w:eastAsia="Times New Roman" w:hAnsi="Calibri" w:cs="Times New Roman"/>
+                <w:color w:val="000000"/>
+              </w:rPr>
+              <w:t>L1</w:t>
+            </w:r>
+          </w:p>
+        </w:tc>
+        <w:tc>
+          <w:tcPr>
+            <w:tcW w:w="559" w:type="dxa"/>
+            <w:tcBorders>
+              <w:top w:val="single" w:sz="4" w:space="0" w:color="auto"/>
+              <w:left w:val="nil"/>
+              <w:bottom w:val="single" w:sz="4" w:space="0" w:color="auto"/>
+              <w:right w:val="single" w:sz="4" w:space="0" w:color="auto"/>
+            </w:tcBorders>
+            <w:shd w:val="clear" w:color="auto" w:fill="auto"/>
+            <w:noWrap/>
+            <w:vAlign w:val="center"/>
+            <w:hideMark/>
+          </w:tcPr>
+          <w:p>
+            <w:pPr>
+              <w:spacing w:after="0" w:line="240" w:lineRule="auto"/>
+              <w:jc w:val="center"/>
+              <w:rPr>
+                <w:rFonts w:ascii="Calibri" w:eastAsia="Times New Roman" w:hAnsi="Calibri" w:cs="Times New Roman"/>
+                <w:color w:val="000000"/>
+              </w:rPr>
+            </w:pPr>
+            <w:r>
+              <w:rPr>
+                <w:rFonts w:ascii="Calibri" w:eastAsia="Times New Roman" w:hAnsi="Calibri" w:cs="Times New Roman"/>
+                <w:color w:val="000000"/>
+              </w:rPr>
+              <w:t>C43</w:t>
+            </w:r>
+          </w:p>
+        </w:tc>
+        <w:tc>
+          <w:tcPr>
+            <w:tcW w:w="559" w:type="dxa"/>
+            <w:tcBorders>
+              <w:top w:val="single" w:sz="4" w:space="0" w:color="auto"/>
+              <w:left w:val="nil"/>
+              <w:bottom w:val="single" w:sz="4" w:space="0" w:color="auto"/>
+              <w:right w:val="single" w:sz="4" w:space="0" w:color="auto"/>
+            </w:tcBorders>
+            <w:shd w:val="clear" w:color="auto" w:fill="auto"/>
+            <w:noWrap/>
+            <w:vAlign w:val="center"/>
+            <w:hideMark/>
+          </w:tcPr>
+          <w:p>
+            <w:pPr>
+              <w:spacing w:after="0" w:line="240" w:lineRule="auto"/>
+              <w:jc w:val="center"/>
+              <w:rPr>
+                <w:rFonts w:ascii="Calibri" w:eastAsia="Times New Roman" w:hAnsi="Calibri" w:cs="Times New Roman"/>
+                <w:color w:val="000000"/>
+              </w:rPr>
+            </w:pPr>
+            <w:r>
+              <w:rPr>
+                <w:rFonts w:ascii="Calibri" w:eastAsia="Times New Roman" w:hAnsi="Calibri" w:cs="Times New Roman"/>
+                <w:color w:val="000000"/>
+              </w:rPr>
+              <w:t>C47</w:t>
+            </w:r>
+          </w:p>
+        </w:tc>
+        <w:tc>
+          <w:tcPr>
+            <w:tcW w:w="559" w:type="dxa"/>
+            <w:tcBorders>
+              <w:top w:val="single" w:sz="4" w:space="0" w:color="auto"/>
+              <w:left w:val="nil"/>
+              <w:bottom w:val="single" w:sz="4" w:space="0" w:color="auto"/>
+              <w:right w:val="single" w:sz="4" w:space="0" w:color="auto"/>
+            </w:tcBorders>
+            <w:shd w:val="clear" w:color="auto" w:fill="auto"/>
+            <w:noWrap/>
+            <w:vAlign w:val="center"/>
+            <w:hideMark/>
+          </w:tcPr>
+          <w:p>
+            <w:pPr>
+              <w:spacing w:after="0" w:line="240" w:lineRule="auto"/>
+              <w:jc w:val="center"/>
+              <w:rPr>
+                <w:rFonts w:ascii="Calibri" w:eastAsia="Times New Roman" w:hAnsi="Calibri" w:cs="Times New Roman"/>
+                <w:color w:val="000000"/>
+              </w:rPr>
+            </w:pPr>
+            <w:r>
+              <w:rPr>
+                <w:rFonts w:ascii="Calibri" w:eastAsia="Times New Roman" w:hAnsi="Calibri" w:cs="Times New Roman"/>
+                <w:color w:val="000000"/>
+              </w:rPr>
+              <w:t>C49</w:t>
+            </w:r>
+          </w:p>
+        </w:tc>
+        <w:tc>
+          <w:tcPr>
+            <w:tcW w:w="559" w:type="dxa"/>
+            <w:tcBorders>
+              <w:top w:val="single" w:sz="4" w:space="0" w:color="auto"/>
+              <w:left w:val="nil"/>
+              <w:bottom w:val="single" w:sz="4" w:space="0" w:color="auto"/>
+              <w:right w:val="single" w:sz="4" w:space="0" w:color="auto"/>
+            </w:tcBorders>
+            <w:shd w:val="clear" w:color="auto" w:fill="auto"/>
+            <w:noWrap/>
+            <w:vAlign w:val="center"/>
+            <w:hideMark/>
+          </w:tcPr>
+          <w:p>
+            <w:pPr>
+              <w:spacing w:after="0" w:line="240" w:lineRule="auto"/>
+              <w:jc w:val="center"/>
+              <w:rPr>
+                <w:rFonts w:ascii="Calibri" w:eastAsia="Times New Roman" w:hAnsi="Calibri" w:cs="Times New Roman"/>
+                <w:color w:val="000000"/>
+              </w:rPr>
+            </w:pPr>
+            <w:r>
+              <w:rPr>
+                <w:rFonts w:ascii="Calibri" w:eastAsia="Times New Roman" w:hAnsi="Calibri" w:cs="Times New Roman"/>
+                <w:color w:val="000000"/>
+              </w:rPr>
+              <w:t>D1</w:t>
+            </w:r>
+          </w:p>
+        </w:tc>
+        <w:tc>
+          <w:tcPr>
+            <w:tcW w:w="463" w:type="dxa"/>
+            <w:tcBorders>
+              <w:top w:val="single" w:sz="4" w:space="0" w:color="auto"/>
+              <w:left w:val="nil"/>
+              <w:bottom w:val="single" w:sz="4" w:space="0" w:color="auto"/>
+              <w:right w:val="single" w:sz="4" w:space="0" w:color="auto"/>
+            </w:tcBorders>
+            <w:vAlign w:val="center"/>
+          </w:tcPr>
+          <w:p>
+            <w:pPr>
+              <w:spacing w:after="0" w:line="240" w:lineRule="auto"/>
+              <w:jc w:val="center"/>
+              <w:rPr>
+                <w:rFonts w:ascii="Calibri" w:eastAsia="Times New Roman" w:hAnsi="Calibri" w:cs="Times New Roman"/>
+                <w:color w:val="000000"/>
+              </w:rPr>
+            </w:pPr>
+            <w:r>
+              <w:rPr>
+                <w:rFonts w:ascii="Calibri" w:eastAsia="Times New Roman" w:hAnsi="Calibri" w:cs="Times New Roman"/>
+                <w:color w:val="000000"/>
+              </w:rPr>
+              <w:t>D2</w:t>
+            </w:r>
+          </w:p>
+        </w:tc>
+        <w:tc>
+          <w:tcPr>
+            <w:tcW w:w="892" w:type="dxa"/>
+            <w:tcBorders>
+              <w:top w:val="single" w:sz="4" w:space="0" w:color="auto"/>
+              <w:left w:val="nil"/>
+              <w:bottom w:val="single" w:sz="4" w:space="0" w:color="auto"/>
+              <w:right w:val="single" w:sz="4" w:space="0" w:color="auto"/>
+            </w:tcBorders>
+            <w:vAlign w:val="center"/>
+          </w:tcPr>
+          <w:p>
+            <w:pPr>
+              <w:spacing w:after="0" w:line="240" w:lineRule="auto"/>
+              <w:jc w:val="center"/>
+              <w:rPr>
+                <w:rFonts w:ascii="Calibri" w:eastAsia="Times New Roman" w:hAnsi="Calibri" w:cs="Times New Roman"/>
+                <w:color w:val="000000"/>
+              </w:rPr>
+            </w:pPr>
+            <w:r>
+              <w:rPr>
+                <w:rFonts w:ascii="Calibri" w:eastAsia="Times New Roman" w:hAnsi="Calibri" w:cs="Times New Roman"/>
+                <w:color w:val="000000"/>
+              </w:rPr>
+              <w:t>R_LED1</w:t>
+            </w:r>
+          </w:p>
+        </w:tc>
+        <w:tc>
+          <w:tcPr>
+            <w:tcW w:w="583" w:type="dxa"/>
+            <w:tcBorders>
+              <w:top w:val="single" w:sz="4" w:space="0" w:color="auto"/>
+              <w:left w:val="nil"/>
+              <w:bottom w:val="single" w:sz="4" w:space="0" w:color="auto"/>
+              <w:right w:val="single" w:sz="4" w:space="0" w:color="auto"/>
+            </w:tcBorders>
+            <w:vAlign w:val="center"/>
+          </w:tcPr>
+          <w:p>
+            <w:pPr>
+              <w:spacing w:after="0" w:line="240" w:lineRule="auto"/>
+              <w:jc w:val="center"/>
+              <w:rPr>
+                <w:rFonts w:ascii="Calibri" w:eastAsia="Times New Roman" w:hAnsi="Calibri" w:cs="Times New Roman"/>
+                <w:color w:val="000000"/>
+              </w:rPr>
+            </w:pPr>
+            <w:r>
+              <w:rPr>
+                <w:rFonts w:ascii="Calibri" w:eastAsia="Times New Roman" w:hAnsi="Calibri" w:cs="Times New Roman"/>
+                <w:color w:val="000000"/>
+              </w:rPr>
+              <w:t>POE</w:t>
+            </w:r>
+          </w:p>
+        </w:tc>
+      </w:tr>
+    </w:tbl>
+    <w:p>
+      <w:pPr>
+        <w:pStyle w:val="Heading3"/>
+      </w:pPr>
+      <w:r>
+        <w:t>Design Overview</w:t>
+      </w:r>
+    </w:p>
+    <w:p>
+      <w:pPr>
+        <w:ind w:left="2160"/>
+        <w:jc w:val="both"/>
+      </w:pPr>
+      <w:r>
+        <w:t xml:space="preserve">Linear </w:t>
+      </w:r>
+      <w:proofErr w:type="spellStart"/>
+      <w:r>
+        <w:t>Techonology’s</w:t>
+      </w:r>
+      <w:proofErr w:type="spellEnd"/>
+      <w:r>
+        <w:t xml:space="preserve"> LTC4263 was chosen in order to incorporate </w:t>
+      </w:r>
+      <w:proofErr w:type="spellStart"/>
+      <w:r>
+        <w:t>PoE</w:t>
+      </w:r>
+      <w:proofErr w:type="spellEnd"/>
+      <w:r>
+        <w:t xml:space="preserve"> to the </w:t>
+      </w:r>
+      <w:proofErr w:type="spellStart"/>
+      <w:r>
+        <w:t>RTx</w:t>
+      </w:r>
+      <w:proofErr w:type="spellEnd"/>
+      <w:r>
+        <w:t xml:space="preserve"> design. The component is a single PSE controller compliant with IEEE 802.3af standard. Although other models would allow for </w:t>
+      </w:r>
+      <w:proofErr w:type="spellStart"/>
+      <w:r>
+        <w:t>PoE</w:t>
+      </w:r>
+      <w:proofErr w:type="spellEnd"/>
+      <w:r>
+        <w:t xml:space="preserve">+, which would </w:t>
+      </w:r>
+      <w:r>
+        <w:t>offer</w:t>
+      </w:r>
+      <w:r>
+        <w:t xml:space="preserve"> greater output power tolerance, the 15W provided by this controller is sufficient to </w:t>
+      </w:r>
+      <w:r>
+        <w:t xml:space="preserve">source </w:t>
+      </w:r>
+      <w:r>
+        <w:t xml:space="preserve">power to the external devices requiring power from Ethernet. </w:t>
+      </w:r>
+    </w:p>
+    <w:p>
+      <w:pPr>
+        <w:ind w:left="2160"/>
+        <w:jc w:val="both"/>
+      </w:pPr>
+      <w:r>
+        <w:t xml:space="preserve">The </w:t>
+      </w:r>
+      <w:proofErr w:type="spellStart"/>
+      <w:r>
+        <w:t>PoE</w:t>
+      </w:r>
+      <w:proofErr w:type="spellEnd"/>
+      <w:r>
+        <w:t xml:space="preserve"> controller circuit was taken directly from the product datasheet when used from a single 48VDC supply and incorporated with indicator LED for diagnostic purposes. </w:t>
+      </w:r>
+    </w:p>
     <w:p>
       <w:pPr>
         <w:pStyle w:val="Heading1"/>
@@ -6351,6 +8321,7 @@
       </w:pPr>
       <w:bookmarkStart w:id="13" w:name="_Toc379637411"/>
       <w:r>
+        <w:lastRenderedPageBreak/>
         <w:t>USB Development/Debug Port</w:t>
       </w:r>
       <w:bookmarkEnd w:id="13"/>
@@ -6368,7 +8339,7 @@
       <w:tblPr>
         <w:tblW w:w="3253" w:type="dxa"/>
         <w:tblInd w:w="2268" w:type="dxa"/>
-        <w:tblLook w:val="04A0" w:firstRow="1" w:lastRow="0" w:firstColumn="1" w:lastColumn="0" w:noHBand="0" w:noVBand="1"/>
+        <w:tblLook w:val="04A0"/>
       </w:tblPr>
       <w:tblGrid>
         <w:gridCol w:w="559"/>
@@ -6641,7 +8612,7 @@
       </w:pPr>
     </w:p>
     <w:sectPr>
-      <w:footerReference w:type="default" r:id="rId10"/>
+      <w:footerReference w:type="default" r:id="rId9"/>
       <w:pgSz w:w="12240" w:h="15840"/>
       <w:pgMar w:top="1440" w:right="720" w:bottom="1440" w:left="720" w:header="720" w:footer="720" w:gutter="0"/>
       <w:cols w:space="720"/>
@@ -6652,7 +8623,7 @@
 </file>
 
 <file path=word/endnotes.xml><?xml version="1.0" encoding="utf-8"?>
-<w:endnotes xmlns:wpc="http://schemas.microsoft.com/office/word/2010/wordprocessingCanvas" xmlns:mc="http://schemas.openxmlformats.org/markup-compatibility/2006" xmlns:o="urn:schemas-microsoft-com:office:office" xmlns:r="http://schemas.openxmlformats.org/officeDocument/2006/relationships" xmlns:m="http://schemas.openxmlformats.org/officeDocument/2006/math" xmlns:v="urn:schemas-microsoft-com:vml" xmlns:wp14="http://schemas.microsoft.com/office/word/2010/wordprocessingDrawing" xmlns:wp="http://schemas.openxmlformats.org/drawingml/2006/wordprocessingDrawing" xmlns:w10="urn:schemas-microsoft-com:office:word" xmlns:w="http://schemas.openxmlformats.org/wordprocessingml/2006/main" xmlns:w14="http://schemas.microsoft.com/office/word/2010/wordml" xmlns:wpg="http://schemas.microsoft.com/office/word/2010/wordprocessingGroup" xmlns:wpi="http://schemas.microsoft.com/office/word/2010/wordprocessingInk" xmlns:wne="http://schemas.microsoft.com/office/word/2006/wordml" xmlns:wps="http://schemas.microsoft.com/office/word/2010/wordprocessingShape" mc:Ignorable="w14 wp14">
+<w:endnotes xmlns:ve="http://schemas.openxmlformats.org/markup-compatibility/2006" xmlns:o="urn:schemas-microsoft-com:office:office" xmlns:r="http://schemas.openxmlformats.org/officeDocument/2006/relationships" xmlns:m="http://schemas.openxmlformats.org/officeDocument/2006/math" xmlns:v="urn:schemas-microsoft-com:vml" xmlns:wp="http://schemas.openxmlformats.org/drawingml/2006/wordprocessingDrawing" xmlns:w10="urn:schemas-microsoft-com:office:word" xmlns:w="http://schemas.openxmlformats.org/wordprocessingml/2006/main" xmlns:wne="http://schemas.microsoft.com/office/word/2006/wordml">
   <w:endnote w:type="separator" w:id="-1">
     <w:p>
       <w:pPr>
@@ -6677,7 +8648,7 @@
 </file>
 
 <file path=word/footer1.xml><?xml version="1.0" encoding="utf-8"?>
-<w:ftr xmlns:wpc="http://schemas.microsoft.com/office/word/2010/wordprocessingCanvas" xmlns:mc="http://schemas.openxmlformats.org/markup-compatibility/2006" xmlns:o="urn:schemas-microsoft-com:office:office" xmlns:r="http://schemas.openxmlformats.org/officeDocument/2006/relationships" xmlns:m="http://schemas.openxmlformats.org/officeDocument/2006/math" xmlns:v="urn:schemas-microsoft-com:vml" xmlns:wp14="http://schemas.microsoft.com/office/word/2010/wordprocessingDrawing" xmlns:wp="http://schemas.openxmlformats.org/drawingml/2006/wordprocessingDrawing" xmlns:w10="urn:schemas-microsoft-com:office:word" xmlns:w="http://schemas.openxmlformats.org/wordprocessingml/2006/main" xmlns:w14="http://schemas.microsoft.com/office/word/2010/wordml" xmlns:wpg="http://schemas.microsoft.com/office/word/2010/wordprocessingGroup" xmlns:wpi="http://schemas.microsoft.com/office/word/2010/wordprocessingInk" xmlns:wne="http://schemas.microsoft.com/office/word/2006/wordml" xmlns:wps="http://schemas.microsoft.com/office/word/2010/wordprocessingShape" mc:Ignorable="w14 wp14">
+<w:ftr xmlns:ve="http://schemas.openxmlformats.org/markup-compatibility/2006" xmlns:o="urn:schemas-microsoft-com:office:office" xmlns:r="http://schemas.openxmlformats.org/officeDocument/2006/relationships" xmlns:m="http://schemas.openxmlformats.org/officeDocument/2006/math" xmlns:v="urn:schemas-microsoft-com:vml" xmlns:wp="http://schemas.openxmlformats.org/drawingml/2006/wordprocessingDrawing" xmlns:w10="urn:schemas-microsoft-com:office:word" xmlns:w="http://schemas.openxmlformats.org/wordprocessingml/2006/main" xmlns:wne="http://schemas.microsoft.com/office/word/2006/wordml">
   <w:sdt>
     <w:sdtPr>
       <w:id w:val="243753611"/>
@@ -6701,27 +8672,14 @@
           </w:pBdr>
           <w:jc w:val="right"/>
         </w:pPr>
-        <w:r>
-          <w:fldChar w:fldCharType="begin"/>
-        </w:r>
-        <w:r>
-          <w:instrText xml:space="preserve"> PAGE   \* MERGEFORMAT </w:instrText>
-        </w:r>
-        <w:r>
-          <w:fldChar w:fldCharType="separate"/>
-        </w:r>
-        <w:r>
-          <w:rPr>
-            <w:noProof/>
-          </w:rPr>
-          <w:t>7</w:t>
-        </w:r>
-        <w:r>
-          <w:rPr>
-            <w:noProof/>
-          </w:rPr>
-          <w:fldChar w:fldCharType="end"/>
-        </w:r>
+        <w:fldSimple w:instr=" PAGE   \* MERGEFORMAT ">
+          <w:r>
+            <w:rPr>
+              <w:noProof/>
+            </w:rPr>
+            <w:t>8</w:t>
+          </w:r>
+        </w:fldSimple>
         <w:r>
           <w:t xml:space="preserve"> | </w:t>
         </w:r>
@@ -6744,7 +8702,7 @@
 </file>
 
 <file path=word/footnotes.xml><?xml version="1.0" encoding="utf-8"?>
-<w:footnotes xmlns:wpc="http://schemas.microsoft.com/office/word/2010/wordprocessingCanvas" xmlns:mc="http://schemas.openxmlformats.org/markup-compatibility/2006" xmlns:o="urn:schemas-microsoft-com:office:office" xmlns:r="http://schemas.openxmlformats.org/officeDocument/2006/relationships" xmlns:m="http://schemas.openxmlformats.org/officeDocument/2006/math" xmlns:v="urn:schemas-microsoft-com:vml" xmlns:wp14="http://schemas.microsoft.com/office/word/2010/wordprocessingDrawing" xmlns:wp="http://schemas.openxmlformats.org/drawingml/2006/wordprocessingDrawing" xmlns:w10="urn:schemas-microsoft-com:office:word" xmlns:w="http://schemas.openxmlformats.org/wordprocessingml/2006/main" xmlns:w14="http://schemas.microsoft.com/office/word/2010/wordml" xmlns:wpg="http://schemas.microsoft.com/office/word/2010/wordprocessingGroup" xmlns:wpi="http://schemas.microsoft.com/office/word/2010/wordprocessingInk" xmlns:wne="http://schemas.microsoft.com/office/word/2006/wordml" xmlns:wps="http://schemas.microsoft.com/office/word/2010/wordprocessingShape" mc:Ignorable="w14 wp14">
+<w:footnotes xmlns:ve="http://schemas.openxmlformats.org/markup-compatibility/2006" xmlns:o="urn:schemas-microsoft-com:office:office" xmlns:r="http://schemas.openxmlformats.org/officeDocument/2006/relationships" xmlns:m="http://schemas.openxmlformats.org/officeDocument/2006/math" xmlns:v="urn:schemas-microsoft-com:vml" xmlns:wp="http://schemas.openxmlformats.org/drawingml/2006/wordprocessingDrawing" xmlns:w10="urn:schemas-microsoft-com:office:word" xmlns:w="http://schemas.openxmlformats.org/wordprocessingml/2006/main" xmlns:wne="http://schemas.microsoft.com/office/word/2006/wordml">
   <w:footnote w:type="separator" w:id="-1">
     <w:p>
       <w:pPr>
@@ -6769,7 +8727,7 @@
 </file>
 
 <file path=word/numbering.xml><?xml version="1.0" encoding="utf-8"?>
-<w:numbering xmlns:wpc="http://schemas.microsoft.com/office/word/2010/wordprocessingCanvas" xmlns:mc="http://schemas.openxmlformats.org/markup-compatibility/2006" xmlns:o="urn:schemas-microsoft-com:office:office" xmlns:r="http://schemas.openxmlformats.org/officeDocument/2006/relationships" xmlns:m="http://schemas.openxmlformats.org/officeDocument/2006/math" xmlns:v="urn:schemas-microsoft-com:vml" xmlns:wp14="http://schemas.microsoft.com/office/word/2010/wordprocessingDrawing" xmlns:wp="http://schemas.openxmlformats.org/drawingml/2006/wordprocessingDrawing" xmlns:w10="urn:schemas-microsoft-com:office:word" xmlns:w="http://schemas.openxmlformats.org/wordprocessingml/2006/main" xmlns:w14="http://schemas.microsoft.com/office/word/2010/wordml" xmlns:wpg="http://schemas.microsoft.com/office/word/2010/wordprocessingGroup" xmlns:wpi="http://schemas.microsoft.com/office/word/2010/wordprocessingInk" xmlns:wne="http://schemas.microsoft.com/office/word/2006/wordml" xmlns:wps="http://schemas.microsoft.com/office/word/2010/wordprocessingShape" mc:Ignorable="w14 wp14">
+<w:numbering xmlns:ve="http://schemas.openxmlformats.org/markup-compatibility/2006" xmlns:o="urn:schemas-microsoft-com:office:office" xmlns:r="http://schemas.openxmlformats.org/officeDocument/2006/relationships" xmlns:m="http://schemas.openxmlformats.org/officeDocument/2006/math" xmlns:v="urn:schemas-microsoft-com:vml" xmlns:wp="http://schemas.openxmlformats.org/drawingml/2006/wordprocessingDrawing" xmlns:w10="urn:schemas-microsoft-com:office:word" xmlns:w="http://schemas.openxmlformats.org/wordprocessingml/2006/main" xmlns:wne="http://schemas.microsoft.com/office/word/2006/wordml">
   <w:abstractNum w:abstractNumId="0">
     <w:nsid w:val="057E67D1"/>
     <w:multiLevelType w:val="hybridMultilevel"/>
@@ -7320,7 +9278,7 @@
 </file>
 
 <file path=word/styles.xml><?xml version="1.0" encoding="utf-8"?>
-<w:styles xmlns:mc="http://schemas.openxmlformats.org/markup-compatibility/2006" xmlns:r="http://schemas.openxmlformats.org/officeDocument/2006/relationships" xmlns:w="http://schemas.openxmlformats.org/wordprocessingml/2006/main" xmlns:w14="http://schemas.microsoft.com/office/word/2010/wordml" mc:Ignorable="w14">
+<w:styles xmlns:r="http://schemas.openxmlformats.org/officeDocument/2006/relationships" xmlns:w="http://schemas.openxmlformats.org/wordprocessingml/2006/main">
   <w:docDefaults>
     <w:rPrDefault>
       <w:rPr>
@@ -7733,6 +9691,7 @@
     <w:uiPriority w:val="99"/>
     <w:semiHidden/>
     <w:unhideWhenUsed/>
+    <w:qFormat/>
     <w:tblPr>
       <w:tblInd w:w="0" w:type="dxa"/>
       <w:tblCellMar>
@@ -8846,7 +10805,7 @@
 </file>
 
 <file path=customXml/itemProps1.xml><?xml version="1.0" encoding="utf-8"?>
-<ds:datastoreItem xmlns:ds="http://schemas.openxmlformats.org/officeDocument/2006/customXml" ds:itemID="{57254141-F6B6-454D-BD36-5FEE613C1789}">
+<ds:datastoreItem xmlns:ds="http://schemas.openxmlformats.org/officeDocument/2006/customXml" ds:itemID="{1A392662-A414-46F2-BBC1-CA123429314F}">
   <ds:schemaRefs>
     <ds:schemaRef ds:uri="http://schemas.openxmlformats.org/officeDocument/2006/bibliography"/>
   </ds:schemaRefs>

</xml_diff>

<commit_message>
Work on FMEA of RTx Controller Schematic
</commit_message>
<xml_diff>
--- a/Documentation/Component Selection/RTx Controller Design.docx
+++ b/Documentation/Component Selection/RTx Controller Design.docx
@@ -1,6 +1,6 @@
 
 <file path=word/document.xml><?xml version="1.0" encoding="utf-8"?>
-<w:document xmlns:ve="http://schemas.openxmlformats.org/markup-compatibility/2006" xmlns:o="urn:schemas-microsoft-com:office:office" xmlns:r="http://schemas.openxmlformats.org/officeDocument/2006/relationships" xmlns:m="http://schemas.openxmlformats.org/officeDocument/2006/math" xmlns:v="urn:schemas-microsoft-com:vml" xmlns:wp="http://schemas.openxmlformats.org/drawingml/2006/wordprocessingDrawing" xmlns:w10="urn:schemas-microsoft-com:office:word" xmlns:w="http://schemas.openxmlformats.org/wordprocessingml/2006/main" xmlns:wne="http://schemas.microsoft.com/office/word/2006/wordml">
+<w:document xmlns:wpc="http://schemas.microsoft.com/office/word/2010/wordprocessingCanvas" xmlns:mc="http://schemas.openxmlformats.org/markup-compatibility/2006" xmlns:o="urn:schemas-microsoft-com:office:office" xmlns:r="http://schemas.openxmlformats.org/officeDocument/2006/relationships" xmlns:m="http://schemas.openxmlformats.org/officeDocument/2006/math" xmlns:v="urn:schemas-microsoft-com:vml" xmlns:wp14="http://schemas.microsoft.com/office/word/2010/wordprocessingDrawing" xmlns:wp="http://schemas.openxmlformats.org/drawingml/2006/wordprocessingDrawing" xmlns:w10="urn:schemas-microsoft-com:office:word" xmlns:w="http://schemas.openxmlformats.org/wordprocessingml/2006/main" xmlns:w14="http://schemas.microsoft.com/office/word/2010/wordml" xmlns:wpg="http://schemas.microsoft.com/office/word/2010/wordprocessingGroup" xmlns:wpi="http://schemas.microsoft.com/office/word/2010/wordprocessingInk" xmlns:wne="http://schemas.microsoft.com/office/word/2006/wordml" xmlns:wps="http://schemas.microsoft.com/office/word/2010/wordprocessingShape" mc:Ignorable="w14 wp14">
   <w:body>
     <w:p>
       <w:pPr>
@@ -60,7 +60,7 @@
         <w:fldChar w:fldCharType="separate"/>
       </w:r>
       <w:r>
-        <w:object w:dxaOrig="4320" w:dyaOrig="4320">
+        <w:object w:dxaOrig="10800" w:dyaOrig="6165">
           <v:shapetype id="_x0000_t75" coordsize="21600,21600" o:spt="75" o:preferrelative="t" path="m@4@5l@4@11@9@11@9@5xe" filled="f" stroked="f">
             <v:stroke joinstyle="miter"/>
             <v:formulas>
@@ -81,7 +81,7 @@
             <o:lock v:ext="edit" aspectratio="t"/>
           </v:shapetype>
           <v:shape id="_x0000_i1025" type="#_x0000_t75" style="width:540pt;height:308.25pt">
-            <v:imagedata r:id="rId8" o:title=""/>
+            <v:imagedata r:id="rId9" o:title=""/>
           </v:shape>
         </w:object>
       </w:r>
@@ -1332,7 +1332,13 @@
       </w:pPr>
       <w:bookmarkStart w:id="2" w:name="_Toc379637400"/>
       <w:r>
-        <w:t>Analog-to-Digital Converters (ADC’s) for Feedback circuits</w:t>
+        <w:t>An</w:t>
+      </w:r>
+      <w:r>
+        <w:t>alog-to-Digital Converters (ADC</w:t>
+      </w:r>
+      <w:r>
+        <w:t>s) for Feedback circuits</w:t>
       </w:r>
       <w:bookmarkEnd w:id="2"/>
     </w:p>
@@ -1363,7 +1369,7 @@
       <w:tblPr>
         <w:tblW w:w="2043" w:type="dxa"/>
         <w:tblInd w:w="2268" w:type="dxa"/>
-        <w:tblLook w:val="04A0"/>
+        <w:tblLook w:val="04A0" w:firstRow="1" w:lastRow="0" w:firstColumn="1" w:lastColumn="0" w:noHBand="0" w:noVBand="1"/>
       </w:tblPr>
       <w:tblGrid>
         <w:gridCol w:w="445"/>
@@ -1518,7 +1524,7 @@
       <w:tblPr>
         <w:tblW w:w="2043" w:type="dxa"/>
         <w:tblInd w:w="2268" w:type="dxa"/>
-        <w:tblLook w:val="04A0"/>
+        <w:tblLook w:val="04A0" w:firstRow="1" w:lastRow="0" w:firstColumn="1" w:lastColumn="0" w:noHBand="0" w:noVBand="1"/>
       </w:tblPr>
       <w:tblGrid>
         <w:gridCol w:w="445"/>
@@ -1673,7 +1679,7 @@
       <w:tblPr>
         <w:tblW w:w="2643" w:type="dxa"/>
         <w:tblInd w:w="2268" w:type="dxa"/>
-        <w:tblLook w:val="04A0"/>
+        <w:tblLook w:val="04A0" w:firstRow="1" w:lastRow="0" w:firstColumn="1" w:lastColumn="0" w:noHBand="0" w:noVBand="1"/>
       </w:tblPr>
       <w:tblGrid>
         <w:gridCol w:w="445"/>
@@ -1861,7 +1867,7 @@
       <w:tblPr>
         <w:tblW w:w="2979" w:type="dxa"/>
         <w:tblInd w:w="2268" w:type="dxa"/>
-        <w:tblLook w:val="04A0"/>
+        <w:tblLook w:val="04A0" w:firstRow="1" w:lastRow="0" w:firstColumn="1" w:lastColumn="0" w:noHBand="0" w:noVBand="1"/>
       </w:tblPr>
       <w:tblGrid>
         <w:gridCol w:w="557"/>
@@ -2049,7 +2055,7 @@
       <w:tblPr>
         <w:tblW w:w="2327" w:type="dxa"/>
         <w:tblInd w:w="2268" w:type="dxa"/>
-        <w:tblLook w:val="04A0"/>
+        <w:tblLook w:val="04A0" w:firstRow="1" w:lastRow="0" w:firstColumn="1" w:lastColumn="0" w:noHBand="0" w:noVBand="1"/>
       </w:tblPr>
       <w:tblGrid>
         <w:gridCol w:w="557"/>
@@ -3258,13 +3264,7 @@
                 <w:rPr>
                   <w:rFonts w:ascii="Cambria Math" w:hAnsi="Cambria Math"/>
                 </w:rPr>
-                <m:t>AD</m:t>
-              </m:r>
-              <m:r>
-                <w:rPr>
-                  <w:rFonts w:ascii="Cambria Math" w:hAnsi="Cambria Math"/>
-                </w:rPr>
-                <m:t>C</m:t>
+                <m:t>ADC</m:t>
               </m:r>
             </m:sub>
           </m:sSub>
@@ -3945,7 +3945,13 @@
       </w:pPr>
       <w:bookmarkStart w:id="6" w:name="_Toc379637404"/>
       <w:r>
-        <w:t>Low-Pass Filters for Feedback ADC’s</w:t>
+        <w:t>Lo</w:t>
+      </w:r>
+      <w:r>
+        <w:t>w-Pass Filters for Feedback ADC</w:t>
+      </w:r>
+      <w:r>
+        <w:t>s</w:t>
       </w:r>
       <w:bookmarkEnd w:id="6"/>
     </w:p>
@@ -3973,7 +3979,7 @@
       <w:tblPr>
         <w:tblW w:w="5130" w:type="dxa"/>
         <w:tblInd w:w="2268" w:type="dxa"/>
-        <w:tblLook w:val="04A0"/>
+        <w:tblLook w:val="04A0" w:firstRow="1" w:lastRow="0" w:firstColumn="1" w:lastColumn="0" w:noHBand="0" w:noVBand="1"/>
       </w:tblPr>
       <w:tblGrid>
         <w:gridCol w:w="447"/>
@@ -4260,7 +4266,7 @@
       <w:tblPr>
         <w:tblW w:w="5130" w:type="dxa"/>
         <w:tblInd w:w="2268" w:type="dxa"/>
-        <w:tblLook w:val="04A0"/>
+        <w:tblLook w:val="04A0" w:firstRow="1" w:lastRow="0" w:firstColumn="1" w:lastColumn="0" w:noHBand="0" w:noVBand="1"/>
       </w:tblPr>
       <w:tblGrid>
         <w:gridCol w:w="447"/>
@@ -4547,7 +4553,7 @@
       <w:tblPr>
         <w:tblW w:w="5130" w:type="dxa"/>
         <w:tblInd w:w="2268" w:type="dxa"/>
-        <w:tblLook w:val="04A0"/>
+        <w:tblLook w:val="04A0" w:firstRow="1" w:lastRow="0" w:firstColumn="1" w:lastColumn="0" w:noHBand="0" w:noVBand="1"/>
       </w:tblPr>
       <w:tblGrid>
         <w:gridCol w:w="447"/>
@@ -4834,7 +4840,7 @@
       <w:tblPr>
         <w:tblW w:w="5137" w:type="dxa"/>
         <w:tblInd w:w="2268" w:type="dxa"/>
-        <w:tblLook w:val="04A0"/>
+        <w:tblLook w:val="04A0" w:firstRow="1" w:lastRow="0" w:firstColumn="1" w:lastColumn="0" w:noHBand="0" w:noVBand="1"/>
       </w:tblPr>
       <w:tblGrid>
         <w:gridCol w:w="559"/>
@@ -5335,8 +5341,8 @@
       <w:r>
         <w:t xml:space="preserve">the </w:t>
       </w:r>
+      <w:proofErr w:type="gramEnd"/>
       <m:oMath>
-        <w:proofErr w:type="gramEnd"/>
         <m:sSub>
           <m:sSubPr>
             <m:ctrlPr>
@@ -5635,8 +5641,8 @@
       <w:r>
         <w:t xml:space="preserve">our </w:t>
       </w:r>
+      <w:proofErr w:type="gramEnd"/>
       <m:oMath>
-        <w:proofErr w:type="gramEnd"/>
         <m:sSub>
           <m:sSubPr>
             <m:ctrlPr>
@@ -5738,8 +5744,8 @@
       <w:r>
         <w:t xml:space="preserve">then </w:t>
       </w:r>
+      <w:proofErr w:type="gramEnd"/>
       <m:oMath>
-        <w:proofErr w:type="gramEnd"/>
         <m:r>
           <w:rPr>
             <w:rFonts w:ascii="Cambria Math" w:hAnsi="Cambria Math"/>
@@ -5867,8 +5873,8 @@
       <w:r>
         <w:t xml:space="preserve">is </w:t>
       </w:r>
+      <w:proofErr w:type="gramEnd"/>
       <m:oMath>
-        <w:proofErr w:type="gramEnd"/>
         <m:sSub>
           <m:sSubPr>
             <m:ctrlPr>
@@ -6338,6 +6344,8 @@
         <w:jc w:val="both"/>
       </w:pPr>
       <w:bookmarkStart w:id="12" w:name="_Toc379637410"/>
+      <w:bookmarkStart w:id="13" w:name="_GoBack"/>
+      <w:bookmarkEnd w:id="13"/>
       <w:r>
         <w:t>Ethernet Port</w:t>
       </w:r>
@@ -6362,15 +6370,7 @@
       </w:r>
       <w:proofErr w:type="spellEnd"/>
       <w:r>
-        <w:t xml:space="preserve"> uses the Ethernet protocol to receive command and tracking data to be used by the microcontroller for processing. The microcontroller has an onboard 10/100 Ethernet MAC which is interfaced to an external Ethernet PHY. The Ethernet PHY has a connector with built in </w:t>
-      </w:r>
-      <w:proofErr w:type="spellStart"/>
-      <w:r>
-        <w:t>magnetics</w:t>
-      </w:r>
-      <w:proofErr w:type="spellEnd"/>
-      <w:r>
-        <w:t xml:space="preserve"> for proper signal integrity. An additional power over Ethernet (</w:t>
+        <w:t xml:space="preserve"> uses the Ethernet protocol to receive command and tracking data to be used by the microcontroller for processing. The microcontroller has an onboard 10/100 Ethernet MAC which is interfaced to an external Ethernet PHY. The Ethernet PHY has a connector with built in magnetics for proper signal integrity. An additional power over Ethernet (</w:t>
       </w:r>
       <w:proofErr w:type="spellStart"/>
       <w:r>
@@ -6401,7 +6401,7 @@
       <w:tblPr>
         <w:tblW w:w="6145" w:type="dxa"/>
         <w:tblInd w:w="2268" w:type="dxa"/>
-        <w:tblLook w:val="04A0"/>
+        <w:tblLook w:val="04A0" w:firstRow="1" w:lastRow="0" w:firstColumn="1" w:lastColumn="0" w:noHBand="0" w:noVBand="1"/>
       </w:tblPr>
       <w:tblGrid>
         <w:gridCol w:w="557"/>
@@ -7492,7 +7492,7 @@
       <w:tblPr>
         <w:tblW w:w="5029" w:type="dxa"/>
         <w:tblInd w:w="2268" w:type="dxa"/>
-        <w:tblLook w:val="04A0"/>
+        <w:tblLook w:val="04A0" w:firstRow="1" w:lastRow="0" w:firstColumn="1" w:lastColumn="0" w:noHBand="0" w:noVBand="1"/>
       </w:tblPr>
       <w:tblGrid>
         <w:gridCol w:w="557"/>
@@ -7872,7 +7872,7 @@
       <w:tblPr>
         <w:tblW w:w="6510" w:type="dxa"/>
         <w:tblInd w:w="2268" w:type="dxa"/>
-        <w:tblLook w:val="04A0"/>
+        <w:tblLook w:val="04A0" w:firstRow="1" w:lastRow="0" w:firstColumn="1" w:lastColumn="0" w:noHBand="0" w:noVBand="1"/>
       </w:tblPr>
       <w:tblGrid>
         <w:gridCol w:w="557"/>
@@ -8319,12 +8319,12 @@
         <w:pStyle w:val="Heading1"/>
         <w:jc w:val="both"/>
       </w:pPr>
-      <w:bookmarkStart w:id="13" w:name="_Toc379637411"/>
+      <w:bookmarkStart w:id="14" w:name="_Toc379637411"/>
       <w:r>
         <w:lastRenderedPageBreak/>
         <w:t>USB Development/Debug Port</w:t>
       </w:r>
-      <w:bookmarkEnd w:id="13"/>
+      <w:bookmarkEnd w:id="14"/>
     </w:p>
     <w:p>
       <w:pPr>
@@ -8339,7 +8339,7 @@
       <w:tblPr>
         <w:tblW w:w="3253" w:type="dxa"/>
         <w:tblInd w:w="2268" w:type="dxa"/>
-        <w:tblLook w:val="04A0"/>
+        <w:tblLook w:val="04A0" w:firstRow="1" w:lastRow="0" w:firstColumn="1" w:lastColumn="0" w:noHBand="0" w:noVBand="1"/>
       </w:tblPr>
       <w:tblGrid>
         <w:gridCol w:w="559"/>
@@ -8574,8 +8574,6 @@
       <w:pPr>
         <w:ind w:left="720"/>
       </w:pPr>
-      <w:bookmarkStart w:id="14" w:name="_GoBack"/>
-      <w:bookmarkEnd w:id="14"/>
       <w:r>
         <w:t xml:space="preserve">The USB port requires ESD protection. For this TI’s TPD4S012 was chosen because it was a cheap and straightforward solution. A 22Ω current-limiting resistor was placed in series on the D+ and D- line. The two capacitors were placed to reduce noise. </w:t>
       </w:r>
@@ -8612,7 +8610,7 @@
       </w:pPr>
     </w:p>
     <w:sectPr>
-      <w:footerReference w:type="default" r:id="rId9"/>
+      <w:footerReference w:type="default" r:id="rId10"/>
       <w:pgSz w:w="12240" w:h="15840"/>
       <w:pgMar w:top="1440" w:right="720" w:bottom="1440" w:left="720" w:header="720" w:footer="720" w:gutter="0"/>
       <w:cols w:space="720"/>
@@ -8623,7 +8621,7 @@
 </file>
 
 <file path=word/endnotes.xml><?xml version="1.0" encoding="utf-8"?>
-<w:endnotes xmlns:ve="http://schemas.openxmlformats.org/markup-compatibility/2006" xmlns:o="urn:schemas-microsoft-com:office:office" xmlns:r="http://schemas.openxmlformats.org/officeDocument/2006/relationships" xmlns:m="http://schemas.openxmlformats.org/officeDocument/2006/math" xmlns:v="urn:schemas-microsoft-com:vml" xmlns:wp="http://schemas.openxmlformats.org/drawingml/2006/wordprocessingDrawing" xmlns:w10="urn:schemas-microsoft-com:office:word" xmlns:w="http://schemas.openxmlformats.org/wordprocessingml/2006/main" xmlns:wne="http://schemas.microsoft.com/office/word/2006/wordml">
+<w:endnotes xmlns:wpc="http://schemas.microsoft.com/office/word/2010/wordprocessingCanvas" xmlns:mc="http://schemas.openxmlformats.org/markup-compatibility/2006" xmlns:o="urn:schemas-microsoft-com:office:office" xmlns:r="http://schemas.openxmlformats.org/officeDocument/2006/relationships" xmlns:m="http://schemas.openxmlformats.org/officeDocument/2006/math" xmlns:v="urn:schemas-microsoft-com:vml" xmlns:wp14="http://schemas.microsoft.com/office/word/2010/wordprocessingDrawing" xmlns:wp="http://schemas.openxmlformats.org/drawingml/2006/wordprocessingDrawing" xmlns:w10="urn:schemas-microsoft-com:office:word" xmlns:w="http://schemas.openxmlformats.org/wordprocessingml/2006/main" xmlns:w14="http://schemas.microsoft.com/office/word/2010/wordml" xmlns:wpg="http://schemas.microsoft.com/office/word/2010/wordprocessingGroup" xmlns:wpi="http://schemas.microsoft.com/office/word/2010/wordprocessingInk" xmlns:wne="http://schemas.microsoft.com/office/word/2006/wordml" xmlns:wps="http://schemas.microsoft.com/office/word/2010/wordprocessingShape" mc:Ignorable="w14 wp14">
   <w:endnote w:type="separator" w:id="-1">
     <w:p>
       <w:pPr>
@@ -8648,7 +8646,7 @@
 </file>
 
 <file path=word/footer1.xml><?xml version="1.0" encoding="utf-8"?>
-<w:ftr xmlns:ve="http://schemas.openxmlformats.org/markup-compatibility/2006" xmlns:o="urn:schemas-microsoft-com:office:office" xmlns:r="http://schemas.openxmlformats.org/officeDocument/2006/relationships" xmlns:m="http://schemas.openxmlformats.org/officeDocument/2006/math" xmlns:v="urn:schemas-microsoft-com:vml" xmlns:wp="http://schemas.openxmlformats.org/drawingml/2006/wordprocessingDrawing" xmlns:w10="urn:schemas-microsoft-com:office:word" xmlns:w="http://schemas.openxmlformats.org/wordprocessingml/2006/main" xmlns:wne="http://schemas.microsoft.com/office/word/2006/wordml">
+<w:ftr xmlns:wpc="http://schemas.microsoft.com/office/word/2010/wordprocessingCanvas" xmlns:mc="http://schemas.openxmlformats.org/markup-compatibility/2006" xmlns:o="urn:schemas-microsoft-com:office:office" xmlns:r="http://schemas.openxmlformats.org/officeDocument/2006/relationships" xmlns:m="http://schemas.openxmlformats.org/officeDocument/2006/math" xmlns:v="urn:schemas-microsoft-com:vml" xmlns:wp14="http://schemas.microsoft.com/office/word/2010/wordprocessingDrawing" xmlns:wp="http://schemas.openxmlformats.org/drawingml/2006/wordprocessingDrawing" xmlns:w10="urn:schemas-microsoft-com:office:word" xmlns:w="http://schemas.openxmlformats.org/wordprocessingml/2006/main" xmlns:w14="http://schemas.microsoft.com/office/word/2010/wordml" xmlns:wpg="http://schemas.microsoft.com/office/word/2010/wordprocessingGroup" xmlns:wpi="http://schemas.microsoft.com/office/word/2010/wordprocessingInk" xmlns:wne="http://schemas.microsoft.com/office/word/2006/wordml" xmlns:wps="http://schemas.microsoft.com/office/word/2010/wordprocessingShape" mc:Ignorable="w14 wp14">
   <w:sdt>
     <w:sdtPr>
       <w:id w:val="243753611"/>
@@ -8672,14 +8670,27 @@
           </w:pBdr>
           <w:jc w:val="right"/>
         </w:pPr>
-        <w:fldSimple w:instr=" PAGE   \* MERGEFORMAT ">
-          <w:r>
-            <w:rPr>
-              <w:noProof/>
-            </w:rPr>
-            <w:t>8</w:t>
-          </w:r>
-        </w:fldSimple>
+        <w:r>
+          <w:fldChar w:fldCharType="begin"/>
+        </w:r>
+        <w:r>
+          <w:instrText xml:space="preserve"> PAGE   \* MERGEFORMAT </w:instrText>
+        </w:r>
+        <w:r>
+          <w:fldChar w:fldCharType="separate"/>
+        </w:r>
+        <w:r>
+          <w:rPr>
+            <w:noProof/>
+          </w:rPr>
+          <w:t>7</w:t>
+        </w:r>
+        <w:r>
+          <w:rPr>
+            <w:noProof/>
+          </w:rPr>
+          <w:fldChar w:fldCharType="end"/>
+        </w:r>
         <w:r>
           <w:t xml:space="preserve"> | </w:t>
         </w:r>
@@ -8702,7 +8713,7 @@
 </file>
 
 <file path=word/footnotes.xml><?xml version="1.0" encoding="utf-8"?>
-<w:footnotes xmlns:ve="http://schemas.openxmlformats.org/markup-compatibility/2006" xmlns:o="urn:schemas-microsoft-com:office:office" xmlns:r="http://schemas.openxmlformats.org/officeDocument/2006/relationships" xmlns:m="http://schemas.openxmlformats.org/officeDocument/2006/math" xmlns:v="urn:schemas-microsoft-com:vml" xmlns:wp="http://schemas.openxmlformats.org/drawingml/2006/wordprocessingDrawing" xmlns:w10="urn:schemas-microsoft-com:office:word" xmlns:w="http://schemas.openxmlformats.org/wordprocessingml/2006/main" xmlns:wne="http://schemas.microsoft.com/office/word/2006/wordml">
+<w:footnotes xmlns:wpc="http://schemas.microsoft.com/office/word/2010/wordprocessingCanvas" xmlns:mc="http://schemas.openxmlformats.org/markup-compatibility/2006" xmlns:o="urn:schemas-microsoft-com:office:office" xmlns:r="http://schemas.openxmlformats.org/officeDocument/2006/relationships" xmlns:m="http://schemas.openxmlformats.org/officeDocument/2006/math" xmlns:v="urn:schemas-microsoft-com:vml" xmlns:wp14="http://schemas.microsoft.com/office/word/2010/wordprocessingDrawing" xmlns:wp="http://schemas.openxmlformats.org/drawingml/2006/wordprocessingDrawing" xmlns:w10="urn:schemas-microsoft-com:office:word" xmlns:w="http://schemas.openxmlformats.org/wordprocessingml/2006/main" xmlns:w14="http://schemas.microsoft.com/office/word/2010/wordml" xmlns:wpg="http://schemas.microsoft.com/office/word/2010/wordprocessingGroup" xmlns:wpi="http://schemas.microsoft.com/office/word/2010/wordprocessingInk" xmlns:wne="http://schemas.microsoft.com/office/word/2006/wordml" xmlns:wps="http://schemas.microsoft.com/office/word/2010/wordprocessingShape" mc:Ignorable="w14 wp14">
   <w:footnote w:type="separator" w:id="-1">
     <w:p>
       <w:pPr>
@@ -8727,7 +8738,7 @@
 </file>
 
 <file path=word/numbering.xml><?xml version="1.0" encoding="utf-8"?>
-<w:numbering xmlns:ve="http://schemas.openxmlformats.org/markup-compatibility/2006" xmlns:o="urn:schemas-microsoft-com:office:office" xmlns:r="http://schemas.openxmlformats.org/officeDocument/2006/relationships" xmlns:m="http://schemas.openxmlformats.org/officeDocument/2006/math" xmlns:v="urn:schemas-microsoft-com:vml" xmlns:wp="http://schemas.openxmlformats.org/drawingml/2006/wordprocessingDrawing" xmlns:w10="urn:schemas-microsoft-com:office:word" xmlns:w="http://schemas.openxmlformats.org/wordprocessingml/2006/main" xmlns:wne="http://schemas.microsoft.com/office/word/2006/wordml">
+<w:numbering xmlns:wpc="http://schemas.microsoft.com/office/word/2010/wordprocessingCanvas" xmlns:mc="http://schemas.openxmlformats.org/markup-compatibility/2006" xmlns:o="urn:schemas-microsoft-com:office:office" xmlns:r="http://schemas.openxmlformats.org/officeDocument/2006/relationships" xmlns:m="http://schemas.openxmlformats.org/officeDocument/2006/math" xmlns:v="urn:schemas-microsoft-com:vml" xmlns:wp14="http://schemas.microsoft.com/office/word/2010/wordprocessingDrawing" xmlns:wp="http://schemas.openxmlformats.org/drawingml/2006/wordprocessingDrawing" xmlns:w10="urn:schemas-microsoft-com:office:word" xmlns:w="http://schemas.openxmlformats.org/wordprocessingml/2006/main" xmlns:w14="http://schemas.microsoft.com/office/word/2010/wordml" xmlns:wpg="http://schemas.microsoft.com/office/word/2010/wordprocessingGroup" xmlns:wpi="http://schemas.microsoft.com/office/word/2010/wordprocessingInk" xmlns:wne="http://schemas.microsoft.com/office/word/2006/wordml" xmlns:wps="http://schemas.microsoft.com/office/word/2010/wordprocessingShape" mc:Ignorable="w14 wp14">
   <w:abstractNum w:abstractNumId="0">
     <w:nsid w:val="057E67D1"/>
     <w:multiLevelType w:val="hybridMultilevel"/>
@@ -9278,7 +9289,7 @@
 </file>
 
 <file path=word/styles.xml><?xml version="1.0" encoding="utf-8"?>
-<w:styles xmlns:r="http://schemas.openxmlformats.org/officeDocument/2006/relationships" xmlns:w="http://schemas.openxmlformats.org/wordprocessingml/2006/main">
+<w:styles xmlns:mc="http://schemas.openxmlformats.org/markup-compatibility/2006" xmlns:r="http://schemas.openxmlformats.org/officeDocument/2006/relationships" xmlns:w="http://schemas.openxmlformats.org/wordprocessingml/2006/main" xmlns:w14="http://schemas.microsoft.com/office/word/2010/wordml" mc:Ignorable="w14">
   <w:docDefaults>
     <w:rPrDefault>
       <w:rPr>
@@ -9691,7 +9702,6 @@
     <w:uiPriority w:val="99"/>
     <w:semiHidden/>
     <w:unhideWhenUsed/>
-    <w:qFormat/>
     <w:tblPr>
       <w:tblInd w:w="0" w:type="dxa"/>
       <w:tblCellMar>
@@ -10805,7 +10815,7 @@
 </file>
 
 <file path=customXml/itemProps1.xml><?xml version="1.0" encoding="utf-8"?>
-<ds:datastoreItem xmlns:ds="http://schemas.openxmlformats.org/officeDocument/2006/customXml" ds:itemID="{1A392662-A414-46F2-BBC1-CA123429314F}">
+<ds:datastoreItem xmlns:ds="http://schemas.openxmlformats.org/officeDocument/2006/customXml" ds:itemID="{9144D8C0-1B20-4C3C-87CF-F9EFFA51E401}">
   <ds:schemaRefs>
     <ds:schemaRef ds:uri="http://schemas.openxmlformats.org/officeDocument/2006/bibliography"/>
   </ds:schemaRefs>

</xml_diff>

<commit_message>
Added documentation for Microcontroller.
</commit_message>
<xml_diff>
--- a/Documentation/Component Selection/RTx Controller Design.docx
+++ b/Documentation/Component Selection/RTx Controller Design.docx
@@ -1,6 +1,6 @@
 
 <file path=word/document.xml><?xml version="1.0" encoding="utf-8"?>
-<w:document xmlns:wpc="http://schemas.microsoft.com/office/word/2010/wordprocessingCanvas" xmlns:mc="http://schemas.openxmlformats.org/markup-compatibility/2006" xmlns:o="urn:schemas-microsoft-com:office:office" xmlns:r="http://schemas.openxmlformats.org/officeDocument/2006/relationships" xmlns:m="http://schemas.openxmlformats.org/officeDocument/2006/math" xmlns:v="urn:schemas-microsoft-com:vml" xmlns:wp14="http://schemas.microsoft.com/office/word/2010/wordprocessingDrawing" xmlns:wp="http://schemas.openxmlformats.org/drawingml/2006/wordprocessingDrawing" xmlns:w10="urn:schemas-microsoft-com:office:word" xmlns:w="http://schemas.openxmlformats.org/wordprocessingml/2006/main" xmlns:w14="http://schemas.microsoft.com/office/word/2010/wordml" xmlns:wpg="http://schemas.microsoft.com/office/word/2010/wordprocessingGroup" xmlns:wpi="http://schemas.microsoft.com/office/word/2010/wordprocessingInk" xmlns:wne="http://schemas.microsoft.com/office/word/2006/wordml" xmlns:wps="http://schemas.microsoft.com/office/word/2010/wordprocessingShape" mc:Ignorable="w14 wp14">
+<w:document xmlns:ve="http://schemas.openxmlformats.org/markup-compatibility/2006" xmlns:o="urn:schemas-microsoft-com:office:office" xmlns:r="http://schemas.openxmlformats.org/officeDocument/2006/relationships" xmlns:m="http://schemas.openxmlformats.org/officeDocument/2006/math" xmlns:v="urn:schemas-microsoft-com:vml" xmlns:wp="http://schemas.openxmlformats.org/drawingml/2006/wordprocessingDrawing" xmlns:w10="urn:schemas-microsoft-com:office:word" xmlns:w="http://schemas.openxmlformats.org/wordprocessingml/2006/main" xmlns:wne="http://schemas.microsoft.com/office/word/2006/wordml">
   <w:body>
     <w:p>
       <w:pPr>
@@ -48,19 +48,7 @@
         <w:jc w:val="both"/>
       </w:pPr>
       <w:r>
-        <w:fldChar w:fldCharType="begin"/>
-      </w:r>
-      <w:r>
-        <w:instrText xml:space="preserve"> LINK Visio.Drawing.15 "C:\\Users\\Rob\\Projects\\rocket-tracks\\Documentation\\RTx Controller Block Diagram.vsdx" "" \a \p \f 0 </w:instrText>
-      </w:r>
-      <w:r>
-        <w:instrText xml:space="preserve"> \* MERGEFORMAT </w:instrText>
-      </w:r>
-      <w:r>
-        <w:fldChar w:fldCharType="separate"/>
-      </w:r>
-      <w:r>
-        <w:object w:dxaOrig="10800" w:dyaOrig="6165">
+        <w:pict>
           <v:shapetype id="_x0000_t75" coordsize="21600,21600" o:spt="75" o:preferrelative="t" path="m@4@5l@4@11@9@11@9@5xe" filled="f" stroked="f">
             <v:stroke joinstyle="miter"/>
             <v:formulas>
@@ -81,12 +69,9 @@
             <o:lock v:ext="edit" aspectratio="t"/>
           </v:shapetype>
           <v:shape id="_x0000_i1025" type="#_x0000_t75" style="width:540pt;height:308.25pt">
-            <v:imagedata r:id="rId9" o:title=""/>
+            <v:imagedata r:id="rId8" o:title=""/>
           </v:shape>
-        </w:object>
-      </w:r>
-      <w:r>
-        <w:fldChar w:fldCharType="end"/>
+        </w:pict>
       </w:r>
     </w:p>
     <w:p>
@@ -135,6 +120,7 @@
         </w:rPr>
       </w:sdtEndPr>
       <w:sdtContent>
+        <w:bookmarkStart w:id="0" w:name="_Toc383012872" w:displacedByCustomXml="prev"/>
         <w:p>
           <w:pPr>
             <w:pStyle w:val="Heading1"/>
@@ -146,6 +132,7 @@
           <w:r>
             <w:t>Table of Contents</w:t>
           </w:r>
+          <w:bookmarkEnd w:id="0"/>
         </w:p>
         <w:p>
           <w:pPr>
@@ -153,7 +140,6 @@
             <w:tabs>
               <w:tab w:val="right" w:leader="dot" w:pos="10790"/>
             </w:tabs>
-            <w:jc w:val="both"/>
             <w:rPr>
               <w:noProof/>
             </w:rPr>
@@ -167,12 +153,94 @@
           <w:r>
             <w:fldChar w:fldCharType="separate"/>
           </w:r>
-          <w:hyperlink w:anchor="_Toc379637398" w:history="1">
+          <w:hyperlink w:anchor="_Toc383012872" w:history="1">
             <w:r>
               <w:rPr>
                 <w:rStyle w:val="Hyperlink"/>
                 <w:noProof/>
               </w:rPr>
+              <w:t>Table of Contents</w:t>
+            </w:r>
+            <w:r>
+              <w:rPr>
+                <w:noProof/>
+                <w:webHidden/>
+              </w:rPr>
+              <w:tab/>
+            </w:r>
+            <w:r>
+              <w:rPr>
+                <w:noProof/>
+                <w:webHidden/>
+              </w:rPr>
+              <w:fldChar w:fldCharType="begin"/>
+            </w:r>
+            <w:r>
+              <w:rPr>
+                <w:noProof/>
+                <w:webHidden/>
+              </w:rPr>
+              <w:instrText xml:space="preserve"> PAGEREF _Toc383012872 \h </w:instrText>
+            </w:r>
+            <w:r>
+              <w:rPr>
+                <w:noProof/>
+                <w:webHidden/>
+              </w:rPr>
+            </w:r>
+            <w:r>
+              <w:rPr>
+                <w:noProof/>
+                <w:webHidden/>
+              </w:rPr>
+              <w:fldChar w:fldCharType="separate"/>
+            </w:r>
+            <w:r>
+              <w:rPr>
+                <w:noProof/>
+                <w:webHidden/>
+              </w:rPr>
+              <w:t>2</w:t>
+            </w:r>
+            <w:r>
+              <w:rPr>
+                <w:noProof/>
+                <w:webHidden/>
+              </w:rPr>
+              <w:fldChar w:fldCharType="end"/>
+            </w:r>
+          </w:hyperlink>
+        </w:p>
+        <w:p>
+          <w:pPr>
+            <w:pStyle w:val="TOC1"/>
+            <w:tabs>
+              <w:tab w:val="left" w:pos="440"/>
+              <w:tab w:val="right" w:leader="dot" w:pos="10790"/>
+            </w:tabs>
+            <w:rPr>
+              <w:noProof/>
+            </w:rPr>
+          </w:pPr>
+          <w:hyperlink w:anchor="_Toc383012873" w:history="1">
+            <w:r>
+              <w:rPr>
+                <w:rStyle w:val="Hyperlink"/>
+                <w:noProof/>
+              </w:rPr>
+              <w:t>I.</w:t>
+            </w:r>
+            <w:r>
+              <w:rPr>
+                <w:noProof/>
+              </w:rPr>
+              <w:tab/>
+            </w:r>
+            <w:r>
+              <w:rPr>
+                <w:rStyle w:val="Hyperlink"/>
+                <w:noProof/>
+              </w:rPr>
               <w:t>Axis Position Feedback</w:t>
             </w:r>
             <w:r>
@@ -194,7 +262,7 @@
                 <w:noProof/>
                 <w:webHidden/>
               </w:rPr>
-              <w:instrText xml:space="preserve"> PAGEREF _Toc379637398 \h </w:instrText>
+              <w:instrText xml:space="preserve"> PAGEREF _Toc383012873 \h </w:instrText>
             </w:r>
             <w:r>
               <w:rPr>
@@ -214,7 +282,7 @@
                 <w:noProof/>
                 <w:webHidden/>
               </w:rPr>
-              <w:t>3</w:t>
+              <w:t>4</w:t>
             </w:r>
             <w:r>
               <w:rPr>
@@ -229,19 +297,32 @@
           <w:pPr>
             <w:pStyle w:val="TOC2"/>
             <w:tabs>
+              <w:tab w:val="left" w:pos="660"/>
               <w:tab w:val="right" w:leader="dot" w:pos="10790"/>
             </w:tabs>
-            <w:jc w:val="both"/>
             <w:rPr>
               <w:noProof/>
             </w:rPr>
           </w:pPr>
-          <w:hyperlink w:anchor="_Toc379637399" w:history="1">
+          <w:hyperlink w:anchor="_Toc383012874" w:history="1">
             <w:r>
               <w:rPr>
                 <w:rStyle w:val="Hyperlink"/>
                 <w:noProof/>
               </w:rPr>
+              <w:t>A.</w:t>
+            </w:r>
+            <w:r>
+              <w:rPr>
+                <w:noProof/>
+              </w:rPr>
+              <w:tab/>
+            </w:r>
+            <w:r>
+              <w:rPr>
+                <w:rStyle w:val="Hyperlink"/>
+                <w:noProof/>
+              </w:rPr>
               <w:t>Axis Position Feedback Overview</w:t>
             </w:r>
             <w:r>
@@ -263,7 +344,7 @@
                 <w:noProof/>
                 <w:webHidden/>
               </w:rPr>
-              <w:instrText xml:space="preserve"> PAGEREF _Toc379637399 \h </w:instrText>
+              <w:instrText xml:space="preserve"> PAGEREF _Toc383012874 \h </w:instrText>
             </w:r>
             <w:r>
               <w:rPr>
@@ -283,7 +364,7 @@
                 <w:noProof/>
                 <w:webHidden/>
               </w:rPr>
-              <w:t>3</w:t>
+              <w:t>4</w:t>
             </w:r>
             <w:r>
               <w:rPr>
@@ -298,30 +379,43 @@
           <w:pPr>
             <w:pStyle w:val="TOC2"/>
             <w:tabs>
+              <w:tab w:val="left" w:pos="660"/>
               <w:tab w:val="right" w:leader="dot" w:pos="10790"/>
             </w:tabs>
-            <w:jc w:val="both"/>
             <w:rPr>
               <w:noProof/>
             </w:rPr>
           </w:pPr>
-          <w:hyperlink w:anchor="_Toc379637400" w:history="1">
+          <w:hyperlink w:anchor="_Toc383012875" w:history="1">
             <w:r>
               <w:rPr>
                 <w:rStyle w:val="Hyperlink"/>
                 <w:noProof/>
               </w:rPr>
-              <w:t>Analog-to-Digital Converters (ADC’s) for Feedback circuits</w:t>
-            </w:r>
-            <w:r>
-              <w:rPr>
-                <w:noProof/>
-                <w:webHidden/>
+              <w:t>B.</w:t>
+            </w:r>
+            <w:r>
+              <w:rPr>
+                <w:noProof/>
               </w:rPr>
               <w:tab/>
             </w:r>
             <w:r>
               <w:rPr>
+                <w:rStyle w:val="Hyperlink"/>
+                <w:noProof/>
+              </w:rPr>
+              <w:t>Analog-to-Digital Converters (ADCs) for Feedback circuits</w:t>
+            </w:r>
+            <w:r>
+              <w:rPr>
+                <w:noProof/>
+                <w:webHidden/>
+              </w:rPr>
+              <w:tab/>
+            </w:r>
+            <w:r>
+              <w:rPr>
                 <w:noProof/>
                 <w:webHidden/>
               </w:rPr>
@@ -332,7 +426,7 @@
                 <w:noProof/>
                 <w:webHidden/>
               </w:rPr>
-              <w:instrText xml:space="preserve"> PAGEREF _Toc379637400 \h </w:instrText>
+              <w:instrText xml:space="preserve"> PAGEREF _Toc383012875 \h </w:instrText>
             </w:r>
             <w:r>
               <w:rPr>
@@ -352,7 +446,7 @@
                 <w:noProof/>
                 <w:webHidden/>
               </w:rPr>
-              <w:t>3</w:t>
+              <w:t>4</w:t>
             </w:r>
             <w:r>
               <w:rPr>
@@ -367,19 +461,32 @@
           <w:pPr>
             <w:pStyle w:val="TOC3"/>
             <w:tabs>
+              <w:tab w:val="left" w:pos="880"/>
               <w:tab w:val="right" w:leader="dot" w:pos="10790"/>
             </w:tabs>
-            <w:jc w:val="both"/>
             <w:rPr>
               <w:noProof/>
             </w:rPr>
           </w:pPr>
-          <w:hyperlink w:anchor="_Toc379637401" w:history="1">
+          <w:hyperlink w:anchor="_Toc383012876" w:history="1">
             <w:r>
               <w:rPr>
                 <w:rStyle w:val="Hyperlink"/>
                 <w:noProof/>
               </w:rPr>
+              <w:t>1.</w:t>
+            </w:r>
+            <w:r>
+              <w:rPr>
+                <w:noProof/>
+              </w:rPr>
+              <w:tab/>
+            </w:r>
+            <w:r>
+              <w:rPr>
+                <w:rStyle w:val="Hyperlink"/>
+                <w:noProof/>
+              </w:rPr>
               <w:t>Component List</w:t>
             </w:r>
             <w:r>
@@ -401,7 +508,7 @@
                 <w:noProof/>
                 <w:webHidden/>
               </w:rPr>
-              <w:instrText xml:space="preserve"> PAGEREF _Toc379637401 \h </w:instrText>
+              <w:instrText xml:space="preserve"> PAGEREF _Toc383012876 \h </w:instrText>
             </w:r>
             <w:r>
               <w:rPr>
@@ -421,7 +528,7 @@
                 <w:noProof/>
                 <w:webHidden/>
               </w:rPr>
-              <w:t>3</w:t>
+              <w:t>4</w:t>
             </w:r>
             <w:r>
               <w:rPr>
@@ -436,19 +543,32 @@
           <w:pPr>
             <w:pStyle w:val="TOC3"/>
             <w:tabs>
+              <w:tab w:val="left" w:pos="880"/>
               <w:tab w:val="right" w:leader="dot" w:pos="10790"/>
             </w:tabs>
-            <w:jc w:val="both"/>
             <w:rPr>
               <w:noProof/>
             </w:rPr>
           </w:pPr>
-          <w:hyperlink w:anchor="_Toc379637402" w:history="1">
+          <w:hyperlink w:anchor="_Toc383012877" w:history="1">
             <w:r>
               <w:rPr>
                 <w:rStyle w:val="Hyperlink"/>
                 <w:noProof/>
               </w:rPr>
+              <w:t>2.</w:t>
+            </w:r>
+            <w:r>
+              <w:rPr>
+                <w:noProof/>
+              </w:rPr>
+              <w:tab/>
+            </w:r>
+            <w:r>
+              <w:rPr>
+                <w:rStyle w:val="Hyperlink"/>
+                <w:noProof/>
+              </w:rPr>
               <w:t>Design Overview</w:t>
             </w:r>
             <w:r>
@@ -470,7 +590,7 @@
                 <w:noProof/>
                 <w:webHidden/>
               </w:rPr>
-              <w:instrText xml:space="preserve"> PAGEREF _Toc379637402 \h </w:instrText>
+              <w:instrText xml:space="preserve"> PAGEREF _Toc383012877 \h </w:instrText>
             </w:r>
             <w:r>
               <w:rPr>
@@ -490,7 +610,7 @@
                 <w:noProof/>
                 <w:webHidden/>
               </w:rPr>
-              <w:t>3</w:t>
+              <w:t>4</w:t>
             </w:r>
             <w:r>
               <w:rPr>
@@ -505,19 +625,32 @@
           <w:pPr>
             <w:pStyle w:val="TOC3"/>
             <w:tabs>
+              <w:tab w:val="left" w:pos="880"/>
               <w:tab w:val="right" w:leader="dot" w:pos="10790"/>
             </w:tabs>
-            <w:jc w:val="both"/>
             <w:rPr>
               <w:noProof/>
             </w:rPr>
           </w:pPr>
-          <w:hyperlink w:anchor="_Toc379637403" w:history="1">
+          <w:hyperlink w:anchor="_Toc383012878" w:history="1">
             <w:r>
               <w:rPr>
                 <w:rStyle w:val="Hyperlink"/>
                 <w:noProof/>
               </w:rPr>
+              <w:t>3.</w:t>
+            </w:r>
+            <w:r>
+              <w:rPr>
+                <w:noProof/>
+              </w:rPr>
+              <w:tab/>
+            </w:r>
+            <w:r>
+              <w:rPr>
+                <w:rStyle w:val="Hyperlink"/>
+                <w:noProof/>
+              </w:rPr>
               <w:t>Summary of Parameters</w:t>
             </w:r>
             <w:r>
@@ -539,7 +672,7 @@
                 <w:noProof/>
                 <w:webHidden/>
               </w:rPr>
-              <w:instrText xml:space="preserve"> PAGEREF _Toc379637403 \h </w:instrText>
+              <w:instrText xml:space="preserve"> PAGEREF _Toc383012878 \h </w:instrText>
             </w:r>
             <w:r>
               <w:rPr>
@@ -559,7 +692,7 @@
                 <w:noProof/>
                 <w:webHidden/>
               </w:rPr>
-              <w:t>5</w:t>
+              <w:t>6</w:t>
             </w:r>
             <w:r>
               <w:rPr>
@@ -574,30 +707,43 @@
           <w:pPr>
             <w:pStyle w:val="TOC2"/>
             <w:tabs>
+              <w:tab w:val="left" w:pos="660"/>
               <w:tab w:val="right" w:leader="dot" w:pos="10790"/>
             </w:tabs>
-            <w:jc w:val="both"/>
             <w:rPr>
               <w:noProof/>
             </w:rPr>
           </w:pPr>
-          <w:hyperlink w:anchor="_Toc379637404" w:history="1">
+          <w:hyperlink w:anchor="_Toc383012879" w:history="1">
             <w:r>
               <w:rPr>
                 <w:rStyle w:val="Hyperlink"/>
                 <w:noProof/>
               </w:rPr>
-              <w:t>Low-Pass Filters for Feedback ADC’s</w:t>
-            </w:r>
-            <w:r>
-              <w:rPr>
-                <w:noProof/>
-                <w:webHidden/>
+              <w:t>C.</w:t>
+            </w:r>
+            <w:r>
+              <w:rPr>
+                <w:noProof/>
               </w:rPr>
               <w:tab/>
             </w:r>
             <w:r>
               <w:rPr>
+                <w:rStyle w:val="Hyperlink"/>
+                <w:noProof/>
+              </w:rPr>
+              <w:t>Low-Pass Filters for Feedback ADCs</w:t>
+            </w:r>
+            <w:r>
+              <w:rPr>
+                <w:noProof/>
+                <w:webHidden/>
+              </w:rPr>
+              <w:tab/>
+            </w:r>
+            <w:r>
+              <w:rPr>
                 <w:noProof/>
                 <w:webHidden/>
               </w:rPr>
@@ -608,7 +754,7 @@
                 <w:noProof/>
                 <w:webHidden/>
               </w:rPr>
-              <w:instrText xml:space="preserve"> PAGEREF _Toc379637404 \h </w:instrText>
+              <w:instrText xml:space="preserve"> PAGEREF _Toc383012879 \h </w:instrText>
             </w:r>
             <w:r>
               <w:rPr>
@@ -628,7 +774,7 @@
                 <w:noProof/>
                 <w:webHidden/>
               </w:rPr>
-              <w:t>5</w:t>
+              <w:t>6</w:t>
             </w:r>
             <w:r>
               <w:rPr>
@@ -643,19 +789,32 @@
           <w:pPr>
             <w:pStyle w:val="TOC3"/>
             <w:tabs>
+              <w:tab w:val="left" w:pos="880"/>
               <w:tab w:val="right" w:leader="dot" w:pos="10790"/>
             </w:tabs>
-            <w:jc w:val="both"/>
             <w:rPr>
               <w:noProof/>
             </w:rPr>
           </w:pPr>
-          <w:hyperlink w:anchor="_Toc379637405" w:history="1">
+          <w:hyperlink w:anchor="_Toc383012880" w:history="1">
             <w:r>
               <w:rPr>
                 <w:rStyle w:val="Hyperlink"/>
                 <w:noProof/>
               </w:rPr>
+              <w:t>1.</w:t>
+            </w:r>
+            <w:r>
+              <w:rPr>
+                <w:noProof/>
+              </w:rPr>
+              <w:tab/>
+            </w:r>
+            <w:r>
+              <w:rPr>
+                <w:rStyle w:val="Hyperlink"/>
+                <w:noProof/>
+              </w:rPr>
               <w:t>Component List</w:t>
             </w:r>
             <w:r>
@@ -677,7 +836,7 @@
                 <w:noProof/>
                 <w:webHidden/>
               </w:rPr>
-              <w:instrText xml:space="preserve"> PAGEREF _Toc379637405 \h </w:instrText>
+              <w:instrText xml:space="preserve"> PAGEREF _Toc383012880 \h </w:instrText>
             </w:r>
             <w:r>
               <w:rPr>
@@ -712,19 +871,32 @@
           <w:pPr>
             <w:pStyle w:val="TOC3"/>
             <w:tabs>
+              <w:tab w:val="left" w:pos="880"/>
               <w:tab w:val="right" w:leader="dot" w:pos="10790"/>
             </w:tabs>
-            <w:jc w:val="both"/>
             <w:rPr>
               <w:noProof/>
             </w:rPr>
           </w:pPr>
-          <w:hyperlink w:anchor="_Toc379637406" w:history="1">
+          <w:hyperlink w:anchor="_Toc383012881" w:history="1">
             <w:r>
               <w:rPr>
                 <w:rStyle w:val="Hyperlink"/>
                 <w:noProof/>
               </w:rPr>
+              <w:t>2.</w:t>
+            </w:r>
+            <w:r>
+              <w:rPr>
+                <w:noProof/>
+              </w:rPr>
+              <w:tab/>
+            </w:r>
+            <w:r>
+              <w:rPr>
+                <w:rStyle w:val="Hyperlink"/>
+                <w:noProof/>
+              </w:rPr>
               <w:t>Design Overview/Component Choice</w:t>
             </w:r>
             <w:r>
@@ -746,7 +918,7 @@
                 <w:noProof/>
                 <w:webHidden/>
               </w:rPr>
-              <w:instrText xml:space="preserve"> PAGEREF _Toc379637406 \h </w:instrText>
+              <w:instrText xml:space="preserve"> PAGEREF _Toc383012881 \h </w:instrText>
             </w:r>
             <w:r>
               <w:rPr>
@@ -766,7 +938,7 @@
                 <w:noProof/>
                 <w:webHidden/>
               </w:rPr>
-              <w:t>6</w:t>
+              <w:t>7</w:t>
             </w:r>
             <w:r>
               <w:rPr>
@@ -781,19 +953,32 @@
           <w:pPr>
             <w:pStyle w:val="TOC3"/>
             <w:tabs>
+              <w:tab w:val="left" w:pos="880"/>
               <w:tab w:val="right" w:leader="dot" w:pos="10790"/>
             </w:tabs>
-            <w:jc w:val="both"/>
             <w:rPr>
               <w:noProof/>
             </w:rPr>
           </w:pPr>
-          <w:hyperlink w:anchor="_Toc379637407" w:history="1">
+          <w:hyperlink w:anchor="_Toc383012882" w:history="1">
             <w:r>
               <w:rPr>
                 <w:rStyle w:val="Hyperlink"/>
                 <w:noProof/>
               </w:rPr>
+              <w:t>3.</w:t>
+            </w:r>
+            <w:r>
+              <w:rPr>
+                <w:noProof/>
+              </w:rPr>
+              <w:tab/>
+            </w:r>
+            <w:r>
+              <w:rPr>
+                <w:rStyle w:val="Hyperlink"/>
+                <w:noProof/>
+              </w:rPr>
               <w:t>Consequences</w:t>
             </w:r>
             <w:r>
@@ -815,7 +1000,7 @@
                 <w:noProof/>
                 <w:webHidden/>
               </w:rPr>
-              <w:instrText xml:space="preserve"> PAGEREF _Toc379637407 \h </w:instrText>
+              <w:instrText xml:space="preserve"> PAGEREF _Toc383012882 \h </w:instrText>
             </w:r>
             <w:r>
               <w:rPr>
@@ -850,19 +1035,32 @@
           <w:pPr>
             <w:pStyle w:val="TOC3"/>
             <w:tabs>
+              <w:tab w:val="left" w:pos="880"/>
               <w:tab w:val="right" w:leader="dot" w:pos="10790"/>
             </w:tabs>
-            <w:jc w:val="both"/>
             <w:rPr>
               <w:noProof/>
             </w:rPr>
           </w:pPr>
-          <w:hyperlink w:anchor="_Toc379637408" w:history="1">
+          <w:hyperlink w:anchor="_Toc383012883" w:history="1">
             <w:r>
               <w:rPr>
                 <w:rStyle w:val="Hyperlink"/>
                 <w:noProof/>
               </w:rPr>
+              <w:t>4.</w:t>
+            </w:r>
+            <w:r>
+              <w:rPr>
+                <w:noProof/>
+              </w:rPr>
+              <w:tab/>
+            </w:r>
+            <w:r>
+              <w:rPr>
+                <w:rStyle w:val="Hyperlink"/>
+                <w:noProof/>
+              </w:rPr>
               <w:t>Summary of Parameters</w:t>
             </w:r>
             <w:r>
@@ -884,7 +1082,7 @@
                 <w:noProof/>
                 <w:webHidden/>
               </w:rPr>
-              <w:instrText xml:space="preserve"> PAGEREF _Toc379637408 \h </w:instrText>
+              <w:instrText xml:space="preserve"> PAGEREF _Toc383012883 \h </w:instrText>
             </w:r>
             <w:r>
               <w:rPr>
@@ -919,19 +1117,32 @@
           <w:pPr>
             <w:pStyle w:val="TOC1"/>
             <w:tabs>
+              <w:tab w:val="left" w:pos="440"/>
               <w:tab w:val="right" w:leader="dot" w:pos="10790"/>
             </w:tabs>
-            <w:jc w:val="both"/>
             <w:rPr>
               <w:noProof/>
             </w:rPr>
           </w:pPr>
-          <w:hyperlink w:anchor="_Toc379637409" w:history="1">
+          <w:hyperlink w:anchor="_Toc383012884" w:history="1">
             <w:r>
               <w:rPr>
                 <w:rStyle w:val="Hyperlink"/>
                 <w:noProof/>
               </w:rPr>
+              <w:t>II.</w:t>
+            </w:r>
+            <w:r>
+              <w:rPr>
+                <w:noProof/>
+              </w:rPr>
+              <w:tab/>
+            </w:r>
+            <w:r>
+              <w:rPr>
+                <w:rStyle w:val="Hyperlink"/>
+                <w:noProof/>
+              </w:rPr>
               <w:t>Microcontroller</w:t>
             </w:r>
             <w:r>
@@ -953,7 +1164,7 @@
                 <w:noProof/>
                 <w:webHidden/>
               </w:rPr>
-              <w:instrText xml:space="preserve"> PAGEREF _Toc379637409 \h </w:instrText>
+              <w:instrText xml:space="preserve"> PAGEREF _Toc383012884 \h </w:instrText>
             </w:r>
             <w:r>
               <w:rPr>
@@ -973,7 +1184,335 @@
                 <w:noProof/>
                 <w:webHidden/>
               </w:rPr>
-              <w:t>7</w:t>
+              <w:t>8</w:t>
+            </w:r>
+            <w:r>
+              <w:rPr>
+                <w:noProof/>
+                <w:webHidden/>
+              </w:rPr>
+              <w:fldChar w:fldCharType="end"/>
+            </w:r>
+          </w:hyperlink>
+        </w:p>
+        <w:p>
+          <w:pPr>
+            <w:pStyle w:val="TOC2"/>
+            <w:tabs>
+              <w:tab w:val="left" w:pos="660"/>
+              <w:tab w:val="right" w:leader="dot" w:pos="10790"/>
+            </w:tabs>
+            <w:rPr>
+              <w:noProof/>
+            </w:rPr>
+          </w:pPr>
+          <w:hyperlink w:anchor="_Toc383012885" w:history="1">
+            <w:r>
+              <w:rPr>
+                <w:rStyle w:val="Hyperlink"/>
+                <w:noProof/>
+              </w:rPr>
+              <w:t>A.</w:t>
+            </w:r>
+            <w:r>
+              <w:rPr>
+                <w:noProof/>
+              </w:rPr>
+              <w:tab/>
+            </w:r>
+            <w:r>
+              <w:rPr>
+                <w:rStyle w:val="Hyperlink"/>
+                <w:noProof/>
+              </w:rPr>
+              <w:t>Microcontroller Overview</w:t>
+            </w:r>
+            <w:r>
+              <w:rPr>
+                <w:noProof/>
+                <w:webHidden/>
+              </w:rPr>
+              <w:tab/>
+            </w:r>
+            <w:r>
+              <w:rPr>
+                <w:noProof/>
+                <w:webHidden/>
+              </w:rPr>
+              <w:fldChar w:fldCharType="begin"/>
+            </w:r>
+            <w:r>
+              <w:rPr>
+                <w:noProof/>
+                <w:webHidden/>
+              </w:rPr>
+              <w:instrText xml:space="preserve"> PAGEREF _Toc383012885 \h </w:instrText>
+            </w:r>
+            <w:r>
+              <w:rPr>
+                <w:noProof/>
+                <w:webHidden/>
+              </w:rPr>
+            </w:r>
+            <w:r>
+              <w:rPr>
+                <w:noProof/>
+                <w:webHidden/>
+              </w:rPr>
+              <w:fldChar w:fldCharType="separate"/>
+            </w:r>
+            <w:r>
+              <w:rPr>
+                <w:noProof/>
+                <w:webHidden/>
+              </w:rPr>
+              <w:t>8</w:t>
+            </w:r>
+            <w:r>
+              <w:rPr>
+                <w:noProof/>
+                <w:webHidden/>
+              </w:rPr>
+              <w:fldChar w:fldCharType="end"/>
+            </w:r>
+          </w:hyperlink>
+        </w:p>
+        <w:p>
+          <w:pPr>
+            <w:pStyle w:val="TOC2"/>
+            <w:tabs>
+              <w:tab w:val="left" w:pos="660"/>
+              <w:tab w:val="right" w:leader="dot" w:pos="10790"/>
+            </w:tabs>
+            <w:rPr>
+              <w:noProof/>
+            </w:rPr>
+          </w:pPr>
+          <w:hyperlink w:anchor="_Toc383012886" w:history="1">
+            <w:r>
+              <w:rPr>
+                <w:rStyle w:val="Hyperlink"/>
+                <w:noProof/>
+              </w:rPr>
+              <w:t>B.</w:t>
+            </w:r>
+            <w:r>
+              <w:rPr>
+                <w:noProof/>
+              </w:rPr>
+              <w:tab/>
+            </w:r>
+            <w:r>
+              <w:rPr>
+                <w:rStyle w:val="Hyperlink"/>
+                <w:noProof/>
+              </w:rPr>
+              <w:t>Microcontroller circuit</w:t>
+            </w:r>
+            <w:r>
+              <w:rPr>
+                <w:noProof/>
+                <w:webHidden/>
+              </w:rPr>
+              <w:tab/>
+            </w:r>
+            <w:r>
+              <w:rPr>
+                <w:noProof/>
+                <w:webHidden/>
+              </w:rPr>
+              <w:fldChar w:fldCharType="begin"/>
+            </w:r>
+            <w:r>
+              <w:rPr>
+                <w:noProof/>
+                <w:webHidden/>
+              </w:rPr>
+              <w:instrText xml:space="preserve"> PAGEREF _Toc383012886 \h </w:instrText>
+            </w:r>
+            <w:r>
+              <w:rPr>
+                <w:noProof/>
+                <w:webHidden/>
+              </w:rPr>
+            </w:r>
+            <w:r>
+              <w:rPr>
+                <w:noProof/>
+                <w:webHidden/>
+              </w:rPr>
+              <w:fldChar w:fldCharType="separate"/>
+            </w:r>
+            <w:r>
+              <w:rPr>
+                <w:noProof/>
+                <w:webHidden/>
+              </w:rPr>
+              <w:t>8</w:t>
+            </w:r>
+            <w:r>
+              <w:rPr>
+                <w:noProof/>
+                <w:webHidden/>
+              </w:rPr>
+              <w:fldChar w:fldCharType="end"/>
+            </w:r>
+          </w:hyperlink>
+        </w:p>
+        <w:p>
+          <w:pPr>
+            <w:pStyle w:val="TOC3"/>
+            <w:tabs>
+              <w:tab w:val="left" w:pos="880"/>
+              <w:tab w:val="right" w:leader="dot" w:pos="10790"/>
+            </w:tabs>
+            <w:rPr>
+              <w:noProof/>
+            </w:rPr>
+          </w:pPr>
+          <w:hyperlink w:anchor="_Toc383012887" w:history="1">
+            <w:r>
+              <w:rPr>
+                <w:rStyle w:val="Hyperlink"/>
+                <w:noProof/>
+              </w:rPr>
+              <w:t>1.</w:t>
+            </w:r>
+            <w:r>
+              <w:rPr>
+                <w:noProof/>
+              </w:rPr>
+              <w:tab/>
+            </w:r>
+            <w:r>
+              <w:rPr>
+                <w:rStyle w:val="Hyperlink"/>
+                <w:noProof/>
+              </w:rPr>
+              <w:t>Component List</w:t>
+            </w:r>
+            <w:r>
+              <w:rPr>
+                <w:noProof/>
+                <w:webHidden/>
+              </w:rPr>
+              <w:tab/>
+            </w:r>
+            <w:r>
+              <w:rPr>
+                <w:noProof/>
+                <w:webHidden/>
+              </w:rPr>
+              <w:fldChar w:fldCharType="begin"/>
+            </w:r>
+            <w:r>
+              <w:rPr>
+                <w:noProof/>
+                <w:webHidden/>
+              </w:rPr>
+              <w:instrText xml:space="preserve"> PAGEREF _Toc383012887 \h </w:instrText>
+            </w:r>
+            <w:r>
+              <w:rPr>
+                <w:noProof/>
+                <w:webHidden/>
+              </w:rPr>
+            </w:r>
+            <w:r>
+              <w:rPr>
+                <w:noProof/>
+                <w:webHidden/>
+              </w:rPr>
+              <w:fldChar w:fldCharType="separate"/>
+            </w:r>
+            <w:r>
+              <w:rPr>
+                <w:noProof/>
+                <w:webHidden/>
+              </w:rPr>
+              <w:t>8</w:t>
+            </w:r>
+            <w:r>
+              <w:rPr>
+                <w:noProof/>
+                <w:webHidden/>
+              </w:rPr>
+              <w:fldChar w:fldCharType="end"/>
+            </w:r>
+          </w:hyperlink>
+        </w:p>
+        <w:p>
+          <w:pPr>
+            <w:pStyle w:val="TOC3"/>
+            <w:tabs>
+              <w:tab w:val="left" w:pos="880"/>
+              <w:tab w:val="right" w:leader="dot" w:pos="10790"/>
+            </w:tabs>
+            <w:rPr>
+              <w:noProof/>
+            </w:rPr>
+          </w:pPr>
+          <w:hyperlink w:anchor="_Toc383012888" w:history="1">
+            <w:r>
+              <w:rPr>
+                <w:rStyle w:val="Hyperlink"/>
+                <w:noProof/>
+              </w:rPr>
+              <w:t>2.</w:t>
+            </w:r>
+            <w:r>
+              <w:rPr>
+                <w:noProof/>
+              </w:rPr>
+              <w:tab/>
+            </w:r>
+            <w:r>
+              <w:rPr>
+                <w:rStyle w:val="Hyperlink"/>
+                <w:noProof/>
+              </w:rPr>
+              <w:t>Design Overview/Component Choice</w:t>
+            </w:r>
+            <w:r>
+              <w:rPr>
+                <w:noProof/>
+                <w:webHidden/>
+              </w:rPr>
+              <w:tab/>
+            </w:r>
+            <w:r>
+              <w:rPr>
+                <w:noProof/>
+                <w:webHidden/>
+              </w:rPr>
+              <w:fldChar w:fldCharType="begin"/>
+            </w:r>
+            <w:r>
+              <w:rPr>
+                <w:noProof/>
+                <w:webHidden/>
+              </w:rPr>
+              <w:instrText xml:space="preserve"> PAGEREF _Toc383012888 \h </w:instrText>
+            </w:r>
+            <w:r>
+              <w:rPr>
+                <w:noProof/>
+                <w:webHidden/>
+              </w:rPr>
+            </w:r>
+            <w:r>
+              <w:rPr>
+                <w:noProof/>
+                <w:webHidden/>
+              </w:rPr>
+              <w:fldChar w:fldCharType="separate"/>
+            </w:r>
+            <w:r>
+              <w:rPr>
+                <w:noProof/>
+                <w:webHidden/>
+              </w:rPr>
+              <w:t>8</w:t>
             </w:r>
             <w:r>
               <w:rPr>
@@ -988,19 +1527,32 @@
           <w:pPr>
             <w:pStyle w:val="TOC1"/>
             <w:tabs>
+              <w:tab w:val="left" w:pos="660"/>
               <w:tab w:val="right" w:leader="dot" w:pos="10790"/>
             </w:tabs>
-            <w:jc w:val="both"/>
             <w:rPr>
               <w:noProof/>
             </w:rPr>
           </w:pPr>
-          <w:hyperlink w:anchor="_Toc379637410" w:history="1">
+          <w:hyperlink w:anchor="_Toc383012889" w:history="1">
             <w:r>
               <w:rPr>
                 <w:rStyle w:val="Hyperlink"/>
                 <w:noProof/>
               </w:rPr>
+              <w:t>III.</w:t>
+            </w:r>
+            <w:r>
+              <w:rPr>
+                <w:noProof/>
+              </w:rPr>
+              <w:tab/>
+            </w:r>
+            <w:r>
+              <w:rPr>
+                <w:rStyle w:val="Hyperlink"/>
+                <w:noProof/>
+              </w:rPr>
               <w:t>Ethernet Port</w:t>
             </w:r>
             <w:r>
@@ -1022,7 +1574,7 @@
                 <w:noProof/>
                 <w:webHidden/>
               </w:rPr>
-              <w:instrText xml:space="preserve"> PAGEREF _Toc379637410 \h </w:instrText>
+              <w:instrText xml:space="preserve"> PAGEREF _Toc383012889 \h </w:instrText>
             </w:r>
             <w:r>
               <w:rPr>
@@ -1042,7 +1594,909 @@
                 <w:noProof/>
                 <w:webHidden/>
               </w:rPr>
-              <w:t>7</w:t>
+              <w:t>9</w:t>
+            </w:r>
+            <w:r>
+              <w:rPr>
+                <w:noProof/>
+                <w:webHidden/>
+              </w:rPr>
+              <w:fldChar w:fldCharType="end"/>
+            </w:r>
+          </w:hyperlink>
+        </w:p>
+        <w:p>
+          <w:pPr>
+            <w:pStyle w:val="TOC2"/>
+            <w:tabs>
+              <w:tab w:val="left" w:pos="660"/>
+              <w:tab w:val="right" w:leader="dot" w:pos="10790"/>
+            </w:tabs>
+            <w:rPr>
+              <w:noProof/>
+            </w:rPr>
+          </w:pPr>
+          <w:hyperlink w:anchor="_Toc383012890" w:history="1">
+            <w:r>
+              <w:rPr>
+                <w:rStyle w:val="Hyperlink"/>
+                <w:noProof/>
+              </w:rPr>
+              <w:t>A.</w:t>
+            </w:r>
+            <w:r>
+              <w:rPr>
+                <w:noProof/>
+              </w:rPr>
+              <w:tab/>
+            </w:r>
+            <w:r>
+              <w:rPr>
+                <w:rStyle w:val="Hyperlink"/>
+                <w:noProof/>
+              </w:rPr>
+              <w:t>Ethernet Overview</w:t>
+            </w:r>
+            <w:r>
+              <w:rPr>
+                <w:noProof/>
+                <w:webHidden/>
+              </w:rPr>
+              <w:tab/>
+            </w:r>
+            <w:r>
+              <w:rPr>
+                <w:noProof/>
+                <w:webHidden/>
+              </w:rPr>
+              <w:fldChar w:fldCharType="begin"/>
+            </w:r>
+            <w:r>
+              <w:rPr>
+                <w:noProof/>
+                <w:webHidden/>
+              </w:rPr>
+              <w:instrText xml:space="preserve"> PAGEREF _Toc383012890 \h </w:instrText>
+            </w:r>
+            <w:r>
+              <w:rPr>
+                <w:noProof/>
+                <w:webHidden/>
+              </w:rPr>
+            </w:r>
+            <w:r>
+              <w:rPr>
+                <w:noProof/>
+                <w:webHidden/>
+              </w:rPr>
+              <w:fldChar w:fldCharType="separate"/>
+            </w:r>
+            <w:r>
+              <w:rPr>
+                <w:noProof/>
+                <w:webHidden/>
+              </w:rPr>
+              <w:t>9</w:t>
+            </w:r>
+            <w:r>
+              <w:rPr>
+                <w:noProof/>
+                <w:webHidden/>
+              </w:rPr>
+              <w:fldChar w:fldCharType="end"/>
+            </w:r>
+          </w:hyperlink>
+        </w:p>
+        <w:p>
+          <w:pPr>
+            <w:pStyle w:val="TOC2"/>
+            <w:tabs>
+              <w:tab w:val="left" w:pos="660"/>
+              <w:tab w:val="right" w:leader="dot" w:pos="10790"/>
+            </w:tabs>
+            <w:rPr>
+              <w:noProof/>
+            </w:rPr>
+          </w:pPr>
+          <w:hyperlink w:anchor="_Toc383012891" w:history="1">
+            <w:r>
+              <w:rPr>
+                <w:rStyle w:val="Hyperlink"/>
+                <w:noProof/>
+              </w:rPr>
+              <w:t>B.</w:t>
+            </w:r>
+            <w:r>
+              <w:rPr>
+                <w:noProof/>
+              </w:rPr>
+              <w:tab/>
+            </w:r>
+            <w:r>
+              <w:rPr>
+                <w:rStyle w:val="Hyperlink"/>
+                <w:noProof/>
+              </w:rPr>
+              <w:t>Ethernet PHY</w:t>
+            </w:r>
+            <w:r>
+              <w:rPr>
+                <w:noProof/>
+                <w:webHidden/>
+              </w:rPr>
+              <w:tab/>
+            </w:r>
+            <w:r>
+              <w:rPr>
+                <w:noProof/>
+                <w:webHidden/>
+              </w:rPr>
+              <w:fldChar w:fldCharType="begin"/>
+            </w:r>
+            <w:r>
+              <w:rPr>
+                <w:noProof/>
+                <w:webHidden/>
+              </w:rPr>
+              <w:instrText xml:space="preserve"> PAGEREF _Toc383012891 \h </w:instrText>
+            </w:r>
+            <w:r>
+              <w:rPr>
+                <w:noProof/>
+                <w:webHidden/>
+              </w:rPr>
+            </w:r>
+            <w:r>
+              <w:rPr>
+                <w:noProof/>
+                <w:webHidden/>
+              </w:rPr>
+              <w:fldChar w:fldCharType="separate"/>
+            </w:r>
+            <w:r>
+              <w:rPr>
+                <w:noProof/>
+                <w:webHidden/>
+              </w:rPr>
+              <w:t>10</w:t>
+            </w:r>
+            <w:r>
+              <w:rPr>
+                <w:noProof/>
+                <w:webHidden/>
+              </w:rPr>
+              <w:fldChar w:fldCharType="end"/>
+            </w:r>
+          </w:hyperlink>
+        </w:p>
+        <w:p>
+          <w:pPr>
+            <w:pStyle w:val="TOC3"/>
+            <w:tabs>
+              <w:tab w:val="left" w:pos="880"/>
+              <w:tab w:val="right" w:leader="dot" w:pos="10790"/>
+            </w:tabs>
+            <w:rPr>
+              <w:noProof/>
+            </w:rPr>
+          </w:pPr>
+          <w:hyperlink w:anchor="_Toc383012892" w:history="1">
+            <w:r>
+              <w:rPr>
+                <w:rStyle w:val="Hyperlink"/>
+                <w:noProof/>
+              </w:rPr>
+              <w:t>1.</w:t>
+            </w:r>
+            <w:r>
+              <w:rPr>
+                <w:noProof/>
+              </w:rPr>
+              <w:tab/>
+            </w:r>
+            <w:r>
+              <w:rPr>
+                <w:rStyle w:val="Hyperlink"/>
+                <w:noProof/>
+              </w:rPr>
+              <w:t>Component List</w:t>
+            </w:r>
+            <w:r>
+              <w:rPr>
+                <w:noProof/>
+                <w:webHidden/>
+              </w:rPr>
+              <w:tab/>
+            </w:r>
+            <w:r>
+              <w:rPr>
+                <w:noProof/>
+                <w:webHidden/>
+              </w:rPr>
+              <w:fldChar w:fldCharType="begin"/>
+            </w:r>
+            <w:r>
+              <w:rPr>
+                <w:noProof/>
+                <w:webHidden/>
+              </w:rPr>
+              <w:instrText xml:space="preserve"> PAGEREF _Toc383012892 \h </w:instrText>
+            </w:r>
+            <w:r>
+              <w:rPr>
+                <w:noProof/>
+                <w:webHidden/>
+              </w:rPr>
+            </w:r>
+            <w:r>
+              <w:rPr>
+                <w:noProof/>
+                <w:webHidden/>
+              </w:rPr>
+              <w:fldChar w:fldCharType="separate"/>
+            </w:r>
+            <w:r>
+              <w:rPr>
+                <w:noProof/>
+                <w:webHidden/>
+              </w:rPr>
+              <w:t>10</w:t>
+            </w:r>
+            <w:r>
+              <w:rPr>
+                <w:noProof/>
+                <w:webHidden/>
+              </w:rPr>
+              <w:fldChar w:fldCharType="end"/>
+            </w:r>
+          </w:hyperlink>
+        </w:p>
+        <w:p>
+          <w:pPr>
+            <w:pStyle w:val="TOC3"/>
+            <w:tabs>
+              <w:tab w:val="left" w:pos="880"/>
+              <w:tab w:val="right" w:leader="dot" w:pos="10790"/>
+            </w:tabs>
+            <w:rPr>
+              <w:noProof/>
+            </w:rPr>
+          </w:pPr>
+          <w:hyperlink w:anchor="_Toc383012893" w:history="1">
+            <w:r>
+              <w:rPr>
+                <w:rStyle w:val="Hyperlink"/>
+                <w:noProof/>
+              </w:rPr>
+              <w:t>2.</w:t>
+            </w:r>
+            <w:r>
+              <w:rPr>
+                <w:noProof/>
+              </w:rPr>
+              <w:tab/>
+            </w:r>
+            <w:r>
+              <w:rPr>
+                <w:rStyle w:val="Hyperlink"/>
+                <w:noProof/>
+              </w:rPr>
+              <w:t>Design Overview</w:t>
+            </w:r>
+            <w:r>
+              <w:rPr>
+                <w:noProof/>
+                <w:webHidden/>
+              </w:rPr>
+              <w:tab/>
+            </w:r>
+            <w:r>
+              <w:rPr>
+                <w:noProof/>
+                <w:webHidden/>
+              </w:rPr>
+              <w:fldChar w:fldCharType="begin"/>
+            </w:r>
+            <w:r>
+              <w:rPr>
+                <w:noProof/>
+                <w:webHidden/>
+              </w:rPr>
+              <w:instrText xml:space="preserve"> PAGEREF _Toc383012893 \h </w:instrText>
+            </w:r>
+            <w:r>
+              <w:rPr>
+                <w:noProof/>
+                <w:webHidden/>
+              </w:rPr>
+            </w:r>
+            <w:r>
+              <w:rPr>
+                <w:noProof/>
+                <w:webHidden/>
+              </w:rPr>
+              <w:fldChar w:fldCharType="separate"/>
+            </w:r>
+            <w:r>
+              <w:rPr>
+                <w:noProof/>
+                <w:webHidden/>
+              </w:rPr>
+              <w:t>10</w:t>
+            </w:r>
+            <w:r>
+              <w:rPr>
+                <w:noProof/>
+                <w:webHidden/>
+              </w:rPr>
+              <w:fldChar w:fldCharType="end"/>
+            </w:r>
+          </w:hyperlink>
+        </w:p>
+        <w:p>
+          <w:pPr>
+            <w:pStyle w:val="TOC3"/>
+            <w:tabs>
+              <w:tab w:val="left" w:pos="880"/>
+              <w:tab w:val="right" w:leader="dot" w:pos="10790"/>
+            </w:tabs>
+            <w:rPr>
+              <w:noProof/>
+            </w:rPr>
+          </w:pPr>
+          <w:hyperlink w:anchor="_Toc383012894" w:history="1">
+            <w:r>
+              <w:rPr>
+                <w:rStyle w:val="Hyperlink"/>
+                <w:noProof/>
+              </w:rPr>
+              <w:t>3.</w:t>
+            </w:r>
+            <w:r>
+              <w:rPr>
+                <w:noProof/>
+              </w:rPr>
+              <w:tab/>
+            </w:r>
+            <w:r>
+              <w:rPr>
+                <w:rStyle w:val="Hyperlink"/>
+                <w:noProof/>
+              </w:rPr>
+              <w:t>Summary of Parameters</w:t>
+            </w:r>
+            <w:r>
+              <w:rPr>
+                <w:noProof/>
+                <w:webHidden/>
+              </w:rPr>
+              <w:tab/>
+            </w:r>
+            <w:r>
+              <w:rPr>
+                <w:noProof/>
+                <w:webHidden/>
+              </w:rPr>
+              <w:fldChar w:fldCharType="begin"/>
+            </w:r>
+            <w:r>
+              <w:rPr>
+                <w:noProof/>
+                <w:webHidden/>
+              </w:rPr>
+              <w:instrText xml:space="preserve"> PAGEREF _Toc383012894 \h </w:instrText>
+            </w:r>
+            <w:r>
+              <w:rPr>
+                <w:noProof/>
+                <w:webHidden/>
+              </w:rPr>
+            </w:r>
+            <w:r>
+              <w:rPr>
+                <w:noProof/>
+                <w:webHidden/>
+              </w:rPr>
+              <w:fldChar w:fldCharType="separate"/>
+            </w:r>
+            <w:r>
+              <w:rPr>
+                <w:noProof/>
+                <w:webHidden/>
+              </w:rPr>
+              <w:t>10</w:t>
+            </w:r>
+            <w:r>
+              <w:rPr>
+                <w:noProof/>
+                <w:webHidden/>
+              </w:rPr>
+              <w:fldChar w:fldCharType="end"/>
+            </w:r>
+          </w:hyperlink>
+        </w:p>
+        <w:p>
+          <w:pPr>
+            <w:pStyle w:val="TOC2"/>
+            <w:tabs>
+              <w:tab w:val="left" w:pos="660"/>
+              <w:tab w:val="right" w:leader="dot" w:pos="10790"/>
+            </w:tabs>
+            <w:rPr>
+              <w:noProof/>
+            </w:rPr>
+          </w:pPr>
+          <w:hyperlink w:anchor="_Toc383012895" w:history="1">
+            <w:r>
+              <w:rPr>
+                <w:rStyle w:val="Hyperlink"/>
+                <w:noProof/>
+              </w:rPr>
+              <w:t>C.</w:t>
+            </w:r>
+            <w:r>
+              <w:rPr>
+                <w:noProof/>
+              </w:rPr>
+              <w:tab/>
+            </w:r>
+            <w:r>
+              <w:rPr>
+                <w:rStyle w:val="Hyperlink"/>
+                <w:noProof/>
+              </w:rPr>
+              <w:t>Ethernet Connector</w:t>
+            </w:r>
+            <w:r>
+              <w:rPr>
+                <w:noProof/>
+                <w:webHidden/>
+              </w:rPr>
+              <w:tab/>
+            </w:r>
+            <w:r>
+              <w:rPr>
+                <w:noProof/>
+                <w:webHidden/>
+              </w:rPr>
+              <w:fldChar w:fldCharType="begin"/>
+            </w:r>
+            <w:r>
+              <w:rPr>
+                <w:noProof/>
+                <w:webHidden/>
+              </w:rPr>
+              <w:instrText xml:space="preserve"> PAGEREF _Toc383012895 \h </w:instrText>
+            </w:r>
+            <w:r>
+              <w:rPr>
+                <w:noProof/>
+                <w:webHidden/>
+              </w:rPr>
+            </w:r>
+            <w:r>
+              <w:rPr>
+                <w:noProof/>
+                <w:webHidden/>
+              </w:rPr>
+              <w:fldChar w:fldCharType="separate"/>
+            </w:r>
+            <w:r>
+              <w:rPr>
+                <w:noProof/>
+                <w:webHidden/>
+              </w:rPr>
+              <w:t>11</w:t>
+            </w:r>
+            <w:r>
+              <w:rPr>
+                <w:noProof/>
+                <w:webHidden/>
+              </w:rPr>
+              <w:fldChar w:fldCharType="end"/>
+            </w:r>
+          </w:hyperlink>
+        </w:p>
+        <w:p>
+          <w:pPr>
+            <w:pStyle w:val="TOC3"/>
+            <w:tabs>
+              <w:tab w:val="left" w:pos="880"/>
+              <w:tab w:val="right" w:leader="dot" w:pos="10790"/>
+            </w:tabs>
+            <w:rPr>
+              <w:noProof/>
+            </w:rPr>
+          </w:pPr>
+          <w:hyperlink w:anchor="_Toc383012896" w:history="1">
+            <w:r>
+              <w:rPr>
+                <w:rStyle w:val="Hyperlink"/>
+                <w:noProof/>
+              </w:rPr>
+              <w:t>1.</w:t>
+            </w:r>
+            <w:r>
+              <w:rPr>
+                <w:noProof/>
+              </w:rPr>
+              <w:tab/>
+            </w:r>
+            <w:r>
+              <w:rPr>
+                <w:rStyle w:val="Hyperlink"/>
+                <w:noProof/>
+              </w:rPr>
+              <w:t>Component List</w:t>
+            </w:r>
+            <w:r>
+              <w:rPr>
+                <w:noProof/>
+                <w:webHidden/>
+              </w:rPr>
+              <w:tab/>
+            </w:r>
+            <w:r>
+              <w:rPr>
+                <w:noProof/>
+                <w:webHidden/>
+              </w:rPr>
+              <w:fldChar w:fldCharType="begin"/>
+            </w:r>
+            <w:r>
+              <w:rPr>
+                <w:noProof/>
+                <w:webHidden/>
+              </w:rPr>
+              <w:instrText xml:space="preserve"> PAGEREF _Toc383012896 \h </w:instrText>
+            </w:r>
+            <w:r>
+              <w:rPr>
+                <w:noProof/>
+                <w:webHidden/>
+              </w:rPr>
+            </w:r>
+            <w:r>
+              <w:rPr>
+                <w:noProof/>
+                <w:webHidden/>
+              </w:rPr>
+              <w:fldChar w:fldCharType="separate"/>
+            </w:r>
+            <w:r>
+              <w:rPr>
+                <w:noProof/>
+                <w:webHidden/>
+              </w:rPr>
+              <w:t>11</w:t>
+            </w:r>
+            <w:r>
+              <w:rPr>
+                <w:noProof/>
+                <w:webHidden/>
+              </w:rPr>
+              <w:fldChar w:fldCharType="end"/>
+            </w:r>
+          </w:hyperlink>
+        </w:p>
+        <w:p>
+          <w:pPr>
+            <w:pStyle w:val="TOC3"/>
+            <w:tabs>
+              <w:tab w:val="left" w:pos="880"/>
+              <w:tab w:val="right" w:leader="dot" w:pos="10790"/>
+            </w:tabs>
+            <w:rPr>
+              <w:noProof/>
+            </w:rPr>
+          </w:pPr>
+          <w:hyperlink w:anchor="_Toc383012897" w:history="1">
+            <w:r>
+              <w:rPr>
+                <w:rStyle w:val="Hyperlink"/>
+                <w:noProof/>
+              </w:rPr>
+              <w:t>2.</w:t>
+            </w:r>
+            <w:r>
+              <w:rPr>
+                <w:noProof/>
+              </w:rPr>
+              <w:tab/>
+            </w:r>
+            <w:r>
+              <w:rPr>
+                <w:rStyle w:val="Hyperlink"/>
+                <w:noProof/>
+              </w:rPr>
+              <w:t>Design Overview/Component Choice</w:t>
+            </w:r>
+            <w:r>
+              <w:rPr>
+                <w:noProof/>
+                <w:webHidden/>
+              </w:rPr>
+              <w:tab/>
+            </w:r>
+            <w:r>
+              <w:rPr>
+                <w:noProof/>
+                <w:webHidden/>
+              </w:rPr>
+              <w:fldChar w:fldCharType="begin"/>
+            </w:r>
+            <w:r>
+              <w:rPr>
+                <w:noProof/>
+                <w:webHidden/>
+              </w:rPr>
+              <w:instrText xml:space="preserve"> PAGEREF _Toc383012897 \h </w:instrText>
+            </w:r>
+            <w:r>
+              <w:rPr>
+                <w:noProof/>
+                <w:webHidden/>
+              </w:rPr>
+            </w:r>
+            <w:r>
+              <w:rPr>
+                <w:noProof/>
+                <w:webHidden/>
+              </w:rPr>
+              <w:fldChar w:fldCharType="separate"/>
+            </w:r>
+            <w:r>
+              <w:rPr>
+                <w:noProof/>
+                <w:webHidden/>
+              </w:rPr>
+              <w:t>11</w:t>
+            </w:r>
+            <w:r>
+              <w:rPr>
+                <w:noProof/>
+                <w:webHidden/>
+              </w:rPr>
+              <w:fldChar w:fldCharType="end"/>
+            </w:r>
+          </w:hyperlink>
+        </w:p>
+        <w:p>
+          <w:pPr>
+            <w:pStyle w:val="TOC2"/>
+            <w:tabs>
+              <w:tab w:val="left" w:pos="660"/>
+              <w:tab w:val="right" w:leader="dot" w:pos="10790"/>
+            </w:tabs>
+            <w:rPr>
+              <w:noProof/>
+            </w:rPr>
+          </w:pPr>
+          <w:hyperlink w:anchor="_Toc383012898" w:history="1">
+            <w:r>
+              <w:rPr>
+                <w:rStyle w:val="Hyperlink"/>
+                <w:noProof/>
+              </w:rPr>
+              <w:t>D.</w:t>
+            </w:r>
+            <w:r>
+              <w:rPr>
+                <w:noProof/>
+              </w:rPr>
+              <w:tab/>
+            </w:r>
+            <w:r>
+              <w:rPr>
+                <w:rStyle w:val="Hyperlink"/>
+                <w:noProof/>
+              </w:rPr>
+              <w:t>Power over Ethernet (PoE)</w:t>
+            </w:r>
+            <w:r>
+              <w:rPr>
+                <w:noProof/>
+                <w:webHidden/>
+              </w:rPr>
+              <w:tab/>
+            </w:r>
+            <w:r>
+              <w:rPr>
+                <w:noProof/>
+                <w:webHidden/>
+              </w:rPr>
+              <w:fldChar w:fldCharType="begin"/>
+            </w:r>
+            <w:r>
+              <w:rPr>
+                <w:noProof/>
+                <w:webHidden/>
+              </w:rPr>
+              <w:instrText xml:space="preserve"> PAGEREF _Toc383012898 \h </w:instrText>
+            </w:r>
+            <w:r>
+              <w:rPr>
+                <w:noProof/>
+                <w:webHidden/>
+              </w:rPr>
+            </w:r>
+            <w:r>
+              <w:rPr>
+                <w:noProof/>
+                <w:webHidden/>
+              </w:rPr>
+              <w:fldChar w:fldCharType="separate"/>
+            </w:r>
+            <w:r>
+              <w:rPr>
+                <w:noProof/>
+                <w:webHidden/>
+              </w:rPr>
+              <w:t>11</w:t>
+            </w:r>
+            <w:r>
+              <w:rPr>
+                <w:noProof/>
+                <w:webHidden/>
+              </w:rPr>
+              <w:fldChar w:fldCharType="end"/>
+            </w:r>
+          </w:hyperlink>
+        </w:p>
+        <w:p>
+          <w:pPr>
+            <w:pStyle w:val="TOC3"/>
+            <w:tabs>
+              <w:tab w:val="left" w:pos="880"/>
+              <w:tab w:val="right" w:leader="dot" w:pos="10790"/>
+            </w:tabs>
+            <w:rPr>
+              <w:noProof/>
+            </w:rPr>
+          </w:pPr>
+          <w:hyperlink w:anchor="_Toc383012899" w:history="1">
+            <w:r>
+              <w:rPr>
+                <w:rStyle w:val="Hyperlink"/>
+                <w:noProof/>
+              </w:rPr>
+              <w:t>1.</w:t>
+            </w:r>
+            <w:r>
+              <w:rPr>
+                <w:noProof/>
+              </w:rPr>
+              <w:tab/>
+            </w:r>
+            <w:r>
+              <w:rPr>
+                <w:rStyle w:val="Hyperlink"/>
+                <w:noProof/>
+              </w:rPr>
+              <w:t>Component List</w:t>
+            </w:r>
+            <w:r>
+              <w:rPr>
+                <w:noProof/>
+                <w:webHidden/>
+              </w:rPr>
+              <w:tab/>
+            </w:r>
+            <w:r>
+              <w:rPr>
+                <w:noProof/>
+                <w:webHidden/>
+              </w:rPr>
+              <w:fldChar w:fldCharType="begin"/>
+            </w:r>
+            <w:r>
+              <w:rPr>
+                <w:noProof/>
+                <w:webHidden/>
+              </w:rPr>
+              <w:instrText xml:space="preserve"> PAGEREF _Toc383012899 \h </w:instrText>
+            </w:r>
+            <w:r>
+              <w:rPr>
+                <w:noProof/>
+                <w:webHidden/>
+              </w:rPr>
+            </w:r>
+            <w:r>
+              <w:rPr>
+                <w:noProof/>
+                <w:webHidden/>
+              </w:rPr>
+              <w:fldChar w:fldCharType="separate"/>
+            </w:r>
+            <w:r>
+              <w:rPr>
+                <w:noProof/>
+                <w:webHidden/>
+              </w:rPr>
+              <w:t>11</w:t>
+            </w:r>
+            <w:r>
+              <w:rPr>
+                <w:noProof/>
+                <w:webHidden/>
+              </w:rPr>
+              <w:fldChar w:fldCharType="end"/>
+            </w:r>
+          </w:hyperlink>
+        </w:p>
+        <w:p>
+          <w:pPr>
+            <w:pStyle w:val="TOC3"/>
+            <w:tabs>
+              <w:tab w:val="left" w:pos="880"/>
+              <w:tab w:val="right" w:leader="dot" w:pos="10790"/>
+            </w:tabs>
+            <w:rPr>
+              <w:noProof/>
+            </w:rPr>
+          </w:pPr>
+          <w:hyperlink w:anchor="_Toc383012900" w:history="1">
+            <w:r>
+              <w:rPr>
+                <w:rStyle w:val="Hyperlink"/>
+                <w:noProof/>
+              </w:rPr>
+              <w:t>2.</w:t>
+            </w:r>
+            <w:r>
+              <w:rPr>
+                <w:noProof/>
+              </w:rPr>
+              <w:tab/>
+            </w:r>
+            <w:r>
+              <w:rPr>
+                <w:rStyle w:val="Hyperlink"/>
+                <w:noProof/>
+              </w:rPr>
+              <w:t>Design Overview</w:t>
+            </w:r>
+            <w:r>
+              <w:rPr>
+                <w:noProof/>
+                <w:webHidden/>
+              </w:rPr>
+              <w:tab/>
+            </w:r>
+            <w:r>
+              <w:rPr>
+                <w:noProof/>
+                <w:webHidden/>
+              </w:rPr>
+              <w:fldChar w:fldCharType="begin"/>
+            </w:r>
+            <w:r>
+              <w:rPr>
+                <w:noProof/>
+                <w:webHidden/>
+              </w:rPr>
+              <w:instrText xml:space="preserve"> PAGEREF _Toc383012900 \h </w:instrText>
+            </w:r>
+            <w:r>
+              <w:rPr>
+                <w:noProof/>
+                <w:webHidden/>
+              </w:rPr>
+            </w:r>
+            <w:r>
+              <w:rPr>
+                <w:noProof/>
+                <w:webHidden/>
+              </w:rPr>
+              <w:fldChar w:fldCharType="separate"/>
+            </w:r>
+            <w:r>
+              <w:rPr>
+                <w:noProof/>
+                <w:webHidden/>
+              </w:rPr>
+              <w:t>11</w:t>
             </w:r>
             <w:r>
               <w:rPr>
@@ -1057,19 +2511,32 @@
           <w:pPr>
             <w:pStyle w:val="TOC1"/>
             <w:tabs>
+              <w:tab w:val="left" w:pos="660"/>
               <w:tab w:val="right" w:leader="dot" w:pos="10790"/>
             </w:tabs>
-            <w:jc w:val="both"/>
             <w:rPr>
               <w:noProof/>
             </w:rPr>
           </w:pPr>
-          <w:hyperlink w:anchor="_Toc379637411" w:history="1">
+          <w:hyperlink w:anchor="_Toc383012901" w:history="1">
             <w:r>
               <w:rPr>
                 <w:rStyle w:val="Hyperlink"/>
                 <w:noProof/>
               </w:rPr>
+              <w:t>IV.</w:t>
+            </w:r>
+            <w:r>
+              <w:rPr>
+                <w:noProof/>
+              </w:rPr>
+              <w:tab/>
+            </w:r>
+            <w:r>
+              <w:rPr>
+                <w:rStyle w:val="Hyperlink"/>
+                <w:noProof/>
+              </w:rPr>
               <w:t>USB Development/Debug Port</w:t>
             </w:r>
             <w:r>
@@ -1091,7 +2558,7 @@
                 <w:noProof/>
                 <w:webHidden/>
               </w:rPr>
-              <w:instrText xml:space="preserve"> PAGEREF _Toc379637411 \h </w:instrText>
+              <w:instrText xml:space="preserve"> PAGEREF _Toc383012901 \h </w:instrText>
             </w:r>
             <w:r>
               <w:rPr>
@@ -1111,7 +2578,171 @@
                 <w:noProof/>
                 <w:webHidden/>
               </w:rPr>
-              <w:t>7</w:t>
+              <w:t>11</w:t>
+            </w:r>
+            <w:r>
+              <w:rPr>
+                <w:noProof/>
+                <w:webHidden/>
+              </w:rPr>
+              <w:fldChar w:fldCharType="end"/>
+            </w:r>
+          </w:hyperlink>
+        </w:p>
+        <w:p>
+          <w:pPr>
+            <w:pStyle w:val="TOC2"/>
+            <w:tabs>
+              <w:tab w:val="left" w:pos="660"/>
+              <w:tab w:val="right" w:leader="dot" w:pos="10790"/>
+            </w:tabs>
+            <w:rPr>
+              <w:noProof/>
+            </w:rPr>
+          </w:pPr>
+          <w:hyperlink w:anchor="_Toc383012902" w:history="1">
+            <w:r>
+              <w:rPr>
+                <w:rStyle w:val="Hyperlink"/>
+                <w:noProof/>
+              </w:rPr>
+              <w:t>A.</w:t>
+            </w:r>
+            <w:r>
+              <w:rPr>
+                <w:noProof/>
+              </w:rPr>
+              <w:tab/>
+            </w:r>
+            <w:r>
+              <w:rPr>
+                <w:rStyle w:val="Hyperlink"/>
+                <w:noProof/>
+              </w:rPr>
+              <w:t>Component List</w:t>
+            </w:r>
+            <w:r>
+              <w:rPr>
+                <w:noProof/>
+                <w:webHidden/>
+              </w:rPr>
+              <w:tab/>
+            </w:r>
+            <w:r>
+              <w:rPr>
+                <w:noProof/>
+                <w:webHidden/>
+              </w:rPr>
+              <w:fldChar w:fldCharType="begin"/>
+            </w:r>
+            <w:r>
+              <w:rPr>
+                <w:noProof/>
+                <w:webHidden/>
+              </w:rPr>
+              <w:instrText xml:space="preserve"> PAGEREF _Toc383012902 \h </w:instrText>
+            </w:r>
+            <w:r>
+              <w:rPr>
+                <w:noProof/>
+                <w:webHidden/>
+              </w:rPr>
+            </w:r>
+            <w:r>
+              <w:rPr>
+                <w:noProof/>
+                <w:webHidden/>
+              </w:rPr>
+              <w:fldChar w:fldCharType="separate"/>
+            </w:r>
+            <w:r>
+              <w:rPr>
+                <w:noProof/>
+                <w:webHidden/>
+              </w:rPr>
+              <w:t>11</w:t>
+            </w:r>
+            <w:r>
+              <w:rPr>
+                <w:noProof/>
+                <w:webHidden/>
+              </w:rPr>
+              <w:fldChar w:fldCharType="end"/>
+            </w:r>
+          </w:hyperlink>
+        </w:p>
+        <w:p>
+          <w:pPr>
+            <w:pStyle w:val="TOC2"/>
+            <w:tabs>
+              <w:tab w:val="left" w:pos="660"/>
+              <w:tab w:val="right" w:leader="dot" w:pos="10790"/>
+            </w:tabs>
+            <w:rPr>
+              <w:noProof/>
+            </w:rPr>
+          </w:pPr>
+          <w:hyperlink w:anchor="_Toc383012903" w:history="1">
+            <w:r>
+              <w:rPr>
+                <w:rStyle w:val="Hyperlink"/>
+                <w:noProof/>
+              </w:rPr>
+              <w:t>B.</w:t>
+            </w:r>
+            <w:r>
+              <w:rPr>
+                <w:noProof/>
+              </w:rPr>
+              <w:tab/>
+            </w:r>
+            <w:r>
+              <w:rPr>
+                <w:rStyle w:val="Hyperlink"/>
+                <w:noProof/>
+              </w:rPr>
+              <w:t>Design Overview/Component Choice</w:t>
+            </w:r>
+            <w:r>
+              <w:rPr>
+                <w:noProof/>
+                <w:webHidden/>
+              </w:rPr>
+              <w:tab/>
+            </w:r>
+            <w:r>
+              <w:rPr>
+                <w:noProof/>
+                <w:webHidden/>
+              </w:rPr>
+              <w:fldChar w:fldCharType="begin"/>
+            </w:r>
+            <w:r>
+              <w:rPr>
+                <w:noProof/>
+                <w:webHidden/>
+              </w:rPr>
+              <w:instrText xml:space="preserve"> PAGEREF _Toc383012903 \h </w:instrText>
+            </w:r>
+            <w:r>
+              <w:rPr>
+                <w:noProof/>
+                <w:webHidden/>
+              </w:rPr>
+            </w:r>
+            <w:r>
+              <w:rPr>
+                <w:noProof/>
+                <w:webHidden/>
+              </w:rPr>
+              <w:fldChar w:fldCharType="separate"/>
+            </w:r>
+            <w:r>
+              <w:rPr>
+                <w:noProof/>
+                <w:webHidden/>
+              </w:rPr>
+              <w:t>11</w:t>
             </w:r>
             <w:r>
               <w:rPr>
@@ -1126,19 +2757,32 @@
           <w:pPr>
             <w:pStyle w:val="TOC1"/>
             <w:tabs>
+              <w:tab w:val="left" w:pos="440"/>
               <w:tab w:val="right" w:leader="dot" w:pos="10790"/>
             </w:tabs>
-            <w:jc w:val="both"/>
             <w:rPr>
               <w:noProof/>
             </w:rPr>
           </w:pPr>
-          <w:hyperlink w:anchor="_Toc379637412" w:history="1">
+          <w:hyperlink w:anchor="_Toc383012904" w:history="1">
             <w:r>
               <w:rPr>
                 <w:rStyle w:val="Hyperlink"/>
                 <w:noProof/>
               </w:rPr>
+              <w:t>V.</w:t>
+            </w:r>
+            <w:r>
+              <w:rPr>
+                <w:noProof/>
+              </w:rPr>
+              <w:tab/>
+            </w:r>
+            <w:r>
+              <w:rPr>
+                <w:rStyle w:val="Hyperlink"/>
+                <w:noProof/>
+              </w:rPr>
               <w:t>Supply Voltage Regulation/Filtering</w:t>
             </w:r>
             <w:r>
@@ -1160,7 +2804,7 @@
                 <w:noProof/>
                 <w:webHidden/>
               </w:rPr>
-              <w:instrText xml:space="preserve"> PAGEREF _Toc379637412 \h </w:instrText>
+              <w:instrText xml:space="preserve"> PAGEREF _Toc383012904 \h </w:instrText>
             </w:r>
             <w:r>
               <w:rPr>
@@ -1180,7 +2824,7 @@
                 <w:noProof/>
                 <w:webHidden/>
               </w:rPr>
-              <w:t>7</w:t>
+              <w:t>11</w:t>
             </w:r>
             <w:r>
               <w:rPr>
@@ -1195,19 +2839,32 @@
           <w:pPr>
             <w:pStyle w:val="TOC1"/>
             <w:tabs>
+              <w:tab w:val="left" w:pos="660"/>
               <w:tab w:val="right" w:leader="dot" w:pos="10790"/>
             </w:tabs>
-            <w:jc w:val="both"/>
             <w:rPr>
               <w:noProof/>
             </w:rPr>
           </w:pPr>
-          <w:hyperlink w:anchor="_Toc379637413" w:history="1">
+          <w:hyperlink w:anchor="_Toc383012905" w:history="1">
             <w:r>
               <w:rPr>
                 <w:rStyle w:val="Hyperlink"/>
                 <w:noProof/>
               </w:rPr>
+              <w:t>VI.</w:t>
+            </w:r>
+            <w:r>
+              <w:rPr>
+                <w:noProof/>
+              </w:rPr>
+              <w:tab/>
+            </w:r>
+            <w:r>
+              <w:rPr>
+                <w:rStyle w:val="Hyperlink"/>
+                <w:noProof/>
+              </w:rPr>
               <w:t>Motor Driver Outputs</w:t>
             </w:r>
             <w:r>
@@ -1229,7 +2886,7 @@
                 <w:noProof/>
                 <w:webHidden/>
               </w:rPr>
-              <w:instrText xml:space="preserve"> PAGEREF _Toc379637413 \h </w:instrText>
+              <w:instrText xml:space="preserve"> PAGEREF _Toc383012905 \h </w:instrText>
             </w:r>
             <w:r>
               <w:rPr>
@@ -1249,7 +2906,7 @@
                 <w:noProof/>
                 <w:webHidden/>
               </w:rPr>
-              <w:t>7</w:t>
+              <w:t>12</w:t>
             </w:r>
             <w:r>
               <w:rPr>
@@ -1290,36 +2947,31 @@
       <w:pPr>
         <w:pStyle w:val="Heading1"/>
       </w:pPr>
-      <w:bookmarkStart w:id="0" w:name="_Toc379637398"/>
+      <w:bookmarkStart w:id="1" w:name="_Toc383012873"/>
       <w:r>
         <w:lastRenderedPageBreak/>
         <w:t>Axis Position Feedback</w:t>
       </w:r>
-      <w:bookmarkEnd w:id="0"/>
+      <w:bookmarkEnd w:id="1"/>
     </w:p>
     <w:p>
       <w:pPr>
         <w:pStyle w:val="Heading2"/>
         <w:jc w:val="both"/>
       </w:pPr>
-      <w:bookmarkStart w:id="1" w:name="_Toc379637399"/>
+      <w:bookmarkStart w:id="2" w:name="_Toc383012874"/>
       <w:r>
         <w:t>Axis Position Feedback Overview</w:t>
       </w:r>
-      <w:bookmarkEnd w:id="1"/>
+      <w:bookmarkEnd w:id="2"/>
     </w:p>
     <w:p>
       <w:pPr>
         <w:ind w:left="720"/>
         <w:jc w:val="both"/>
       </w:pPr>
-      <w:proofErr w:type="spellStart"/>
-      <w:r>
-        <w:t>RocketTracks</w:t>
-      </w:r>
-      <w:proofErr w:type="spellEnd"/>
-      <w:r>
-        <w:t xml:space="preserve"> uses a potentiometer as a position sensor for each </w:t>
+      <w:r>
+        <w:t xml:space="preserve">RocketTracks uses a potentiometer as a position sensor for each </w:t>
       </w:r>
       <w:r>
         <w:t>axis. The output voltage is filtered and compared to the input reference voltage via an on-board ADC. The Low-Pass Filter is designed based on control theory requirements, and is a compromise of noise-reduction and phase margin requirements.</w:t>
@@ -1330,7 +2982,7 @@
         <w:pStyle w:val="Heading2"/>
         <w:jc w:val="both"/>
       </w:pPr>
-      <w:bookmarkStart w:id="2" w:name="_Toc379637400"/>
+      <w:bookmarkStart w:id="3" w:name="_Toc383012875"/>
       <w:r>
         <w:t>An</w:t>
       </w:r>
@@ -1340,18 +2992,18 @@
       <w:r>
         <w:t>s) for Feedback circuits</w:t>
       </w:r>
-      <w:bookmarkEnd w:id="2"/>
+      <w:bookmarkEnd w:id="3"/>
     </w:p>
     <w:p>
       <w:pPr>
         <w:pStyle w:val="Heading3"/>
         <w:jc w:val="both"/>
       </w:pPr>
-      <w:bookmarkStart w:id="3" w:name="_Toc379637401"/>
+      <w:bookmarkStart w:id="4" w:name="_Toc383012876"/>
       <w:r>
         <w:t>Component List</w:t>
       </w:r>
-      <w:bookmarkEnd w:id="3"/>
+      <w:bookmarkEnd w:id="4"/>
     </w:p>
     <w:p>
       <w:pPr>
@@ -1369,7 +3021,7 @@
       <w:tblPr>
         <w:tblW w:w="2043" w:type="dxa"/>
         <w:tblInd w:w="2268" w:type="dxa"/>
-        <w:tblLook w:val="04A0" w:firstRow="1" w:lastRow="0" w:firstColumn="1" w:lastColumn="0" w:noHBand="0" w:noVBand="1"/>
+        <w:tblLook w:val="04A0"/>
       </w:tblPr>
       <w:tblGrid>
         <w:gridCol w:w="445"/>
@@ -1524,7 +3176,7 @@
       <w:tblPr>
         <w:tblW w:w="2043" w:type="dxa"/>
         <w:tblInd w:w="2268" w:type="dxa"/>
-        <w:tblLook w:val="04A0" w:firstRow="1" w:lastRow="0" w:firstColumn="1" w:lastColumn="0" w:noHBand="0" w:noVBand="1"/>
+        <w:tblLook w:val="04A0"/>
       </w:tblPr>
       <w:tblGrid>
         <w:gridCol w:w="445"/>
@@ -1679,7 +3331,7 @@
       <w:tblPr>
         <w:tblW w:w="2643" w:type="dxa"/>
         <w:tblInd w:w="2268" w:type="dxa"/>
-        <w:tblLook w:val="04A0" w:firstRow="1" w:lastRow="0" w:firstColumn="1" w:lastColumn="0" w:noHBand="0" w:noVBand="1"/>
+        <w:tblLook w:val="04A0"/>
       </w:tblPr>
       <w:tblGrid>
         <w:gridCol w:w="445"/>
@@ -1867,7 +3519,7 @@
       <w:tblPr>
         <w:tblW w:w="2979" w:type="dxa"/>
         <w:tblInd w:w="2268" w:type="dxa"/>
-        <w:tblLook w:val="04A0" w:firstRow="1" w:lastRow="0" w:firstColumn="1" w:lastColumn="0" w:noHBand="0" w:noVBand="1"/>
+        <w:tblLook w:val="04A0"/>
       </w:tblPr>
       <w:tblGrid>
         <w:gridCol w:w="557"/>
@@ -2055,7 +3707,7 @@
       <w:tblPr>
         <w:tblW w:w="2327" w:type="dxa"/>
         <w:tblInd w:w="2268" w:type="dxa"/>
-        <w:tblLook w:val="04A0" w:firstRow="1" w:lastRow="0" w:firstColumn="1" w:lastColumn="0" w:noHBand="0" w:noVBand="1"/>
+        <w:tblLook w:val="04A0"/>
       </w:tblPr>
       <w:tblGrid>
         <w:gridCol w:w="557"/>
@@ -2202,11 +3854,11 @@
         <w:pStyle w:val="Heading3"/>
         <w:jc w:val="both"/>
       </w:pPr>
-      <w:bookmarkStart w:id="4" w:name="_Toc379637402"/>
+      <w:bookmarkStart w:id="5" w:name="_Toc383012877"/>
       <w:r>
         <w:t>Design Overview</w:t>
       </w:r>
-      <w:bookmarkEnd w:id="4"/>
+      <w:bookmarkEnd w:id="5"/>
     </w:p>
     <w:p>
       <w:pPr>
@@ -3653,11 +5305,11 @@
         <w:pStyle w:val="Heading3"/>
         <w:jc w:val="both"/>
       </w:pPr>
-      <w:bookmarkStart w:id="5" w:name="_Toc379637403"/>
+      <w:bookmarkStart w:id="6" w:name="_Toc383012878"/>
       <w:r>
         <w:t>Summary of Parameters</w:t>
       </w:r>
-      <w:bookmarkEnd w:id="5"/>
+      <w:bookmarkEnd w:id="6"/>
       <w:r>
         <w:tab/>
       </w:r>
@@ -3943,7 +5595,7 @@
         <w:pStyle w:val="Heading2"/>
         <w:jc w:val="both"/>
       </w:pPr>
-      <w:bookmarkStart w:id="6" w:name="_Toc379637404"/>
+      <w:bookmarkStart w:id="7" w:name="_Toc383012879"/>
       <w:r>
         <w:t>Lo</w:t>
       </w:r>
@@ -3953,18 +5605,18 @@
       <w:r>
         <w:t>s</w:t>
       </w:r>
-      <w:bookmarkEnd w:id="6"/>
+      <w:bookmarkEnd w:id="7"/>
     </w:p>
     <w:p>
       <w:pPr>
         <w:pStyle w:val="Heading3"/>
         <w:jc w:val="both"/>
       </w:pPr>
-      <w:bookmarkStart w:id="7" w:name="_Toc379637405"/>
+      <w:bookmarkStart w:id="8" w:name="_Toc383012880"/>
       <w:r>
         <w:t>Component List</w:t>
       </w:r>
-      <w:bookmarkEnd w:id="7"/>
+      <w:bookmarkEnd w:id="8"/>
     </w:p>
     <w:p>
       <w:pPr>
@@ -3979,7 +5631,7 @@
       <w:tblPr>
         <w:tblW w:w="5130" w:type="dxa"/>
         <w:tblInd w:w="2268" w:type="dxa"/>
-        <w:tblLook w:val="04A0" w:firstRow="1" w:lastRow="0" w:firstColumn="1" w:lastColumn="0" w:noHBand="0" w:noVBand="1"/>
+        <w:tblLook w:val="04A0"/>
       </w:tblPr>
       <w:tblGrid>
         <w:gridCol w:w="447"/>
@@ -4266,7 +5918,7 @@
       <w:tblPr>
         <w:tblW w:w="5130" w:type="dxa"/>
         <w:tblInd w:w="2268" w:type="dxa"/>
-        <w:tblLook w:val="04A0" w:firstRow="1" w:lastRow="0" w:firstColumn="1" w:lastColumn="0" w:noHBand="0" w:noVBand="1"/>
+        <w:tblLook w:val="04A0"/>
       </w:tblPr>
       <w:tblGrid>
         <w:gridCol w:w="447"/>
@@ -4553,7 +6205,7 @@
       <w:tblPr>
         <w:tblW w:w="5130" w:type="dxa"/>
         <w:tblInd w:w="2268" w:type="dxa"/>
-        <w:tblLook w:val="04A0" w:firstRow="1" w:lastRow="0" w:firstColumn="1" w:lastColumn="0" w:noHBand="0" w:noVBand="1"/>
+        <w:tblLook w:val="04A0"/>
       </w:tblPr>
       <w:tblGrid>
         <w:gridCol w:w="447"/>
@@ -4840,7 +6492,7 @@
       <w:tblPr>
         <w:tblW w:w="5137" w:type="dxa"/>
         <w:tblInd w:w="2268" w:type="dxa"/>
-        <w:tblLook w:val="04A0" w:firstRow="1" w:lastRow="0" w:firstColumn="1" w:lastColumn="0" w:noHBand="0" w:noVBand="1"/>
+        <w:tblLook w:val="04A0"/>
       </w:tblPr>
       <w:tblGrid>
         <w:gridCol w:w="559"/>
@@ -5119,7 +6771,7 @@
         <w:pStyle w:val="Heading3"/>
         <w:jc w:val="both"/>
       </w:pPr>
-      <w:bookmarkStart w:id="8" w:name="_Toc379637406"/>
+      <w:bookmarkStart w:id="9" w:name="_Toc383012881"/>
       <w:r>
         <w:lastRenderedPageBreak/>
         <w:t>Design Overview</w:t>
@@ -5127,7 +6779,7 @@
       <w:r>
         <w:t>/Component Choice</w:t>
       </w:r>
-      <w:bookmarkEnd w:id="8"/>
+      <w:bookmarkEnd w:id="9"/>
     </w:p>
     <w:p>
       <w:pPr>
@@ -5341,8 +6993,8 @@
       <w:r>
         <w:t xml:space="preserve">the </w:t>
       </w:r>
-      <w:proofErr w:type="gramEnd"/>
       <m:oMath>
+        <w:proofErr w:type="gramEnd"/>
         <m:sSub>
           <m:sSubPr>
             <m:ctrlPr>
@@ -5641,8 +7293,8 @@
       <w:r>
         <w:t xml:space="preserve">our </w:t>
       </w:r>
-      <w:proofErr w:type="gramEnd"/>
       <m:oMath>
+        <w:proofErr w:type="gramEnd"/>
         <m:sSub>
           <m:sSubPr>
             <m:ctrlPr>
@@ -5727,15 +7379,7 @@
         <w:jc w:val="both"/>
       </w:pPr>
       <w:r>
-        <w:t xml:space="preserve">The </w:t>
-      </w:r>
-      <w:proofErr w:type="spellStart"/>
-      <w:r>
-        <w:t>Nyquist</w:t>
-      </w:r>
-      <w:proofErr w:type="spellEnd"/>
-      <w:r>
-        <w:t xml:space="preserve"> rate, or minimum rate we must sample the ADC’s </w:t>
+        <w:t xml:space="preserve">The Nyquist rate, or minimum rate we must sample the ADC’s </w:t>
       </w:r>
       <w:r>
         <w:t xml:space="preserve">is </w:t>
@@ -5744,8 +7388,8 @@
       <w:r>
         <w:t xml:space="preserve">then </w:t>
       </w:r>
-      <w:proofErr w:type="gramEnd"/>
       <m:oMath>
+        <w:proofErr w:type="gramEnd"/>
         <m:r>
           <w:rPr>
             <w:rFonts w:ascii="Cambria Math" w:hAnsi="Cambria Math"/>
@@ -5772,15 +7416,7 @@
         <w:jc w:val="both"/>
       </w:pPr>
       <w:r>
-        <w:t xml:space="preserve">A </w:t>
-      </w:r>
-      <w:proofErr w:type="spellStart"/>
-      <w:r>
-        <w:t>Sallen</w:t>
-      </w:r>
-      <w:proofErr w:type="spellEnd"/>
-      <w:r>
-        <w:t>-Key topology Butterworth Low-Pass Filter was chosen due to its simplicity, and the ability to attain 3</w:t>
+        <w:t>A Sallen-Key topology Butterworth Low-Pass Filter was chosen due to its simplicity, and the ability to attain 3</w:t>
       </w:r>
       <w:r>
         <w:rPr>
@@ -5846,11 +7482,11 @@
         <w:pStyle w:val="Heading3"/>
         <w:jc w:val="both"/>
       </w:pPr>
-      <w:bookmarkStart w:id="9" w:name="_Toc379637407"/>
+      <w:bookmarkStart w:id="10" w:name="_Toc383012882"/>
       <w:r>
         <w:t>Consequences</w:t>
       </w:r>
-      <w:bookmarkEnd w:id="9"/>
+      <w:bookmarkEnd w:id="10"/>
     </w:p>
     <w:p>
       <w:pPr>
@@ -5873,8 +7509,8 @@
       <w:r>
         <w:t xml:space="preserve">is </w:t>
       </w:r>
-      <w:proofErr w:type="gramEnd"/>
       <m:oMath>
+        <w:proofErr w:type="gramEnd"/>
         <m:sSub>
           <m:sSubPr>
             <m:ctrlPr>
@@ -5991,15 +7627,7 @@
         <w:jc w:val="both"/>
       </w:pPr>
       <w:r>
-        <w:t xml:space="preserve">The </w:t>
-      </w:r>
-      <w:proofErr w:type="spellStart"/>
-      <w:r>
-        <w:t>Nyquist</w:t>
-      </w:r>
-      <w:proofErr w:type="spellEnd"/>
-      <w:r>
-        <w:t xml:space="preserve"> rate must also be satisfied, so the sample rate must be: </w:t>
+        <w:t xml:space="preserve">The Nyquist rate must also be satisfied, so the sample rate must be: </w:t>
       </w:r>
     </w:p>
     <w:p>
@@ -6131,11 +7759,11 @@
         <w:pStyle w:val="Heading3"/>
         <w:jc w:val="both"/>
       </w:pPr>
-      <w:bookmarkStart w:id="10" w:name="_Toc379637408"/>
+      <w:bookmarkStart w:id="11" w:name="_Toc383012883"/>
       <w:r>
         <w:t>Summary of Parameters</w:t>
       </w:r>
-      <w:bookmarkEnd w:id="10"/>
+      <w:bookmarkEnd w:id="11"/>
     </w:p>
     <w:p>
       <w:pPr>
@@ -6331,53 +7959,1019 @@
         <w:pStyle w:val="Heading1"/>
         <w:jc w:val="both"/>
       </w:pPr>
-      <w:bookmarkStart w:id="11" w:name="_Toc379637409"/>
+      <w:bookmarkStart w:id="12" w:name="_Toc383012884"/>
       <w:r>
         <w:t>Microcontroller</w:t>
       </w:r>
-      <w:bookmarkEnd w:id="11"/>
-    </w:p>
-    <w:p/>
+      <w:bookmarkEnd w:id="12"/>
+    </w:p>
+    <w:p>
+      <w:pPr>
+        <w:pStyle w:val="Heading2"/>
+        <w:jc w:val="both"/>
+      </w:pPr>
+      <w:bookmarkStart w:id="13" w:name="_Toc383012885"/>
+      <w:r>
+        <w:t>Microcontroller Overview</w:t>
+      </w:r>
+      <w:bookmarkEnd w:id="13"/>
+    </w:p>
+    <w:p>
+      <w:pPr>
+        <w:ind w:left="720"/>
+        <w:jc w:val="both"/>
+      </w:pPr>
+      <w:r>
+        <w:t xml:space="preserve">The RocketTracks Controller must process axis feedback position data as well as desired position data from the manual controller and target position data from the Sightline device, both of which communicate via Ethernet. It must also drive </w:t>
+      </w:r>
+      <w:r>
+        <w:t>the PWM and control signals required by the PSAS Generic Motor Driver boards.</w:t>
+      </w:r>
+      <w:r>
+        <w:t xml:space="preserve"> The STM32F407 was chosen for its support o</w:t>
+      </w:r>
+      <w:r>
+        <w:t xml:space="preserve">f Ethernet, SPI for receiving axis </w:t>
+      </w:r>
+      <w:proofErr w:type="spellStart"/>
+      <w:r>
+        <w:t>postion</w:t>
+      </w:r>
+      <w:proofErr w:type="spellEnd"/>
+      <w:r>
+        <w:t xml:space="preserve"> data from the ADC’s, plentiful PWM output capabilities, as well as its current use with other PSAS projects and its support of </w:t>
+      </w:r>
+      <w:proofErr w:type="spellStart"/>
+      <w:r>
+        <w:t>ChibiOS</w:t>
+      </w:r>
+      <w:proofErr w:type="spellEnd"/>
+      <w:r>
+        <w:t xml:space="preserve">/RT, the operating system used by other PSAS projects. </w:t>
+      </w:r>
+    </w:p>
+    <w:p>
+      <w:pPr>
+        <w:pStyle w:val="Heading2"/>
+        <w:jc w:val="both"/>
+      </w:pPr>
+      <w:bookmarkStart w:id="14" w:name="_Toc383012886"/>
+      <w:r>
+        <w:t>Microcontroller circuit</w:t>
+      </w:r>
+      <w:bookmarkEnd w:id="14"/>
+    </w:p>
+    <w:p>
+      <w:pPr>
+        <w:pStyle w:val="Heading3"/>
+        <w:jc w:val="both"/>
+      </w:pPr>
+      <w:bookmarkStart w:id="15" w:name="_Toc383012887"/>
+      <w:r>
+        <w:t>Component List</w:t>
+      </w:r>
+      <w:bookmarkEnd w:id="15"/>
+    </w:p>
+    <w:tbl>
+      <w:tblPr>
+        <w:tblW w:w="6371" w:type="dxa"/>
+        <w:tblInd w:w="1548" w:type="dxa"/>
+        <w:tblBorders>
+          <w:top w:val="single" w:sz="4" w:space="0" w:color="auto"/>
+          <w:left w:val="single" w:sz="4" w:space="0" w:color="auto"/>
+          <w:bottom w:val="single" w:sz="4" w:space="0" w:color="auto"/>
+          <w:right w:val="single" w:sz="4" w:space="0" w:color="auto"/>
+          <w:insideH w:val="single" w:sz="4" w:space="0" w:color="auto"/>
+          <w:insideV w:val="single" w:sz="4" w:space="0" w:color="auto"/>
+        </w:tblBorders>
+        <w:tblLook w:val="04A0"/>
+      </w:tblPr>
+      <w:tblGrid>
+        <w:gridCol w:w="559"/>
+        <w:gridCol w:w="559"/>
+        <w:gridCol w:w="670"/>
+        <w:gridCol w:w="559"/>
+        <w:gridCol w:w="559"/>
+        <w:gridCol w:w="559"/>
+        <w:gridCol w:w="559"/>
+        <w:gridCol w:w="670"/>
+        <w:gridCol w:w="559"/>
+        <w:gridCol w:w="559"/>
+        <w:gridCol w:w="559"/>
+      </w:tblGrid>
+      <w:tr>
+        <w:trPr>
+          <w:trHeight w:val="300"/>
+        </w:trPr>
+        <w:tc>
+          <w:tcPr>
+            <w:tcW w:w="559" w:type="dxa"/>
+            <w:vAlign w:val="center"/>
+          </w:tcPr>
+          <w:p>
+            <w:pPr>
+              <w:spacing w:after="0" w:line="240" w:lineRule="auto"/>
+              <w:jc w:val="center"/>
+              <w:rPr>
+                <w:rFonts w:ascii="Calibri" w:eastAsia="Times New Roman" w:hAnsi="Calibri" w:cs="Times New Roman"/>
+                <w:color w:val="000000"/>
+              </w:rPr>
+            </w:pPr>
+            <w:r>
+              <w:rPr>
+                <w:rFonts w:ascii="Calibri" w:eastAsia="Times New Roman" w:hAnsi="Calibri" w:cs="Times New Roman"/>
+                <w:color w:val="000000"/>
+              </w:rPr>
+              <w:t>R36</w:t>
+            </w:r>
+          </w:p>
+        </w:tc>
+        <w:tc>
+          <w:tcPr>
+            <w:tcW w:w="559" w:type="dxa"/>
+            <w:vAlign w:val="center"/>
+          </w:tcPr>
+          <w:p>
+            <w:pPr>
+              <w:spacing w:after="0" w:line="240" w:lineRule="auto"/>
+              <w:jc w:val="center"/>
+              <w:rPr>
+                <w:rFonts w:ascii="Calibri" w:eastAsia="Times New Roman" w:hAnsi="Calibri" w:cs="Times New Roman"/>
+                <w:color w:val="000000"/>
+              </w:rPr>
+            </w:pPr>
+            <w:r>
+              <w:rPr>
+                <w:rFonts w:ascii="Calibri" w:eastAsia="Times New Roman" w:hAnsi="Calibri" w:cs="Times New Roman"/>
+                <w:color w:val="000000"/>
+              </w:rPr>
+              <w:t>R38</w:t>
+            </w:r>
+          </w:p>
+        </w:tc>
+        <w:tc>
+          <w:tcPr>
+            <w:tcW w:w="670" w:type="dxa"/>
+            <w:vAlign w:val="center"/>
+          </w:tcPr>
+          <w:p>
+            <w:pPr>
+              <w:spacing w:after="0" w:line="240" w:lineRule="auto"/>
+              <w:jc w:val="center"/>
+              <w:rPr>
+                <w:rFonts w:ascii="Calibri" w:eastAsia="Times New Roman" w:hAnsi="Calibri" w:cs="Times New Roman"/>
+                <w:color w:val="000000"/>
+              </w:rPr>
+            </w:pPr>
+            <w:r>
+              <w:rPr>
+                <w:rFonts w:ascii="Calibri" w:eastAsia="Times New Roman" w:hAnsi="Calibri" w:cs="Times New Roman"/>
+                <w:color w:val="000000"/>
+              </w:rPr>
+              <w:t>R168</w:t>
+            </w:r>
+          </w:p>
+        </w:tc>
+        <w:tc>
+          <w:tcPr>
+            <w:tcW w:w="559" w:type="dxa"/>
+            <w:shd w:val="clear" w:color="auto" w:fill="auto"/>
+            <w:noWrap/>
+            <w:vAlign w:val="center"/>
+          </w:tcPr>
+          <w:p>
+            <w:pPr>
+              <w:spacing w:after="0" w:line="240" w:lineRule="auto"/>
+              <w:jc w:val="center"/>
+              <w:rPr>
+                <w:rFonts w:ascii="Calibri" w:eastAsia="Times New Roman" w:hAnsi="Calibri" w:cs="Times New Roman"/>
+                <w:color w:val="000000"/>
+              </w:rPr>
+            </w:pPr>
+            <w:r>
+              <w:rPr>
+                <w:rFonts w:ascii="Calibri" w:eastAsia="Times New Roman" w:hAnsi="Calibri" w:cs="Times New Roman"/>
+                <w:color w:val="000000"/>
+              </w:rPr>
+              <w:t>C78</w:t>
+            </w:r>
+          </w:p>
+        </w:tc>
+        <w:tc>
+          <w:tcPr>
+            <w:tcW w:w="559" w:type="dxa"/>
+            <w:shd w:val="clear" w:color="auto" w:fill="auto"/>
+            <w:noWrap/>
+            <w:vAlign w:val="center"/>
+          </w:tcPr>
+          <w:p>
+            <w:pPr>
+              <w:spacing w:after="0" w:line="240" w:lineRule="auto"/>
+              <w:jc w:val="center"/>
+              <w:rPr>
+                <w:rFonts w:ascii="Calibri" w:eastAsia="Times New Roman" w:hAnsi="Calibri" w:cs="Times New Roman"/>
+                <w:color w:val="000000"/>
+              </w:rPr>
+            </w:pPr>
+            <w:r>
+              <w:rPr>
+                <w:rFonts w:ascii="Calibri" w:eastAsia="Times New Roman" w:hAnsi="Calibri" w:cs="Times New Roman"/>
+                <w:color w:val="000000"/>
+              </w:rPr>
+              <w:t>C79</w:t>
+            </w:r>
+          </w:p>
+        </w:tc>
+        <w:tc>
+          <w:tcPr>
+            <w:tcW w:w="559" w:type="dxa"/>
+            <w:shd w:val="clear" w:color="auto" w:fill="auto"/>
+            <w:noWrap/>
+            <w:vAlign w:val="center"/>
+          </w:tcPr>
+          <w:p>
+            <w:pPr>
+              <w:spacing w:after="0" w:line="240" w:lineRule="auto"/>
+              <w:jc w:val="center"/>
+              <w:rPr>
+                <w:rFonts w:ascii="Calibri" w:eastAsia="Times New Roman" w:hAnsi="Calibri" w:cs="Times New Roman"/>
+                <w:color w:val="000000"/>
+              </w:rPr>
+            </w:pPr>
+            <w:r>
+              <w:rPr>
+                <w:rFonts w:ascii="Calibri" w:eastAsia="Times New Roman" w:hAnsi="Calibri" w:cs="Times New Roman"/>
+                <w:color w:val="000000"/>
+              </w:rPr>
+              <w:t>C80</w:t>
+            </w:r>
+          </w:p>
+        </w:tc>
+        <w:tc>
+          <w:tcPr>
+            <w:tcW w:w="559" w:type="dxa"/>
+            <w:shd w:val="clear" w:color="auto" w:fill="auto"/>
+            <w:noWrap/>
+            <w:vAlign w:val="center"/>
+          </w:tcPr>
+          <w:p>
+            <w:pPr>
+              <w:spacing w:after="0" w:line="240" w:lineRule="auto"/>
+              <w:jc w:val="center"/>
+              <w:rPr>
+                <w:rFonts w:ascii="Calibri" w:eastAsia="Times New Roman" w:hAnsi="Calibri" w:cs="Times New Roman"/>
+                <w:color w:val="000000"/>
+              </w:rPr>
+            </w:pPr>
+            <w:r>
+              <w:rPr>
+                <w:rFonts w:ascii="Calibri" w:eastAsia="Times New Roman" w:hAnsi="Calibri" w:cs="Times New Roman"/>
+                <w:color w:val="000000"/>
+              </w:rPr>
+              <w:t>C81</w:t>
+            </w:r>
+          </w:p>
+        </w:tc>
+        <w:tc>
+          <w:tcPr>
+            <w:tcW w:w="670" w:type="dxa"/>
+            <w:shd w:val="clear" w:color="auto" w:fill="auto"/>
+            <w:noWrap/>
+            <w:vAlign w:val="center"/>
+          </w:tcPr>
+          <w:p>
+            <w:pPr>
+              <w:spacing w:after="0" w:line="240" w:lineRule="auto"/>
+              <w:jc w:val="center"/>
+              <w:rPr>
+                <w:rFonts w:ascii="Calibri" w:eastAsia="Times New Roman" w:hAnsi="Calibri" w:cs="Times New Roman"/>
+                <w:color w:val="000000"/>
+              </w:rPr>
+            </w:pPr>
+            <w:r>
+              <w:rPr>
+                <w:rFonts w:ascii="Calibri" w:eastAsia="Times New Roman" w:hAnsi="Calibri" w:cs="Times New Roman"/>
+                <w:color w:val="000000"/>
+              </w:rPr>
+              <w:t>C82</w:t>
+            </w:r>
+          </w:p>
+        </w:tc>
+        <w:tc>
+          <w:tcPr>
+            <w:tcW w:w="559" w:type="dxa"/>
+            <w:shd w:val="clear" w:color="auto" w:fill="auto"/>
+            <w:noWrap/>
+            <w:vAlign w:val="center"/>
+          </w:tcPr>
+          <w:p>
+            <w:pPr>
+              <w:spacing w:after="0" w:line="240" w:lineRule="auto"/>
+              <w:jc w:val="center"/>
+              <w:rPr>
+                <w:rFonts w:ascii="Calibri" w:eastAsia="Times New Roman" w:hAnsi="Calibri" w:cs="Times New Roman"/>
+                <w:color w:val="000000"/>
+              </w:rPr>
+            </w:pPr>
+            <w:r>
+              <w:rPr>
+                <w:rFonts w:ascii="Calibri" w:eastAsia="Times New Roman" w:hAnsi="Calibri" w:cs="Times New Roman"/>
+                <w:color w:val="000000"/>
+              </w:rPr>
+              <w:t>C83</w:t>
+            </w:r>
+          </w:p>
+        </w:tc>
+        <w:tc>
+          <w:tcPr>
+            <w:tcW w:w="559" w:type="dxa"/>
+            <w:shd w:val="clear" w:color="auto" w:fill="auto"/>
+            <w:noWrap/>
+            <w:vAlign w:val="center"/>
+          </w:tcPr>
+          <w:p>
+            <w:pPr>
+              <w:spacing w:after="0" w:line="240" w:lineRule="auto"/>
+              <w:jc w:val="center"/>
+              <w:rPr>
+                <w:rFonts w:ascii="Calibri" w:eastAsia="Times New Roman" w:hAnsi="Calibri" w:cs="Times New Roman"/>
+                <w:color w:val="000000"/>
+              </w:rPr>
+            </w:pPr>
+            <w:r>
+              <w:rPr>
+                <w:rFonts w:ascii="Calibri" w:eastAsia="Times New Roman" w:hAnsi="Calibri" w:cs="Times New Roman"/>
+                <w:color w:val="000000"/>
+              </w:rPr>
+              <w:t>C84</w:t>
+            </w:r>
+          </w:p>
+        </w:tc>
+        <w:tc>
+          <w:tcPr>
+            <w:tcW w:w="559" w:type="dxa"/>
+            <w:shd w:val="clear" w:color="auto" w:fill="auto"/>
+            <w:noWrap/>
+            <w:vAlign w:val="center"/>
+          </w:tcPr>
+          <w:p>
+            <w:pPr>
+              <w:spacing w:after="0" w:line="240" w:lineRule="auto"/>
+              <w:jc w:val="center"/>
+              <w:rPr>
+                <w:rFonts w:ascii="Calibri" w:eastAsia="Times New Roman" w:hAnsi="Calibri" w:cs="Times New Roman"/>
+                <w:color w:val="000000"/>
+              </w:rPr>
+            </w:pPr>
+            <w:r>
+              <w:rPr>
+                <w:rFonts w:ascii="Calibri" w:eastAsia="Times New Roman" w:hAnsi="Calibri" w:cs="Times New Roman"/>
+                <w:color w:val="000000"/>
+              </w:rPr>
+              <w:t>C85</w:t>
+            </w:r>
+          </w:p>
+        </w:tc>
+      </w:tr>
+      <w:tr>
+        <w:trPr>
+          <w:gridAfter w:val="1"/>
+          <w:wAfter w:w="559" w:type="dxa"/>
+          <w:trHeight w:val="300"/>
+        </w:trPr>
+        <w:tc>
+          <w:tcPr>
+            <w:tcW w:w="559" w:type="dxa"/>
+            <w:vAlign w:val="center"/>
+          </w:tcPr>
+          <w:p>
+            <w:pPr>
+              <w:spacing w:after="0" w:line="240" w:lineRule="auto"/>
+              <w:jc w:val="center"/>
+              <w:rPr>
+                <w:rFonts w:ascii="Calibri" w:eastAsia="Times New Roman" w:hAnsi="Calibri" w:cs="Times New Roman"/>
+                <w:color w:val="000000"/>
+              </w:rPr>
+            </w:pPr>
+            <w:r>
+              <w:rPr>
+                <w:rFonts w:ascii="Calibri" w:eastAsia="Times New Roman" w:hAnsi="Calibri" w:cs="Times New Roman"/>
+                <w:color w:val="000000"/>
+              </w:rPr>
+              <w:t>C86</w:t>
+            </w:r>
+          </w:p>
+        </w:tc>
+        <w:tc>
+          <w:tcPr>
+            <w:tcW w:w="559" w:type="dxa"/>
+            <w:vAlign w:val="center"/>
+          </w:tcPr>
+          <w:p>
+            <w:pPr>
+              <w:spacing w:after="0" w:line="240" w:lineRule="auto"/>
+              <w:jc w:val="center"/>
+              <w:rPr>
+                <w:rFonts w:ascii="Calibri" w:eastAsia="Times New Roman" w:hAnsi="Calibri" w:cs="Times New Roman"/>
+                <w:color w:val="000000"/>
+              </w:rPr>
+            </w:pPr>
+            <w:r>
+              <w:rPr>
+                <w:rFonts w:ascii="Calibri" w:eastAsia="Times New Roman" w:hAnsi="Calibri" w:cs="Times New Roman"/>
+                <w:color w:val="000000"/>
+              </w:rPr>
+              <w:t>C87</w:t>
+            </w:r>
+          </w:p>
+        </w:tc>
+        <w:tc>
+          <w:tcPr>
+            <w:tcW w:w="670" w:type="dxa"/>
+            <w:vAlign w:val="center"/>
+          </w:tcPr>
+          <w:p>
+            <w:pPr>
+              <w:spacing w:after="0" w:line="240" w:lineRule="auto"/>
+              <w:jc w:val="center"/>
+              <w:rPr>
+                <w:rFonts w:ascii="Calibri" w:eastAsia="Times New Roman" w:hAnsi="Calibri" w:cs="Times New Roman"/>
+                <w:color w:val="000000"/>
+              </w:rPr>
+            </w:pPr>
+            <w:r>
+              <w:rPr>
+                <w:rFonts w:ascii="Calibri" w:eastAsia="Times New Roman" w:hAnsi="Calibri" w:cs="Times New Roman"/>
+                <w:color w:val="000000"/>
+              </w:rPr>
+              <w:t>C88</w:t>
+            </w:r>
+          </w:p>
+        </w:tc>
+        <w:tc>
+          <w:tcPr>
+            <w:tcW w:w="559" w:type="dxa"/>
+            <w:shd w:val="clear" w:color="auto" w:fill="auto"/>
+            <w:noWrap/>
+            <w:vAlign w:val="center"/>
+          </w:tcPr>
+          <w:p>
+            <w:pPr>
+              <w:spacing w:after="0" w:line="240" w:lineRule="auto"/>
+              <w:jc w:val="center"/>
+              <w:rPr>
+                <w:rFonts w:ascii="Calibri" w:eastAsia="Times New Roman" w:hAnsi="Calibri" w:cs="Times New Roman"/>
+                <w:color w:val="000000"/>
+              </w:rPr>
+            </w:pPr>
+            <w:r>
+              <w:rPr>
+                <w:rFonts w:ascii="Calibri" w:eastAsia="Times New Roman" w:hAnsi="Calibri" w:cs="Times New Roman"/>
+                <w:color w:val="000000"/>
+              </w:rPr>
+              <w:t>C89</w:t>
+            </w:r>
+          </w:p>
+        </w:tc>
+        <w:tc>
+          <w:tcPr>
+            <w:tcW w:w="559" w:type="dxa"/>
+            <w:shd w:val="clear" w:color="auto" w:fill="auto"/>
+            <w:noWrap/>
+            <w:vAlign w:val="center"/>
+          </w:tcPr>
+          <w:p>
+            <w:pPr>
+              <w:spacing w:after="0" w:line="240" w:lineRule="auto"/>
+              <w:jc w:val="center"/>
+              <w:rPr>
+                <w:rFonts w:ascii="Calibri" w:eastAsia="Times New Roman" w:hAnsi="Calibri" w:cs="Times New Roman"/>
+                <w:color w:val="000000"/>
+              </w:rPr>
+            </w:pPr>
+            <w:r>
+              <w:rPr>
+                <w:rFonts w:ascii="Calibri" w:eastAsia="Times New Roman" w:hAnsi="Calibri" w:cs="Times New Roman"/>
+                <w:color w:val="000000"/>
+              </w:rPr>
+              <w:t>C90</w:t>
+            </w:r>
+          </w:p>
+        </w:tc>
+        <w:tc>
+          <w:tcPr>
+            <w:tcW w:w="559" w:type="dxa"/>
+            <w:shd w:val="clear" w:color="auto" w:fill="auto"/>
+            <w:noWrap/>
+            <w:vAlign w:val="center"/>
+          </w:tcPr>
+          <w:p>
+            <w:pPr>
+              <w:spacing w:after="0" w:line="240" w:lineRule="auto"/>
+              <w:jc w:val="center"/>
+              <w:rPr>
+                <w:rFonts w:ascii="Calibri" w:eastAsia="Times New Roman" w:hAnsi="Calibri" w:cs="Times New Roman"/>
+                <w:color w:val="000000"/>
+              </w:rPr>
+            </w:pPr>
+            <w:r>
+              <w:rPr>
+                <w:rFonts w:ascii="Calibri" w:eastAsia="Times New Roman" w:hAnsi="Calibri" w:cs="Times New Roman"/>
+                <w:color w:val="000000"/>
+              </w:rPr>
+              <w:t>C91</w:t>
+            </w:r>
+          </w:p>
+        </w:tc>
+        <w:tc>
+          <w:tcPr>
+            <w:tcW w:w="559" w:type="dxa"/>
+          </w:tcPr>
+          <w:p>
+            <w:pPr>
+              <w:spacing w:after="0" w:line="240" w:lineRule="auto"/>
+              <w:jc w:val="center"/>
+              <w:rPr>
+                <w:rFonts w:ascii="Calibri" w:eastAsia="Times New Roman" w:hAnsi="Calibri" w:cs="Times New Roman"/>
+                <w:color w:val="000000"/>
+              </w:rPr>
+            </w:pPr>
+            <w:r>
+              <w:rPr>
+                <w:rFonts w:ascii="Calibri" w:eastAsia="Times New Roman" w:hAnsi="Calibri" w:cs="Times New Roman"/>
+                <w:color w:val="000000"/>
+              </w:rPr>
+              <w:t>C92</w:t>
+            </w:r>
+          </w:p>
+        </w:tc>
+        <w:tc>
+          <w:tcPr>
+            <w:tcW w:w="670" w:type="dxa"/>
+          </w:tcPr>
+          <w:p>
+            <w:pPr>
+              <w:spacing w:after="0" w:line="240" w:lineRule="auto"/>
+              <w:jc w:val="center"/>
+              <w:rPr>
+                <w:rFonts w:ascii="Calibri" w:eastAsia="Times New Roman" w:hAnsi="Calibri" w:cs="Times New Roman"/>
+                <w:color w:val="000000"/>
+              </w:rPr>
+            </w:pPr>
+            <w:r>
+              <w:rPr>
+                <w:rFonts w:ascii="Calibri" w:eastAsia="Times New Roman" w:hAnsi="Calibri" w:cs="Times New Roman"/>
+                <w:color w:val="000000"/>
+              </w:rPr>
+              <w:t>SW1</w:t>
+            </w:r>
+          </w:p>
+        </w:tc>
+        <w:tc>
+          <w:tcPr>
+            <w:tcW w:w="559" w:type="dxa"/>
+          </w:tcPr>
+          <w:p>
+            <w:pPr>
+              <w:spacing w:after="0" w:line="240" w:lineRule="auto"/>
+              <w:jc w:val="center"/>
+              <w:rPr>
+                <w:rFonts w:ascii="Calibri" w:eastAsia="Times New Roman" w:hAnsi="Calibri" w:cs="Times New Roman"/>
+                <w:color w:val="000000"/>
+              </w:rPr>
+            </w:pPr>
+            <w:r>
+              <w:rPr>
+                <w:rFonts w:ascii="Calibri" w:eastAsia="Times New Roman" w:hAnsi="Calibri" w:cs="Times New Roman"/>
+                <w:color w:val="000000"/>
+              </w:rPr>
+              <w:t>J22</w:t>
+            </w:r>
+          </w:p>
+        </w:tc>
+        <w:tc>
+          <w:tcPr>
+            <w:tcW w:w="559" w:type="dxa"/>
+            <w:shd w:val="clear" w:color="auto" w:fill="auto"/>
+            <w:noWrap/>
+            <w:vAlign w:val="center"/>
+          </w:tcPr>
+          <w:p>
+            <w:pPr>
+              <w:spacing w:after="0" w:line="240" w:lineRule="auto"/>
+              <w:jc w:val="center"/>
+              <w:rPr>
+                <w:rFonts w:ascii="Calibri" w:eastAsia="Times New Roman" w:hAnsi="Calibri" w:cs="Times New Roman"/>
+                <w:color w:val="000000"/>
+              </w:rPr>
+            </w:pPr>
+            <w:r>
+              <w:rPr>
+                <w:rFonts w:ascii="Calibri" w:eastAsia="Times New Roman" w:hAnsi="Calibri" w:cs="Times New Roman"/>
+                <w:color w:val="000000"/>
+              </w:rPr>
+              <w:t>U1</w:t>
+            </w:r>
+          </w:p>
+        </w:tc>
+      </w:tr>
+    </w:tbl>
+    <w:p>
+      <w:pPr>
+        <w:pStyle w:val="Heading3"/>
+      </w:pPr>
+      <w:bookmarkStart w:id="16" w:name="_Toc383012888"/>
+      <w:r>
+        <w:t>Design Overview/Component Choice</w:t>
+      </w:r>
+      <w:bookmarkEnd w:id="16"/>
+    </w:p>
+    <w:p>
+      <w:pPr>
+        <w:pStyle w:val="Heading4"/>
+      </w:pPr>
+      <w:r>
+        <w:t>Peripheral Requirements</w:t>
+      </w:r>
+    </w:p>
+    <w:p>
+      <w:pPr>
+        <w:pStyle w:val="Heading5"/>
+      </w:pPr>
+      <w:r>
+        <w:t>Ethernet MAC</w:t>
+      </w:r>
+    </w:p>
+    <w:p>
+      <w:pPr>
+        <w:ind w:left="2880"/>
+      </w:pPr>
+      <w:r>
+        <w:t xml:space="preserve">The 10/100 MAC peripheral meets the requirements for bidirectional communication with the RTx Manual Control Box as well as the </w:t>
+      </w:r>
+      <w:r>
+        <w:t>Sightline device.</w:t>
+      </w:r>
+    </w:p>
+    <w:p>
+      <w:pPr>
+        <w:pStyle w:val="Heading5"/>
+      </w:pPr>
+      <w:r>
+        <w:t>SPI Controller</w:t>
+      </w:r>
+    </w:p>
+    <w:p>
+      <w:pPr>
+        <w:ind w:left="2880"/>
+      </w:pPr>
+      <w:r>
+        <w:t>The ADC’s described in section I</w:t>
+      </w:r>
+      <w:r>
+        <w:t xml:space="preserve"> when used in Daisy-Chain mode</w:t>
+      </w:r>
+      <w:r>
+        <w:t xml:space="preserve"> </w:t>
+      </w:r>
+      <w:r>
+        <w:t>require a minimum digital interface clock period of 18ns with the 3.3V IO voltage used. The maximum digital data bus frequency then is:</w:t>
+      </w:r>
+    </w:p>
+    <w:p>
+      <w:pPr>
+        <w:ind w:left="2880"/>
+      </w:pPr>
+      <m:oMathPara>
+        <m:oMath>
+          <m:sSub>
+            <m:sSubPr>
+              <m:ctrlPr>
+                <w:rPr>
+                  <w:rFonts w:ascii="Cambria Math" w:hAnsi="Cambria Math"/>
+                  <w:i/>
+                </w:rPr>
+              </m:ctrlPr>
+            </m:sSubPr>
+            <m:e>
+              <m:r>
+                <w:rPr>
+                  <w:rFonts w:ascii="Cambria Math" w:hAnsi="Cambria Math"/>
+                </w:rPr>
+                <m:t>f</m:t>
+              </m:r>
+            </m:e>
+            <m:sub>
+              <m:r>
+                <w:rPr>
+                  <w:rFonts w:ascii="Cambria Math" w:hAnsi="Cambria Math"/>
+                </w:rPr>
+                <m:t>SPI,max</m:t>
+              </m:r>
+            </m:sub>
+          </m:sSub>
+          <m:r>
+            <w:rPr>
+              <w:rFonts w:ascii="Cambria Math" w:hAnsi="Cambria Math"/>
+            </w:rPr>
+            <m:t>=</m:t>
+          </m:r>
+          <m:f>
+            <m:fPr>
+              <m:ctrlPr>
+                <w:rPr>
+                  <w:rFonts w:ascii="Cambria Math" w:hAnsi="Cambria Math"/>
+                  <w:i/>
+                </w:rPr>
+              </m:ctrlPr>
+            </m:fPr>
+            <m:num>
+              <m:r>
+                <w:rPr>
+                  <w:rFonts w:ascii="Cambria Math" w:hAnsi="Cambria Math"/>
+                </w:rPr>
+                <m:t>1</m:t>
+              </m:r>
+            </m:num>
+            <m:den>
+              <m:r>
+                <w:rPr>
+                  <w:rFonts w:ascii="Cambria Math" w:hAnsi="Cambria Math"/>
+                </w:rPr>
+                <m:t>18ns</m:t>
+              </m:r>
+            </m:den>
+          </m:f>
+          <m:r>
+            <w:rPr>
+              <w:rFonts w:ascii="Cambria Math" w:hAnsi="Cambria Math"/>
+            </w:rPr>
+            <m:t>=55.6MHz</m:t>
+          </m:r>
+        </m:oMath>
+      </m:oMathPara>
+    </w:p>
+    <w:p>
+      <w:pPr>
+        <w:ind w:left="2880"/>
+      </w:pPr>
+      <w:r>
+        <w:t xml:space="preserve">The STM32F407’s SPI1 Controller has a maximum frequency of 37.5MHz, so the SPI controller can run at a high frequency without risk of violating the timing requirements of the ADC’s. With 4 </w:t>
+      </w:r>
+      <w:r>
+        <w:t xml:space="preserve">16-bit ADC’s sampling at </w:t>
+      </w:r>
+      <w:proofErr w:type="gramStart"/>
+      <w:r>
+        <w:t>2kHz</w:t>
+      </w:r>
+      <w:proofErr w:type="gramEnd"/>
+      <w:r>
+        <w:t>, as described in section I, the minimum bit rate is then:</w:t>
+      </w:r>
+    </w:p>
+    <w:p>
+      <w:pPr>
+        <w:ind w:left="2880"/>
+      </w:pPr>
+      <m:oMathPara>
+        <m:oMath>
+          <m:sSub>
+            <m:sSubPr>
+              <m:ctrlPr>
+                <w:rPr>
+                  <w:rFonts w:ascii="Cambria Math" w:hAnsi="Cambria Math"/>
+                  <w:i/>
+                </w:rPr>
+              </m:ctrlPr>
+            </m:sSubPr>
+            <m:e>
+              <m:r>
+                <w:rPr>
+                  <w:rFonts w:ascii="Cambria Math" w:hAnsi="Cambria Math"/>
+                </w:rPr>
+                <m:t>f</m:t>
+              </m:r>
+            </m:e>
+            <m:sub>
+              <m:r>
+                <w:rPr>
+                  <w:rFonts w:ascii="Cambria Math" w:hAnsi="Cambria Math"/>
+                </w:rPr>
+                <m:t>SPI,min</m:t>
+              </m:r>
+            </m:sub>
+          </m:sSub>
+          <m:r>
+            <w:rPr>
+              <w:rFonts w:ascii="Cambria Math" w:hAnsi="Cambria Math"/>
+            </w:rPr>
+            <m:t>=2kHz*4*16bits</m:t>
+          </m:r>
+          <m:r>
+            <w:rPr>
+              <w:rFonts w:ascii="Cambria Math" w:hAnsi="Cambria Math"/>
+            </w:rPr>
+            <m:t>=128kHz</m:t>
+          </m:r>
+        </m:oMath>
+      </m:oMathPara>
+    </w:p>
+    <w:p>
+      <w:pPr>
+        <w:ind w:left="2880"/>
+      </w:pPr>
+      <w:r>
+        <w:t>So, the 37.5MHz bit rate is sufficient and will provide relatively low latency.</w:t>
+      </w:r>
+    </w:p>
+    <w:p>
+      <w:pPr>
+        <w:pStyle w:val="Heading5"/>
+      </w:pPr>
+      <w:r>
+        <w:lastRenderedPageBreak/>
+        <w:t>PWM</w:t>
+      </w:r>
+    </w:p>
+    <w:p>
+      <w:pPr>
+        <w:ind w:left="2880"/>
+      </w:pPr>
+      <w:r>
+        <w:t>Each axis requires a pair of PWM signals with independent single-edge control. This means a total of 8 PWM outputs to support up to 4 axes. The STM32 easily accommodates this requirement, with several of its hardware timers supporting 4 PWM channels each.</w:t>
+      </w:r>
+    </w:p>
+    <w:p>
+      <w:pPr>
+        <w:pStyle w:val="Heading5"/>
+      </w:pPr>
+      <w:r>
+        <w:t>External Interrupts (EXT)</w:t>
+      </w:r>
+    </w:p>
+    <w:p>
+      <w:pPr>
+        <w:ind w:left="2880"/>
+      </w:pPr>
+      <w:r>
+        <w:t>The ADC’s are interfaced to the microcontroller using a Daisy-Chain configuration with a busy indicator. In this mode, the ADC nearest the microcontroller in the chain drives its SDO line high when the data is ready. This signal can be used to interrupt the microcontroller and initiate the data transfer using the SPI controller. The STM32F407 supports external interrupts on most of its GPIO pins, allowing use of this feature.</w:t>
+      </w:r>
+    </w:p>
+    <w:p>
+      <w:pPr>
+        <w:pStyle w:val="Heading5"/>
+      </w:pPr>
+      <w:r>
+        <w:t>GPIO</w:t>
+      </w:r>
+    </w:p>
+    <w:p>
+      <w:pPr>
+        <w:ind w:left="2880"/>
+      </w:pPr>
+      <w:r>
+        <w:t>Additional digital outputs are required to operate the PSAS GMD’s. Each GMD requires an Enable signal as well as a Watchdog signal</w:t>
+      </w:r>
+      <w:r>
+        <w:t xml:space="preserve"> which switches periodically, so an additional 8 GPIO pins are required. The STM32F407 chosen has 114 GPIO’s, far surpassing this GPIO requirement.</w:t>
+      </w:r>
+    </w:p>
+    <w:p>
+      <w:pPr>
+        <w:pStyle w:val="Heading5"/>
+      </w:pPr>
+      <w:r>
+        <w:t>Analog-to-Digital Converter</w:t>
+      </w:r>
+    </w:p>
+    <w:p>
+      <w:pPr>
+        <w:ind w:left="2880"/>
+      </w:pPr>
+      <w:r>
+        <w:t xml:space="preserve">As axis position is considered safety-critical data, it was deemed necessary to monitor the Analog Voltage Reference Regulator to ensure accurate operation of the axis position sensor ADC’s. </w:t>
+      </w:r>
+      <w:r>
+        <w:t>The STM32F407 has multiple internal ADC’s which are multiplexed on multiple channels and GPIO pins.</w:t>
+      </w:r>
+    </w:p>
+    <w:p>
+      <w:pPr>
+        <w:pStyle w:val="Heading5"/>
+      </w:pPr>
+      <w:r>
+        <w:t>Multiplexing of Pins</w:t>
+      </w:r>
+    </w:p>
+    <w:p>
+      <w:pPr>
+        <w:ind w:left="2880"/>
+      </w:pPr>
+      <w:r>
+        <w:t>In addition to supporting each peripheral, all peripherals must be accessible to external devices with which they communicate. While it is possible to multiplex pins at runtime for use with more than one peripheral, this adds complexity and latency to firmware, as well as to external hardware. The 100-pin ver</w:t>
+      </w:r>
+      <w:r>
+        <w:t>sion of the STM32F407 allows independent GPIO interfacing with all required peripherals as well as those described in the following Program, Debug and Development Support subsection.</w:t>
+      </w:r>
+    </w:p>
+    <w:p>
+      <w:pPr>
+        <w:pStyle w:val="Heading4"/>
+      </w:pPr>
+      <w:r>
+        <w:t>Program, Debug and Development Support</w:t>
+      </w:r>
+    </w:p>
+    <w:p>
+      <w:pPr>
+        <w:pStyle w:val="Heading5"/>
+      </w:pPr>
+      <w:r>
+        <w:t>Programming and Debug</w:t>
+      </w:r>
+    </w:p>
+    <w:p>
+      <w:pPr>
+        <w:ind w:left="2880"/>
+      </w:pPr>
+      <w:r>
+        <w:t>The STM32F407 supports both JTAG and SWD for programming and on-chip debugging. A standard JTAG/SWD header was used which is common to other PSAS projects.</w:t>
+      </w:r>
+    </w:p>
+    <w:p>
+      <w:pPr>
+        <w:pStyle w:val="Heading5"/>
+      </w:pPr>
+      <w:r>
+        <w:t>Development Support</w:t>
+      </w:r>
+    </w:p>
+    <w:p>
+      <w:pPr>
+        <w:ind w:left="2880"/>
+      </w:pPr>
+      <w:r>
+        <w:t xml:space="preserve">A USB </w:t>
+      </w:r>
+      <w:r>
+        <w:t xml:space="preserve">port was added to the RTx Controller for development support only. </w:t>
+      </w:r>
+      <w:proofErr w:type="spellStart"/>
+      <w:r>
+        <w:t>Chibios</w:t>
+      </w:r>
+      <w:proofErr w:type="spellEnd"/>
+      <w:r>
+        <w:t>/RT features a command-line shell that is easily connected via USB, and is a convenient way to communicate with the STM32F407 for development purposes.</w:t>
+      </w:r>
+    </w:p>
+    <w:p>
+      <w:pPr>
+        <w:pStyle w:val="Heading4"/>
+      </w:pPr>
+      <w:r>
+        <w:lastRenderedPageBreak/>
+        <w:t>Supply, Digital IO and Analog Voltages</w:t>
+      </w:r>
+    </w:p>
     <w:p>
       <w:pPr>
         <w:pStyle w:val="Heading1"/>
         <w:jc w:val="both"/>
       </w:pPr>
-      <w:bookmarkStart w:id="12" w:name="_Toc379637410"/>
-      <w:bookmarkStart w:id="13" w:name="_GoBack"/>
-      <w:bookmarkEnd w:id="13"/>
+      <w:bookmarkStart w:id="17" w:name="_GoBack"/>
+      <w:bookmarkStart w:id="18" w:name="_Toc383012889"/>
+      <w:bookmarkEnd w:id="17"/>
       <w:r>
         <w:t>Ethernet Port</w:t>
       </w:r>
-      <w:bookmarkEnd w:id="12"/>
+      <w:bookmarkEnd w:id="18"/>
     </w:p>
     <w:p>
       <w:pPr>
         <w:pStyle w:val="Heading2"/>
       </w:pPr>
+      <w:bookmarkStart w:id="19" w:name="_Toc383012890"/>
       <w:r>
         <w:t>Ethernet Overview</w:t>
       </w:r>
+      <w:bookmarkEnd w:id="19"/>
     </w:p>
     <w:p>
       <w:pPr>
         <w:ind w:left="720"/>
         <w:jc w:val="both"/>
       </w:pPr>
+      <w:r>
+        <w:t>RocketTracks uses the Ethernet protocol to receive command and tracking data to be used by the microcontroller for processing. The microcontroller has an onboard 10/100 Ethernet MAC which is interfaced to an external Ethernet PHY. The Ethernet PHY has a connector with built in magnetics for proper signal integrity. An additional power over Ethernet (</w:t>
+      </w:r>
       <w:proofErr w:type="spellStart"/>
       <w:r>
-        <w:t>RocketTracks</w:t>
+        <w:t>PoE</w:t>
       </w:r>
       <w:proofErr w:type="spellEnd"/>
       <w:r>
-        <w:t xml:space="preserve"> uses the Ethernet protocol to receive command and tracking data to be used by the microcontroller for processing. The microcontroller has an onboard 10/100 Ethernet MAC which is interfaced to an external Ethernet PHY. The Ethernet PHY has a connector with built in magnetics for proper signal integrity. An additional power over Ethernet (</w:t>
-      </w:r>
-      <w:proofErr w:type="spellStart"/>
-      <w:r>
-        <w:t>PoE</w:t>
-      </w:r>
-      <w:proofErr w:type="spellEnd"/>
-      <w:r>
         <w:t>) controller maintains appropriate power levels to be supplied over the Ethernet interface.</w:t>
       </w:r>
     </w:p>
@@ -6385,23 +8979,27 @@
       <w:pPr>
         <w:pStyle w:val="Heading2"/>
       </w:pPr>
+      <w:bookmarkStart w:id="20" w:name="_Toc383012891"/>
       <w:r>
         <w:t>Ethernet PHY</w:t>
       </w:r>
+      <w:bookmarkEnd w:id="20"/>
     </w:p>
     <w:p>
       <w:pPr>
         <w:pStyle w:val="Heading3"/>
       </w:pPr>
+      <w:bookmarkStart w:id="21" w:name="_Toc383012892"/>
       <w:r>
         <w:t>Component List</w:t>
       </w:r>
+      <w:bookmarkEnd w:id="21"/>
     </w:p>
     <w:tbl>
       <w:tblPr>
         <w:tblW w:w="6145" w:type="dxa"/>
         <w:tblInd w:w="2268" w:type="dxa"/>
-        <w:tblLook w:val="04A0" w:firstRow="1" w:lastRow="0" w:firstColumn="1" w:lastColumn="0" w:noHBand="0" w:noVBand="1"/>
+        <w:tblLook w:val="04A0"/>
       </w:tblPr>
       <w:tblGrid>
         <w:gridCol w:w="557"/>
@@ -7333,9 +9931,11 @@
       <w:pPr>
         <w:pStyle w:val="Heading3"/>
       </w:pPr>
+      <w:bookmarkStart w:id="22" w:name="_Toc383012893"/>
       <w:r>
         <w:t>Design Overview</w:t>
       </w:r>
+      <w:bookmarkEnd w:id="22"/>
     </w:p>
     <w:p>
       <w:pPr>
@@ -7343,15 +9943,7 @@
         <w:jc w:val="both"/>
       </w:pPr>
       <w:r>
-        <w:t xml:space="preserve">Texas Instrument’s TLK110 was chosen as the Ethernet transceiver for its versatile modes of operation and use of supply voltage which was already present and needed on the </w:t>
-      </w:r>
-      <w:proofErr w:type="spellStart"/>
-      <w:r>
-        <w:t>RTx</w:t>
-      </w:r>
-      <w:proofErr w:type="spellEnd"/>
-      <w:r>
-        <w:t xml:space="preserve"> controller by other components (eliminating the need for additional voltage regulators). </w:t>
+        <w:t xml:space="preserve">Texas Instrument’s TLK110 was chosen as the Ethernet transceiver for its versatile modes of operation and use of supply voltage which was already present and needed on the RTx controller by other components (eliminating the need for additional voltage regulators). </w:t>
       </w:r>
       <w:r>
         <w:t xml:space="preserve">The component operates from a single 3.3VDC power supply. </w:t>
@@ -7398,101 +9990,107 @@
         <w:jc w:val="both"/>
       </w:pPr>
       <w:r>
+        <w:t xml:space="preserve">The Ethernet transceiver </w:t>
+      </w:r>
+      <w:r>
+        <w:t xml:space="preserve">also </w:t>
+      </w:r>
+      <w:r>
+        <w:t xml:space="preserve">requires a clocked input </w:t>
+      </w:r>
+      <w:r>
+        <w:t>either</w:t>
+      </w:r>
+      <w:r>
+        <w:t xml:space="preserve"> from </w:t>
+      </w:r>
+      <w:r>
+        <w:t xml:space="preserve">a separate </w:t>
+      </w:r>
+      <w:r>
+        <w:t xml:space="preserve">external oscillator or from a clock signal coming from the microcontroller. </w:t>
+      </w:r>
+      <w:r>
+        <w:t xml:space="preserve">Since the microcontroller has the ability to provide a clock signal to the transceiver, adding a separate crystal oscillator seemed redundant. </w:t>
+      </w:r>
+      <w:r>
+        <w:t>There are also sufficient GPIO pins to support this. Therefore th</w:t>
+      </w:r>
+      <w:r>
+        <w:t xml:space="preserve">e microcontroller will supply the Ethernet transceiver with its clock input. </w:t>
+      </w:r>
+    </w:p>
+    <w:p>
+      <w:pPr>
+        <w:pStyle w:val="Heading3"/>
+      </w:pPr>
+      <w:bookmarkStart w:id="23" w:name="_Toc383012894"/>
+      <w:r>
         <w:lastRenderedPageBreak/>
-        <w:t xml:space="preserve">The Ethernet transceiver </w:t>
-      </w:r>
-      <w:r>
-        <w:t xml:space="preserve">also </w:t>
-      </w:r>
-      <w:r>
-        <w:t xml:space="preserve">requires a clocked input </w:t>
-      </w:r>
-      <w:r>
-        <w:t>either</w:t>
-      </w:r>
-      <w:r>
-        <w:t xml:space="preserve"> from </w:t>
-      </w:r>
-      <w:r>
-        <w:t xml:space="preserve">a separate </w:t>
-      </w:r>
-      <w:r>
-        <w:t xml:space="preserve">external oscillator or from a clock signal coming from the microcontroller. </w:t>
-      </w:r>
-      <w:r>
-        <w:t xml:space="preserve">Since the microcontroller has the ability to provide a clock signal to the transceiver, adding a separate crystal oscillator seemed redundant. </w:t>
-      </w:r>
-      <w:r>
-        <w:t>There are also sufficient GPIO pins to support this. Therefore th</w:t>
-      </w:r>
-      <w:r>
-        <w:t xml:space="preserve">e microcontroller will supply the Ethernet transceiver with its clock input. </w:t>
-      </w:r>
+        <w:t>Summary of Parameters</w:t>
+      </w:r>
+      <w:bookmarkEnd w:id="23"/>
+    </w:p>
+    <w:p>
+      <w:pPr>
+        <w:ind w:left="2160"/>
+      </w:pPr>
+      <w:r>
+        <w:t xml:space="preserve">The MII interface is used to ensure no latency occurs while communicating with external devices.  </w:t>
+      </w:r>
+    </w:p>
+    <w:p>
+      <w:pPr>
+        <w:ind w:left="2160"/>
+      </w:pPr>
+      <w:r>
+        <w:t xml:space="preserve">A 25MHz clock signal is required from the microcontroller to synchronize timing of data transmission and processing. </w:t>
+      </w:r>
+      <w:r>
+        <w:t xml:space="preserve">This will be sourced from the microcontroller. </w:t>
+      </w:r>
+    </w:p>
+    <w:p>
+      <w:pPr>
+        <w:ind w:left="2160"/>
+      </w:pPr>
+      <w:r>
+        <w:t xml:space="preserve">Although the JTAG scheme is present on the device, it was not seen why it would be necessary for the purposes of this project. Therefore, instead of creating pin designations to incorporate this functionality, each of the JTAG interface pins </w:t>
+      </w:r>
+      <w:proofErr w:type="gramStart"/>
+      <w:r>
+        <w:t>have</w:t>
+      </w:r>
+      <w:proofErr w:type="gramEnd"/>
+      <w:r>
+        <w:t xml:space="preserve"> been connected to headers for available future use. </w:t>
+      </w:r>
+    </w:p>
+    <w:p>
+      <w:pPr>
+        <w:pStyle w:val="Heading2"/>
+      </w:pPr>
+      <w:bookmarkStart w:id="24" w:name="_Toc383012895"/>
+      <w:r>
+        <w:t>Ethernet Connector</w:t>
+      </w:r>
+      <w:bookmarkEnd w:id="24"/>
     </w:p>
     <w:p>
       <w:pPr>
         <w:pStyle w:val="Heading3"/>
       </w:pPr>
-      <w:r>
-        <w:t>Summary of Parameters</w:t>
-      </w:r>
-    </w:p>
-    <w:p>
-      <w:pPr>
-        <w:ind w:left="2160"/>
-      </w:pPr>
-      <w:r>
-        <w:t xml:space="preserve">The MII interface is used to ensure no latency occurs while communicating with external devices.  </w:t>
-      </w:r>
-    </w:p>
-    <w:p>
-      <w:pPr>
-        <w:ind w:left="2160"/>
-      </w:pPr>
-      <w:r>
-        <w:t xml:space="preserve">A 25MHz clock signal is required from the microcontroller to synchronize timing of data transmission and processing. </w:t>
-      </w:r>
-      <w:r>
-        <w:t xml:space="preserve">This will be sourced from the microcontroller. </w:t>
-      </w:r>
-    </w:p>
-    <w:p>
-      <w:pPr>
-        <w:ind w:left="2160"/>
-      </w:pPr>
-      <w:r>
-        <w:t xml:space="preserve">Although the JTAG scheme is present on the device, it was not seen why it would be necessary for the purposes of this project. Therefore, instead of creating pin designations to incorporate this functionality, each of the JTAG interface pins </w:t>
-      </w:r>
-      <w:proofErr w:type="gramStart"/>
-      <w:r>
-        <w:t>have</w:t>
-      </w:r>
-      <w:proofErr w:type="gramEnd"/>
-      <w:r>
-        <w:t xml:space="preserve"> been connected to headers for available future use. </w:t>
-      </w:r>
-    </w:p>
-    <w:p>
-      <w:pPr>
-        <w:pStyle w:val="Heading2"/>
-      </w:pPr>
-      <w:r>
-        <w:t>Ethernet Connector</w:t>
-      </w:r>
-    </w:p>
-    <w:p>
-      <w:pPr>
-        <w:pStyle w:val="Heading3"/>
-      </w:pPr>
+      <w:bookmarkStart w:id="25" w:name="_Toc383012896"/>
       <w:r>
         <w:t>Component List</w:t>
       </w:r>
+      <w:bookmarkEnd w:id="25"/>
     </w:p>
     <w:tbl>
       <w:tblPr>
         <w:tblW w:w="5029" w:type="dxa"/>
         <w:tblInd w:w="2268" w:type="dxa"/>
-        <w:tblLook w:val="04A0" w:firstRow="1" w:lastRow="0" w:firstColumn="1" w:lastColumn="0" w:noHBand="0" w:noVBand="1"/>
+        <w:tblLook w:val="04A0"/>
       </w:tblPr>
       <w:tblGrid>
         <w:gridCol w:w="557"/>
@@ -7799,12 +10397,14 @@
       <w:pPr>
         <w:pStyle w:val="Heading3"/>
       </w:pPr>
+      <w:bookmarkStart w:id="26" w:name="_Toc383012897"/>
       <w:r>
         <w:t>Design Overview</w:t>
       </w:r>
       <w:r>
         <w:t>/Component Choice</w:t>
       </w:r>
+      <w:bookmarkEnd w:id="26"/>
     </w:p>
     <w:p>
       <w:pPr>
@@ -7839,6 +10439,7 @@
       <w:pPr>
         <w:pStyle w:val="Heading2"/>
       </w:pPr>
+      <w:bookmarkStart w:id="27" w:name="_Toc383012898"/>
       <w:r>
         <w:t xml:space="preserve">Power </w:t>
       </w:r>
@@ -7859,20 +10460,23 @@
       <w:r>
         <w:t>)</w:t>
       </w:r>
+      <w:bookmarkEnd w:id="27"/>
     </w:p>
     <w:p>
       <w:pPr>
         <w:pStyle w:val="Heading3"/>
       </w:pPr>
+      <w:bookmarkStart w:id="28" w:name="_Toc383012899"/>
       <w:r>
         <w:t>Component List</w:t>
       </w:r>
+      <w:bookmarkEnd w:id="28"/>
     </w:p>
     <w:tbl>
       <w:tblPr>
         <w:tblW w:w="6510" w:type="dxa"/>
         <w:tblInd w:w="2268" w:type="dxa"/>
-        <w:tblLook w:val="04A0" w:firstRow="1" w:lastRow="0" w:firstColumn="1" w:lastColumn="0" w:noHBand="0" w:noVBand="1"/>
+        <w:tblLook w:val="04A0"/>
       </w:tblPr>
       <w:tblGrid>
         <w:gridCol w:w="557"/>
@@ -8240,9 +10844,11 @@
       <w:pPr>
         <w:pStyle w:val="Heading3"/>
       </w:pPr>
+      <w:bookmarkStart w:id="29" w:name="_Toc383012900"/>
       <w:r>
         <w:t>Design Overview</w:t>
       </w:r>
+      <w:bookmarkEnd w:id="29"/>
     </w:p>
     <w:p>
       <w:pPr>
@@ -8266,15 +10872,7 @@
       </w:r>
       <w:proofErr w:type="spellEnd"/>
       <w:r>
-        <w:t xml:space="preserve"> to the </w:t>
-      </w:r>
-      <w:proofErr w:type="spellStart"/>
-      <w:r>
-        <w:t>RTx</w:t>
-      </w:r>
-      <w:proofErr w:type="spellEnd"/>
-      <w:r>
-        <w:t xml:space="preserve"> design. The component is a single PSE controller compliant with IEEE 802.3af standard. Although other models would allow for </w:t>
+        <w:t xml:space="preserve"> to the RTx design. The component is a single PSE controller compliant with IEEE 802.3af standard. Although other models would allow for </w:t>
       </w:r>
       <w:proofErr w:type="spellStart"/>
       <w:r>
@@ -8319,27 +10917,28 @@
         <w:pStyle w:val="Heading1"/>
         <w:jc w:val="both"/>
       </w:pPr>
-      <w:bookmarkStart w:id="14" w:name="_Toc379637411"/>
-      <w:r>
-        <w:lastRenderedPageBreak/>
+      <w:bookmarkStart w:id="30" w:name="_Toc383012901"/>
+      <w:r>
         <w:t>USB Development/Debug Port</w:t>
       </w:r>
-      <w:bookmarkEnd w:id="14"/>
+      <w:bookmarkEnd w:id="30"/>
     </w:p>
     <w:p>
       <w:pPr>
         <w:pStyle w:val="Heading2"/>
       </w:pPr>
+      <w:bookmarkStart w:id="31" w:name="_Toc383012902"/>
       <w:r>
         <w:t>Component List</w:t>
       </w:r>
+      <w:bookmarkEnd w:id="31"/>
     </w:p>
     <w:p/>
     <w:tbl>
       <w:tblPr>
         <w:tblW w:w="3253" w:type="dxa"/>
         <w:tblInd w:w="2268" w:type="dxa"/>
-        <w:tblLook w:val="04A0" w:firstRow="1" w:lastRow="0" w:firstColumn="1" w:lastColumn="0" w:noHBand="0" w:noVBand="1"/>
+        <w:tblLook w:val="04A0"/>
       </w:tblPr>
       <w:tblGrid>
         <w:gridCol w:w="559"/>
@@ -8381,6 +10980,7 @@
                 <w:rFonts w:ascii="Calibri" w:eastAsia="Times New Roman" w:hAnsi="Calibri" w:cs="Times New Roman"/>
                 <w:color w:val="000000"/>
               </w:rPr>
+              <w:lastRenderedPageBreak/>
               <w:t>R21</w:t>
             </w:r>
           </w:p>
@@ -8566,9 +11166,11 @@
       <w:pPr>
         <w:pStyle w:val="Heading2"/>
       </w:pPr>
+      <w:bookmarkStart w:id="32" w:name="_Toc383012903"/>
       <w:r>
         <w:t>Design Overview/Component Choice</w:t>
       </w:r>
+      <w:bookmarkEnd w:id="32"/>
     </w:p>
     <w:p>
       <w:pPr>
@@ -8583,14 +11185,14 @@
         <w:pStyle w:val="Heading1"/>
         <w:jc w:val="both"/>
       </w:pPr>
-      <w:bookmarkStart w:id="15" w:name="_Toc379637412"/>
+      <w:bookmarkStart w:id="33" w:name="_Toc383012904"/>
       <w:r>
         <w:t xml:space="preserve">Supply </w:t>
       </w:r>
       <w:r>
         <w:t>Voltage Regulation/Filtering</w:t>
       </w:r>
-      <w:bookmarkEnd w:id="15"/>
+      <w:bookmarkEnd w:id="33"/>
     </w:p>
     <w:p/>
     <w:p>
@@ -8598,11 +11200,11 @@
         <w:pStyle w:val="Heading1"/>
         <w:jc w:val="both"/>
       </w:pPr>
-      <w:bookmarkStart w:id="16" w:name="_Toc379637413"/>
+      <w:bookmarkStart w:id="34" w:name="_Toc383012905"/>
       <w:r>
         <w:t>Motor Driver Outputs</w:t>
       </w:r>
-      <w:bookmarkEnd w:id="16"/>
+      <w:bookmarkEnd w:id="34"/>
     </w:p>
     <w:p>
       <w:pPr>
@@ -8610,7 +11212,7 @@
       </w:pPr>
     </w:p>
     <w:sectPr>
-      <w:footerReference w:type="default" r:id="rId10"/>
+      <w:footerReference w:type="default" r:id="rId9"/>
       <w:pgSz w:w="12240" w:h="15840"/>
       <w:pgMar w:top="1440" w:right="720" w:bottom="1440" w:left="720" w:header="720" w:footer="720" w:gutter="0"/>
       <w:cols w:space="720"/>
@@ -8621,7 +11223,7 @@
 </file>
 
 <file path=word/endnotes.xml><?xml version="1.0" encoding="utf-8"?>
-<w:endnotes xmlns:wpc="http://schemas.microsoft.com/office/word/2010/wordprocessingCanvas" xmlns:mc="http://schemas.openxmlformats.org/markup-compatibility/2006" xmlns:o="urn:schemas-microsoft-com:office:office" xmlns:r="http://schemas.openxmlformats.org/officeDocument/2006/relationships" xmlns:m="http://schemas.openxmlformats.org/officeDocument/2006/math" xmlns:v="urn:schemas-microsoft-com:vml" xmlns:wp14="http://schemas.microsoft.com/office/word/2010/wordprocessingDrawing" xmlns:wp="http://schemas.openxmlformats.org/drawingml/2006/wordprocessingDrawing" xmlns:w10="urn:schemas-microsoft-com:office:word" xmlns:w="http://schemas.openxmlformats.org/wordprocessingml/2006/main" xmlns:w14="http://schemas.microsoft.com/office/word/2010/wordml" xmlns:wpg="http://schemas.microsoft.com/office/word/2010/wordprocessingGroup" xmlns:wpi="http://schemas.microsoft.com/office/word/2010/wordprocessingInk" xmlns:wne="http://schemas.microsoft.com/office/word/2006/wordml" xmlns:wps="http://schemas.microsoft.com/office/word/2010/wordprocessingShape" mc:Ignorable="w14 wp14">
+<w:endnotes xmlns:ve="http://schemas.openxmlformats.org/markup-compatibility/2006" xmlns:o="urn:schemas-microsoft-com:office:office" xmlns:r="http://schemas.openxmlformats.org/officeDocument/2006/relationships" xmlns:m="http://schemas.openxmlformats.org/officeDocument/2006/math" xmlns:v="urn:schemas-microsoft-com:vml" xmlns:wp="http://schemas.openxmlformats.org/drawingml/2006/wordprocessingDrawing" xmlns:w10="urn:schemas-microsoft-com:office:word" xmlns:w="http://schemas.openxmlformats.org/wordprocessingml/2006/main" xmlns:wne="http://schemas.microsoft.com/office/word/2006/wordml">
   <w:endnote w:type="separator" w:id="-1">
     <w:p>
       <w:pPr>
@@ -8646,7 +11248,7 @@
 </file>
 
 <file path=word/footer1.xml><?xml version="1.0" encoding="utf-8"?>
-<w:ftr xmlns:wpc="http://schemas.microsoft.com/office/word/2010/wordprocessingCanvas" xmlns:mc="http://schemas.openxmlformats.org/markup-compatibility/2006" xmlns:o="urn:schemas-microsoft-com:office:office" xmlns:r="http://schemas.openxmlformats.org/officeDocument/2006/relationships" xmlns:m="http://schemas.openxmlformats.org/officeDocument/2006/math" xmlns:v="urn:schemas-microsoft-com:vml" xmlns:wp14="http://schemas.microsoft.com/office/word/2010/wordprocessingDrawing" xmlns:wp="http://schemas.openxmlformats.org/drawingml/2006/wordprocessingDrawing" xmlns:w10="urn:schemas-microsoft-com:office:word" xmlns:w="http://schemas.openxmlformats.org/wordprocessingml/2006/main" xmlns:w14="http://schemas.microsoft.com/office/word/2010/wordml" xmlns:wpg="http://schemas.microsoft.com/office/word/2010/wordprocessingGroup" xmlns:wpi="http://schemas.microsoft.com/office/word/2010/wordprocessingInk" xmlns:wne="http://schemas.microsoft.com/office/word/2006/wordml" xmlns:wps="http://schemas.microsoft.com/office/word/2010/wordprocessingShape" mc:Ignorable="w14 wp14">
+<w:ftr xmlns:ve="http://schemas.openxmlformats.org/markup-compatibility/2006" xmlns:o="urn:schemas-microsoft-com:office:office" xmlns:r="http://schemas.openxmlformats.org/officeDocument/2006/relationships" xmlns:m="http://schemas.openxmlformats.org/officeDocument/2006/math" xmlns:v="urn:schemas-microsoft-com:vml" xmlns:wp="http://schemas.openxmlformats.org/drawingml/2006/wordprocessingDrawing" xmlns:w10="urn:schemas-microsoft-com:office:word" xmlns:w="http://schemas.openxmlformats.org/wordprocessingml/2006/main" xmlns:wne="http://schemas.microsoft.com/office/word/2006/wordml">
   <w:sdt>
     <w:sdtPr>
       <w:id w:val="243753611"/>
@@ -8670,27 +11272,14 @@
           </w:pBdr>
           <w:jc w:val="right"/>
         </w:pPr>
-        <w:r>
-          <w:fldChar w:fldCharType="begin"/>
-        </w:r>
-        <w:r>
-          <w:instrText xml:space="preserve"> PAGE   \* MERGEFORMAT </w:instrText>
-        </w:r>
-        <w:r>
-          <w:fldChar w:fldCharType="separate"/>
-        </w:r>
-        <w:r>
-          <w:rPr>
-            <w:noProof/>
-          </w:rPr>
-          <w:t>7</w:t>
-        </w:r>
-        <w:r>
-          <w:rPr>
-            <w:noProof/>
-          </w:rPr>
-          <w:fldChar w:fldCharType="end"/>
-        </w:r>
+        <w:fldSimple w:instr=" PAGE   \* MERGEFORMAT ">
+          <w:r>
+            <w:rPr>
+              <w:noProof/>
+            </w:rPr>
+            <w:t>10</w:t>
+          </w:r>
+        </w:fldSimple>
         <w:r>
           <w:t xml:space="preserve"> | </w:t>
         </w:r>
@@ -8713,7 +11302,7 @@
 </file>
 
 <file path=word/footnotes.xml><?xml version="1.0" encoding="utf-8"?>
-<w:footnotes xmlns:wpc="http://schemas.microsoft.com/office/word/2010/wordprocessingCanvas" xmlns:mc="http://schemas.openxmlformats.org/markup-compatibility/2006" xmlns:o="urn:schemas-microsoft-com:office:office" xmlns:r="http://schemas.openxmlformats.org/officeDocument/2006/relationships" xmlns:m="http://schemas.openxmlformats.org/officeDocument/2006/math" xmlns:v="urn:schemas-microsoft-com:vml" xmlns:wp14="http://schemas.microsoft.com/office/word/2010/wordprocessingDrawing" xmlns:wp="http://schemas.openxmlformats.org/drawingml/2006/wordprocessingDrawing" xmlns:w10="urn:schemas-microsoft-com:office:word" xmlns:w="http://schemas.openxmlformats.org/wordprocessingml/2006/main" xmlns:w14="http://schemas.microsoft.com/office/word/2010/wordml" xmlns:wpg="http://schemas.microsoft.com/office/word/2010/wordprocessingGroup" xmlns:wpi="http://schemas.microsoft.com/office/word/2010/wordprocessingInk" xmlns:wne="http://schemas.microsoft.com/office/word/2006/wordml" xmlns:wps="http://schemas.microsoft.com/office/word/2010/wordprocessingShape" mc:Ignorable="w14 wp14">
+<w:footnotes xmlns:ve="http://schemas.openxmlformats.org/markup-compatibility/2006" xmlns:o="urn:schemas-microsoft-com:office:office" xmlns:r="http://schemas.openxmlformats.org/officeDocument/2006/relationships" xmlns:m="http://schemas.openxmlformats.org/officeDocument/2006/math" xmlns:v="urn:schemas-microsoft-com:vml" xmlns:wp="http://schemas.openxmlformats.org/drawingml/2006/wordprocessingDrawing" xmlns:w10="urn:schemas-microsoft-com:office:word" xmlns:w="http://schemas.openxmlformats.org/wordprocessingml/2006/main" xmlns:wne="http://schemas.microsoft.com/office/word/2006/wordml">
   <w:footnote w:type="separator" w:id="-1">
     <w:p>
       <w:pPr>
@@ -8738,7 +11327,7 @@
 </file>
 
 <file path=word/numbering.xml><?xml version="1.0" encoding="utf-8"?>
-<w:numbering xmlns:wpc="http://schemas.microsoft.com/office/word/2010/wordprocessingCanvas" xmlns:mc="http://schemas.openxmlformats.org/markup-compatibility/2006" xmlns:o="urn:schemas-microsoft-com:office:office" xmlns:r="http://schemas.openxmlformats.org/officeDocument/2006/relationships" xmlns:m="http://schemas.openxmlformats.org/officeDocument/2006/math" xmlns:v="urn:schemas-microsoft-com:vml" xmlns:wp14="http://schemas.microsoft.com/office/word/2010/wordprocessingDrawing" xmlns:wp="http://schemas.openxmlformats.org/drawingml/2006/wordprocessingDrawing" xmlns:w10="urn:schemas-microsoft-com:office:word" xmlns:w="http://schemas.openxmlformats.org/wordprocessingml/2006/main" xmlns:w14="http://schemas.microsoft.com/office/word/2010/wordml" xmlns:wpg="http://schemas.microsoft.com/office/word/2010/wordprocessingGroup" xmlns:wpi="http://schemas.microsoft.com/office/word/2010/wordprocessingInk" xmlns:wne="http://schemas.microsoft.com/office/word/2006/wordml" xmlns:wps="http://schemas.microsoft.com/office/word/2010/wordprocessingShape" mc:Ignorable="w14 wp14">
+<w:numbering xmlns:ve="http://schemas.openxmlformats.org/markup-compatibility/2006" xmlns:o="urn:schemas-microsoft-com:office:office" xmlns:r="http://schemas.openxmlformats.org/officeDocument/2006/relationships" xmlns:m="http://schemas.openxmlformats.org/officeDocument/2006/math" xmlns:v="urn:schemas-microsoft-com:vml" xmlns:wp="http://schemas.openxmlformats.org/drawingml/2006/wordprocessingDrawing" xmlns:w10="urn:schemas-microsoft-com:office:word" xmlns:w="http://schemas.openxmlformats.org/wordprocessingml/2006/main" xmlns:wne="http://schemas.microsoft.com/office/word/2006/wordml">
   <w:abstractNum w:abstractNumId="0">
     <w:nsid w:val="057E67D1"/>
     <w:multiLevelType w:val="hybridMultilevel"/>
@@ -9093,6 +11682,95 @@
     </w:lvl>
   </w:abstractNum>
   <w:abstractNum w:abstractNumId="4">
+    <w:nsid w:val="50DA0E68"/>
+    <w:multiLevelType w:val="hybridMultilevel"/>
+    <w:tmpl w:val="F266F92E"/>
+    <w:lvl w:ilvl="0" w:tplc="F4B8DC16">
+      <w:start w:val="1"/>
+      <w:numFmt w:val="decimal"/>
+      <w:lvlText w:val="%1)"/>
+      <w:lvlJc w:val="left"/>
+      <w:pPr>
+        <w:ind w:left="1800" w:hanging="360"/>
+      </w:pPr>
+      <w:rPr>
+        <w:rFonts w:hint="default"/>
+      </w:rPr>
+    </w:lvl>
+    <w:lvl w:ilvl="1" w:tplc="04090019" w:tentative="1">
+      <w:start w:val="1"/>
+      <w:numFmt w:val="lowerLetter"/>
+      <w:lvlText w:val="%2."/>
+      <w:lvlJc w:val="left"/>
+      <w:pPr>
+        <w:ind w:left="2520" w:hanging="360"/>
+      </w:pPr>
+    </w:lvl>
+    <w:lvl w:ilvl="2" w:tplc="0409001B" w:tentative="1">
+      <w:start w:val="1"/>
+      <w:numFmt w:val="lowerRoman"/>
+      <w:lvlText w:val="%3."/>
+      <w:lvlJc w:val="right"/>
+      <w:pPr>
+        <w:ind w:left="3240" w:hanging="180"/>
+      </w:pPr>
+    </w:lvl>
+    <w:lvl w:ilvl="3" w:tplc="0409000F" w:tentative="1">
+      <w:start w:val="1"/>
+      <w:numFmt w:val="decimal"/>
+      <w:lvlText w:val="%4."/>
+      <w:lvlJc w:val="left"/>
+      <w:pPr>
+        <w:ind w:left="3960" w:hanging="360"/>
+      </w:pPr>
+    </w:lvl>
+    <w:lvl w:ilvl="4" w:tplc="04090019" w:tentative="1">
+      <w:start w:val="1"/>
+      <w:numFmt w:val="lowerLetter"/>
+      <w:lvlText w:val="%5."/>
+      <w:lvlJc w:val="left"/>
+      <w:pPr>
+        <w:ind w:left="4680" w:hanging="360"/>
+      </w:pPr>
+    </w:lvl>
+    <w:lvl w:ilvl="5" w:tplc="0409001B" w:tentative="1">
+      <w:start w:val="1"/>
+      <w:numFmt w:val="lowerRoman"/>
+      <w:lvlText w:val="%6."/>
+      <w:lvlJc w:val="right"/>
+      <w:pPr>
+        <w:ind w:left="5400" w:hanging="180"/>
+      </w:pPr>
+    </w:lvl>
+    <w:lvl w:ilvl="6" w:tplc="0409000F" w:tentative="1">
+      <w:start w:val="1"/>
+      <w:numFmt w:val="decimal"/>
+      <w:lvlText w:val="%7."/>
+      <w:lvlJc w:val="left"/>
+      <w:pPr>
+        <w:ind w:left="6120" w:hanging="360"/>
+      </w:pPr>
+    </w:lvl>
+    <w:lvl w:ilvl="7" w:tplc="04090019" w:tentative="1">
+      <w:start w:val="1"/>
+      <w:numFmt w:val="lowerLetter"/>
+      <w:lvlText w:val="%8."/>
+      <w:lvlJc w:val="left"/>
+      <w:pPr>
+        <w:ind w:left="6840" w:hanging="360"/>
+      </w:pPr>
+    </w:lvl>
+    <w:lvl w:ilvl="8" w:tplc="0409001B" w:tentative="1">
+      <w:start w:val="1"/>
+      <w:numFmt w:val="lowerRoman"/>
+      <w:lvlText w:val="%9."/>
+      <w:lvlJc w:val="right"/>
+      <w:pPr>
+        <w:ind w:left="7560" w:hanging="180"/>
+      </w:pPr>
+    </w:lvl>
+  </w:abstractNum>
+  <w:abstractNum w:abstractNumId="5">
     <w:nsid w:val="6D191728"/>
     <w:multiLevelType w:val="hybridMultilevel"/>
     <w:tmpl w:val="1DFCAC8A"/>
@@ -9178,7 +11856,7 @@
       </w:pPr>
     </w:lvl>
   </w:abstractNum>
-  <w:abstractNum w:abstractNumId="5">
+  <w:abstractNum w:abstractNumId="6">
     <w:nsid w:val="749C4B7F"/>
     <w:multiLevelType w:val="hybridMultilevel"/>
     <w:tmpl w:val="A40CDBA6"/>
@@ -9280,16 +11958,19 @@
     <w:abstractNumId w:val="0"/>
   </w:num>
   <w:num w:numId="5">
-    <w:abstractNumId w:val="4"/>
+    <w:abstractNumId w:val="5"/>
   </w:num>
   <w:num w:numId="6">
-    <w:abstractNumId w:val="5"/>
+    <w:abstractNumId w:val="6"/>
+  </w:num>
+  <w:num w:numId="7">
+    <w:abstractNumId w:val="4"/>
   </w:num>
 </w:numbering>
 </file>
 
 <file path=word/styles.xml><?xml version="1.0" encoding="utf-8"?>
-<w:styles xmlns:mc="http://schemas.openxmlformats.org/markup-compatibility/2006" xmlns:r="http://schemas.openxmlformats.org/officeDocument/2006/relationships" xmlns:w="http://schemas.openxmlformats.org/wordprocessingml/2006/main" xmlns:w14="http://schemas.microsoft.com/office/word/2010/wordml" mc:Ignorable="w14">
+<w:styles xmlns:r="http://schemas.openxmlformats.org/officeDocument/2006/relationships" xmlns:w="http://schemas.openxmlformats.org/wordprocessingml/2006/main">
   <w:docDefaults>
     <w:rPrDefault>
       <w:rPr>
@@ -9702,6 +12383,7 @@
     <w:uiPriority w:val="99"/>
     <w:semiHidden/>
     <w:unhideWhenUsed/>
+    <w:qFormat/>
     <w:tblPr>
       <w:tblInd w:w="0" w:type="dxa"/>
       <w:tblCellMar>
@@ -10525,6 +13207,291 @@
 </w:styles>
 </file>
 
+<file path=word/glossary/document.xml><?xml version="1.0" encoding="utf-8"?>
+<w:glossaryDocument xmlns:ve="http://schemas.openxmlformats.org/markup-compatibility/2006" xmlns:o="urn:schemas-microsoft-com:office:office" xmlns:r="http://schemas.openxmlformats.org/officeDocument/2006/relationships" xmlns:m="http://schemas.openxmlformats.org/officeDocument/2006/math" xmlns:v="urn:schemas-microsoft-com:vml" xmlns:wp="http://schemas.openxmlformats.org/drawingml/2006/wordprocessingDrawing" xmlns:w10="urn:schemas-microsoft-com:office:word" xmlns:w="http://schemas.openxmlformats.org/wordprocessingml/2006/main" xmlns:wne="http://schemas.microsoft.com/office/word/2006/wordml">
+  <w:docParts/>
+</w:glossaryDocument>
+</file>
+
+<file path=word/glossary/fontTable.xml><?xml version="1.0" encoding="utf-8"?>
+<w:fonts xmlns:r="http://schemas.openxmlformats.org/officeDocument/2006/relationships" xmlns:w="http://schemas.openxmlformats.org/wordprocessingml/2006/main">
+  <w:font w:name="Times New Roman">
+    <w:panose1 w:val="02020603050405020304"/>
+    <w:charset w:val="00"/>
+    <w:family w:val="roman"/>
+    <w:pitch w:val="variable"/>
+    <w:sig w:usb0="E0002AFF" w:usb1="C0007841" w:usb2="00000009" w:usb3="00000000" w:csb0="000001FF" w:csb1="00000000"/>
+  </w:font>
+  <w:font w:name="Calibri">
+    <w:panose1 w:val="020F0502020204030204"/>
+    <w:charset w:val="00"/>
+    <w:family w:val="swiss"/>
+    <w:pitch w:val="variable"/>
+    <w:sig w:usb0="E00002FF" w:usb1="4000ACFF" w:usb2="00000001" w:usb3="00000000" w:csb0="0000019F" w:csb1="00000000"/>
+  </w:font>
+  <w:font w:name="Cambria">
+    <w:panose1 w:val="02040503050406030204"/>
+    <w:charset w:val="00"/>
+    <w:family w:val="roman"/>
+    <w:pitch w:val="variable"/>
+    <w:sig w:usb0="E00002FF" w:usb1="400004FF" w:usb2="00000000" w:usb3="00000000" w:csb0="0000019F" w:csb1="00000000"/>
+  </w:font>
+  <w:font w:name="Tahoma">
+    <w:panose1 w:val="020B0604030504040204"/>
+    <w:charset w:val="00"/>
+    <w:family w:val="swiss"/>
+    <w:pitch w:val="variable"/>
+    <w:sig w:usb0="E1002EFF" w:usb1="C000605B" w:usb2="00000029" w:usb3="00000000" w:csb0="000101FF" w:csb1="00000000"/>
+  </w:font>
+  <w:font w:name="Cambria Math">
+    <w:panose1 w:val="02040503050406030204"/>
+    <w:charset w:val="00"/>
+    <w:family w:val="roman"/>
+    <w:pitch w:val="variable"/>
+    <w:sig w:usb0="E00002FF" w:usb1="420024FF" w:usb2="00000000" w:usb3="00000000" w:csb0="0000019F" w:csb1="00000000"/>
+  </w:font>
+</w:fonts>
+</file>
+
+<file path=word/glossary/settings.xml><?xml version="1.0" encoding="utf-8"?>
+<w:settings xmlns:o="urn:schemas-microsoft-com:office:office" xmlns:r="http://schemas.openxmlformats.org/officeDocument/2006/relationships" xmlns:m="http://schemas.openxmlformats.org/officeDocument/2006/math" xmlns:v="urn:schemas-microsoft-com:vml" xmlns:w10="urn:schemas-microsoft-com:office:word" xmlns:w="http://schemas.openxmlformats.org/wordprocessingml/2006/main" xmlns:sl="http://schemas.openxmlformats.org/schemaLibrary/2006/main">
+  <w:view w:val="normal"/>
+  <w:defaultTabStop w:val="720"/>
+  <w:characterSpacingControl w:val="doNotCompress"/>
+  <w:compat>
+    <w:useFELayout/>
+  </w:compat>
+  <w:rsids>
+    <w:rsidRoot w:val="008B2A31"/>
+    <w:rsid w:val="008B2A31"/>
+  </w:rsids>
+  <m:mathPr>
+    <m:mathFont m:val="Cambria Math"/>
+    <m:brkBin m:val="before"/>
+    <m:brkBinSub m:val="--"/>
+    <m:smallFrac m:val="off"/>
+    <m:dispDef/>
+    <m:lMargin m:val="0"/>
+    <m:rMargin m:val="0"/>
+    <m:defJc m:val="centerGroup"/>
+    <m:wrapIndent m:val="1440"/>
+    <m:intLim m:val="subSup"/>
+    <m:naryLim m:val="undOvr"/>
+  </m:mathPr>
+  <w:themeFontLang w:val="en-US"/>
+  <w:clrSchemeMapping w:bg1="light1" w:t1="dark1" w:bg2="light2" w:t2="dark2" w:accent1="accent1" w:accent2="accent2" w:accent3="accent3" w:accent4="accent4" w:accent5="accent5" w:accent6="accent6" w:hyperlink="hyperlink" w:followedHyperlink="followedHyperlink"/>
+  <w:decimalSymbol w:val="."/>
+  <w:listSeparator w:val=","/>
+</w:settings>
+</file>
+
+<file path=word/glossary/styles.xml><?xml version="1.0" encoding="utf-8"?>
+<w:styles xmlns:r="http://schemas.openxmlformats.org/officeDocument/2006/relationships" xmlns:w="http://schemas.openxmlformats.org/wordprocessingml/2006/main">
+  <w:docDefaults>
+    <w:rPrDefault>
+      <w:rPr>
+        <w:rFonts w:asciiTheme="minorHAnsi" w:eastAsiaTheme="minorEastAsia" w:hAnsiTheme="minorHAnsi" w:cstheme="minorBidi"/>
+        <w:sz w:val="22"/>
+        <w:szCs w:val="22"/>
+        <w:lang w:val="en-US" w:eastAsia="en-US" w:bidi="ar-SA"/>
+      </w:rPr>
+    </w:rPrDefault>
+    <w:pPrDefault>
+      <w:pPr>
+        <w:spacing w:after="200" w:line="276" w:lineRule="auto"/>
+      </w:pPr>
+    </w:pPrDefault>
+  </w:docDefaults>
+  <w:latentStyles w:defLockedState="0" w:defUIPriority="99" w:defSemiHidden="1" w:defUnhideWhenUsed="1" w:defQFormat="0" w:count="267">
+    <w:lsdException w:name="Normal" w:semiHidden="0" w:uiPriority="0" w:unhideWhenUsed="0" w:qFormat="1"/>
+    <w:lsdException w:name="heading 1" w:semiHidden="0" w:uiPriority="9" w:unhideWhenUsed="0" w:qFormat="1"/>
+    <w:lsdException w:name="heading 2" w:uiPriority="9" w:qFormat="1"/>
+    <w:lsdException w:name="heading 3" w:uiPriority="9" w:qFormat="1"/>
+    <w:lsdException w:name="heading 4" w:uiPriority="9" w:qFormat="1"/>
+    <w:lsdException w:name="heading 5" w:uiPriority="9" w:qFormat="1"/>
+    <w:lsdException w:name="heading 6" w:uiPriority="9" w:qFormat="1"/>
+    <w:lsdException w:name="heading 7" w:uiPriority="9" w:qFormat="1"/>
+    <w:lsdException w:name="heading 8" w:uiPriority="9" w:qFormat="1"/>
+    <w:lsdException w:name="heading 9" w:uiPriority="9" w:qFormat="1"/>
+    <w:lsdException w:name="toc 1" w:uiPriority="39"/>
+    <w:lsdException w:name="toc 2" w:uiPriority="39"/>
+    <w:lsdException w:name="toc 3" w:uiPriority="39"/>
+    <w:lsdException w:name="toc 4" w:uiPriority="39"/>
+    <w:lsdException w:name="toc 5" w:uiPriority="39"/>
+    <w:lsdException w:name="toc 6" w:uiPriority="39"/>
+    <w:lsdException w:name="toc 7" w:uiPriority="39"/>
+    <w:lsdException w:name="toc 8" w:uiPriority="39"/>
+    <w:lsdException w:name="toc 9" w:uiPriority="39"/>
+    <w:lsdException w:name="caption" w:uiPriority="35" w:qFormat="1"/>
+    <w:lsdException w:name="Title" w:semiHidden="0" w:uiPriority="10" w:unhideWhenUsed="0" w:qFormat="1"/>
+    <w:lsdException w:name="Default Paragraph Font" w:uiPriority="1"/>
+    <w:lsdException w:name="Subtitle" w:semiHidden="0" w:uiPriority="11" w:unhideWhenUsed="0" w:qFormat="1"/>
+    <w:lsdException w:name="Strong" w:semiHidden="0" w:uiPriority="22" w:unhideWhenUsed="0" w:qFormat="1"/>
+    <w:lsdException w:name="Emphasis" w:semiHidden="0" w:uiPriority="20" w:unhideWhenUsed="0" w:qFormat="1"/>
+    <w:lsdException w:name="Table Grid" w:semiHidden="0" w:uiPriority="59" w:unhideWhenUsed="0"/>
+    <w:lsdException w:name="Placeholder Text" w:unhideWhenUsed="0"/>
+    <w:lsdException w:name="No Spacing" w:semiHidden="0" w:uiPriority="1" w:unhideWhenUsed="0" w:qFormat="1"/>
+    <w:lsdException w:name="Light Shading" w:semiHidden="0" w:uiPriority="60" w:unhideWhenUsed="0"/>
+    <w:lsdException w:name="Light List" w:semiHidden="0" w:uiPriority="61" w:unhideWhenUsed="0"/>
+    <w:lsdException w:name="Light Grid" w:semiHidden="0" w:uiPriority="62" w:unhideWhenUsed="0"/>
+    <w:lsdException w:name="Medium Shading 1" w:semiHidden="0" w:uiPriority="63" w:unhideWhenUsed="0"/>
+    <w:lsdException w:name="Medium Shading 2" w:semiHidden="0" w:uiPriority="64" w:unhideWhenUsed="0"/>
+    <w:lsdException w:name="Medium List 1" w:semiHidden="0" w:uiPriority="65" w:unhideWhenUsed="0"/>
+    <w:lsdException w:name="Medium List 2" w:semiHidden="0" w:uiPriority="66" w:unhideWhenUsed="0"/>
+    <w:lsdException w:name="Medium Grid 1" w:semiHidden="0" w:uiPriority="67" w:unhideWhenUsed="0"/>
+    <w:lsdException w:name="Medium Grid 2" w:semiHidden="0" w:uiPriority="68" w:unhideWhenUsed="0"/>
+    <w:lsdException w:name="Medium Grid 3" w:semiHidden="0" w:uiPriority="69" w:unhideWhenUsed="0"/>
+    <w:lsdException w:name="Dark List" w:semiHidden="0" w:uiPriority="70" w:unhideWhenUsed="0"/>
+    <w:lsdException w:name="Colorful Shading" w:semiHidden="0" w:uiPriority="71" w:unhideWhenUsed="0"/>
+    <w:lsdException w:name="Colorful List" w:semiHidden="0" w:uiPriority="72" w:unhideWhenUsed="0"/>
+    <w:lsdException w:name="Colorful Grid" w:semiHidden="0" w:uiPriority="73" w:unhideWhenUsed="0"/>
+    <w:lsdException w:name="Light Shading Accent 1" w:semiHidden="0" w:uiPriority="60" w:unhideWhenUsed="0"/>
+    <w:lsdException w:name="Light List Accent 1" w:semiHidden="0" w:uiPriority="61" w:unhideWhenUsed="0"/>
+    <w:lsdException w:name="Light Grid Accent 1" w:semiHidden="0" w:uiPriority="62" w:unhideWhenUsed="0"/>
+    <w:lsdException w:name="Medium Shading 1 Accent 1" w:semiHidden="0" w:uiPriority="63" w:unhideWhenUsed="0"/>
+    <w:lsdException w:name="Medium Shading 2 Accent 1" w:semiHidden="0" w:uiPriority="64" w:unhideWhenUsed="0"/>
+    <w:lsdException w:name="Medium List 1 Accent 1" w:semiHidden="0" w:uiPriority="65" w:unhideWhenUsed="0"/>
+    <w:lsdException w:name="Revision" w:unhideWhenUsed="0"/>
+    <w:lsdException w:name="List Paragraph" w:semiHidden="0" w:uiPriority="34" w:unhideWhenUsed="0" w:qFormat="1"/>
+    <w:lsdException w:name="Quote" w:semiHidden="0" w:uiPriority="29" w:unhideWhenUsed="0" w:qFormat="1"/>
+    <w:lsdException w:name="Intense Quote" w:semiHidden="0" w:uiPriority="30" w:unhideWhenUsed="0" w:qFormat="1"/>
+    <w:lsdException w:name="Medium List 2 Accent 1" w:semiHidden="0" w:uiPriority="66" w:unhideWhenUsed="0"/>
+    <w:lsdException w:name="Medium Grid 1 Accent 1" w:semiHidden="0" w:uiPriority="67" w:unhideWhenUsed="0"/>
+    <w:lsdException w:name="Medium Grid 2 Accent 1" w:semiHidden="0" w:uiPriority="68" w:unhideWhenUsed="0"/>
+    <w:lsdException w:name="Medium Grid 3 Accent 1" w:semiHidden="0" w:uiPriority="69" w:unhideWhenUsed="0"/>
+    <w:lsdException w:name="Dark List Accent 1" w:semiHidden="0" w:uiPriority="70" w:unhideWhenUsed="0"/>
+    <w:lsdException w:name="Colorful Shading Accent 1" w:semiHidden="0" w:uiPriority="71" w:unhideWhenUsed="0"/>
+    <w:lsdException w:name="Colorful List Accent 1" w:semiHidden="0" w:uiPriority="72" w:unhideWhenUsed="0"/>
+    <w:lsdException w:name="Colorful Grid Accent 1" w:semiHidden="0" w:uiPriority="73" w:unhideWhenUsed="0"/>
+    <w:lsdException w:name="Light Shading Accent 2" w:semiHidden="0" w:uiPriority="60" w:unhideWhenUsed="0"/>
+    <w:lsdException w:name="Light List Accent 2" w:semiHidden="0" w:uiPriority="61" w:unhideWhenUsed="0"/>
+    <w:lsdException w:name="Light Grid Accent 2" w:semiHidden="0" w:uiPriority="62" w:unhideWhenUsed="0"/>
+    <w:lsdException w:name="Medium Shading 1 Accent 2" w:semiHidden="0" w:uiPriority="63" w:unhideWhenUsed="0"/>
+    <w:lsdException w:name="Medium Shading 2 Accent 2" w:semiHidden="0" w:uiPriority="64" w:unhideWhenUsed="0"/>
+    <w:lsdException w:name="Medium List 1 Accent 2" w:semiHidden="0" w:uiPriority="65" w:unhideWhenUsed="0"/>
+    <w:lsdException w:name="Medium List 2 Accent 2" w:semiHidden="0" w:uiPriority="66" w:unhideWhenUsed="0"/>
+    <w:lsdException w:name="Medium Grid 1 Accent 2" w:semiHidden="0" w:uiPriority="67" w:unhideWhenUsed="0"/>
+    <w:lsdException w:name="Medium Grid 2 Accent 2" w:semiHidden="0" w:uiPriority="68" w:unhideWhenUsed="0"/>
+    <w:lsdException w:name="Medium Grid 3 Accent 2" w:semiHidden="0" w:uiPriority="69" w:unhideWhenUsed="0"/>
+    <w:lsdException w:name="Dark List Accent 2" w:semiHidden="0" w:uiPriority="70" w:unhideWhenUsed="0"/>
+    <w:lsdException w:name="Colorful Shading Accent 2" w:semiHidden="0" w:uiPriority="71" w:unhideWhenUsed="0"/>
+    <w:lsdException w:name="Colorful List Accent 2" w:semiHidden="0" w:uiPriority="72" w:unhideWhenUsed="0"/>
+    <w:lsdException w:name="Colorful Grid Accent 2" w:semiHidden="0" w:uiPriority="73" w:unhideWhenUsed="0"/>
+    <w:lsdException w:name="Light Shading Accent 3" w:semiHidden="0" w:uiPriority="60" w:unhideWhenUsed="0"/>
+    <w:lsdException w:name="Light List Accent 3" w:semiHidden="0" w:uiPriority="61" w:unhideWhenUsed="0"/>
+    <w:lsdException w:name="Light Grid Accent 3" w:semiHidden="0" w:uiPriority="62" w:unhideWhenUsed="0"/>
+    <w:lsdException w:name="Medium Shading 1 Accent 3" w:semiHidden="0" w:uiPriority="63" w:unhideWhenUsed="0"/>
+    <w:lsdException w:name="Medium Shading 2 Accent 3" w:semiHidden="0" w:uiPriority="64" w:unhideWhenUsed="0"/>
+    <w:lsdException w:name="Medium List 1 Accent 3" w:semiHidden="0" w:uiPriority="65" w:unhideWhenUsed="0"/>
+    <w:lsdException w:name="Medium List 2 Accent 3" w:semiHidden="0" w:uiPriority="66" w:unhideWhenUsed="0"/>
+    <w:lsdException w:name="Medium Grid 1 Accent 3" w:semiHidden="0" w:uiPriority="67" w:unhideWhenUsed="0"/>
+    <w:lsdException w:name="Medium Grid 2 Accent 3" w:semiHidden="0" w:uiPriority="68" w:unhideWhenUsed="0"/>
+    <w:lsdException w:name="Medium Grid 3 Accent 3" w:semiHidden="0" w:uiPriority="69" w:unhideWhenUsed="0"/>
+    <w:lsdException w:name="Dark List Accent 3" w:semiHidden="0" w:uiPriority="70" w:unhideWhenUsed="0"/>
+    <w:lsdException w:name="Colorful Shading Accent 3" w:semiHidden="0" w:uiPriority="71" w:unhideWhenUsed="0"/>
+    <w:lsdException w:name="Colorful List Accent 3" w:semiHidden="0" w:uiPriority="72" w:unhideWhenUsed="0"/>
+    <w:lsdException w:name="Colorful Grid Accent 3" w:semiHidden="0" w:uiPriority="73" w:unhideWhenUsed="0"/>
+    <w:lsdException w:name="Light Shading Accent 4" w:semiHidden="0" w:uiPriority="60" w:unhideWhenUsed="0"/>
+    <w:lsdException w:name="Light List Accent 4" w:semiHidden="0" w:uiPriority="61" w:unhideWhenUsed="0"/>
+    <w:lsdException w:name="Light Grid Accent 4" w:semiHidden="0" w:uiPriority="62" w:unhideWhenUsed="0"/>
+    <w:lsdException w:name="Medium Shading 1 Accent 4" w:semiHidden="0" w:uiPriority="63" w:unhideWhenUsed="0"/>
+    <w:lsdException w:name="Medium Shading 2 Accent 4" w:semiHidden="0" w:uiPriority="64" w:unhideWhenUsed="0"/>
+    <w:lsdException w:name="Medium List 1 Accent 4" w:semiHidden="0" w:uiPriority="65" w:unhideWhenUsed="0"/>
+    <w:lsdException w:name="Medium List 2 Accent 4" w:semiHidden="0" w:uiPriority="66" w:unhideWhenUsed="0"/>
+    <w:lsdException w:name="Medium Grid 1 Accent 4" w:semiHidden="0" w:uiPriority="67" w:unhideWhenUsed="0"/>
+    <w:lsdException w:name="Medium Grid 2 Accent 4" w:semiHidden="0" w:uiPriority="68" w:unhideWhenUsed="0"/>
+    <w:lsdException w:name="Medium Grid 3 Accent 4" w:semiHidden="0" w:uiPriority="69" w:unhideWhenUsed="0"/>
+    <w:lsdException w:name="Dark List Accent 4" w:semiHidden="0" w:uiPriority="70" w:unhideWhenUsed="0"/>
+    <w:lsdException w:name="Colorful Shading Accent 4" w:semiHidden="0" w:uiPriority="71" w:unhideWhenUsed="0"/>
+    <w:lsdException w:name="Colorful List Accent 4" w:semiHidden="0" w:uiPriority="72" w:unhideWhenUsed="0"/>
+    <w:lsdException w:name="Colorful Grid Accent 4" w:semiHidden="0" w:uiPriority="73" w:unhideWhenUsed="0"/>
+    <w:lsdException w:name="Light Shading Accent 5" w:semiHidden="0" w:uiPriority="60" w:unhideWhenUsed="0"/>
+    <w:lsdException w:name="Light List Accent 5" w:semiHidden="0" w:uiPriority="61" w:unhideWhenUsed="0"/>
+    <w:lsdException w:name="Light Grid Accent 5" w:semiHidden="0" w:uiPriority="62" w:unhideWhenUsed="0"/>
+    <w:lsdException w:name="Medium Shading 1 Accent 5" w:semiHidden="0" w:uiPriority="63" w:unhideWhenUsed="0"/>
+    <w:lsdException w:name="Medium Shading 2 Accent 5" w:semiHidden="0" w:uiPriority="64" w:unhideWhenUsed="0"/>
+    <w:lsdException w:name="Medium List 1 Accent 5" w:semiHidden="0" w:uiPriority="65" w:unhideWhenUsed="0"/>
+    <w:lsdException w:name="Medium List 2 Accent 5" w:semiHidden="0" w:uiPriority="66" w:unhideWhenUsed="0"/>
+    <w:lsdException w:name="Medium Grid 1 Accent 5" w:semiHidden="0" w:uiPriority="67" w:unhideWhenUsed="0"/>
+    <w:lsdException w:name="Medium Grid 2 Accent 5" w:semiHidden="0" w:uiPriority="68" w:unhideWhenUsed="0"/>
+    <w:lsdException w:name="Medium Grid 3 Accent 5" w:semiHidden="0" w:uiPriority="69" w:unhideWhenUsed="0"/>
+    <w:lsdException w:name="Dark List Accent 5" w:semiHidden="0" w:uiPriority="70" w:unhideWhenUsed="0"/>
+    <w:lsdException w:name="Colorful Shading Accent 5" w:semiHidden="0" w:uiPriority="71" w:unhideWhenUsed="0"/>
+    <w:lsdException w:name="Colorful List Accent 5" w:semiHidden="0" w:uiPriority="72" w:unhideWhenUsed="0"/>
+    <w:lsdException w:name="Colorful Grid Accent 5" w:semiHidden="0" w:uiPriority="73" w:unhideWhenUsed="0"/>
+    <w:lsdException w:name="Light Shading Accent 6" w:semiHidden="0" w:uiPriority="60" w:unhideWhenUsed="0"/>
+    <w:lsdException w:name="Light List Accent 6" w:semiHidden="0" w:uiPriority="61" w:unhideWhenUsed="0"/>
+    <w:lsdException w:name="Light Grid Accent 6" w:semiHidden="0" w:uiPriority="62" w:unhideWhenUsed="0"/>
+    <w:lsdException w:name="Medium Shading 1 Accent 6" w:semiHidden="0" w:uiPriority="63" w:unhideWhenUsed="0"/>
+    <w:lsdException w:name="Medium Shading 2 Accent 6" w:semiHidden="0" w:uiPriority="64" w:unhideWhenUsed="0"/>
+    <w:lsdException w:name="Medium List 1 Accent 6" w:semiHidden="0" w:uiPriority="65" w:unhideWhenUsed="0"/>
+    <w:lsdException w:name="Medium List 2 Accent 6" w:semiHidden="0" w:uiPriority="66" w:unhideWhenUsed="0"/>
+    <w:lsdException w:name="Medium Grid 1 Accent 6" w:semiHidden="0" w:uiPriority="67" w:unhideWhenUsed="0"/>
+    <w:lsdException w:name="Medium Grid 2 Accent 6" w:semiHidden="0" w:uiPriority="68" w:unhideWhenUsed="0"/>
+    <w:lsdException w:name="Medium Grid 3 Accent 6" w:semiHidden="0" w:uiPriority="69" w:unhideWhenUsed="0"/>
+    <w:lsdException w:name="Dark List Accent 6" w:semiHidden="0" w:uiPriority="70" w:unhideWhenUsed="0"/>
+    <w:lsdException w:name="Colorful Shading Accent 6" w:semiHidden="0" w:uiPriority="71" w:unhideWhenUsed="0"/>
+    <w:lsdException w:name="Colorful List Accent 6" w:semiHidden="0" w:uiPriority="72" w:unhideWhenUsed="0"/>
+    <w:lsdException w:name="Colorful Grid Accent 6" w:semiHidden="0" w:uiPriority="73" w:unhideWhenUsed="0"/>
+    <w:lsdException w:name="Subtle Emphasis" w:semiHidden="0" w:uiPriority="19" w:unhideWhenUsed="0" w:qFormat="1"/>
+    <w:lsdException w:name="Intense Emphasis" w:semiHidden="0" w:uiPriority="21" w:unhideWhenUsed="0" w:qFormat="1"/>
+    <w:lsdException w:name="Subtle Reference" w:semiHidden="0" w:uiPriority="31" w:unhideWhenUsed="0" w:qFormat="1"/>
+    <w:lsdException w:name="Intense Reference" w:semiHidden="0" w:uiPriority="32" w:unhideWhenUsed="0" w:qFormat="1"/>
+    <w:lsdException w:name="Book Title" w:semiHidden="0" w:uiPriority="33" w:unhideWhenUsed="0" w:qFormat="1"/>
+    <w:lsdException w:name="Bibliography" w:uiPriority="37"/>
+    <w:lsdException w:name="TOC Heading" w:uiPriority="39" w:qFormat="1"/>
+  </w:latentStyles>
+  <w:style w:type="paragraph" w:default="1" w:styleId="Normal">
+    <w:name w:val="Normal"/>
+    <w:qFormat/>
+  </w:style>
+  <w:style w:type="character" w:default="1" w:styleId="DefaultParagraphFont">
+    <w:name w:val="Default Paragraph Font"/>
+    <w:uiPriority w:val="1"/>
+    <w:semiHidden/>
+    <w:unhideWhenUsed/>
+  </w:style>
+  <w:style w:type="table" w:default="1" w:styleId="TableNormal">
+    <w:name w:val="Normal Table"/>
+    <w:uiPriority w:val="99"/>
+    <w:semiHidden/>
+    <w:unhideWhenUsed/>
+    <w:qFormat/>
+    <w:tblPr>
+      <w:tblInd w:w="0" w:type="dxa"/>
+      <w:tblCellMar>
+        <w:top w:w="0" w:type="dxa"/>
+        <w:left w:w="108" w:type="dxa"/>
+        <w:bottom w:w="0" w:type="dxa"/>
+        <w:right w:w="108" w:type="dxa"/>
+      </w:tblCellMar>
+    </w:tblPr>
+  </w:style>
+  <w:style w:type="numbering" w:default="1" w:styleId="NoList">
+    <w:name w:val="No List"/>
+    <w:uiPriority w:val="99"/>
+    <w:semiHidden/>
+    <w:unhideWhenUsed/>
+  </w:style>
+  <w:style w:type="character" w:styleId="PlaceholderText">
+    <w:name w:val="Placeholder Text"/>
+    <w:basedOn w:val="DefaultParagraphFont"/>
+    <w:uiPriority w:val="99"/>
+    <w:semiHidden/>
+    <w:rsid w:val="008B2A31"/>
+    <w:rPr>
+      <w:color w:val="808080"/>
+    </w:rPr>
+  </w:style>
+</w:styles>
+</file>
+
+<file path=word/glossary/webSettings.xml><?xml version="1.0" encoding="utf-8"?>
+<w:webSettings xmlns:r="http://schemas.openxmlformats.org/officeDocument/2006/relationships" xmlns:w="http://schemas.openxmlformats.org/wordprocessingml/2006/main">
+  <w:optimizeForBrowser/>
+</w:webSettings>
+</file>
+
 <file path=word/theme/theme1.xml><?xml version="1.0" encoding="utf-8"?>
 <a:theme xmlns:a="http://schemas.openxmlformats.org/drawingml/2006/main" name="Office Theme">
   <a:themeElements>
@@ -10815,7 +13782,7 @@
 </file>
 
 <file path=customXml/itemProps1.xml><?xml version="1.0" encoding="utf-8"?>
-<ds:datastoreItem xmlns:ds="http://schemas.openxmlformats.org/officeDocument/2006/customXml" ds:itemID="{9144D8C0-1B20-4C3C-87CF-F9EFFA51E401}">
+<ds:datastoreItem xmlns:ds="http://schemas.openxmlformats.org/officeDocument/2006/customXml" ds:itemID="{8075BB43-5916-4ECF-82AD-8242CED9B685}">
   <ds:schemaRefs>
     <ds:schemaRef ds:uri="http://schemas.openxmlformats.org/officeDocument/2006/bibliography"/>
   </ds:schemaRefs>

</xml_diff>

<commit_message>
minor updates made to USB documentation and FMEA.
</commit_message>
<xml_diff>
--- a/Documentation/Component Selection/RTx Controller Design.docx
+++ b/Documentation/Component Selection/RTx Controller Design.docx
@@ -1,6 +1,6 @@
 
 <file path=word/document.xml><?xml version="1.0" encoding="utf-8"?>
-<w:document xmlns:ve="http://schemas.openxmlformats.org/markup-compatibility/2006" xmlns:o="urn:schemas-microsoft-com:office:office" xmlns:r="http://schemas.openxmlformats.org/officeDocument/2006/relationships" xmlns:m="http://schemas.openxmlformats.org/officeDocument/2006/math" xmlns:v="urn:schemas-microsoft-com:vml" xmlns:wp="http://schemas.openxmlformats.org/drawingml/2006/wordprocessingDrawing" xmlns:w10="urn:schemas-microsoft-com:office:word" xmlns:w="http://schemas.openxmlformats.org/wordprocessingml/2006/main" xmlns:wne="http://schemas.microsoft.com/office/word/2006/wordml">
+<w:document xmlns:wpc="http://schemas.microsoft.com/office/word/2010/wordprocessingCanvas" xmlns:mc="http://schemas.openxmlformats.org/markup-compatibility/2006" xmlns:o="urn:schemas-microsoft-com:office:office" xmlns:r="http://schemas.openxmlformats.org/officeDocument/2006/relationships" xmlns:m="http://schemas.openxmlformats.org/officeDocument/2006/math" xmlns:v="urn:schemas-microsoft-com:vml" xmlns:wp14="http://schemas.microsoft.com/office/word/2010/wordprocessingDrawing" xmlns:wp="http://schemas.openxmlformats.org/drawingml/2006/wordprocessingDrawing" xmlns:w10="urn:schemas-microsoft-com:office:word" xmlns:w="http://schemas.openxmlformats.org/wordprocessingml/2006/main" xmlns:w14="http://schemas.microsoft.com/office/word/2010/wordml" xmlns:wpg="http://schemas.microsoft.com/office/word/2010/wordprocessingGroup" xmlns:wpi="http://schemas.microsoft.com/office/word/2010/wordprocessingInk" xmlns:wne="http://schemas.microsoft.com/office/word/2006/wordml" xmlns:wps="http://schemas.microsoft.com/office/word/2010/wordprocessingShape" mc:Ignorable="w14 wp14">
   <w:body>
     <w:p>
       <w:pPr>
@@ -69,7 +69,7 @@
             <o:lock v:ext="edit" aspectratio="t"/>
           </v:shapetype>
           <v:shape id="_x0000_i1025" type="#_x0000_t75" style="width:540pt;height:308.25pt">
-            <v:imagedata r:id="rId8" o:title=""/>
+            <v:imagedata r:id="rId9" o:title=""/>
           </v:shape>
         </w:pict>
       </w:r>
@@ -3021,7 +3021,7 @@
       <w:tblPr>
         <w:tblW w:w="2043" w:type="dxa"/>
         <w:tblInd w:w="2268" w:type="dxa"/>
-        <w:tblLook w:val="04A0"/>
+        <w:tblLook w:val="04A0" w:firstRow="1" w:lastRow="0" w:firstColumn="1" w:lastColumn="0" w:noHBand="0" w:noVBand="1"/>
       </w:tblPr>
       <w:tblGrid>
         <w:gridCol w:w="445"/>
@@ -3176,7 +3176,7 @@
       <w:tblPr>
         <w:tblW w:w="2043" w:type="dxa"/>
         <w:tblInd w:w="2268" w:type="dxa"/>
-        <w:tblLook w:val="04A0"/>
+        <w:tblLook w:val="04A0" w:firstRow="1" w:lastRow="0" w:firstColumn="1" w:lastColumn="0" w:noHBand="0" w:noVBand="1"/>
       </w:tblPr>
       <w:tblGrid>
         <w:gridCol w:w="445"/>
@@ -3331,7 +3331,7 @@
       <w:tblPr>
         <w:tblW w:w="2643" w:type="dxa"/>
         <w:tblInd w:w="2268" w:type="dxa"/>
-        <w:tblLook w:val="04A0"/>
+        <w:tblLook w:val="04A0" w:firstRow="1" w:lastRow="0" w:firstColumn="1" w:lastColumn="0" w:noHBand="0" w:noVBand="1"/>
       </w:tblPr>
       <w:tblGrid>
         <w:gridCol w:w="445"/>
@@ -3519,7 +3519,7 @@
       <w:tblPr>
         <w:tblW w:w="2979" w:type="dxa"/>
         <w:tblInd w:w="2268" w:type="dxa"/>
-        <w:tblLook w:val="04A0"/>
+        <w:tblLook w:val="04A0" w:firstRow="1" w:lastRow="0" w:firstColumn="1" w:lastColumn="0" w:noHBand="0" w:noVBand="1"/>
       </w:tblPr>
       <w:tblGrid>
         <w:gridCol w:w="557"/>
@@ -3707,7 +3707,7 @@
       <w:tblPr>
         <w:tblW w:w="2327" w:type="dxa"/>
         <w:tblInd w:w="2268" w:type="dxa"/>
-        <w:tblLook w:val="04A0"/>
+        <w:tblLook w:val="04A0" w:firstRow="1" w:lastRow="0" w:firstColumn="1" w:lastColumn="0" w:noHBand="0" w:noVBand="1"/>
       </w:tblPr>
       <w:tblGrid>
         <w:gridCol w:w="557"/>
@@ -5631,7 +5631,7 @@
       <w:tblPr>
         <w:tblW w:w="5130" w:type="dxa"/>
         <w:tblInd w:w="2268" w:type="dxa"/>
-        <w:tblLook w:val="04A0"/>
+        <w:tblLook w:val="04A0" w:firstRow="1" w:lastRow="0" w:firstColumn="1" w:lastColumn="0" w:noHBand="0" w:noVBand="1"/>
       </w:tblPr>
       <w:tblGrid>
         <w:gridCol w:w="447"/>
@@ -5918,7 +5918,7 @@
       <w:tblPr>
         <w:tblW w:w="5130" w:type="dxa"/>
         <w:tblInd w:w="2268" w:type="dxa"/>
-        <w:tblLook w:val="04A0"/>
+        <w:tblLook w:val="04A0" w:firstRow="1" w:lastRow="0" w:firstColumn="1" w:lastColumn="0" w:noHBand="0" w:noVBand="1"/>
       </w:tblPr>
       <w:tblGrid>
         <w:gridCol w:w="447"/>
@@ -6205,7 +6205,7 @@
       <w:tblPr>
         <w:tblW w:w="5130" w:type="dxa"/>
         <w:tblInd w:w="2268" w:type="dxa"/>
-        <w:tblLook w:val="04A0"/>
+        <w:tblLook w:val="04A0" w:firstRow="1" w:lastRow="0" w:firstColumn="1" w:lastColumn="0" w:noHBand="0" w:noVBand="1"/>
       </w:tblPr>
       <w:tblGrid>
         <w:gridCol w:w="447"/>
@@ -6492,7 +6492,7 @@
       <w:tblPr>
         <w:tblW w:w="5137" w:type="dxa"/>
         <w:tblInd w:w="2268" w:type="dxa"/>
-        <w:tblLook w:val="04A0"/>
+        <w:tblLook w:val="04A0" w:firstRow="1" w:lastRow="0" w:firstColumn="1" w:lastColumn="0" w:noHBand="0" w:noVBand="1"/>
       </w:tblPr>
       <w:tblGrid>
         <w:gridCol w:w="559"/>
@@ -6993,8 +6993,8 @@
       <w:r>
         <w:t xml:space="preserve">the </w:t>
       </w:r>
+      <w:proofErr w:type="gramEnd"/>
       <m:oMath>
-        <w:proofErr w:type="gramEnd"/>
         <m:sSub>
           <m:sSubPr>
             <m:ctrlPr>
@@ -7293,8 +7293,8 @@
       <w:r>
         <w:t xml:space="preserve">our </w:t>
       </w:r>
+      <w:proofErr w:type="gramEnd"/>
       <m:oMath>
-        <w:proofErr w:type="gramEnd"/>
         <m:sSub>
           <m:sSubPr>
             <m:ctrlPr>
@@ -7388,8 +7388,8 @@
       <w:r>
         <w:t xml:space="preserve">then </w:t>
       </w:r>
+      <w:proofErr w:type="gramEnd"/>
       <m:oMath>
-        <w:proofErr w:type="gramEnd"/>
         <m:r>
           <w:rPr>
             <w:rFonts w:ascii="Cambria Math" w:hAnsi="Cambria Math"/>
@@ -7509,8 +7509,8 @@
       <w:r>
         <w:t xml:space="preserve">is </w:t>
       </w:r>
+      <w:proofErr w:type="gramEnd"/>
       <m:oMath>
-        <w:proofErr w:type="gramEnd"/>
         <m:sSub>
           <m:sSubPr>
             <m:ctrlPr>
@@ -8044,7 +8044,7 @@
           <w:insideH w:val="single" w:sz="4" w:space="0" w:color="auto"/>
           <w:insideV w:val="single" w:sz="4" w:space="0" w:color="auto"/>
         </w:tblBorders>
-        <w:tblLook w:val="04A0"/>
+        <w:tblLook w:val="04A0" w:firstRow="1" w:lastRow="0" w:firstColumn="1" w:lastColumn="0" w:noHBand="0" w:noVBand="1"/>
       </w:tblPr>
       <w:tblGrid>
         <w:gridCol w:w="559"/>
@@ -8766,13 +8766,7 @@
             <w:rPr>
               <w:rFonts w:ascii="Cambria Math" w:hAnsi="Cambria Math"/>
             </w:rPr>
-            <m:t>=2kHz*4*16bits</m:t>
-          </m:r>
-          <m:r>
-            <w:rPr>
-              <w:rFonts w:ascii="Cambria Math" w:hAnsi="Cambria Math"/>
-            </w:rPr>
-            <m:t>=128kHz</m:t>
+            <m:t>=2kHz*4*16bits=128kHz</m:t>
           </m:r>
         </m:oMath>
       </m:oMathPara>
@@ -8940,23 +8934,21 @@
         <w:pStyle w:val="Heading1"/>
         <w:jc w:val="both"/>
       </w:pPr>
-      <w:bookmarkStart w:id="17" w:name="_GoBack"/>
-      <w:bookmarkStart w:id="18" w:name="_Toc383012889"/>
+      <w:bookmarkStart w:id="17" w:name="_Toc383012889"/>
+      <w:r>
+        <w:t>Ethernet Port</w:t>
+      </w:r>
       <w:bookmarkEnd w:id="17"/>
-      <w:r>
-        <w:t>Ethernet Port</w:t>
+    </w:p>
+    <w:p>
+      <w:pPr>
+        <w:pStyle w:val="Heading2"/>
+      </w:pPr>
+      <w:bookmarkStart w:id="18" w:name="_Toc383012890"/>
+      <w:r>
+        <w:t>Ethernet Overview</w:t>
       </w:r>
       <w:bookmarkEnd w:id="18"/>
-    </w:p>
-    <w:p>
-      <w:pPr>
-        <w:pStyle w:val="Heading2"/>
-      </w:pPr>
-      <w:bookmarkStart w:id="19" w:name="_Toc383012890"/>
-      <w:r>
-        <w:t>Ethernet Overview</w:t>
-      </w:r>
-      <w:bookmarkEnd w:id="19"/>
     </w:p>
     <w:p>
       <w:pPr>
@@ -8979,27 +8971,27 @@
       <w:pPr>
         <w:pStyle w:val="Heading2"/>
       </w:pPr>
-      <w:bookmarkStart w:id="20" w:name="_Toc383012891"/>
+      <w:bookmarkStart w:id="19" w:name="_Toc383012891"/>
       <w:r>
         <w:t>Ethernet PHY</w:t>
       </w:r>
+      <w:bookmarkEnd w:id="19"/>
+    </w:p>
+    <w:p>
+      <w:pPr>
+        <w:pStyle w:val="Heading3"/>
+      </w:pPr>
+      <w:bookmarkStart w:id="20" w:name="_Toc383012892"/>
+      <w:r>
+        <w:t>Component List</w:t>
+      </w:r>
       <w:bookmarkEnd w:id="20"/>
-    </w:p>
-    <w:p>
-      <w:pPr>
-        <w:pStyle w:val="Heading3"/>
-      </w:pPr>
-      <w:bookmarkStart w:id="21" w:name="_Toc383012892"/>
-      <w:r>
-        <w:t>Component List</w:t>
-      </w:r>
-      <w:bookmarkEnd w:id="21"/>
     </w:p>
     <w:tbl>
       <w:tblPr>
         <w:tblW w:w="6145" w:type="dxa"/>
         <w:tblInd w:w="2268" w:type="dxa"/>
-        <w:tblLook w:val="04A0"/>
+        <w:tblLook w:val="04A0" w:firstRow="1" w:lastRow="0" w:firstColumn="1" w:lastColumn="0" w:noHBand="0" w:noVBand="1"/>
       </w:tblPr>
       <w:tblGrid>
         <w:gridCol w:w="557"/>
@@ -9931,11 +9923,11 @@
       <w:pPr>
         <w:pStyle w:val="Heading3"/>
       </w:pPr>
-      <w:bookmarkStart w:id="22" w:name="_Toc383012893"/>
+      <w:bookmarkStart w:id="21" w:name="_Toc383012893"/>
       <w:r>
         <w:t>Design Overview</w:t>
       </w:r>
-      <w:bookmarkEnd w:id="22"/>
+      <w:bookmarkEnd w:id="21"/>
     </w:p>
     <w:p>
       <w:pPr>
@@ -10024,73 +10016,73 @@
       <w:pPr>
         <w:pStyle w:val="Heading3"/>
       </w:pPr>
-      <w:bookmarkStart w:id="23" w:name="_Toc383012894"/>
+      <w:bookmarkStart w:id="22" w:name="_Toc383012894"/>
       <w:r>
         <w:lastRenderedPageBreak/>
         <w:t>Summary of Parameters</w:t>
       </w:r>
+      <w:bookmarkEnd w:id="22"/>
+    </w:p>
+    <w:p>
+      <w:pPr>
+        <w:ind w:left="2160"/>
+      </w:pPr>
+      <w:r>
+        <w:t xml:space="preserve">The MII interface is used to ensure no latency occurs while communicating with external devices.  </w:t>
+      </w:r>
+    </w:p>
+    <w:p>
+      <w:pPr>
+        <w:ind w:left="2160"/>
+      </w:pPr>
+      <w:r>
+        <w:t xml:space="preserve">A 25MHz clock signal is required from the microcontroller to synchronize timing of data transmission and processing. </w:t>
+      </w:r>
+      <w:r>
+        <w:t xml:space="preserve">This will be sourced from the microcontroller. </w:t>
+      </w:r>
+    </w:p>
+    <w:p>
+      <w:pPr>
+        <w:ind w:left="2160"/>
+      </w:pPr>
+      <w:r>
+        <w:t xml:space="preserve">Although the JTAG scheme is present on the device, it was not seen why it would be necessary for the purposes of this project. Therefore, instead of creating pin designations to incorporate this functionality, each of the JTAG interface pins </w:t>
+      </w:r>
+      <w:proofErr w:type="gramStart"/>
+      <w:r>
+        <w:t>have</w:t>
+      </w:r>
+      <w:proofErr w:type="gramEnd"/>
+      <w:r>
+        <w:t xml:space="preserve"> been connected to headers for available future use. </w:t>
+      </w:r>
+    </w:p>
+    <w:p>
+      <w:pPr>
+        <w:pStyle w:val="Heading2"/>
+      </w:pPr>
+      <w:bookmarkStart w:id="23" w:name="_Toc383012895"/>
+      <w:r>
+        <w:t>Ethernet Connector</w:t>
+      </w:r>
       <w:bookmarkEnd w:id="23"/>
     </w:p>
     <w:p>
       <w:pPr>
-        <w:ind w:left="2160"/>
-      </w:pPr>
-      <w:r>
-        <w:t xml:space="preserve">The MII interface is used to ensure no latency occurs while communicating with external devices.  </w:t>
-      </w:r>
-    </w:p>
-    <w:p>
-      <w:pPr>
-        <w:ind w:left="2160"/>
-      </w:pPr>
-      <w:r>
-        <w:t xml:space="preserve">A 25MHz clock signal is required from the microcontroller to synchronize timing of data transmission and processing. </w:t>
-      </w:r>
-      <w:r>
-        <w:t xml:space="preserve">This will be sourced from the microcontroller. </w:t>
-      </w:r>
-    </w:p>
-    <w:p>
-      <w:pPr>
-        <w:ind w:left="2160"/>
-      </w:pPr>
-      <w:r>
-        <w:t xml:space="preserve">Although the JTAG scheme is present on the device, it was not seen why it would be necessary for the purposes of this project. Therefore, instead of creating pin designations to incorporate this functionality, each of the JTAG interface pins </w:t>
-      </w:r>
-      <w:proofErr w:type="gramStart"/>
-      <w:r>
-        <w:t>have</w:t>
-      </w:r>
-      <w:proofErr w:type="gramEnd"/>
-      <w:r>
-        <w:t xml:space="preserve"> been connected to headers for available future use. </w:t>
-      </w:r>
-    </w:p>
-    <w:p>
-      <w:pPr>
-        <w:pStyle w:val="Heading2"/>
-      </w:pPr>
-      <w:bookmarkStart w:id="24" w:name="_Toc383012895"/>
-      <w:r>
-        <w:t>Ethernet Connector</w:t>
+        <w:pStyle w:val="Heading3"/>
+      </w:pPr>
+      <w:bookmarkStart w:id="24" w:name="_Toc383012896"/>
+      <w:r>
+        <w:t>Component List</w:t>
       </w:r>
       <w:bookmarkEnd w:id="24"/>
-    </w:p>
-    <w:p>
-      <w:pPr>
-        <w:pStyle w:val="Heading3"/>
-      </w:pPr>
-      <w:bookmarkStart w:id="25" w:name="_Toc383012896"/>
-      <w:r>
-        <w:t>Component List</w:t>
-      </w:r>
-      <w:bookmarkEnd w:id="25"/>
     </w:p>
     <w:tbl>
       <w:tblPr>
         <w:tblW w:w="5029" w:type="dxa"/>
         <w:tblInd w:w="2268" w:type="dxa"/>
-        <w:tblLook w:val="04A0"/>
+        <w:tblLook w:val="04A0" w:firstRow="1" w:lastRow="0" w:firstColumn="1" w:lastColumn="0" w:noHBand="0" w:noVBand="1"/>
       </w:tblPr>
       <w:tblGrid>
         <w:gridCol w:w="557"/>
@@ -10397,14 +10389,14 @@
       <w:pPr>
         <w:pStyle w:val="Heading3"/>
       </w:pPr>
-      <w:bookmarkStart w:id="26" w:name="_Toc383012897"/>
+      <w:bookmarkStart w:id="25" w:name="_Toc383012897"/>
       <w:r>
         <w:t>Design Overview</w:t>
       </w:r>
       <w:r>
         <w:t>/Component Choice</w:t>
       </w:r>
-      <w:bookmarkEnd w:id="26"/>
+      <w:bookmarkEnd w:id="25"/>
     </w:p>
     <w:p>
       <w:pPr>
@@ -10439,7 +10431,7 @@
       <w:pPr>
         <w:pStyle w:val="Heading2"/>
       </w:pPr>
-      <w:bookmarkStart w:id="27" w:name="_Toc383012898"/>
+      <w:bookmarkStart w:id="26" w:name="_Toc383012898"/>
       <w:r>
         <w:t xml:space="preserve">Power </w:t>
       </w:r>
@@ -10460,23 +10452,23 @@
       <w:r>
         <w:t>)</w:t>
       </w:r>
+      <w:bookmarkEnd w:id="26"/>
+    </w:p>
+    <w:p>
+      <w:pPr>
+        <w:pStyle w:val="Heading3"/>
+      </w:pPr>
+      <w:bookmarkStart w:id="27" w:name="_Toc383012899"/>
+      <w:r>
+        <w:t>Component List</w:t>
+      </w:r>
       <w:bookmarkEnd w:id="27"/>
-    </w:p>
-    <w:p>
-      <w:pPr>
-        <w:pStyle w:val="Heading3"/>
-      </w:pPr>
-      <w:bookmarkStart w:id="28" w:name="_Toc383012899"/>
-      <w:r>
-        <w:t>Component List</w:t>
-      </w:r>
-      <w:bookmarkEnd w:id="28"/>
     </w:p>
     <w:tbl>
       <w:tblPr>
         <w:tblW w:w="6510" w:type="dxa"/>
         <w:tblInd w:w="2268" w:type="dxa"/>
-        <w:tblLook w:val="04A0"/>
+        <w:tblLook w:val="04A0" w:firstRow="1" w:lastRow="0" w:firstColumn="1" w:lastColumn="0" w:noHBand="0" w:noVBand="1"/>
       </w:tblPr>
       <w:tblGrid>
         <w:gridCol w:w="557"/>
@@ -10844,11 +10836,11 @@
       <w:pPr>
         <w:pStyle w:val="Heading3"/>
       </w:pPr>
-      <w:bookmarkStart w:id="29" w:name="_Toc383012900"/>
+      <w:bookmarkStart w:id="28" w:name="_Toc383012900"/>
       <w:r>
         <w:t>Design Overview</w:t>
       </w:r>
-      <w:bookmarkEnd w:id="29"/>
+      <w:bookmarkEnd w:id="28"/>
     </w:p>
     <w:p>
       <w:pPr>
@@ -10872,7 +10864,15 @@
       </w:r>
       <w:proofErr w:type="spellEnd"/>
       <w:r>
-        <w:t xml:space="preserve"> to the RTx design. The component is a single PSE controller compliant with IEEE 802.3af standard. Although other models would allow for </w:t>
+        <w:t xml:space="preserve"> to the </w:t>
+      </w:r>
+      <w:proofErr w:type="spellStart"/>
+      <w:r>
+        <w:t>RTx</w:t>
+      </w:r>
+      <w:proofErr w:type="spellEnd"/>
+      <w:r>
+        <w:t xml:space="preserve"> design. The component is a single PSE controller compliant with IEEE 802.3af standard. Although other models would allow for </w:t>
       </w:r>
       <w:proofErr w:type="spellStart"/>
       <w:r>
@@ -10917,28 +10917,28 @@
         <w:pStyle w:val="Heading1"/>
         <w:jc w:val="both"/>
       </w:pPr>
-      <w:bookmarkStart w:id="30" w:name="_Toc383012901"/>
+      <w:bookmarkStart w:id="29" w:name="_Toc383012901"/>
       <w:r>
         <w:t>USB Development/Debug Port</w:t>
       </w:r>
+      <w:bookmarkEnd w:id="29"/>
+    </w:p>
+    <w:p>
+      <w:pPr>
+        <w:pStyle w:val="Heading2"/>
+      </w:pPr>
+      <w:bookmarkStart w:id="30" w:name="_Toc383012902"/>
+      <w:r>
+        <w:t>Component List</w:t>
+      </w:r>
       <w:bookmarkEnd w:id="30"/>
-    </w:p>
-    <w:p>
-      <w:pPr>
-        <w:pStyle w:val="Heading2"/>
-      </w:pPr>
-      <w:bookmarkStart w:id="31" w:name="_Toc383012902"/>
-      <w:r>
-        <w:t>Component List</w:t>
-      </w:r>
-      <w:bookmarkEnd w:id="31"/>
     </w:p>
     <w:p/>
     <w:tbl>
       <w:tblPr>
         <w:tblW w:w="3253" w:type="dxa"/>
         <w:tblInd w:w="2268" w:type="dxa"/>
-        <w:tblLook w:val="04A0"/>
+        <w:tblLook w:val="04A0" w:firstRow="1" w:lastRow="0" w:firstColumn="1" w:lastColumn="0" w:noHBand="0" w:noVBand="1"/>
       </w:tblPr>
       <w:tblGrid>
         <w:gridCol w:w="559"/>
@@ -11166,18 +11166,26 @@
       <w:pPr>
         <w:pStyle w:val="Heading2"/>
       </w:pPr>
-      <w:bookmarkStart w:id="32" w:name="_Toc383012903"/>
+      <w:bookmarkStart w:id="31" w:name="_Toc383012903"/>
       <w:r>
         <w:t>Design Overview/Component Choice</w:t>
       </w:r>
+      <w:bookmarkEnd w:id="31"/>
+    </w:p>
+    <w:p>
+      <w:pPr>
+        <w:ind w:left="720"/>
+      </w:pPr>
+      <w:r>
+        <w:t xml:space="preserve">The USB port requires ESD protection. For this TI’s TPD4S012 was chosen because it was a cheap and straightforward solution. A 22Ω current-limiting resistor was placed in series on the D+ and D- line. The two capacitors were placed to reduce noise. </w:t>
+      </w:r>
+      <w:r>
+        <w:t>The capacitor and resistor sizes were the suggested sizes on the datasheet for the TPD4S012.</w:t>
+      </w:r>
+      <w:bookmarkStart w:id="32" w:name="_GoBack"/>
       <w:bookmarkEnd w:id="32"/>
-    </w:p>
-    <w:p>
-      <w:pPr>
-        <w:ind w:left="720"/>
-      </w:pPr>
-      <w:r>
-        <w:t xml:space="preserve">The USB port requires ESD protection. For this TI’s TPD4S012 was chosen because it was a cheap and straightforward solution. A 22Ω current-limiting resistor was placed in series on the D+ and D- line. The two capacitors were placed to reduce noise. </w:t>
+      <w:r>
+        <w:t xml:space="preserve"> </w:t>
       </w:r>
     </w:p>
     <w:p>
@@ -11212,7 +11220,7 @@
       </w:pPr>
     </w:p>
     <w:sectPr>
-      <w:footerReference w:type="default" r:id="rId9"/>
+      <w:footerReference w:type="default" r:id="rId10"/>
       <w:pgSz w:w="12240" w:h="15840"/>
       <w:pgMar w:top="1440" w:right="720" w:bottom="1440" w:left="720" w:header="720" w:footer="720" w:gutter="0"/>
       <w:cols w:space="720"/>
@@ -11223,7 +11231,7 @@
 </file>
 
 <file path=word/endnotes.xml><?xml version="1.0" encoding="utf-8"?>
-<w:endnotes xmlns:ve="http://schemas.openxmlformats.org/markup-compatibility/2006" xmlns:o="urn:schemas-microsoft-com:office:office" xmlns:r="http://schemas.openxmlformats.org/officeDocument/2006/relationships" xmlns:m="http://schemas.openxmlformats.org/officeDocument/2006/math" xmlns:v="urn:schemas-microsoft-com:vml" xmlns:wp="http://schemas.openxmlformats.org/drawingml/2006/wordprocessingDrawing" xmlns:w10="urn:schemas-microsoft-com:office:word" xmlns:w="http://schemas.openxmlformats.org/wordprocessingml/2006/main" xmlns:wne="http://schemas.microsoft.com/office/word/2006/wordml">
+<w:endnotes xmlns:wpc="http://schemas.microsoft.com/office/word/2010/wordprocessingCanvas" xmlns:mc="http://schemas.openxmlformats.org/markup-compatibility/2006" xmlns:o="urn:schemas-microsoft-com:office:office" xmlns:r="http://schemas.openxmlformats.org/officeDocument/2006/relationships" xmlns:m="http://schemas.openxmlformats.org/officeDocument/2006/math" xmlns:v="urn:schemas-microsoft-com:vml" xmlns:wp14="http://schemas.microsoft.com/office/word/2010/wordprocessingDrawing" xmlns:wp="http://schemas.openxmlformats.org/drawingml/2006/wordprocessingDrawing" xmlns:w10="urn:schemas-microsoft-com:office:word" xmlns:w="http://schemas.openxmlformats.org/wordprocessingml/2006/main" xmlns:w14="http://schemas.microsoft.com/office/word/2010/wordml" xmlns:wpg="http://schemas.microsoft.com/office/word/2010/wordprocessingGroup" xmlns:wpi="http://schemas.microsoft.com/office/word/2010/wordprocessingInk" xmlns:wne="http://schemas.microsoft.com/office/word/2006/wordml" xmlns:wps="http://schemas.microsoft.com/office/word/2010/wordprocessingShape" mc:Ignorable="w14 wp14">
   <w:endnote w:type="separator" w:id="-1">
     <w:p>
       <w:pPr>
@@ -11248,7 +11256,7 @@
 </file>
 
 <file path=word/footer1.xml><?xml version="1.0" encoding="utf-8"?>
-<w:ftr xmlns:ve="http://schemas.openxmlformats.org/markup-compatibility/2006" xmlns:o="urn:schemas-microsoft-com:office:office" xmlns:r="http://schemas.openxmlformats.org/officeDocument/2006/relationships" xmlns:m="http://schemas.openxmlformats.org/officeDocument/2006/math" xmlns:v="urn:schemas-microsoft-com:vml" xmlns:wp="http://schemas.openxmlformats.org/drawingml/2006/wordprocessingDrawing" xmlns:w10="urn:schemas-microsoft-com:office:word" xmlns:w="http://schemas.openxmlformats.org/wordprocessingml/2006/main" xmlns:wne="http://schemas.microsoft.com/office/word/2006/wordml">
+<w:ftr xmlns:wpc="http://schemas.microsoft.com/office/word/2010/wordprocessingCanvas" xmlns:mc="http://schemas.openxmlformats.org/markup-compatibility/2006" xmlns:o="urn:schemas-microsoft-com:office:office" xmlns:r="http://schemas.openxmlformats.org/officeDocument/2006/relationships" xmlns:m="http://schemas.openxmlformats.org/officeDocument/2006/math" xmlns:v="urn:schemas-microsoft-com:vml" xmlns:wp14="http://schemas.microsoft.com/office/word/2010/wordprocessingDrawing" xmlns:wp="http://schemas.openxmlformats.org/drawingml/2006/wordprocessingDrawing" xmlns:w10="urn:schemas-microsoft-com:office:word" xmlns:w="http://schemas.openxmlformats.org/wordprocessingml/2006/main" xmlns:w14="http://schemas.microsoft.com/office/word/2010/wordml" xmlns:wpg="http://schemas.microsoft.com/office/word/2010/wordprocessingGroup" xmlns:wpi="http://schemas.microsoft.com/office/word/2010/wordprocessingInk" xmlns:wne="http://schemas.microsoft.com/office/word/2006/wordml" xmlns:wps="http://schemas.microsoft.com/office/word/2010/wordprocessingShape" mc:Ignorable="w14 wp14">
   <w:sdt>
     <w:sdtPr>
       <w:id w:val="243753611"/>
@@ -11272,14 +11280,27 @@
           </w:pBdr>
           <w:jc w:val="right"/>
         </w:pPr>
-        <w:fldSimple w:instr=" PAGE   \* MERGEFORMAT ">
-          <w:r>
-            <w:rPr>
-              <w:noProof/>
-            </w:rPr>
-            <w:t>10</w:t>
-          </w:r>
-        </w:fldSimple>
+        <w:r>
+          <w:fldChar w:fldCharType="begin"/>
+        </w:r>
+        <w:r>
+          <w:instrText xml:space="preserve"> PAGE   \* MERGEFORMAT </w:instrText>
+        </w:r>
+        <w:r>
+          <w:fldChar w:fldCharType="separate"/>
+        </w:r>
+        <w:r>
+          <w:rPr>
+            <w:noProof/>
+          </w:rPr>
+          <w:t>12</w:t>
+        </w:r>
+        <w:r>
+          <w:rPr>
+            <w:noProof/>
+          </w:rPr>
+          <w:fldChar w:fldCharType="end"/>
+        </w:r>
         <w:r>
           <w:t xml:space="preserve"> | </w:t>
         </w:r>
@@ -11302,7 +11323,7 @@
 </file>
 
 <file path=word/footnotes.xml><?xml version="1.0" encoding="utf-8"?>
-<w:footnotes xmlns:ve="http://schemas.openxmlformats.org/markup-compatibility/2006" xmlns:o="urn:schemas-microsoft-com:office:office" xmlns:r="http://schemas.openxmlformats.org/officeDocument/2006/relationships" xmlns:m="http://schemas.openxmlformats.org/officeDocument/2006/math" xmlns:v="urn:schemas-microsoft-com:vml" xmlns:wp="http://schemas.openxmlformats.org/drawingml/2006/wordprocessingDrawing" xmlns:w10="urn:schemas-microsoft-com:office:word" xmlns:w="http://schemas.openxmlformats.org/wordprocessingml/2006/main" xmlns:wne="http://schemas.microsoft.com/office/word/2006/wordml">
+<w:footnotes xmlns:wpc="http://schemas.microsoft.com/office/word/2010/wordprocessingCanvas" xmlns:mc="http://schemas.openxmlformats.org/markup-compatibility/2006" xmlns:o="urn:schemas-microsoft-com:office:office" xmlns:r="http://schemas.openxmlformats.org/officeDocument/2006/relationships" xmlns:m="http://schemas.openxmlformats.org/officeDocument/2006/math" xmlns:v="urn:schemas-microsoft-com:vml" xmlns:wp14="http://schemas.microsoft.com/office/word/2010/wordprocessingDrawing" xmlns:wp="http://schemas.openxmlformats.org/drawingml/2006/wordprocessingDrawing" xmlns:w10="urn:schemas-microsoft-com:office:word" xmlns:w="http://schemas.openxmlformats.org/wordprocessingml/2006/main" xmlns:w14="http://schemas.microsoft.com/office/word/2010/wordml" xmlns:wpg="http://schemas.microsoft.com/office/word/2010/wordprocessingGroup" xmlns:wpi="http://schemas.microsoft.com/office/word/2010/wordprocessingInk" xmlns:wne="http://schemas.microsoft.com/office/word/2006/wordml" xmlns:wps="http://schemas.microsoft.com/office/word/2010/wordprocessingShape" mc:Ignorable="w14 wp14">
   <w:footnote w:type="separator" w:id="-1">
     <w:p>
       <w:pPr>
@@ -11327,7 +11348,7 @@
 </file>
 
 <file path=word/numbering.xml><?xml version="1.0" encoding="utf-8"?>
-<w:numbering xmlns:ve="http://schemas.openxmlformats.org/markup-compatibility/2006" xmlns:o="urn:schemas-microsoft-com:office:office" xmlns:r="http://schemas.openxmlformats.org/officeDocument/2006/relationships" xmlns:m="http://schemas.openxmlformats.org/officeDocument/2006/math" xmlns:v="urn:schemas-microsoft-com:vml" xmlns:wp="http://schemas.openxmlformats.org/drawingml/2006/wordprocessingDrawing" xmlns:w10="urn:schemas-microsoft-com:office:word" xmlns:w="http://schemas.openxmlformats.org/wordprocessingml/2006/main" xmlns:wne="http://schemas.microsoft.com/office/word/2006/wordml">
+<w:numbering xmlns:wpc="http://schemas.microsoft.com/office/word/2010/wordprocessingCanvas" xmlns:mc="http://schemas.openxmlformats.org/markup-compatibility/2006" xmlns:o="urn:schemas-microsoft-com:office:office" xmlns:r="http://schemas.openxmlformats.org/officeDocument/2006/relationships" xmlns:m="http://schemas.openxmlformats.org/officeDocument/2006/math" xmlns:v="urn:schemas-microsoft-com:vml" xmlns:wp14="http://schemas.microsoft.com/office/word/2010/wordprocessingDrawing" xmlns:wp="http://schemas.openxmlformats.org/drawingml/2006/wordprocessingDrawing" xmlns:w10="urn:schemas-microsoft-com:office:word" xmlns:w="http://schemas.openxmlformats.org/wordprocessingml/2006/main" xmlns:w14="http://schemas.microsoft.com/office/word/2010/wordml" xmlns:wpg="http://schemas.microsoft.com/office/word/2010/wordprocessingGroup" xmlns:wpi="http://schemas.microsoft.com/office/word/2010/wordprocessingInk" xmlns:wne="http://schemas.microsoft.com/office/word/2006/wordml" xmlns:wps="http://schemas.microsoft.com/office/word/2010/wordprocessingShape" mc:Ignorable="w14 wp14">
   <w:abstractNum w:abstractNumId="0">
     <w:nsid w:val="057E67D1"/>
     <w:multiLevelType w:val="hybridMultilevel"/>
@@ -11970,7 +11991,7 @@
 </file>
 
 <file path=word/styles.xml><?xml version="1.0" encoding="utf-8"?>
-<w:styles xmlns:r="http://schemas.openxmlformats.org/officeDocument/2006/relationships" xmlns:w="http://schemas.openxmlformats.org/wordprocessingml/2006/main">
+<w:styles xmlns:mc="http://schemas.openxmlformats.org/markup-compatibility/2006" xmlns:r="http://schemas.openxmlformats.org/officeDocument/2006/relationships" xmlns:w="http://schemas.openxmlformats.org/wordprocessingml/2006/main" xmlns:w14="http://schemas.microsoft.com/office/word/2010/wordml" mc:Ignorable="w14">
   <w:docDefaults>
     <w:rPrDefault>
       <w:rPr>
@@ -12383,7 +12404,6 @@
     <w:uiPriority w:val="99"/>
     <w:semiHidden/>
     <w:unhideWhenUsed/>
-    <w:qFormat/>
     <w:tblPr>
       <w:tblInd w:w="0" w:type="dxa"/>
       <w:tblCellMar>
@@ -13207,291 +13227,6 @@
 </w:styles>
 </file>
 
-<file path=word/glossary/document.xml><?xml version="1.0" encoding="utf-8"?>
-<w:glossaryDocument xmlns:ve="http://schemas.openxmlformats.org/markup-compatibility/2006" xmlns:o="urn:schemas-microsoft-com:office:office" xmlns:r="http://schemas.openxmlformats.org/officeDocument/2006/relationships" xmlns:m="http://schemas.openxmlformats.org/officeDocument/2006/math" xmlns:v="urn:schemas-microsoft-com:vml" xmlns:wp="http://schemas.openxmlformats.org/drawingml/2006/wordprocessingDrawing" xmlns:w10="urn:schemas-microsoft-com:office:word" xmlns:w="http://schemas.openxmlformats.org/wordprocessingml/2006/main" xmlns:wne="http://schemas.microsoft.com/office/word/2006/wordml">
-  <w:docParts/>
-</w:glossaryDocument>
-</file>
-
-<file path=word/glossary/fontTable.xml><?xml version="1.0" encoding="utf-8"?>
-<w:fonts xmlns:r="http://schemas.openxmlformats.org/officeDocument/2006/relationships" xmlns:w="http://schemas.openxmlformats.org/wordprocessingml/2006/main">
-  <w:font w:name="Times New Roman">
-    <w:panose1 w:val="02020603050405020304"/>
-    <w:charset w:val="00"/>
-    <w:family w:val="roman"/>
-    <w:pitch w:val="variable"/>
-    <w:sig w:usb0="E0002AFF" w:usb1="C0007841" w:usb2="00000009" w:usb3="00000000" w:csb0="000001FF" w:csb1="00000000"/>
-  </w:font>
-  <w:font w:name="Calibri">
-    <w:panose1 w:val="020F0502020204030204"/>
-    <w:charset w:val="00"/>
-    <w:family w:val="swiss"/>
-    <w:pitch w:val="variable"/>
-    <w:sig w:usb0="E00002FF" w:usb1="4000ACFF" w:usb2="00000001" w:usb3="00000000" w:csb0="0000019F" w:csb1="00000000"/>
-  </w:font>
-  <w:font w:name="Cambria">
-    <w:panose1 w:val="02040503050406030204"/>
-    <w:charset w:val="00"/>
-    <w:family w:val="roman"/>
-    <w:pitch w:val="variable"/>
-    <w:sig w:usb0="E00002FF" w:usb1="400004FF" w:usb2="00000000" w:usb3="00000000" w:csb0="0000019F" w:csb1="00000000"/>
-  </w:font>
-  <w:font w:name="Tahoma">
-    <w:panose1 w:val="020B0604030504040204"/>
-    <w:charset w:val="00"/>
-    <w:family w:val="swiss"/>
-    <w:pitch w:val="variable"/>
-    <w:sig w:usb0="E1002EFF" w:usb1="C000605B" w:usb2="00000029" w:usb3="00000000" w:csb0="000101FF" w:csb1="00000000"/>
-  </w:font>
-  <w:font w:name="Cambria Math">
-    <w:panose1 w:val="02040503050406030204"/>
-    <w:charset w:val="00"/>
-    <w:family w:val="roman"/>
-    <w:pitch w:val="variable"/>
-    <w:sig w:usb0="E00002FF" w:usb1="420024FF" w:usb2="00000000" w:usb3="00000000" w:csb0="0000019F" w:csb1="00000000"/>
-  </w:font>
-</w:fonts>
-</file>
-
-<file path=word/glossary/settings.xml><?xml version="1.0" encoding="utf-8"?>
-<w:settings xmlns:o="urn:schemas-microsoft-com:office:office" xmlns:r="http://schemas.openxmlformats.org/officeDocument/2006/relationships" xmlns:m="http://schemas.openxmlformats.org/officeDocument/2006/math" xmlns:v="urn:schemas-microsoft-com:vml" xmlns:w10="urn:schemas-microsoft-com:office:word" xmlns:w="http://schemas.openxmlformats.org/wordprocessingml/2006/main" xmlns:sl="http://schemas.openxmlformats.org/schemaLibrary/2006/main">
-  <w:view w:val="normal"/>
-  <w:defaultTabStop w:val="720"/>
-  <w:characterSpacingControl w:val="doNotCompress"/>
-  <w:compat>
-    <w:useFELayout/>
-  </w:compat>
-  <w:rsids>
-    <w:rsidRoot w:val="008B2A31"/>
-    <w:rsid w:val="008B2A31"/>
-  </w:rsids>
-  <m:mathPr>
-    <m:mathFont m:val="Cambria Math"/>
-    <m:brkBin m:val="before"/>
-    <m:brkBinSub m:val="--"/>
-    <m:smallFrac m:val="off"/>
-    <m:dispDef/>
-    <m:lMargin m:val="0"/>
-    <m:rMargin m:val="0"/>
-    <m:defJc m:val="centerGroup"/>
-    <m:wrapIndent m:val="1440"/>
-    <m:intLim m:val="subSup"/>
-    <m:naryLim m:val="undOvr"/>
-  </m:mathPr>
-  <w:themeFontLang w:val="en-US"/>
-  <w:clrSchemeMapping w:bg1="light1" w:t1="dark1" w:bg2="light2" w:t2="dark2" w:accent1="accent1" w:accent2="accent2" w:accent3="accent3" w:accent4="accent4" w:accent5="accent5" w:accent6="accent6" w:hyperlink="hyperlink" w:followedHyperlink="followedHyperlink"/>
-  <w:decimalSymbol w:val="."/>
-  <w:listSeparator w:val=","/>
-</w:settings>
-</file>
-
-<file path=word/glossary/styles.xml><?xml version="1.0" encoding="utf-8"?>
-<w:styles xmlns:r="http://schemas.openxmlformats.org/officeDocument/2006/relationships" xmlns:w="http://schemas.openxmlformats.org/wordprocessingml/2006/main">
-  <w:docDefaults>
-    <w:rPrDefault>
-      <w:rPr>
-        <w:rFonts w:asciiTheme="minorHAnsi" w:eastAsiaTheme="minorEastAsia" w:hAnsiTheme="minorHAnsi" w:cstheme="minorBidi"/>
-        <w:sz w:val="22"/>
-        <w:szCs w:val="22"/>
-        <w:lang w:val="en-US" w:eastAsia="en-US" w:bidi="ar-SA"/>
-      </w:rPr>
-    </w:rPrDefault>
-    <w:pPrDefault>
-      <w:pPr>
-        <w:spacing w:after="200" w:line="276" w:lineRule="auto"/>
-      </w:pPr>
-    </w:pPrDefault>
-  </w:docDefaults>
-  <w:latentStyles w:defLockedState="0" w:defUIPriority="99" w:defSemiHidden="1" w:defUnhideWhenUsed="1" w:defQFormat="0" w:count="267">
-    <w:lsdException w:name="Normal" w:semiHidden="0" w:uiPriority="0" w:unhideWhenUsed="0" w:qFormat="1"/>
-    <w:lsdException w:name="heading 1" w:semiHidden="0" w:uiPriority="9" w:unhideWhenUsed="0" w:qFormat="1"/>
-    <w:lsdException w:name="heading 2" w:uiPriority="9" w:qFormat="1"/>
-    <w:lsdException w:name="heading 3" w:uiPriority="9" w:qFormat="1"/>
-    <w:lsdException w:name="heading 4" w:uiPriority="9" w:qFormat="1"/>
-    <w:lsdException w:name="heading 5" w:uiPriority="9" w:qFormat="1"/>
-    <w:lsdException w:name="heading 6" w:uiPriority="9" w:qFormat="1"/>
-    <w:lsdException w:name="heading 7" w:uiPriority="9" w:qFormat="1"/>
-    <w:lsdException w:name="heading 8" w:uiPriority="9" w:qFormat="1"/>
-    <w:lsdException w:name="heading 9" w:uiPriority="9" w:qFormat="1"/>
-    <w:lsdException w:name="toc 1" w:uiPriority="39"/>
-    <w:lsdException w:name="toc 2" w:uiPriority="39"/>
-    <w:lsdException w:name="toc 3" w:uiPriority="39"/>
-    <w:lsdException w:name="toc 4" w:uiPriority="39"/>
-    <w:lsdException w:name="toc 5" w:uiPriority="39"/>
-    <w:lsdException w:name="toc 6" w:uiPriority="39"/>
-    <w:lsdException w:name="toc 7" w:uiPriority="39"/>
-    <w:lsdException w:name="toc 8" w:uiPriority="39"/>
-    <w:lsdException w:name="toc 9" w:uiPriority="39"/>
-    <w:lsdException w:name="caption" w:uiPriority="35" w:qFormat="1"/>
-    <w:lsdException w:name="Title" w:semiHidden="0" w:uiPriority="10" w:unhideWhenUsed="0" w:qFormat="1"/>
-    <w:lsdException w:name="Default Paragraph Font" w:uiPriority="1"/>
-    <w:lsdException w:name="Subtitle" w:semiHidden="0" w:uiPriority="11" w:unhideWhenUsed="0" w:qFormat="1"/>
-    <w:lsdException w:name="Strong" w:semiHidden="0" w:uiPriority="22" w:unhideWhenUsed="0" w:qFormat="1"/>
-    <w:lsdException w:name="Emphasis" w:semiHidden="0" w:uiPriority="20" w:unhideWhenUsed="0" w:qFormat="1"/>
-    <w:lsdException w:name="Table Grid" w:semiHidden="0" w:uiPriority="59" w:unhideWhenUsed="0"/>
-    <w:lsdException w:name="Placeholder Text" w:unhideWhenUsed="0"/>
-    <w:lsdException w:name="No Spacing" w:semiHidden="0" w:uiPriority="1" w:unhideWhenUsed="0" w:qFormat="1"/>
-    <w:lsdException w:name="Light Shading" w:semiHidden="0" w:uiPriority="60" w:unhideWhenUsed="0"/>
-    <w:lsdException w:name="Light List" w:semiHidden="0" w:uiPriority="61" w:unhideWhenUsed="0"/>
-    <w:lsdException w:name="Light Grid" w:semiHidden="0" w:uiPriority="62" w:unhideWhenUsed="0"/>
-    <w:lsdException w:name="Medium Shading 1" w:semiHidden="0" w:uiPriority="63" w:unhideWhenUsed="0"/>
-    <w:lsdException w:name="Medium Shading 2" w:semiHidden="0" w:uiPriority="64" w:unhideWhenUsed="0"/>
-    <w:lsdException w:name="Medium List 1" w:semiHidden="0" w:uiPriority="65" w:unhideWhenUsed="0"/>
-    <w:lsdException w:name="Medium List 2" w:semiHidden="0" w:uiPriority="66" w:unhideWhenUsed="0"/>
-    <w:lsdException w:name="Medium Grid 1" w:semiHidden="0" w:uiPriority="67" w:unhideWhenUsed="0"/>
-    <w:lsdException w:name="Medium Grid 2" w:semiHidden="0" w:uiPriority="68" w:unhideWhenUsed="0"/>
-    <w:lsdException w:name="Medium Grid 3" w:semiHidden="0" w:uiPriority="69" w:unhideWhenUsed="0"/>
-    <w:lsdException w:name="Dark List" w:semiHidden="0" w:uiPriority="70" w:unhideWhenUsed="0"/>
-    <w:lsdException w:name="Colorful Shading" w:semiHidden="0" w:uiPriority="71" w:unhideWhenUsed="0"/>
-    <w:lsdException w:name="Colorful List" w:semiHidden="0" w:uiPriority="72" w:unhideWhenUsed="0"/>
-    <w:lsdException w:name="Colorful Grid" w:semiHidden="0" w:uiPriority="73" w:unhideWhenUsed="0"/>
-    <w:lsdException w:name="Light Shading Accent 1" w:semiHidden="0" w:uiPriority="60" w:unhideWhenUsed="0"/>
-    <w:lsdException w:name="Light List Accent 1" w:semiHidden="0" w:uiPriority="61" w:unhideWhenUsed="0"/>
-    <w:lsdException w:name="Light Grid Accent 1" w:semiHidden="0" w:uiPriority="62" w:unhideWhenUsed="0"/>
-    <w:lsdException w:name="Medium Shading 1 Accent 1" w:semiHidden="0" w:uiPriority="63" w:unhideWhenUsed="0"/>
-    <w:lsdException w:name="Medium Shading 2 Accent 1" w:semiHidden="0" w:uiPriority="64" w:unhideWhenUsed="0"/>
-    <w:lsdException w:name="Medium List 1 Accent 1" w:semiHidden="0" w:uiPriority="65" w:unhideWhenUsed="0"/>
-    <w:lsdException w:name="Revision" w:unhideWhenUsed="0"/>
-    <w:lsdException w:name="List Paragraph" w:semiHidden="0" w:uiPriority="34" w:unhideWhenUsed="0" w:qFormat="1"/>
-    <w:lsdException w:name="Quote" w:semiHidden="0" w:uiPriority="29" w:unhideWhenUsed="0" w:qFormat="1"/>
-    <w:lsdException w:name="Intense Quote" w:semiHidden="0" w:uiPriority="30" w:unhideWhenUsed="0" w:qFormat="1"/>
-    <w:lsdException w:name="Medium List 2 Accent 1" w:semiHidden="0" w:uiPriority="66" w:unhideWhenUsed="0"/>
-    <w:lsdException w:name="Medium Grid 1 Accent 1" w:semiHidden="0" w:uiPriority="67" w:unhideWhenUsed="0"/>
-    <w:lsdException w:name="Medium Grid 2 Accent 1" w:semiHidden="0" w:uiPriority="68" w:unhideWhenUsed="0"/>
-    <w:lsdException w:name="Medium Grid 3 Accent 1" w:semiHidden="0" w:uiPriority="69" w:unhideWhenUsed="0"/>
-    <w:lsdException w:name="Dark List Accent 1" w:semiHidden="0" w:uiPriority="70" w:unhideWhenUsed="0"/>
-    <w:lsdException w:name="Colorful Shading Accent 1" w:semiHidden="0" w:uiPriority="71" w:unhideWhenUsed="0"/>
-    <w:lsdException w:name="Colorful List Accent 1" w:semiHidden="0" w:uiPriority="72" w:unhideWhenUsed="0"/>
-    <w:lsdException w:name="Colorful Grid Accent 1" w:semiHidden="0" w:uiPriority="73" w:unhideWhenUsed="0"/>
-    <w:lsdException w:name="Light Shading Accent 2" w:semiHidden="0" w:uiPriority="60" w:unhideWhenUsed="0"/>
-    <w:lsdException w:name="Light List Accent 2" w:semiHidden="0" w:uiPriority="61" w:unhideWhenUsed="0"/>
-    <w:lsdException w:name="Light Grid Accent 2" w:semiHidden="0" w:uiPriority="62" w:unhideWhenUsed="0"/>
-    <w:lsdException w:name="Medium Shading 1 Accent 2" w:semiHidden="0" w:uiPriority="63" w:unhideWhenUsed="0"/>
-    <w:lsdException w:name="Medium Shading 2 Accent 2" w:semiHidden="0" w:uiPriority="64" w:unhideWhenUsed="0"/>
-    <w:lsdException w:name="Medium List 1 Accent 2" w:semiHidden="0" w:uiPriority="65" w:unhideWhenUsed="0"/>
-    <w:lsdException w:name="Medium List 2 Accent 2" w:semiHidden="0" w:uiPriority="66" w:unhideWhenUsed="0"/>
-    <w:lsdException w:name="Medium Grid 1 Accent 2" w:semiHidden="0" w:uiPriority="67" w:unhideWhenUsed="0"/>
-    <w:lsdException w:name="Medium Grid 2 Accent 2" w:semiHidden="0" w:uiPriority="68" w:unhideWhenUsed="0"/>
-    <w:lsdException w:name="Medium Grid 3 Accent 2" w:semiHidden="0" w:uiPriority="69" w:unhideWhenUsed="0"/>
-    <w:lsdException w:name="Dark List Accent 2" w:semiHidden="0" w:uiPriority="70" w:unhideWhenUsed="0"/>
-    <w:lsdException w:name="Colorful Shading Accent 2" w:semiHidden="0" w:uiPriority="71" w:unhideWhenUsed="0"/>
-    <w:lsdException w:name="Colorful List Accent 2" w:semiHidden="0" w:uiPriority="72" w:unhideWhenUsed="0"/>
-    <w:lsdException w:name="Colorful Grid Accent 2" w:semiHidden="0" w:uiPriority="73" w:unhideWhenUsed="0"/>
-    <w:lsdException w:name="Light Shading Accent 3" w:semiHidden="0" w:uiPriority="60" w:unhideWhenUsed="0"/>
-    <w:lsdException w:name="Light List Accent 3" w:semiHidden="0" w:uiPriority="61" w:unhideWhenUsed="0"/>
-    <w:lsdException w:name="Light Grid Accent 3" w:semiHidden="0" w:uiPriority="62" w:unhideWhenUsed="0"/>
-    <w:lsdException w:name="Medium Shading 1 Accent 3" w:semiHidden="0" w:uiPriority="63" w:unhideWhenUsed="0"/>
-    <w:lsdException w:name="Medium Shading 2 Accent 3" w:semiHidden="0" w:uiPriority="64" w:unhideWhenUsed="0"/>
-    <w:lsdException w:name="Medium List 1 Accent 3" w:semiHidden="0" w:uiPriority="65" w:unhideWhenUsed="0"/>
-    <w:lsdException w:name="Medium List 2 Accent 3" w:semiHidden="0" w:uiPriority="66" w:unhideWhenUsed="0"/>
-    <w:lsdException w:name="Medium Grid 1 Accent 3" w:semiHidden="0" w:uiPriority="67" w:unhideWhenUsed="0"/>
-    <w:lsdException w:name="Medium Grid 2 Accent 3" w:semiHidden="0" w:uiPriority="68" w:unhideWhenUsed="0"/>
-    <w:lsdException w:name="Medium Grid 3 Accent 3" w:semiHidden="0" w:uiPriority="69" w:unhideWhenUsed="0"/>
-    <w:lsdException w:name="Dark List Accent 3" w:semiHidden="0" w:uiPriority="70" w:unhideWhenUsed="0"/>
-    <w:lsdException w:name="Colorful Shading Accent 3" w:semiHidden="0" w:uiPriority="71" w:unhideWhenUsed="0"/>
-    <w:lsdException w:name="Colorful List Accent 3" w:semiHidden="0" w:uiPriority="72" w:unhideWhenUsed="0"/>
-    <w:lsdException w:name="Colorful Grid Accent 3" w:semiHidden="0" w:uiPriority="73" w:unhideWhenUsed="0"/>
-    <w:lsdException w:name="Light Shading Accent 4" w:semiHidden="0" w:uiPriority="60" w:unhideWhenUsed="0"/>
-    <w:lsdException w:name="Light List Accent 4" w:semiHidden="0" w:uiPriority="61" w:unhideWhenUsed="0"/>
-    <w:lsdException w:name="Light Grid Accent 4" w:semiHidden="0" w:uiPriority="62" w:unhideWhenUsed="0"/>
-    <w:lsdException w:name="Medium Shading 1 Accent 4" w:semiHidden="0" w:uiPriority="63" w:unhideWhenUsed="0"/>
-    <w:lsdException w:name="Medium Shading 2 Accent 4" w:semiHidden="0" w:uiPriority="64" w:unhideWhenUsed="0"/>
-    <w:lsdException w:name="Medium List 1 Accent 4" w:semiHidden="0" w:uiPriority="65" w:unhideWhenUsed="0"/>
-    <w:lsdException w:name="Medium List 2 Accent 4" w:semiHidden="0" w:uiPriority="66" w:unhideWhenUsed="0"/>
-    <w:lsdException w:name="Medium Grid 1 Accent 4" w:semiHidden="0" w:uiPriority="67" w:unhideWhenUsed="0"/>
-    <w:lsdException w:name="Medium Grid 2 Accent 4" w:semiHidden="0" w:uiPriority="68" w:unhideWhenUsed="0"/>
-    <w:lsdException w:name="Medium Grid 3 Accent 4" w:semiHidden="0" w:uiPriority="69" w:unhideWhenUsed="0"/>
-    <w:lsdException w:name="Dark List Accent 4" w:semiHidden="0" w:uiPriority="70" w:unhideWhenUsed="0"/>
-    <w:lsdException w:name="Colorful Shading Accent 4" w:semiHidden="0" w:uiPriority="71" w:unhideWhenUsed="0"/>
-    <w:lsdException w:name="Colorful List Accent 4" w:semiHidden="0" w:uiPriority="72" w:unhideWhenUsed="0"/>
-    <w:lsdException w:name="Colorful Grid Accent 4" w:semiHidden="0" w:uiPriority="73" w:unhideWhenUsed="0"/>
-    <w:lsdException w:name="Light Shading Accent 5" w:semiHidden="0" w:uiPriority="60" w:unhideWhenUsed="0"/>
-    <w:lsdException w:name="Light List Accent 5" w:semiHidden="0" w:uiPriority="61" w:unhideWhenUsed="0"/>
-    <w:lsdException w:name="Light Grid Accent 5" w:semiHidden="0" w:uiPriority="62" w:unhideWhenUsed="0"/>
-    <w:lsdException w:name="Medium Shading 1 Accent 5" w:semiHidden="0" w:uiPriority="63" w:unhideWhenUsed="0"/>
-    <w:lsdException w:name="Medium Shading 2 Accent 5" w:semiHidden="0" w:uiPriority="64" w:unhideWhenUsed="0"/>
-    <w:lsdException w:name="Medium List 1 Accent 5" w:semiHidden="0" w:uiPriority="65" w:unhideWhenUsed="0"/>
-    <w:lsdException w:name="Medium List 2 Accent 5" w:semiHidden="0" w:uiPriority="66" w:unhideWhenUsed="0"/>
-    <w:lsdException w:name="Medium Grid 1 Accent 5" w:semiHidden="0" w:uiPriority="67" w:unhideWhenUsed="0"/>
-    <w:lsdException w:name="Medium Grid 2 Accent 5" w:semiHidden="0" w:uiPriority="68" w:unhideWhenUsed="0"/>
-    <w:lsdException w:name="Medium Grid 3 Accent 5" w:semiHidden="0" w:uiPriority="69" w:unhideWhenUsed="0"/>
-    <w:lsdException w:name="Dark List Accent 5" w:semiHidden="0" w:uiPriority="70" w:unhideWhenUsed="0"/>
-    <w:lsdException w:name="Colorful Shading Accent 5" w:semiHidden="0" w:uiPriority="71" w:unhideWhenUsed="0"/>
-    <w:lsdException w:name="Colorful List Accent 5" w:semiHidden="0" w:uiPriority="72" w:unhideWhenUsed="0"/>
-    <w:lsdException w:name="Colorful Grid Accent 5" w:semiHidden="0" w:uiPriority="73" w:unhideWhenUsed="0"/>
-    <w:lsdException w:name="Light Shading Accent 6" w:semiHidden="0" w:uiPriority="60" w:unhideWhenUsed="0"/>
-    <w:lsdException w:name="Light List Accent 6" w:semiHidden="0" w:uiPriority="61" w:unhideWhenUsed="0"/>
-    <w:lsdException w:name="Light Grid Accent 6" w:semiHidden="0" w:uiPriority="62" w:unhideWhenUsed="0"/>
-    <w:lsdException w:name="Medium Shading 1 Accent 6" w:semiHidden="0" w:uiPriority="63" w:unhideWhenUsed="0"/>
-    <w:lsdException w:name="Medium Shading 2 Accent 6" w:semiHidden="0" w:uiPriority="64" w:unhideWhenUsed="0"/>
-    <w:lsdException w:name="Medium List 1 Accent 6" w:semiHidden="0" w:uiPriority="65" w:unhideWhenUsed="0"/>
-    <w:lsdException w:name="Medium List 2 Accent 6" w:semiHidden="0" w:uiPriority="66" w:unhideWhenUsed="0"/>
-    <w:lsdException w:name="Medium Grid 1 Accent 6" w:semiHidden="0" w:uiPriority="67" w:unhideWhenUsed="0"/>
-    <w:lsdException w:name="Medium Grid 2 Accent 6" w:semiHidden="0" w:uiPriority="68" w:unhideWhenUsed="0"/>
-    <w:lsdException w:name="Medium Grid 3 Accent 6" w:semiHidden="0" w:uiPriority="69" w:unhideWhenUsed="0"/>
-    <w:lsdException w:name="Dark List Accent 6" w:semiHidden="0" w:uiPriority="70" w:unhideWhenUsed="0"/>
-    <w:lsdException w:name="Colorful Shading Accent 6" w:semiHidden="0" w:uiPriority="71" w:unhideWhenUsed="0"/>
-    <w:lsdException w:name="Colorful List Accent 6" w:semiHidden="0" w:uiPriority="72" w:unhideWhenUsed="0"/>
-    <w:lsdException w:name="Colorful Grid Accent 6" w:semiHidden="0" w:uiPriority="73" w:unhideWhenUsed="0"/>
-    <w:lsdException w:name="Subtle Emphasis" w:semiHidden="0" w:uiPriority="19" w:unhideWhenUsed="0" w:qFormat="1"/>
-    <w:lsdException w:name="Intense Emphasis" w:semiHidden="0" w:uiPriority="21" w:unhideWhenUsed="0" w:qFormat="1"/>
-    <w:lsdException w:name="Subtle Reference" w:semiHidden="0" w:uiPriority="31" w:unhideWhenUsed="0" w:qFormat="1"/>
-    <w:lsdException w:name="Intense Reference" w:semiHidden="0" w:uiPriority="32" w:unhideWhenUsed="0" w:qFormat="1"/>
-    <w:lsdException w:name="Book Title" w:semiHidden="0" w:uiPriority="33" w:unhideWhenUsed="0" w:qFormat="1"/>
-    <w:lsdException w:name="Bibliography" w:uiPriority="37"/>
-    <w:lsdException w:name="TOC Heading" w:uiPriority="39" w:qFormat="1"/>
-  </w:latentStyles>
-  <w:style w:type="paragraph" w:default="1" w:styleId="Normal">
-    <w:name w:val="Normal"/>
-    <w:qFormat/>
-  </w:style>
-  <w:style w:type="character" w:default="1" w:styleId="DefaultParagraphFont">
-    <w:name w:val="Default Paragraph Font"/>
-    <w:uiPriority w:val="1"/>
-    <w:semiHidden/>
-    <w:unhideWhenUsed/>
-  </w:style>
-  <w:style w:type="table" w:default="1" w:styleId="TableNormal">
-    <w:name w:val="Normal Table"/>
-    <w:uiPriority w:val="99"/>
-    <w:semiHidden/>
-    <w:unhideWhenUsed/>
-    <w:qFormat/>
-    <w:tblPr>
-      <w:tblInd w:w="0" w:type="dxa"/>
-      <w:tblCellMar>
-        <w:top w:w="0" w:type="dxa"/>
-        <w:left w:w="108" w:type="dxa"/>
-        <w:bottom w:w="0" w:type="dxa"/>
-        <w:right w:w="108" w:type="dxa"/>
-      </w:tblCellMar>
-    </w:tblPr>
-  </w:style>
-  <w:style w:type="numbering" w:default="1" w:styleId="NoList">
-    <w:name w:val="No List"/>
-    <w:uiPriority w:val="99"/>
-    <w:semiHidden/>
-    <w:unhideWhenUsed/>
-  </w:style>
-  <w:style w:type="character" w:styleId="PlaceholderText">
-    <w:name w:val="Placeholder Text"/>
-    <w:basedOn w:val="DefaultParagraphFont"/>
-    <w:uiPriority w:val="99"/>
-    <w:semiHidden/>
-    <w:rsid w:val="008B2A31"/>
-    <w:rPr>
-      <w:color w:val="808080"/>
-    </w:rPr>
-  </w:style>
-</w:styles>
-</file>
-
-<file path=word/glossary/webSettings.xml><?xml version="1.0" encoding="utf-8"?>
-<w:webSettings xmlns:r="http://schemas.openxmlformats.org/officeDocument/2006/relationships" xmlns:w="http://schemas.openxmlformats.org/wordprocessingml/2006/main">
-  <w:optimizeForBrowser/>
-</w:webSettings>
-</file>
-
 <file path=word/theme/theme1.xml><?xml version="1.0" encoding="utf-8"?>
 <a:theme xmlns:a="http://schemas.openxmlformats.org/drawingml/2006/main" name="Office Theme">
   <a:themeElements>
@@ -13782,7 +13517,7 @@
 </file>
 
 <file path=customXml/itemProps1.xml><?xml version="1.0" encoding="utf-8"?>
-<ds:datastoreItem xmlns:ds="http://schemas.openxmlformats.org/officeDocument/2006/customXml" ds:itemID="{8075BB43-5916-4ECF-82AD-8242CED9B685}">
+<ds:datastoreItem xmlns:ds="http://schemas.openxmlformats.org/officeDocument/2006/customXml" ds:itemID="{1A03138C-2688-4D70-B3C6-7DD6502C386C}">
   <ds:schemaRefs>
     <ds:schemaRef ds:uri="http://schemas.openxmlformats.org/officeDocument/2006/bibliography"/>
   </ds:schemaRefs>

</xml_diff>

<commit_message>
Updated FMEA. Updated USB on schematic to include border. Updated documentation on USB.
</commit_message>
<xml_diff>
--- a/Documentation/Component Selection/RTx Controller Design.docx
+++ b/Documentation/Component Selection/RTx Controller Design.docx
@@ -4867,15 +4867,7 @@
         <w:jc w:val="both"/>
       </w:pPr>
       <w:r>
-        <w:t xml:space="preserve">However, the control system will not be capable of tracking to 1 </w:t>
-      </w:r>
-      <w:proofErr w:type="spellStart"/>
-      <w:r>
-        <w:t>LSb</w:t>
-      </w:r>
-      <w:proofErr w:type="spellEnd"/>
-      <w:r>
-        <w:t xml:space="preserve"> of the ADC, so as a rule of thumb we will assume tracking precision to within </w:t>
+        <w:t xml:space="preserve">However, the control system will not be capable of tracking to 1 LSb of the ADC, so as a rule of thumb we will assume tracking precision to within </w:t>
       </w:r>
       <w:r>
         <w:t>30</w:t>
@@ -5065,15 +5057,7 @@
         </m:sSub>
       </m:oMath>
       <w:r>
-        <w:t xml:space="preserve"> </w:t>
-      </w:r>
-      <w:proofErr w:type="gramStart"/>
-      <w:r>
-        <w:t>was</w:t>
-      </w:r>
-      <w:proofErr w:type="gramEnd"/>
-      <w:r>
-        <w:t xml:space="preserve"> chosen to match that of the microcontroller, while </w:t>
+        <w:t xml:space="preserve"> was chosen to match that of the microcontroller, while </w:t>
       </w:r>
       <m:oMath>
         <m:sSub>
@@ -5228,15 +5212,7 @@
         </m:r>
       </m:oMath>
       <w:r>
-        <w:t xml:space="preserve"> </w:t>
-      </w:r>
-      <w:proofErr w:type="gramStart"/>
-      <w:r>
-        <w:t>The</w:t>
-      </w:r>
-      <w:proofErr w:type="gramEnd"/>
-      <w:r>
-        <w:t xml:space="preserve"> </w:t>
+        <w:t xml:space="preserve"> The </w:t>
       </w:r>
       <m:oMath>
         <m:r>
@@ -5289,15 +5265,7 @@
         <w:jc w:val="both"/>
       </w:pPr>
       <w:r>
-        <w:t xml:space="preserve">The </w:t>
-      </w:r>
-      <w:proofErr w:type="spellStart"/>
-      <w:r>
-        <w:t>ARef</w:t>
-      </w:r>
-      <w:proofErr w:type="spellEnd"/>
-      <w:r>
-        <w:t xml:space="preserve"> regulator’s supply pin is decoupled with a 10uF and 0.1uF capacitor, and the output is decoupled with a 0.1uF capacitor, per the device datasheet.</w:t>
+        <w:t>The ARef regulator’s supply pin is decoupled with a 10uF and 0.1uF capacitor, and the output is decoupled with a 0.1uF capacitor, per the device datasheet.</w:t>
       </w:r>
     </w:p>
     <w:p>
@@ -6987,13 +6955,8 @@
         </m:sSub>
       </m:oMath>
       <w:r>
-        <w:t xml:space="preserve"> to prevent the LPF from limiting performance at </w:t>
-      </w:r>
-      <w:proofErr w:type="gramStart"/>
-      <w:r>
-        <w:t xml:space="preserve">the </w:t>
-      </w:r>
-      <w:proofErr w:type="gramEnd"/>
+        <w:t xml:space="preserve"> to prevent the LPF from limiting performance at the </w:t>
+      </w:r>
       <m:oMath>
         <m:sSub>
           <m:sSubPr>
@@ -7267,15 +7230,7 @@
         </m:sSub>
       </m:oMath>
       <w:r>
-        <w:t xml:space="preserve"> </w:t>
-      </w:r>
-      <w:proofErr w:type="gramStart"/>
-      <w:r>
-        <w:t>must</w:t>
-      </w:r>
-      <w:proofErr w:type="gramEnd"/>
-      <w:r>
-        <w:t xml:space="preserve"> be a low enough frequency such that the Nyquist rate is reasonable given our choice of ADC’s and microcontroller.</w:t>
+        <w:t xml:space="preserve"> must be a low enough frequency such that the Nyquist rate is reasonable given our choice of ADC’s and microcontroller.</w:t>
       </w:r>
       <w:r>
         <w:t xml:space="preserve"> With a 3</w:t>
@@ -7287,13 +7242,8 @@
         <w:t>rd</w:t>
       </w:r>
       <w:r>
-        <w:t xml:space="preserve"> Order LPF with </w:t>
-      </w:r>
-      <w:proofErr w:type="gramStart"/>
-      <w:r>
-        <w:t xml:space="preserve">our </w:t>
-      </w:r>
-      <w:proofErr w:type="gramEnd"/>
+        <w:t xml:space="preserve"> Order LPF with our </w:t>
+      </w:r>
       <m:oMath>
         <m:sSub>
           <m:sSubPr>
@@ -7382,13 +7332,8 @@
         <w:t xml:space="preserve">The Nyquist rate, or minimum rate we must sample the ADC’s </w:t>
       </w:r>
       <w:r>
-        <w:t xml:space="preserve">is </w:t>
-      </w:r>
-      <w:proofErr w:type="gramStart"/>
-      <w:r>
-        <w:t xml:space="preserve">then </w:t>
-      </w:r>
-      <w:proofErr w:type="gramEnd"/>
+        <w:t xml:space="preserve">is then </w:t>
+      </w:r>
       <m:oMath>
         <m:r>
           <w:rPr>
@@ -7503,13 +7448,8 @@
         <w:jc w:val="both"/>
       </w:pPr>
       <w:r>
-        <w:t xml:space="preserve">A rule of thumb for minimum control rate </w:t>
-      </w:r>
-      <w:proofErr w:type="gramStart"/>
-      <w:r>
-        <w:t xml:space="preserve">is </w:t>
-      </w:r>
-      <w:proofErr w:type="gramEnd"/>
+        <w:t xml:space="preserve">A rule of thumb for minimum control rate is </w:t>
+      </w:r>
       <m:oMath>
         <m:sSub>
           <m:sSubPr>
@@ -7991,23 +7931,7 @@
         <w:t xml:space="preserve"> The STM32F407 was chosen for its support o</w:t>
       </w:r>
       <w:r>
-        <w:t xml:space="preserve">f Ethernet, SPI for receiving axis </w:t>
-      </w:r>
-      <w:proofErr w:type="spellStart"/>
-      <w:r>
-        <w:t>postion</w:t>
-      </w:r>
-      <w:proofErr w:type="spellEnd"/>
-      <w:r>
-        <w:t xml:space="preserve"> data from the ADC’s, plentiful PWM output capabilities, as well as its current use with other PSAS projects and its support of </w:t>
-      </w:r>
-      <w:proofErr w:type="spellStart"/>
-      <w:r>
-        <w:t>ChibiOS</w:t>
-      </w:r>
-      <w:proofErr w:type="spellEnd"/>
-      <w:r>
-        <w:t xml:space="preserve">/RT, the operating system used by other PSAS projects. </w:t>
+        <w:t xml:space="preserve">f Ethernet, SPI for receiving axis postion data from the ADC’s, plentiful PWM output capabilities, as well as its current use with other PSAS projects and its support of ChibiOS/RT, the operating system used by other PSAS projects. </w:t>
       </w:r>
     </w:p>
     <w:p>
@@ -8719,15 +8643,7 @@
         <w:t xml:space="preserve">The STM32F407’s SPI1 Controller has a maximum frequency of 37.5MHz, so the SPI controller can run at a high frequency without risk of violating the timing requirements of the ADC’s. With 4 </w:t>
       </w:r>
       <w:r>
-        <w:t xml:space="preserve">16-bit ADC’s sampling at </w:t>
-      </w:r>
-      <w:proofErr w:type="gramStart"/>
-      <w:r>
-        <w:t>2kHz</w:t>
-      </w:r>
-      <w:proofErr w:type="gramEnd"/>
-      <w:r>
-        <w:t>, as described in section I, the minimum bit rate is then:</w:t>
+        <w:t>16-bit ADC’s sampling at 2kHz, as described in section I, the minimum bit rate is then:</w:t>
       </w:r>
     </w:p>
     <w:p>
@@ -8909,15 +8825,7 @@
         <w:t xml:space="preserve">A USB </w:t>
       </w:r>
       <w:r>
-        <w:t xml:space="preserve">port was added to the RTx Controller for development support only. </w:t>
-      </w:r>
-      <w:proofErr w:type="spellStart"/>
-      <w:r>
-        <w:t>Chibios</w:t>
-      </w:r>
-      <w:proofErr w:type="spellEnd"/>
-      <w:r>
-        <w:t>/RT features a command-line shell that is easily connected via USB, and is a convenient way to communicate with the STM32F407 for development purposes.</w:t>
+        <w:t>port was added to the RTx Controller for development support only. Chibios/RT features a command-line shell that is easily connected via USB, and is a convenient way to communicate with the STM32F407 for development purposes.</w:t>
       </w:r>
     </w:p>
     <w:p>
@@ -8956,15 +8864,7 @@
         <w:jc w:val="both"/>
       </w:pPr>
       <w:r>
-        <w:t>RocketTracks uses the Ethernet protocol to receive command and tracking data to be used by the microcontroller for processing. The microcontroller has an onboard 10/100 Ethernet MAC which is interfaced to an external Ethernet PHY. The Ethernet PHY has a connector with built in magnetics for proper signal integrity. An additional power over Ethernet (</w:t>
-      </w:r>
-      <w:proofErr w:type="spellStart"/>
-      <w:r>
-        <w:t>PoE</w:t>
-      </w:r>
-      <w:proofErr w:type="spellEnd"/>
-      <w:r>
-        <w:t>) controller maintains appropriate power levels to be supplied over the Ethernet interface.</w:t>
+        <w:t>RocketTracks uses the Ethernet protocol to receive command and tracking data to be used by the microcontroller for processing. The microcontroller has an onboard 10/100 Ethernet MAC which is interfaced to an external Ethernet PHY. The Ethernet PHY has a connector with built in magnetics for proper signal integrity. An additional power over Ethernet (PoE) controller maintains appropriate power levels to be supplied over the Ethernet interface.</w:t>
       </w:r>
     </w:p>
     <w:p>
@@ -9962,15 +9862,7 @@
         <w:jc w:val="both"/>
       </w:pPr>
       <w:r>
-        <w:t xml:space="preserve">The </w:t>
-      </w:r>
-      <w:proofErr w:type="gramStart"/>
-      <w:r>
-        <w:t>surplus of capacitors are</w:t>
-      </w:r>
-      <w:proofErr w:type="gramEnd"/>
-      <w:r>
-        <w:t xml:space="preserve"> all recommendations by the manufacturer to ensure proper data transmission and reception. Numerous bypass capacitors are placed close to the device itself to ensure proper supply v</w:t>
+        <w:t>The surplus of capacitors are all recommendations by the manufacturer to ensure proper data transmission and reception. Numerous bypass capacitors are placed close to the device itself to ensure proper supply v</w:t>
       </w:r>
       <w:r>
         <w:t xml:space="preserve">oltage levels during operation and signal integrity. </w:t>
@@ -10047,15 +9939,7 @@
         <w:ind w:left="2160"/>
       </w:pPr>
       <w:r>
-        <w:t xml:space="preserve">Although the JTAG scheme is present on the device, it was not seen why it would be necessary for the purposes of this project. Therefore, instead of creating pin designations to incorporate this functionality, each of the JTAG interface pins </w:t>
-      </w:r>
-      <w:proofErr w:type="gramStart"/>
-      <w:r>
-        <w:t>have</w:t>
-      </w:r>
-      <w:proofErr w:type="gramEnd"/>
-      <w:r>
-        <w:t xml:space="preserve"> been connected to headers for available future use. </w:t>
+        <w:t xml:space="preserve">Although the JTAG scheme is present on the device, it was not seen why it would be necessary for the purposes of this project. Therefore, instead of creating pin designations to incorporate this functionality, each of the JTAG interface pins have been connected to headers for available future use. </w:t>
       </w:r>
     </w:p>
     <w:p>
@@ -10413,15 +10297,7 @@
         <w:t>on</w:t>
       </w:r>
       <w:r>
-        <w:t xml:space="preserve"> the controller board to supply </w:t>
-      </w:r>
-      <w:proofErr w:type="spellStart"/>
-      <w:r>
-        <w:t>PoE</w:t>
-      </w:r>
-      <w:proofErr w:type="spellEnd"/>
-      <w:r>
-        <w:t xml:space="preserve">. </w:t>
+        <w:t xml:space="preserve"> the controller board to supply PoE. </w:t>
       </w:r>
       <w:r>
         <w:t>Built in LEDs allow for visual Ethernet diagnosis at the connector itself.</w:t>
@@ -10442,15 +10318,7 @@
         <w:t>ver Ethernet</w:t>
       </w:r>
       <w:r>
-        <w:t xml:space="preserve"> (</w:t>
-      </w:r>
-      <w:proofErr w:type="spellStart"/>
-      <w:r>
-        <w:t>PoE</w:t>
-      </w:r>
-      <w:proofErr w:type="spellEnd"/>
-      <w:r>
-        <w:t>)</w:t>
+        <w:t xml:space="preserve"> (PoE)</w:t>
       </w:r>
       <w:bookmarkEnd w:id="26"/>
     </w:p>
@@ -10848,39 +10716,7 @@
         <w:jc w:val="both"/>
       </w:pPr>
       <w:r>
-        <w:t xml:space="preserve">Linear </w:t>
-      </w:r>
-      <w:proofErr w:type="spellStart"/>
-      <w:r>
-        <w:t>Techonology’s</w:t>
-      </w:r>
-      <w:proofErr w:type="spellEnd"/>
-      <w:r>
-        <w:t xml:space="preserve"> LTC4263 was chosen in order to incorporate </w:t>
-      </w:r>
-      <w:proofErr w:type="spellStart"/>
-      <w:r>
-        <w:t>PoE</w:t>
-      </w:r>
-      <w:proofErr w:type="spellEnd"/>
-      <w:r>
-        <w:t xml:space="preserve"> to the </w:t>
-      </w:r>
-      <w:proofErr w:type="spellStart"/>
-      <w:r>
-        <w:t>RTx</w:t>
-      </w:r>
-      <w:proofErr w:type="spellEnd"/>
-      <w:r>
-        <w:t xml:space="preserve"> design. The component is a single PSE controller compliant with IEEE 802.3af standard. Although other models would allow for </w:t>
-      </w:r>
-      <w:proofErr w:type="spellStart"/>
-      <w:r>
-        <w:t>PoE</w:t>
-      </w:r>
-      <w:proofErr w:type="spellEnd"/>
-      <w:r>
-        <w:t xml:space="preserve">+, which would </w:t>
+        <w:t xml:space="preserve">Linear Techonology’s LTC4263 was chosen in order to incorporate PoE to the RTx design. The component is a single PSE controller compliant with IEEE 802.3af standard. Although other models would allow for PoE+, which would </w:t>
       </w:r>
       <w:r>
         <w:t>offer</w:t>
@@ -10901,15 +10737,7 @@
         <w:jc w:val="both"/>
       </w:pPr>
       <w:r>
-        <w:t xml:space="preserve">The </w:t>
-      </w:r>
-      <w:proofErr w:type="spellStart"/>
-      <w:r>
-        <w:t>PoE</w:t>
-      </w:r>
-      <w:proofErr w:type="spellEnd"/>
-      <w:r>
-        <w:t xml:space="preserve"> controller circuit was taken directly from the product datasheet when used from a single 48VDC supply and incorporated with indicator LED for diagnostic purposes. </w:t>
+        <w:t xml:space="preserve">The PoE controller circuit was taken directly from the product datasheet when used from a single 48VDC supply and incorporated with indicator LED for diagnostic purposes. </w:t>
       </w:r>
     </w:p>
     <w:p>
@@ -11180,12 +11008,18 @@
         <w:t xml:space="preserve">The USB port requires ESD protection. For this TI’s TPD4S012 was chosen because it was a cheap and straightforward solution. A 22Ω current-limiting resistor was placed in series on the D+ and D- line. The two capacitors were placed to reduce noise. </w:t>
       </w:r>
       <w:r>
-        <w:t>The capacitor and resistor sizes were the suggested sizes on the datasheet for the TPD4S012.</w:t>
+        <w:t xml:space="preserve">The capacitor and resistor sizes were the suggested sizes on the datasheet for the TPD4S012. </w:t>
+      </w:r>
+      <w:r>
+        <w:t xml:space="preserve">The pins selected on the microcontroller were chosen to be the same as those </w:t>
+      </w:r>
+      <w:r>
+        <w:t xml:space="preserve">used for USB </w:t>
       </w:r>
       <w:bookmarkStart w:id="32" w:name="_GoBack"/>
       <w:bookmarkEnd w:id="32"/>
       <w:r>
-        <w:t xml:space="preserve"> </w:t>
+        <w:t>on the dev board.</w:t>
       </w:r>
     </w:p>
     <w:p>
@@ -13517,7 +13351,7 @@
 </file>
 
 <file path=customXml/itemProps1.xml><?xml version="1.0" encoding="utf-8"?>
-<ds:datastoreItem xmlns:ds="http://schemas.openxmlformats.org/officeDocument/2006/customXml" ds:itemID="{1A03138C-2688-4D70-B3C6-7DD6502C386C}">
+<ds:datastoreItem xmlns:ds="http://schemas.openxmlformats.org/officeDocument/2006/customXml" ds:itemID="{A98F3121-5674-4C4E-864C-FBACF08C71E6}">
   <ds:schemaRefs>
     <ds:schemaRef ds:uri="http://schemas.openxmlformats.org/officeDocument/2006/bibliography"/>
   </ds:schemaRefs>

</xml_diff>

<commit_message>
Included power supply table.
</commit_message>
<xml_diff>
--- a/Documentation/Component Selection/RTx Controller Design.docx
+++ b/Documentation/Component Selection/RTx Controller Design.docx
@@ -1,14 +1,19 @@
 
 <file path=word/document.xml><?xml version="1.0" encoding="utf-8"?>
-<w:document xmlns:wpc="http://schemas.microsoft.com/office/word/2010/wordprocessingCanvas" xmlns:mc="http://schemas.openxmlformats.org/markup-compatibility/2006" xmlns:o="urn:schemas-microsoft-com:office:office" xmlns:r="http://schemas.openxmlformats.org/officeDocument/2006/relationships" xmlns:m="http://schemas.openxmlformats.org/officeDocument/2006/math" xmlns:v="urn:schemas-microsoft-com:vml" xmlns:wp14="http://schemas.microsoft.com/office/word/2010/wordprocessingDrawing" xmlns:wp="http://schemas.openxmlformats.org/drawingml/2006/wordprocessingDrawing" xmlns:w10="urn:schemas-microsoft-com:office:word" xmlns:w="http://schemas.openxmlformats.org/wordprocessingml/2006/main" xmlns:w14="http://schemas.microsoft.com/office/word/2010/wordml" xmlns:wpg="http://schemas.microsoft.com/office/word/2010/wordprocessingGroup" xmlns:wpi="http://schemas.microsoft.com/office/word/2010/wordprocessingInk" xmlns:wne="http://schemas.microsoft.com/office/word/2006/wordml" xmlns:wps="http://schemas.microsoft.com/office/word/2010/wordprocessingShape" mc:Ignorable="w14 wp14">
+<w:document xmlns:ve="http://schemas.openxmlformats.org/markup-compatibility/2006" xmlns:o="urn:schemas-microsoft-com:office:office" xmlns:r="http://schemas.openxmlformats.org/officeDocument/2006/relationships" xmlns:m="http://schemas.openxmlformats.org/officeDocument/2006/math" xmlns:v="urn:schemas-microsoft-com:vml" xmlns:wp="http://schemas.openxmlformats.org/drawingml/2006/wordprocessingDrawing" xmlns:w10="urn:schemas-microsoft-com:office:word" xmlns:w="http://schemas.openxmlformats.org/wordprocessingml/2006/main" xmlns:wne="http://schemas.microsoft.com/office/word/2006/wordml">
   <w:body>
     <w:p>
       <w:pPr>
         <w:pStyle w:val="Title"/>
         <w:jc w:val="both"/>
       </w:pPr>
-      <w:r>
-        <w:t>RTx Controller Board Design</w:t>
+      <w:proofErr w:type="spellStart"/>
+      <w:r>
+        <w:t>RTx</w:t>
+      </w:r>
+      <w:proofErr w:type="spellEnd"/>
+      <w:r>
+        <w:t xml:space="preserve"> Controller Board Design</w:t>
       </w:r>
       <w:r>
         <w:t xml:space="preserve"> Document</w:t>
@@ -22,11 +27,19 @@
           <w:rStyle w:val="Emphasis"/>
         </w:rPr>
       </w:pPr>
+      <w:proofErr w:type="spellStart"/>
       <w:r>
         <w:rPr>
           <w:rStyle w:val="Emphasis"/>
         </w:rPr>
-        <w:t>RocketTracks Capstone 2014</w:t>
+        <w:t>RocketTracks</w:t>
+      </w:r>
+      <w:proofErr w:type="spellEnd"/>
+      <w:r>
+        <w:rPr>
+          <w:rStyle w:val="Emphasis"/>
+        </w:rPr>
+        <w:t xml:space="preserve"> Capstone 2014</w:t>
       </w:r>
     </w:p>
     <w:p>
@@ -34,13 +47,45 @@
         <w:jc w:val="both"/>
       </w:pPr>
       <w:r>
-        <w:t>The RocketTracks Controller board controls the position of the axes on the RocketTracks camera and antenna pointer. The RTx Controller Board features an Ethernet port for communication with in</w:t>
+        <w:t xml:space="preserve">The </w:t>
+      </w:r>
+      <w:proofErr w:type="spellStart"/>
+      <w:r>
+        <w:t>RocketTracks</w:t>
+      </w:r>
+      <w:proofErr w:type="spellEnd"/>
+      <w:r>
+        <w:t xml:space="preserve"> Controller board controls the position of the axes on the </w:t>
+      </w:r>
+      <w:proofErr w:type="spellStart"/>
+      <w:r>
+        <w:t>RocketTracks</w:t>
+      </w:r>
+      <w:proofErr w:type="spellEnd"/>
+      <w:r>
+        <w:t xml:space="preserve"> camera and antenna pointer. The </w:t>
+      </w:r>
+      <w:proofErr w:type="spellStart"/>
+      <w:r>
+        <w:t>RTx</w:t>
+      </w:r>
+      <w:proofErr w:type="spellEnd"/>
+      <w:r>
+        <w:t xml:space="preserve"> Controller Board features an Ethernet port for communication with in</w:t>
       </w:r>
       <w:r>
         <w:t>put control devices, as well as a USB port to aid in firmware development and debugging.</w:t>
       </w:r>
       <w:r>
-        <w:t xml:space="preserve"> Commands and tracking data will be sent via Ethernet to the RTx Controller board, and the onboard microcontroller will process the data and output PWM and other control signals to the Generic Motor Driver boards for each axis.</w:t>
+        <w:t xml:space="preserve"> Commands and tracking data will be sent via Ethernet to the </w:t>
+      </w:r>
+      <w:proofErr w:type="spellStart"/>
+      <w:r>
+        <w:t>RTx</w:t>
+      </w:r>
+      <w:proofErr w:type="spellEnd"/>
+      <w:r>
+        <w:t xml:space="preserve"> Controller board, and the onboard microcontroller will process the data and output PWM and other control signals to the Generic Motor Driver boards for each axis.</w:t>
       </w:r>
     </w:p>
     <w:p>
@@ -69,7 +114,7 @@
             <o:lock v:ext="edit" aspectratio="t"/>
           </v:shapetype>
           <v:shape id="_x0000_i1025" type="#_x0000_t75" style="width:540pt;height:308.25pt">
-            <v:imagedata r:id="rId9" o:title=""/>
+            <v:imagedata r:id="rId8" o:title=""/>
           </v:shape>
         </w:pict>
       </w:r>
@@ -2970,8 +3015,13 @@
         <w:ind w:left="720"/>
         <w:jc w:val="both"/>
       </w:pPr>
-      <w:r>
-        <w:t xml:space="preserve">RocketTracks uses a potentiometer as a position sensor for each </w:t>
+      <w:proofErr w:type="spellStart"/>
+      <w:r>
+        <w:t>RocketTracks</w:t>
+      </w:r>
+      <w:proofErr w:type="spellEnd"/>
+      <w:r>
+        <w:t xml:space="preserve"> uses a potentiometer as a position sensor for each </w:t>
       </w:r>
       <w:r>
         <w:t>axis. The output voltage is filtered and compared to the input reference voltage via an on-board ADC. The Low-Pass Filter is designed based on control theory requirements, and is a compromise of noise-reduction and phase margin requirements.</w:t>
@@ -3021,7 +3071,7 @@
       <w:tblPr>
         <w:tblW w:w="2043" w:type="dxa"/>
         <w:tblInd w:w="2268" w:type="dxa"/>
-        <w:tblLook w:val="04A0" w:firstRow="1" w:lastRow="0" w:firstColumn="1" w:lastColumn="0" w:noHBand="0" w:noVBand="1"/>
+        <w:tblLook w:val="04A0"/>
       </w:tblPr>
       <w:tblGrid>
         <w:gridCol w:w="445"/>
@@ -3176,7 +3226,7 @@
       <w:tblPr>
         <w:tblW w:w="2043" w:type="dxa"/>
         <w:tblInd w:w="2268" w:type="dxa"/>
-        <w:tblLook w:val="04A0" w:firstRow="1" w:lastRow="0" w:firstColumn="1" w:lastColumn="0" w:noHBand="0" w:noVBand="1"/>
+        <w:tblLook w:val="04A0"/>
       </w:tblPr>
       <w:tblGrid>
         <w:gridCol w:w="445"/>
@@ -3331,7 +3381,7 @@
       <w:tblPr>
         <w:tblW w:w="2643" w:type="dxa"/>
         <w:tblInd w:w="2268" w:type="dxa"/>
-        <w:tblLook w:val="04A0" w:firstRow="1" w:lastRow="0" w:firstColumn="1" w:lastColumn="0" w:noHBand="0" w:noVBand="1"/>
+        <w:tblLook w:val="04A0"/>
       </w:tblPr>
       <w:tblGrid>
         <w:gridCol w:w="445"/>
@@ -3519,7 +3569,7 @@
       <w:tblPr>
         <w:tblW w:w="2979" w:type="dxa"/>
         <w:tblInd w:w="2268" w:type="dxa"/>
-        <w:tblLook w:val="04A0" w:firstRow="1" w:lastRow="0" w:firstColumn="1" w:lastColumn="0" w:noHBand="0" w:noVBand="1"/>
+        <w:tblLook w:val="04A0"/>
       </w:tblPr>
       <w:tblGrid>
         <w:gridCol w:w="557"/>
@@ -3707,7 +3757,7 @@
       <w:tblPr>
         <w:tblW w:w="2327" w:type="dxa"/>
         <w:tblInd w:w="2268" w:type="dxa"/>
-        <w:tblLook w:val="04A0" w:firstRow="1" w:lastRow="0" w:firstColumn="1" w:lastColumn="0" w:noHBand="0" w:noVBand="1"/>
+        <w:tblLook w:val="04A0"/>
       </w:tblPr>
       <w:tblGrid>
         <w:gridCol w:w="557"/>
@@ -4867,7 +4917,15 @@
         <w:jc w:val="both"/>
       </w:pPr>
       <w:r>
-        <w:t xml:space="preserve">However, the control system will not be capable of tracking to 1 LSb of the ADC, so as a rule of thumb we will assume tracking precision to within </w:t>
+        <w:t xml:space="preserve">However, the control system will not be capable of tracking to 1 </w:t>
+      </w:r>
+      <w:proofErr w:type="spellStart"/>
+      <w:r>
+        <w:t>LSb</w:t>
+      </w:r>
+      <w:proofErr w:type="spellEnd"/>
+      <w:r>
+        <w:t xml:space="preserve"> of the ADC, so as a rule of thumb we will assume tracking precision to within </w:t>
       </w:r>
       <w:r>
         <w:t>30</w:t>
@@ -4996,10 +5054,18 @@
         <w:t xml:space="preserve">Common ADC data buses are I2C and SPI. </w:t>
       </w:r>
       <w:r>
-        <w:t>The AD7685 is a 16-bit ADC supporting both SPI and daisy-chain serial interfaces at up to 55MHz</w:t>
-      </w:r>
-      <w:r>
-        <w:t xml:space="preserve">, or </w:t>
+        <w:t xml:space="preserve">The AD7685 is a 16-bit ADC supporting </w:t>
+      </w:r>
+      <w:proofErr w:type="gramStart"/>
+      <w:r>
+        <w:t>both SPI and daisy-chain serial interfaces at up to 55MHz</w:t>
+      </w:r>
+      <w:r>
+        <w:t>, or</w:t>
+      </w:r>
+      <w:proofErr w:type="gramEnd"/>
+      <w:r>
+        <w:t xml:space="preserve"> </w:t>
       </w:r>
       <w:r>
         <w:t>more than 6.5MB/s</w:t>
@@ -5057,7 +5123,23 @@
         </m:sSub>
       </m:oMath>
       <w:r>
-        <w:t xml:space="preserve"> was chosen to match that of the microcontroller, while </w:t>
+        <w:t xml:space="preserve"> </w:t>
+      </w:r>
+      <w:proofErr w:type="gramStart"/>
+      <w:r>
+        <w:t>was</w:t>
+      </w:r>
+      <w:proofErr w:type="gramEnd"/>
+      <w:r>
+        <w:t xml:space="preserve"> chosen to match that of the microcontro</w:t>
+      </w:r>
+      <w:proofErr w:type="spellStart"/>
+      <w:r>
+        <w:t>ller</w:t>
+      </w:r>
+      <w:proofErr w:type="spellEnd"/>
+      <w:r>
+        <w:t xml:space="preserve">, while </w:t>
       </w:r>
       <m:oMath>
         <m:sSub>
@@ -5212,7 +5294,15 @@
         </m:r>
       </m:oMath>
       <w:r>
-        <w:t xml:space="preserve"> The </w:t>
+        <w:t xml:space="preserve"> </w:t>
+      </w:r>
+      <w:proofErr w:type="gramStart"/>
+      <w:r>
+        <w:t>The</w:t>
+      </w:r>
+      <w:proofErr w:type="gramEnd"/>
+      <w:r>
+        <w:t xml:space="preserve"> </w:t>
       </w:r>
       <m:oMath>
         <m:r>
@@ -5265,7 +5355,15 @@
         <w:jc w:val="both"/>
       </w:pPr>
       <w:r>
-        <w:t>The ARef regulator’s supply pin is decoupled with a 10uF and 0.1uF capacitor, and the output is decoupled with a 0.1uF capacitor, per the device datasheet.</w:t>
+        <w:t xml:space="preserve">The </w:t>
+      </w:r>
+      <w:proofErr w:type="spellStart"/>
+      <w:r>
+        <w:t>ARef</w:t>
+      </w:r>
+      <w:proofErr w:type="spellEnd"/>
+      <w:r>
+        <w:t xml:space="preserve"> regulator’s supply pin is decoupled with a 10uF and 0.1uF capacitor, and the output is decoupled with a 0.1uF capacitor, per the device datasheet.</w:t>
       </w:r>
     </w:p>
     <w:p>
@@ -5599,7 +5697,7 @@
       <w:tblPr>
         <w:tblW w:w="5130" w:type="dxa"/>
         <w:tblInd w:w="2268" w:type="dxa"/>
-        <w:tblLook w:val="04A0" w:firstRow="1" w:lastRow="0" w:firstColumn="1" w:lastColumn="0" w:noHBand="0" w:noVBand="1"/>
+        <w:tblLook w:val="04A0"/>
       </w:tblPr>
       <w:tblGrid>
         <w:gridCol w:w="447"/>
@@ -5886,7 +5984,7 @@
       <w:tblPr>
         <w:tblW w:w="5130" w:type="dxa"/>
         <w:tblInd w:w="2268" w:type="dxa"/>
-        <w:tblLook w:val="04A0" w:firstRow="1" w:lastRow="0" w:firstColumn="1" w:lastColumn="0" w:noHBand="0" w:noVBand="1"/>
+        <w:tblLook w:val="04A0"/>
       </w:tblPr>
       <w:tblGrid>
         <w:gridCol w:w="447"/>
@@ -6173,7 +6271,7 @@
       <w:tblPr>
         <w:tblW w:w="5130" w:type="dxa"/>
         <w:tblInd w:w="2268" w:type="dxa"/>
-        <w:tblLook w:val="04A0" w:firstRow="1" w:lastRow="0" w:firstColumn="1" w:lastColumn="0" w:noHBand="0" w:noVBand="1"/>
+        <w:tblLook w:val="04A0"/>
       </w:tblPr>
       <w:tblGrid>
         <w:gridCol w:w="447"/>
@@ -6460,7 +6558,7 @@
       <w:tblPr>
         <w:tblW w:w="5137" w:type="dxa"/>
         <w:tblInd w:w="2268" w:type="dxa"/>
-        <w:tblLook w:val="04A0" w:firstRow="1" w:lastRow="0" w:firstColumn="1" w:lastColumn="0" w:noHBand="0" w:noVBand="1"/>
+        <w:tblLook w:val="04A0"/>
       </w:tblPr>
       <w:tblGrid>
         <w:gridCol w:w="559"/>
@@ -6850,12 +6948,17 @@
         <w:t xml:space="preserve"> specified to be</w:t>
       </w:r>
       <w:r>
-        <w:t xml:space="preserve"> one decade higher than</w:t>
+        <w:t xml:space="preserve"> one decade higher </w:t>
+      </w:r>
+      <w:proofErr w:type="gramStart"/>
+      <w:r>
+        <w:t>than</w:t>
       </w:r>
       <w:r>
         <w:t xml:space="preserve"> </w:t>
       </w:r>
       <m:oMath>
+        <w:proofErr w:type="gramEnd"/>
         <m:sSub>
           <m:sSubPr>
             <m:ctrlPr>
@@ -6955,9 +7058,14 @@
         </m:sSub>
       </m:oMath>
       <w:r>
-        <w:t xml:space="preserve"> to prevent the LPF from limiting performance at the </w:t>
+        <w:t xml:space="preserve"> to prevent the LPF from limiting performance at </w:t>
+      </w:r>
+      <w:proofErr w:type="gramStart"/>
+      <w:r>
+        <w:t xml:space="preserve">the </w:t>
       </w:r>
       <m:oMath>
+        <w:proofErr w:type="gramEnd"/>
         <m:sSub>
           <m:sSubPr>
             <m:ctrlPr>
@@ -7230,7 +7338,15 @@
         </m:sSub>
       </m:oMath>
       <w:r>
-        <w:t xml:space="preserve"> must be a low enough frequency such that the Nyquist rate is reasonable given our choice of ADC’s and microcontroller.</w:t>
+        <w:t xml:space="preserve"> </w:t>
+      </w:r>
+      <w:proofErr w:type="gramStart"/>
+      <w:r>
+        <w:t>must</w:t>
+      </w:r>
+      <w:proofErr w:type="gramEnd"/>
+      <w:r>
+        <w:t xml:space="preserve"> be a low enough frequency such that the Nyquist rate is reasonable given our choice of ADC’s and microcontroller.</w:t>
       </w:r>
       <w:r>
         <w:t xml:space="preserve"> With a 3</w:t>
@@ -7242,9 +7358,14 @@
         <w:t>rd</w:t>
       </w:r>
       <w:r>
-        <w:t xml:space="preserve"> Order LPF with our </w:t>
+        <w:t xml:space="preserve"> Order LPF with </w:t>
+      </w:r>
+      <w:proofErr w:type="gramStart"/>
+      <w:r>
+        <w:t xml:space="preserve">our </w:t>
       </w:r>
       <m:oMath>
+        <w:proofErr w:type="gramEnd"/>
         <m:sSub>
           <m:sSubPr>
             <m:ctrlPr>
@@ -7329,12 +7450,25 @@
         <w:jc w:val="both"/>
       </w:pPr>
       <w:r>
-        <w:t xml:space="preserve">The Nyquist rate, or minimum rate we must sample the ADC’s </w:t>
-      </w:r>
-      <w:r>
-        <w:t xml:space="preserve">is then </w:t>
+        <w:t xml:space="preserve">The </w:t>
+      </w:r>
+      <w:proofErr w:type="spellStart"/>
+      <w:r>
+        <w:t>Nyquist</w:t>
+      </w:r>
+      <w:proofErr w:type="spellEnd"/>
+      <w:r>
+        <w:t xml:space="preserve"> rate, or minimum rate we must sample the ADC’s </w:t>
+      </w:r>
+      <w:r>
+        <w:t xml:space="preserve">is </w:t>
+      </w:r>
+      <w:proofErr w:type="gramStart"/>
+      <w:r>
+        <w:t xml:space="preserve">then </w:t>
       </w:r>
       <m:oMath>
+        <w:proofErr w:type="gramEnd"/>
         <m:r>
           <w:rPr>
             <w:rFonts w:ascii="Cambria Math" w:hAnsi="Cambria Math"/>
@@ -7361,7 +7495,15 @@
         <w:jc w:val="both"/>
       </w:pPr>
       <w:r>
-        <w:t>A Sallen-Key topology Butterworth Low-Pass Filter was chosen due to its simplicity, and the ability to attain 3</w:t>
+        <w:t xml:space="preserve">A </w:t>
+      </w:r>
+      <w:proofErr w:type="spellStart"/>
+      <w:r>
+        <w:t>Sallen</w:t>
+      </w:r>
+      <w:proofErr w:type="spellEnd"/>
+      <w:r>
+        <w:t>-Key topology Butterworth Low-Pass Filter was chosen due to its simplicity, and the ability to attain 3</w:t>
       </w:r>
       <w:r>
         <w:rPr>
@@ -7419,7 +7561,15 @@
         <w:jc w:val="both"/>
       </w:pPr>
       <w:r>
-        <w:t>The AD861x Op-Amp was chosen to produce the Sallen-Key topology because it is recommended for use in conjunction with the chosen ADC’s.</w:t>
+        <w:t xml:space="preserve">The AD861x Op-Amp was chosen to produce the </w:t>
+      </w:r>
+      <w:proofErr w:type="spellStart"/>
+      <w:r>
+        <w:t>Sallen</w:t>
+      </w:r>
+      <w:proofErr w:type="spellEnd"/>
+      <w:r>
+        <w:t>-Key topology because it is recommended for use in conjunction with the chosen ADC’s.</w:t>
       </w:r>
     </w:p>
     <w:p>
@@ -7448,9 +7598,14 @@
         <w:jc w:val="both"/>
       </w:pPr>
       <w:r>
-        <w:t xml:space="preserve">A rule of thumb for minimum control rate is </w:t>
+        <w:t xml:space="preserve">A rule of thumb for minimum control rate </w:t>
+      </w:r>
+      <w:proofErr w:type="gramStart"/>
+      <w:r>
+        <w:t xml:space="preserve">is </w:t>
       </w:r>
       <m:oMath>
+        <w:proofErr w:type="gramEnd"/>
         <m:sSub>
           <m:sSubPr>
             <m:ctrlPr>
@@ -7567,7 +7722,15 @@
         <w:jc w:val="both"/>
       </w:pPr>
       <w:r>
-        <w:t xml:space="preserve">The Nyquist rate must also be satisfied, so the sample rate must be: </w:t>
+        <w:t xml:space="preserve">The </w:t>
+      </w:r>
+      <w:proofErr w:type="spellStart"/>
+      <w:r>
+        <w:t>Nyquist</w:t>
+      </w:r>
+      <w:proofErr w:type="spellEnd"/>
+      <w:r>
+        <w:t xml:space="preserve"> rate must also be satisfied, so the sample rate must be: </w:t>
       </w:r>
     </w:p>
     <w:p>
@@ -7922,7 +8085,15 @@
         <w:jc w:val="both"/>
       </w:pPr>
       <w:r>
-        <w:t xml:space="preserve">The RocketTracks Controller must process axis feedback position data as well as desired position data from the manual controller and target position data from the Sightline device, both of which communicate via Ethernet. It must also drive </w:t>
+        <w:t xml:space="preserve">The </w:t>
+      </w:r>
+      <w:proofErr w:type="spellStart"/>
+      <w:r>
+        <w:t>RocketTracks</w:t>
+      </w:r>
+      <w:proofErr w:type="spellEnd"/>
+      <w:r>
+        <w:t xml:space="preserve"> Controller must process axis feedback position data as well as desired position data from the manual controller and target position data from the Sightline device, both of which communicate via Ethernet. It must also drive </w:t>
       </w:r>
       <w:r>
         <w:t>the PWM and control signals required by the PSAS Generic Motor Driver boards.</w:t>
@@ -7931,7 +8102,23 @@
         <w:t xml:space="preserve"> The STM32F407 was chosen for its support o</w:t>
       </w:r>
       <w:r>
-        <w:t xml:space="preserve">f Ethernet, SPI for receiving axis postion data from the ADC’s, plentiful PWM output capabilities, as well as its current use with other PSAS projects and its support of ChibiOS/RT, the operating system used by other PSAS projects. </w:t>
+        <w:t xml:space="preserve">f Ethernet, SPI for receiving axis </w:t>
+      </w:r>
+      <w:proofErr w:type="spellStart"/>
+      <w:r>
+        <w:t>postion</w:t>
+      </w:r>
+      <w:proofErr w:type="spellEnd"/>
+      <w:r>
+        <w:t xml:space="preserve"> data from the ADC’s, plentiful PWM output capabilities, as well as its current use with other PSAS projects and its support of </w:t>
+      </w:r>
+      <w:proofErr w:type="spellStart"/>
+      <w:r>
+        <w:t>ChibiOS</w:t>
+      </w:r>
+      <w:proofErr w:type="spellEnd"/>
+      <w:r>
+        <w:t xml:space="preserve">/RT, the operating system used by other PSAS projects. </w:t>
       </w:r>
     </w:p>
     <w:p>
@@ -7968,7 +8155,7 @@
           <w:insideH w:val="single" w:sz="4" w:space="0" w:color="auto"/>
           <w:insideV w:val="single" w:sz="4" w:space="0" w:color="auto"/>
         </w:tblBorders>
-        <w:tblLook w:val="04A0" w:firstRow="1" w:lastRow="0" w:firstColumn="1" w:lastColumn="0" w:noHBand="0" w:noVBand="1"/>
+        <w:tblLook w:val="04A0"/>
       </w:tblPr>
       <w:tblGrid>
         <w:gridCol w:w="559"/>
@@ -8531,7 +8718,15 @@
         <w:ind w:left="2880"/>
       </w:pPr>
       <w:r>
-        <w:t xml:space="preserve">The 10/100 MAC peripheral meets the requirements for bidirectional communication with the RTx Manual Control Box as well as the </w:t>
+        <w:t xml:space="preserve">The 10/100 MAC peripheral meets the requirements for bidirectional communication with the </w:t>
+      </w:r>
+      <w:proofErr w:type="spellStart"/>
+      <w:r>
+        <w:t>RTx</w:t>
+      </w:r>
+      <w:proofErr w:type="spellEnd"/>
+      <w:r>
+        <w:t xml:space="preserve"> Manual Control Box as well as the </w:t>
       </w:r>
       <w:r>
         <w:t>Sightline device.</w:t>
@@ -8643,7 +8838,15 @@
         <w:t xml:space="preserve">The STM32F407’s SPI1 Controller has a maximum frequency of 37.5MHz, so the SPI controller can run at a high frequency without risk of violating the timing requirements of the ADC’s. With 4 </w:t>
       </w:r>
       <w:r>
-        <w:t>16-bit ADC’s sampling at 2kHz, as described in section I, the minimum bit rate is then:</w:t>
+        <w:t xml:space="preserve">16-bit ADC’s sampling at </w:t>
+      </w:r>
+      <w:proofErr w:type="gramStart"/>
+      <w:r>
+        <w:t>2kHz</w:t>
+      </w:r>
+      <w:proofErr w:type="gramEnd"/>
+      <w:r>
+        <w:t>, as described in section I, the minimum bit rate is then:</w:t>
       </w:r>
     </w:p>
     <w:p>
@@ -8825,7 +9028,23 @@
         <w:t xml:space="preserve">A USB </w:t>
       </w:r>
       <w:r>
-        <w:t>port was added to the RTx Controller for development support only. Chibios/RT features a command-line shell that is easily connected via USB, and is a convenient way to communicate with the STM32F407 for development purposes.</w:t>
+        <w:t xml:space="preserve">port was added to the </w:t>
+      </w:r>
+      <w:proofErr w:type="spellStart"/>
+      <w:r>
+        <w:t>RTx</w:t>
+      </w:r>
+      <w:proofErr w:type="spellEnd"/>
+      <w:r>
+        <w:t xml:space="preserve"> Controller for development support only. </w:t>
+      </w:r>
+      <w:proofErr w:type="spellStart"/>
+      <w:r>
+        <w:t>Chibios</w:t>
+      </w:r>
+      <w:proofErr w:type="spellEnd"/>
+      <w:r>
+        <w:t>/RT features a command-line shell that is easily connected via USB, and is a convenient way to communicate with the STM32F407 for development purposes.</w:t>
       </w:r>
     </w:p>
     <w:p>
@@ -8863,8 +9082,29 @@
         <w:ind w:left="720"/>
         <w:jc w:val="both"/>
       </w:pPr>
-      <w:r>
-        <w:t>RocketTracks uses the Ethernet protocol to receive command and tracking data to be used by the microcontroller for processing. The microcontroller has an onboard 10/100 Ethernet MAC which is interfaced to an external Ethernet PHY. The Ethernet PHY has a connector with built in magnetics for proper signal integrity. An additional power over Ethernet (PoE) controller maintains appropriate power levels to be supplied over the Ethernet interface.</w:t>
+      <w:proofErr w:type="spellStart"/>
+      <w:r>
+        <w:t>RocketTracks</w:t>
+      </w:r>
+      <w:proofErr w:type="spellEnd"/>
+      <w:r>
+        <w:t xml:space="preserve"> uses the Ethernet protocol to receive command and tracking data to be used by the microcontroller for processing. The microcontroller has an onboard 10/100 Ethernet MAC which is interfaced to an external Ethernet PHY. The Ethernet PHY has a connector with built in </w:t>
+      </w:r>
+      <w:proofErr w:type="spellStart"/>
+      <w:r>
+        <w:t>magnetics</w:t>
+      </w:r>
+      <w:proofErr w:type="spellEnd"/>
+      <w:r>
+        <w:t xml:space="preserve"> for proper signal integrity. An additional power over Ethernet (</w:t>
+      </w:r>
+      <w:proofErr w:type="spellStart"/>
+      <w:r>
+        <w:t>PoE</w:t>
+      </w:r>
+      <w:proofErr w:type="spellEnd"/>
+      <w:r>
+        <w:t>) controller maintains appropriate power levels to be supplied over the Ethernet interface.</w:t>
       </w:r>
     </w:p>
     <w:p>
@@ -8891,7 +9131,7 @@
       <w:tblPr>
         <w:tblW w:w="6145" w:type="dxa"/>
         <w:tblInd w:w="2268" w:type="dxa"/>
-        <w:tblLook w:val="04A0" w:firstRow="1" w:lastRow="0" w:firstColumn="1" w:lastColumn="0" w:noHBand="0" w:noVBand="1"/>
+        <w:tblLook w:val="04A0"/>
       </w:tblPr>
       <w:tblGrid>
         <w:gridCol w:w="557"/>
@@ -9835,7 +10075,15 @@
         <w:jc w:val="both"/>
       </w:pPr>
       <w:r>
-        <w:t xml:space="preserve">Texas Instrument’s TLK110 was chosen as the Ethernet transceiver for its versatile modes of operation and use of supply voltage which was already present and needed on the RTx controller by other components (eliminating the need for additional voltage regulators). </w:t>
+        <w:t xml:space="preserve">Texas Instrument’s TLK110 was chosen as the Ethernet transceiver for its versatile modes of operation and use of supply voltage which was already present and needed on the </w:t>
+      </w:r>
+      <w:proofErr w:type="spellStart"/>
+      <w:r>
+        <w:t>RTx</w:t>
+      </w:r>
+      <w:proofErr w:type="spellEnd"/>
+      <w:r>
+        <w:t xml:space="preserve"> controller by other components (eliminating the need for additional voltage regulators). </w:t>
       </w:r>
       <w:r>
         <w:t xml:space="preserve">The component operates from a single 3.3VDC power supply. </w:t>
@@ -9862,7 +10110,15 @@
         <w:jc w:val="both"/>
       </w:pPr>
       <w:r>
-        <w:t>The surplus of capacitors are all recommendations by the manufacturer to ensure proper data transmission and reception. Numerous bypass capacitors are placed close to the device itself to ensure proper supply v</w:t>
+        <w:t xml:space="preserve">The </w:t>
+      </w:r>
+      <w:proofErr w:type="gramStart"/>
+      <w:r>
+        <w:t>surplus of capacitors are</w:t>
+      </w:r>
+      <w:proofErr w:type="gramEnd"/>
+      <w:r>
+        <w:t xml:space="preserve"> all recommendations by the manufacturer to ensure proper data transmission and reception. Numerous bypass capacitors are placed close to the device itself to ensure proper supply v</w:t>
       </w:r>
       <w:r>
         <w:t xml:space="preserve">oltage levels during operation and signal integrity. </w:t>
@@ -9939,7 +10195,15 @@
         <w:ind w:left="2160"/>
       </w:pPr>
       <w:r>
-        <w:t xml:space="preserve">Although the JTAG scheme is present on the device, it was not seen why it would be necessary for the purposes of this project. Therefore, instead of creating pin designations to incorporate this functionality, each of the JTAG interface pins have been connected to headers for available future use. </w:t>
+        <w:t xml:space="preserve">Although the JTAG scheme is present on the device, it was not seen why it would be necessary for the purposes of this project. Therefore, instead of creating pin designations to incorporate this functionality, each of the JTAG interface pins </w:t>
+      </w:r>
+      <w:proofErr w:type="gramStart"/>
+      <w:r>
+        <w:t>have</w:t>
+      </w:r>
+      <w:proofErr w:type="gramEnd"/>
+      <w:r>
+        <w:t xml:space="preserve"> been connected to headers for available future use. </w:t>
       </w:r>
     </w:p>
     <w:p>
@@ -9966,7 +10230,7 @@
       <w:tblPr>
         <w:tblW w:w="5029" w:type="dxa"/>
         <w:tblInd w:w="2268" w:type="dxa"/>
-        <w:tblLook w:val="04A0" w:firstRow="1" w:lastRow="0" w:firstColumn="1" w:lastColumn="0" w:noHBand="0" w:noVBand="1"/>
+        <w:tblLook w:val="04A0"/>
       </w:tblPr>
       <w:tblGrid>
         <w:gridCol w:w="557"/>
@@ -10297,7 +10561,15 @@
         <w:t>on</w:t>
       </w:r>
       <w:r>
-        <w:t xml:space="preserve"> the controller board to supply PoE. </w:t>
+        <w:t xml:space="preserve"> the controller board to supply </w:t>
+      </w:r>
+      <w:proofErr w:type="spellStart"/>
+      <w:r>
+        <w:t>PoE</w:t>
+      </w:r>
+      <w:proofErr w:type="spellEnd"/>
+      <w:r>
+        <w:t xml:space="preserve">. </w:t>
       </w:r>
       <w:r>
         <w:t>Built in LEDs allow for visual Ethernet diagnosis at the connector itself.</w:t>
@@ -10318,7 +10590,15 @@
         <w:t>ver Ethernet</w:t>
       </w:r>
       <w:r>
-        <w:t xml:space="preserve"> (PoE)</w:t>
+        <w:t xml:space="preserve"> (</w:t>
+      </w:r>
+      <w:proofErr w:type="spellStart"/>
+      <w:r>
+        <w:t>PoE</w:t>
+      </w:r>
+      <w:proofErr w:type="spellEnd"/>
+      <w:r>
+        <w:t>)</w:t>
       </w:r>
       <w:bookmarkEnd w:id="26"/>
     </w:p>
@@ -10336,7 +10616,7 @@
       <w:tblPr>
         <w:tblW w:w="6510" w:type="dxa"/>
         <w:tblInd w:w="2268" w:type="dxa"/>
-        <w:tblLook w:val="04A0" w:firstRow="1" w:lastRow="0" w:firstColumn="1" w:lastColumn="0" w:noHBand="0" w:noVBand="1"/>
+        <w:tblLook w:val="04A0"/>
       </w:tblPr>
       <w:tblGrid>
         <w:gridCol w:w="557"/>
@@ -10716,7 +10996,39 @@
         <w:jc w:val="both"/>
       </w:pPr>
       <w:r>
-        <w:t xml:space="preserve">Linear Techonology’s LTC4263 was chosen in order to incorporate PoE to the RTx design. The component is a single PSE controller compliant with IEEE 802.3af standard. Although other models would allow for PoE+, which would </w:t>
+        <w:t xml:space="preserve">Linear </w:t>
+      </w:r>
+      <w:proofErr w:type="spellStart"/>
+      <w:r>
+        <w:t>Techonology’s</w:t>
+      </w:r>
+      <w:proofErr w:type="spellEnd"/>
+      <w:r>
+        <w:t xml:space="preserve"> LTC4263 was chosen in order to incorporate </w:t>
+      </w:r>
+      <w:proofErr w:type="spellStart"/>
+      <w:r>
+        <w:t>PoE</w:t>
+      </w:r>
+      <w:proofErr w:type="spellEnd"/>
+      <w:r>
+        <w:t xml:space="preserve"> to the </w:t>
+      </w:r>
+      <w:proofErr w:type="spellStart"/>
+      <w:r>
+        <w:t>RTx</w:t>
+      </w:r>
+      <w:proofErr w:type="spellEnd"/>
+      <w:r>
+        <w:t xml:space="preserve"> design. The component is a single PSE controller compliant with IEEE 802.3af standard. Although other models would allow for </w:t>
+      </w:r>
+      <w:proofErr w:type="spellStart"/>
+      <w:r>
+        <w:t>PoE</w:t>
+      </w:r>
+      <w:proofErr w:type="spellEnd"/>
+      <w:r>
+        <w:t xml:space="preserve">+, which would </w:t>
       </w:r>
       <w:r>
         <w:t>offer</w:t>
@@ -10737,7 +11049,15 @@
         <w:jc w:val="both"/>
       </w:pPr>
       <w:r>
-        <w:t xml:space="preserve">The PoE controller circuit was taken directly from the product datasheet when used from a single 48VDC supply and incorporated with indicator LED for diagnostic purposes. </w:t>
+        <w:t xml:space="preserve">The </w:t>
+      </w:r>
+      <w:proofErr w:type="spellStart"/>
+      <w:r>
+        <w:t>PoE</w:t>
+      </w:r>
+      <w:proofErr w:type="spellEnd"/>
+      <w:r>
+        <w:t xml:space="preserve"> controller circuit was taken directly from the product datasheet when used from a single 48VDC supply and incorporated with indicator LED for diagnostic purposes. </w:t>
       </w:r>
     </w:p>
     <w:p>
@@ -10766,7 +11086,7 @@
       <w:tblPr>
         <w:tblW w:w="3253" w:type="dxa"/>
         <w:tblInd w:w="2268" w:type="dxa"/>
-        <w:tblLook w:val="04A0" w:firstRow="1" w:lastRow="0" w:firstColumn="1" w:lastColumn="0" w:noHBand="0" w:noVBand="1"/>
+        <w:tblLook w:val="04A0"/>
       </w:tblPr>
       <w:tblGrid>
         <w:gridCol w:w="559"/>
@@ -11037,6 +11357,2066 @@
       <w:bookmarkEnd w:id="33"/>
     </w:p>
     <w:p/>
+    <w:tbl>
+      <w:tblPr>
+        <w:tblW w:w="10170" w:type="dxa"/>
+        <w:jc w:val="center"/>
+        <w:tblInd w:w="93" w:type="dxa"/>
+        <w:tblLook w:val="04A0"/>
+      </w:tblPr>
+      <w:tblGrid>
+        <w:gridCol w:w="2069"/>
+        <w:gridCol w:w="1236"/>
+        <w:gridCol w:w="1080"/>
+        <w:gridCol w:w="1080"/>
+        <w:gridCol w:w="1170"/>
+        <w:gridCol w:w="1080"/>
+        <w:gridCol w:w="1240"/>
+        <w:gridCol w:w="1215"/>
+      </w:tblGrid>
+      <w:tr>
+        <w:trPr>
+          <w:trHeight w:val="300"/>
+          <w:jc w:val="center"/>
+        </w:trPr>
+        <w:tc>
+          <w:tcPr>
+            <w:tcW w:w="2069" w:type="dxa"/>
+            <w:vMerge w:val="restart"/>
+            <w:tcBorders>
+              <w:top w:val="single" w:sz="12" w:space="0" w:color="auto"/>
+              <w:left w:val="single" w:sz="12" w:space="0" w:color="auto"/>
+              <w:bottom w:val="single" w:sz="8" w:space="0" w:color="000000"/>
+              <w:right w:val="single" w:sz="12" w:space="0" w:color="auto"/>
+            </w:tcBorders>
+            <w:shd w:val="clear" w:color="auto" w:fill="auto"/>
+            <w:noWrap/>
+            <w:vAlign w:val="center"/>
+            <w:hideMark/>
+          </w:tcPr>
+          <w:p>
+            <w:pPr>
+              <w:spacing w:after="0" w:line="240" w:lineRule="auto"/>
+              <w:jc w:val="center"/>
+              <w:rPr>
+                <w:rFonts w:ascii="Calibri" w:eastAsia="Times New Roman" w:hAnsi="Calibri" w:cs="Times New Roman"/>
+                <w:b/>
+                <w:bCs/>
+                <w:color w:val="000000"/>
+              </w:rPr>
+            </w:pPr>
+            <w:r>
+              <w:rPr>
+                <w:rFonts w:ascii="Calibri" w:eastAsia="Times New Roman" w:hAnsi="Calibri" w:cs="Times New Roman"/>
+                <w:b/>
+                <w:bCs/>
+                <w:color w:val="000000"/>
+              </w:rPr>
+              <w:t>Device</w:t>
+            </w:r>
+          </w:p>
+        </w:tc>
+        <w:tc>
+          <w:tcPr>
+            <w:tcW w:w="2316" w:type="dxa"/>
+            <w:gridSpan w:val="2"/>
+            <w:tcBorders>
+              <w:top w:val="single" w:sz="12" w:space="0" w:color="auto"/>
+              <w:left w:val="single" w:sz="12" w:space="0" w:color="auto"/>
+              <w:bottom w:val="single" w:sz="4" w:space="0" w:color="auto"/>
+              <w:right w:val="single" w:sz="12" w:space="0" w:color="auto"/>
+            </w:tcBorders>
+            <w:shd w:val="clear" w:color="auto" w:fill="auto"/>
+            <w:noWrap/>
+            <w:vAlign w:val="center"/>
+            <w:hideMark/>
+          </w:tcPr>
+          <w:p>
+            <w:pPr>
+              <w:spacing w:after="0" w:line="240" w:lineRule="auto"/>
+              <w:jc w:val="center"/>
+              <w:rPr>
+                <w:rFonts w:ascii="Calibri" w:eastAsia="Times New Roman" w:hAnsi="Calibri" w:cs="Times New Roman"/>
+                <w:b/>
+                <w:bCs/>
+                <w:color w:val="000000"/>
+              </w:rPr>
+            </w:pPr>
+            <w:r>
+              <w:rPr>
+                <w:rFonts w:ascii="Calibri" w:eastAsia="Times New Roman" w:hAnsi="Calibri" w:cs="Times New Roman"/>
+                <w:b/>
+                <w:bCs/>
+                <w:color w:val="000000"/>
+              </w:rPr>
+              <w:t>Input Voltage (V)</w:t>
+            </w:r>
+          </w:p>
+        </w:tc>
+        <w:tc>
+          <w:tcPr>
+            <w:tcW w:w="3330" w:type="dxa"/>
+            <w:gridSpan w:val="3"/>
+            <w:tcBorders>
+              <w:top w:val="single" w:sz="12" w:space="0" w:color="auto"/>
+              <w:left w:val="single" w:sz="12" w:space="0" w:color="auto"/>
+              <w:bottom w:val="single" w:sz="4" w:space="0" w:color="auto"/>
+              <w:right w:val="single" w:sz="12" w:space="0" w:color="auto"/>
+            </w:tcBorders>
+            <w:shd w:val="clear" w:color="auto" w:fill="auto"/>
+            <w:noWrap/>
+            <w:vAlign w:val="center"/>
+            <w:hideMark/>
+          </w:tcPr>
+          <w:p>
+            <w:pPr>
+              <w:spacing w:after="0" w:line="240" w:lineRule="auto"/>
+              <w:jc w:val="center"/>
+              <w:rPr>
+                <w:rFonts w:ascii="Calibri" w:eastAsia="Times New Roman" w:hAnsi="Calibri" w:cs="Times New Roman"/>
+                <w:b/>
+                <w:bCs/>
+                <w:color w:val="000000"/>
+              </w:rPr>
+            </w:pPr>
+            <w:r>
+              <w:rPr>
+                <w:rFonts w:ascii="Calibri" w:eastAsia="Times New Roman" w:hAnsi="Calibri" w:cs="Times New Roman"/>
+                <w:b/>
+                <w:bCs/>
+                <w:color w:val="000000"/>
+              </w:rPr>
+              <w:t>Output Voltage (V)</w:t>
+            </w:r>
+          </w:p>
+        </w:tc>
+        <w:tc>
+          <w:tcPr>
+            <w:tcW w:w="2455" w:type="dxa"/>
+            <w:gridSpan w:val="2"/>
+            <w:tcBorders>
+              <w:top w:val="single" w:sz="12" w:space="0" w:color="auto"/>
+              <w:left w:val="single" w:sz="12" w:space="0" w:color="auto"/>
+              <w:bottom w:val="single" w:sz="4" w:space="0" w:color="auto"/>
+              <w:right w:val="single" w:sz="12" w:space="0" w:color="auto"/>
+            </w:tcBorders>
+            <w:shd w:val="clear" w:color="auto" w:fill="auto"/>
+            <w:noWrap/>
+            <w:vAlign w:val="center"/>
+            <w:hideMark/>
+          </w:tcPr>
+          <w:p>
+            <w:pPr>
+              <w:spacing w:after="0" w:line="240" w:lineRule="auto"/>
+              <w:jc w:val="center"/>
+              <w:rPr>
+                <w:rFonts w:ascii="Calibri" w:eastAsia="Times New Roman" w:hAnsi="Calibri" w:cs="Times New Roman"/>
+                <w:b/>
+                <w:bCs/>
+                <w:color w:val="000000"/>
+              </w:rPr>
+            </w:pPr>
+            <w:r>
+              <w:rPr>
+                <w:rFonts w:ascii="Calibri" w:eastAsia="Times New Roman" w:hAnsi="Calibri" w:cs="Times New Roman"/>
+                <w:b/>
+                <w:bCs/>
+                <w:color w:val="000000"/>
+              </w:rPr>
+              <w:t xml:space="preserve">Output Current </w:t>
+            </w:r>
+            <w:r>
+              <w:rPr>
+                <w:rFonts w:ascii="Calibri" w:eastAsia="Times New Roman" w:hAnsi="Calibri" w:cs="Times New Roman"/>
+                <w:b/>
+                <w:bCs/>
+                <w:color w:val="000000"/>
+              </w:rPr>
+              <w:t>(</w:t>
+            </w:r>
+            <w:proofErr w:type="spellStart"/>
+            <w:r>
+              <w:rPr>
+                <w:rFonts w:ascii="Calibri" w:eastAsia="Times New Roman" w:hAnsi="Calibri" w:cs="Times New Roman"/>
+                <w:b/>
+                <w:bCs/>
+                <w:color w:val="000000"/>
+              </w:rPr>
+              <w:t>mA</w:t>
+            </w:r>
+            <w:proofErr w:type="spellEnd"/>
+            <w:r>
+              <w:rPr>
+                <w:rFonts w:ascii="Calibri" w:eastAsia="Times New Roman" w:hAnsi="Calibri" w:cs="Times New Roman"/>
+                <w:b/>
+                <w:bCs/>
+                <w:color w:val="000000"/>
+              </w:rPr>
+              <w:t>)</w:t>
+            </w:r>
+          </w:p>
+        </w:tc>
+      </w:tr>
+      <w:tr>
+        <w:trPr>
+          <w:trHeight w:val="315"/>
+          <w:jc w:val="center"/>
+        </w:trPr>
+        <w:tc>
+          <w:tcPr>
+            <w:tcW w:w="2069" w:type="dxa"/>
+            <w:vMerge/>
+            <w:tcBorders>
+              <w:top w:val="single" w:sz="8" w:space="0" w:color="auto"/>
+              <w:left w:val="single" w:sz="12" w:space="0" w:color="auto"/>
+              <w:bottom w:val="single" w:sz="12" w:space="0" w:color="auto"/>
+              <w:right w:val="single" w:sz="12" w:space="0" w:color="auto"/>
+            </w:tcBorders>
+            <w:vAlign w:val="center"/>
+            <w:hideMark/>
+          </w:tcPr>
+          <w:p>
+            <w:pPr>
+              <w:spacing w:after="0" w:line="240" w:lineRule="auto"/>
+              <w:rPr>
+                <w:rFonts w:ascii="Calibri" w:eastAsia="Times New Roman" w:hAnsi="Calibri" w:cs="Times New Roman"/>
+                <w:b/>
+                <w:bCs/>
+                <w:color w:val="000000"/>
+              </w:rPr>
+            </w:pPr>
+          </w:p>
+        </w:tc>
+        <w:tc>
+          <w:tcPr>
+            <w:tcW w:w="1236" w:type="dxa"/>
+            <w:tcBorders>
+              <w:top w:val="nil"/>
+              <w:left w:val="single" w:sz="12" w:space="0" w:color="auto"/>
+              <w:bottom w:val="single" w:sz="12" w:space="0" w:color="auto"/>
+              <w:right w:val="single" w:sz="4" w:space="0" w:color="auto"/>
+            </w:tcBorders>
+            <w:shd w:val="clear" w:color="auto" w:fill="auto"/>
+            <w:noWrap/>
+            <w:vAlign w:val="center"/>
+            <w:hideMark/>
+          </w:tcPr>
+          <w:p>
+            <w:pPr>
+              <w:spacing w:after="0" w:line="240" w:lineRule="auto"/>
+              <w:jc w:val="center"/>
+              <w:rPr>
+                <w:rFonts w:ascii="Calibri" w:eastAsia="Times New Roman" w:hAnsi="Calibri" w:cs="Times New Roman"/>
+                <w:b/>
+                <w:bCs/>
+                <w:color w:val="000000"/>
+              </w:rPr>
+            </w:pPr>
+            <w:r>
+              <w:rPr>
+                <w:rFonts w:ascii="Calibri" w:eastAsia="Times New Roman" w:hAnsi="Calibri" w:cs="Times New Roman"/>
+                <w:b/>
+                <w:bCs/>
+                <w:color w:val="000000"/>
+              </w:rPr>
+              <w:t>Min</w:t>
+            </w:r>
+          </w:p>
+        </w:tc>
+        <w:tc>
+          <w:tcPr>
+            <w:tcW w:w="1080" w:type="dxa"/>
+            <w:tcBorders>
+              <w:top w:val="nil"/>
+              <w:left w:val="nil"/>
+              <w:bottom w:val="single" w:sz="12" w:space="0" w:color="auto"/>
+              <w:right w:val="single" w:sz="12" w:space="0" w:color="auto"/>
+            </w:tcBorders>
+            <w:shd w:val="clear" w:color="auto" w:fill="auto"/>
+            <w:noWrap/>
+            <w:vAlign w:val="center"/>
+            <w:hideMark/>
+          </w:tcPr>
+          <w:p>
+            <w:pPr>
+              <w:spacing w:after="0" w:line="240" w:lineRule="auto"/>
+              <w:jc w:val="center"/>
+              <w:rPr>
+                <w:rFonts w:ascii="Calibri" w:eastAsia="Times New Roman" w:hAnsi="Calibri" w:cs="Times New Roman"/>
+                <w:b/>
+                <w:bCs/>
+                <w:color w:val="000000"/>
+              </w:rPr>
+            </w:pPr>
+            <w:r>
+              <w:rPr>
+                <w:rFonts w:ascii="Calibri" w:eastAsia="Times New Roman" w:hAnsi="Calibri" w:cs="Times New Roman"/>
+                <w:b/>
+                <w:bCs/>
+                <w:color w:val="000000"/>
+              </w:rPr>
+              <w:t>Max</w:t>
+            </w:r>
+          </w:p>
+        </w:tc>
+        <w:tc>
+          <w:tcPr>
+            <w:tcW w:w="1080" w:type="dxa"/>
+            <w:tcBorders>
+              <w:top w:val="nil"/>
+              <w:left w:val="single" w:sz="12" w:space="0" w:color="auto"/>
+              <w:bottom w:val="single" w:sz="12" w:space="0" w:color="auto"/>
+              <w:right w:val="single" w:sz="4" w:space="0" w:color="auto"/>
+            </w:tcBorders>
+            <w:shd w:val="clear" w:color="auto" w:fill="auto"/>
+            <w:noWrap/>
+            <w:vAlign w:val="center"/>
+            <w:hideMark/>
+          </w:tcPr>
+          <w:p>
+            <w:pPr>
+              <w:spacing w:after="0" w:line="240" w:lineRule="auto"/>
+              <w:jc w:val="center"/>
+              <w:rPr>
+                <w:rFonts w:ascii="Calibri" w:eastAsia="Times New Roman" w:hAnsi="Calibri" w:cs="Times New Roman"/>
+                <w:b/>
+                <w:bCs/>
+                <w:color w:val="000000"/>
+              </w:rPr>
+            </w:pPr>
+            <w:r>
+              <w:rPr>
+                <w:rFonts w:ascii="Calibri" w:eastAsia="Times New Roman" w:hAnsi="Calibri" w:cs="Times New Roman"/>
+                <w:b/>
+                <w:bCs/>
+                <w:color w:val="000000"/>
+              </w:rPr>
+              <w:t>Min</w:t>
+            </w:r>
+          </w:p>
+        </w:tc>
+        <w:tc>
+          <w:tcPr>
+            <w:tcW w:w="1170" w:type="dxa"/>
+            <w:tcBorders>
+              <w:top w:val="nil"/>
+              <w:left w:val="nil"/>
+              <w:bottom w:val="single" w:sz="12" w:space="0" w:color="auto"/>
+              <w:right w:val="single" w:sz="4" w:space="0" w:color="auto"/>
+            </w:tcBorders>
+            <w:shd w:val="clear" w:color="auto" w:fill="auto"/>
+            <w:noWrap/>
+            <w:vAlign w:val="center"/>
+            <w:hideMark/>
+          </w:tcPr>
+          <w:p>
+            <w:pPr>
+              <w:spacing w:after="0" w:line="240" w:lineRule="auto"/>
+              <w:jc w:val="center"/>
+              <w:rPr>
+                <w:rFonts w:ascii="Calibri" w:eastAsia="Times New Roman" w:hAnsi="Calibri" w:cs="Times New Roman"/>
+                <w:b/>
+                <w:bCs/>
+                <w:color w:val="000000"/>
+              </w:rPr>
+            </w:pPr>
+            <w:proofErr w:type="spellStart"/>
+            <w:r>
+              <w:rPr>
+                <w:rFonts w:ascii="Calibri" w:eastAsia="Times New Roman" w:hAnsi="Calibri" w:cs="Times New Roman"/>
+                <w:b/>
+                <w:bCs/>
+                <w:color w:val="000000"/>
+              </w:rPr>
+              <w:t>Typ</w:t>
+            </w:r>
+            <w:proofErr w:type="spellEnd"/>
+          </w:p>
+        </w:tc>
+        <w:tc>
+          <w:tcPr>
+            <w:tcW w:w="1080" w:type="dxa"/>
+            <w:tcBorders>
+              <w:top w:val="nil"/>
+              <w:left w:val="nil"/>
+              <w:bottom w:val="single" w:sz="12" w:space="0" w:color="auto"/>
+              <w:right w:val="single" w:sz="12" w:space="0" w:color="auto"/>
+            </w:tcBorders>
+            <w:shd w:val="clear" w:color="auto" w:fill="auto"/>
+            <w:noWrap/>
+            <w:vAlign w:val="center"/>
+            <w:hideMark/>
+          </w:tcPr>
+          <w:p>
+            <w:pPr>
+              <w:spacing w:after="0" w:line="240" w:lineRule="auto"/>
+              <w:jc w:val="center"/>
+              <w:rPr>
+                <w:rFonts w:ascii="Calibri" w:eastAsia="Times New Roman" w:hAnsi="Calibri" w:cs="Times New Roman"/>
+                <w:b/>
+                <w:bCs/>
+                <w:color w:val="000000"/>
+              </w:rPr>
+            </w:pPr>
+            <w:r>
+              <w:rPr>
+                <w:rFonts w:ascii="Calibri" w:eastAsia="Times New Roman" w:hAnsi="Calibri" w:cs="Times New Roman"/>
+                <w:b/>
+                <w:bCs/>
+                <w:color w:val="000000"/>
+              </w:rPr>
+              <w:t>Max</w:t>
+            </w:r>
+          </w:p>
+        </w:tc>
+        <w:tc>
+          <w:tcPr>
+            <w:tcW w:w="1240" w:type="dxa"/>
+            <w:tcBorders>
+              <w:top w:val="nil"/>
+              <w:left w:val="single" w:sz="12" w:space="0" w:color="auto"/>
+              <w:bottom w:val="single" w:sz="12" w:space="0" w:color="auto"/>
+              <w:right w:val="single" w:sz="4" w:space="0" w:color="auto"/>
+            </w:tcBorders>
+            <w:shd w:val="clear" w:color="auto" w:fill="auto"/>
+            <w:noWrap/>
+            <w:vAlign w:val="center"/>
+            <w:hideMark/>
+          </w:tcPr>
+          <w:p>
+            <w:pPr>
+              <w:spacing w:after="0" w:line="240" w:lineRule="auto"/>
+              <w:jc w:val="center"/>
+              <w:rPr>
+                <w:rFonts w:ascii="Calibri" w:eastAsia="Times New Roman" w:hAnsi="Calibri" w:cs="Times New Roman"/>
+                <w:b/>
+                <w:bCs/>
+                <w:color w:val="000000"/>
+              </w:rPr>
+            </w:pPr>
+            <w:r>
+              <w:rPr>
+                <w:rFonts w:ascii="Calibri" w:eastAsia="Times New Roman" w:hAnsi="Calibri" w:cs="Times New Roman"/>
+                <w:b/>
+                <w:bCs/>
+                <w:color w:val="000000"/>
+              </w:rPr>
+              <w:t>Min</w:t>
+            </w:r>
+          </w:p>
+        </w:tc>
+        <w:tc>
+          <w:tcPr>
+            <w:tcW w:w="1215" w:type="dxa"/>
+            <w:tcBorders>
+              <w:top w:val="nil"/>
+              <w:left w:val="nil"/>
+              <w:bottom w:val="single" w:sz="12" w:space="0" w:color="auto"/>
+              <w:right w:val="single" w:sz="12" w:space="0" w:color="auto"/>
+            </w:tcBorders>
+            <w:shd w:val="clear" w:color="auto" w:fill="auto"/>
+            <w:noWrap/>
+            <w:vAlign w:val="center"/>
+            <w:hideMark/>
+          </w:tcPr>
+          <w:p>
+            <w:pPr>
+              <w:spacing w:after="0" w:line="240" w:lineRule="auto"/>
+              <w:jc w:val="center"/>
+              <w:rPr>
+                <w:rFonts w:ascii="Calibri" w:eastAsia="Times New Roman" w:hAnsi="Calibri" w:cs="Times New Roman"/>
+                <w:b/>
+                <w:bCs/>
+                <w:color w:val="000000"/>
+              </w:rPr>
+            </w:pPr>
+            <w:r>
+              <w:rPr>
+                <w:rFonts w:ascii="Calibri" w:eastAsia="Times New Roman" w:hAnsi="Calibri" w:cs="Times New Roman"/>
+                <w:b/>
+                <w:bCs/>
+                <w:color w:val="000000"/>
+              </w:rPr>
+              <w:t>Max</w:t>
+            </w:r>
+          </w:p>
+        </w:tc>
+      </w:tr>
+      <w:tr>
+        <w:trPr>
+          <w:trHeight w:val="300"/>
+          <w:jc w:val="center"/>
+        </w:trPr>
+        <w:tc>
+          <w:tcPr>
+            <w:tcW w:w="2069" w:type="dxa"/>
+            <w:tcBorders>
+              <w:top w:val="single" w:sz="12" w:space="0" w:color="auto"/>
+              <w:left w:val="single" w:sz="12" w:space="0" w:color="auto"/>
+              <w:bottom w:val="single" w:sz="4" w:space="0" w:color="auto"/>
+              <w:right w:val="single" w:sz="12" w:space="0" w:color="auto"/>
+            </w:tcBorders>
+            <w:shd w:val="clear" w:color="auto" w:fill="auto"/>
+            <w:noWrap/>
+            <w:vAlign w:val="bottom"/>
+            <w:hideMark/>
+          </w:tcPr>
+          <w:p>
+            <w:pPr>
+              <w:spacing w:after="0" w:line="240" w:lineRule="auto"/>
+              <w:rPr>
+                <w:rFonts w:ascii="Calibri" w:eastAsia="Times New Roman" w:hAnsi="Calibri" w:cs="Times New Roman"/>
+                <w:color w:val="000000"/>
+              </w:rPr>
+            </w:pPr>
+            <w:r>
+              <w:rPr>
+                <w:rFonts w:ascii="Calibri" w:eastAsia="Times New Roman" w:hAnsi="Calibri" w:cs="Times New Roman"/>
+                <w:color w:val="000000"/>
+              </w:rPr>
+              <w:t>TLE4476D</w:t>
+            </w:r>
+          </w:p>
+        </w:tc>
+        <w:tc>
+          <w:tcPr>
+            <w:tcW w:w="1236" w:type="dxa"/>
+            <w:tcBorders>
+              <w:top w:val="single" w:sz="12" w:space="0" w:color="auto"/>
+              <w:left w:val="single" w:sz="12" w:space="0" w:color="auto"/>
+              <w:bottom w:val="single" w:sz="4" w:space="0" w:color="auto"/>
+              <w:right w:val="single" w:sz="4" w:space="0" w:color="auto"/>
+            </w:tcBorders>
+            <w:shd w:val="clear" w:color="auto" w:fill="auto"/>
+            <w:noWrap/>
+            <w:vAlign w:val="center"/>
+            <w:hideMark/>
+          </w:tcPr>
+          <w:p>
+            <w:pPr>
+              <w:spacing w:after="0" w:line="240" w:lineRule="auto"/>
+              <w:jc w:val="center"/>
+              <w:rPr>
+                <w:rFonts w:ascii="Calibri" w:eastAsia="Times New Roman" w:hAnsi="Calibri" w:cs="Times New Roman"/>
+                <w:color w:val="000000"/>
+              </w:rPr>
+            </w:pPr>
+            <w:r>
+              <w:rPr>
+                <w:rFonts w:ascii="Calibri" w:eastAsia="Times New Roman" w:hAnsi="Calibri" w:cs="Times New Roman"/>
+                <w:color w:val="000000"/>
+              </w:rPr>
+              <w:t>4.5</w:t>
+            </w:r>
+          </w:p>
+        </w:tc>
+        <w:tc>
+          <w:tcPr>
+            <w:tcW w:w="1080" w:type="dxa"/>
+            <w:tcBorders>
+              <w:top w:val="single" w:sz="12" w:space="0" w:color="auto"/>
+              <w:left w:val="nil"/>
+              <w:bottom w:val="single" w:sz="4" w:space="0" w:color="auto"/>
+              <w:right w:val="single" w:sz="12" w:space="0" w:color="auto"/>
+            </w:tcBorders>
+            <w:shd w:val="clear" w:color="auto" w:fill="auto"/>
+            <w:noWrap/>
+            <w:vAlign w:val="center"/>
+            <w:hideMark/>
+          </w:tcPr>
+          <w:p>
+            <w:pPr>
+              <w:spacing w:after="0" w:line="240" w:lineRule="auto"/>
+              <w:jc w:val="center"/>
+              <w:rPr>
+                <w:rFonts w:ascii="Calibri" w:eastAsia="Times New Roman" w:hAnsi="Calibri" w:cs="Times New Roman"/>
+                <w:color w:val="000000"/>
+              </w:rPr>
+            </w:pPr>
+            <w:r>
+              <w:rPr>
+                <w:rFonts w:ascii="Calibri" w:eastAsia="Times New Roman" w:hAnsi="Calibri" w:cs="Times New Roman"/>
+                <w:color w:val="000000"/>
+              </w:rPr>
+              <w:t>42.0</w:t>
+            </w:r>
+          </w:p>
+        </w:tc>
+        <w:tc>
+          <w:tcPr>
+            <w:tcW w:w="1080" w:type="dxa"/>
+            <w:tcBorders>
+              <w:top w:val="single" w:sz="12" w:space="0" w:color="auto"/>
+              <w:left w:val="single" w:sz="12" w:space="0" w:color="auto"/>
+              <w:bottom w:val="single" w:sz="4" w:space="0" w:color="auto"/>
+              <w:right w:val="single" w:sz="4" w:space="0" w:color="auto"/>
+            </w:tcBorders>
+            <w:shd w:val="clear" w:color="auto" w:fill="auto"/>
+            <w:noWrap/>
+            <w:vAlign w:val="center"/>
+            <w:hideMark/>
+          </w:tcPr>
+          <w:p>
+            <w:pPr>
+              <w:spacing w:after="0" w:line="240" w:lineRule="auto"/>
+              <w:jc w:val="center"/>
+              <w:rPr>
+                <w:rFonts w:ascii="Calibri" w:eastAsia="Times New Roman" w:hAnsi="Calibri" w:cs="Times New Roman"/>
+                <w:color w:val="000000"/>
+              </w:rPr>
+            </w:pPr>
+            <w:r>
+              <w:rPr>
+                <w:rFonts w:ascii="Calibri" w:eastAsia="Times New Roman" w:hAnsi="Calibri" w:cs="Times New Roman"/>
+                <w:color w:val="000000"/>
+              </w:rPr>
+              <w:t>3.17</w:t>
+            </w:r>
+          </w:p>
+        </w:tc>
+        <w:tc>
+          <w:tcPr>
+            <w:tcW w:w="1170" w:type="dxa"/>
+            <w:tcBorders>
+              <w:top w:val="single" w:sz="12" w:space="0" w:color="auto"/>
+              <w:left w:val="nil"/>
+              <w:bottom w:val="single" w:sz="4" w:space="0" w:color="auto"/>
+              <w:right w:val="single" w:sz="4" w:space="0" w:color="auto"/>
+            </w:tcBorders>
+            <w:shd w:val="clear" w:color="auto" w:fill="auto"/>
+            <w:noWrap/>
+            <w:vAlign w:val="center"/>
+            <w:hideMark/>
+          </w:tcPr>
+          <w:p>
+            <w:pPr>
+              <w:spacing w:after="0" w:line="240" w:lineRule="auto"/>
+              <w:jc w:val="center"/>
+              <w:rPr>
+                <w:rFonts w:ascii="Calibri" w:eastAsia="Times New Roman" w:hAnsi="Calibri" w:cs="Times New Roman"/>
+                <w:color w:val="000000"/>
+              </w:rPr>
+            </w:pPr>
+            <w:r>
+              <w:rPr>
+                <w:rFonts w:ascii="Calibri" w:eastAsia="Times New Roman" w:hAnsi="Calibri" w:cs="Times New Roman"/>
+                <w:color w:val="000000"/>
+              </w:rPr>
+              <w:t>3.3</w:t>
+            </w:r>
+          </w:p>
+        </w:tc>
+        <w:tc>
+          <w:tcPr>
+            <w:tcW w:w="1080" w:type="dxa"/>
+            <w:tcBorders>
+              <w:top w:val="single" w:sz="12" w:space="0" w:color="auto"/>
+              <w:left w:val="nil"/>
+              <w:bottom w:val="single" w:sz="4" w:space="0" w:color="auto"/>
+              <w:right w:val="single" w:sz="12" w:space="0" w:color="auto"/>
+            </w:tcBorders>
+            <w:shd w:val="clear" w:color="auto" w:fill="auto"/>
+            <w:noWrap/>
+            <w:vAlign w:val="center"/>
+            <w:hideMark/>
+          </w:tcPr>
+          <w:p>
+            <w:pPr>
+              <w:spacing w:after="0" w:line="240" w:lineRule="auto"/>
+              <w:jc w:val="center"/>
+              <w:rPr>
+                <w:rFonts w:ascii="Calibri" w:eastAsia="Times New Roman" w:hAnsi="Calibri" w:cs="Times New Roman"/>
+                <w:color w:val="000000"/>
+              </w:rPr>
+            </w:pPr>
+            <w:r>
+              <w:rPr>
+                <w:rFonts w:ascii="Calibri" w:eastAsia="Times New Roman" w:hAnsi="Calibri" w:cs="Times New Roman"/>
+                <w:color w:val="000000"/>
+              </w:rPr>
+              <w:t>3.43</w:t>
+            </w:r>
+          </w:p>
+        </w:tc>
+        <w:tc>
+          <w:tcPr>
+            <w:tcW w:w="1240" w:type="dxa"/>
+            <w:tcBorders>
+              <w:top w:val="single" w:sz="12" w:space="0" w:color="auto"/>
+              <w:left w:val="single" w:sz="12" w:space="0" w:color="auto"/>
+              <w:bottom w:val="single" w:sz="4" w:space="0" w:color="auto"/>
+              <w:right w:val="single" w:sz="4" w:space="0" w:color="auto"/>
+            </w:tcBorders>
+            <w:shd w:val="clear" w:color="auto" w:fill="auto"/>
+            <w:noWrap/>
+            <w:vAlign w:val="center"/>
+            <w:hideMark/>
+          </w:tcPr>
+          <w:p>
+            <w:pPr>
+              <w:spacing w:after="0" w:line="240" w:lineRule="auto"/>
+              <w:jc w:val="center"/>
+              <w:rPr>
+                <w:rFonts w:ascii="Calibri" w:eastAsia="Times New Roman" w:hAnsi="Calibri" w:cs="Times New Roman"/>
+                <w:color w:val="000000"/>
+              </w:rPr>
+            </w:pPr>
+            <w:r>
+              <w:rPr>
+                <w:rFonts w:ascii="Calibri" w:eastAsia="Times New Roman" w:hAnsi="Calibri" w:cs="Times New Roman"/>
+                <w:color w:val="000000"/>
+              </w:rPr>
+              <w:t>350.0</w:t>
+            </w:r>
+          </w:p>
+        </w:tc>
+        <w:tc>
+          <w:tcPr>
+            <w:tcW w:w="1215" w:type="dxa"/>
+            <w:tcBorders>
+              <w:top w:val="single" w:sz="12" w:space="0" w:color="auto"/>
+              <w:left w:val="nil"/>
+              <w:bottom w:val="single" w:sz="4" w:space="0" w:color="auto"/>
+              <w:right w:val="single" w:sz="12" w:space="0" w:color="auto"/>
+            </w:tcBorders>
+            <w:shd w:val="clear" w:color="auto" w:fill="auto"/>
+            <w:noWrap/>
+            <w:vAlign w:val="center"/>
+            <w:hideMark/>
+          </w:tcPr>
+          <w:p>
+            <w:pPr>
+              <w:spacing w:after="0" w:line="240" w:lineRule="auto"/>
+              <w:jc w:val="center"/>
+              <w:rPr>
+                <w:rFonts w:ascii="Calibri" w:eastAsia="Times New Roman" w:hAnsi="Calibri" w:cs="Times New Roman"/>
+                <w:color w:val="000000"/>
+              </w:rPr>
+            </w:pPr>
+            <w:r>
+              <w:rPr>
+                <w:rFonts w:ascii="Calibri" w:eastAsia="Times New Roman" w:hAnsi="Calibri" w:cs="Times New Roman"/>
+                <w:color w:val="000000"/>
+              </w:rPr>
+              <w:t>900.0</w:t>
+            </w:r>
+          </w:p>
+        </w:tc>
+      </w:tr>
+      <w:tr>
+        <w:trPr>
+          <w:trHeight w:val="300"/>
+          <w:jc w:val="center"/>
+        </w:trPr>
+        <w:tc>
+          <w:tcPr>
+            <w:tcW w:w="2069" w:type="dxa"/>
+            <w:tcBorders>
+              <w:top w:val="nil"/>
+              <w:left w:val="single" w:sz="12" w:space="0" w:color="auto"/>
+              <w:bottom w:val="single" w:sz="4" w:space="0" w:color="auto"/>
+              <w:right w:val="single" w:sz="12" w:space="0" w:color="auto"/>
+            </w:tcBorders>
+            <w:shd w:val="clear" w:color="auto" w:fill="auto"/>
+            <w:noWrap/>
+            <w:vAlign w:val="bottom"/>
+            <w:hideMark/>
+          </w:tcPr>
+          <w:p>
+            <w:pPr>
+              <w:spacing w:after="0" w:line="240" w:lineRule="auto"/>
+              <w:rPr>
+                <w:rFonts w:ascii="Calibri" w:eastAsia="Times New Roman" w:hAnsi="Calibri" w:cs="Times New Roman"/>
+                <w:color w:val="000000"/>
+              </w:rPr>
+            </w:pPr>
+            <w:r>
+              <w:rPr>
+                <w:rFonts w:ascii="Calibri" w:eastAsia="Times New Roman" w:hAnsi="Calibri" w:cs="Times New Roman"/>
+                <w:color w:val="000000"/>
+              </w:rPr>
+              <w:t>TLE4476D</w:t>
+            </w:r>
+          </w:p>
+        </w:tc>
+        <w:tc>
+          <w:tcPr>
+            <w:tcW w:w="1236" w:type="dxa"/>
+            <w:tcBorders>
+              <w:top w:val="nil"/>
+              <w:left w:val="single" w:sz="12" w:space="0" w:color="auto"/>
+              <w:bottom w:val="single" w:sz="4" w:space="0" w:color="auto"/>
+              <w:right w:val="single" w:sz="4" w:space="0" w:color="auto"/>
+            </w:tcBorders>
+            <w:shd w:val="clear" w:color="auto" w:fill="auto"/>
+            <w:noWrap/>
+            <w:vAlign w:val="center"/>
+            <w:hideMark/>
+          </w:tcPr>
+          <w:p>
+            <w:pPr>
+              <w:spacing w:after="0" w:line="240" w:lineRule="auto"/>
+              <w:jc w:val="center"/>
+              <w:rPr>
+                <w:rFonts w:ascii="Calibri" w:eastAsia="Times New Roman" w:hAnsi="Calibri" w:cs="Times New Roman"/>
+                <w:color w:val="000000"/>
+              </w:rPr>
+            </w:pPr>
+            <w:r>
+              <w:rPr>
+                <w:rFonts w:ascii="Calibri" w:eastAsia="Times New Roman" w:hAnsi="Calibri" w:cs="Times New Roman"/>
+                <w:color w:val="000000"/>
+              </w:rPr>
+              <w:t>5.7</w:t>
+            </w:r>
+          </w:p>
+        </w:tc>
+        <w:tc>
+          <w:tcPr>
+            <w:tcW w:w="1080" w:type="dxa"/>
+            <w:tcBorders>
+              <w:top w:val="nil"/>
+              <w:left w:val="nil"/>
+              <w:bottom w:val="single" w:sz="4" w:space="0" w:color="auto"/>
+              <w:right w:val="single" w:sz="12" w:space="0" w:color="auto"/>
+            </w:tcBorders>
+            <w:shd w:val="clear" w:color="auto" w:fill="auto"/>
+            <w:noWrap/>
+            <w:vAlign w:val="center"/>
+            <w:hideMark/>
+          </w:tcPr>
+          <w:p>
+            <w:pPr>
+              <w:spacing w:after="0" w:line="240" w:lineRule="auto"/>
+              <w:jc w:val="center"/>
+              <w:rPr>
+                <w:rFonts w:ascii="Calibri" w:eastAsia="Times New Roman" w:hAnsi="Calibri" w:cs="Times New Roman"/>
+                <w:color w:val="000000"/>
+              </w:rPr>
+            </w:pPr>
+            <w:r>
+              <w:rPr>
+                <w:rFonts w:ascii="Calibri" w:eastAsia="Times New Roman" w:hAnsi="Calibri" w:cs="Times New Roman"/>
+                <w:color w:val="000000"/>
+              </w:rPr>
+              <w:t>42.0</w:t>
+            </w:r>
+          </w:p>
+        </w:tc>
+        <w:tc>
+          <w:tcPr>
+            <w:tcW w:w="1080" w:type="dxa"/>
+            <w:tcBorders>
+              <w:top w:val="nil"/>
+              <w:left w:val="single" w:sz="12" w:space="0" w:color="auto"/>
+              <w:bottom w:val="single" w:sz="4" w:space="0" w:color="auto"/>
+              <w:right w:val="single" w:sz="4" w:space="0" w:color="auto"/>
+            </w:tcBorders>
+            <w:shd w:val="clear" w:color="auto" w:fill="auto"/>
+            <w:noWrap/>
+            <w:vAlign w:val="center"/>
+            <w:hideMark/>
+          </w:tcPr>
+          <w:p>
+            <w:pPr>
+              <w:spacing w:after="0" w:line="240" w:lineRule="auto"/>
+              <w:jc w:val="center"/>
+              <w:rPr>
+                <w:rFonts w:ascii="Calibri" w:eastAsia="Times New Roman" w:hAnsi="Calibri" w:cs="Times New Roman"/>
+                <w:color w:val="000000"/>
+              </w:rPr>
+            </w:pPr>
+            <w:r>
+              <w:rPr>
+                <w:rFonts w:ascii="Calibri" w:eastAsia="Times New Roman" w:hAnsi="Calibri" w:cs="Times New Roman"/>
+                <w:color w:val="000000"/>
+              </w:rPr>
+              <w:t>4.8</w:t>
+            </w:r>
+          </w:p>
+        </w:tc>
+        <w:tc>
+          <w:tcPr>
+            <w:tcW w:w="1170" w:type="dxa"/>
+            <w:tcBorders>
+              <w:top w:val="nil"/>
+              <w:left w:val="nil"/>
+              <w:bottom w:val="single" w:sz="4" w:space="0" w:color="auto"/>
+              <w:right w:val="single" w:sz="4" w:space="0" w:color="auto"/>
+            </w:tcBorders>
+            <w:shd w:val="clear" w:color="auto" w:fill="auto"/>
+            <w:noWrap/>
+            <w:vAlign w:val="center"/>
+            <w:hideMark/>
+          </w:tcPr>
+          <w:p>
+            <w:pPr>
+              <w:spacing w:after="0" w:line="240" w:lineRule="auto"/>
+              <w:jc w:val="center"/>
+              <w:rPr>
+                <w:rFonts w:ascii="Calibri" w:eastAsia="Times New Roman" w:hAnsi="Calibri" w:cs="Times New Roman"/>
+                <w:color w:val="000000"/>
+              </w:rPr>
+            </w:pPr>
+            <w:r>
+              <w:rPr>
+                <w:rFonts w:ascii="Calibri" w:eastAsia="Times New Roman" w:hAnsi="Calibri" w:cs="Times New Roman"/>
+                <w:color w:val="000000"/>
+              </w:rPr>
+              <w:t>5.0</w:t>
+            </w:r>
+          </w:p>
+        </w:tc>
+        <w:tc>
+          <w:tcPr>
+            <w:tcW w:w="1080" w:type="dxa"/>
+            <w:tcBorders>
+              <w:top w:val="nil"/>
+              <w:left w:val="nil"/>
+              <w:bottom w:val="single" w:sz="4" w:space="0" w:color="auto"/>
+              <w:right w:val="single" w:sz="12" w:space="0" w:color="auto"/>
+            </w:tcBorders>
+            <w:shd w:val="clear" w:color="auto" w:fill="auto"/>
+            <w:noWrap/>
+            <w:vAlign w:val="center"/>
+            <w:hideMark/>
+          </w:tcPr>
+          <w:p>
+            <w:pPr>
+              <w:spacing w:after="0" w:line="240" w:lineRule="auto"/>
+              <w:jc w:val="center"/>
+              <w:rPr>
+                <w:rFonts w:ascii="Calibri" w:eastAsia="Times New Roman" w:hAnsi="Calibri" w:cs="Times New Roman"/>
+                <w:color w:val="000000"/>
+              </w:rPr>
+            </w:pPr>
+            <w:r>
+              <w:rPr>
+                <w:rFonts w:ascii="Calibri" w:eastAsia="Times New Roman" w:hAnsi="Calibri" w:cs="Times New Roman"/>
+                <w:color w:val="000000"/>
+              </w:rPr>
+              <w:t>5.2</w:t>
+            </w:r>
+          </w:p>
+        </w:tc>
+        <w:tc>
+          <w:tcPr>
+            <w:tcW w:w="1240" w:type="dxa"/>
+            <w:tcBorders>
+              <w:top w:val="nil"/>
+              <w:left w:val="single" w:sz="12" w:space="0" w:color="auto"/>
+              <w:bottom w:val="single" w:sz="4" w:space="0" w:color="auto"/>
+              <w:right w:val="single" w:sz="4" w:space="0" w:color="auto"/>
+            </w:tcBorders>
+            <w:shd w:val="clear" w:color="auto" w:fill="auto"/>
+            <w:noWrap/>
+            <w:vAlign w:val="center"/>
+            <w:hideMark/>
+          </w:tcPr>
+          <w:p>
+            <w:pPr>
+              <w:spacing w:after="0" w:line="240" w:lineRule="auto"/>
+              <w:jc w:val="center"/>
+              <w:rPr>
+                <w:rFonts w:ascii="Calibri" w:eastAsia="Times New Roman" w:hAnsi="Calibri" w:cs="Times New Roman"/>
+                <w:color w:val="000000"/>
+              </w:rPr>
+            </w:pPr>
+            <w:r>
+              <w:rPr>
+                <w:rFonts w:ascii="Calibri" w:eastAsia="Times New Roman" w:hAnsi="Calibri" w:cs="Times New Roman"/>
+                <w:color w:val="000000"/>
+              </w:rPr>
+              <w:t>430.0</w:t>
+            </w:r>
+          </w:p>
+        </w:tc>
+        <w:tc>
+          <w:tcPr>
+            <w:tcW w:w="1215" w:type="dxa"/>
+            <w:tcBorders>
+              <w:top w:val="nil"/>
+              <w:left w:val="nil"/>
+              <w:bottom w:val="single" w:sz="4" w:space="0" w:color="auto"/>
+              <w:right w:val="single" w:sz="12" w:space="0" w:color="auto"/>
+            </w:tcBorders>
+            <w:shd w:val="clear" w:color="auto" w:fill="auto"/>
+            <w:noWrap/>
+            <w:vAlign w:val="center"/>
+            <w:hideMark/>
+          </w:tcPr>
+          <w:p>
+            <w:pPr>
+              <w:spacing w:after="0" w:line="240" w:lineRule="auto"/>
+              <w:jc w:val="center"/>
+              <w:rPr>
+                <w:rFonts w:ascii="Calibri" w:eastAsia="Times New Roman" w:hAnsi="Calibri" w:cs="Times New Roman"/>
+                <w:color w:val="000000"/>
+              </w:rPr>
+            </w:pPr>
+            <w:r>
+              <w:rPr>
+                <w:rFonts w:ascii="Calibri" w:eastAsia="Times New Roman" w:hAnsi="Calibri" w:cs="Times New Roman"/>
+                <w:color w:val="000000"/>
+              </w:rPr>
+              <w:t>900.0</w:t>
+            </w:r>
+          </w:p>
+        </w:tc>
+      </w:tr>
+      <w:tr>
+        <w:trPr>
+          <w:trHeight w:val="300"/>
+          <w:jc w:val="center"/>
+        </w:trPr>
+        <w:tc>
+          <w:tcPr>
+            <w:tcW w:w="2069" w:type="dxa"/>
+            <w:tcBorders>
+              <w:top w:val="nil"/>
+              <w:left w:val="single" w:sz="12" w:space="0" w:color="auto"/>
+              <w:bottom w:val="single" w:sz="4" w:space="0" w:color="auto"/>
+              <w:right w:val="single" w:sz="12" w:space="0" w:color="auto"/>
+            </w:tcBorders>
+            <w:shd w:val="clear" w:color="auto" w:fill="auto"/>
+            <w:noWrap/>
+            <w:vAlign w:val="bottom"/>
+            <w:hideMark/>
+          </w:tcPr>
+          <w:p>
+            <w:pPr>
+              <w:spacing w:after="0" w:line="240" w:lineRule="auto"/>
+              <w:rPr>
+                <w:rFonts w:ascii="Calibri" w:eastAsia="Times New Roman" w:hAnsi="Calibri" w:cs="Times New Roman"/>
+                <w:color w:val="000000"/>
+              </w:rPr>
+            </w:pPr>
+            <w:r>
+              <w:rPr>
+                <w:rFonts w:ascii="Calibri" w:eastAsia="Times New Roman" w:hAnsi="Calibri" w:cs="Times New Roman"/>
+                <w:color w:val="000000"/>
+              </w:rPr>
+              <w:t>ADR435RM-8</w:t>
+            </w:r>
+          </w:p>
+        </w:tc>
+        <w:tc>
+          <w:tcPr>
+            <w:tcW w:w="1236" w:type="dxa"/>
+            <w:tcBorders>
+              <w:top w:val="nil"/>
+              <w:left w:val="single" w:sz="12" w:space="0" w:color="auto"/>
+              <w:bottom w:val="single" w:sz="4" w:space="0" w:color="auto"/>
+              <w:right w:val="single" w:sz="4" w:space="0" w:color="auto"/>
+            </w:tcBorders>
+            <w:shd w:val="clear" w:color="auto" w:fill="auto"/>
+            <w:noWrap/>
+            <w:vAlign w:val="center"/>
+            <w:hideMark/>
+          </w:tcPr>
+          <w:p>
+            <w:pPr>
+              <w:spacing w:after="0" w:line="240" w:lineRule="auto"/>
+              <w:jc w:val="center"/>
+              <w:rPr>
+                <w:rFonts w:ascii="Calibri" w:eastAsia="Times New Roman" w:hAnsi="Calibri" w:cs="Times New Roman"/>
+                <w:color w:val="000000"/>
+              </w:rPr>
+            </w:pPr>
+            <w:r>
+              <w:rPr>
+                <w:rFonts w:ascii="Calibri" w:eastAsia="Times New Roman" w:hAnsi="Calibri" w:cs="Times New Roman"/>
+                <w:color w:val="000000"/>
+              </w:rPr>
+              <w:t>7.0</w:t>
+            </w:r>
+          </w:p>
+        </w:tc>
+        <w:tc>
+          <w:tcPr>
+            <w:tcW w:w="1080" w:type="dxa"/>
+            <w:tcBorders>
+              <w:top w:val="nil"/>
+              <w:left w:val="nil"/>
+              <w:bottom w:val="single" w:sz="4" w:space="0" w:color="auto"/>
+              <w:right w:val="single" w:sz="12" w:space="0" w:color="auto"/>
+            </w:tcBorders>
+            <w:shd w:val="clear" w:color="auto" w:fill="auto"/>
+            <w:noWrap/>
+            <w:vAlign w:val="center"/>
+            <w:hideMark/>
+          </w:tcPr>
+          <w:p>
+            <w:pPr>
+              <w:spacing w:after="0" w:line="240" w:lineRule="auto"/>
+              <w:jc w:val="center"/>
+              <w:rPr>
+                <w:rFonts w:ascii="Calibri" w:eastAsia="Times New Roman" w:hAnsi="Calibri" w:cs="Times New Roman"/>
+                <w:color w:val="000000"/>
+              </w:rPr>
+            </w:pPr>
+            <w:r>
+              <w:rPr>
+                <w:rFonts w:ascii="Calibri" w:eastAsia="Times New Roman" w:hAnsi="Calibri" w:cs="Times New Roman"/>
+                <w:color w:val="000000"/>
+              </w:rPr>
+              <w:t>18.0</w:t>
+            </w:r>
+          </w:p>
+        </w:tc>
+        <w:tc>
+          <w:tcPr>
+            <w:tcW w:w="1080" w:type="dxa"/>
+            <w:tcBorders>
+              <w:top w:val="nil"/>
+              <w:left w:val="single" w:sz="12" w:space="0" w:color="auto"/>
+              <w:bottom w:val="single" w:sz="4" w:space="0" w:color="auto"/>
+              <w:right w:val="single" w:sz="4" w:space="0" w:color="auto"/>
+            </w:tcBorders>
+            <w:shd w:val="clear" w:color="auto" w:fill="auto"/>
+            <w:noWrap/>
+            <w:vAlign w:val="center"/>
+            <w:hideMark/>
+          </w:tcPr>
+          <w:p>
+            <w:pPr>
+              <w:spacing w:after="0" w:line="240" w:lineRule="auto"/>
+              <w:jc w:val="center"/>
+              <w:rPr>
+                <w:rFonts w:ascii="Calibri" w:eastAsia="Times New Roman" w:hAnsi="Calibri" w:cs="Times New Roman"/>
+                <w:color w:val="000000"/>
+              </w:rPr>
+            </w:pPr>
+            <w:r>
+              <w:rPr>
+                <w:rFonts w:ascii="Calibri" w:eastAsia="Times New Roman" w:hAnsi="Calibri" w:cs="Times New Roman"/>
+                <w:color w:val="000000"/>
+              </w:rPr>
+              <w:t>4.998</w:t>
+            </w:r>
+          </w:p>
+        </w:tc>
+        <w:tc>
+          <w:tcPr>
+            <w:tcW w:w="1170" w:type="dxa"/>
+            <w:tcBorders>
+              <w:top w:val="nil"/>
+              <w:left w:val="nil"/>
+              <w:bottom w:val="single" w:sz="4" w:space="0" w:color="auto"/>
+              <w:right w:val="single" w:sz="4" w:space="0" w:color="auto"/>
+            </w:tcBorders>
+            <w:shd w:val="clear" w:color="auto" w:fill="auto"/>
+            <w:noWrap/>
+            <w:vAlign w:val="center"/>
+            <w:hideMark/>
+          </w:tcPr>
+          <w:p>
+            <w:pPr>
+              <w:spacing w:after="0" w:line="240" w:lineRule="auto"/>
+              <w:jc w:val="center"/>
+              <w:rPr>
+                <w:rFonts w:ascii="Calibri" w:eastAsia="Times New Roman" w:hAnsi="Calibri" w:cs="Times New Roman"/>
+                <w:color w:val="000000"/>
+              </w:rPr>
+            </w:pPr>
+            <w:r>
+              <w:rPr>
+                <w:rFonts w:ascii="Calibri" w:eastAsia="Times New Roman" w:hAnsi="Calibri" w:cs="Times New Roman"/>
+                <w:color w:val="000000"/>
+              </w:rPr>
+              <w:t>5.000</w:t>
+            </w:r>
+          </w:p>
+        </w:tc>
+        <w:tc>
+          <w:tcPr>
+            <w:tcW w:w="1080" w:type="dxa"/>
+            <w:tcBorders>
+              <w:top w:val="nil"/>
+              <w:left w:val="nil"/>
+              <w:bottom w:val="single" w:sz="4" w:space="0" w:color="auto"/>
+              <w:right w:val="single" w:sz="12" w:space="0" w:color="auto"/>
+            </w:tcBorders>
+            <w:shd w:val="clear" w:color="auto" w:fill="auto"/>
+            <w:noWrap/>
+            <w:vAlign w:val="center"/>
+            <w:hideMark/>
+          </w:tcPr>
+          <w:p>
+            <w:pPr>
+              <w:spacing w:after="0" w:line="240" w:lineRule="auto"/>
+              <w:jc w:val="center"/>
+              <w:rPr>
+                <w:rFonts w:ascii="Calibri" w:eastAsia="Times New Roman" w:hAnsi="Calibri" w:cs="Times New Roman"/>
+                <w:color w:val="000000"/>
+              </w:rPr>
+            </w:pPr>
+            <w:r>
+              <w:rPr>
+                <w:rFonts w:ascii="Calibri" w:eastAsia="Times New Roman" w:hAnsi="Calibri" w:cs="Times New Roman"/>
+                <w:color w:val="000000"/>
+              </w:rPr>
+              <w:t>5.002</w:t>
+            </w:r>
+          </w:p>
+        </w:tc>
+        <w:tc>
+          <w:tcPr>
+            <w:tcW w:w="1240" w:type="dxa"/>
+            <w:tcBorders>
+              <w:top w:val="nil"/>
+              <w:left w:val="single" w:sz="12" w:space="0" w:color="auto"/>
+              <w:bottom w:val="single" w:sz="4" w:space="0" w:color="auto"/>
+              <w:right w:val="single" w:sz="4" w:space="0" w:color="auto"/>
+            </w:tcBorders>
+            <w:shd w:val="clear" w:color="auto" w:fill="auto"/>
+            <w:noWrap/>
+            <w:vAlign w:val="center"/>
+            <w:hideMark/>
+          </w:tcPr>
+          <w:p>
+            <w:pPr>
+              <w:spacing w:after="0" w:line="240" w:lineRule="auto"/>
+              <w:jc w:val="center"/>
+              <w:rPr>
+                <w:rFonts w:ascii="Calibri" w:eastAsia="Times New Roman" w:hAnsi="Calibri" w:cs="Times New Roman"/>
+                <w:color w:val="000000"/>
+              </w:rPr>
+            </w:pPr>
+            <w:r>
+              <w:rPr>
+                <w:rFonts w:ascii="Calibri" w:eastAsia="Times New Roman" w:hAnsi="Calibri" w:cs="Times New Roman"/>
+                <w:color w:val="000000"/>
+              </w:rPr>
+              <w:t>-20.0</w:t>
+            </w:r>
+          </w:p>
+        </w:tc>
+        <w:tc>
+          <w:tcPr>
+            <w:tcW w:w="1215" w:type="dxa"/>
+            <w:tcBorders>
+              <w:top w:val="nil"/>
+              <w:left w:val="nil"/>
+              <w:bottom w:val="single" w:sz="4" w:space="0" w:color="auto"/>
+              <w:right w:val="single" w:sz="12" w:space="0" w:color="auto"/>
+            </w:tcBorders>
+            <w:shd w:val="clear" w:color="auto" w:fill="auto"/>
+            <w:noWrap/>
+            <w:vAlign w:val="center"/>
+            <w:hideMark/>
+          </w:tcPr>
+          <w:p>
+            <w:pPr>
+              <w:spacing w:after="0" w:line="240" w:lineRule="auto"/>
+              <w:jc w:val="center"/>
+              <w:rPr>
+                <w:rFonts w:ascii="Calibri" w:eastAsia="Times New Roman" w:hAnsi="Calibri" w:cs="Times New Roman"/>
+                <w:color w:val="000000"/>
+              </w:rPr>
+            </w:pPr>
+            <w:r>
+              <w:rPr>
+                <w:rFonts w:ascii="Calibri" w:eastAsia="Times New Roman" w:hAnsi="Calibri" w:cs="Times New Roman"/>
+                <w:color w:val="000000"/>
+              </w:rPr>
+              <w:t>30.0</w:t>
+            </w:r>
+          </w:p>
+        </w:tc>
+      </w:tr>
+      <w:tr>
+        <w:trPr>
+          <w:trHeight w:val="300"/>
+          <w:jc w:val="center"/>
+        </w:trPr>
+        <w:tc>
+          <w:tcPr>
+            <w:tcW w:w="2069" w:type="dxa"/>
+            <w:tcBorders>
+              <w:top w:val="nil"/>
+              <w:left w:val="single" w:sz="12" w:space="0" w:color="auto"/>
+              <w:bottom w:val="single" w:sz="4" w:space="0" w:color="auto"/>
+              <w:right w:val="single" w:sz="12" w:space="0" w:color="auto"/>
+            </w:tcBorders>
+            <w:shd w:val="clear" w:color="auto" w:fill="auto"/>
+            <w:noWrap/>
+            <w:vAlign w:val="bottom"/>
+            <w:hideMark/>
+          </w:tcPr>
+          <w:p>
+            <w:pPr>
+              <w:spacing w:after="0" w:line="240" w:lineRule="auto"/>
+              <w:rPr>
+                <w:rFonts w:ascii="Calibri" w:eastAsia="Times New Roman" w:hAnsi="Calibri" w:cs="Times New Roman"/>
+                <w:color w:val="000000"/>
+              </w:rPr>
+            </w:pPr>
+            <w:r>
+              <w:rPr>
+                <w:rFonts w:ascii="Calibri" w:eastAsia="Times New Roman" w:hAnsi="Calibri" w:cs="Times New Roman"/>
+                <w:color w:val="000000"/>
+              </w:rPr>
+              <w:t>TL751M08QKVURQ1</w:t>
+            </w:r>
+          </w:p>
+        </w:tc>
+        <w:tc>
+          <w:tcPr>
+            <w:tcW w:w="1236" w:type="dxa"/>
+            <w:tcBorders>
+              <w:top w:val="nil"/>
+              <w:left w:val="single" w:sz="12" w:space="0" w:color="auto"/>
+              <w:bottom w:val="single" w:sz="4" w:space="0" w:color="auto"/>
+              <w:right w:val="single" w:sz="4" w:space="0" w:color="auto"/>
+            </w:tcBorders>
+            <w:shd w:val="clear" w:color="auto" w:fill="auto"/>
+            <w:noWrap/>
+            <w:vAlign w:val="center"/>
+            <w:hideMark/>
+          </w:tcPr>
+          <w:p>
+            <w:pPr>
+              <w:spacing w:after="0" w:line="240" w:lineRule="auto"/>
+              <w:jc w:val="center"/>
+              <w:rPr>
+                <w:rFonts w:ascii="Calibri" w:eastAsia="Times New Roman" w:hAnsi="Calibri" w:cs="Times New Roman"/>
+                <w:color w:val="000000"/>
+              </w:rPr>
+            </w:pPr>
+            <w:r>
+              <w:rPr>
+                <w:rFonts w:ascii="Calibri" w:eastAsia="Times New Roman" w:hAnsi="Calibri" w:cs="Times New Roman"/>
+                <w:color w:val="000000"/>
+              </w:rPr>
+              <w:t>9.0</w:t>
+            </w:r>
+          </w:p>
+        </w:tc>
+        <w:tc>
+          <w:tcPr>
+            <w:tcW w:w="1080" w:type="dxa"/>
+            <w:tcBorders>
+              <w:top w:val="nil"/>
+              <w:left w:val="nil"/>
+              <w:bottom w:val="single" w:sz="4" w:space="0" w:color="auto"/>
+              <w:right w:val="single" w:sz="12" w:space="0" w:color="auto"/>
+            </w:tcBorders>
+            <w:shd w:val="clear" w:color="auto" w:fill="auto"/>
+            <w:noWrap/>
+            <w:vAlign w:val="center"/>
+            <w:hideMark/>
+          </w:tcPr>
+          <w:p>
+            <w:pPr>
+              <w:spacing w:after="0" w:line="240" w:lineRule="auto"/>
+              <w:jc w:val="center"/>
+              <w:rPr>
+                <w:rFonts w:ascii="Calibri" w:eastAsia="Times New Roman" w:hAnsi="Calibri" w:cs="Times New Roman"/>
+                <w:color w:val="000000"/>
+              </w:rPr>
+            </w:pPr>
+            <w:r>
+              <w:rPr>
+                <w:rFonts w:ascii="Calibri" w:eastAsia="Times New Roman" w:hAnsi="Calibri" w:cs="Times New Roman"/>
+                <w:color w:val="000000"/>
+              </w:rPr>
+              <w:t>26.0</w:t>
+            </w:r>
+          </w:p>
+        </w:tc>
+        <w:tc>
+          <w:tcPr>
+            <w:tcW w:w="1080" w:type="dxa"/>
+            <w:tcBorders>
+              <w:top w:val="nil"/>
+              <w:left w:val="single" w:sz="12" w:space="0" w:color="auto"/>
+              <w:bottom w:val="single" w:sz="4" w:space="0" w:color="auto"/>
+              <w:right w:val="single" w:sz="4" w:space="0" w:color="auto"/>
+            </w:tcBorders>
+            <w:shd w:val="clear" w:color="auto" w:fill="auto"/>
+            <w:noWrap/>
+            <w:vAlign w:val="center"/>
+            <w:hideMark/>
+          </w:tcPr>
+          <w:p>
+            <w:pPr>
+              <w:spacing w:after="0" w:line="240" w:lineRule="auto"/>
+              <w:jc w:val="center"/>
+              <w:rPr>
+                <w:rFonts w:ascii="Calibri" w:eastAsia="Times New Roman" w:hAnsi="Calibri" w:cs="Times New Roman"/>
+                <w:color w:val="000000"/>
+              </w:rPr>
+            </w:pPr>
+            <w:r>
+              <w:rPr>
+                <w:rFonts w:ascii="Calibri" w:eastAsia="Times New Roman" w:hAnsi="Calibri" w:cs="Times New Roman"/>
+                <w:color w:val="000000"/>
+              </w:rPr>
+              <w:t>7.76</w:t>
+            </w:r>
+          </w:p>
+        </w:tc>
+        <w:tc>
+          <w:tcPr>
+            <w:tcW w:w="1170" w:type="dxa"/>
+            <w:tcBorders>
+              <w:top w:val="nil"/>
+              <w:left w:val="nil"/>
+              <w:bottom w:val="single" w:sz="4" w:space="0" w:color="auto"/>
+              <w:right w:val="single" w:sz="4" w:space="0" w:color="auto"/>
+            </w:tcBorders>
+            <w:shd w:val="clear" w:color="auto" w:fill="auto"/>
+            <w:noWrap/>
+            <w:vAlign w:val="center"/>
+            <w:hideMark/>
+          </w:tcPr>
+          <w:p>
+            <w:pPr>
+              <w:spacing w:after="0" w:line="240" w:lineRule="auto"/>
+              <w:jc w:val="center"/>
+              <w:rPr>
+                <w:rFonts w:ascii="Calibri" w:eastAsia="Times New Roman" w:hAnsi="Calibri" w:cs="Times New Roman"/>
+                <w:color w:val="000000"/>
+              </w:rPr>
+            </w:pPr>
+            <w:r>
+              <w:rPr>
+                <w:rFonts w:ascii="Calibri" w:eastAsia="Times New Roman" w:hAnsi="Calibri" w:cs="Times New Roman"/>
+                <w:color w:val="000000"/>
+              </w:rPr>
+              <w:t>8.00</w:t>
+            </w:r>
+          </w:p>
+        </w:tc>
+        <w:tc>
+          <w:tcPr>
+            <w:tcW w:w="1080" w:type="dxa"/>
+            <w:tcBorders>
+              <w:top w:val="nil"/>
+              <w:left w:val="nil"/>
+              <w:bottom w:val="single" w:sz="4" w:space="0" w:color="auto"/>
+              <w:right w:val="single" w:sz="12" w:space="0" w:color="auto"/>
+            </w:tcBorders>
+            <w:shd w:val="clear" w:color="auto" w:fill="auto"/>
+            <w:noWrap/>
+            <w:vAlign w:val="center"/>
+            <w:hideMark/>
+          </w:tcPr>
+          <w:p>
+            <w:pPr>
+              <w:spacing w:after="0" w:line="240" w:lineRule="auto"/>
+              <w:jc w:val="center"/>
+              <w:rPr>
+                <w:rFonts w:ascii="Calibri" w:eastAsia="Times New Roman" w:hAnsi="Calibri" w:cs="Times New Roman"/>
+                <w:color w:val="000000"/>
+              </w:rPr>
+            </w:pPr>
+            <w:r>
+              <w:rPr>
+                <w:rFonts w:ascii="Calibri" w:eastAsia="Times New Roman" w:hAnsi="Calibri" w:cs="Times New Roman"/>
+                <w:color w:val="000000"/>
+              </w:rPr>
+              <w:t>8.24</w:t>
+            </w:r>
+          </w:p>
+        </w:tc>
+        <w:tc>
+          <w:tcPr>
+            <w:tcW w:w="1240" w:type="dxa"/>
+            <w:tcBorders>
+              <w:top w:val="nil"/>
+              <w:left w:val="single" w:sz="12" w:space="0" w:color="auto"/>
+              <w:bottom w:val="single" w:sz="4" w:space="0" w:color="auto"/>
+              <w:right w:val="single" w:sz="4" w:space="0" w:color="auto"/>
+            </w:tcBorders>
+            <w:shd w:val="clear" w:color="auto" w:fill="auto"/>
+            <w:noWrap/>
+            <w:vAlign w:val="center"/>
+            <w:hideMark/>
+          </w:tcPr>
+          <w:p>
+            <w:pPr>
+              <w:spacing w:after="0" w:line="240" w:lineRule="auto"/>
+              <w:jc w:val="center"/>
+              <w:rPr>
+                <w:rFonts w:ascii="Calibri" w:eastAsia="Times New Roman" w:hAnsi="Calibri" w:cs="Times New Roman"/>
+                <w:color w:val="000000"/>
+              </w:rPr>
+            </w:pPr>
+            <w:r>
+              <w:rPr>
+                <w:rFonts w:ascii="Calibri" w:eastAsia="Times New Roman" w:hAnsi="Calibri" w:cs="Times New Roman"/>
+                <w:color w:val="000000"/>
+              </w:rPr>
+              <w:t>5.0</w:t>
+            </w:r>
+          </w:p>
+        </w:tc>
+        <w:tc>
+          <w:tcPr>
+            <w:tcW w:w="1215" w:type="dxa"/>
+            <w:tcBorders>
+              <w:top w:val="nil"/>
+              <w:left w:val="nil"/>
+              <w:bottom w:val="single" w:sz="4" w:space="0" w:color="auto"/>
+              <w:right w:val="single" w:sz="12" w:space="0" w:color="auto"/>
+            </w:tcBorders>
+            <w:shd w:val="clear" w:color="auto" w:fill="auto"/>
+            <w:noWrap/>
+            <w:vAlign w:val="center"/>
+            <w:hideMark/>
+          </w:tcPr>
+          <w:p>
+            <w:pPr>
+              <w:spacing w:after="0" w:line="240" w:lineRule="auto"/>
+              <w:jc w:val="center"/>
+              <w:rPr>
+                <w:rFonts w:ascii="Calibri" w:eastAsia="Times New Roman" w:hAnsi="Calibri" w:cs="Times New Roman"/>
+                <w:color w:val="000000"/>
+              </w:rPr>
+            </w:pPr>
+            <w:r>
+              <w:rPr>
+                <w:rFonts w:ascii="Calibri" w:eastAsia="Times New Roman" w:hAnsi="Calibri" w:cs="Times New Roman"/>
+                <w:color w:val="000000"/>
+              </w:rPr>
+              <w:t>75.0</w:t>
+            </w:r>
+          </w:p>
+        </w:tc>
+      </w:tr>
+      <w:tr>
+        <w:trPr>
+          <w:trHeight w:val="300"/>
+          <w:jc w:val="center"/>
+        </w:trPr>
+        <w:tc>
+          <w:tcPr>
+            <w:tcW w:w="2069" w:type="dxa"/>
+            <w:tcBorders>
+              <w:top w:val="nil"/>
+              <w:left w:val="single" w:sz="12" w:space="0" w:color="auto"/>
+              <w:bottom w:val="single" w:sz="4" w:space="0" w:color="auto"/>
+              <w:right w:val="single" w:sz="12" w:space="0" w:color="auto"/>
+            </w:tcBorders>
+            <w:shd w:val="clear" w:color="auto" w:fill="auto"/>
+            <w:noWrap/>
+            <w:vAlign w:val="bottom"/>
+            <w:hideMark/>
+          </w:tcPr>
+          <w:p>
+            <w:pPr>
+              <w:spacing w:after="0" w:line="240" w:lineRule="auto"/>
+              <w:rPr>
+                <w:rFonts w:ascii="Calibri" w:eastAsia="Times New Roman" w:hAnsi="Calibri" w:cs="Times New Roman"/>
+                <w:color w:val="000000"/>
+              </w:rPr>
+            </w:pPr>
+            <w:r>
+              <w:rPr>
+                <w:rFonts w:ascii="Calibri" w:eastAsia="Times New Roman" w:hAnsi="Calibri" w:cs="Times New Roman"/>
+                <w:color w:val="000000"/>
+              </w:rPr>
+              <w:t>LMZ14202HTZ</w:t>
+            </w:r>
+          </w:p>
+        </w:tc>
+        <w:tc>
+          <w:tcPr>
+            <w:tcW w:w="1236" w:type="dxa"/>
+            <w:tcBorders>
+              <w:top w:val="nil"/>
+              <w:left w:val="single" w:sz="12" w:space="0" w:color="auto"/>
+              <w:bottom w:val="single" w:sz="4" w:space="0" w:color="auto"/>
+              <w:right w:val="single" w:sz="4" w:space="0" w:color="auto"/>
+            </w:tcBorders>
+            <w:shd w:val="clear" w:color="auto" w:fill="auto"/>
+            <w:noWrap/>
+            <w:vAlign w:val="center"/>
+            <w:hideMark/>
+          </w:tcPr>
+          <w:p>
+            <w:pPr>
+              <w:spacing w:after="0" w:line="240" w:lineRule="auto"/>
+              <w:jc w:val="center"/>
+              <w:rPr>
+                <w:rFonts w:ascii="Calibri" w:eastAsia="Times New Roman" w:hAnsi="Calibri" w:cs="Times New Roman"/>
+                <w:color w:val="000000"/>
+              </w:rPr>
+            </w:pPr>
+            <w:r>
+              <w:rPr>
+                <w:rFonts w:ascii="Calibri" w:eastAsia="Times New Roman" w:hAnsi="Calibri" w:cs="Times New Roman"/>
+                <w:color w:val="000000"/>
+              </w:rPr>
+              <w:t>6.0</w:t>
+            </w:r>
+          </w:p>
+        </w:tc>
+        <w:tc>
+          <w:tcPr>
+            <w:tcW w:w="1080" w:type="dxa"/>
+            <w:tcBorders>
+              <w:top w:val="nil"/>
+              <w:left w:val="nil"/>
+              <w:bottom w:val="single" w:sz="4" w:space="0" w:color="auto"/>
+              <w:right w:val="single" w:sz="12" w:space="0" w:color="auto"/>
+            </w:tcBorders>
+            <w:shd w:val="clear" w:color="auto" w:fill="auto"/>
+            <w:noWrap/>
+            <w:vAlign w:val="center"/>
+            <w:hideMark/>
+          </w:tcPr>
+          <w:p>
+            <w:pPr>
+              <w:spacing w:after="0" w:line="240" w:lineRule="auto"/>
+              <w:jc w:val="center"/>
+              <w:rPr>
+                <w:rFonts w:ascii="Calibri" w:eastAsia="Times New Roman" w:hAnsi="Calibri" w:cs="Times New Roman"/>
+                <w:color w:val="000000"/>
+              </w:rPr>
+            </w:pPr>
+            <w:r>
+              <w:rPr>
+                <w:rFonts w:ascii="Calibri" w:eastAsia="Times New Roman" w:hAnsi="Calibri" w:cs="Times New Roman"/>
+                <w:color w:val="000000"/>
+              </w:rPr>
+              <w:t>42.0</w:t>
+            </w:r>
+          </w:p>
+        </w:tc>
+        <w:tc>
+          <w:tcPr>
+            <w:tcW w:w="1080" w:type="dxa"/>
+            <w:tcBorders>
+              <w:top w:val="nil"/>
+              <w:left w:val="single" w:sz="12" w:space="0" w:color="auto"/>
+              <w:bottom w:val="single" w:sz="4" w:space="0" w:color="auto"/>
+              <w:right w:val="single" w:sz="4" w:space="0" w:color="auto"/>
+            </w:tcBorders>
+            <w:shd w:val="clear" w:color="auto" w:fill="auto"/>
+            <w:noWrap/>
+            <w:vAlign w:val="center"/>
+            <w:hideMark/>
+          </w:tcPr>
+          <w:p>
+            <w:pPr>
+              <w:spacing w:after="0" w:line="240" w:lineRule="auto"/>
+              <w:jc w:val="center"/>
+              <w:rPr>
+                <w:rFonts w:ascii="Calibri" w:eastAsia="Times New Roman" w:hAnsi="Calibri" w:cs="Times New Roman"/>
+                <w:color w:val="000000"/>
+              </w:rPr>
+            </w:pPr>
+            <w:r>
+              <w:rPr>
+                <w:rFonts w:ascii="Calibri" w:eastAsia="Times New Roman" w:hAnsi="Calibri" w:cs="Times New Roman"/>
+                <w:color w:val="000000"/>
+              </w:rPr>
+              <w:t>5.0</w:t>
+            </w:r>
+          </w:p>
+        </w:tc>
+        <w:tc>
+          <w:tcPr>
+            <w:tcW w:w="1170" w:type="dxa"/>
+            <w:tcBorders>
+              <w:top w:val="nil"/>
+              <w:left w:val="nil"/>
+              <w:bottom w:val="single" w:sz="4" w:space="0" w:color="auto"/>
+              <w:right w:val="single" w:sz="4" w:space="0" w:color="auto"/>
+            </w:tcBorders>
+            <w:shd w:val="clear" w:color="auto" w:fill="auto"/>
+            <w:noWrap/>
+            <w:vAlign w:val="center"/>
+            <w:hideMark/>
+          </w:tcPr>
+          <w:p>
+            <w:pPr>
+              <w:spacing w:after="0" w:line="240" w:lineRule="auto"/>
+              <w:jc w:val="center"/>
+              <w:rPr>
+                <w:rFonts w:ascii="Calibri" w:eastAsia="Times New Roman" w:hAnsi="Calibri" w:cs="Times New Roman"/>
+                <w:color w:val="000000"/>
+              </w:rPr>
+            </w:pPr>
+            <w:r>
+              <w:rPr>
+                <w:rFonts w:ascii="Calibri" w:eastAsia="Times New Roman" w:hAnsi="Calibri" w:cs="Times New Roman"/>
+                <w:color w:val="000000"/>
+              </w:rPr>
+              <w:t>-</w:t>
+            </w:r>
+          </w:p>
+        </w:tc>
+        <w:tc>
+          <w:tcPr>
+            <w:tcW w:w="1080" w:type="dxa"/>
+            <w:tcBorders>
+              <w:top w:val="nil"/>
+              <w:left w:val="nil"/>
+              <w:bottom w:val="single" w:sz="4" w:space="0" w:color="auto"/>
+              <w:right w:val="single" w:sz="12" w:space="0" w:color="auto"/>
+            </w:tcBorders>
+            <w:shd w:val="clear" w:color="auto" w:fill="auto"/>
+            <w:noWrap/>
+            <w:vAlign w:val="center"/>
+            <w:hideMark/>
+          </w:tcPr>
+          <w:p>
+            <w:pPr>
+              <w:spacing w:after="0" w:line="240" w:lineRule="auto"/>
+              <w:jc w:val="center"/>
+              <w:rPr>
+                <w:rFonts w:ascii="Calibri" w:eastAsia="Times New Roman" w:hAnsi="Calibri" w:cs="Times New Roman"/>
+                <w:color w:val="000000"/>
+              </w:rPr>
+            </w:pPr>
+            <w:r>
+              <w:rPr>
+                <w:rFonts w:ascii="Calibri" w:eastAsia="Times New Roman" w:hAnsi="Calibri" w:cs="Times New Roman"/>
+                <w:color w:val="000000"/>
+              </w:rPr>
+              <w:t>30.0</w:t>
+            </w:r>
+          </w:p>
+        </w:tc>
+        <w:tc>
+          <w:tcPr>
+            <w:tcW w:w="1240" w:type="dxa"/>
+            <w:tcBorders>
+              <w:top w:val="nil"/>
+              <w:left w:val="single" w:sz="12" w:space="0" w:color="auto"/>
+              <w:bottom w:val="single" w:sz="4" w:space="0" w:color="auto"/>
+              <w:right w:val="single" w:sz="4" w:space="0" w:color="auto"/>
+            </w:tcBorders>
+            <w:shd w:val="clear" w:color="auto" w:fill="auto"/>
+            <w:noWrap/>
+            <w:vAlign w:val="center"/>
+            <w:hideMark/>
+          </w:tcPr>
+          <w:p>
+            <w:pPr>
+              <w:spacing w:after="0" w:line="240" w:lineRule="auto"/>
+              <w:jc w:val="center"/>
+              <w:rPr>
+                <w:rFonts w:ascii="Calibri" w:eastAsia="Times New Roman" w:hAnsi="Calibri" w:cs="Times New Roman"/>
+                <w:color w:val="000000"/>
+              </w:rPr>
+            </w:pPr>
+            <w:r>
+              <w:rPr>
+                <w:rFonts w:ascii="Calibri" w:eastAsia="Times New Roman" w:hAnsi="Calibri" w:cs="Times New Roman"/>
+                <w:color w:val="000000"/>
+              </w:rPr>
+              <w:t>2400.0</w:t>
+            </w:r>
+          </w:p>
+        </w:tc>
+        <w:tc>
+          <w:tcPr>
+            <w:tcW w:w="1215" w:type="dxa"/>
+            <w:tcBorders>
+              <w:top w:val="nil"/>
+              <w:left w:val="nil"/>
+              <w:bottom w:val="single" w:sz="4" w:space="0" w:color="auto"/>
+              <w:right w:val="single" w:sz="12" w:space="0" w:color="auto"/>
+            </w:tcBorders>
+            <w:shd w:val="clear" w:color="auto" w:fill="auto"/>
+            <w:noWrap/>
+            <w:vAlign w:val="center"/>
+            <w:hideMark/>
+          </w:tcPr>
+          <w:p>
+            <w:pPr>
+              <w:spacing w:after="0" w:line="240" w:lineRule="auto"/>
+              <w:jc w:val="center"/>
+              <w:rPr>
+                <w:rFonts w:ascii="Calibri" w:eastAsia="Times New Roman" w:hAnsi="Calibri" w:cs="Times New Roman"/>
+                <w:color w:val="000000"/>
+              </w:rPr>
+            </w:pPr>
+            <w:r>
+              <w:rPr>
+                <w:rFonts w:ascii="Calibri" w:eastAsia="Times New Roman" w:hAnsi="Calibri" w:cs="Times New Roman"/>
+                <w:color w:val="000000"/>
+              </w:rPr>
+              <w:t>3950.0</w:t>
+            </w:r>
+          </w:p>
+        </w:tc>
+      </w:tr>
+      <w:tr>
+        <w:trPr>
+          <w:trHeight w:val="315"/>
+          <w:jc w:val="center"/>
+        </w:trPr>
+        <w:tc>
+          <w:tcPr>
+            <w:tcW w:w="2069" w:type="dxa"/>
+            <w:tcBorders>
+              <w:top w:val="nil"/>
+              <w:left w:val="single" w:sz="12" w:space="0" w:color="auto"/>
+              <w:bottom w:val="single" w:sz="12" w:space="0" w:color="auto"/>
+              <w:right w:val="single" w:sz="12" w:space="0" w:color="auto"/>
+            </w:tcBorders>
+            <w:shd w:val="clear" w:color="auto" w:fill="auto"/>
+            <w:noWrap/>
+            <w:vAlign w:val="bottom"/>
+            <w:hideMark/>
+          </w:tcPr>
+          <w:p>
+            <w:pPr>
+              <w:spacing w:after="0" w:line="240" w:lineRule="auto"/>
+              <w:rPr>
+                <w:rFonts w:ascii="Calibri" w:eastAsia="Times New Roman" w:hAnsi="Calibri" w:cs="Times New Roman"/>
+                <w:color w:val="000000"/>
+              </w:rPr>
+            </w:pPr>
+            <w:r>
+              <w:rPr>
+                <w:rFonts w:ascii="Calibri" w:eastAsia="Times New Roman" w:hAnsi="Calibri" w:cs="Times New Roman"/>
+                <w:color w:val="000000"/>
+              </w:rPr>
+              <w:t>CHB75W-24S48-C</w:t>
+            </w:r>
+          </w:p>
+        </w:tc>
+        <w:tc>
+          <w:tcPr>
+            <w:tcW w:w="1236" w:type="dxa"/>
+            <w:tcBorders>
+              <w:top w:val="nil"/>
+              <w:left w:val="single" w:sz="12" w:space="0" w:color="auto"/>
+              <w:bottom w:val="single" w:sz="12" w:space="0" w:color="auto"/>
+              <w:right w:val="single" w:sz="4" w:space="0" w:color="auto"/>
+            </w:tcBorders>
+            <w:shd w:val="clear" w:color="auto" w:fill="auto"/>
+            <w:noWrap/>
+            <w:vAlign w:val="center"/>
+            <w:hideMark/>
+          </w:tcPr>
+          <w:p>
+            <w:pPr>
+              <w:spacing w:after="0" w:line="240" w:lineRule="auto"/>
+              <w:jc w:val="center"/>
+              <w:rPr>
+                <w:rFonts w:ascii="Calibri" w:eastAsia="Times New Roman" w:hAnsi="Calibri" w:cs="Times New Roman"/>
+                <w:color w:val="000000"/>
+              </w:rPr>
+            </w:pPr>
+            <w:r>
+              <w:rPr>
+                <w:rFonts w:ascii="Calibri" w:eastAsia="Times New Roman" w:hAnsi="Calibri" w:cs="Times New Roman"/>
+                <w:color w:val="000000"/>
+              </w:rPr>
+              <w:t>9.0</w:t>
+            </w:r>
+          </w:p>
+        </w:tc>
+        <w:tc>
+          <w:tcPr>
+            <w:tcW w:w="1080" w:type="dxa"/>
+            <w:tcBorders>
+              <w:top w:val="nil"/>
+              <w:left w:val="nil"/>
+              <w:bottom w:val="single" w:sz="12" w:space="0" w:color="auto"/>
+              <w:right w:val="single" w:sz="12" w:space="0" w:color="auto"/>
+            </w:tcBorders>
+            <w:shd w:val="clear" w:color="auto" w:fill="auto"/>
+            <w:noWrap/>
+            <w:vAlign w:val="center"/>
+            <w:hideMark/>
+          </w:tcPr>
+          <w:p>
+            <w:pPr>
+              <w:spacing w:after="0" w:line="240" w:lineRule="auto"/>
+              <w:jc w:val="center"/>
+              <w:rPr>
+                <w:rFonts w:ascii="Calibri" w:eastAsia="Times New Roman" w:hAnsi="Calibri" w:cs="Times New Roman"/>
+                <w:color w:val="000000"/>
+              </w:rPr>
+            </w:pPr>
+            <w:r>
+              <w:rPr>
+                <w:rFonts w:ascii="Calibri" w:eastAsia="Times New Roman" w:hAnsi="Calibri" w:cs="Times New Roman"/>
+                <w:color w:val="000000"/>
+              </w:rPr>
+              <w:t>36.0</w:t>
+            </w:r>
+          </w:p>
+        </w:tc>
+        <w:tc>
+          <w:tcPr>
+            <w:tcW w:w="1080" w:type="dxa"/>
+            <w:tcBorders>
+              <w:top w:val="nil"/>
+              <w:left w:val="single" w:sz="12" w:space="0" w:color="auto"/>
+              <w:bottom w:val="single" w:sz="12" w:space="0" w:color="auto"/>
+              <w:right w:val="single" w:sz="4" w:space="0" w:color="auto"/>
+            </w:tcBorders>
+            <w:shd w:val="clear" w:color="auto" w:fill="auto"/>
+            <w:noWrap/>
+            <w:vAlign w:val="center"/>
+            <w:hideMark/>
+          </w:tcPr>
+          <w:p>
+            <w:pPr>
+              <w:spacing w:after="0" w:line="240" w:lineRule="auto"/>
+              <w:jc w:val="center"/>
+              <w:rPr>
+                <w:rFonts w:ascii="Calibri" w:eastAsia="Times New Roman" w:hAnsi="Calibri" w:cs="Times New Roman"/>
+                <w:color w:val="000000"/>
+              </w:rPr>
+            </w:pPr>
+            <w:r>
+              <w:rPr>
+                <w:rFonts w:ascii="Calibri" w:eastAsia="Times New Roman" w:hAnsi="Calibri" w:cs="Times New Roman"/>
+                <w:color w:val="000000"/>
+              </w:rPr>
+              <w:t>47.5</w:t>
+            </w:r>
+            <w:r>
+              <w:rPr>
+                <w:rFonts w:ascii="Calibri" w:eastAsia="Times New Roman" w:hAnsi="Calibri" w:cs="Times New Roman"/>
+                <w:color w:val="000000"/>
+              </w:rPr>
+              <w:t> </w:t>
+            </w:r>
+          </w:p>
+        </w:tc>
+        <w:tc>
+          <w:tcPr>
+            <w:tcW w:w="1170" w:type="dxa"/>
+            <w:tcBorders>
+              <w:top w:val="nil"/>
+              <w:left w:val="nil"/>
+              <w:bottom w:val="single" w:sz="12" w:space="0" w:color="auto"/>
+              <w:right w:val="single" w:sz="4" w:space="0" w:color="auto"/>
+            </w:tcBorders>
+            <w:shd w:val="clear" w:color="auto" w:fill="auto"/>
+            <w:noWrap/>
+            <w:vAlign w:val="center"/>
+            <w:hideMark/>
+          </w:tcPr>
+          <w:p>
+            <w:pPr>
+              <w:spacing w:after="0" w:line="240" w:lineRule="auto"/>
+              <w:jc w:val="center"/>
+              <w:rPr>
+                <w:rFonts w:ascii="Calibri" w:eastAsia="Times New Roman" w:hAnsi="Calibri" w:cs="Times New Roman"/>
+                <w:color w:val="000000"/>
+              </w:rPr>
+            </w:pPr>
+            <w:r>
+              <w:rPr>
+                <w:rFonts w:ascii="Calibri" w:eastAsia="Times New Roman" w:hAnsi="Calibri" w:cs="Times New Roman"/>
+                <w:color w:val="000000"/>
+              </w:rPr>
+              <w:t>48.0</w:t>
+            </w:r>
+          </w:p>
+        </w:tc>
+        <w:tc>
+          <w:tcPr>
+            <w:tcW w:w="1080" w:type="dxa"/>
+            <w:tcBorders>
+              <w:top w:val="nil"/>
+              <w:left w:val="nil"/>
+              <w:bottom w:val="single" w:sz="12" w:space="0" w:color="auto"/>
+              <w:right w:val="single" w:sz="12" w:space="0" w:color="auto"/>
+            </w:tcBorders>
+            <w:shd w:val="clear" w:color="auto" w:fill="auto"/>
+            <w:noWrap/>
+            <w:vAlign w:val="center"/>
+            <w:hideMark/>
+          </w:tcPr>
+          <w:p>
+            <w:pPr>
+              <w:spacing w:after="0" w:line="240" w:lineRule="auto"/>
+              <w:jc w:val="center"/>
+              <w:rPr>
+                <w:rFonts w:ascii="Calibri" w:eastAsia="Times New Roman" w:hAnsi="Calibri" w:cs="Times New Roman"/>
+                <w:color w:val="000000"/>
+              </w:rPr>
+            </w:pPr>
+            <w:r>
+              <w:rPr>
+                <w:rFonts w:ascii="Calibri" w:eastAsia="Times New Roman" w:hAnsi="Calibri" w:cs="Times New Roman"/>
+                <w:color w:val="000000"/>
+              </w:rPr>
+              <w:t>48.5</w:t>
+            </w:r>
+          </w:p>
+        </w:tc>
+        <w:tc>
+          <w:tcPr>
+            <w:tcW w:w="1240" w:type="dxa"/>
+            <w:tcBorders>
+              <w:top w:val="nil"/>
+              <w:left w:val="single" w:sz="12" w:space="0" w:color="auto"/>
+              <w:bottom w:val="single" w:sz="12" w:space="0" w:color="auto"/>
+              <w:right w:val="single" w:sz="4" w:space="0" w:color="auto"/>
+            </w:tcBorders>
+            <w:shd w:val="clear" w:color="auto" w:fill="auto"/>
+            <w:noWrap/>
+            <w:vAlign w:val="center"/>
+            <w:hideMark/>
+          </w:tcPr>
+          <w:p>
+            <w:pPr>
+              <w:spacing w:after="0" w:line="240" w:lineRule="auto"/>
+              <w:jc w:val="center"/>
+              <w:rPr>
+                <w:rFonts w:ascii="Calibri" w:eastAsia="Times New Roman" w:hAnsi="Calibri" w:cs="Times New Roman"/>
+                <w:color w:val="000000"/>
+              </w:rPr>
+            </w:pPr>
+            <w:r>
+              <w:rPr>
+                <w:rFonts w:ascii="Calibri" w:eastAsia="Times New Roman" w:hAnsi="Calibri" w:cs="Times New Roman"/>
+                <w:color w:val="000000"/>
+              </w:rPr>
+              <w:t>0.0</w:t>
+            </w:r>
+          </w:p>
+        </w:tc>
+        <w:tc>
+          <w:tcPr>
+            <w:tcW w:w="1215" w:type="dxa"/>
+            <w:tcBorders>
+              <w:top w:val="nil"/>
+              <w:left w:val="nil"/>
+              <w:bottom w:val="single" w:sz="12" w:space="0" w:color="auto"/>
+              <w:right w:val="single" w:sz="12" w:space="0" w:color="auto"/>
+            </w:tcBorders>
+            <w:shd w:val="clear" w:color="auto" w:fill="auto"/>
+            <w:noWrap/>
+            <w:vAlign w:val="center"/>
+            <w:hideMark/>
+          </w:tcPr>
+          <w:p>
+            <w:pPr>
+              <w:spacing w:after="0" w:line="240" w:lineRule="auto"/>
+              <w:jc w:val="center"/>
+              <w:rPr>
+                <w:rFonts w:ascii="Calibri" w:eastAsia="Times New Roman" w:hAnsi="Calibri" w:cs="Times New Roman"/>
+                <w:color w:val="000000"/>
+              </w:rPr>
+            </w:pPr>
+            <w:r>
+              <w:rPr>
+                <w:rFonts w:ascii="Calibri" w:eastAsia="Times New Roman" w:hAnsi="Calibri" w:cs="Times New Roman"/>
+                <w:color w:val="000000"/>
+              </w:rPr>
+              <w:t>1560.0</w:t>
+            </w:r>
+          </w:p>
+        </w:tc>
+      </w:tr>
+    </w:tbl>
+    <w:p/>
     <w:p>
       <w:pPr>
         <w:pStyle w:val="Heading1"/>
@@ -11054,7 +13434,7 @@
       </w:pPr>
     </w:p>
     <w:sectPr>
-      <w:footerReference w:type="default" r:id="rId10"/>
+      <w:footerReference w:type="default" r:id="rId9"/>
       <w:pgSz w:w="12240" w:h="15840"/>
       <w:pgMar w:top="1440" w:right="720" w:bottom="1440" w:left="720" w:header="720" w:footer="720" w:gutter="0"/>
       <w:cols w:space="720"/>
@@ -11065,7 +13445,7 @@
 </file>
 
 <file path=word/endnotes.xml><?xml version="1.0" encoding="utf-8"?>
-<w:endnotes xmlns:wpc="http://schemas.microsoft.com/office/word/2010/wordprocessingCanvas" xmlns:mc="http://schemas.openxmlformats.org/markup-compatibility/2006" xmlns:o="urn:schemas-microsoft-com:office:office" xmlns:r="http://schemas.openxmlformats.org/officeDocument/2006/relationships" xmlns:m="http://schemas.openxmlformats.org/officeDocument/2006/math" xmlns:v="urn:schemas-microsoft-com:vml" xmlns:wp14="http://schemas.microsoft.com/office/word/2010/wordprocessingDrawing" xmlns:wp="http://schemas.openxmlformats.org/drawingml/2006/wordprocessingDrawing" xmlns:w10="urn:schemas-microsoft-com:office:word" xmlns:w="http://schemas.openxmlformats.org/wordprocessingml/2006/main" xmlns:w14="http://schemas.microsoft.com/office/word/2010/wordml" xmlns:wpg="http://schemas.microsoft.com/office/word/2010/wordprocessingGroup" xmlns:wpi="http://schemas.microsoft.com/office/word/2010/wordprocessingInk" xmlns:wne="http://schemas.microsoft.com/office/word/2006/wordml" xmlns:wps="http://schemas.microsoft.com/office/word/2010/wordprocessingShape" mc:Ignorable="w14 wp14">
+<w:endnotes xmlns:ve="http://schemas.openxmlformats.org/markup-compatibility/2006" xmlns:o="urn:schemas-microsoft-com:office:office" xmlns:r="http://schemas.openxmlformats.org/officeDocument/2006/relationships" xmlns:m="http://schemas.openxmlformats.org/officeDocument/2006/math" xmlns:v="urn:schemas-microsoft-com:vml" xmlns:wp="http://schemas.openxmlformats.org/drawingml/2006/wordprocessingDrawing" xmlns:w10="urn:schemas-microsoft-com:office:word" xmlns:w="http://schemas.openxmlformats.org/wordprocessingml/2006/main" xmlns:wne="http://schemas.microsoft.com/office/word/2006/wordml">
   <w:endnote w:type="separator" w:id="-1">
     <w:p>
       <w:pPr>
@@ -11090,7 +13470,7 @@
 </file>
 
 <file path=word/footer1.xml><?xml version="1.0" encoding="utf-8"?>
-<w:ftr xmlns:wpc="http://schemas.microsoft.com/office/word/2010/wordprocessingCanvas" xmlns:mc="http://schemas.openxmlformats.org/markup-compatibility/2006" xmlns:o="urn:schemas-microsoft-com:office:office" xmlns:r="http://schemas.openxmlformats.org/officeDocument/2006/relationships" xmlns:m="http://schemas.openxmlformats.org/officeDocument/2006/math" xmlns:v="urn:schemas-microsoft-com:vml" xmlns:wp14="http://schemas.microsoft.com/office/word/2010/wordprocessingDrawing" xmlns:wp="http://schemas.openxmlformats.org/drawingml/2006/wordprocessingDrawing" xmlns:w10="urn:schemas-microsoft-com:office:word" xmlns:w="http://schemas.openxmlformats.org/wordprocessingml/2006/main" xmlns:w14="http://schemas.microsoft.com/office/word/2010/wordml" xmlns:wpg="http://schemas.microsoft.com/office/word/2010/wordprocessingGroup" xmlns:wpi="http://schemas.microsoft.com/office/word/2010/wordprocessingInk" xmlns:wne="http://schemas.microsoft.com/office/word/2006/wordml" xmlns:wps="http://schemas.microsoft.com/office/word/2010/wordprocessingShape" mc:Ignorable="w14 wp14">
+<w:ftr xmlns:ve="http://schemas.openxmlformats.org/markup-compatibility/2006" xmlns:o="urn:schemas-microsoft-com:office:office" xmlns:r="http://schemas.openxmlformats.org/officeDocument/2006/relationships" xmlns:m="http://schemas.openxmlformats.org/officeDocument/2006/math" xmlns:v="urn:schemas-microsoft-com:vml" xmlns:wp="http://schemas.openxmlformats.org/drawingml/2006/wordprocessingDrawing" xmlns:w10="urn:schemas-microsoft-com:office:word" xmlns:w="http://schemas.openxmlformats.org/wordprocessingml/2006/main" xmlns:wne="http://schemas.microsoft.com/office/word/2006/wordml">
   <w:sdt>
     <w:sdtPr>
       <w:id w:val="243753611"/>
@@ -11157,7 +13537,7 @@
 </file>
 
 <file path=word/footnotes.xml><?xml version="1.0" encoding="utf-8"?>
-<w:footnotes xmlns:wpc="http://schemas.microsoft.com/office/word/2010/wordprocessingCanvas" xmlns:mc="http://schemas.openxmlformats.org/markup-compatibility/2006" xmlns:o="urn:schemas-microsoft-com:office:office" xmlns:r="http://schemas.openxmlformats.org/officeDocument/2006/relationships" xmlns:m="http://schemas.openxmlformats.org/officeDocument/2006/math" xmlns:v="urn:schemas-microsoft-com:vml" xmlns:wp14="http://schemas.microsoft.com/office/word/2010/wordprocessingDrawing" xmlns:wp="http://schemas.openxmlformats.org/drawingml/2006/wordprocessingDrawing" xmlns:w10="urn:schemas-microsoft-com:office:word" xmlns:w="http://schemas.openxmlformats.org/wordprocessingml/2006/main" xmlns:w14="http://schemas.microsoft.com/office/word/2010/wordml" xmlns:wpg="http://schemas.microsoft.com/office/word/2010/wordprocessingGroup" xmlns:wpi="http://schemas.microsoft.com/office/word/2010/wordprocessingInk" xmlns:wne="http://schemas.microsoft.com/office/word/2006/wordml" xmlns:wps="http://schemas.microsoft.com/office/word/2010/wordprocessingShape" mc:Ignorable="w14 wp14">
+<w:footnotes xmlns:ve="http://schemas.openxmlformats.org/markup-compatibility/2006" xmlns:o="urn:schemas-microsoft-com:office:office" xmlns:r="http://schemas.openxmlformats.org/officeDocument/2006/relationships" xmlns:m="http://schemas.openxmlformats.org/officeDocument/2006/math" xmlns:v="urn:schemas-microsoft-com:vml" xmlns:wp="http://schemas.openxmlformats.org/drawingml/2006/wordprocessingDrawing" xmlns:w10="urn:schemas-microsoft-com:office:word" xmlns:w="http://schemas.openxmlformats.org/wordprocessingml/2006/main" xmlns:wne="http://schemas.microsoft.com/office/word/2006/wordml">
   <w:footnote w:type="separator" w:id="-1">
     <w:p>
       <w:pPr>
@@ -11182,7 +13562,7 @@
 </file>
 
 <file path=word/numbering.xml><?xml version="1.0" encoding="utf-8"?>
-<w:numbering xmlns:wpc="http://schemas.microsoft.com/office/word/2010/wordprocessingCanvas" xmlns:mc="http://schemas.openxmlformats.org/markup-compatibility/2006" xmlns:o="urn:schemas-microsoft-com:office:office" xmlns:r="http://schemas.openxmlformats.org/officeDocument/2006/relationships" xmlns:m="http://schemas.openxmlformats.org/officeDocument/2006/math" xmlns:v="urn:schemas-microsoft-com:vml" xmlns:wp14="http://schemas.microsoft.com/office/word/2010/wordprocessingDrawing" xmlns:wp="http://schemas.openxmlformats.org/drawingml/2006/wordprocessingDrawing" xmlns:w10="urn:schemas-microsoft-com:office:word" xmlns:w="http://schemas.openxmlformats.org/wordprocessingml/2006/main" xmlns:w14="http://schemas.microsoft.com/office/word/2010/wordml" xmlns:wpg="http://schemas.microsoft.com/office/word/2010/wordprocessingGroup" xmlns:wpi="http://schemas.microsoft.com/office/word/2010/wordprocessingInk" xmlns:wne="http://schemas.microsoft.com/office/word/2006/wordml" xmlns:wps="http://schemas.microsoft.com/office/word/2010/wordprocessingShape" mc:Ignorable="w14 wp14">
+<w:numbering xmlns:ve="http://schemas.openxmlformats.org/markup-compatibility/2006" xmlns:o="urn:schemas-microsoft-com:office:office" xmlns:r="http://schemas.openxmlformats.org/officeDocument/2006/relationships" xmlns:m="http://schemas.openxmlformats.org/officeDocument/2006/math" xmlns:v="urn:schemas-microsoft-com:vml" xmlns:wp="http://schemas.openxmlformats.org/drawingml/2006/wordprocessingDrawing" xmlns:w10="urn:schemas-microsoft-com:office:word" xmlns:w="http://schemas.openxmlformats.org/wordprocessingml/2006/main" xmlns:wne="http://schemas.microsoft.com/office/word/2006/wordml">
   <w:abstractNum w:abstractNumId="0">
     <w:nsid w:val="057E67D1"/>
     <w:multiLevelType w:val="hybridMultilevel"/>
@@ -11825,7 +14205,7 @@
 </file>
 
 <file path=word/styles.xml><?xml version="1.0" encoding="utf-8"?>
-<w:styles xmlns:mc="http://schemas.openxmlformats.org/markup-compatibility/2006" xmlns:r="http://schemas.openxmlformats.org/officeDocument/2006/relationships" xmlns:w="http://schemas.openxmlformats.org/wordprocessingml/2006/main" xmlns:w14="http://schemas.microsoft.com/office/word/2010/wordml" mc:Ignorable="w14">
+<w:styles xmlns:r="http://schemas.openxmlformats.org/officeDocument/2006/relationships" xmlns:w="http://schemas.openxmlformats.org/wordprocessingml/2006/main">
   <w:docDefaults>
     <w:rPrDefault>
       <w:rPr>
@@ -12238,6 +14618,7 @@
     <w:uiPriority w:val="99"/>
     <w:semiHidden/>
     <w:unhideWhenUsed/>
+    <w:qFormat/>
     <w:tblPr>
       <w:tblInd w:w="0" w:type="dxa"/>
       <w:tblCellMar>
@@ -13351,7 +15732,7 @@
 </file>
 
 <file path=customXml/itemProps1.xml><?xml version="1.0" encoding="utf-8"?>
-<ds:datastoreItem xmlns:ds="http://schemas.openxmlformats.org/officeDocument/2006/customXml" ds:itemID="{A98F3121-5674-4C4E-864C-FBACF08C71E6}">
+<ds:datastoreItem xmlns:ds="http://schemas.openxmlformats.org/officeDocument/2006/customXml" ds:itemID="{3233604B-A476-4695-9EB9-2ACEB994F64E}">
   <ds:schemaRefs>
     <ds:schemaRef ds:uri="http://schemas.openxmlformats.org/officeDocument/2006/bibliography"/>
   </ds:schemaRefs>

</xml_diff>

<commit_message>
Updated power supply documentation. Included alternative charger schematic.
</commit_message>
<xml_diff>
--- a/Documentation/Component Selection/RTx Controller Design.docx
+++ b/Documentation/Component Selection/RTx Controller Design.docx
@@ -4601,7 +4601,13 @@
                             <w:rPr>
                               <w:rFonts w:ascii="Cambria Math" w:hAnsi="Cambria Math"/>
                             </w:rPr>
-                            <m:t>Range</m:t>
+                            <m:t>Ra</m:t>
+                          </m:r>
+                          <m:r>
+                            <w:rPr>
+                              <w:rFonts w:ascii="Cambria Math" w:hAnsi="Cambria Math"/>
+                            </w:rPr>
+                            <m:t>nge</m:t>
                           </m:r>
                         </m:den>
                       </m:f>
@@ -5131,15 +5137,7 @@
       </w:r>
       <w:proofErr w:type="gramEnd"/>
       <w:r>
-        <w:t xml:space="preserve"> chosen to match that of the microcontro</w:t>
-      </w:r>
-      <w:proofErr w:type="spellStart"/>
-      <w:r>
-        <w:t>ller</w:t>
-      </w:r>
-      <w:proofErr w:type="spellEnd"/>
-      <w:r>
-        <w:t xml:space="preserve">, while </w:t>
+        <w:t xml:space="preserve"> chosen to match that of the microcontroller, while </w:t>
       </w:r>
       <m:oMath>
         <m:sSub>
@@ -13417,6 +13415,112 @@
       </w:tr>
     </w:tbl>
     <w:p/>
+    <w:p>
+      <w:pPr>
+        <w:spacing w:after="0" w:line="240" w:lineRule="auto"/>
+        <w:rPr>
+          <w:rFonts w:ascii="Calibri" w:eastAsia="Times New Roman" w:hAnsi="Calibri" w:cs="Times New Roman"/>
+          <w:color w:val="000000"/>
+        </w:rPr>
+      </w:pPr>
+      <w:r>
+        <w:t xml:space="preserve">Since the </w:t>
+      </w:r>
+      <w:r>
+        <w:rPr>
+          <w:rFonts w:ascii="Calibri" w:eastAsia="Times New Roman" w:hAnsi="Calibri" w:cs="Times New Roman"/>
+          <w:color w:val="000000"/>
+        </w:rPr>
+        <w:t>ADR435RM-8</w:t>
+      </w:r>
+      <w:r>
+        <w:rPr>
+          <w:rFonts w:ascii="Calibri" w:eastAsia="Times New Roman" w:hAnsi="Calibri" w:cs="Times New Roman"/>
+          <w:color w:val="000000"/>
+        </w:rPr>
+        <w:t xml:space="preserve"> power supply will be used for precision analog reference, it was desired that an LDO power supply be used as its input voltage source instead of the switching power supply, used to drive other components. </w:t>
+      </w:r>
+      <w:r>
+        <w:t xml:space="preserve">The </w:t>
+      </w:r>
+      <w:r>
+        <w:t>TL751M08QKVURQ1</w:t>
+      </w:r>
+      <w:r>
+        <w:t xml:space="preserve"> was chosen to act as this filter between the switching and analog reference power supplies. The </w:t>
+      </w:r>
+      <w:r>
+        <w:t>TL751M08QKVURQ1</w:t>
+      </w:r>
+      <w:r>
+        <w:t xml:space="preserve"> allowed for a 12V input from the </w:t>
+      </w:r>
+      <w:r>
+        <w:rPr>
+          <w:rFonts w:ascii="Calibri" w:eastAsia="Times New Roman" w:hAnsi="Calibri" w:cs="Times New Roman"/>
+          <w:color w:val="000000"/>
+        </w:rPr>
+        <w:t>LMZ14202HTZ</w:t>
+      </w:r>
+      <w:r>
+        <w:rPr>
+          <w:rFonts w:ascii="Calibri" w:eastAsia="Times New Roman" w:hAnsi="Calibri" w:cs="Times New Roman"/>
+          <w:color w:val="000000"/>
+        </w:rPr>
+        <w:t xml:space="preserve"> with an output close to that of the minimum voltage for the </w:t>
+      </w:r>
+      <w:r>
+        <w:rPr>
+          <w:rFonts w:ascii="Calibri" w:eastAsia="Times New Roman" w:hAnsi="Calibri" w:cs="Times New Roman"/>
+          <w:color w:val="000000"/>
+        </w:rPr>
+        <w:t>ADR435RM-8</w:t>
+      </w:r>
+      <w:r>
+        <w:rPr>
+          <w:rFonts w:ascii="Calibri" w:eastAsia="Times New Roman" w:hAnsi="Calibri" w:cs="Times New Roman"/>
+          <w:color w:val="000000"/>
+        </w:rPr>
+        <w:t xml:space="preserve">. Using the minimum input voltage for the </w:t>
+      </w:r>
+      <w:r>
+        <w:rPr>
+          <w:rFonts w:ascii="Calibri" w:eastAsia="Times New Roman" w:hAnsi="Calibri" w:cs="Times New Roman"/>
+          <w:color w:val="000000"/>
+        </w:rPr>
+        <w:t>ADR435RM-8</w:t>
+      </w:r>
+      <w:r>
+        <w:rPr>
+          <w:rFonts w:ascii="Calibri" w:eastAsia="Times New Roman" w:hAnsi="Calibri" w:cs="Times New Roman"/>
+          <w:color w:val="000000"/>
+        </w:rPr>
+        <w:t xml:space="preserve"> meant that less power loss would occur</w:t>
+      </w:r>
+      <w:r>
+        <w:rPr>
+          <w:rFonts w:ascii="Calibri" w:eastAsia="Times New Roman" w:hAnsi="Calibri" w:cs="Times New Roman"/>
+          <w:color w:val="000000"/>
+        </w:rPr>
+        <w:t xml:space="preserve"> through this component. </w:t>
+      </w:r>
+      <w:r>
+        <w:rPr>
+          <w:rFonts w:ascii="Calibri" w:eastAsia="Times New Roman" w:hAnsi="Calibri" w:cs="Times New Roman"/>
+          <w:color w:val="000000"/>
+        </w:rPr>
+        <w:t xml:space="preserve">The </w:t>
+      </w:r>
+      <w:r>
+        <w:t>TL751M08QKVURQ1</w:t>
+      </w:r>
+      <w:r>
+        <w:t xml:space="preserve"> was chosen as a robust component, as it is cataloged for use in automotive applications, at a broad range of ambient temperatures, with very low dropout voltage (less than 0.6V) when used at high current. </w:t>
+      </w:r>
+      <w:r>
+        <w:t xml:space="preserve">The component is also surface mount, requiring minimal board area, and with a standard type package already found in the present device library. </w:t>
+      </w:r>
+    </w:p>
     <w:p>
       <w:pPr>
         <w:pStyle w:val="Heading1"/>
@@ -15732,7 +15836,7 @@
 </file>
 
 <file path=customXml/itemProps1.xml><?xml version="1.0" encoding="utf-8"?>
-<ds:datastoreItem xmlns:ds="http://schemas.openxmlformats.org/officeDocument/2006/customXml" ds:itemID="{3233604B-A476-4695-9EB9-2ACEB994F64E}">
+<ds:datastoreItem xmlns:ds="http://schemas.openxmlformats.org/officeDocument/2006/customXml" ds:itemID="{D18527EC-891E-48D6-A274-70C82E676521}">
   <ds:schemaRefs>
     <ds:schemaRef ds:uri="http://schemas.openxmlformats.org/officeDocument/2006/bibliography"/>
   </ds:schemaRefs>

</xml_diff>

<commit_message>
Ethernet section of RTx Controller Design document redone to reflect newly incorporated components.
</commit_message>
<xml_diff>
--- a/Documentation/Component Selection/RTx Controller Design.docx
+++ b/Documentation/Component Selection/RTx Controller Design.docx
@@ -4267,7 +4267,13 @@
                     <w:rPr>
                       <w:rFonts w:ascii="Cambria Math" w:hAnsi="Cambria Math"/>
                     </w:rPr>
-                    <m:t>Resolution</m:t>
+                    <m:t>Resol</m:t>
+                  </m:r>
+                  <m:r>
+                    <w:rPr>
+                      <w:rFonts w:ascii="Cambria Math" w:hAnsi="Cambria Math"/>
+                    </w:rPr>
+                    <m:t>ution</m:t>
                   </m:r>
                 </m:e>
                 <m:sub>
@@ -4601,13 +4607,7 @@
                             <w:rPr>
                               <w:rFonts w:ascii="Cambria Math" w:hAnsi="Cambria Math"/>
                             </w:rPr>
-                            <m:t>Ra</m:t>
-                          </m:r>
-                          <m:r>
-                            <w:rPr>
-                              <w:rFonts w:ascii="Cambria Math" w:hAnsi="Cambria Math"/>
-                            </w:rPr>
-                            <m:t>nge</m:t>
+                            <m:t>Range</m:t>
                           </m:r>
                         </m:den>
                       </m:f>
@@ -9127,1106 +9127,7 @@
     </w:p>
     <w:tbl>
       <w:tblPr>
-        <w:tblW w:w="6145" w:type="dxa"/>
-        <w:tblInd w:w="2268" w:type="dxa"/>
-        <w:tblLook w:val="04A0"/>
-      </w:tblPr>
-      <w:tblGrid>
-        <w:gridCol w:w="557"/>
-        <w:gridCol w:w="557"/>
-        <w:gridCol w:w="559"/>
-        <w:gridCol w:w="559"/>
-        <w:gridCol w:w="559"/>
-        <w:gridCol w:w="559"/>
-        <w:gridCol w:w="559"/>
-        <w:gridCol w:w="559"/>
-        <w:gridCol w:w="559"/>
-        <w:gridCol w:w="559"/>
-        <w:gridCol w:w="559"/>
-      </w:tblGrid>
-      <w:tr>
-        <w:trPr>
-          <w:trHeight w:val="300"/>
-        </w:trPr>
-        <w:tc>
-          <w:tcPr>
-            <w:tcW w:w="557" w:type="dxa"/>
-            <w:tcBorders>
-              <w:top w:val="single" w:sz="4" w:space="0" w:color="auto"/>
-              <w:left w:val="single" w:sz="4" w:space="0" w:color="auto"/>
-              <w:bottom w:val="single" w:sz="4" w:space="0" w:color="auto"/>
-              <w:right w:val="single" w:sz="4" w:space="0" w:color="auto"/>
-            </w:tcBorders>
-            <w:shd w:val="clear" w:color="auto" w:fill="auto"/>
-            <w:noWrap/>
-            <w:vAlign w:val="center"/>
-            <w:hideMark/>
-          </w:tcPr>
-          <w:p>
-            <w:pPr>
-              <w:spacing w:after="0" w:line="240" w:lineRule="auto"/>
-              <w:jc w:val="center"/>
-              <w:rPr>
-                <w:rFonts w:ascii="Calibri" w:eastAsia="Times New Roman" w:hAnsi="Calibri" w:cs="Times New Roman"/>
-                <w:color w:val="000000"/>
-              </w:rPr>
-            </w:pPr>
-            <w:r>
-              <w:rPr>
-                <w:rFonts w:ascii="Calibri" w:eastAsia="Times New Roman" w:hAnsi="Calibri" w:cs="Times New Roman"/>
-                <w:color w:val="000000"/>
-              </w:rPr>
-              <w:t>IC2</w:t>
-            </w:r>
-          </w:p>
-        </w:tc>
-        <w:tc>
-          <w:tcPr>
-            <w:tcW w:w="557" w:type="dxa"/>
-            <w:tcBorders>
-              <w:top w:val="single" w:sz="4" w:space="0" w:color="auto"/>
-              <w:left w:val="nil"/>
-              <w:bottom w:val="single" w:sz="4" w:space="0" w:color="auto"/>
-              <w:right w:val="single" w:sz="4" w:space="0" w:color="auto"/>
-            </w:tcBorders>
-            <w:shd w:val="clear" w:color="auto" w:fill="auto"/>
-            <w:noWrap/>
-            <w:vAlign w:val="center"/>
-            <w:hideMark/>
-          </w:tcPr>
-          <w:p>
-            <w:pPr>
-              <w:spacing w:after="0" w:line="240" w:lineRule="auto"/>
-              <w:jc w:val="center"/>
-              <w:rPr>
-                <w:rFonts w:ascii="Calibri" w:eastAsia="Times New Roman" w:hAnsi="Calibri" w:cs="Times New Roman"/>
-                <w:color w:val="000000"/>
-              </w:rPr>
-            </w:pPr>
-            <w:r>
-              <w:rPr>
-                <w:rFonts w:ascii="Calibri" w:eastAsia="Times New Roman" w:hAnsi="Calibri" w:cs="Times New Roman"/>
-                <w:color w:val="000000"/>
-              </w:rPr>
-              <w:t>JP1</w:t>
-            </w:r>
-          </w:p>
-        </w:tc>
-        <w:tc>
-          <w:tcPr>
-            <w:tcW w:w="559" w:type="dxa"/>
-            <w:tcBorders>
-              <w:top w:val="single" w:sz="4" w:space="0" w:color="auto"/>
-              <w:left w:val="nil"/>
-              <w:bottom w:val="single" w:sz="4" w:space="0" w:color="auto"/>
-              <w:right w:val="single" w:sz="4" w:space="0" w:color="auto"/>
-            </w:tcBorders>
-            <w:shd w:val="clear" w:color="auto" w:fill="auto"/>
-            <w:noWrap/>
-            <w:vAlign w:val="center"/>
-            <w:hideMark/>
-          </w:tcPr>
-          <w:p>
-            <w:pPr>
-              <w:spacing w:after="0" w:line="240" w:lineRule="auto"/>
-              <w:jc w:val="center"/>
-              <w:rPr>
-                <w:rFonts w:ascii="Calibri" w:eastAsia="Times New Roman" w:hAnsi="Calibri" w:cs="Times New Roman"/>
-                <w:color w:val="000000"/>
-              </w:rPr>
-            </w:pPr>
-            <w:r>
-              <w:rPr>
-                <w:rFonts w:ascii="Calibri" w:eastAsia="Times New Roman" w:hAnsi="Calibri" w:cs="Times New Roman"/>
-                <w:color w:val="000000"/>
-              </w:rPr>
-              <w:t>R23</w:t>
-            </w:r>
-          </w:p>
-        </w:tc>
-        <w:tc>
-          <w:tcPr>
-            <w:tcW w:w="559" w:type="dxa"/>
-            <w:tcBorders>
-              <w:top w:val="single" w:sz="4" w:space="0" w:color="auto"/>
-              <w:left w:val="nil"/>
-              <w:bottom w:val="single" w:sz="4" w:space="0" w:color="auto"/>
-              <w:right w:val="single" w:sz="4" w:space="0" w:color="auto"/>
-            </w:tcBorders>
-            <w:shd w:val="clear" w:color="auto" w:fill="auto"/>
-            <w:noWrap/>
-            <w:vAlign w:val="center"/>
-            <w:hideMark/>
-          </w:tcPr>
-          <w:p>
-            <w:pPr>
-              <w:spacing w:after="0" w:line="240" w:lineRule="auto"/>
-              <w:jc w:val="center"/>
-              <w:rPr>
-                <w:rFonts w:ascii="Calibri" w:eastAsia="Times New Roman" w:hAnsi="Calibri" w:cs="Times New Roman"/>
-                <w:color w:val="000000"/>
-              </w:rPr>
-            </w:pPr>
-            <w:r>
-              <w:rPr>
-                <w:rFonts w:ascii="Calibri" w:eastAsia="Times New Roman" w:hAnsi="Calibri" w:cs="Times New Roman"/>
-                <w:color w:val="000000"/>
-              </w:rPr>
-              <w:t>R24</w:t>
-            </w:r>
-          </w:p>
-        </w:tc>
-        <w:tc>
-          <w:tcPr>
-            <w:tcW w:w="559" w:type="dxa"/>
-            <w:tcBorders>
-              <w:top w:val="single" w:sz="4" w:space="0" w:color="auto"/>
-              <w:left w:val="nil"/>
-              <w:bottom w:val="single" w:sz="4" w:space="0" w:color="auto"/>
-              <w:right w:val="single" w:sz="4" w:space="0" w:color="auto"/>
-            </w:tcBorders>
-            <w:shd w:val="clear" w:color="auto" w:fill="auto"/>
-            <w:noWrap/>
-            <w:vAlign w:val="center"/>
-            <w:hideMark/>
-          </w:tcPr>
-          <w:p>
-            <w:pPr>
-              <w:spacing w:after="0" w:line="240" w:lineRule="auto"/>
-              <w:jc w:val="center"/>
-              <w:rPr>
-                <w:rFonts w:ascii="Calibri" w:eastAsia="Times New Roman" w:hAnsi="Calibri" w:cs="Times New Roman"/>
-                <w:color w:val="000000"/>
-              </w:rPr>
-            </w:pPr>
-            <w:r>
-              <w:rPr>
-                <w:rFonts w:ascii="Calibri" w:eastAsia="Times New Roman" w:hAnsi="Calibri" w:cs="Times New Roman"/>
-                <w:color w:val="000000"/>
-              </w:rPr>
-              <w:t>R26</w:t>
-            </w:r>
-          </w:p>
-        </w:tc>
-        <w:tc>
-          <w:tcPr>
-            <w:tcW w:w="559" w:type="dxa"/>
-            <w:tcBorders>
-              <w:top w:val="single" w:sz="4" w:space="0" w:color="auto"/>
-              <w:left w:val="nil"/>
-              <w:bottom w:val="single" w:sz="4" w:space="0" w:color="auto"/>
-              <w:right w:val="single" w:sz="4" w:space="0" w:color="auto"/>
-            </w:tcBorders>
-            <w:shd w:val="clear" w:color="auto" w:fill="auto"/>
-            <w:noWrap/>
-            <w:vAlign w:val="center"/>
-            <w:hideMark/>
-          </w:tcPr>
-          <w:p>
-            <w:pPr>
-              <w:spacing w:after="0" w:line="240" w:lineRule="auto"/>
-              <w:jc w:val="center"/>
-              <w:rPr>
-                <w:rFonts w:ascii="Calibri" w:eastAsia="Times New Roman" w:hAnsi="Calibri" w:cs="Times New Roman"/>
-                <w:color w:val="000000"/>
-              </w:rPr>
-            </w:pPr>
-            <w:r>
-              <w:rPr>
-                <w:rFonts w:ascii="Calibri" w:eastAsia="Times New Roman" w:hAnsi="Calibri" w:cs="Times New Roman"/>
-                <w:color w:val="000000"/>
-              </w:rPr>
-              <w:t>R27</w:t>
-            </w:r>
-          </w:p>
-        </w:tc>
-        <w:tc>
-          <w:tcPr>
-            <w:tcW w:w="559" w:type="dxa"/>
-            <w:tcBorders>
-              <w:top w:val="single" w:sz="4" w:space="0" w:color="auto"/>
-              <w:left w:val="nil"/>
-              <w:bottom w:val="single" w:sz="4" w:space="0" w:color="auto"/>
-              <w:right w:val="single" w:sz="4" w:space="0" w:color="auto"/>
-            </w:tcBorders>
-            <w:shd w:val="clear" w:color="auto" w:fill="auto"/>
-            <w:noWrap/>
-            <w:vAlign w:val="center"/>
-            <w:hideMark/>
-          </w:tcPr>
-          <w:p>
-            <w:pPr>
-              <w:spacing w:after="0" w:line="240" w:lineRule="auto"/>
-              <w:jc w:val="center"/>
-              <w:rPr>
-                <w:rFonts w:ascii="Calibri" w:eastAsia="Times New Roman" w:hAnsi="Calibri" w:cs="Times New Roman"/>
-                <w:color w:val="000000"/>
-              </w:rPr>
-            </w:pPr>
-            <w:r>
-              <w:rPr>
-                <w:rFonts w:ascii="Calibri" w:eastAsia="Times New Roman" w:hAnsi="Calibri" w:cs="Times New Roman"/>
-                <w:color w:val="000000"/>
-              </w:rPr>
-              <w:t>R30</w:t>
-            </w:r>
-          </w:p>
-        </w:tc>
-        <w:tc>
-          <w:tcPr>
-            <w:tcW w:w="559" w:type="dxa"/>
-            <w:tcBorders>
-              <w:top w:val="single" w:sz="4" w:space="0" w:color="auto"/>
-              <w:left w:val="nil"/>
-              <w:bottom w:val="single" w:sz="4" w:space="0" w:color="auto"/>
-              <w:right w:val="single" w:sz="4" w:space="0" w:color="auto"/>
-            </w:tcBorders>
-            <w:shd w:val="clear" w:color="auto" w:fill="auto"/>
-            <w:noWrap/>
-            <w:vAlign w:val="center"/>
-            <w:hideMark/>
-          </w:tcPr>
-          <w:p>
-            <w:pPr>
-              <w:spacing w:after="0" w:line="240" w:lineRule="auto"/>
-              <w:jc w:val="center"/>
-              <w:rPr>
-                <w:rFonts w:ascii="Calibri" w:eastAsia="Times New Roman" w:hAnsi="Calibri" w:cs="Times New Roman"/>
-                <w:color w:val="000000"/>
-              </w:rPr>
-            </w:pPr>
-            <w:r>
-              <w:rPr>
-                <w:rFonts w:ascii="Calibri" w:eastAsia="Times New Roman" w:hAnsi="Calibri" w:cs="Times New Roman"/>
-                <w:color w:val="000000"/>
-              </w:rPr>
-              <w:t>R31</w:t>
-            </w:r>
-          </w:p>
-        </w:tc>
-        <w:tc>
-          <w:tcPr>
-            <w:tcW w:w="559" w:type="dxa"/>
-            <w:tcBorders>
-              <w:top w:val="single" w:sz="4" w:space="0" w:color="auto"/>
-              <w:left w:val="nil"/>
-              <w:bottom w:val="single" w:sz="4" w:space="0" w:color="auto"/>
-              <w:right w:val="single" w:sz="4" w:space="0" w:color="auto"/>
-            </w:tcBorders>
-            <w:vAlign w:val="center"/>
-          </w:tcPr>
-          <w:p>
-            <w:pPr>
-              <w:spacing w:after="0" w:line="240" w:lineRule="auto"/>
-              <w:jc w:val="center"/>
-              <w:rPr>
-                <w:rFonts w:ascii="Calibri" w:eastAsia="Times New Roman" w:hAnsi="Calibri" w:cs="Times New Roman"/>
-                <w:color w:val="000000"/>
-              </w:rPr>
-            </w:pPr>
-            <w:r>
-              <w:rPr>
-                <w:rFonts w:ascii="Calibri" w:eastAsia="Times New Roman" w:hAnsi="Calibri" w:cs="Times New Roman"/>
-                <w:color w:val="000000"/>
-              </w:rPr>
-              <w:t>R33</w:t>
-            </w:r>
-          </w:p>
-        </w:tc>
-        <w:tc>
-          <w:tcPr>
-            <w:tcW w:w="559" w:type="dxa"/>
-            <w:tcBorders>
-              <w:top w:val="single" w:sz="4" w:space="0" w:color="auto"/>
-              <w:left w:val="nil"/>
-              <w:bottom w:val="single" w:sz="4" w:space="0" w:color="auto"/>
-              <w:right w:val="single" w:sz="4" w:space="0" w:color="auto"/>
-            </w:tcBorders>
-            <w:vAlign w:val="center"/>
-          </w:tcPr>
-          <w:p>
-            <w:pPr>
-              <w:spacing w:after="0" w:line="240" w:lineRule="auto"/>
-              <w:jc w:val="center"/>
-              <w:rPr>
-                <w:rFonts w:ascii="Calibri" w:eastAsia="Times New Roman" w:hAnsi="Calibri" w:cs="Times New Roman"/>
-                <w:color w:val="000000"/>
-              </w:rPr>
-            </w:pPr>
-            <w:r>
-              <w:rPr>
-                <w:rFonts w:ascii="Calibri" w:eastAsia="Times New Roman" w:hAnsi="Calibri" w:cs="Times New Roman"/>
-                <w:color w:val="000000"/>
-              </w:rPr>
-              <w:t>R34</w:t>
-            </w:r>
-          </w:p>
-        </w:tc>
-        <w:tc>
-          <w:tcPr>
-            <w:tcW w:w="559" w:type="dxa"/>
-            <w:tcBorders>
-              <w:top w:val="single" w:sz="4" w:space="0" w:color="auto"/>
-              <w:left w:val="nil"/>
-              <w:bottom w:val="single" w:sz="4" w:space="0" w:color="auto"/>
-              <w:right w:val="single" w:sz="4" w:space="0" w:color="auto"/>
-            </w:tcBorders>
-            <w:vAlign w:val="center"/>
-          </w:tcPr>
-          <w:p>
-            <w:pPr>
-              <w:spacing w:after="0" w:line="240" w:lineRule="auto"/>
-              <w:jc w:val="center"/>
-              <w:rPr>
-                <w:rFonts w:ascii="Calibri" w:eastAsia="Times New Roman" w:hAnsi="Calibri" w:cs="Times New Roman"/>
-                <w:color w:val="000000"/>
-              </w:rPr>
-            </w:pPr>
-            <w:r>
-              <w:rPr>
-                <w:rFonts w:ascii="Calibri" w:eastAsia="Times New Roman" w:hAnsi="Calibri" w:cs="Times New Roman"/>
-                <w:color w:val="000000"/>
-              </w:rPr>
-              <w:t>R35</w:t>
-            </w:r>
-          </w:p>
-        </w:tc>
-      </w:tr>
-      <w:tr>
-        <w:trPr>
-          <w:trHeight w:val="300"/>
-        </w:trPr>
-        <w:tc>
-          <w:tcPr>
-            <w:tcW w:w="557" w:type="dxa"/>
-            <w:tcBorders>
-              <w:top w:val="single" w:sz="4" w:space="0" w:color="auto"/>
-              <w:left w:val="single" w:sz="4" w:space="0" w:color="auto"/>
-              <w:bottom w:val="single" w:sz="4" w:space="0" w:color="auto"/>
-              <w:right w:val="single" w:sz="4" w:space="0" w:color="auto"/>
-            </w:tcBorders>
-            <w:shd w:val="clear" w:color="auto" w:fill="auto"/>
-            <w:noWrap/>
-            <w:vAlign w:val="center"/>
-          </w:tcPr>
-          <w:p>
-            <w:pPr>
-              <w:spacing w:after="0" w:line="240" w:lineRule="auto"/>
-              <w:jc w:val="center"/>
-              <w:rPr>
-                <w:rFonts w:ascii="Calibri" w:eastAsia="Times New Roman" w:hAnsi="Calibri" w:cs="Times New Roman"/>
-                <w:color w:val="000000"/>
-              </w:rPr>
-            </w:pPr>
-            <w:r>
-              <w:rPr>
-                <w:rFonts w:ascii="Calibri" w:eastAsia="Times New Roman" w:hAnsi="Calibri" w:cs="Times New Roman"/>
-                <w:color w:val="000000"/>
-              </w:rPr>
-              <w:t>C52</w:t>
-            </w:r>
-          </w:p>
-        </w:tc>
-        <w:tc>
-          <w:tcPr>
-            <w:tcW w:w="557" w:type="dxa"/>
-            <w:tcBorders>
-              <w:top w:val="single" w:sz="4" w:space="0" w:color="auto"/>
-              <w:left w:val="nil"/>
-              <w:bottom w:val="single" w:sz="4" w:space="0" w:color="auto"/>
-              <w:right w:val="single" w:sz="4" w:space="0" w:color="auto"/>
-            </w:tcBorders>
-            <w:shd w:val="clear" w:color="auto" w:fill="auto"/>
-            <w:noWrap/>
-            <w:vAlign w:val="center"/>
-          </w:tcPr>
-          <w:p>
-            <w:pPr>
-              <w:spacing w:after="0" w:line="240" w:lineRule="auto"/>
-              <w:jc w:val="center"/>
-              <w:rPr>
-                <w:rFonts w:ascii="Calibri" w:eastAsia="Times New Roman" w:hAnsi="Calibri" w:cs="Times New Roman"/>
-                <w:color w:val="000000"/>
-              </w:rPr>
-            </w:pPr>
-            <w:r>
-              <w:rPr>
-                <w:rFonts w:ascii="Calibri" w:eastAsia="Times New Roman" w:hAnsi="Calibri" w:cs="Times New Roman"/>
-                <w:color w:val="000000"/>
-              </w:rPr>
-              <w:t>C53</w:t>
-            </w:r>
-          </w:p>
-        </w:tc>
-        <w:tc>
-          <w:tcPr>
-            <w:tcW w:w="559" w:type="dxa"/>
-            <w:tcBorders>
-              <w:top w:val="single" w:sz="4" w:space="0" w:color="auto"/>
-              <w:left w:val="nil"/>
-              <w:bottom w:val="single" w:sz="4" w:space="0" w:color="auto"/>
-              <w:right w:val="single" w:sz="4" w:space="0" w:color="auto"/>
-            </w:tcBorders>
-            <w:shd w:val="clear" w:color="auto" w:fill="auto"/>
-            <w:noWrap/>
-            <w:vAlign w:val="center"/>
-          </w:tcPr>
-          <w:p>
-            <w:pPr>
-              <w:spacing w:after="0" w:line="240" w:lineRule="auto"/>
-              <w:jc w:val="center"/>
-              <w:rPr>
-                <w:rFonts w:ascii="Calibri" w:eastAsia="Times New Roman" w:hAnsi="Calibri" w:cs="Times New Roman"/>
-                <w:color w:val="000000"/>
-              </w:rPr>
-            </w:pPr>
-            <w:r>
-              <w:rPr>
-                <w:rFonts w:ascii="Calibri" w:eastAsia="Times New Roman" w:hAnsi="Calibri" w:cs="Times New Roman"/>
-                <w:color w:val="000000"/>
-              </w:rPr>
-              <w:t>C56</w:t>
-            </w:r>
-          </w:p>
-        </w:tc>
-        <w:tc>
-          <w:tcPr>
-            <w:tcW w:w="559" w:type="dxa"/>
-            <w:tcBorders>
-              <w:top w:val="single" w:sz="4" w:space="0" w:color="auto"/>
-              <w:left w:val="nil"/>
-              <w:bottom w:val="single" w:sz="4" w:space="0" w:color="auto"/>
-              <w:right w:val="single" w:sz="4" w:space="0" w:color="auto"/>
-            </w:tcBorders>
-            <w:shd w:val="clear" w:color="auto" w:fill="auto"/>
-            <w:noWrap/>
-            <w:vAlign w:val="center"/>
-          </w:tcPr>
-          <w:p>
-            <w:pPr>
-              <w:spacing w:after="0" w:line="240" w:lineRule="auto"/>
-              <w:jc w:val="center"/>
-              <w:rPr>
-                <w:rFonts w:ascii="Calibri" w:eastAsia="Times New Roman" w:hAnsi="Calibri" w:cs="Times New Roman"/>
-                <w:color w:val="000000"/>
-              </w:rPr>
-            </w:pPr>
-            <w:r>
-              <w:rPr>
-                <w:rFonts w:ascii="Calibri" w:eastAsia="Times New Roman" w:hAnsi="Calibri" w:cs="Times New Roman"/>
-                <w:color w:val="000000"/>
-              </w:rPr>
-              <w:t>C57</w:t>
-            </w:r>
-          </w:p>
-        </w:tc>
-        <w:tc>
-          <w:tcPr>
-            <w:tcW w:w="559" w:type="dxa"/>
-            <w:tcBorders>
-              <w:top w:val="single" w:sz="4" w:space="0" w:color="auto"/>
-              <w:left w:val="nil"/>
-              <w:bottom w:val="single" w:sz="4" w:space="0" w:color="auto"/>
-              <w:right w:val="single" w:sz="4" w:space="0" w:color="auto"/>
-            </w:tcBorders>
-            <w:shd w:val="clear" w:color="auto" w:fill="auto"/>
-            <w:noWrap/>
-            <w:vAlign w:val="center"/>
-          </w:tcPr>
-          <w:p>
-            <w:pPr>
-              <w:spacing w:after="0" w:line="240" w:lineRule="auto"/>
-              <w:jc w:val="center"/>
-              <w:rPr>
-                <w:rFonts w:ascii="Calibri" w:eastAsia="Times New Roman" w:hAnsi="Calibri" w:cs="Times New Roman"/>
-                <w:color w:val="000000"/>
-              </w:rPr>
-            </w:pPr>
-            <w:r>
-              <w:rPr>
-                <w:rFonts w:ascii="Calibri" w:eastAsia="Times New Roman" w:hAnsi="Calibri" w:cs="Times New Roman"/>
-                <w:color w:val="000000"/>
-              </w:rPr>
-              <w:t>C58</w:t>
-            </w:r>
-          </w:p>
-        </w:tc>
-        <w:tc>
-          <w:tcPr>
-            <w:tcW w:w="559" w:type="dxa"/>
-            <w:tcBorders>
-              <w:top w:val="single" w:sz="4" w:space="0" w:color="auto"/>
-              <w:left w:val="nil"/>
-              <w:bottom w:val="single" w:sz="4" w:space="0" w:color="auto"/>
-              <w:right w:val="single" w:sz="4" w:space="0" w:color="auto"/>
-            </w:tcBorders>
-            <w:shd w:val="clear" w:color="auto" w:fill="auto"/>
-            <w:noWrap/>
-            <w:vAlign w:val="center"/>
-          </w:tcPr>
-          <w:p>
-            <w:pPr>
-              <w:spacing w:after="0" w:line="240" w:lineRule="auto"/>
-              <w:jc w:val="center"/>
-              <w:rPr>
-                <w:rFonts w:ascii="Calibri" w:eastAsia="Times New Roman" w:hAnsi="Calibri" w:cs="Times New Roman"/>
-                <w:color w:val="000000"/>
-              </w:rPr>
-            </w:pPr>
-            <w:r>
-              <w:rPr>
-                <w:rFonts w:ascii="Calibri" w:eastAsia="Times New Roman" w:hAnsi="Calibri" w:cs="Times New Roman"/>
-                <w:color w:val="000000"/>
-              </w:rPr>
-              <w:t>C59</w:t>
-            </w:r>
-          </w:p>
-        </w:tc>
-        <w:tc>
-          <w:tcPr>
-            <w:tcW w:w="559" w:type="dxa"/>
-            <w:tcBorders>
-              <w:top w:val="single" w:sz="4" w:space="0" w:color="auto"/>
-              <w:left w:val="nil"/>
-              <w:bottom w:val="single" w:sz="4" w:space="0" w:color="auto"/>
-              <w:right w:val="single" w:sz="4" w:space="0" w:color="auto"/>
-            </w:tcBorders>
-            <w:shd w:val="clear" w:color="auto" w:fill="auto"/>
-            <w:noWrap/>
-            <w:vAlign w:val="center"/>
-          </w:tcPr>
-          <w:p>
-            <w:pPr>
-              <w:spacing w:after="0" w:line="240" w:lineRule="auto"/>
-              <w:jc w:val="center"/>
-              <w:rPr>
-                <w:rFonts w:ascii="Calibri" w:eastAsia="Times New Roman" w:hAnsi="Calibri" w:cs="Times New Roman"/>
-                <w:color w:val="000000"/>
-              </w:rPr>
-            </w:pPr>
-            <w:r>
-              <w:rPr>
-                <w:rFonts w:ascii="Calibri" w:eastAsia="Times New Roman" w:hAnsi="Calibri" w:cs="Times New Roman"/>
-                <w:color w:val="000000"/>
-              </w:rPr>
-              <w:t>C60</w:t>
-            </w:r>
-          </w:p>
-        </w:tc>
-        <w:tc>
-          <w:tcPr>
-            <w:tcW w:w="559" w:type="dxa"/>
-            <w:tcBorders>
-              <w:top w:val="single" w:sz="4" w:space="0" w:color="auto"/>
-              <w:left w:val="nil"/>
-              <w:bottom w:val="single" w:sz="4" w:space="0" w:color="auto"/>
-              <w:right w:val="single" w:sz="4" w:space="0" w:color="auto"/>
-            </w:tcBorders>
-            <w:shd w:val="clear" w:color="auto" w:fill="auto"/>
-            <w:noWrap/>
-            <w:vAlign w:val="center"/>
-          </w:tcPr>
-          <w:p>
-            <w:pPr>
-              <w:spacing w:after="0" w:line="240" w:lineRule="auto"/>
-              <w:jc w:val="center"/>
-              <w:rPr>
-                <w:rFonts w:ascii="Calibri" w:eastAsia="Times New Roman" w:hAnsi="Calibri" w:cs="Times New Roman"/>
-                <w:color w:val="000000"/>
-              </w:rPr>
-            </w:pPr>
-            <w:r>
-              <w:rPr>
-                <w:rFonts w:ascii="Calibri" w:eastAsia="Times New Roman" w:hAnsi="Calibri" w:cs="Times New Roman"/>
-                <w:color w:val="000000"/>
-              </w:rPr>
-              <w:t>C61</w:t>
-            </w:r>
-          </w:p>
-        </w:tc>
-        <w:tc>
-          <w:tcPr>
-            <w:tcW w:w="559" w:type="dxa"/>
-            <w:tcBorders>
-              <w:top w:val="single" w:sz="4" w:space="0" w:color="auto"/>
-              <w:left w:val="nil"/>
-              <w:bottom w:val="single" w:sz="4" w:space="0" w:color="auto"/>
-              <w:right w:val="single" w:sz="4" w:space="0" w:color="auto"/>
-            </w:tcBorders>
-            <w:vAlign w:val="center"/>
-          </w:tcPr>
-          <w:p>
-            <w:pPr>
-              <w:spacing w:after="0" w:line="240" w:lineRule="auto"/>
-              <w:jc w:val="center"/>
-              <w:rPr>
-                <w:rFonts w:ascii="Calibri" w:eastAsia="Times New Roman" w:hAnsi="Calibri" w:cs="Times New Roman"/>
-                <w:color w:val="000000"/>
-              </w:rPr>
-            </w:pPr>
-            <w:r>
-              <w:rPr>
-                <w:rFonts w:ascii="Calibri" w:eastAsia="Times New Roman" w:hAnsi="Calibri" w:cs="Times New Roman"/>
-                <w:color w:val="000000"/>
-              </w:rPr>
-              <w:t>C62</w:t>
-            </w:r>
-          </w:p>
-        </w:tc>
-        <w:tc>
-          <w:tcPr>
-            <w:tcW w:w="559" w:type="dxa"/>
-            <w:tcBorders>
-              <w:top w:val="single" w:sz="4" w:space="0" w:color="auto"/>
-              <w:left w:val="nil"/>
-              <w:bottom w:val="single" w:sz="4" w:space="0" w:color="auto"/>
-              <w:right w:val="single" w:sz="4" w:space="0" w:color="auto"/>
-            </w:tcBorders>
-            <w:vAlign w:val="center"/>
-          </w:tcPr>
-          <w:p>
-            <w:pPr>
-              <w:spacing w:after="0" w:line="240" w:lineRule="auto"/>
-              <w:jc w:val="center"/>
-              <w:rPr>
-                <w:rFonts w:ascii="Calibri" w:eastAsia="Times New Roman" w:hAnsi="Calibri" w:cs="Times New Roman"/>
-                <w:color w:val="000000"/>
-              </w:rPr>
-            </w:pPr>
-            <w:r>
-              <w:rPr>
-                <w:rFonts w:ascii="Calibri" w:eastAsia="Times New Roman" w:hAnsi="Calibri" w:cs="Times New Roman"/>
-                <w:color w:val="000000"/>
-              </w:rPr>
-              <w:t>C63</w:t>
-            </w:r>
-          </w:p>
-        </w:tc>
-        <w:tc>
-          <w:tcPr>
-            <w:tcW w:w="559" w:type="dxa"/>
-            <w:tcBorders>
-              <w:top w:val="single" w:sz="4" w:space="0" w:color="auto"/>
-              <w:left w:val="nil"/>
-              <w:bottom w:val="single" w:sz="4" w:space="0" w:color="auto"/>
-              <w:right w:val="single" w:sz="4" w:space="0" w:color="auto"/>
-            </w:tcBorders>
-            <w:vAlign w:val="center"/>
-          </w:tcPr>
-          <w:p>
-            <w:pPr>
-              <w:spacing w:after="0" w:line="240" w:lineRule="auto"/>
-              <w:jc w:val="center"/>
-              <w:rPr>
-                <w:rFonts w:ascii="Calibri" w:eastAsia="Times New Roman" w:hAnsi="Calibri" w:cs="Times New Roman"/>
-                <w:color w:val="000000"/>
-              </w:rPr>
-            </w:pPr>
-            <w:r>
-              <w:rPr>
-                <w:rFonts w:ascii="Calibri" w:eastAsia="Times New Roman" w:hAnsi="Calibri" w:cs="Times New Roman"/>
-                <w:color w:val="000000"/>
-              </w:rPr>
-              <w:t>C64</w:t>
-            </w:r>
-          </w:p>
-        </w:tc>
-      </w:tr>
-      <w:tr>
-        <w:trPr>
-          <w:gridAfter w:val="4"/>
-          <w:wAfter w:w="2236" w:type="dxa"/>
-          <w:trHeight w:val="300"/>
-        </w:trPr>
-        <w:tc>
-          <w:tcPr>
-            <w:tcW w:w="557" w:type="dxa"/>
-            <w:tcBorders>
-              <w:top w:val="single" w:sz="4" w:space="0" w:color="auto"/>
-              <w:left w:val="single" w:sz="4" w:space="0" w:color="auto"/>
-              <w:bottom w:val="single" w:sz="4" w:space="0" w:color="auto"/>
-              <w:right w:val="single" w:sz="4" w:space="0" w:color="auto"/>
-            </w:tcBorders>
-            <w:shd w:val="clear" w:color="auto" w:fill="auto"/>
-            <w:noWrap/>
-            <w:vAlign w:val="center"/>
-          </w:tcPr>
-          <w:p>
-            <w:pPr>
-              <w:spacing w:after="0" w:line="240" w:lineRule="auto"/>
-              <w:jc w:val="center"/>
-              <w:rPr>
-                <w:rFonts w:ascii="Calibri" w:eastAsia="Times New Roman" w:hAnsi="Calibri" w:cs="Times New Roman"/>
-                <w:color w:val="000000"/>
-              </w:rPr>
-            </w:pPr>
-            <w:r>
-              <w:rPr>
-                <w:rFonts w:ascii="Calibri" w:eastAsia="Times New Roman" w:hAnsi="Calibri" w:cs="Times New Roman"/>
-                <w:color w:val="000000"/>
-              </w:rPr>
-              <w:t>C65</w:t>
-            </w:r>
-          </w:p>
-        </w:tc>
-        <w:tc>
-          <w:tcPr>
-            <w:tcW w:w="557" w:type="dxa"/>
-            <w:tcBorders>
-              <w:top w:val="single" w:sz="4" w:space="0" w:color="auto"/>
-              <w:left w:val="nil"/>
-              <w:bottom w:val="single" w:sz="4" w:space="0" w:color="auto"/>
-              <w:right w:val="single" w:sz="4" w:space="0" w:color="auto"/>
-            </w:tcBorders>
-            <w:shd w:val="clear" w:color="auto" w:fill="auto"/>
-            <w:noWrap/>
-            <w:vAlign w:val="center"/>
-          </w:tcPr>
-          <w:p>
-            <w:pPr>
-              <w:spacing w:after="0" w:line="240" w:lineRule="auto"/>
-              <w:jc w:val="center"/>
-              <w:rPr>
-                <w:rFonts w:ascii="Calibri" w:eastAsia="Times New Roman" w:hAnsi="Calibri" w:cs="Times New Roman"/>
-                <w:color w:val="000000"/>
-              </w:rPr>
-            </w:pPr>
-            <w:r>
-              <w:rPr>
-                <w:rFonts w:ascii="Calibri" w:eastAsia="Times New Roman" w:hAnsi="Calibri" w:cs="Times New Roman"/>
-                <w:color w:val="000000"/>
-              </w:rPr>
-              <w:t>C66</w:t>
-            </w:r>
-          </w:p>
-        </w:tc>
-        <w:tc>
-          <w:tcPr>
-            <w:tcW w:w="559" w:type="dxa"/>
-            <w:tcBorders>
-              <w:top w:val="single" w:sz="4" w:space="0" w:color="auto"/>
-              <w:left w:val="nil"/>
-              <w:bottom w:val="single" w:sz="4" w:space="0" w:color="auto"/>
-              <w:right w:val="single" w:sz="4" w:space="0" w:color="auto"/>
-            </w:tcBorders>
-            <w:shd w:val="clear" w:color="auto" w:fill="auto"/>
-            <w:noWrap/>
-            <w:vAlign w:val="center"/>
-          </w:tcPr>
-          <w:p>
-            <w:pPr>
-              <w:spacing w:after="0" w:line="240" w:lineRule="auto"/>
-              <w:jc w:val="center"/>
-              <w:rPr>
-                <w:rFonts w:ascii="Calibri" w:eastAsia="Times New Roman" w:hAnsi="Calibri" w:cs="Times New Roman"/>
-                <w:color w:val="000000"/>
-              </w:rPr>
-            </w:pPr>
-            <w:r>
-              <w:rPr>
-                <w:rFonts w:ascii="Calibri" w:eastAsia="Times New Roman" w:hAnsi="Calibri" w:cs="Times New Roman"/>
-                <w:color w:val="000000"/>
-              </w:rPr>
-              <w:t>C67</w:t>
-            </w:r>
-          </w:p>
-        </w:tc>
-        <w:tc>
-          <w:tcPr>
-            <w:tcW w:w="559" w:type="dxa"/>
-            <w:tcBorders>
-              <w:top w:val="single" w:sz="4" w:space="0" w:color="auto"/>
-              <w:left w:val="nil"/>
-              <w:bottom w:val="single" w:sz="4" w:space="0" w:color="auto"/>
-              <w:right w:val="single" w:sz="4" w:space="0" w:color="auto"/>
-            </w:tcBorders>
-            <w:shd w:val="clear" w:color="auto" w:fill="auto"/>
-            <w:noWrap/>
-            <w:vAlign w:val="center"/>
-          </w:tcPr>
-          <w:p>
-            <w:pPr>
-              <w:spacing w:after="0" w:line="240" w:lineRule="auto"/>
-              <w:jc w:val="center"/>
-              <w:rPr>
-                <w:rFonts w:ascii="Calibri" w:eastAsia="Times New Roman" w:hAnsi="Calibri" w:cs="Times New Roman"/>
-                <w:color w:val="000000"/>
-              </w:rPr>
-            </w:pPr>
-            <w:r>
-              <w:rPr>
-                <w:rFonts w:ascii="Calibri" w:eastAsia="Times New Roman" w:hAnsi="Calibri" w:cs="Times New Roman"/>
-                <w:color w:val="000000"/>
-              </w:rPr>
-              <w:t>C68</w:t>
-            </w:r>
-          </w:p>
-        </w:tc>
-        <w:tc>
-          <w:tcPr>
-            <w:tcW w:w="559" w:type="dxa"/>
-            <w:tcBorders>
-              <w:top w:val="single" w:sz="4" w:space="0" w:color="auto"/>
-              <w:left w:val="nil"/>
-              <w:bottom w:val="single" w:sz="4" w:space="0" w:color="auto"/>
-              <w:right w:val="single" w:sz="4" w:space="0" w:color="auto"/>
-            </w:tcBorders>
-            <w:shd w:val="clear" w:color="auto" w:fill="auto"/>
-            <w:noWrap/>
-            <w:vAlign w:val="center"/>
-          </w:tcPr>
-          <w:p>
-            <w:pPr>
-              <w:spacing w:after="0" w:line="240" w:lineRule="auto"/>
-              <w:jc w:val="center"/>
-              <w:rPr>
-                <w:rFonts w:ascii="Calibri" w:eastAsia="Times New Roman" w:hAnsi="Calibri" w:cs="Times New Roman"/>
-                <w:color w:val="000000"/>
-              </w:rPr>
-            </w:pPr>
-            <w:r>
-              <w:rPr>
-                <w:rFonts w:ascii="Calibri" w:eastAsia="Times New Roman" w:hAnsi="Calibri" w:cs="Times New Roman"/>
-                <w:color w:val="000000"/>
-              </w:rPr>
-              <w:t>C69</w:t>
-            </w:r>
-          </w:p>
-        </w:tc>
-        <w:tc>
-          <w:tcPr>
-            <w:tcW w:w="559" w:type="dxa"/>
-            <w:tcBorders>
-              <w:top w:val="single" w:sz="4" w:space="0" w:color="auto"/>
-              <w:left w:val="nil"/>
-              <w:bottom w:val="single" w:sz="4" w:space="0" w:color="auto"/>
-              <w:right w:val="single" w:sz="4" w:space="0" w:color="auto"/>
-            </w:tcBorders>
-            <w:shd w:val="clear" w:color="auto" w:fill="auto"/>
-            <w:noWrap/>
-            <w:vAlign w:val="center"/>
-          </w:tcPr>
-          <w:p>
-            <w:pPr>
-              <w:spacing w:after="0" w:line="240" w:lineRule="auto"/>
-              <w:jc w:val="center"/>
-              <w:rPr>
-                <w:rFonts w:ascii="Calibri" w:eastAsia="Times New Roman" w:hAnsi="Calibri" w:cs="Times New Roman"/>
-                <w:color w:val="000000"/>
-              </w:rPr>
-            </w:pPr>
-            <w:r>
-              <w:rPr>
-                <w:rFonts w:ascii="Calibri" w:eastAsia="Times New Roman" w:hAnsi="Calibri" w:cs="Times New Roman"/>
-                <w:color w:val="000000"/>
-              </w:rPr>
-              <w:t>C70</w:t>
-            </w:r>
-          </w:p>
-        </w:tc>
-        <w:tc>
-          <w:tcPr>
-            <w:tcW w:w="559" w:type="dxa"/>
-            <w:tcBorders>
-              <w:top w:val="single" w:sz="4" w:space="0" w:color="auto"/>
-              <w:left w:val="nil"/>
-              <w:bottom w:val="single" w:sz="4" w:space="0" w:color="auto"/>
-              <w:right w:val="single" w:sz="4" w:space="0" w:color="auto"/>
-            </w:tcBorders>
-            <w:shd w:val="clear" w:color="auto" w:fill="auto"/>
-            <w:noWrap/>
-            <w:vAlign w:val="center"/>
-          </w:tcPr>
-          <w:p>
-            <w:pPr>
-              <w:spacing w:after="0" w:line="240" w:lineRule="auto"/>
-              <w:jc w:val="center"/>
-              <w:rPr>
-                <w:rFonts w:ascii="Calibri" w:eastAsia="Times New Roman" w:hAnsi="Calibri" w:cs="Times New Roman"/>
-                <w:color w:val="000000"/>
-              </w:rPr>
-            </w:pPr>
-            <w:r>
-              <w:rPr>
-                <w:rFonts w:ascii="Calibri" w:eastAsia="Times New Roman" w:hAnsi="Calibri" w:cs="Times New Roman"/>
-                <w:color w:val="000000"/>
-              </w:rPr>
-              <w:t>C71</w:t>
-            </w:r>
-          </w:p>
-        </w:tc>
-      </w:tr>
-    </w:tbl>
-    <w:p>
-      <w:pPr>
-        <w:pStyle w:val="Heading3"/>
-      </w:pPr>
-      <w:bookmarkStart w:id="21" w:name="_Toc383012893"/>
-      <w:r>
-        <w:t>Design Overview</w:t>
-      </w:r>
-      <w:bookmarkEnd w:id="21"/>
-    </w:p>
-    <w:p>
-      <w:pPr>
-        <w:ind w:left="2160"/>
-        <w:jc w:val="both"/>
-      </w:pPr>
-      <w:r>
-        <w:t xml:space="preserve">Texas Instrument’s TLK110 was chosen as the Ethernet transceiver for its versatile modes of operation and use of supply voltage which was already present and needed on the </w:t>
-      </w:r>
-      <w:proofErr w:type="spellStart"/>
-      <w:r>
-        <w:t>RTx</w:t>
-      </w:r>
-      <w:proofErr w:type="spellEnd"/>
-      <w:r>
-        <w:t xml:space="preserve"> controller by other components (eliminating the need for additional voltage regulators). </w:t>
-      </w:r>
-      <w:r>
-        <w:t xml:space="preserve">The component operates from a single 3.3VDC power supply. </w:t>
-      </w:r>
-    </w:p>
-    <w:p>
-      <w:pPr>
-        <w:ind w:left="2160"/>
-        <w:jc w:val="both"/>
-      </w:pPr>
-      <w:r>
-        <w:t>The transceiver is capable of operating in Media Independent Interface (MII) and Reduced Media Independent Interface (RMII) modes. Although the RMII mode utilizes fewer pins on the transceiver and therefore requires fewer GPIO pins from the microcontroller,</w:t>
-      </w:r>
-      <w:r>
-        <w:t xml:space="preserve"> with the chosen microcontroller there is no need to limit the number of GPIO pins used for the design. In addition, MII mode operates at a data rate that is half that of RMII which reduces the impact on EMC emissions</w:t>
-      </w:r>
-      <w:r>
-        <w:t xml:space="preserve">. The MII interface is also the recommended mode for use in real-time applications, which is critical for video tracking. </w:t>
-      </w:r>
-    </w:p>
-    <w:p>
-      <w:pPr>
-        <w:ind w:left="2160"/>
-        <w:jc w:val="both"/>
-      </w:pPr>
-      <w:r>
-        <w:t xml:space="preserve">The </w:t>
-      </w:r>
-      <w:proofErr w:type="gramStart"/>
-      <w:r>
-        <w:t>surplus of capacitors are</w:t>
-      </w:r>
-      <w:proofErr w:type="gramEnd"/>
-      <w:r>
-        <w:t xml:space="preserve"> all recommendations by the manufacturer to ensure proper data transmission and reception. Numerous bypass capacitors are placed close to the device itself to ensure proper supply v</w:t>
-      </w:r>
-      <w:r>
-        <w:t xml:space="preserve">oltage levels during operation and signal integrity. </w:t>
-      </w:r>
-    </w:p>
-    <w:p>
-      <w:pPr>
-        <w:ind w:left="2160"/>
-        <w:jc w:val="both"/>
-      </w:pPr>
-      <w:r>
-        <w:t xml:space="preserve">The Ethernet transceiver </w:t>
-      </w:r>
-      <w:r>
-        <w:t xml:space="preserve">also </w:t>
-      </w:r>
-      <w:r>
-        <w:t xml:space="preserve">requires a clocked input </w:t>
-      </w:r>
-      <w:r>
-        <w:t>either</w:t>
-      </w:r>
-      <w:r>
-        <w:t xml:space="preserve"> from </w:t>
-      </w:r>
-      <w:r>
-        <w:t xml:space="preserve">a separate </w:t>
-      </w:r>
-      <w:r>
-        <w:t xml:space="preserve">external oscillator or from a clock signal coming from the microcontroller. </w:t>
-      </w:r>
-      <w:r>
-        <w:t xml:space="preserve">Since the microcontroller has the ability to provide a clock signal to the transceiver, adding a separate crystal oscillator seemed redundant. </w:t>
-      </w:r>
-      <w:r>
-        <w:t>There are also sufficient GPIO pins to support this. Therefore th</w:t>
-      </w:r>
-      <w:r>
-        <w:t xml:space="preserve">e microcontroller will supply the Ethernet transceiver with its clock input. </w:t>
-      </w:r>
-    </w:p>
-    <w:p>
-      <w:pPr>
-        <w:pStyle w:val="Heading3"/>
-      </w:pPr>
-      <w:bookmarkStart w:id="22" w:name="_Toc383012894"/>
-      <w:r>
-        <w:lastRenderedPageBreak/>
-        <w:t>Summary of Parameters</w:t>
-      </w:r>
-      <w:bookmarkEnd w:id="22"/>
-    </w:p>
-    <w:p>
-      <w:pPr>
-        <w:ind w:left="2160"/>
-      </w:pPr>
-      <w:r>
-        <w:t xml:space="preserve">The MII interface is used to ensure no latency occurs while communicating with external devices.  </w:t>
-      </w:r>
-    </w:p>
-    <w:p>
-      <w:pPr>
-        <w:ind w:left="2160"/>
-      </w:pPr>
-      <w:r>
-        <w:t xml:space="preserve">A 25MHz clock signal is required from the microcontroller to synchronize timing of data transmission and processing. </w:t>
-      </w:r>
-      <w:r>
-        <w:t xml:space="preserve">This will be sourced from the microcontroller. </w:t>
-      </w:r>
-    </w:p>
-    <w:p>
-      <w:pPr>
-        <w:ind w:left="2160"/>
-      </w:pPr>
-      <w:r>
-        <w:t xml:space="preserve">Although the JTAG scheme is present on the device, it was not seen why it would be necessary for the purposes of this project. Therefore, instead of creating pin designations to incorporate this functionality, each of the JTAG interface pins </w:t>
-      </w:r>
-      <w:proofErr w:type="gramStart"/>
-      <w:r>
-        <w:t>have</w:t>
-      </w:r>
-      <w:proofErr w:type="gramEnd"/>
-      <w:r>
-        <w:t xml:space="preserve"> been connected to headers for available future use. </w:t>
-      </w:r>
-    </w:p>
-    <w:p>
-      <w:pPr>
-        <w:pStyle w:val="Heading2"/>
-      </w:pPr>
-      <w:bookmarkStart w:id="23" w:name="_Toc383012895"/>
-      <w:r>
-        <w:t>Ethernet Connector</w:t>
-      </w:r>
-      <w:bookmarkEnd w:id="23"/>
-    </w:p>
-    <w:p>
-      <w:pPr>
-        <w:pStyle w:val="Heading3"/>
-      </w:pPr>
-      <w:bookmarkStart w:id="24" w:name="_Toc383012896"/>
-      <w:r>
-        <w:t>Component List</w:t>
-      </w:r>
-      <w:bookmarkEnd w:id="24"/>
-    </w:p>
-    <w:tbl>
-      <w:tblPr>
-        <w:tblW w:w="5029" w:type="dxa"/>
+        <w:tblW w:w="7263" w:type="dxa"/>
         <w:tblInd w:w="2268" w:type="dxa"/>
         <w:tblLook w:val="04A0"/>
       </w:tblPr>
@@ -10239,6 +9140,10 @@
         <w:gridCol w:w="559"/>
         <w:gridCol w:w="559"/>
         <w:gridCol w:w="559"/>
+        <w:gridCol w:w="558"/>
+        <w:gridCol w:w="558"/>
+        <w:gridCol w:w="559"/>
+        <w:gridCol w:w="559"/>
         <w:gridCol w:w="559"/>
       </w:tblGrid>
       <w:tr>
@@ -10273,7 +9178,7 @@
                 <w:rFonts w:ascii="Calibri" w:eastAsia="Times New Roman" w:hAnsi="Calibri" w:cs="Times New Roman"/>
                 <w:color w:val="000000"/>
               </w:rPr>
-              <w:t>X8</w:t>
+              <w:t>U3</w:t>
             </w:r>
           </w:p>
         </w:tc>
@@ -10305,7 +9210,7 @@
                 <w:rFonts w:ascii="Calibri" w:eastAsia="Times New Roman" w:hAnsi="Calibri" w:cs="Times New Roman"/>
                 <w:color w:val="000000"/>
               </w:rPr>
-              <w:t>R25</w:t>
+              <w:t>R56</w:t>
             </w:r>
           </w:p>
         </w:tc>
@@ -10337,7 +9242,7 @@
                 <w:rFonts w:ascii="Calibri" w:eastAsia="Times New Roman" w:hAnsi="Calibri" w:cs="Times New Roman"/>
                 <w:color w:val="000000"/>
               </w:rPr>
-              <w:t>R28</w:t>
+              <w:t>R55</w:t>
             </w:r>
           </w:p>
         </w:tc>
@@ -10369,7 +9274,7 @@
                 <w:rFonts w:ascii="Calibri" w:eastAsia="Times New Roman" w:hAnsi="Calibri" w:cs="Times New Roman"/>
                 <w:color w:val="000000"/>
               </w:rPr>
-              <w:t>R29</w:t>
+              <w:t>C73</w:t>
             </w:r>
           </w:p>
         </w:tc>
@@ -10401,7 +9306,7 @@
                 <w:rFonts w:ascii="Calibri" w:eastAsia="Times New Roman" w:hAnsi="Calibri" w:cs="Times New Roman"/>
                 <w:color w:val="000000"/>
               </w:rPr>
-              <w:t>R32</w:t>
+              <w:t>C75</w:t>
             </w:r>
           </w:p>
         </w:tc>
@@ -10422,17 +9327,18 @@
           <w:p>
             <w:pPr>
               <w:spacing w:after="0" w:line="240" w:lineRule="auto"/>
-              <w:rPr>
-                <w:rFonts w:ascii="Calibri" w:eastAsia="Times New Roman" w:hAnsi="Calibri" w:cs="Times New Roman"/>
-                <w:color w:val="000000"/>
-              </w:rPr>
-            </w:pPr>
-            <w:r>
-              <w:rPr>
-                <w:rFonts w:ascii="Calibri" w:eastAsia="Times New Roman" w:hAnsi="Calibri" w:cs="Times New Roman"/>
-                <w:color w:val="000000"/>
-              </w:rPr>
-              <w:t>C44</w:t>
+              <w:jc w:val="center"/>
+              <w:rPr>
+                <w:rFonts w:ascii="Calibri" w:eastAsia="Times New Roman" w:hAnsi="Calibri" w:cs="Times New Roman"/>
+                <w:color w:val="000000"/>
+              </w:rPr>
+            </w:pPr>
+            <w:r>
+              <w:rPr>
+                <w:rFonts w:ascii="Calibri" w:eastAsia="Times New Roman" w:hAnsi="Calibri" w:cs="Times New Roman"/>
+                <w:color w:val="000000"/>
+              </w:rPr>
+              <w:t>L3</w:t>
             </w:r>
           </w:p>
         </w:tc>
@@ -10464,7 +9370,7 @@
                 <w:rFonts w:ascii="Calibri" w:eastAsia="Times New Roman" w:hAnsi="Calibri" w:cs="Times New Roman"/>
                 <w:color w:val="000000"/>
               </w:rPr>
-              <w:t>C48</w:t>
+              <w:t>C97</w:t>
             </w:r>
           </w:p>
         </w:tc>
@@ -10496,7 +9402,65 @@
                 <w:rFonts w:ascii="Calibri" w:eastAsia="Times New Roman" w:hAnsi="Calibri" w:cs="Times New Roman"/>
                 <w:color w:val="000000"/>
               </w:rPr>
-              <w:t>C50</w:t>
+              <w:t>C98</w:t>
+            </w:r>
+          </w:p>
+        </w:tc>
+        <w:tc>
+          <w:tcPr>
+            <w:tcW w:w="558" w:type="dxa"/>
+            <w:tcBorders>
+              <w:top w:val="single" w:sz="4" w:space="0" w:color="auto"/>
+              <w:left w:val="nil"/>
+              <w:bottom w:val="single" w:sz="4" w:space="0" w:color="auto"/>
+              <w:right w:val="single" w:sz="4" w:space="0" w:color="auto"/>
+            </w:tcBorders>
+            <w:vAlign w:val="center"/>
+          </w:tcPr>
+          <w:p>
+            <w:pPr>
+              <w:spacing w:after="0" w:line="240" w:lineRule="auto"/>
+              <w:jc w:val="center"/>
+              <w:rPr>
+                <w:rFonts w:ascii="Calibri" w:eastAsia="Times New Roman" w:hAnsi="Calibri" w:cs="Times New Roman"/>
+                <w:color w:val="000000"/>
+              </w:rPr>
+            </w:pPr>
+            <w:r>
+              <w:rPr>
+                <w:rFonts w:ascii="Calibri" w:eastAsia="Times New Roman" w:hAnsi="Calibri" w:cs="Times New Roman"/>
+                <w:color w:val="000000"/>
+              </w:rPr>
+              <w:t>C76</w:t>
+            </w:r>
+          </w:p>
+        </w:tc>
+        <w:tc>
+          <w:tcPr>
+            <w:tcW w:w="558" w:type="dxa"/>
+            <w:tcBorders>
+              <w:top w:val="single" w:sz="4" w:space="0" w:color="auto"/>
+              <w:left w:val="nil"/>
+              <w:bottom w:val="single" w:sz="4" w:space="0" w:color="auto"/>
+              <w:right w:val="single" w:sz="4" w:space="0" w:color="auto"/>
+            </w:tcBorders>
+            <w:vAlign w:val="center"/>
+          </w:tcPr>
+          <w:p>
+            <w:pPr>
+              <w:spacing w:after="0" w:line="240" w:lineRule="auto"/>
+              <w:jc w:val="center"/>
+              <w:rPr>
+                <w:rFonts w:ascii="Calibri" w:eastAsia="Times New Roman" w:hAnsi="Calibri" w:cs="Times New Roman"/>
+                <w:color w:val="000000"/>
+              </w:rPr>
+            </w:pPr>
+            <w:r>
+              <w:rPr>
+                <w:rFonts w:ascii="Calibri" w:eastAsia="Times New Roman" w:hAnsi="Calibri" w:cs="Times New Roman"/>
+                <w:color w:val="000000"/>
+              </w:rPr>
+              <w:t>C77</w:t>
             </w:r>
           </w:p>
         </w:tc>
@@ -10525,7 +9489,65 @@
                 <w:rFonts w:ascii="Calibri" w:eastAsia="Times New Roman" w:hAnsi="Calibri" w:cs="Times New Roman"/>
                 <w:color w:val="000000"/>
               </w:rPr>
-              <w:t>C51</w:t>
+              <w:t>R60</w:t>
+            </w:r>
+          </w:p>
+        </w:tc>
+        <w:tc>
+          <w:tcPr>
+            <w:tcW w:w="559" w:type="dxa"/>
+            <w:tcBorders>
+              <w:top w:val="single" w:sz="4" w:space="0" w:color="auto"/>
+              <w:left w:val="nil"/>
+              <w:bottom w:val="single" w:sz="4" w:space="0" w:color="auto"/>
+              <w:right w:val="single" w:sz="4" w:space="0" w:color="auto"/>
+            </w:tcBorders>
+            <w:vAlign w:val="center"/>
+          </w:tcPr>
+          <w:p>
+            <w:pPr>
+              <w:spacing w:after="0" w:line="240" w:lineRule="auto"/>
+              <w:jc w:val="center"/>
+              <w:rPr>
+                <w:rFonts w:ascii="Calibri" w:eastAsia="Times New Roman" w:hAnsi="Calibri" w:cs="Times New Roman"/>
+                <w:color w:val="000000"/>
+              </w:rPr>
+            </w:pPr>
+            <w:r>
+              <w:rPr>
+                <w:rFonts w:ascii="Calibri" w:eastAsia="Times New Roman" w:hAnsi="Calibri" w:cs="Times New Roman"/>
+                <w:color w:val="000000"/>
+              </w:rPr>
+              <w:t>C99</w:t>
+            </w:r>
+          </w:p>
+        </w:tc>
+        <w:tc>
+          <w:tcPr>
+            <w:tcW w:w="559" w:type="dxa"/>
+            <w:tcBorders>
+              <w:top w:val="single" w:sz="4" w:space="0" w:color="auto"/>
+              <w:left w:val="nil"/>
+              <w:bottom w:val="single" w:sz="4" w:space="0" w:color="auto"/>
+              <w:right w:val="single" w:sz="4" w:space="0" w:color="auto"/>
+            </w:tcBorders>
+            <w:vAlign w:val="center"/>
+          </w:tcPr>
+          <w:p>
+            <w:pPr>
+              <w:spacing w:after="0" w:line="240" w:lineRule="auto"/>
+              <w:jc w:val="center"/>
+              <w:rPr>
+                <w:rFonts w:ascii="Calibri" w:eastAsia="Times New Roman" w:hAnsi="Calibri" w:cs="Times New Roman"/>
+                <w:color w:val="000000"/>
+              </w:rPr>
+            </w:pPr>
+            <w:r>
+              <w:rPr>
+                <w:rFonts w:ascii="Calibri" w:eastAsia="Times New Roman" w:hAnsi="Calibri" w:cs="Times New Roman"/>
+                <w:color w:val="000000"/>
+              </w:rPr>
+              <w:t>C54</w:t>
             </w:r>
           </w:p>
         </w:tc>
@@ -10535,99 +9557,184 @@
       <w:pPr>
         <w:pStyle w:val="Heading3"/>
       </w:pPr>
-      <w:bookmarkStart w:id="25" w:name="_Toc383012897"/>
+      <w:bookmarkStart w:id="21" w:name="_Toc383012893"/>
       <w:r>
         <w:t>Design Overview</w:t>
       </w:r>
-      <w:r>
-        <w:t>/Component Choice</w:t>
-      </w:r>
-      <w:bookmarkEnd w:id="25"/>
+      <w:bookmarkEnd w:id="21"/>
     </w:p>
     <w:p>
       <w:pPr>
         <w:ind w:left="2160"/>
         <w:jc w:val="both"/>
       </w:pPr>
-      <w:r>
-        <w:t xml:space="preserve">The Ethernet protocol requires signal isolation through transformer coupling. This can be achieved from </w:t>
-      </w:r>
-      <w:r>
-        <w:t xml:space="preserve">a dedicated LAN Discrete Transformer Module or from an Ethernet connector with incorporated transformers. A connector with incorporated transformers was chosen to reduce needed board space and improve signal reliability. The connector transformers also support center-tapping, which is used </w:t>
-      </w:r>
-      <w:r>
-        <w:t>on</w:t>
-      </w:r>
-      <w:r>
-        <w:t xml:space="preserve"> the controller board to supply </w:t>
-      </w:r>
       <w:proofErr w:type="spellStart"/>
       <w:r>
-        <w:t>PoE</w:t>
+        <w:t>Micrel’s</w:t>
       </w:r>
       <w:proofErr w:type="spellEnd"/>
       <w:r>
-        <w:t xml:space="preserve">. </w:t>
-      </w:r>
-      <w:r>
-        <w:t>Built in LEDs allow for visual Ethernet diagnosis at the connector itself.</w:t>
+        <w:t xml:space="preserve"> </w:t>
+      </w:r>
+      <w:r>
+        <w:t>KSZ8081RNAIA</w:t>
+      </w:r>
+      <w:r>
+        <w:t xml:space="preserve"> was chosen as the Ethernet transceiver for its </w:t>
+      </w:r>
+      <w:r>
+        <w:t xml:space="preserve">compact design and ability to easily communicate with the chosen microcontroller. In addition, the timing control for the </w:t>
+      </w:r>
+      <w:r>
+        <w:t>KSZ8081RNAIA</w:t>
+      </w:r>
+      <w:r>
+        <w:t xml:space="preserve"> can be done from the MCO output of the microcontroller and even generate the necessary 50MHz reference clock to be sent back for use with the RMII mode of operation. The component </w:t>
+      </w:r>
+      <w:r>
+        <w:t xml:space="preserve">operates from a single 3.3VDC power supply. </w:t>
       </w:r>
     </w:p>
     <w:p>
       <w:pPr>
-        <w:pStyle w:val="Heading2"/>
-      </w:pPr>
-      <w:bookmarkStart w:id="26" w:name="_Toc383012898"/>
-      <w:r>
-        <w:t xml:space="preserve">Power </w:t>
-      </w:r>
-      <w:r>
-        <w:t>o</w:t>
-      </w:r>
-      <w:r>
-        <w:t>ver Ethernet</w:t>
-      </w:r>
-      <w:r>
-        <w:t xml:space="preserve"> (</w:t>
-      </w:r>
-      <w:proofErr w:type="spellStart"/>
-      <w:r>
-        <w:t>PoE</w:t>
-      </w:r>
-      <w:proofErr w:type="spellEnd"/>
-      <w:r>
-        <w:t>)</w:t>
-      </w:r>
-      <w:bookmarkEnd w:id="26"/>
+        <w:ind w:left="2160"/>
+        <w:jc w:val="both"/>
+      </w:pPr>
+      <w:r>
+        <w:t xml:space="preserve">The capacitors </w:t>
+      </w:r>
+      <w:r>
+        <w:t xml:space="preserve">and inductor </w:t>
+      </w:r>
+      <w:r>
+        <w:t xml:space="preserve">are all recommendations by the manufacturer to ensure proper data transmission and reception. </w:t>
+      </w:r>
+      <w:r>
+        <w:t>B</w:t>
+      </w:r>
+      <w:r>
+        <w:t>ypass capacitors are placed close to the device itself to ensure proper supply v</w:t>
+      </w:r>
+      <w:r>
+        <w:t xml:space="preserve">oltage levels during operation and signal integrity. </w:t>
+      </w:r>
     </w:p>
     <w:p>
       <w:pPr>
+        <w:ind w:left="2160"/>
+        <w:jc w:val="both"/>
+      </w:pPr>
+      <w:r>
+        <w:t xml:space="preserve">The Ethernet transceiver </w:t>
+      </w:r>
+      <w:r>
+        <w:t xml:space="preserve">also </w:t>
+      </w:r>
+      <w:r>
+        <w:t xml:space="preserve">requires a clocked input </w:t>
+      </w:r>
+      <w:r>
+        <w:t>either</w:t>
+      </w:r>
+      <w:r>
+        <w:t xml:space="preserve"> from </w:t>
+      </w:r>
+      <w:r>
+        <w:t xml:space="preserve">a separate </w:t>
+      </w:r>
+      <w:r>
+        <w:t xml:space="preserve">external oscillator or from a clock signal coming from the microcontroller. </w:t>
+      </w:r>
+      <w:r>
+        <w:t xml:space="preserve">Since the microcontroller has the ability to provide a clock signal to the transceiver, adding a separate crystal oscillator seemed redundant. </w:t>
+      </w:r>
+      <w:r>
+        <w:t>There are also sufficient GPIO pins to support this. Therefore th</w:t>
+      </w:r>
+      <w:r>
+        <w:t xml:space="preserve">e microcontroller will supply the Ethernet transceiver with its clock input. </w:t>
+      </w:r>
+    </w:p>
+    <w:p>
+      <w:pPr>
         <w:pStyle w:val="Heading3"/>
       </w:pPr>
-      <w:bookmarkStart w:id="27" w:name="_Toc383012899"/>
+      <w:bookmarkStart w:id="22" w:name="_Toc383012894"/>
+      <w:r>
+        <w:t>Summary of Parameters</w:t>
+      </w:r>
+      <w:bookmarkEnd w:id="22"/>
+    </w:p>
+    <w:p>
+      <w:pPr>
+        <w:ind w:left="2160"/>
+      </w:pPr>
+      <w:r>
+        <w:t xml:space="preserve">The </w:t>
+      </w:r>
+      <w:r>
+        <w:t>R</w:t>
+      </w:r>
+      <w:r>
+        <w:t xml:space="preserve">MII interface is used </w:t>
+      </w:r>
+      <w:r>
+        <w:t>to communicate with the microcontroller</w:t>
+      </w:r>
+      <w:r>
+        <w:t xml:space="preserve">.  </w:t>
+      </w:r>
+    </w:p>
+    <w:p>
+      <w:pPr>
+        <w:ind w:left="2160"/>
+      </w:pPr>
+      <w:r>
+        <w:t xml:space="preserve">A 25MHz clock signal is required from the microcontroller to synchronize timing of data transmission and processing. </w:t>
+      </w:r>
+      <w:r>
+        <w:t xml:space="preserve">This will be sourced from the microcontroller. </w:t>
+      </w:r>
+      <w:r>
+        <w:t xml:space="preserve">A 50MHz clock will be generated by the </w:t>
+      </w:r>
+      <w:r>
+        <w:t>KSZ8081RNAIA</w:t>
+      </w:r>
+      <w:r>
+        <w:t xml:space="preserve"> to be sent back to the microcontroller for proper RMII synchronization. </w:t>
+      </w:r>
+    </w:p>
+    <w:p>
+      <w:pPr>
+        <w:pStyle w:val="Heading2"/>
+      </w:pPr>
+      <w:bookmarkStart w:id="23" w:name="_Toc383012895"/>
+      <w:r>
+        <w:lastRenderedPageBreak/>
+        <w:t>Ethernet Connector</w:t>
+      </w:r>
+      <w:bookmarkEnd w:id="23"/>
+    </w:p>
+    <w:p>
+      <w:pPr>
+        <w:pStyle w:val="Heading3"/>
+      </w:pPr>
+      <w:bookmarkStart w:id="24" w:name="_Toc383012896"/>
       <w:r>
         <w:t>Component List</w:t>
       </w:r>
-      <w:bookmarkEnd w:id="27"/>
+      <w:bookmarkEnd w:id="24"/>
     </w:p>
     <w:tbl>
       <w:tblPr>
-        <w:tblW w:w="6510" w:type="dxa"/>
+        <w:tblW w:w="1116" w:type="dxa"/>
         <w:tblInd w:w="2268" w:type="dxa"/>
         <w:tblLook w:val="04A0"/>
       </w:tblPr>
       <w:tblGrid>
         <w:gridCol w:w="557"/>
-        <w:gridCol w:w="557"/>
-        <w:gridCol w:w="663"/>
         <w:gridCol w:w="559"/>
-        <w:gridCol w:w="559"/>
-        <w:gridCol w:w="559"/>
-        <w:gridCol w:w="559"/>
-        <w:gridCol w:w="559"/>
-        <w:gridCol w:w="463"/>
-        <w:gridCol w:w="892"/>
-        <w:gridCol w:w="583"/>
       </w:tblGrid>
       <w:tr>
         <w:trPr>
@@ -10661,7 +9768,176 @@
                 <w:rFonts w:ascii="Calibri" w:eastAsia="Times New Roman" w:hAnsi="Calibri" w:cs="Times New Roman"/>
                 <w:color w:val="000000"/>
               </w:rPr>
-              <w:t>IC1</w:t>
+              <w:t>X8</w:t>
+            </w:r>
+          </w:p>
+        </w:tc>
+        <w:tc>
+          <w:tcPr>
+            <w:tcW w:w="559" w:type="dxa"/>
+            <w:tcBorders>
+              <w:top w:val="single" w:sz="4" w:space="0" w:color="auto"/>
+              <w:left w:val="nil"/>
+              <w:bottom w:val="single" w:sz="4" w:space="0" w:color="auto"/>
+              <w:right w:val="single" w:sz="4" w:space="0" w:color="auto"/>
+            </w:tcBorders>
+            <w:shd w:val="clear" w:color="auto" w:fill="auto"/>
+            <w:noWrap/>
+            <w:vAlign w:val="center"/>
+            <w:hideMark/>
+          </w:tcPr>
+          <w:p>
+            <w:pPr>
+              <w:spacing w:after="0" w:line="240" w:lineRule="auto"/>
+              <w:jc w:val="center"/>
+              <w:rPr>
+                <w:rFonts w:ascii="Calibri" w:eastAsia="Times New Roman" w:hAnsi="Calibri" w:cs="Times New Roman"/>
+                <w:color w:val="000000"/>
+              </w:rPr>
+            </w:pPr>
+            <w:r>
+              <w:rPr>
+                <w:rFonts w:ascii="Calibri" w:eastAsia="Times New Roman" w:hAnsi="Calibri" w:cs="Times New Roman"/>
+                <w:color w:val="000000"/>
+              </w:rPr>
+              <w:t>R59</w:t>
+            </w:r>
+          </w:p>
+        </w:tc>
+      </w:tr>
+    </w:tbl>
+    <w:p>
+      <w:pPr>
+        <w:pStyle w:val="Heading3"/>
+      </w:pPr>
+      <w:bookmarkStart w:id="25" w:name="_Toc383012897"/>
+      <w:r>
+        <w:t>Design Overview</w:t>
+      </w:r>
+      <w:r>
+        <w:t>/Component Choice</w:t>
+      </w:r>
+      <w:bookmarkEnd w:id="25"/>
+    </w:p>
+    <w:p>
+      <w:pPr>
+        <w:ind w:left="2160"/>
+        <w:jc w:val="both"/>
+      </w:pPr>
+      <w:r>
+        <w:t xml:space="preserve">The Ethernet protocol requires signal isolation through transformer coupling. This can be achieved from </w:t>
+      </w:r>
+      <w:r>
+        <w:t xml:space="preserve">a dedicated LAN Discrete Transformer Module or from an Ethernet connector with incorporated transformers. A connector with incorporated transformers was chosen to reduce needed board space and improve signal reliability. The connector transformers also support center-tapping, which is used </w:t>
+      </w:r>
+      <w:r>
+        <w:t>on</w:t>
+      </w:r>
+      <w:r>
+        <w:t xml:space="preserve"> the controller board to supply </w:t>
+      </w:r>
+      <w:proofErr w:type="spellStart"/>
+      <w:r>
+        <w:t>PoE</w:t>
+      </w:r>
+      <w:proofErr w:type="spellEnd"/>
+      <w:r>
+        <w:t xml:space="preserve">. </w:t>
+      </w:r>
+      <w:r>
+        <w:t>Built in LEDs allow for visual Ethernet diagnosis at the connector itself.</w:t>
+      </w:r>
+    </w:p>
+    <w:p>
+      <w:pPr>
+        <w:pStyle w:val="Heading2"/>
+      </w:pPr>
+      <w:bookmarkStart w:id="26" w:name="_Toc383012898"/>
+      <w:r>
+        <w:t xml:space="preserve">Power </w:t>
+      </w:r>
+      <w:r>
+        <w:t>o</w:t>
+      </w:r>
+      <w:r>
+        <w:t>ver Ethernet</w:t>
+      </w:r>
+      <w:r>
+        <w:t xml:space="preserve"> (</w:t>
+      </w:r>
+      <w:proofErr w:type="spellStart"/>
+      <w:r>
+        <w:t>PoE</w:t>
+      </w:r>
+      <w:proofErr w:type="spellEnd"/>
+      <w:r>
+        <w:t>)</w:t>
+      </w:r>
+      <w:bookmarkEnd w:id="26"/>
+    </w:p>
+    <w:p>
+      <w:pPr>
+        <w:pStyle w:val="Heading3"/>
+      </w:pPr>
+      <w:bookmarkStart w:id="27" w:name="_Toc383012899"/>
+      <w:r>
+        <w:t>Component List</w:t>
+      </w:r>
+      <w:bookmarkEnd w:id="27"/>
+    </w:p>
+    <w:tbl>
+      <w:tblPr>
+        <w:tblW w:w="7076" w:type="dxa"/>
+        <w:tblInd w:w="2268" w:type="dxa"/>
+        <w:tblLook w:val="04A0"/>
+      </w:tblPr>
+      <w:tblGrid>
+        <w:gridCol w:w="557"/>
+        <w:gridCol w:w="557"/>
+        <w:gridCol w:w="663"/>
+        <w:gridCol w:w="559"/>
+        <w:gridCol w:w="781"/>
+        <w:gridCol w:w="559"/>
+        <w:gridCol w:w="559"/>
+        <w:gridCol w:w="559"/>
+        <w:gridCol w:w="559"/>
+        <w:gridCol w:w="591"/>
+        <w:gridCol w:w="566"/>
+        <w:gridCol w:w="566"/>
+      </w:tblGrid>
+      <w:tr>
+        <w:trPr>
+          <w:trHeight w:val="300"/>
+        </w:trPr>
+        <w:tc>
+          <w:tcPr>
+            <w:tcW w:w="557" w:type="dxa"/>
+            <w:tcBorders>
+              <w:top w:val="single" w:sz="4" w:space="0" w:color="auto"/>
+              <w:left w:val="single" w:sz="4" w:space="0" w:color="auto"/>
+              <w:bottom w:val="single" w:sz="4" w:space="0" w:color="auto"/>
+              <w:right w:val="single" w:sz="4" w:space="0" w:color="auto"/>
+            </w:tcBorders>
+            <w:shd w:val="clear" w:color="auto" w:fill="auto"/>
+            <w:noWrap/>
+            <w:vAlign w:val="center"/>
+            <w:hideMark/>
+          </w:tcPr>
+          <w:p>
+            <w:pPr>
+              <w:spacing w:after="0" w:line="240" w:lineRule="auto"/>
+              <w:jc w:val="center"/>
+              <w:rPr>
+                <w:rFonts w:ascii="Calibri" w:eastAsia="Times New Roman" w:hAnsi="Calibri" w:cs="Times New Roman"/>
+                <w:color w:val="000000"/>
+              </w:rPr>
+            </w:pPr>
+            <w:r>
+              <w:rPr>
+                <w:rFonts w:ascii="Calibri" w:eastAsia="Times New Roman" w:hAnsi="Calibri" w:cs="Times New Roman"/>
+                <w:color w:val="000000"/>
+              </w:rPr>
+              <w:t>IC2</w:t>
             </w:r>
           </w:p>
         </w:tc>
@@ -10693,7 +9969,7 @@
                 <w:rFonts w:ascii="Calibri" w:eastAsia="Times New Roman" w:hAnsi="Calibri" w:cs="Times New Roman"/>
                 <w:color w:val="000000"/>
               </w:rPr>
-              <w:t>F1</w:t>
+              <w:t>C50</w:t>
             </w:r>
           </w:p>
         </w:tc>
@@ -10725,7 +10001,7 @@
                 <w:rFonts w:ascii="Calibri" w:eastAsia="Times New Roman" w:hAnsi="Calibri" w:cs="Times New Roman"/>
                 <w:color w:val="000000"/>
               </w:rPr>
-              <w:t>LED1</w:t>
+              <w:t>C48</w:t>
             </w:r>
           </w:p>
         </w:tc>
@@ -10757,7 +10033,39 @@
                 <w:rFonts w:ascii="Calibri" w:eastAsia="Times New Roman" w:hAnsi="Calibri" w:cs="Times New Roman"/>
                 <w:color w:val="000000"/>
               </w:rPr>
-              <w:t>L1</w:t>
+              <w:t>L2</w:t>
+            </w:r>
+          </w:p>
+        </w:tc>
+        <w:tc>
+          <w:tcPr>
+            <w:tcW w:w="781" w:type="dxa"/>
+            <w:tcBorders>
+              <w:top w:val="single" w:sz="4" w:space="0" w:color="auto"/>
+              <w:left w:val="nil"/>
+              <w:bottom w:val="single" w:sz="4" w:space="0" w:color="auto"/>
+              <w:right w:val="single" w:sz="4" w:space="0" w:color="auto"/>
+            </w:tcBorders>
+            <w:shd w:val="clear" w:color="auto" w:fill="auto"/>
+            <w:noWrap/>
+            <w:vAlign w:val="center"/>
+            <w:hideMark/>
+          </w:tcPr>
+          <w:p>
+            <w:pPr>
+              <w:spacing w:after="0" w:line="240" w:lineRule="auto"/>
+              <w:jc w:val="center"/>
+              <w:rPr>
+                <w:rFonts w:ascii="Calibri" w:eastAsia="Times New Roman" w:hAnsi="Calibri" w:cs="Times New Roman"/>
+                <w:color w:val="000000"/>
+              </w:rPr>
+            </w:pPr>
+            <w:r>
+              <w:rPr>
+                <w:rFonts w:ascii="Calibri" w:eastAsia="Times New Roman" w:hAnsi="Calibri" w:cs="Times New Roman"/>
+                <w:color w:val="000000"/>
+              </w:rPr>
+              <w:t>R_LED</w:t>
             </w:r>
           </w:p>
         </w:tc>
@@ -10789,7 +10097,7 @@
                 <w:rFonts w:ascii="Calibri" w:eastAsia="Times New Roman" w:hAnsi="Calibri" w:cs="Times New Roman"/>
                 <w:color w:val="000000"/>
               </w:rPr>
-              <w:t>C43</w:t>
+              <w:t>C44</w:t>
             </w:r>
           </w:p>
         </w:tc>
@@ -10821,7 +10129,7 @@
                 <w:rFonts w:ascii="Calibri" w:eastAsia="Times New Roman" w:hAnsi="Calibri" w:cs="Times New Roman"/>
                 <w:color w:val="000000"/>
               </w:rPr>
-              <w:t>C47</w:t>
+              <w:t>D4</w:t>
             </w:r>
           </w:p>
         </w:tc>
@@ -10853,7 +10161,7 @@
                 <w:rFonts w:ascii="Calibri" w:eastAsia="Times New Roman" w:hAnsi="Calibri" w:cs="Times New Roman"/>
                 <w:color w:val="000000"/>
               </w:rPr>
-              <w:t>C49</w:t>
+              <w:t>C51</w:t>
             </w:r>
           </w:p>
         </w:tc>
@@ -10866,10 +10174,7 @@
               <w:bottom w:val="single" w:sz="4" w:space="0" w:color="auto"/>
               <w:right w:val="single" w:sz="4" w:space="0" w:color="auto"/>
             </w:tcBorders>
-            <w:shd w:val="clear" w:color="auto" w:fill="auto"/>
-            <w:noWrap/>
             <w:vAlign w:val="center"/>
-            <w:hideMark/>
           </w:tcPr>
           <w:p>
             <w:pPr>
@@ -10885,13 +10190,13 @@
                 <w:rFonts w:ascii="Calibri" w:eastAsia="Times New Roman" w:hAnsi="Calibri" w:cs="Times New Roman"/>
                 <w:color w:val="000000"/>
               </w:rPr>
-              <w:t>D1</w:t>
-            </w:r>
-          </w:p>
-        </w:tc>
-        <w:tc>
-          <w:tcPr>
-            <w:tcW w:w="463" w:type="dxa"/>
+              <w:t>R99</w:t>
+            </w:r>
+          </w:p>
+        </w:tc>
+        <w:tc>
+          <w:tcPr>
+            <w:tcW w:w="591" w:type="dxa"/>
             <w:tcBorders>
               <w:top w:val="single" w:sz="4" w:space="0" w:color="auto"/>
               <w:left w:val="nil"/>
@@ -10914,13 +10219,13 @@
                 <w:rFonts w:ascii="Calibri" w:eastAsia="Times New Roman" w:hAnsi="Calibri" w:cs="Times New Roman"/>
                 <w:color w:val="000000"/>
               </w:rPr>
-              <w:t>D2</w:t>
-            </w:r>
-          </w:p>
-        </w:tc>
-        <w:tc>
-          <w:tcPr>
-            <w:tcW w:w="892" w:type="dxa"/>
+              <w:t>D5</w:t>
+            </w:r>
+          </w:p>
+        </w:tc>
+        <w:tc>
+          <w:tcPr>
+            <w:tcW w:w="566" w:type="dxa"/>
             <w:tcBorders>
               <w:top w:val="single" w:sz="4" w:space="0" w:color="auto"/>
               <w:left w:val="nil"/>
@@ -10943,16 +10248,16 @@
                 <w:rFonts w:ascii="Calibri" w:eastAsia="Times New Roman" w:hAnsi="Calibri" w:cs="Times New Roman"/>
                 <w:color w:val="000000"/>
               </w:rPr>
-              <w:t>R_LED1</w:t>
-            </w:r>
-          </w:p>
-        </w:tc>
-        <w:tc>
-          <w:tcPr>
-            <w:tcW w:w="583" w:type="dxa"/>
+              <w:t>R24</w:t>
+            </w:r>
+          </w:p>
+        </w:tc>
+        <w:tc>
+          <w:tcPr>
+            <w:tcW w:w="566" w:type="dxa"/>
             <w:tcBorders>
               <w:top w:val="single" w:sz="4" w:space="0" w:color="auto"/>
-              <w:left w:val="nil"/>
+              <w:left w:val="single" w:sz="4" w:space="0" w:color="auto"/>
               <w:bottom w:val="single" w:sz="4" w:space="0" w:color="auto"/>
               <w:right w:val="single" w:sz="4" w:space="0" w:color="auto"/>
             </w:tcBorders>
@@ -10972,7 +10277,7 @@
                 <w:rFonts w:ascii="Calibri" w:eastAsia="Times New Roman" w:hAnsi="Calibri" w:cs="Times New Roman"/>
                 <w:color w:val="000000"/>
               </w:rPr>
-              <w:t>POE</w:t>
+              <w:t>R23</w:t>
             </w:r>
           </w:p>
         </w:tc>
@@ -10994,45 +10299,73 @@
         <w:jc w:val="both"/>
       </w:pPr>
       <w:r>
-        <w:t xml:space="preserve">Linear </w:t>
+        <w:t xml:space="preserve">Maxim’s </w:t>
+      </w:r>
+      <w:r>
+        <w:t xml:space="preserve">MAX5984C </w:t>
+      </w:r>
+      <w:r>
+        <w:t xml:space="preserve">was chosen in order to incorporate </w:t>
       </w:r>
       <w:proofErr w:type="spellStart"/>
       <w:r>
-        <w:t>Techonology’s</w:t>
+        <w:t>PoE</w:t>
       </w:r>
       <w:proofErr w:type="spellEnd"/>
       <w:r>
-        <w:t xml:space="preserve"> LTC4263 was chosen in order to incorporate </w:t>
+        <w:t xml:space="preserve"> to the </w:t>
       </w:r>
       <w:proofErr w:type="spellStart"/>
       <w:r>
+        <w:t>RTx</w:t>
+      </w:r>
+      <w:proofErr w:type="spellEnd"/>
+      <w:r>
+        <w:t xml:space="preserve"> design. The component is a single PSE controller compliant with IEEE 802.3a</w:t>
+      </w:r>
+      <w:r>
+        <w:t>f/at</w:t>
+      </w:r>
+      <w:r>
+        <w:t xml:space="preserve"> standard. </w:t>
+      </w:r>
+      <w:r>
+        <w:t xml:space="preserve">This model allows for </w:t>
+      </w:r>
+      <w:proofErr w:type="spellStart"/>
+      <w:r>
         <w:t>PoE</w:t>
       </w:r>
       <w:proofErr w:type="spellEnd"/>
       <w:r>
-        <w:t xml:space="preserve"> to the </w:t>
-      </w:r>
-      <w:proofErr w:type="spellStart"/>
-      <w:r>
-        <w:t>RTx</w:t>
-      </w:r>
-      <w:proofErr w:type="spellEnd"/>
-      <w:r>
-        <w:t xml:space="preserve"> design. The component is a single PSE controller compliant with IEEE 802.3af standard. Although other models would allow for </w:t>
-      </w:r>
-      <w:proofErr w:type="spellStart"/>
-      <w:r>
-        <w:t>PoE</w:t>
-      </w:r>
-      <w:proofErr w:type="spellEnd"/>
-      <w:r>
-        <w:t xml:space="preserve">+, which would </w:t>
+        <w:t>+</w:t>
+      </w:r>
+      <w:r>
+        <w:t xml:space="preserve"> which </w:t>
+      </w:r>
+      <w:r>
+        <w:t>will</w:t>
+      </w:r>
+      <w:r>
+        <w:t xml:space="preserve"> </w:t>
       </w:r>
       <w:r>
         <w:t>offer</w:t>
       </w:r>
       <w:r>
-        <w:t xml:space="preserve"> greater output power tolerance, the 15W provided by this controller is sufficient to </w:t>
+        <w:t xml:space="preserve"> </w:t>
+      </w:r>
+      <w:r>
+        <w:t xml:space="preserve">an </w:t>
+      </w:r>
+      <w:r>
+        <w:t>output p</w:t>
+      </w:r>
+      <w:r>
+        <w:t xml:space="preserve">ower tolerance of up to 40W; </w:t>
+      </w:r>
+      <w:r>
+        <w:t xml:space="preserve">sufficient to </w:t>
       </w:r>
       <w:r>
         <w:t xml:space="preserve">source </w:t>
@@ -11126,7 +10459,6 @@
                 <w:rFonts w:ascii="Calibri" w:eastAsia="Times New Roman" w:hAnsi="Calibri" w:cs="Times New Roman"/>
                 <w:color w:val="000000"/>
               </w:rPr>
-              <w:lastRenderedPageBreak/>
               <w:t>R21</w:t>
             </w:r>
           </w:p>
@@ -11347,6 +10679,7 @@
       </w:pPr>
       <w:bookmarkStart w:id="33" w:name="_Toc383012904"/>
       <w:r>
+        <w:lastRenderedPageBreak/>
         <w:t xml:space="preserve">Supply </w:t>
       </w:r>
       <w:r>
@@ -13598,27 +12931,14 @@
           </w:pBdr>
           <w:jc w:val="right"/>
         </w:pPr>
-        <w:r>
-          <w:fldChar w:fldCharType="begin"/>
-        </w:r>
-        <w:r>
-          <w:instrText xml:space="preserve"> PAGE   \* MERGEFORMAT </w:instrText>
-        </w:r>
-        <w:r>
-          <w:fldChar w:fldCharType="separate"/>
-        </w:r>
-        <w:r>
-          <w:rPr>
-            <w:noProof/>
-          </w:rPr>
-          <w:t>12</w:t>
-        </w:r>
-        <w:r>
-          <w:rPr>
-            <w:noProof/>
-          </w:rPr>
-          <w:fldChar w:fldCharType="end"/>
-        </w:r>
+        <w:fldSimple w:instr=" PAGE   \* MERGEFORMAT ">
+          <w:r>
+            <w:rPr>
+              <w:noProof/>
+            </w:rPr>
+            <w:t>1</w:t>
+          </w:r>
+        </w:fldSimple>
         <w:r>
           <w:t xml:space="preserve"> | </w:t>
         </w:r>
@@ -15836,7 +15156,7 @@
 </file>
 
 <file path=customXml/itemProps1.xml><?xml version="1.0" encoding="utf-8"?>
-<ds:datastoreItem xmlns:ds="http://schemas.openxmlformats.org/officeDocument/2006/customXml" ds:itemID="{D18527EC-891E-48D6-A274-70C82E676521}">
+<ds:datastoreItem xmlns:ds="http://schemas.openxmlformats.org/officeDocument/2006/customXml" ds:itemID="{8CB1F25F-CEA9-4A81-8252-8097E2247177}">
   <ds:schemaRefs>
     <ds:schemaRef ds:uri="http://schemas.openxmlformats.org/officeDocument/2006/bibliography"/>
   </ds:schemaRefs>

</xml_diff>

<commit_message>
Ethernet section of RTx Controller Design document redone to reflect recently replaced components.
</commit_message>
<xml_diff>
--- a/Documentation/Component Selection/RTx Controller Design.docx
+++ b/Documentation/Component Selection/RTx Controller Design.docx
@@ -4267,13 +4267,7 @@
                     <w:rPr>
                       <w:rFonts w:ascii="Cambria Math" w:hAnsi="Cambria Math"/>
                     </w:rPr>
-                    <m:t>Resol</m:t>
-                  </m:r>
-                  <m:r>
-                    <w:rPr>
-                      <w:rFonts w:ascii="Cambria Math" w:hAnsi="Cambria Math"/>
-                    </w:rPr>
-                    <m:t>ution</m:t>
+                    <m:t>Resolution</m:t>
                   </m:r>
                 </m:e>
                 <m:sub>
@@ -4607,7 +4601,13 @@
                             <w:rPr>
                               <w:rFonts w:ascii="Cambria Math" w:hAnsi="Cambria Math"/>
                             </w:rPr>
-                            <m:t>Range</m:t>
+                            <m:t>Ra</m:t>
+                          </m:r>
+                          <m:r>
+                            <w:rPr>
+                              <w:rFonts w:ascii="Cambria Math" w:hAnsi="Cambria Math"/>
+                            </w:rPr>
+                            <m:t>nge</m:t>
                           </m:r>
                         </m:den>
                       </m:f>
@@ -5129,15 +5129,7 @@
         </m:sSub>
       </m:oMath>
       <w:r>
-        <w:t xml:space="preserve"> </w:t>
-      </w:r>
-      <w:proofErr w:type="gramStart"/>
-      <w:r>
-        <w:t>was</w:t>
-      </w:r>
-      <w:proofErr w:type="gramEnd"/>
-      <w:r>
-        <w:t xml:space="preserve"> chosen to match that of the microcontroller, while </w:t>
+        <w:t xml:space="preserve"> was chosen to match that of the microcontroller, while </w:t>
       </w:r>
       <m:oMath>
         <m:sSub>
@@ -5292,15 +5284,7 @@
         </m:r>
       </m:oMath>
       <w:r>
-        <w:t xml:space="preserve"> </w:t>
-      </w:r>
-      <w:proofErr w:type="gramStart"/>
-      <w:r>
-        <w:t>The</w:t>
-      </w:r>
-      <w:proofErr w:type="gramEnd"/>
-      <w:r>
-        <w:t xml:space="preserve"> </w:t>
+        <w:t xml:space="preserve"> The </w:t>
       </w:r>
       <m:oMath>
         <m:r>
@@ -6946,17 +6930,12 @@
         <w:t xml:space="preserve"> specified to be</w:t>
       </w:r>
       <w:r>
-        <w:t xml:space="preserve"> one decade higher </w:t>
-      </w:r>
-      <w:proofErr w:type="gramStart"/>
-      <w:r>
-        <w:t>than</w:t>
+        <w:t xml:space="preserve"> one decade higher than</w:t>
       </w:r>
       <w:r>
         <w:t xml:space="preserve"> </w:t>
       </w:r>
       <m:oMath>
-        <w:proofErr w:type="gramEnd"/>
         <m:sSub>
           <m:sSubPr>
             <m:ctrlPr>
@@ -7056,14 +7035,9 @@
         </m:sSub>
       </m:oMath>
       <w:r>
-        <w:t xml:space="preserve"> to prevent the LPF from limiting performance at </w:t>
-      </w:r>
-      <w:proofErr w:type="gramStart"/>
-      <w:r>
-        <w:t xml:space="preserve">the </w:t>
+        <w:t xml:space="preserve"> to prevent the LPF from limiting performance at the </w:t>
       </w:r>
       <m:oMath>
-        <w:proofErr w:type="gramEnd"/>
         <m:sSub>
           <m:sSubPr>
             <m:ctrlPr>
@@ -7336,15 +7310,7 @@
         </m:sSub>
       </m:oMath>
       <w:r>
-        <w:t xml:space="preserve"> </w:t>
-      </w:r>
-      <w:proofErr w:type="gramStart"/>
-      <w:r>
-        <w:t>must</w:t>
-      </w:r>
-      <w:proofErr w:type="gramEnd"/>
-      <w:r>
-        <w:t xml:space="preserve"> be a low enough frequency such that the Nyquist rate is reasonable given our choice of ADC’s and microcontroller.</w:t>
+        <w:t xml:space="preserve"> must be a low enough frequency such that the Nyquist rate is reasonable given our choice of ADC’s and microcontroller.</w:t>
       </w:r>
       <w:r>
         <w:t xml:space="preserve"> With a 3</w:t>
@@ -7356,14 +7322,9 @@
         <w:t>rd</w:t>
       </w:r>
       <w:r>
-        <w:t xml:space="preserve"> Order LPF with </w:t>
-      </w:r>
-      <w:proofErr w:type="gramStart"/>
-      <w:r>
-        <w:t xml:space="preserve">our </w:t>
+        <w:t xml:space="preserve"> Order LPF with our </w:t>
       </w:r>
       <m:oMath>
-        <w:proofErr w:type="gramEnd"/>
         <m:sSub>
           <m:sSubPr>
             <m:ctrlPr>
@@ -7459,14 +7420,9 @@
         <w:t xml:space="preserve"> rate, or minimum rate we must sample the ADC’s </w:t>
       </w:r>
       <w:r>
-        <w:t xml:space="preserve">is </w:t>
-      </w:r>
-      <w:proofErr w:type="gramStart"/>
-      <w:r>
-        <w:t xml:space="preserve">then </w:t>
+        <w:t xml:space="preserve">is then </w:t>
       </w:r>
       <m:oMath>
-        <w:proofErr w:type="gramEnd"/>
         <m:r>
           <w:rPr>
             <w:rFonts w:ascii="Cambria Math" w:hAnsi="Cambria Math"/>
@@ -7596,14 +7552,9 @@
         <w:jc w:val="both"/>
       </w:pPr>
       <w:r>
-        <w:t xml:space="preserve">A rule of thumb for minimum control rate </w:t>
-      </w:r>
-      <w:proofErr w:type="gramStart"/>
-      <w:r>
-        <w:t xml:space="preserve">is </w:t>
+        <w:t xml:space="preserve">A rule of thumb for minimum control rate is </w:t>
       </w:r>
       <m:oMath>
-        <w:proofErr w:type="gramEnd"/>
         <m:sSub>
           <m:sSubPr>
             <m:ctrlPr>
@@ -8836,15 +8787,7 @@
         <w:t xml:space="preserve">The STM32F407’s SPI1 Controller has a maximum frequency of 37.5MHz, so the SPI controller can run at a high frequency without risk of violating the timing requirements of the ADC’s. With 4 </w:t>
       </w:r>
       <w:r>
-        <w:t xml:space="preserve">16-bit ADC’s sampling at </w:t>
-      </w:r>
-      <w:proofErr w:type="gramStart"/>
-      <w:r>
-        <w:t>2kHz</w:t>
-      </w:r>
-      <w:proofErr w:type="gramEnd"/>
-      <w:r>
-        <w:t>, as described in section I, the minimum bit rate is then:</w:t>
+        <w:t>16-bit ADC’s sampling at 2kHz, as described in section I, the minimum bit rate is then:</w:t>
       </w:r>
     </w:p>
     <w:p>
@@ -12936,7 +12879,7 @@
             <w:rPr>
               <w:noProof/>
             </w:rPr>
-            <w:t>1</w:t>
+            <w:t>11</w:t>
           </w:r>
         </w:fldSimple>
         <w:r>
@@ -15156,7 +15099,7 @@
 </file>
 
 <file path=customXml/itemProps1.xml><?xml version="1.0" encoding="utf-8"?>
-<ds:datastoreItem xmlns:ds="http://schemas.openxmlformats.org/officeDocument/2006/customXml" ds:itemID="{8CB1F25F-CEA9-4A81-8252-8097E2247177}">
+<ds:datastoreItem xmlns:ds="http://schemas.openxmlformats.org/officeDocument/2006/customXml" ds:itemID="{ABC7A035-DF39-499A-A299-44AF0251CF12}">
   <ds:schemaRefs>
     <ds:schemaRef ds:uri="http://schemas.openxmlformats.org/officeDocument/2006/bibliography"/>
   </ds:schemaRefs>

</xml_diff>

<commit_message>
UPdated documentation to state USB ESD protection chip removal. Initial check-in of final report for Jeske.
</commit_message>
<xml_diff>
--- a/Documentation/Component Selection/RTx Controller Design.docx
+++ b/Documentation/Component Selection/RTx Controller Design.docx
@@ -1,19 +1,14 @@
 
 <file path=word/document.xml><?xml version="1.0" encoding="utf-8"?>
-<w:document xmlns:ve="http://schemas.openxmlformats.org/markup-compatibility/2006" xmlns:o="urn:schemas-microsoft-com:office:office" xmlns:r="http://schemas.openxmlformats.org/officeDocument/2006/relationships" xmlns:m="http://schemas.openxmlformats.org/officeDocument/2006/math" xmlns:v="urn:schemas-microsoft-com:vml" xmlns:wp="http://schemas.openxmlformats.org/drawingml/2006/wordprocessingDrawing" xmlns:w10="urn:schemas-microsoft-com:office:word" xmlns:w="http://schemas.openxmlformats.org/wordprocessingml/2006/main" xmlns:wne="http://schemas.microsoft.com/office/word/2006/wordml">
+<w:document xmlns:wpc="http://schemas.microsoft.com/office/word/2010/wordprocessingCanvas" xmlns:mc="http://schemas.openxmlformats.org/markup-compatibility/2006" xmlns:o="urn:schemas-microsoft-com:office:office" xmlns:r="http://schemas.openxmlformats.org/officeDocument/2006/relationships" xmlns:m="http://schemas.openxmlformats.org/officeDocument/2006/math" xmlns:v="urn:schemas-microsoft-com:vml" xmlns:wp14="http://schemas.microsoft.com/office/word/2010/wordprocessingDrawing" xmlns:wp="http://schemas.openxmlformats.org/drawingml/2006/wordprocessingDrawing" xmlns:w10="urn:schemas-microsoft-com:office:word" xmlns:w="http://schemas.openxmlformats.org/wordprocessingml/2006/main" xmlns:w14="http://schemas.microsoft.com/office/word/2010/wordml" xmlns:wpg="http://schemas.microsoft.com/office/word/2010/wordprocessingGroup" xmlns:wpi="http://schemas.microsoft.com/office/word/2010/wordprocessingInk" xmlns:wne="http://schemas.microsoft.com/office/word/2006/wordml" xmlns:wps="http://schemas.microsoft.com/office/word/2010/wordprocessingShape" mc:Ignorable="w14 wp14">
   <w:body>
     <w:p>
       <w:pPr>
         <w:pStyle w:val="Title"/>
         <w:jc w:val="both"/>
       </w:pPr>
-      <w:proofErr w:type="spellStart"/>
-      <w:r>
-        <w:t>RTx</w:t>
-      </w:r>
-      <w:proofErr w:type="spellEnd"/>
-      <w:r>
-        <w:t xml:space="preserve"> Controller Board Design</w:t>
+      <w:r>
+        <w:t>RTx Controller Board Design</w:t>
       </w:r>
       <w:r>
         <w:t xml:space="preserve"> Document</w:t>
@@ -27,19 +22,11 @@
           <w:rStyle w:val="Emphasis"/>
         </w:rPr>
       </w:pPr>
-      <w:proofErr w:type="spellStart"/>
       <w:r>
         <w:rPr>
           <w:rStyle w:val="Emphasis"/>
         </w:rPr>
-        <w:t>RocketTracks</w:t>
-      </w:r>
-      <w:proofErr w:type="spellEnd"/>
-      <w:r>
-        <w:rPr>
-          <w:rStyle w:val="Emphasis"/>
-        </w:rPr>
-        <w:t xml:space="preserve"> Capstone 2014</w:t>
+        <w:t>RocketTracks Capstone 2014</w:t>
       </w:r>
     </w:p>
     <w:p>
@@ -47,45 +34,13 @@
         <w:jc w:val="both"/>
       </w:pPr>
       <w:r>
-        <w:t xml:space="preserve">The </w:t>
-      </w:r>
-      <w:proofErr w:type="spellStart"/>
-      <w:r>
-        <w:t>RocketTracks</w:t>
-      </w:r>
-      <w:proofErr w:type="spellEnd"/>
-      <w:r>
-        <w:t xml:space="preserve"> Controller board controls the position of the axes on the </w:t>
-      </w:r>
-      <w:proofErr w:type="spellStart"/>
-      <w:r>
-        <w:t>RocketTracks</w:t>
-      </w:r>
-      <w:proofErr w:type="spellEnd"/>
-      <w:r>
-        <w:t xml:space="preserve"> camera and antenna pointer. The </w:t>
-      </w:r>
-      <w:proofErr w:type="spellStart"/>
-      <w:r>
-        <w:t>RTx</w:t>
-      </w:r>
-      <w:proofErr w:type="spellEnd"/>
-      <w:r>
-        <w:t xml:space="preserve"> Controller Board features an Ethernet port for communication with in</w:t>
+        <w:t>The RocketTracks Controller board controls the position of the axes on the RocketTracks camera and antenna pointer. The RTx Controller Board features an Ethernet port for communication with in</w:t>
       </w:r>
       <w:r>
         <w:t>put control devices, as well as a USB port to aid in firmware development and debugging.</w:t>
       </w:r>
       <w:r>
-        <w:t xml:space="preserve"> Commands and tracking data will be sent via Ethernet to the </w:t>
-      </w:r>
-      <w:proofErr w:type="spellStart"/>
-      <w:r>
-        <w:t>RTx</w:t>
-      </w:r>
-      <w:proofErr w:type="spellEnd"/>
-      <w:r>
-        <w:t xml:space="preserve"> Controller board, and the onboard microcontroller will process the data and output PWM and other control signals to the Generic Motor Driver boards for each axis.</w:t>
+        <w:t xml:space="preserve"> Commands and tracking data will be sent via Ethernet to the RTx Controller board, and the onboard microcontroller will process the data and output PWM and other control signals to the Generic Motor Driver boards for each axis.</w:t>
       </w:r>
     </w:p>
     <w:p>
@@ -114,7 +69,7 @@
             <o:lock v:ext="edit" aspectratio="t"/>
           </v:shapetype>
           <v:shape id="_x0000_i1025" type="#_x0000_t75" style="width:540pt;height:308.25pt">
-            <v:imagedata r:id="rId8" o:title=""/>
+            <v:imagedata r:id="rId9" o:title=""/>
           </v:shape>
         </w:pict>
       </w:r>
@@ -3015,13 +2970,8 @@
         <w:ind w:left="720"/>
         <w:jc w:val="both"/>
       </w:pPr>
-      <w:proofErr w:type="spellStart"/>
-      <w:r>
-        <w:t>RocketTracks</w:t>
-      </w:r>
-      <w:proofErr w:type="spellEnd"/>
-      <w:r>
-        <w:t xml:space="preserve"> uses a potentiometer as a position sensor for each </w:t>
+      <w:r>
+        <w:t xml:space="preserve">RocketTracks uses a potentiometer as a position sensor for each </w:t>
       </w:r>
       <w:r>
         <w:t>axis. The output voltage is filtered and compared to the input reference voltage via an on-board ADC. The Low-Pass Filter is designed based on control theory requirements, and is a compromise of noise-reduction and phase margin requirements.</w:t>
@@ -3071,7 +3021,7 @@
       <w:tblPr>
         <w:tblW w:w="2043" w:type="dxa"/>
         <w:tblInd w:w="2268" w:type="dxa"/>
-        <w:tblLook w:val="04A0"/>
+        <w:tblLook w:val="04A0" w:firstRow="1" w:lastRow="0" w:firstColumn="1" w:lastColumn="0" w:noHBand="0" w:noVBand="1"/>
       </w:tblPr>
       <w:tblGrid>
         <w:gridCol w:w="445"/>
@@ -3226,7 +3176,7 @@
       <w:tblPr>
         <w:tblW w:w="2043" w:type="dxa"/>
         <w:tblInd w:w="2268" w:type="dxa"/>
-        <w:tblLook w:val="04A0"/>
+        <w:tblLook w:val="04A0" w:firstRow="1" w:lastRow="0" w:firstColumn="1" w:lastColumn="0" w:noHBand="0" w:noVBand="1"/>
       </w:tblPr>
       <w:tblGrid>
         <w:gridCol w:w="445"/>
@@ -3381,7 +3331,7 @@
       <w:tblPr>
         <w:tblW w:w="2643" w:type="dxa"/>
         <w:tblInd w:w="2268" w:type="dxa"/>
-        <w:tblLook w:val="04A0"/>
+        <w:tblLook w:val="04A0" w:firstRow="1" w:lastRow="0" w:firstColumn="1" w:lastColumn="0" w:noHBand="0" w:noVBand="1"/>
       </w:tblPr>
       <w:tblGrid>
         <w:gridCol w:w="445"/>
@@ -3569,7 +3519,7 @@
       <w:tblPr>
         <w:tblW w:w="2979" w:type="dxa"/>
         <w:tblInd w:w="2268" w:type="dxa"/>
-        <w:tblLook w:val="04A0"/>
+        <w:tblLook w:val="04A0" w:firstRow="1" w:lastRow="0" w:firstColumn="1" w:lastColumn="0" w:noHBand="0" w:noVBand="1"/>
       </w:tblPr>
       <w:tblGrid>
         <w:gridCol w:w="557"/>
@@ -3757,7 +3707,7 @@
       <w:tblPr>
         <w:tblW w:w="2327" w:type="dxa"/>
         <w:tblInd w:w="2268" w:type="dxa"/>
-        <w:tblLook w:val="04A0"/>
+        <w:tblLook w:val="04A0" w:firstRow="1" w:lastRow="0" w:firstColumn="1" w:lastColumn="0" w:noHBand="0" w:noVBand="1"/>
       </w:tblPr>
       <w:tblGrid>
         <w:gridCol w:w="557"/>
@@ -4591,7 +4541,13 @@
                                 <w:rPr>
                                   <w:rFonts w:ascii="Cambria Math" w:hAnsi="Cambria Math"/>
                                 </w:rPr>
-                                <m:t>Range</m:t>
+                                <m:t>R</m:t>
+                              </m:r>
+                              <m:r>
+                                <w:rPr>
+                                  <w:rFonts w:ascii="Cambria Math" w:hAnsi="Cambria Math"/>
+                                </w:rPr>
+                                <m:t>ange</m:t>
                               </m:r>
                             </m:sub>
                           </m:sSub>
@@ -4601,13 +4557,7 @@
                             <w:rPr>
                               <w:rFonts w:ascii="Cambria Math" w:hAnsi="Cambria Math"/>
                             </w:rPr>
-                            <m:t>Ra</m:t>
-                          </m:r>
-                          <m:r>
-                            <w:rPr>
-                              <w:rFonts w:ascii="Cambria Math" w:hAnsi="Cambria Math"/>
-                            </w:rPr>
-                            <m:t>nge</m:t>
+                            <m:t>Range</m:t>
                           </m:r>
                         </m:den>
                       </m:f>
@@ -4923,15 +4873,7 @@
         <w:jc w:val="both"/>
       </w:pPr>
       <w:r>
-        <w:t xml:space="preserve">However, the control system will not be capable of tracking to 1 </w:t>
-      </w:r>
-      <w:proofErr w:type="spellStart"/>
-      <w:r>
-        <w:t>LSb</w:t>
-      </w:r>
-      <w:proofErr w:type="spellEnd"/>
-      <w:r>
-        <w:t xml:space="preserve"> of the ADC, so as a rule of thumb we will assume tracking precision to within </w:t>
+        <w:t xml:space="preserve">However, the control system will not be capable of tracking to 1 LSb of the ADC, so as a rule of thumb we will assume tracking precision to within </w:t>
       </w:r>
       <w:r>
         <w:t>30</w:t>
@@ -5060,18 +5002,10 @@
         <w:t xml:space="preserve">Common ADC data buses are I2C and SPI. </w:t>
       </w:r>
       <w:r>
-        <w:t xml:space="preserve">The AD7685 is a 16-bit ADC supporting </w:t>
-      </w:r>
-      <w:proofErr w:type="gramStart"/>
-      <w:r>
-        <w:t>both SPI and daisy-chain serial interfaces at up to 55MHz</w:t>
-      </w:r>
-      <w:r>
-        <w:t>, or</w:t>
-      </w:r>
-      <w:proofErr w:type="gramEnd"/>
-      <w:r>
-        <w:t xml:space="preserve"> </w:t>
+        <w:t>The AD7685 is a 16-bit ADC supporting both SPI and daisy-chain serial interfaces at up to 55MHz</w:t>
+      </w:r>
+      <w:r>
+        <w:t xml:space="preserve">, or </w:t>
       </w:r>
       <w:r>
         <w:t>more than 6.5MB/s</w:t>
@@ -5337,15 +5271,7 @@
         <w:jc w:val="both"/>
       </w:pPr>
       <w:r>
-        <w:t xml:space="preserve">The </w:t>
-      </w:r>
-      <w:proofErr w:type="spellStart"/>
-      <w:r>
-        <w:t>ARef</w:t>
-      </w:r>
-      <w:proofErr w:type="spellEnd"/>
-      <w:r>
-        <w:t xml:space="preserve"> regulator’s supply pin is decoupled with a 10uF and 0.1uF capacitor, and the output is decoupled with a 0.1uF capacitor, per the device datasheet.</w:t>
+        <w:t>The ARef regulator’s supply pin is decoupled with a 10uF and 0.1uF capacitor, and the output is decoupled with a 0.1uF capacitor, per the device datasheet.</w:t>
       </w:r>
     </w:p>
     <w:p>
@@ -5679,7 +5605,7 @@
       <w:tblPr>
         <w:tblW w:w="5130" w:type="dxa"/>
         <w:tblInd w:w="2268" w:type="dxa"/>
-        <w:tblLook w:val="04A0"/>
+        <w:tblLook w:val="04A0" w:firstRow="1" w:lastRow="0" w:firstColumn="1" w:lastColumn="0" w:noHBand="0" w:noVBand="1"/>
       </w:tblPr>
       <w:tblGrid>
         <w:gridCol w:w="447"/>
@@ -5966,7 +5892,7 @@
       <w:tblPr>
         <w:tblW w:w="5130" w:type="dxa"/>
         <w:tblInd w:w="2268" w:type="dxa"/>
-        <w:tblLook w:val="04A0"/>
+        <w:tblLook w:val="04A0" w:firstRow="1" w:lastRow="0" w:firstColumn="1" w:lastColumn="0" w:noHBand="0" w:noVBand="1"/>
       </w:tblPr>
       <w:tblGrid>
         <w:gridCol w:w="447"/>
@@ -6253,7 +6179,7 @@
       <w:tblPr>
         <w:tblW w:w="5130" w:type="dxa"/>
         <w:tblInd w:w="2268" w:type="dxa"/>
-        <w:tblLook w:val="04A0"/>
+        <w:tblLook w:val="04A0" w:firstRow="1" w:lastRow="0" w:firstColumn="1" w:lastColumn="0" w:noHBand="0" w:noVBand="1"/>
       </w:tblPr>
       <w:tblGrid>
         <w:gridCol w:w="447"/>
@@ -6540,7 +6466,7 @@
       <w:tblPr>
         <w:tblW w:w="5137" w:type="dxa"/>
         <w:tblInd w:w="2268" w:type="dxa"/>
-        <w:tblLook w:val="04A0"/>
+        <w:tblLook w:val="04A0" w:firstRow="1" w:lastRow="0" w:firstColumn="1" w:lastColumn="0" w:noHBand="0" w:noVBand="1"/>
       </w:tblPr>
       <w:tblGrid>
         <w:gridCol w:w="559"/>
@@ -7409,15 +7335,7 @@
         <w:jc w:val="both"/>
       </w:pPr>
       <w:r>
-        <w:t xml:space="preserve">The </w:t>
-      </w:r>
-      <w:proofErr w:type="spellStart"/>
-      <w:r>
-        <w:t>Nyquist</w:t>
-      </w:r>
-      <w:proofErr w:type="spellEnd"/>
-      <w:r>
-        <w:t xml:space="preserve"> rate, or minimum rate we must sample the ADC’s </w:t>
+        <w:t xml:space="preserve">The Nyquist rate, or minimum rate we must sample the ADC’s </w:t>
       </w:r>
       <w:r>
         <w:t xml:space="preserve">is then </w:t>
@@ -7449,15 +7367,7 @@
         <w:jc w:val="both"/>
       </w:pPr>
       <w:r>
-        <w:t xml:space="preserve">A </w:t>
-      </w:r>
-      <w:proofErr w:type="spellStart"/>
-      <w:r>
-        <w:t>Sallen</w:t>
-      </w:r>
-      <w:proofErr w:type="spellEnd"/>
-      <w:r>
-        <w:t>-Key topology Butterworth Low-Pass Filter was chosen due to its simplicity, and the ability to attain 3</w:t>
+        <w:t>A Sallen-Key topology Butterworth Low-Pass Filter was chosen due to its simplicity, and the ability to attain 3</w:t>
       </w:r>
       <w:r>
         <w:rPr>
@@ -7515,15 +7425,7 @@
         <w:jc w:val="both"/>
       </w:pPr>
       <w:r>
-        <w:t xml:space="preserve">The AD861x Op-Amp was chosen to produce the </w:t>
-      </w:r>
-      <w:proofErr w:type="spellStart"/>
-      <w:r>
-        <w:t>Sallen</w:t>
-      </w:r>
-      <w:proofErr w:type="spellEnd"/>
-      <w:r>
-        <w:t>-Key topology because it is recommended for use in conjunction with the chosen ADC’s.</w:t>
+        <w:t>The AD861x Op-Amp was chosen to produce the Sallen-Key topology because it is recommended for use in conjunction with the chosen ADC’s.</w:t>
       </w:r>
     </w:p>
     <w:p>
@@ -7671,15 +7573,7 @@
         <w:jc w:val="both"/>
       </w:pPr>
       <w:r>
-        <w:t xml:space="preserve">The </w:t>
-      </w:r>
-      <w:proofErr w:type="spellStart"/>
-      <w:r>
-        <w:t>Nyquist</w:t>
-      </w:r>
-      <w:proofErr w:type="spellEnd"/>
-      <w:r>
-        <w:t xml:space="preserve"> rate must also be satisfied, so the sample rate must be: </w:t>
+        <w:t xml:space="preserve">The Nyquist rate must also be satisfied, so the sample rate must be: </w:t>
       </w:r>
     </w:p>
     <w:p>
@@ -8034,15 +7928,7 @@
         <w:jc w:val="both"/>
       </w:pPr>
       <w:r>
-        <w:t xml:space="preserve">The </w:t>
-      </w:r>
-      <w:proofErr w:type="spellStart"/>
-      <w:r>
-        <w:t>RocketTracks</w:t>
-      </w:r>
-      <w:proofErr w:type="spellEnd"/>
-      <w:r>
-        <w:t xml:space="preserve"> Controller must process axis feedback position data as well as desired position data from the manual controller and target position data from the Sightline device, both of which communicate via Ethernet. It must also drive </w:t>
+        <w:t xml:space="preserve">The RocketTracks Controller must process axis feedback position data as well as desired position data from the manual controller and target position data from the Sightline device, both of which communicate via Ethernet. It must also drive </w:t>
       </w:r>
       <w:r>
         <w:t>the PWM and control signals required by the PSAS Generic Motor Driver boards.</w:t>
@@ -8051,23 +7937,7 @@
         <w:t xml:space="preserve"> The STM32F407 was chosen for its support o</w:t>
       </w:r>
       <w:r>
-        <w:t xml:space="preserve">f Ethernet, SPI for receiving axis </w:t>
-      </w:r>
-      <w:proofErr w:type="spellStart"/>
-      <w:r>
-        <w:t>postion</w:t>
-      </w:r>
-      <w:proofErr w:type="spellEnd"/>
-      <w:r>
-        <w:t xml:space="preserve"> data from the ADC’s, plentiful PWM output capabilities, as well as its current use with other PSAS projects and its support of </w:t>
-      </w:r>
-      <w:proofErr w:type="spellStart"/>
-      <w:r>
-        <w:t>ChibiOS</w:t>
-      </w:r>
-      <w:proofErr w:type="spellEnd"/>
-      <w:r>
-        <w:t xml:space="preserve">/RT, the operating system used by other PSAS projects. </w:t>
+        <w:t xml:space="preserve">f Ethernet, SPI for receiving axis postion data from the ADC’s, plentiful PWM output capabilities, as well as its current use with other PSAS projects and its support of ChibiOS/RT, the operating system used by other PSAS projects. </w:t>
       </w:r>
     </w:p>
     <w:p>
@@ -8104,7 +7974,7 @@
           <w:insideH w:val="single" w:sz="4" w:space="0" w:color="auto"/>
           <w:insideV w:val="single" w:sz="4" w:space="0" w:color="auto"/>
         </w:tblBorders>
-        <w:tblLook w:val="04A0"/>
+        <w:tblLook w:val="04A0" w:firstRow="1" w:lastRow="0" w:firstColumn="1" w:lastColumn="0" w:noHBand="0" w:noVBand="1"/>
       </w:tblPr>
       <w:tblGrid>
         <w:gridCol w:w="559"/>
@@ -8667,15 +8537,7 @@
         <w:ind w:left="2880"/>
       </w:pPr>
       <w:r>
-        <w:t xml:space="preserve">The 10/100 MAC peripheral meets the requirements for bidirectional communication with the </w:t>
-      </w:r>
-      <w:proofErr w:type="spellStart"/>
-      <w:r>
-        <w:t>RTx</w:t>
-      </w:r>
-      <w:proofErr w:type="spellEnd"/>
-      <w:r>
-        <w:t xml:space="preserve"> Manual Control Box as well as the </w:t>
+        <w:t xml:space="preserve">The 10/100 MAC peripheral meets the requirements for bidirectional communication with the RTx Manual Control Box as well as the </w:t>
       </w:r>
       <w:r>
         <w:t>Sightline device.</w:t>
@@ -8969,23 +8831,7 @@
         <w:t xml:space="preserve">A USB </w:t>
       </w:r>
       <w:r>
-        <w:t xml:space="preserve">port was added to the </w:t>
-      </w:r>
-      <w:proofErr w:type="spellStart"/>
-      <w:r>
-        <w:t>RTx</w:t>
-      </w:r>
-      <w:proofErr w:type="spellEnd"/>
-      <w:r>
-        <w:t xml:space="preserve"> Controller for development support only. </w:t>
-      </w:r>
-      <w:proofErr w:type="spellStart"/>
-      <w:r>
-        <w:t>Chibios</w:t>
-      </w:r>
-      <w:proofErr w:type="spellEnd"/>
-      <w:r>
-        <w:t>/RT features a command-line shell that is easily connected via USB, and is a convenient way to communicate with the STM32F407 for development purposes.</w:t>
+        <w:t>port was added to the RTx Controller for development support only. Chibios/RT features a command-line shell that is easily connected via USB, and is a convenient way to communicate with the STM32F407 for development purposes.</w:t>
       </w:r>
     </w:p>
     <w:p>
@@ -9023,29 +8869,8 @@
         <w:ind w:left="720"/>
         <w:jc w:val="both"/>
       </w:pPr>
-      <w:proofErr w:type="spellStart"/>
-      <w:r>
-        <w:t>RocketTracks</w:t>
-      </w:r>
-      <w:proofErr w:type="spellEnd"/>
-      <w:r>
-        <w:t xml:space="preserve"> uses the Ethernet protocol to receive command and tracking data to be used by the microcontroller for processing. The microcontroller has an onboard 10/100 Ethernet MAC which is interfaced to an external Ethernet PHY. The Ethernet PHY has a connector with built in </w:t>
-      </w:r>
-      <w:proofErr w:type="spellStart"/>
-      <w:r>
-        <w:t>magnetics</w:t>
-      </w:r>
-      <w:proofErr w:type="spellEnd"/>
-      <w:r>
-        <w:t xml:space="preserve"> for proper signal integrity. An additional power over Ethernet (</w:t>
-      </w:r>
-      <w:proofErr w:type="spellStart"/>
-      <w:r>
-        <w:t>PoE</w:t>
-      </w:r>
-      <w:proofErr w:type="spellEnd"/>
-      <w:r>
-        <w:t>) controller maintains appropriate power levels to be supplied over the Ethernet interface.</w:t>
+      <w:r>
+        <w:t>RocketTracks uses the Ethernet protocol to receive command and tracking data to be used by the microcontroller for processing. The microcontroller has an onboard 10/100 Ethernet MAC which is interfaced to an external Ethernet PHY. The Ethernet PHY has a connector with built in magnetics for proper signal integrity. An additional power over Ethernet (PoE) controller maintains appropriate power levels to be supplied over the Ethernet interface.</w:t>
       </w:r>
     </w:p>
     <w:p>
@@ -9072,7 +8897,7 @@
       <w:tblPr>
         <w:tblW w:w="7263" w:type="dxa"/>
         <w:tblInd w:w="2268" w:type="dxa"/>
-        <w:tblLook w:val="04A0"/>
+        <w:tblLook w:val="04A0" w:firstRow="1" w:lastRow="0" w:firstColumn="1" w:lastColumn="0" w:noHBand="0" w:noVBand="1"/>
       </w:tblPr>
       <w:tblGrid>
         <w:gridCol w:w="557"/>
@@ -9511,13 +9336,8 @@
         <w:ind w:left="2160"/>
         <w:jc w:val="both"/>
       </w:pPr>
-      <w:proofErr w:type="spellStart"/>
-      <w:r>
-        <w:t>Micrel’s</w:t>
-      </w:r>
-      <w:proofErr w:type="spellEnd"/>
-      <w:r>
-        <w:t xml:space="preserve"> </w:t>
+      <w:r>
+        <w:t xml:space="preserve">Micrel’s </w:t>
       </w:r>
       <w:r>
         <w:t>KSZ8081RNAIA</w:t>
@@ -9673,7 +9493,7 @@
       <w:tblPr>
         <w:tblW w:w="1116" w:type="dxa"/>
         <w:tblInd w:w="2268" w:type="dxa"/>
-        <w:tblLook w:val="04A0"/>
+        <w:tblLook w:val="04A0" w:firstRow="1" w:lastRow="0" w:firstColumn="1" w:lastColumn="0" w:noHBand="0" w:noVBand="1"/>
       </w:tblPr>
       <w:tblGrid>
         <w:gridCol w:w="557"/>
@@ -9777,15 +9597,7 @@
         <w:t>on</w:t>
       </w:r>
       <w:r>
-        <w:t xml:space="preserve"> the controller board to supply </w:t>
-      </w:r>
-      <w:proofErr w:type="spellStart"/>
-      <w:r>
-        <w:t>PoE</w:t>
-      </w:r>
-      <w:proofErr w:type="spellEnd"/>
-      <w:r>
-        <w:t xml:space="preserve">. </w:t>
+        <w:t xml:space="preserve"> the controller board to supply PoE. </w:t>
       </w:r>
       <w:r>
         <w:t>Built in LEDs allow for visual Ethernet diagnosis at the connector itself.</w:t>
@@ -9806,15 +9618,7 @@
         <w:t>ver Ethernet</w:t>
       </w:r>
       <w:r>
-        <w:t xml:space="preserve"> (</w:t>
-      </w:r>
-      <w:proofErr w:type="spellStart"/>
-      <w:r>
-        <w:t>PoE</w:t>
-      </w:r>
-      <w:proofErr w:type="spellEnd"/>
-      <w:r>
-        <w:t>)</w:t>
+        <w:t xml:space="preserve"> (PoE)</w:t>
       </w:r>
       <w:bookmarkEnd w:id="26"/>
     </w:p>
@@ -9832,7 +9636,7 @@
       <w:tblPr>
         <w:tblW w:w="7076" w:type="dxa"/>
         <w:tblInd w:w="2268" w:type="dxa"/>
-        <w:tblLook w:val="04A0"/>
+        <w:tblLook w:val="04A0" w:firstRow="1" w:lastRow="0" w:firstColumn="1" w:lastColumn="0" w:noHBand="0" w:noVBand="1"/>
       </w:tblPr>
       <w:tblGrid>
         <w:gridCol w:w="557"/>
@@ -10248,23 +10052,7 @@
         <w:t xml:space="preserve">MAX5984C </w:t>
       </w:r>
       <w:r>
-        <w:t xml:space="preserve">was chosen in order to incorporate </w:t>
-      </w:r>
-      <w:proofErr w:type="spellStart"/>
-      <w:r>
-        <w:t>PoE</w:t>
-      </w:r>
-      <w:proofErr w:type="spellEnd"/>
-      <w:r>
-        <w:t xml:space="preserve"> to the </w:t>
-      </w:r>
-      <w:proofErr w:type="spellStart"/>
-      <w:r>
-        <w:t>RTx</w:t>
-      </w:r>
-      <w:proofErr w:type="spellEnd"/>
-      <w:r>
-        <w:t xml:space="preserve"> design. The component is a single PSE controller compliant with IEEE 802.3a</w:t>
+        <w:t>was chosen in order to incorporate PoE to the RTx design. The component is a single PSE controller compliant with IEEE 802.3a</w:t>
       </w:r>
       <w:r>
         <w:t>f/at</w:t>
@@ -10273,15 +10061,7 @@
         <w:t xml:space="preserve"> standard. </w:t>
       </w:r>
       <w:r>
-        <w:t xml:space="preserve">This model allows for </w:t>
-      </w:r>
-      <w:proofErr w:type="spellStart"/>
-      <w:r>
-        <w:t>PoE</w:t>
-      </w:r>
-      <w:proofErr w:type="spellEnd"/>
-      <w:r>
-        <w:t>+</w:t>
+        <w:t>This model allows for PoE+</w:t>
       </w:r>
       <w:r>
         <w:t xml:space="preserve"> which </w:t>
@@ -10323,15 +10103,7 @@
         <w:jc w:val="both"/>
       </w:pPr>
       <w:r>
-        <w:t xml:space="preserve">The </w:t>
-      </w:r>
-      <w:proofErr w:type="spellStart"/>
-      <w:r>
-        <w:t>PoE</w:t>
-      </w:r>
-      <w:proofErr w:type="spellEnd"/>
-      <w:r>
-        <w:t xml:space="preserve"> controller circuit was taken directly from the product datasheet when used from a single 48VDC supply and incorporated with indicator LED for diagnostic purposes. </w:t>
+        <w:t xml:space="preserve">The PoE controller circuit was taken directly from the product datasheet when used from a single 48VDC supply and incorporated with indicator LED for diagnostic purposes. </w:t>
       </w:r>
     </w:p>
     <w:p>
@@ -10360,7 +10132,7 @@
       <w:tblPr>
         <w:tblW w:w="3253" w:type="dxa"/>
         <w:tblInd w:w="2268" w:type="dxa"/>
-        <w:tblLook w:val="04A0"/>
+        <w:tblLook w:val="04A0" w:firstRow="1" w:lastRow="0" w:firstColumn="1" w:lastColumn="0" w:noHBand="0" w:noVBand="1"/>
       </w:tblPr>
       <w:tblGrid>
         <w:gridCol w:w="559"/>
@@ -10609,11 +10381,14 @@
       <w:r>
         <w:t xml:space="preserve">used for USB </w:t>
       </w:r>
+      <w:r>
+        <w:t>on the dev board.</w:t>
+      </w:r>
+      <w:r>
+        <w:t xml:space="preserve"> Note: the TPD4S012 was removed from the design due to PCB layout complications.</w:t>
+      </w:r>
       <w:bookmarkStart w:id="32" w:name="_GoBack"/>
       <w:bookmarkEnd w:id="32"/>
-      <w:r>
-        <w:t>on the dev board.</w:t>
-      </w:r>
     </w:p>
     <w:p>
       <w:pPr>
@@ -10636,7 +10411,7 @@
         <w:tblW w:w="10170" w:type="dxa"/>
         <w:jc w:val="center"/>
         <w:tblInd w:w="93" w:type="dxa"/>
-        <w:tblLook w:val="04A0"/>
+        <w:tblLook w:val="04A0" w:firstRow="1" w:lastRow="0" w:firstColumn="1" w:lastColumn="0" w:noHBand="0" w:noVBand="1"/>
       </w:tblPr>
       <w:tblGrid>
         <w:gridCol w:w="2069"/>
@@ -10808,7 +10583,6 @@
               </w:rPr>
               <w:t>(</w:t>
             </w:r>
-            <w:proofErr w:type="spellStart"/>
             <w:r>
               <w:rPr>
                 <w:rFonts w:ascii="Calibri" w:eastAsia="Times New Roman" w:hAnsi="Calibri" w:cs="Times New Roman"/>
@@ -10816,17 +10590,7 @@
                 <w:bCs/>
                 <w:color w:val="000000"/>
               </w:rPr>
-              <w:t>mA</w:t>
-            </w:r>
-            <w:proofErr w:type="spellEnd"/>
-            <w:r>
-              <w:rPr>
-                <w:rFonts w:ascii="Calibri" w:eastAsia="Times New Roman" w:hAnsi="Calibri" w:cs="Times New Roman"/>
-                <w:b/>
-                <w:bCs/>
-                <w:color w:val="000000"/>
-              </w:rPr>
-              <w:t>)</w:t>
+              <w:t>mA)</w:t>
             </w:r>
           </w:p>
         </w:tc>
@@ -10994,7 +10758,6 @@
                 <w:color w:val="000000"/>
               </w:rPr>
             </w:pPr>
-            <w:proofErr w:type="spellStart"/>
             <w:r>
               <w:rPr>
                 <w:rFonts w:ascii="Calibri" w:eastAsia="Times New Roman" w:hAnsi="Calibri" w:cs="Times New Roman"/>
@@ -11004,7 +10767,6 @@
               </w:rPr>
               <w:t>Typ</w:t>
             </w:r>
-            <w:proofErr w:type="spellEnd"/>
           </w:p>
         </w:tc>
         <w:tc>
@@ -12814,7 +12576,7 @@
       </w:pPr>
     </w:p>
     <w:sectPr>
-      <w:footerReference w:type="default" r:id="rId9"/>
+      <w:footerReference w:type="default" r:id="rId10"/>
       <w:pgSz w:w="12240" w:h="15840"/>
       <w:pgMar w:top="1440" w:right="720" w:bottom="1440" w:left="720" w:header="720" w:footer="720" w:gutter="0"/>
       <w:cols w:space="720"/>
@@ -12825,7 +12587,7 @@
 </file>
 
 <file path=word/endnotes.xml><?xml version="1.0" encoding="utf-8"?>
-<w:endnotes xmlns:ve="http://schemas.openxmlformats.org/markup-compatibility/2006" xmlns:o="urn:schemas-microsoft-com:office:office" xmlns:r="http://schemas.openxmlformats.org/officeDocument/2006/relationships" xmlns:m="http://schemas.openxmlformats.org/officeDocument/2006/math" xmlns:v="urn:schemas-microsoft-com:vml" xmlns:wp="http://schemas.openxmlformats.org/drawingml/2006/wordprocessingDrawing" xmlns:w10="urn:schemas-microsoft-com:office:word" xmlns:w="http://schemas.openxmlformats.org/wordprocessingml/2006/main" xmlns:wne="http://schemas.microsoft.com/office/word/2006/wordml">
+<w:endnotes xmlns:wpc="http://schemas.microsoft.com/office/word/2010/wordprocessingCanvas" xmlns:mc="http://schemas.openxmlformats.org/markup-compatibility/2006" xmlns:o="urn:schemas-microsoft-com:office:office" xmlns:r="http://schemas.openxmlformats.org/officeDocument/2006/relationships" xmlns:m="http://schemas.openxmlformats.org/officeDocument/2006/math" xmlns:v="urn:schemas-microsoft-com:vml" xmlns:wp14="http://schemas.microsoft.com/office/word/2010/wordprocessingDrawing" xmlns:wp="http://schemas.openxmlformats.org/drawingml/2006/wordprocessingDrawing" xmlns:w10="urn:schemas-microsoft-com:office:word" xmlns:w="http://schemas.openxmlformats.org/wordprocessingml/2006/main" xmlns:w14="http://schemas.microsoft.com/office/word/2010/wordml" xmlns:wpg="http://schemas.microsoft.com/office/word/2010/wordprocessingGroup" xmlns:wpi="http://schemas.microsoft.com/office/word/2010/wordprocessingInk" xmlns:wne="http://schemas.microsoft.com/office/word/2006/wordml" xmlns:wps="http://schemas.microsoft.com/office/word/2010/wordprocessingShape" mc:Ignorable="w14 wp14">
   <w:endnote w:type="separator" w:id="-1">
     <w:p>
       <w:pPr>
@@ -12850,7 +12612,7 @@
 </file>
 
 <file path=word/footer1.xml><?xml version="1.0" encoding="utf-8"?>
-<w:ftr xmlns:ve="http://schemas.openxmlformats.org/markup-compatibility/2006" xmlns:o="urn:schemas-microsoft-com:office:office" xmlns:r="http://schemas.openxmlformats.org/officeDocument/2006/relationships" xmlns:m="http://schemas.openxmlformats.org/officeDocument/2006/math" xmlns:v="urn:schemas-microsoft-com:vml" xmlns:wp="http://schemas.openxmlformats.org/drawingml/2006/wordprocessingDrawing" xmlns:w10="urn:schemas-microsoft-com:office:word" xmlns:w="http://schemas.openxmlformats.org/wordprocessingml/2006/main" xmlns:wne="http://schemas.microsoft.com/office/word/2006/wordml">
+<w:ftr xmlns:wpc="http://schemas.microsoft.com/office/word/2010/wordprocessingCanvas" xmlns:mc="http://schemas.openxmlformats.org/markup-compatibility/2006" xmlns:o="urn:schemas-microsoft-com:office:office" xmlns:r="http://schemas.openxmlformats.org/officeDocument/2006/relationships" xmlns:m="http://schemas.openxmlformats.org/officeDocument/2006/math" xmlns:v="urn:schemas-microsoft-com:vml" xmlns:wp14="http://schemas.microsoft.com/office/word/2010/wordprocessingDrawing" xmlns:wp="http://schemas.openxmlformats.org/drawingml/2006/wordprocessingDrawing" xmlns:w10="urn:schemas-microsoft-com:office:word" xmlns:w="http://schemas.openxmlformats.org/wordprocessingml/2006/main" xmlns:w14="http://schemas.microsoft.com/office/word/2010/wordml" xmlns:wpg="http://schemas.microsoft.com/office/word/2010/wordprocessingGroup" xmlns:wpi="http://schemas.microsoft.com/office/word/2010/wordprocessingInk" xmlns:wne="http://schemas.microsoft.com/office/word/2006/wordml" xmlns:wps="http://schemas.microsoft.com/office/word/2010/wordprocessingShape" mc:Ignorable="w14 wp14">
   <w:sdt>
     <w:sdtPr>
       <w:id w:val="243753611"/>
@@ -12874,14 +12636,27 @@
           </w:pBdr>
           <w:jc w:val="right"/>
         </w:pPr>
-        <w:fldSimple w:instr=" PAGE   \* MERGEFORMAT ">
-          <w:r>
-            <w:rPr>
-              <w:noProof/>
-            </w:rPr>
-            <w:t>11</w:t>
-          </w:r>
-        </w:fldSimple>
+        <w:r>
+          <w:fldChar w:fldCharType="begin"/>
+        </w:r>
+        <w:r>
+          <w:instrText xml:space="preserve"> PAGE   \* MERGEFORMAT </w:instrText>
+        </w:r>
+        <w:r>
+          <w:fldChar w:fldCharType="separate"/>
+        </w:r>
+        <w:r>
+          <w:rPr>
+            <w:noProof/>
+          </w:rPr>
+          <w:t>11</w:t>
+        </w:r>
+        <w:r>
+          <w:rPr>
+            <w:noProof/>
+          </w:rPr>
+          <w:fldChar w:fldCharType="end"/>
+        </w:r>
         <w:r>
           <w:t xml:space="preserve"> | </w:t>
         </w:r>
@@ -12904,7 +12679,7 @@
 </file>
 
 <file path=word/footnotes.xml><?xml version="1.0" encoding="utf-8"?>
-<w:footnotes xmlns:ve="http://schemas.openxmlformats.org/markup-compatibility/2006" xmlns:o="urn:schemas-microsoft-com:office:office" xmlns:r="http://schemas.openxmlformats.org/officeDocument/2006/relationships" xmlns:m="http://schemas.openxmlformats.org/officeDocument/2006/math" xmlns:v="urn:schemas-microsoft-com:vml" xmlns:wp="http://schemas.openxmlformats.org/drawingml/2006/wordprocessingDrawing" xmlns:w10="urn:schemas-microsoft-com:office:word" xmlns:w="http://schemas.openxmlformats.org/wordprocessingml/2006/main" xmlns:wne="http://schemas.microsoft.com/office/word/2006/wordml">
+<w:footnotes xmlns:wpc="http://schemas.microsoft.com/office/word/2010/wordprocessingCanvas" xmlns:mc="http://schemas.openxmlformats.org/markup-compatibility/2006" xmlns:o="urn:schemas-microsoft-com:office:office" xmlns:r="http://schemas.openxmlformats.org/officeDocument/2006/relationships" xmlns:m="http://schemas.openxmlformats.org/officeDocument/2006/math" xmlns:v="urn:schemas-microsoft-com:vml" xmlns:wp14="http://schemas.microsoft.com/office/word/2010/wordprocessingDrawing" xmlns:wp="http://schemas.openxmlformats.org/drawingml/2006/wordprocessingDrawing" xmlns:w10="urn:schemas-microsoft-com:office:word" xmlns:w="http://schemas.openxmlformats.org/wordprocessingml/2006/main" xmlns:w14="http://schemas.microsoft.com/office/word/2010/wordml" xmlns:wpg="http://schemas.microsoft.com/office/word/2010/wordprocessingGroup" xmlns:wpi="http://schemas.microsoft.com/office/word/2010/wordprocessingInk" xmlns:wne="http://schemas.microsoft.com/office/word/2006/wordml" xmlns:wps="http://schemas.microsoft.com/office/word/2010/wordprocessingShape" mc:Ignorable="w14 wp14">
   <w:footnote w:type="separator" w:id="-1">
     <w:p>
       <w:pPr>
@@ -12929,7 +12704,7 @@
 </file>
 
 <file path=word/numbering.xml><?xml version="1.0" encoding="utf-8"?>
-<w:numbering xmlns:ve="http://schemas.openxmlformats.org/markup-compatibility/2006" xmlns:o="urn:schemas-microsoft-com:office:office" xmlns:r="http://schemas.openxmlformats.org/officeDocument/2006/relationships" xmlns:m="http://schemas.openxmlformats.org/officeDocument/2006/math" xmlns:v="urn:schemas-microsoft-com:vml" xmlns:wp="http://schemas.openxmlformats.org/drawingml/2006/wordprocessingDrawing" xmlns:w10="urn:schemas-microsoft-com:office:word" xmlns:w="http://schemas.openxmlformats.org/wordprocessingml/2006/main" xmlns:wne="http://schemas.microsoft.com/office/word/2006/wordml">
+<w:numbering xmlns:wpc="http://schemas.microsoft.com/office/word/2010/wordprocessingCanvas" xmlns:mc="http://schemas.openxmlformats.org/markup-compatibility/2006" xmlns:o="urn:schemas-microsoft-com:office:office" xmlns:r="http://schemas.openxmlformats.org/officeDocument/2006/relationships" xmlns:m="http://schemas.openxmlformats.org/officeDocument/2006/math" xmlns:v="urn:schemas-microsoft-com:vml" xmlns:wp14="http://schemas.microsoft.com/office/word/2010/wordprocessingDrawing" xmlns:wp="http://schemas.openxmlformats.org/drawingml/2006/wordprocessingDrawing" xmlns:w10="urn:schemas-microsoft-com:office:word" xmlns:w="http://schemas.openxmlformats.org/wordprocessingml/2006/main" xmlns:w14="http://schemas.microsoft.com/office/word/2010/wordml" xmlns:wpg="http://schemas.microsoft.com/office/word/2010/wordprocessingGroup" xmlns:wpi="http://schemas.microsoft.com/office/word/2010/wordprocessingInk" xmlns:wne="http://schemas.microsoft.com/office/word/2006/wordml" xmlns:wps="http://schemas.microsoft.com/office/word/2010/wordprocessingShape" mc:Ignorable="w14 wp14">
   <w:abstractNum w:abstractNumId="0">
     <w:nsid w:val="057E67D1"/>
     <w:multiLevelType w:val="hybridMultilevel"/>
@@ -13572,7 +13347,7 @@
 </file>
 
 <file path=word/styles.xml><?xml version="1.0" encoding="utf-8"?>
-<w:styles xmlns:r="http://schemas.openxmlformats.org/officeDocument/2006/relationships" xmlns:w="http://schemas.openxmlformats.org/wordprocessingml/2006/main">
+<w:styles xmlns:mc="http://schemas.openxmlformats.org/markup-compatibility/2006" xmlns:r="http://schemas.openxmlformats.org/officeDocument/2006/relationships" xmlns:w="http://schemas.openxmlformats.org/wordprocessingml/2006/main" xmlns:w14="http://schemas.microsoft.com/office/word/2010/wordml" mc:Ignorable="w14">
   <w:docDefaults>
     <w:rPrDefault>
       <w:rPr>
@@ -13985,7 +13760,6 @@
     <w:uiPriority w:val="99"/>
     <w:semiHidden/>
     <w:unhideWhenUsed/>
-    <w:qFormat/>
     <w:tblPr>
       <w:tblInd w:w="0" w:type="dxa"/>
       <w:tblCellMar>
@@ -15099,7 +14873,7 @@
 </file>
 
 <file path=customXml/itemProps1.xml><?xml version="1.0" encoding="utf-8"?>
-<ds:datastoreItem xmlns:ds="http://schemas.openxmlformats.org/officeDocument/2006/customXml" ds:itemID="{ABC7A035-DF39-499A-A299-44AF0251CF12}">
+<ds:datastoreItem xmlns:ds="http://schemas.openxmlformats.org/officeDocument/2006/customXml" ds:itemID="{303F25CA-CF0B-43EA-9D81-AA680FDC5B9E}">
   <ds:schemaRefs>
     <ds:schemaRef ds:uri="http://schemas.openxmlformats.org/officeDocument/2006/bibliography"/>
   </ds:schemaRefs>

</xml_diff>